<commit_message>
finished 'used tools' part
</commit_message>
<xml_diff>
--- a/Dok/Dokumentáció.docx
+++ b/Dok/Dokumentáció.docx
@@ -13,7 +13,7 @@
           <w:footerReference w:type="default" r:id="rId9"/>
           <w:type w:val="continuous"/>
           <w:pgSz w:w="11906" w:h="16838"/>
-          <w:pgMar w:top="1418" w:right="1418" w:bottom="1418" w:left="1418" w:header="709" w:footer="709" w:gutter="567"/>
+          <w:pgMar w:top="1418" w:right="1418" w:bottom="1418" w:left="1418" w:header="709" w:footer="709" w:gutter="0"/>
           <w:cols w:space="708"/>
           <w:vAlign w:val="center"/>
           <w:docGrid w:linePitch="360"/>
@@ -1038,7 +1038,7 @@
           <w:noProof/>
         </w:rPr>
       </w:pPr>
-      <w:bookmarkStart w:id="5" w:name="_Toc193185848"/>
+      <w:bookmarkStart w:id="5" w:name="_Toc193198688"/>
       <w:r>
         <w:lastRenderedPageBreak/>
         <w:t>Tartalomjegyzék</w:t>
@@ -1067,7 +1067,7 @@
           <w:lang w:eastAsia="hu-HU"/>
         </w:rPr>
       </w:pPr>
-      <w:hyperlink w:anchor="_Toc193185848" w:history="1">
+      <w:hyperlink w:anchor="_Toc193198688" w:history="1">
         <w:r>
           <w:rPr>
             <w:rStyle w:val="Hiperhivatkozs"/>
@@ -1094,7 +1094,7 @@
             <w:noProof/>
             <w:webHidden/>
           </w:rPr>
-          <w:instrText xml:space="preserve"> PAGEREF _Toc193185848 \h </w:instrText>
+          <w:instrText xml:space="preserve"> PAGEREF _Toc193198688 \h </w:instrText>
         </w:r>
         <w:r>
           <w:rPr>
@@ -1138,7 +1138,7 @@
           <w:lang w:eastAsia="hu-HU"/>
         </w:rPr>
       </w:pPr>
-      <w:hyperlink w:anchor="_Toc193185849" w:history="1">
+      <w:hyperlink w:anchor="_Toc193198689" w:history="1">
         <w:r>
           <w:rPr>
             <w:rStyle w:val="Hiperhivatkozs"/>
@@ -1146,8 +1146,6 @@
           </w:rPr>
           <w:t>2. Témaválasztás</w:t>
         </w:r>
-        <w:bookmarkStart w:id="6" w:name="_GoBack"/>
-        <w:bookmarkEnd w:id="6"/>
         <w:r>
           <w:rPr>
             <w:noProof/>
@@ -1167,7 +1165,7 @@
             <w:noProof/>
             <w:webHidden/>
           </w:rPr>
-          <w:instrText xml:space="preserve"> PAGEREF _Toc193185849 \h </w:instrText>
+          <w:instrText xml:space="preserve"> PAGEREF _Toc193198689 \h </w:instrText>
         </w:r>
         <w:r>
           <w:rPr>
@@ -1211,7 +1209,7 @@
           <w:lang w:eastAsia="hu-HU"/>
         </w:rPr>
       </w:pPr>
-      <w:hyperlink w:anchor="_Toc193185850" w:history="1">
+      <w:hyperlink w:anchor="_Toc193198690" w:history="1">
         <w:r>
           <w:rPr>
             <w:rStyle w:val="Hiperhivatkozs"/>
@@ -1238,7 +1236,7 @@
             <w:noProof/>
             <w:webHidden/>
           </w:rPr>
-          <w:instrText xml:space="preserve"> PAGEREF _Toc193185850 \h </w:instrText>
+          <w:instrText xml:space="preserve"> PAGEREF _Toc193198690 \h </w:instrText>
         </w:r>
         <w:r>
           <w:rPr>
@@ -1282,7 +1280,7 @@
           <w:lang w:eastAsia="hu-HU"/>
         </w:rPr>
       </w:pPr>
-      <w:hyperlink w:anchor="_Toc193185851" w:history="1">
+      <w:hyperlink w:anchor="_Toc193198691" w:history="1">
         <w:r>
           <w:rPr>
             <w:rStyle w:val="Hiperhivatkozs"/>
@@ -1309,7 +1307,7 @@
             <w:noProof/>
             <w:webHidden/>
           </w:rPr>
-          <w:instrText xml:space="preserve"> PAGEREF _Toc193185851 \h </w:instrText>
+          <w:instrText xml:space="preserve"> PAGEREF _Toc193198691 \h </w:instrText>
         </w:r>
         <w:r>
           <w:rPr>
@@ -1353,7 +1351,7 @@
           <w:lang w:eastAsia="hu-HU"/>
         </w:rPr>
       </w:pPr>
-      <w:hyperlink w:anchor="_Toc193185852" w:history="1">
+      <w:hyperlink w:anchor="_Toc193198692" w:history="1">
         <w:r>
           <w:rPr>
             <w:rStyle w:val="Hiperhivatkozs"/>
@@ -1380,7 +1378,7 @@
             <w:noProof/>
             <w:webHidden/>
           </w:rPr>
-          <w:instrText xml:space="preserve"> PAGEREF _Toc193185852 \h </w:instrText>
+          <w:instrText xml:space="preserve"> PAGEREF _Toc193198692 \h </w:instrText>
         </w:r>
         <w:r>
           <w:rPr>
@@ -1424,7 +1422,7 @@
           <w:lang w:eastAsia="hu-HU"/>
         </w:rPr>
       </w:pPr>
-      <w:hyperlink w:anchor="_Toc193185853" w:history="1">
+      <w:hyperlink w:anchor="_Toc193198693" w:history="1">
         <w:r>
           <w:rPr>
             <w:rStyle w:val="Hiperhivatkozs"/>
@@ -1451,7 +1449,7 @@
             <w:noProof/>
             <w:webHidden/>
           </w:rPr>
-          <w:instrText xml:space="preserve"> PAGEREF _Toc193185853 \h </w:instrText>
+          <w:instrText xml:space="preserve"> PAGEREF _Toc193198693 \h </w:instrText>
         </w:r>
         <w:r>
           <w:rPr>
@@ -1495,7 +1493,7 @@
           <w:lang w:eastAsia="hu-HU"/>
         </w:rPr>
       </w:pPr>
-      <w:hyperlink w:anchor="_Toc193185854" w:history="1">
+      <w:hyperlink w:anchor="_Toc193198694" w:history="1">
         <w:r>
           <w:rPr>
             <w:rStyle w:val="Hiperhivatkozs"/>
@@ -1522,7 +1520,7 @@
             <w:noProof/>
             <w:webHidden/>
           </w:rPr>
-          <w:instrText xml:space="preserve"> PAGEREF _Toc193185854 \h </w:instrText>
+          <w:instrText xml:space="preserve"> PAGEREF _Toc193198694 \h </w:instrText>
         </w:r>
         <w:r>
           <w:rPr>
@@ -1566,7 +1564,7 @@
           <w:lang w:eastAsia="hu-HU"/>
         </w:rPr>
       </w:pPr>
-      <w:hyperlink w:anchor="_Toc193185855" w:history="1">
+      <w:hyperlink w:anchor="_Toc193198695" w:history="1">
         <w:r>
           <w:rPr>
             <w:rStyle w:val="Hiperhivatkozs"/>
@@ -1593,7 +1591,7 @@
             <w:noProof/>
             <w:webHidden/>
           </w:rPr>
-          <w:instrText xml:space="preserve"> PAGEREF _Toc193185855 \h </w:instrText>
+          <w:instrText xml:space="preserve"> PAGEREF _Toc193198695 \h </w:instrText>
         </w:r>
         <w:r>
           <w:rPr>
@@ -1637,7 +1635,7 @@
           <w:lang w:eastAsia="hu-HU"/>
         </w:rPr>
       </w:pPr>
-      <w:hyperlink w:anchor="_Toc193185856" w:history="1">
+      <w:hyperlink w:anchor="_Toc193198696" w:history="1">
         <w:r>
           <w:rPr>
             <w:rStyle w:val="Hiperhivatkozs"/>
@@ -1664,7 +1662,7 @@
             <w:noProof/>
             <w:webHidden/>
           </w:rPr>
-          <w:instrText xml:space="preserve"> PAGEREF _Toc193185856 \h </w:instrText>
+          <w:instrText xml:space="preserve"> PAGEREF _Toc193198696 \h </w:instrText>
         </w:r>
         <w:r>
           <w:rPr>
@@ -1708,7 +1706,7 @@
           <w:lang w:eastAsia="hu-HU"/>
         </w:rPr>
       </w:pPr>
-      <w:hyperlink w:anchor="_Toc193185857" w:history="1">
+      <w:hyperlink w:anchor="_Toc193198697" w:history="1">
         <w:r>
           <w:rPr>
             <w:rStyle w:val="Hiperhivatkozs"/>
@@ -1735,7 +1733,7 @@
             <w:noProof/>
             <w:webHidden/>
           </w:rPr>
-          <w:instrText xml:space="preserve"> PAGEREF _Toc193185857 \h </w:instrText>
+          <w:instrText xml:space="preserve"> PAGEREF _Toc193198697 \h </w:instrText>
         </w:r>
         <w:r>
           <w:rPr>
@@ -1779,7 +1777,7 @@
           <w:lang w:eastAsia="hu-HU"/>
         </w:rPr>
       </w:pPr>
-      <w:hyperlink w:anchor="_Toc193185858" w:history="1">
+      <w:hyperlink w:anchor="_Toc193198698" w:history="1">
         <w:r>
           <w:rPr>
             <w:rStyle w:val="Hiperhivatkozs"/>
@@ -1806,7 +1804,7 @@
             <w:noProof/>
             <w:webHidden/>
           </w:rPr>
-          <w:instrText xml:space="preserve"> PAGEREF _Toc193185858 \h </w:instrText>
+          <w:instrText xml:space="preserve"> PAGEREF _Toc193198698 \h </w:instrText>
         </w:r>
         <w:r>
           <w:rPr>
@@ -1850,7 +1848,7 @@
           <w:lang w:eastAsia="hu-HU"/>
         </w:rPr>
       </w:pPr>
-      <w:hyperlink w:anchor="_Toc193185859" w:history="1">
+      <w:hyperlink w:anchor="_Toc193198699" w:history="1">
         <w:r>
           <w:rPr>
             <w:rStyle w:val="Hiperhivatkozs"/>
@@ -1877,7 +1875,7 @@
             <w:noProof/>
             <w:webHidden/>
           </w:rPr>
-          <w:instrText xml:space="preserve"> PAGEREF _Toc193185859 \h </w:instrText>
+          <w:instrText xml:space="preserve"> PAGEREF _Toc193198699 \h </w:instrText>
         </w:r>
         <w:r>
           <w:rPr>
@@ -1921,7 +1919,7 @@
           <w:lang w:eastAsia="hu-HU"/>
         </w:rPr>
       </w:pPr>
-      <w:hyperlink w:anchor="_Toc193185860" w:history="1">
+      <w:hyperlink w:anchor="_Toc193198700" w:history="1">
         <w:r>
           <w:rPr>
             <w:rStyle w:val="Hiperhivatkozs"/>
@@ -1948,7 +1946,7 @@
             <w:noProof/>
             <w:webHidden/>
           </w:rPr>
-          <w:instrText xml:space="preserve"> PAGEREF _Toc193185860 \h </w:instrText>
+          <w:instrText xml:space="preserve"> PAGEREF _Toc193198700 \h </w:instrText>
         </w:r>
         <w:r>
           <w:rPr>
@@ -1992,7 +1990,7 @@
           <w:lang w:eastAsia="hu-HU"/>
         </w:rPr>
       </w:pPr>
-      <w:hyperlink w:anchor="_Toc193185861" w:history="1">
+      <w:hyperlink w:anchor="_Toc193198701" w:history="1">
         <w:r>
           <w:rPr>
             <w:rStyle w:val="Hiperhivatkozs"/>
@@ -2019,7 +2017,7 @@
             <w:noProof/>
             <w:webHidden/>
           </w:rPr>
-          <w:instrText xml:space="preserve"> PAGEREF _Toc193185861 \h </w:instrText>
+          <w:instrText xml:space="preserve"> PAGEREF _Toc193198701 \h </w:instrText>
         </w:r>
         <w:r>
           <w:rPr>
@@ -2063,7 +2061,7 @@
           <w:lang w:eastAsia="hu-HU"/>
         </w:rPr>
       </w:pPr>
-      <w:hyperlink w:anchor="_Toc193185862" w:history="1">
+      <w:hyperlink w:anchor="_Toc193198702" w:history="1">
         <w:r>
           <w:rPr>
             <w:rStyle w:val="Hiperhivatkozs"/>
@@ -2090,7 +2088,7 @@
             <w:noProof/>
             <w:webHidden/>
           </w:rPr>
-          <w:instrText xml:space="preserve"> PAGEREF _Toc193185862 \h </w:instrText>
+          <w:instrText xml:space="preserve"> PAGEREF _Toc193198702 \h </w:instrText>
         </w:r>
         <w:r>
           <w:rPr>
@@ -2134,7 +2132,7 @@
           <w:lang w:eastAsia="hu-HU"/>
         </w:rPr>
       </w:pPr>
-      <w:hyperlink w:anchor="_Toc193185863" w:history="1">
+      <w:hyperlink w:anchor="_Toc193198703" w:history="1">
         <w:r>
           <w:rPr>
             <w:rStyle w:val="Hiperhivatkozs"/>
@@ -2161,7 +2159,7 @@
             <w:noProof/>
             <w:webHidden/>
           </w:rPr>
-          <w:instrText xml:space="preserve"> PAGEREF _Toc193185863 \h </w:instrText>
+          <w:instrText xml:space="preserve"> PAGEREF _Toc193198703 \h </w:instrText>
         </w:r>
         <w:r>
           <w:rPr>
@@ -2205,7 +2203,7 @@
           <w:lang w:eastAsia="hu-HU"/>
         </w:rPr>
       </w:pPr>
-      <w:hyperlink w:anchor="_Toc193185864" w:history="1">
+      <w:hyperlink w:anchor="_Toc193198704" w:history="1">
         <w:r>
           <w:rPr>
             <w:rStyle w:val="Hiperhivatkozs"/>
@@ -2232,7 +2230,7 @@
             <w:noProof/>
             <w:webHidden/>
           </w:rPr>
-          <w:instrText xml:space="preserve"> PAGEREF _Toc193185864 \h </w:instrText>
+          <w:instrText xml:space="preserve"> PAGEREF _Toc193198704 \h </w:instrText>
         </w:r>
         <w:r>
           <w:rPr>
@@ -2276,7 +2274,7 @@
           <w:lang w:eastAsia="hu-HU"/>
         </w:rPr>
       </w:pPr>
-      <w:hyperlink w:anchor="_Toc193185865" w:history="1">
+      <w:hyperlink w:anchor="_Toc193198705" w:history="1">
         <w:r>
           <w:rPr>
             <w:rStyle w:val="Hiperhivatkozs"/>
@@ -2303,7 +2301,7 @@
             <w:noProof/>
             <w:webHidden/>
           </w:rPr>
-          <w:instrText xml:space="preserve"> PAGEREF _Toc193185865 \h </w:instrText>
+          <w:instrText xml:space="preserve"> PAGEREF _Toc193198705 \h </w:instrText>
         </w:r>
         <w:r>
           <w:rPr>
@@ -2347,7 +2345,7 @@
           <w:lang w:eastAsia="hu-HU"/>
         </w:rPr>
       </w:pPr>
-      <w:hyperlink w:anchor="_Toc193185866" w:history="1">
+      <w:hyperlink w:anchor="_Toc193198706" w:history="1">
         <w:r>
           <w:rPr>
             <w:rStyle w:val="Hiperhivatkozs"/>
@@ -2374,7 +2372,7 @@
             <w:noProof/>
             <w:webHidden/>
           </w:rPr>
-          <w:instrText xml:space="preserve"> PAGEREF _Toc193185866 \h </w:instrText>
+          <w:instrText xml:space="preserve"> PAGEREF _Toc193198706 \h </w:instrText>
         </w:r>
         <w:r>
           <w:rPr>
@@ -2418,7 +2416,7 @@
           <w:lang w:eastAsia="hu-HU"/>
         </w:rPr>
       </w:pPr>
-      <w:hyperlink w:anchor="_Toc193185867" w:history="1">
+      <w:hyperlink w:anchor="_Toc193198707" w:history="1">
         <w:r>
           <w:rPr>
             <w:rStyle w:val="Hiperhivatkozs"/>
@@ -2445,7 +2443,7 @@
             <w:noProof/>
             <w:webHidden/>
           </w:rPr>
-          <w:instrText xml:space="preserve"> PAGEREF _Toc193185867 \h </w:instrText>
+          <w:instrText xml:space="preserve"> PAGEREF _Toc193198707 \h </w:instrText>
         </w:r>
         <w:r>
           <w:rPr>
@@ -2489,7 +2487,7 @@
           <w:lang w:eastAsia="hu-HU"/>
         </w:rPr>
       </w:pPr>
-      <w:hyperlink w:anchor="_Toc193185868" w:history="1">
+      <w:hyperlink w:anchor="_Toc193198708" w:history="1">
         <w:r>
           <w:rPr>
             <w:rStyle w:val="Hiperhivatkozs"/>
@@ -2516,7 +2514,7 @@
             <w:noProof/>
             <w:webHidden/>
           </w:rPr>
-          <w:instrText xml:space="preserve"> PAGEREF _Toc193185868 \h </w:instrText>
+          <w:instrText xml:space="preserve"> PAGEREF _Toc193198708 \h </w:instrText>
         </w:r>
         <w:r>
           <w:rPr>
@@ -2560,7 +2558,7 @@
           <w:lang w:eastAsia="hu-HU"/>
         </w:rPr>
       </w:pPr>
-      <w:hyperlink w:anchor="_Toc193185869" w:history="1">
+      <w:hyperlink w:anchor="_Toc193198709" w:history="1">
         <w:r>
           <w:rPr>
             <w:rStyle w:val="Hiperhivatkozs"/>
@@ -2587,7 +2585,7 @@
             <w:noProof/>
             <w:webHidden/>
           </w:rPr>
-          <w:instrText xml:space="preserve"> PAGEREF _Toc193185869 \h </w:instrText>
+          <w:instrText xml:space="preserve"> PAGEREF _Toc193198709 \h </w:instrText>
         </w:r>
         <w:r>
           <w:rPr>
@@ -2631,7 +2629,7 @@
           <w:lang w:eastAsia="hu-HU"/>
         </w:rPr>
       </w:pPr>
-      <w:hyperlink w:anchor="_Toc193185870" w:history="1">
+      <w:hyperlink w:anchor="_Toc193198710" w:history="1">
         <w:r>
           <w:rPr>
             <w:rStyle w:val="Hiperhivatkozs"/>
@@ -2658,7 +2656,7 @@
             <w:noProof/>
             <w:webHidden/>
           </w:rPr>
-          <w:instrText xml:space="preserve"> PAGEREF _Toc193185870 \h </w:instrText>
+          <w:instrText xml:space="preserve"> PAGEREF _Toc193198710 \h </w:instrText>
         </w:r>
         <w:r>
           <w:rPr>
@@ -2702,7 +2700,7 @@
           <w:lang w:eastAsia="hu-HU"/>
         </w:rPr>
       </w:pPr>
-      <w:hyperlink w:anchor="_Toc193185871" w:history="1">
+      <w:hyperlink w:anchor="_Toc193198711" w:history="1">
         <w:r>
           <w:rPr>
             <w:rStyle w:val="Hiperhivatkozs"/>
@@ -2729,7 +2727,7 @@
             <w:noProof/>
             <w:webHidden/>
           </w:rPr>
-          <w:instrText xml:space="preserve"> PAGEREF _Toc193185871 \h </w:instrText>
+          <w:instrText xml:space="preserve"> PAGEREF _Toc193198711 \h </w:instrText>
         </w:r>
         <w:r>
           <w:rPr>
@@ -2773,7 +2771,7 @@
           <w:lang w:eastAsia="hu-HU"/>
         </w:rPr>
       </w:pPr>
-      <w:hyperlink w:anchor="_Toc193185872" w:history="1">
+      <w:hyperlink w:anchor="_Toc193198712" w:history="1">
         <w:r>
           <w:rPr>
             <w:rStyle w:val="Hiperhivatkozs"/>
@@ -2800,7 +2798,7 @@
             <w:noProof/>
             <w:webHidden/>
           </w:rPr>
-          <w:instrText xml:space="preserve"> PAGEREF _Toc193185872 \h </w:instrText>
+          <w:instrText xml:space="preserve"> PAGEREF _Toc193198712 \h </w:instrText>
         </w:r>
         <w:r>
           <w:rPr>
@@ -2844,7 +2842,7 @@
           <w:lang w:eastAsia="hu-HU"/>
         </w:rPr>
       </w:pPr>
-      <w:hyperlink w:anchor="_Toc193185873" w:history="1">
+      <w:hyperlink w:anchor="_Toc193198713" w:history="1">
         <w:r>
           <w:rPr>
             <w:rStyle w:val="Hiperhivatkozs"/>
@@ -2871,7 +2869,7 @@
             <w:noProof/>
             <w:webHidden/>
           </w:rPr>
-          <w:instrText xml:space="preserve"> PAGEREF _Toc193185873 \h </w:instrText>
+          <w:instrText xml:space="preserve"> PAGEREF _Toc193198713 \h </w:instrText>
         </w:r>
         <w:r>
           <w:rPr>
@@ -2915,7 +2913,7 @@
           <w:lang w:eastAsia="hu-HU"/>
         </w:rPr>
       </w:pPr>
-      <w:hyperlink w:anchor="_Toc193185874" w:history="1">
+      <w:hyperlink w:anchor="_Toc193198714" w:history="1">
         <w:r>
           <w:rPr>
             <w:rStyle w:val="Hiperhivatkozs"/>
@@ -2942,7 +2940,7 @@
             <w:noProof/>
             <w:webHidden/>
           </w:rPr>
-          <w:instrText xml:space="preserve"> PAGEREF _Toc193185874 \h </w:instrText>
+          <w:instrText xml:space="preserve"> PAGEREF _Toc193198714 \h </w:instrText>
         </w:r>
         <w:r>
           <w:rPr>
@@ -2986,7 +2984,7 @@
           <w:lang w:eastAsia="hu-HU"/>
         </w:rPr>
       </w:pPr>
-      <w:hyperlink w:anchor="_Toc193185875" w:history="1">
+      <w:hyperlink w:anchor="_Toc193198715" w:history="1">
         <w:r>
           <w:rPr>
             <w:rStyle w:val="Hiperhivatkozs"/>
@@ -3013,7 +3011,7 @@
             <w:noProof/>
             <w:webHidden/>
           </w:rPr>
-          <w:instrText xml:space="preserve"> PAGEREF _Toc193185875 \h </w:instrText>
+          <w:instrText xml:space="preserve"> PAGEREF _Toc193198715 \h </w:instrText>
         </w:r>
         <w:r>
           <w:rPr>
@@ -3057,7 +3055,7 @@
           <w:lang w:eastAsia="hu-HU"/>
         </w:rPr>
       </w:pPr>
-      <w:hyperlink w:anchor="_Toc193185876" w:history="1">
+      <w:hyperlink w:anchor="_Toc193198716" w:history="1">
         <w:r>
           <w:rPr>
             <w:rStyle w:val="Hiperhivatkozs"/>
@@ -3084,7 +3082,7 @@
             <w:noProof/>
             <w:webHidden/>
           </w:rPr>
-          <w:instrText xml:space="preserve"> PAGEREF _Toc193185876 \h </w:instrText>
+          <w:instrText xml:space="preserve"> PAGEREF _Toc193198716 \h </w:instrText>
         </w:r>
         <w:r>
           <w:rPr>
@@ -3104,7 +3102,7 @@
             <w:noProof/>
             <w:webHidden/>
           </w:rPr>
-          <w:t>14</w:t>
+          <w:t>13</w:t>
         </w:r>
         <w:r>
           <w:rPr>
@@ -3128,7 +3126,7 @@
           <w:lang w:eastAsia="hu-HU"/>
         </w:rPr>
       </w:pPr>
-      <w:hyperlink w:anchor="_Toc193185877" w:history="1">
+      <w:hyperlink w:anchor="_Toc193198717" w:history="1">
         <w:r>
           <w:rPr>
             <w:rStyle w:val="Hiperhivatkozs"/>
@@ -3155,7 +3153,7 @@
             <w:noProof/>
             <w:webHidden/>
           </w:rPr>
-          <w:instrText xml:space="preserve"> PAGEREF _Toc193185877 \h </w:instrText>
+          <w:instrText xml:space="preserve"> PAGEREF _Toc193198717 \h </w:instrText>
         </w:r>
         <w:r>
           <w:rPr>
@@ -3199,7 +3197,7 @@
           <w:lang w:eastAsia="hu-HU"/>
         </w:rPr>
       </w:pPr>
-      <w:hyperlink w:anchor="_Toc193185878" w:history="1">
+      <w:hyperlink w:anchor="_Toc193198718" w:history="1">
         <w:r>
           <w:rPr>
             <w:rStyle w:val="Hiperhivatkozs"/>
@@ -3226,7 +3224,7 @@
             <w:noProof/>
             <w:webHidden/>
           </w:rPr>
-          <w:instrText xml:space="preserve"> PAGEREF _Toc193185878 \h </w:instrText>
+          <w:instrText xml:space="preserve"> PAGEREF _Toc193198718 \h </w:instrText>
         </w:r>
         <w:r>
           <w:rPr>
@@ -3246,7 +3244,7 @@
             <w:noProof/>
             <w:webHidden/>
           </w:rPr>
-          <w:t>15</w:t>
+          <w:t>14</w:t>
         </w:r>
         <w:r>
           <w:rPr>
@@ -3270,7 +3268,7 @@
           <w:lang w:eastAsia="hu-HU"/>
         </w:rPr>
       </w:pPr>
-      <w:hyperlink w:anchor="_Toc193185879" w:history="1">
+      <w:hyperlink w:anchor="_Toc193198719" w:history="1">
         <w:r>
           <w:rPr>
             <w:rStyle w:val="Hiperhivatkozs"/>
@@ -3297,7 +3295,7 @@
             <w:noProof/>
             <w:webHidden/>
           </w:rPr>
-          <w:instrText xml:space="preserve"> PAGEREF _Toc193185879 \h </w:instrText>
+          <w:instrText xml:space="preserve"> PAGEREF _Toc193198719 \h </w:instrText>
         </w:r>
         <w:r>
           <w:rPr>
@@ -3341,7 +3339,7 @@
           <w:lang w:eastAsia="hu-HU"/>
         </w:rPr>
       </w:pPr>
-      <w:hyperlink w:anchor="_Toc193185880" w:history="1">
+      <w:hyperlink w:anchor="_Toc193198720" w:history="1">
         <w:r>
           <w:rPr>
             <w:rStyle w:val="Hiperhivatkozs"/>
@@ -3368,7 +3366,7 @@
             <w:noProof/>
             <w:webHidden/>
           </w:rPr>
-          <w:instrText xml:space="preserve"> PAGEREF _Toc193185880 \h </w:instrText>
+          <w:instrText xml:space="preserve"> PAGEREF _Toc193198720 \h </w:instrText>
         </w:r>
         <w:r>
           <w:rPr>
@@ -3388,7 +3386,7 @@
             <w:noProof/>
             <w:webHidden/>
           </w:rPr>
-          <w:t>16</w:t>
+          <w:t>15</w:t>
         </w:r>
         <w:r>
           <w:rPr>
@@ -3412,7 +3410,7 @@
           <w:lang w:eastAsia="hu-HU"/>
         </w:rPr>
       </w:pPr>
-      <w:hyperlink w:anchor="_Toc193185881" w:history="1">
+      <w:hyperlink w:anchor="_Toc193198721" w:history="1">
         <w:r>
           <w:rPr>
             <w:rStyle w:val="Hiperhivatkozs"/>
@@ -3439,7 +3437,7 @@
             <w:noProof/>
             <w:webHidden/>
           </w:rPr>
-          <w:instrText xml:space="preserve"> PAGEREF _Toc193185881 \h </w:instrText>
+          <w:instrText xml:space="preserve"> PAGEREF _Toc193198721 \h </w:instrText>
         </w:r>
         <w:r>
           <w:rPr>
@@ -3483,7 +3481,7 @@
           <w:lang w:eastAsia="hu-HU"/>
         </w:rPr>
       </w:pPr>
-      <w:hyperlink w:anchor="_Toc193185882" w:history="1">
+      <w:hyperlink w:anchor="_Toc193198722" w:history="1">
         <w:r>
           <w:rPr>
             <w:rStyle w:val="Hiperhivatkozs"/>
@@ -3510,7 +3508,7 @@
             <w:noProof/>
             <w:webHidden/>
           </w:rPr>
-          <w:instrText xml:space="preserve"> PAGEREF _Toc193185882 \h </w:instrText>
+          <w:instrText xml:space="preserve"> PAGEREF _Toc193198722 \h </w:instrText>
         </w:r>
         <w:r>
           <w:rPr>
@@ -3530,7 +3528,7 @@
             <w:noProof/>
             <w:webHidden/>
           </w:rPr>
-          <w:t>17</w:t>
+          <w:t>16</w:t>
         </w:r>
         <w:r>
           <w:rPr>
@@ -3554,7 +3552,7 @@
           <w:lang w:eastAsia="hu-HU"/>
         </w:rPr>
       </w:pPr>
-      <w:hyperlink w:anchor="_Toc193185883" w:history="1">
+      <w:hyperlink w:anchor="_Toc193198723" w:history="1">
         <w:r>
           <w:rPr>
             <w:rStyle w:val="Hiperhivatkozs"/>
@@ -3581,7 +3579,7 @@
             <w:noProof/>
             <w:webHidden/>
           </w:rPr>
-          <w:instrText xml:space="preserve"> PAGEREF _Toc193185883 \h </w:instrText>
+          <w:instrText xml:space="preserve"> PAGEREF _Toc193198723 \h </w:instrText>
         </w:r>
         <w:r>
           <w:rPr>
@@ -3625,7 +3623,7 @@
           <w:lang w:eastAsia="hu-HU"/>
         </w:rPr>
       </w:pPr>
-      <w:hyperlink w:anchor="_Toc193185884" w:history="1">
+      <w:hyperlink w:anchor="_Toc193198724" w:history="1">
         <w:r>
           <w:rPr>
             <w:rStyle w:val="Hiperhivatkozs"/>
@@ -3652,7 +3650,7 @@
             <w:noProof/>
             <w:webHidden/>
           </w:rPr>
-          <w:instrText xml:space="preserve"> PAGEREF _Toc193185884 \h </w:instrText>
+          <w:instrText xml:space="preserve"> PAGEREF _Toc193198724 \h </w:instrText>
         </w:r>
         <w:r>
           <w:rPr>
@@ -3672,7 +3670,7 @@
             <w:noProof/>
             <w:webHidden/>
           </w:rPr>
-          <w:t>18</w:t>
+          <w:t>17</w:t>
         </w:r>
         <w:r>
           <w:rPr>
@@ -3696,7 +3694,7 @@
           <w:lang w:eastAsia="hu-HU"/>
         </w:rPr>
       </w:pPr>
-      <w:hyperlink w:anchor="_Toc193185885" w:history="1">
+      <w:hyperlink w:anchor="_Toc193198725" w:history="1">
         <w:r>
           <w:rPr>
             <w:rStyle w:val="Hiperhivatkozs"/>
@@ -3723,7 +3721,7 @@
             <w:noProof/>
             <w:webHidden/>
           </w:rPr>
-          <w:instrText xml:space="preserve"> PAGEREF _Toc193185885 \h </w:instrText>
+          <w:instrText xml:space="preserve"> PAGEREF _Toc193198725 \h </w:instrText>
         </w:r>
         <w:r>
           <w:rPr>
@@ -3767,7 +3765,7 @@
           <w:lang w:eastAsia="hu-HU"/>
         </w:rPr>
       </w:pPr>
-      <w:hyperlink w:anchor="_Toc193185886" w:history="1">
+      <w:hyperlink w:anchor="_Toc193198726" w:history="1">
         <w:r>
           <w:rPr>
             <w:rStyle w:val="Hiperhivatkozs"/>
@@ -3794,7 +3792,7 @@
             <w:noProof/>
             <w:webHidden/>
           </w:rPr>
-          <w:instrText xml:space="preserve"> PAGEREF _Toc193185886 \h </w:instrText>
+          <w:instrText xml:space="preserve"> PAGEREF _Toc193198726 \h </w:instrText>
         </w:r>
         <w:r>
           <w:rPr>
@@ -3814,7 +3812,7 @@
             <w:noProof/>
             <w:webHidden/>
           </w:rPr>
-          <w:t>19</w:t>
+          <w:t>18</w:t>
         </w:r>
         <w:r>
           <w:rPr>
@@ -3838,7 +3836,7 @@
           <w:lang w:eastAsia="hu-HU"/>
         </w:rPr>
       </w:pPr>
-      <w:hyperlink w:anchor="_Toc193185887" w:history="1">
+      <w:hyperlink w:anchor="_Toc193198727" w:history="1">
         <w:r>
           <w:rPr>
             <w:rStyle w:val="Hiperhivatkozs"/>
@@ -3865,7 +3863,7 @@
             <w:noProof/>
             <w:webHidden/>
           </w:rPr>
-          <w:instrText xml:space="preserve"> PAGEREF _Toc193185887 \h </w:instrText>
+          <w:instrText xml:space="preserve"> PAGEREF _Toc193198727 \h </w:instrText>
         </w:r>
         <w:r>
           <w:rPr>
@@ -3909,7 +3907,7 @@
           <w:lang w:eastAsia="hu-HU"/>
         </w:rPr>
       </w:pPr>
-      <w:hyperlink w:anchor="_Toc193185888" w:history="1">
+      <w:hyperlink w:anchor="_Toc193198728" w:history="1">
         <w:r>
           <w:rPr>
             <w:rStyle w:val="Hiperhivatkozs"/>
@@ -3936,7 +3934,7 @@
             <w:noProof/>
             <w:webHidden/>
           </w:rPr>
-          <w:instrText xml:space="preserve"> PAGEREF _Toc193185888 \h </w:instrText>
+          <w:instrText xml:space="preserve"> PAGEREF _Toc193198728 \h </w:instrText>
         </w:r>
         <w:r>
           <w:rPr>
@@ -3956,7 +3954,7 @@
             <w:noProof/>
             <w:webHidden/>
           </w:rPr>
-          <w:t>20</w:t>
+          <w:t>19</w:t>
         </w:r>
         <w:r>
           <w:rPr>
@@ -3980,7 +3978,7 @@
           <w:lang w:eastAsia="hu-HU"/>
         </w:rPr>
       </w:pPr>
-      <w:hyperlink w:anchor="_Toc193185889" w:history="1">
+      <w:hyperlink w:anchor="_Toc193198729" w:history="1">
         <w:r>
           <w:rPr>
             <w:rStyle w:val="Hiperhivatkozs"/>
@@ -4007,7 +4005,7 @@
             <w:noProof/>
             <w:webHidden/>
           </w:rPr>
-          <w:instrText xml:space="preserve"> PAGEREF _Toc193185889 \h </w:instrText>
+          <w:instrText xml:space="preserve"> PAGEREF _Toc193198729 \h </w:instrText>
         </w:r>
         <w:r>
           <w:rPr>
@@ -4051,7 +4049,7 @@
           <w:lang w:eastAsia="hu-HU"/>
         </w:rPr>
       </w:pPr>
-      <w:hyperlink w:anchor="_Toc193185890" w:history="1">
+      <w:hyperlink w:anchor="_Toc193198730" w:history="1">
         <w:r>
           <w:rPr>
             <w:rStyle w:val="Hiperhivatkozs"/>
@@ -4078,7 +4076,7 @@
             <w:noProof/>
             <w:webHidden/>
           </w:rPr>
-          <w:instrText xml:space="preserve"> PAGEREF _Toc193185890 \h </w:instrText>
+          <w:instrText xml:space="preserve"> PAGEREF _Toc193198730 \h </w:instrText>
         </w:r>
         <w:r>
           <w:rPr>
@@ -4122,7 +4120,7 @@
           <w:lang w:eastAsia="hu-HU"/>
         </w:rPr>
       </w:pPr>
-      <w:hyperlink w:anchor="_Toc193185891" w:history="1">
+      <w:hyperlink w:anchor="_Toc193198731" w:history="1">
         <w:r>
           <w:rPr>
             <w:rStyle w:val="Hiperhivatkozs"/>
@@ -4149,7 +4147,7 @@
             <w:noProof/>
             <w:webHidden/>
           </w:rPr>
-          <w:instrText xml:space="preserve"> PAGEREF _Toc193185891 \h </w:instrText>
+          <w:instrText xml:space="preserve"> PAGEREF _Toc193198731 \h </w:instrText>
         </w:r>
         <w:r>
           <w:rPr>
@@ -4193,7 +4191,7 @@
           <w:lang w:eastAsia="hu-HU"/>
         </w:rPr>
       </w:pPr>
-      <w:hyperlink w:anchor="_Toc193185892" w:history="1">
+      <w:hyperlink w:anchor="_Toc193198732" w:history="1">
         <w:r>
           <w:rPr>
             <w:rStyle w:val="Hiperhivatkozs"/>
@@ -4220,7 +4218,7 @@
             <w:noProof/>
             <w:webHidden/>
           </w:rPr>
-          <w:instrText xml:space="preserve"> PAGEREF _Toc193185892 \h </w:instrText>
+          <w:instrText xml:space="preserve"> PAGEREF _Toc193198732 \h </w:instrText>
         </w:r>
         <w:r>
           <w:rPr>
@@ -4264,7 +4262,7 @@
           <w:lang w:eastAsia="hu-HU"/>
         </w:rPr>
       </w:pPr>
-      <w:hyperlink w:anchor="_Toc193185893" w:history="1">
+      <w:hyperlink w:anchor="_Toc193198733" w:history="1">
         <w:r>
           <w:rPr>
             <w:rStyle w:val="Hiperhivatkozs"/>
@@ -4291,7 +4289,7 @@
             <w:noProof/>
             <w:webHidden/>
           </w:rPr>
-          <w:instrText xml:space="preserve"> PAGEREF _Toc193185893 \h </w:instrText>
+          <w:instrText xml:space="preserve"> PAGEREF _Toc193198733 \h </w:instrText>
         </w:r>
         <w:r>
           <w:rPr>
@@ -4335,7 +4333,7 @@
           <w:lang w:eastAsia="hu-HU"/>
         </w:rPr>
       </w:pPr>
-      <w:hyperlink w:anchor="_Toc193185894" w:history="1">
+      <w:hyperlink w:anchor="_Toc193198734" w:history="1">
         <w:r>
           <w:rPr>
             <w:rStyle w:val="Hiperhivatkozs"/>
@@ -4362,7 +4360,7 @@
             <w:noProof/>
             <w:webHidden/>
           </w:rPr>
-          <w:instrText xml:space="preserve"> PAGEREF _Toc193185894 \h </w:instrText>
+          <w:instrText xml:space="preserve"> PAGEREF _Toc193198734 \h </w:instrText>
         </w:r>
         <w:r>
           <w:rPr>
@@ -4406,7 +4404,7 @@
           <w:lang w:eastAsia="hu-HU"/>
         </w:rPr>
       </w:pPr>
-      <w:hyperlink w:anchor="_Toc193185895" w:history="1">
+      <w:hyperlink w:anchor="_Toc193198735" w:history="1">
         <w:r>
           <w:rPr>
             <w:rStyle w:val="Hiperhivatkozs"/>
@@ -4433,7 +4431,7 @@
             <w:noProof/>
             <w:webHidden/>
           </w:rPr>
-          <w:instrText xml:space="preserve"> PAGEREF _Toc193185895 \h </w:instrText>
+          <w:instrText xml:space="preserve"> PAGEREF _Toc193198735 \h </w:instrText>
         </w:r>
         <w:r>
           <w:rPr>
@@ -4477,7 +4475,7 @@
           <w:lang w:eastAsia="hu-HU"/>
         </w:rPr>
       </w:pPr>
-      <w:hyperlink w:anchor="_Toc193185896" w:history="1">
+      <w:hyperlink w:anchor="_Toc193198736" w:history="1">
         <w:r>
           <w:rPr>
             <w:rStyle w:val="Hiperhivatkozs"/>
@@ -4504,7 +4502,7 @@
             <w:noProof/>
             <w:webHidden/>
           </w:rPr>
-          <w:instrText xml:space="preserve"> PAGEREF _Toc193185896 \h </w:instrText>
+          <w:instrText xml:space="preserve"> PAGEREF _Toc193198736 \h </w:instrText>
         </w:r>
         <w:r>
           <w:rPr>
@@ -4548,7 +4546,7 @@
           <w:lang w:eastAsia="hu-HU"/>
         </w:rPr>
       </w:pPr>
-      <w:hyperlink w:anchor="_Toc193185897" w:history="1">
+      <w:hyperlink w:anchor="_Toc193198737" w:history="1">
         <w:r>
           <w:rPr>
             <w:rStyle w:val="Hiperhivatkozs"/>
@@ -4575,7 +4573,7 @@
             <w:noProof/>
             <w:webHidden/>
           </w:rPr>
-          <w:instrText xml:space="preserve"> PAGEREF _Toc193185897 \h </w:instrText>
+          <w:instrText xml:space="preserve"> PAGEREF _Toc193198737 \h </w:instrText>
         </w:r>
         <w:r>
           <w:rPr>
@@ -4619,7 +4617,7 @@
           <w:lang w:eastAsia="hu-HU"/>
         </w:rPr>
       </w:pPr>
-      <w:hyperlink w:anchor="_Toc193185898" w:history="1">
+      <w:hyperlink w:anchor="_Toc193198738" w:history="1">
         <w:r>
           <w:rPr>
             <w:rStyle w:val="Hiperhivatkozs"/>
@@ -4646,7 +4644,7 @@
             <w:noProof/>
             <w:webHidden/>
           </w:rPr>
-          <w:instrText xml:space="preserve"> PAGEREF _Toc193185898 \h </w:instrText>
+          <w:instrText xml:space="preserve"> PAGEREF _Toc193198738 \h </w:instrText>
         </w:r>
         <w:r>
           <w:rPr>
@@ -4690,7 +4688,7 @@
           <w:lang w:eastAsia="hu-HU"/>
         </w:rPr>
       </w:pPr>
-      <w:hyperlink w:anchor="_Toc193185899" w:history="1">
+      <w:hyperlink w:anchor="_Toc193198739" w:history="1">
         <w:r>
           <w:rPr>
             <w:rStyle w:val="Hiperhivatkozs"/>
@@ -4717,7 +4715,7 @@
             <w:noProof/>
             <w:webHidden/>
           </w:rPr>
-          <w:instrText xml:space="preserve"> PAGEREF _Toc193185899 \h </w:instrText>
+          <w:instrText xml:space="preserve"> PAGEREF _Toc193198739 \h </w:instrText>
         </w:r>
         <w:r>
           <w:rPr>
@@ -4761,7 +4759,7 @@
           <w:lang w:eastAsia="hu-HU"/>
         </w:rPr>
       </w:pPr>
-      <w:hyperlink w:anchor="_Toc193185900" w:history="1">
+      <w:hyperlink w:anchor="_Toc193198740" w:history="1">
         <w:r>
           <w:rPr>
             <w:rStyle w:val="Hiperhivatkozs"/>
@@ -4788,7 +4786,7 @@
             <w:noProof/>
             <w:webHidden/>
           </w:rPr>
-          <w:instrText xml:space="preserve"> PAGEREF _Toc193185900 \h </w:instrText>
+          <w:instrText xml:space="preserve"> PAGEREF _Toc193198740 \h </w:instrText>
         </w:r>
         <w:r>
           <w:rPr>
@@ -4832,7 +4830,7 @@
           <w:lang w:eastAsia="hu-HU"/>
         </w:rPr>
       </w:pPr>
-      <w:hyperlink w:anchor="_Toc193185901" w:history="1">
+      <w:hyperlink w:anchor="_Toc193198741" w:history="1">
         <w:r>
           <w:rPr>
             <w:rStyle w:val="Hiperhivatkozs"/>
@@ -4859,7 +4857,7 @@
             <w:noProof/>
             <w:webHidden/>
           </w:rPr>
-          <w:instrText xml:space="preserve"> PAGEREF _Toc193185901 \h </w:instrText>
+          <w:instrText xml:space="preserve"> PAGEREF _Toc193198741 \h </w:instrText>
         </w:r>
         <w:r>
           <w:rPr>
@@ -4903,7 +4901,7 @@
           <w:lang w:eastAsia="hu-HU"/>
         </w:rPr>
       </w:pPr>
-      <w:hyperlink w:anchor="_Toc193185902" w:history="1">
+      <w:hyperlink w:anchor="_Toc193198742" w:history="1">
         <w:r>
           <w:rPr>
             <w:rStyle w:val="Hiperhivatkozs"/>
@@ -4930,7 +4928,7 @@
             <w:noProof/>
             <w:webHidden/>
           </w:rPr>
-          <w:instrText xml:space="preserve"> PAGEREF _Toc193185902 \h </w:instrText>
+          <w:instrText xml:space="preserve"> PAGEREF _Toc193198742 \h </w:instrText>
         </w:r>
         <w:r>
           <w:rPr>
@@ -4976,14 +4974,14 @@
       <w:pPr>
         <w:pStyle w:val="Cmsor1"/>
       </w:pPr>
-      <w:bookmarkStart w:id="7" w:name="_Toc192766114"/>
-      <w:bookmarkStart w:id="8" w:name="_Toc193185849"/>
+      <w:bookmarkStart w:id="6" w:name="_Toc192766114"/>
+      <w:bookmarkStart w:id="7" w:name="_Toc193198689"/>
       <w:r>
         <w:lastRenderedPageBreak/>
         <w:t>Témaválasztás</w:t>
       </w:r>
+      <w:bookmarkEnd w:id="6"/>
       <w:bookmarkEnd w:id="7"/>
-      <w:bookmarkEnd w:id="8"/>
     </w:p>
     <w:p>
       <w:pPr>
@@ -4997,34 +4995,286 @@
       <w:pPr>
         <w:pStyle w:val="Cmsor1"/>
       </w:pPr>
-      <w:bookmarkStart w:id="9" w:name="_Toc193185850"/>
+      <w:bookmarkStart w:id="8" w:name="_Toc193198690"/>
       <w:r>
         <w:lastRenderedPageBreak/>
         <w:t>Fejlesztői dokumentáció</w:t>
       </w:r>
+      <w:bookmarkEnd w:id="8"/>
+    </w:p>
+    <w:p>
+      <w:pPr>
+        <w:pStyle w:val="Cmsor2"/>
+      </w:pPr>
+      <w:bookmarkStart w:id="9" w:name="_Toc193198691"/>
+      <w:r>
+        <w:t>Fejlesztői környezet</w:t>
+      </w:r>
       <w:bookmarkEnd w:id="9"/>
     </w:p>
     <w:p>
       <w:pPr>
+        <w:pStyle w:val="Cmsor3"/>
+      </w:pPr>
+      <w:bookmarkStart w:id="10" w:name="_Toc193198692"/>
+      <w:r>
+        <w:t xml:space="preserve">Visual </w:t>
+      </w:r>
+      <w:proofErr w:type="spellStart"/>
+      <w:r>
+        <w:t>Studio</w:t>
+      </w:r>
+      <w:proofErr w:type="spellEnd"/>
+      <w:r>
+        <w:t xml:space="preserve"> </w:t>
+      </w:r>
+      <w:proofErr w:type="spellStart"/>
+      <w:r>
+        <w:t>Code</w:t>
+      </w:r>
+      <w:bookmarkEnd w:id="10"/>
+      <w:proofErr w:type="spellEnd"/>
+    </w:p>
+    <w:p>
+      <w:r>
+        <w:t xml:space="preserve">A Visual </w:t>
+      </w:r>
+      <w:proofErr w:type="spellStart"/>
+      <w:r>
+        <w:t>Studio</w:t>
+      </w:r>
+      <w:proofErr w:type="spellEnd"/>
+      <w:r>
+        <w:t xml:space="preserve"> </w:t>
+      </w:r>
+      <w:proofErr w:type="spellStart"/>
+      <w:r>
+        <w:t>Code</w:t>
+      </w:r>
+      <w:proofErr w:type="spellEnd"/>
+      <w:r>
+        <w:t xml:space="preserve"> (VSC) egy nyílt forráskódú kódszerkesztő alkalmazás. Nagy mértékben testre szabható, illetve rengeteg kiegészítő tartalom készült hozzá, melyekkel könnyen fejleszthetünk a legtöbb programozási nyelven. Mi a weboldal HTML vázához, formázásához, a funkcionalitást biztosító JavaScript </w:t>
+      </w:r>
+      <w:proofErr w:type="spellStart"/>
+      <w:r>
+        <w:t>szkriptekhez</w:t>
+      </w:r>
+      <w:proofErr w:type="spellEnd"/>
+      <w:r>
+        <w:t xml:space="preserve">, illetve az adatbázissal kommunikáló PHP </w:t>
+      </w:r>
+      <w:proofErr w:type="spellStart"/>
+      <w:r>
+        <w:t>RestAPI</w:t>
+      </w:r>
+      <w:proofErr w:type="spellEnd"/>
+      <w:r>
+        <w:t xml:space="preserve"> fejlesztéséhez használ</w:t>
+      </w:r>
+      <w:r>
+        <w:t>j</w:t>
+      </w:r>
+      <w:r>
+        <w:t>uk.</w:t>
+      </w:r>
+    </w:p>
+    <w:p>
+      <w:pPr>
+        <w:pStyle w:val="Cmsor3"/>
+      </w:pPr>
+      <w:bookmarkStart w:id="11" w:name="_Toc193198693"/>
+      <w:r>
+        <w:t>XAMPP</w:t>
+      </w:r>
+      <w:bookmarkEnd w:id="11"/>
+    </w:p>
+    <w:p>
+      <w:r>
+        <w:t xml:space="preserve">A XAMPP egy nyílt forráskódú </w:t>
+      </w:r>
+      <w:r>
+        <w:t xml:space="preserve">és platformfüggetlen </w:t>
+      </w:r>
+      <w:r>
+        <w:t>webszerver-szoftver csomag.</w:t>
+      </w:r>
+      <w:r>
+        <w:t xml:space="preserve"> A csomag fő elemei – amelyek miatt mi is használ</w:t>
+      </w:r>
+      <w:r>
+        <w:t>j</w:t>
+      </w:r>
+      <w:r>
+        <w:t xml:space="preserve">uk – </w:t>
+      </w:r>
+      <w:r>
+        <w:t xml:space="preserve">az </w:t>
+      </w:r>
+      <w:proofErr w:type="spellStart"/>
+      <w:r>
+        <w:t>Apache</w:t>
+      </w:r>
+      <w:proofErr w:type="spellEnd"/>
+      <w:r>
+        <w:t xml:space="preserve"> szerver, PHP támogatás, a </w:t>
+      </w:r>
+      <w:proofErr w:type="spellStart"/>
+      <w:r>
+        <w:t>MariaDB</w:t>
+      </w:r>
+      <w:proofErr w:type="spellEnd"/>
+      <w:r>
+        <w:t xml:space="preserve"> adatbázis-motor, illetve a </w:t>
+      </w:r>
+      <w:proofErr w:type="spellStart"/>
+      <w:r>
+        <w:t>phpMyAdmin</w:t>
+      </w:r>
+      <w:proofErr w:type="spellEnd"/>
+      <w:r>
+        <w:t xml:space="preserve"> adatbázis-kezelőfelület.</w:t>
+      </w:r>
+    </w:p>
+    <w:p>
+      <w:pPr>
+        <w:pStyle w:val="Cmsor3"/>
+      </w:pPr>
+      <w:bookmarkStart w:id="12" w:name="_Toc193198694"/>
+      <w:r>
+        <w:t xml:space="preserve">Visual </w:t>
+      </w:r>
+      <w:proofErr w:type="spellStart"/>
+      <w:r>
+        <w:t>Studio</w:t>
+      </w:r>
+      <w:bookmarkEnd w:id="12"/>
+      <w:proofErr w:type="spellEnd"/>
+    </w:p>
+    <w:p>
+      <w:bookmarkStart w:id="13" w:name="_Toc193198695"/>
+      <w:r>
+        <w:t>A</w:t>
+      </w:r>
+      <w:r>
+        <w:t xml:space="preserve"> Visual </w:t>
+      </w:r>
+      <w:proofErr w:type="spellStart"/>
+      <w:r>
+        <w:t>Studio</w:t>
+      </w:r>
+      <w:proofErr w:type="spellEnd"/>
+      <w:r>
+        <w:t xml:space="preserve"> </w:t>
+      </w:r>
+      <w:r>
+        <w:t xml:space="preserve">egy fejlesztői kódszerkesztő, </w:t>
+      </w:r>
+      <w:r>
+        <w:t xml:space="preserve">amit kód szerkesztésére, </w:t>
+      </w:r>
+      <w:proofErr w:type="spellStart"/>
+      <w:r>
+        <w:t>debug-olására</w:t>
+      </w:r>
+      <w:proofErr w:type="spellEnd"/>
+      <w:r>
+        <w:t xml:space="preserve">, de akár alkalmazásunk publikálására is használhatunk. </w:t>
+      </w:r>
+      <w:r>
+        <w:t xml:space="preserve">Az IDE a standard kódszerkesztésen és </w:t>
+      </w:r>
+      <w:proofErr w:type="spellStart"/>
+      <w:r>
+        <w:t>debug-oláson</w:t>
+      </w:r>
+      <w:proofErr w:type="spellEnd"/>
+      <w:r>
+        <w:t xml:space="preserve"> felül tartalmaz fordítókat, kódkiegészítő, grafikus tervező, és még sok egyéb hasznos eszközzel, melyek elősegítik a fejlesztési élményünket. Ebben a projektben a</w:t>
+      </w:r>
+      <w:bookmarkStart w:id="14" w:name="_GoBack"/>
+      <w:bookmarkEnd w:id="14"/>
+      <w:r>
+        <w:t xml:space="preserve"> játék kódjának megírásához használtuk.</w:t>
+      </w:r>
+    </w:p>
+    <w:p>
+      <w:pPr>
+        <w:pStyle w:val="Cmsor3"/>
+      </w:pPr>
+      <w:r>
+        <w:t>GODOT</w:t>
+      </w:r>
+      <w:bookmarkEnd w:id="13"/>
+    </w:p>
+    <w:p>
+      <w:r>
+        <w:t xml:space="preserve">A </w:t>
+      </w:r>
+      <w:proofErr w:type="spellStart"/>
+      <w:r>
+        <w:t>Godot</w:t>
+      </w:r>
+      <w:proofErr w:type="spellEnd"/>
+      <w:r>
+        <w:t xml:space="preserve"> egy </w:t>
+      </w:r>
+      <w:r>
+        <w:t>játékfejlesztő motor, mellyel egy egységes felületen készíthetünk</w:t>
+      </w:r>
+      <w:r>
+        <w:t xml:space="preserve"> akár 2D-s, akár 3D-s platformfüggetlen játékokat.</w:t>
+      </w:r>
+      <w:r>
+        <w:t xml:space="preserve"> </w:t>
+      </w:r>
+      <w:r>
+        <w:t>A motor</w:t>
+      </w:r>
+      <w:r>
+        <w:t xml:space="preserve"> egy mindent átfogó eszközcsomagot kínál, hogy a fejlesztők a játék fejlesztésére fókuszálhassanak, és ne kelljen már megoldott problémákat újból megoldani. A program teljesen </w:t>
+      </w:r>
+      <w:proofErr w:type="gramStart"/>
+      <w:r>
+        <w:t>ingyenes,</w:t>
+      </w:r>
+      <w:proofErr w:type="gramEnd"/>
+      <w:r>
+        <w:t xml:space="preserve"> és nyílt forráskódú, többnyire a közösség által fejlesztett.</w:t>
+      </w:r>
+      <w:r>
+        <w:t xml:space="preserve"> </w:t>
+      </w:r>
+      <w:bookmarkStart w:id="15" w:name="_Toc193198696"/>
+    </w:p>
+    <w:p>
+      <w:pPr>
         <w:pStyle w:val="Cmsor2"/>
       </w:pPr>
-      <w:bookmarkStart w:id="10" w:name="_Toc193185851"/>
-      <w:r>
-        <w:t>Fejlesztői környezet</w:t>
-      </w:r>
-      <w:bookmarkEnd w:id="10"/>
+      <w:r>
+        <w:t>Használt technológiák</w:t>
+      </w:r>
+      <w:r>
+        <w:t>, nyelvek</w:t>
+      </w:r>
+      <w:bookmarkEnd w:id="15"/>
     </w:p>
     <w:p>
       <w:pPr>
         <w:pStyle w:val="Cmsor3"/>
       </w:pPr>
-      <w:bookmarkStart w:id="11" w:name="_Toc193185852"/>
-      <w:r>
-        <w:t xml:space="preserve">Visual </w:t>
+      <w:bookmarkStart w:id="16" w:name="_Toc193198697"/>
+      <w:r>
+        <w:t>HTML</w:t>
+      </w:r>
+      <w:bookmarkEnd w:id="16"/>
+    </w:p>
+    <w:p>
+      <w:r>
+        <w:t>A HTML (</w:t>
       </w:r>
       <w:proofErr w:type="spellStart"/>
       <w:r>
-        <w:t>Studio</w:t>
+        <w:t>HyperText</w:t>
       </w:r>
       <w:proofErr w:type="spellEnd"/>
       <w:r>
@@ -5032,315 +5282,146 @@
       </w:r>
       <w:proofErr w:type="spellStart"/>
       <w:r>
-        <w:t>Code</w:t>
-      </w:r>
-      <w:bookmarkEnd w:id="11"/>
+        <w:t>Markup</w:t>
+      </w:r>
       <w:proofErr w:type="spellEnd"/>
-    </w:p>
-    <w:p>
-      <w:r>
-        <w:t xml:space="preserve">A Visual </w:t>
+      <w:r>
+        <w:t xml:space="preserve"> </w:t>
       </w:r>
       <w:proofErr w:type="spellStart"/>
       <w:r>
-        <w:t>Studio</w:t>
+        <w:t>Language</w:t>
       </w:r>
       <w:proofErr w:type="spellEnd"/>
       <w:r>
+        <w:t xml:space="preserve">) egy </w:t>
+      </w:r>
+      <w:proofErr w:type="spellStart"/>
+      <w:r>
+        <w:t>struktúrált</w:t>
+      </w:r>
+      <w:proofErr w:type="spellEnd"/>
+      <w:r>
+        <w:t xml:space="preserve"> leírónyelv, a weboldalak szerkezetének kialakításához </w:t>
+      </w:r>
+      <w:r>
+        <w:t>használt szabvány.</w:t>
+      </w:r>
+      <w:r>
         <w:t xml:space="preserve"> </w:t>
       </w:r>
+      <w:r>
+        <w:t xml:space="preserve">Általában együtt használatos a CSS és JavaScript nyelvekkel, mely három a webfejlesztés alapjaként szolgál. </w:t>
+      </w:r>
+      <w:r>
+        <w:t>Míg a HTML a struktúra kialakítására használják, a CSS-t a formázásra, a JavaScript-</w:t>
+      </w:r>
       <w:proofErr w:type="spellStart"/>
       <w:r>
-        <w:t>Code</w:t>
+        <w:t>et</w:t>
       </w:r>
       <w:proofErr w:type="spellEnd"/>
       <w:r>
-        <w:t xml:space="preserve"> (VSC) egy nyílt forráskódú kódszerkesztő alkalmazás. Nagy mértékben testre szabható, illetve rengeteg kiegészítő tartalom készült hozzá, melyekkel könnyen fejleszthetünk a legtöbb programozási nyelven. Mi a weboldal HTML vázához, formázásához, a funkcionalitást biztosító JavaScript </w:t>
+        <w:t xml:space="preserve"> pedig a funkcionalitás kialakítására használják.</w:t>
+      </w:r>
+    </w:p>
+    <w:p>
+      <w:pPr>
+        <w:pStyle w:val="Cmsor3"/>
+      </w:pPr>
+      <w:bookmarkStart w:id="17" w:name="_Toc193198698"/>
+      <w:r>
+        <w:lastRenderedPageBreak/>
+        <w:t>CSS</w:t>
+      </w:r>
+      <w:bookmarkEnd w:id="17"/>
+    </w:p>
+    <w:p>
+      <w:r>
+        <w:t>A CSS (</w:t>
       </w:r>
       <w:proofErr w:type="spellStart"/>
       <w:r>
-        <w:t>szkriptekhez</w:t>
+        <w:t>Cascading</w:t>
       </w:r>
       <w:proofErr w:type="spellEnd"/>
       <w:r>
-        <w:t xml:space="preserve">, illetve az adatbázissal kommunikáló PHP </w:t>
+        <w:t xml:space="preserve"> </w:t>
       </w:r>
       <w:proofErr w:type="spellStart"/>
       <w:r>
-        <w:t>RestAPI</w:t>
+        <w:t>Style</w:t>
       </w:r>
       <w:proofErr w:type="spellEnd"/>
       <w:r>
-        <w:t xml:space="preserve"> fejlesztéséhez használ</w:t>
-      </w:r>
-      <w:r>
-        <w:t>j</w:t>
-      </w:r>
-      <w:r>
-        <w:t>uk.</w:t>
+        <w:t xml:space="preserve"> </w:t>
+      </w:r>
+      <w:proofErr w:type="spellStart"/>
+      <w:r>
+        <w:t>Sheets</w:t>
+      </w:r>
+      <w:proofErr w:type="spellEnd"/>
+      <w:r>
+        <w:t>) egy stíluslapnyelv, mellyel a weboldalak megjelenítését és formázását alakíthatjuk ki. Lehetővé teszi, hogy a fejlesztők a formázást és a struktúrát elválasszák egymástól</w:t>
+      </w:r>
+      <w:r>
+        <w:t xml:space="preserve">, </w:t>
+      </w:r>
+      <w:r>
+        <w:t>továbbá,</w:t>
+      </w:r>
+      <w:r>
+        <w:t xml:space="preserve"> hogy a weboldalak különféle környezetekben is egységesen jelenjenek meg.</w:t>
       </w:r>
     </w:p>
     <w:p>
       <w:pPr>
         <w:pStyle w:val="Cmsor3"/>
       </w:pPr>
-      <w:bookmarkStart w:id="12" w:name="_Toc193185853"/>
-      <w:r>
-        <w:t>XAMPP</w:t>
-      </w:r>
-      <w:bookmarkEnd w:id="12"/>
-    </w:p>
-    <w:p>
-      <w:r>
-        <w:t xml:space="preserve">A XAMPP egy nyílt forráskódú </w:t>
-      </w:r>
-      <w:r>
-        <w:t xml:space="preserve">és platformfüggetlen </w:t>
-      </w:r>
-      <w:r>
-        <w:t>webszerver-szoftver csomag.</w:t>
-      </w:r>
-      <w:r>
-        <w:t xml:space="preserve"> A csomag fő elemei – amelyek miatt mi is használ</w:t>
-      </w:r>
-      <w:r>
-        <w:t>j</w:t>
-      </w:r>
-      <w:r>
-        <w:t xml:space="preserve">uk – </w:t>
-      </w:r>
-      <w:r>
-        <w:t xml:space="preserve">az </w:t>
+      <w:bookmarkStart w:id="18" w:name="_Toc193198699"/>
+      <w:r>
+        <w:t>JavaScript</w:t>
+      </w:r>
+      <w:bookmarkEnd w:id="18"/>
+    </w:p>
+    <w:p>
+      <w:r>
+        <w:t xml:space="preserve">A JavaScript egy dinamikus </w:t>
       </w:r>
       <w:proofErr w:type="spellStart"/>
       <w:r>
-        <w:t>Apache</w:t>
+        <w:t>szkriptnyelv</w:t>
       </w:r>
       <w:proofErr w:type="spellEnd"/>
       <w:r>
-        <w:t xml:space="preserve"> szerver, PHP támogatás, a </w:t>
+        <w:t xml:space="preserve">, amelyet általában weboldalak fejlesztéséhez használnak. </w:t>
+      </w:r>
+      <w:r>
+        <w:t>Az egyik legelterjedtebb és legjelentősebb programozási nyelv a webfejlesztésben.</w:t>
+      </w:r>
+      <w:r>
+        <w:t xml:space="preserve"> Lehetővé teszi, hogy a weboldal interaktív legyen</w:t>
+      </w:r>
+      <w:r>
+        <w:t xml:space="preserve"> és dinamikusan reagáljon a felhasználó bemenetére. Emellett teljes értékű alkalmazásokat, játékokat is lehet benne készíteni, ilyenkor a weboldal egy megjelenítő szerepet vet fel.</w:t>
+      </w:r>
+      <w:r>
+        <w:t xml:space="preserve"> Mi a JavaScriptet a weboldal interaktív részének kialakításán felül az adatok API-</w:t>
       </w:r>
       <w:proofErr w:type="spellStart"/>
       <w:r>
-        <w:t>MariaDB</w:t>
+        <w:t>ból</w:t>
       </w:r>
       <w:proofErr w:type="spellEnd"/>
       <w:r>
-        <w:t xml:space="preserve"> adatbázis-motor, illetve a </w:t>
-      </w:r>
-      <w:proofErr w:type="spellStart"/>
-      <w:r>
-        <w:t>phpMyAdmin</w:t>
-      </w:r>
-      <w:proofErr w:type="spellEnd"/>
-      <w:r>
-        <w:t xml:space="preserve"> adatbázis-kezelőfelület.</w:t>
+        <w:t xml:space="preserve"> történő lekérésére és betöltésére használjuk.</w:t>
       </w:r>
     </w:p>
     <w:p>
       <w:pPr>
         <w:pStyle w:val="Cmsor3"/>
       </w:pPr>
-      <w:bookmarkStart w:id="13" w:name="_Toc193185854"/>
-      <w:r>
-        <w:t xml:space="preserve">Visual </w:t>
-      </w:r>
-      <w:proofErr w:type="spellStart"/>
-      <w:r>
-        <w:t>Studio</w:t>
-      </w:r>
-      <w:bookmarkEnd w:id="13"/>
-      <w:proofErr w:type="spellEnd"/>
-    </w:p>
-    <w:p>
-      <w:r>
-        <w:t>szöveg</w:t>
-      </w:r>
-    </w:p>
-    <w:p>
-      <w:pPr>
-        <w:pStyle w:val="Cmsor3"/>
-      </w:pPr>
-      <w:bookmarkStart w:id="14" w:name="_Toc193185855"/>
-      <w:r>
-        <w:t>GODOT</w:t>
-      </w:r>
-      <w:bookmarkEnd w:id="14"/>
-    </w:p>
-    <w:p>
-      <w:r>
-        <w:t>szöveg</w:t>
-      </w:r>
-    </w:p>
-    <w:p>
-      <w:pPr>
-        <w:pStyle w:val="Cmsor2"/>
-      </w:pPr>
-      <w:bookmarkStart w:id="15" w:name="_Toc193185856"/>
-      <w:r>
-        <w:t>Használt technológiák</w:t>
-      </w:r>
-      <w:r>
-        <w:t>, nyelvek</w:t>
-      </w:r>
-      <w:bookmarkEnd w:id="15"/>
-    </w:p>
-    <w:p>
-      <w:pPr>
-        <w:pStyle w:val="Cmsor3"/>
-      </w:pPr>
-      <w:bookmarkStart w:id="16" w:name="_Toc193185857"/>
-      <w:r>
-        <w:t>HTML</w:t>
-      </w:r>
-      <w:bookmarkEnd w:id="16"/>
-    </w:p>
-    <w:p>
-      <w:r>
-        <w:t>A HTML (</w:t>
-      </w:r>
-      <w:proofErr w:type="spellStart"/>
-      <w:r>
-        <w:t>HyperText</w:t>
-      </w:r>
-      <w:proofErr w:type="spellEnd"/>
-      <w:r>
-        <w:t xml:space="preserve"> </w:t>
-      </w:r>
-      <w:proofErr w:type="spellStart"/>
-      <w:r>
-        <w:t>Markup</w:t>
-      </w:r>
-      <w:proofErr w:type="spellEnd"/>
-      <w:r>
-        <w:t xml:space="preserve"> </w:t>
-      </w:r>
-      <w:proofErr w:type="spellStart"/>
-      <w:r>
-        <w:t>Language</w:t>
-      </w:r>
-      <w:proofErr w:type="spellEnd"/>
-      <w:r>
-        <w:t xml:space="preserve">) egy </w:t>
-      </w:r>
-      <w:proofErr w:type="spellStart"/>
-      <w:r>
-        <w:t>struktúrált</w:t>
-      </w:r>
-      <w:proofErr w:type="spellEnd"/>
-      <w:r>
-        <w:t xml:space="preserve"> leírónyelv, a weboldalak szerkezetének kialakításához </w:t>
-      </w:r>
-      <w:r>
-        <w:t>használt szabvány.</w:t>
-      </w:r>
-      <w:r>
-        <w:t xml:space="preserve"> </w:t>
-      </w:r>
-      <w:r>
-        <w:t xml:space="preserve">Általában együtt használatos a CSS és JavaScript nyelvekkel, mely három a webfejlesztés alapjaként szolgál. </w:t>
-      </w:r>
-      <w:r>
-        <w:t>Míg a HTML a struktúra kialakítására használják, a CSS-t a formázásra, a JavaScript-</w:t>
-      </w:r>
-      <w:proofErr w:type="spellStart"/>
-      <w:r>
-        <w:t>et</w:t>
-      </w:r>
-      <w:proofErr w:type="spellEnd"/>
-      <w:r>
-        <w:t xml:space="preserve"> pedig a funkcionalitás kialakítására használják.</w:t>
-      </w:r>
-    </w:p>
-    <w:p>
-      <w:pPr>
-        <w:pStyle w:val="Cmsor3"/>
-      </w:pPr>
-      <w:bookmarkStart w:id="17" w:name="_Toc193185858"/>
-      <w:r>
-        <w:t>CSS</w:t>
-      </w:r>
-      <w:bookmarkEnd w:id="17"/>
-    </w:p>
-    <w:p>
-      <w:r>
-        <w:t>A CSS (</w:t>
-      </w:r>
-      <w:proofErr w:type="spellStart"/>
-      <w:r>
-        <w:t>Cascading</w:t>
-      </w:r>
-      <w:proofErr w:type="spellEnd"/>
-      <w:r>
-        <w:t xml:space="preserve"> </w:t>
-      </w:r>
-      <w:proofErr w:type="spellStart"/>
-      <w:r>
-        <w:t>Style</w:t>
-      </w:r>
-      <w:proofErr w:type="spellEnd"/>
-      <w:r>
-        <w:t xml:space="preserve"> </w:t>
-      </w:r>
-      <w:proofErr w:type="spellStart"/>
-      <w:r>
-        <w:t>Sheets</w:t>
-      </w:r>
-      <w:proofErr w:type="spellEnd"/>
-      <w:r>
-        <w:t>) egy stíluslapnyelv, mellyel a weboldalak megjelenítését és formázását alakíthatjuk ki. Lehetővé teszi, hogy a fejlesztők a formázást és a struktúrát elválasszák egymástól</w:t>
-      </w:r>
-      <w:r>
-        <w:t xml:space="preserve">, </w:t>
-      </w:r>
-      <w:r>
-        <w:t>továbbá,</w:t>
-      </w:r>
-      <w:r>
-        <w:t xml:space="preserve"> hogy a weboldalak különféle környezetekben is egységesen jelenjenek meg.</w:t>
-      </w:r>
-    </w:p>
-    <w:p>
-      <w:pPr>
-        <w:pStyle w:val="Cmsor3"/>
-      </w:pPr>
-      <w:bookmarkStart w:id="18" w:name="_Toc193185859"/>
-      <w:r>
-        <w:lastRenderedPageBreak/>
-        <w:t>JavaScript</w:t>
-      </w:r>
-      <w:bookmarkEnd w:id="18"/>
-    </w:p>
-    <w:p>
-      <w:r>
-        <w:t xml:space="preserve">A JavaScript egy dinamikus szkriptnyelv, amelyet általában weboldalak fejlesztéséhez használnak. </w:t>
-      </w:r>
-      <w:r>
-        <w:t>Az egyik legelterjedtebb és legjelentősebb programozási nyelv a webfejlesztésben.</w:t>
-      </w:r>
-      <w:r>
-        <w:t xml:space="preserve"> Lehetővé teszi, hogy a weboldal interaktív legyen</w:t>
-      </w:r>
-      <w:r>
-        <w:t xml:space="preserve"> és dinamikusan reagáljon a felhasználó bemenetére. Emellett teljes értékű alkalmazásokat, játékokat is lehet benne készíteni, ilyenkor a weboldal egy megjelenítő szerepet vet fel.</w:t>
-      </w:r>
-      <w:r>
-        <w:t xml:space="preserve"> Mi a JavaScriptet a weboldal interaktív részének kialakításán felül az adatok API-</w:t>
-      </w:r>
-      <w:proofErr w:type="spellStart"/>
-      <w:r>
-        <w:t>ból</w:t>
-      </w:r>
-      <w:proofErr w:type="spellEnd"/>
-      <w:r>
-        <w:t xml:space="preserve"> történő lekérésére és betöltésére használjuk.</w:t>
-      </w:r>
-    </w:p>
-    <w:p>
-      <w:pPr>
-        <w:pStyle w:val="Cmsor3"/>
-      </w:pPr>
-      <w:bookmarkStart w:id="19" w:name="_Toc193185860"/>
+      <w:bookmarkStart w:id="19" w:name="_Toc193198700"/>
       <w:proofErr w:type="spellStart"/>
       <w:r>
         <w:t>j</w:t>
@@ -5377,7 +5458,7 @@
       <w:pPr>
         <w:pStyle w:val="Cmsor3"/>
       </w:pPr>
-      <w:bookmarkStart w:id="20" w:name="_Toc193185861"/>
+      <w:bookmarkStart w:id="20" w:name="_Toc193198701"/>
       <w:r>
         <w:t>JSON</w:t>
       </w:r>
@@ -5450,7 +5531,7 @@
       <w:pPr>
         <w:pStyle w:val="Cmsor3"/>
       </w:pPr>
-      <w:bookmarkStart w:id="21" w:name="_Toc193185862"/>
+      <w:bookmarkStart w:id="21" w:name="_Toc193198702"/>
       <w:proofErr w:type="spellStart"/>
       <w:r>
         <w:t>Bootstrap</w:t>
@@ -5483,16 +5564,22 @@
       <w:pPr>
         <w:pStyle w:val="Cmsor3"/>
       </w:pPr>
-      <w:bookmarkStart w:id="22" w:name="_Toc193185863"/>
-      <w:r>
+      <w:bookmarkStart w:id="22" w:name="_Toc193198703"/>
+      <w:r>
+        <w:lastRenderedPageBreak/>
         <w:t>PHP</w:t>
       </w:r>
       <w:bookmarkEnd w:id="22"/>
     </w:p>
     <w:p>
       <w:r>
-        <w:t>A PHP egy általános szerveroldali szkriptnyelv</w:t>
-      </w:r>
+        <w:t xml:space="preserve">A PHP egy általános szerveroldali </w:t>
+      </w:r>
+      <w:proofErr w:type="spellStart"/>
+      <w:r>
+        <w:t>szkriptnyelv</w:t>
+      </w:r>
+      <w:proofErr w:type="spellEnd"/>
       <w:r>
         <w:t>, amelyet dinamikus weblapok készítésére fejlesztették ki.</w:t>
       </w:r>
@@ -5508,183 +5595,205 @@
       </w:r>
       <w:proofErr w:type="spellEnd"/>
       <w:r>
-        <w:t xml:space="preserve"> maradnak, de a PHP kódok </w:t>
+        <w:t xml:space="preserve"> maradnak, de a PHP kódok lefutnak. A kódok végezhetnek adatbázis-lekérdezéseket, létrehozhatnak képeket, fájlokat olvashatnak és írhatnak, kapcsolatot létesíthetnek távoli kiszolgálókkal. A PHP-kódok kimenete a megadott HTML elemekkel együtt kerül az ügyfélhez.</w:t>
+      </w:r>
+    </w:p>
+    <w:p>
+      <w:pPr>
+        <w:pStyle w:val="Cmsor3"/>
+      </w:pPr>
+      <w:bookmarkStart w:id="23" w:name="_Toc193198704"/>
+      <w:r>
+        <w:t>HTTP</w:t>
+      </w:r>
+      <w:r>
+        <w:t>,</w:t>
+      </w:r>
+      <w:r>
+        <w:t xml:space="preserve"> REST API</w:t>
+      </w:r>
+      <w:bookmarkEnd w:id="23"/>
+    </w:p>
+    <w:p>
+      <w:r>
+        <w:t>A REST (</w:t>
+      </w:r>
+      <w:proofErr w:type="spellStart"/>
+      <w:r>
+        <w:t>Representational</w:t>
+      </w:r>
+      <w:proofErr w:type="spellEnd"/>
+      <w:r>
+        <w:t xml:space="preserve"> </w:t>
+      </w:r>
+      <w:proofErr w:type="spellStart"/>
+      <w:r>
+        <w:t>State</w:t>
+      </w:r>
+      <w:proofErr w:type="spellEnd"/>
+      <w:r>
+        <w:t xml:space="preserve"> </w:t>
+      </w:r>
+      <w:proofErr w:type="spellStart"/>
+      <w:r>
+        <w:t>Transfer</w:t>
+      </w:r>
+      <w:proofErr w:type="spellEnd"/>
+      <w:r>
+        <w:t>) egy elterjedt architektúra az alkalmazás-programozási interfészek (API-k) tervezéséhez és megvalósításához. A REST API-k az erőforrásokat (adatokat, szolgáltatásokat) ábrázolják, és az HTTP protokollt használják a kliens és a szerver közötti kommunikációhoz. A REST API-k állapotmentesek, azaz a kliens kérésének tartalmaznia kell az összes szükséges információt. A REST API-k népszerűségét az egyszerűség, az egységes interfész és a skálázhatóság adja, amely lehetővé teszi a nagyobb terhelések kezelését.</w:t>
+      </w:r>
+    </w:p>
+    <w:p>
+      <w:pPr>
+        <w:pStyle w:val="Cmsor3"/>
+      </w:pPr>
+      <w:bookmarkStart w:id="24" w:name="_Toc193198705"/>
+      <w:proofErr w:type="spellStart"/>
+      <w:r>
+        <w:t>MySQL</w:t>
+      </w:r>
+      <w:bookmarkEnd w:id="24"/>
+      <w:proofErr w:type="spellEnd"/>
+    </w:p>
+    <w:p>
+      <w:r>
+        <w:t xml:space="preserve">A </w:t>
+      </w:r>
+      <w:proofErr w:type="spellStart"/>
+      <w:r>
+        <w:t>MySQL</w:t>
+      </w:r>
+      <w:proofErr w:type="spellEnd"/>
+      <w:r>
+        <w:t xml:space="preserve"> egy ingyenes, nyílt forráskódú relációs adatbázis-kezelő rendszer. A </w:t>
+      </w:r>
+      <w:proofErr w:type="spellStart"/>
+      <w:r>
+        <w:t>MySQL</w:t>
+      </w:r>
+      <w:proofErr w:type="spellEnd"/>
+      <w:r>
+        <w:t xml:space="preserve"> könnyen használható, széles körben elterjedt és skálázható, ami azt jelenti, hogy nagy adatmennyiségeket is képes hatékonyan kezelni. Az adatok egyszerű kezelése és a megbízhatósága miatt a </w:t>
+      </w:r>
+      <w:proofErr w:type="spellStart"/>
+      <w:r>
+        <w:t>MySQL</w:t>
+      </w:r>
+      <w:proofErr w:type="spellEnd"/>
+      <w:r>
+        <w:t>-t</w:t>
+      </w:r>
+      <w:r>
+        <w:t xml:space="preserve"> széles körben használják az üzleti alkalmazásokban, weboldalakban, mobilalkalmazásokban, játékokban és még sok más területen.</w:t>
+      </w:r>
+    </w:p>
+    <w:p>
+      <w:pPr>
+        <w:pStyle w:val="Cmsor3"/>
+      </w:pPr>
+      <w:bookmarkStart w:id="25" w:name="_Toc193198706"/>
+      <w:r>
+        <w:t>C#</w:t>
+      </w:r>
+      <w:bookmarkEnd w:id="25"/>
+    </w:p>
+    <w:p>
+      <w:r>
+        <w:t>A C# (C-</w:t>
+      </w:r>
+      <w:proofErr w:type="spellStart"/>
+      <w:r>
+        <w:t>sharp</w:t>
+      </w:r>
+      <w:proofErr w:type="spellEnd"/>
+      <w:r>
+        <w:t>) egy modern, objektumorientált programozási nyelv. Elsősorban a .NET platformhoz kapcsolódik, és az egyik leggyakrabban használt nyelv a Windows alkalmazások, webalkalmazások és szolgáltatások fejlesztéséhez. A C#-t széles körben használják üzleti alkalmazások, játékok, webalkalmazások, adatszolgáltatások és még sok más fejlesztésére.</w:t>
+      </w:r>
+    </w:p>
+    <w:p>
+      <w:pPr>
+        <w:pStyle w:val="Cmsor3"/>
+      </w:pPr>
+      <w:bookmarkStart w:id="26" w:name="_Toc193198707"/>
+      <w:proofErr w:type="spellStart"/>
+      <w:r>
+        <w:t>Git</w:t>
+      </w:r>
+      <w:proofErr w:type="spellEnd"/>
+      <w:r>
+        <w:t xml:space="preserve">, </w:t>
+      </w:r>
+      <w:r>
+        <w:t>GitHub</w:t>
+      </w:r>
+      <w:bookmarkEnd w:id="26"/>
+    </w:p>
+    <w:p>
+      <w:r>
+        <w:t xml:space="preserve">A </w:t>
+      </w:r>
+      <w:proofErr w:type="spellStart"/>
+      <w:r>
+        <w:t>Git</w:t>
+      </w:r>
+      <w:proofErr w:type="spellEnd"/>
+      <w:r>
+        <w:t xml:space="preserve"> egy nyílt forráskódú, elosztott verziókezelő szoftver, vagy másképpen egy szoftverforráskód-kezelő rendszer, amely a sebességre helyezi a hangsúlyt.</w:t>
+      </w:r>
+      <w:r>
+        <w:t xml:space="preserve"> A GitHub ingyenes internetes szolgálatatás, </w:t>
+      </w:r>
+      <w:r>
+        <w:t xml:space="preserve">amely a </w:t>
+      </w:r>
+      <w:proofErr w:type="spellStart"/>
+      <w:r>
+        <w:t>Git</w:t>
+      </w:r>
+      <w:proofErr w:type="spellEnd"/>
+      <w:r>
+        <w:t xml:space="preserve"> segítségével szoftverfejlesztési </w:t>
       </w:r>
       <w:r>
         <w:lastRenderedPageBreak/>
-        <w:t>lefutnak. A kódok végezhetnek adatbázis-lekérdezéseket, létrehozhatnak képeket, fájlokat olvashatnak és írhatnak, kapcsolatot létesíthetnek távoli kiszolgálókkal. A PHP-kódok kimenete a megadott HTML elemekkel együtt kerül az ügyfélhez.</w:t>
+        <w:t>verziókövetés-szolgáltatást nyújt</w:t>
+      </w:r>
+      <w:r>
+        <w:t xml:space="preserve">. </w:t>
+      </w:r>
+      <w:r>
+        <w:t xml:space="preserve">A grafikus felület segítségével </w:t>
+      </w:r>
+      <w:r>
+        <w:t xml:space="preserve">egyszerűen </w:t>
+      </w:r>
+      <w:r>
+        <w:t xml:space="preserve">hozhatunk létre és kezelhetünk </w:t>
+      </w:r>
+      <w:proofErr w:type="spellStart"/>
+      <w:r>
+        <w:t>Git</w:t>
+      </w:r>
+      <w:proofErr w:type="spellEnd"/>
+      <w:r>
+        <w:t xml:space="preserve"> </w:t>
+      </w:r>
+      <w:proofErr w:type="spellStart"/>
+      <w:r>
+        <w:t>repository</w:t>
+      </w:r>
+      <w:proofErr w:type="spellEnd"/>
+      <w:r>
+        <w:t>-kat.</w:t>
       </w:r>
     </w:p>
     <w:p>
       <w:pPr>
         <w:pStyle w:val="Cmsor3"/>
       </w:pPr>
-      <w:bookmarkStart w:id="23" w:name="_Toc193185864"/>
-      <w:r>
-        <w:t>HTTP</w:t>
-      </w:r>
-      <w:r>
-        <w:t>,</w:t>
-      </w:r>
-      <w:r>
-        <w:t xml:space="preserve"> REST API</w:t>
-      </w:r>
-      <w:bookmarkEnd w:id="23"/>
-    </w:p>
-    <w:p>
-      <w:r>
-        <w:t>A REST (</w:t>
-      </w:r>
+      <w:bookmarkStart w:id="27" w:name="_Toc193198708"/>
       <w:proofErr w:type="spellStart"/>
       <w:r>
-        <w:t>Representational</w:t>
-      </w:r>
-      <w:proofErr w:type="spellEnd"/>
-      <w:r>
-        <w:t xml:space="preserve"> </w:t>
-      </w:r>
-      <w:proofErr w:type="spellStart"/>
-      <w:r>
-        <w:t>State</w:t>
-      </w:r>
-      <w:proofErr w:type="spellEnd"/>
-      <w:r>
-        <w:t xml:space="preserve"> </w:t>
-      </w:r>
-      <w:proofErr w:type="spellStart"/>
-      <w:r>
-        <w:t>Transfer</w:t>
-      </w:r>
-      <w:proofErr w:type="spellEnd"/>
-      <w:r>
-        <w:t>) egy elterjedt architektúra az alkalmazás-programozási interfészek (API-k) tervezéséhez és megvalósításához. A REST API-k az erőforrásokat (adatokat, szolgáltatásokat) ábrázolják, és az HTTP protokollt használják a kliens és a szerver közötti kommunikációhoz. A REST API-k állapotmentesek, azaz a kliens kérésének tartalmaznia kell az összes szükséges információt. A REST API-k népszerűségét az egyszerűség, az egységes interfész és a skálázhatóság adja, amely lehetővé teszi a nagyobb terhelések kezelését.</w:t>
-      </w:r>
-    </w:p>
-    <w:p>
-      <w:pPr>
-        <w:pStyle w:val="Cmsor3"/>
-      </w:pPr>
-      <w:bookmarkStart w:id="24" w:name="_Toc193185865"/>
-      <w:r>
-        <w:t>MySQL</w:t>
-      </w:r>
-      <w:bookmarkEnd w:id="24"/>
-    </w:p>
-    <w:p>
-      <w:r>
-        <w:t>A MySQL egy ingyenes, nyílt forráskódú relációs adatbázis-kezelő rendszer. A MySQL könnyen használható, széles körben elterjedt és skálázható, ami azt jelenti, hogy nagy adatmennyiségeket is képes hatékonyan kezelni. Az adatok egyszerű kezelése és a megbízhatósága miatt a MySQL</w:t>
-      </w:r>
-      <w:r>
-        <w:t>-t</w:t>
-      </w:r>
-      <w:r>
-        <w:t xml:space="preserve"> széles körben használják az üzleti alkalmazásokban, weboldalakban, mobilalkalmazásokban, játékokban és még sok más területen.</w:t>
-      </w:r>
-    </w:p>
-    <w:p>
-      <w:pPr>
-        <w:pStyle w:val="Cmsor3"/>
-      </w:pPr>
-      <w:bookmarkStart w:id="25" w:name="_Toc193185866"/>
-      <w:r>
-        <w:t>C#</w:t>
-      </w:r>
-      <w:bookmarkEnd w:id="25"/>
-    </w:p>
-    <w:p>
-      <w:r>
-        <w:t>A C# (C-</w:t>
-      </w:r>
-      <w:proofErr w:type="spellStart"/>
-      <w:r>
-        <w:t>sharp</w:t>
-      </w:r>
-      <w:proofErr w:type="spellEnd"/>
-      <w:r>
-        <w:t>) egy modern, objektumorientált programozási nyelv. Elsősorban a .NET platformhoz kapcsolódik, és az egyik leggyakrabban használt nyelv a Windows alkalmazások, webalkalmazások és szolgáltatások fejlesztéséhez. A C#-t széles körben használják üzleti alkalmazások, játékok, webalkalmazások, adatszolgáltatások és még sok más fejlesztésére.</w:t>
-      </w:r>
-    </w:p>
-    <w:p>
-      <w:pPr>
-        <w:pStyle w:val="Cmsor3"/>
-      </w:pPr>
-      <w:bookmarkStart w:id="26" w:name="_Toc193185867"/>
-      <w:proofErr w:type="spellStart"/>
-      <w:r>
-        <w:t>Git</w:t>
-      </w:r>
-      <w:proofErr w:type="spellEnd"/>
-      <w:r>
-        <w:t xml:space="preserve">, </w:t>
-      </w:r>
-      <w:r>
-        <w:t>GitHub</w:t>
-      </w:r>
-      <w:bookmarkEnd w:id="26"/>
-    </w:p>
-    <w:p>
-      <w:r>
-        <w:t xml:space="preserve">A </w:t>
-      </w:r>
-      <w:proofErr w:type="spellStart"/>
-      <w:r>
-        <w:t>Git</w:t>
-      </w:r>
-      <w:proofErr w:type="spellEnd"/>
-      <w:r>
-        <w:t xml:space="preserve"> egy nyílt forráskódú, elosztott verziókezelő szoftver, vagy másképpen egy szoftverforráskód-kezelő rendszer, amely a sebességre helyezi a hangsúlyt.</w:t>
-      </w:r>
-      <w:r>
-        <w:t xml:space="preserve"> A GitHub ingyenes internetes szolgálatatás, </w:t>
-      </w:r>
-      <w:r>
-        <w:t xml:space="preserve">amely a </w:t>
-      </w:r>
-      <w:proofErr w:type="spellStart"/>
-      <w:r>
-        <w:t>Git</w:t>
-      </w:r>
-      <w:proofErr w:type="spellEnd"/>
-      <w:r>
-        <w:t xml:space="preserve"> segítségével szoftverfejlesztési verziókövetés-szolgáltatást nyújt</w:t>
-      </w:r>
-      <w:r>
-        <w:t xml:space="preserve">. </w:t>
-      </w:r>
-      <w:r>
-        <w:t xml:space="preserve">A grafikus felület segítségével </w:t>
-      </w:r>
-      <w:r>
-        <w:t xml:space="preserve">egyszerűen </w:t>
-      </w:r>
-      <w:r>
-        <w:t xml:space="preserve">hozhatunk létre és kezelhetünk </w:t>
-      </w:r>
-      <w:proofErr w:type="spellStart"/>
-      <w:r>
-        <w:t>Git</w:t>
-      </w:r>
-      <w:proofErr w:type="spellEnd"/>
-      <w:r>
-        <w:t xml:space="preserve"> </w:t>
-      </w:r>
-      <w:proofErr w:type="spellStart"/>
-      <w:r>
-        <w:t>repository</w:t>
-      </w:r>
-      <w:proofErr w:type="spellEnd"/>
-      <w:r>
-        <w:t>-kat.</w:t>
-      </w:r>
-    </w:p>
-    <w:p>
-      <w:pPr>
-        <w:pStyle w:val="Cmsor3"/>
-      </w:pPr>
-      <w:bookmarkStart w:id="27" w:name="_Toc193185868"/>
-      <w:proofErr w:type="spellStart"/>
-      <w:r>
-        <w:lastRenderedPageBreak/>
         <w:t>ChatGPT</w:t>
       </w:r>
       <w:bookmarkEnd w:id="27"/>
@@ -5776,7 +5885,7 @@
       <w:pPr>
         <w:pStyle w:val="Cmsor2"/>
       </w:pPr>
-      <w:bookmarkStart w:id="28" w:name="_Toc193185869"/>
+      <w:bookmarkStart w:id="28" w:name="_Toc193198709"/>
       <w:r>
         <w:t>Adatszerkezet</w:t>
       </w:r>
@@ -5807,7 +5916,7 @@
       <w:pPr>
         <w:pStyle w:val="Cmsor3"/>
       </w:pPr>
-      <w:bookmarkStart w:id="29" w:name="_Toc193185870"/>
+      <w:bookmarkStart w:id="29" w:name="_Toc193198710"/>
       <w:r>
         <w:rPr>
           <w:noProof/>
@@ -5901,8 +6010,13 @@
             <w:vAlign w:val="center"/>
           </w:tcPr>
           <w:p>
-            <w:r>
-              <w:t>MySQL kliens verzió</w:t>
+            <w:proofErr w:type="spellStart"/>
+            <w:r>
+              <w:t>MySQL</w:t>
+            </w:r>
+            <w:proofErr w:type="spellEnd"/>
+            <w:r>
+              <w:t xml:space="preserve"> kliens verzió</w:t>
             </w:r>
           </w:p>
         </w:tc>
@@ -6022,11 +6136,12 @@
       <w:pPr>
         <w:pStyle w:val="Cmsor3"/>
       </w:pPr>
-      <w:bookmarkStart w:id="30" w:name="_Toc193185871"/>
+      <w:bookmarkStart w:id="30" w:name="_Toc193198711"/>
       <w:r>
         <w:rPr>
           <w:noProof/>
         </w:rPr>
+        <w:lastRenderedPageBreak/>
         <w:drawing>
           <wp:anchor distT="0" distB="0" distL="114300" distR="114300" simplePos="0" relativeHeight="251660288" behindDoc="0" locked="0" layoutInCell="1" allowOverlap="1" wp14:anchorId="3F5E2DB8" wp14:editId="3FF300D5">
             <wp:simplePos x="0" y="0"/>
@@ -6094,9 +6209,8 @@
       <w:pPr>
         <w:pStyle w:val="Cmsor3"/>
       </w:pPr>
-      <w:bookmarkStart w:id="31" w:name="_Toc193185872"/>
-      <w:r>
-        <w:lastRenderedPageBreak/>
+      <w:bookmarkStart w:id="31" w:name="_Toc193198712"/>
+      <w:r>
         <w:t>Táblák</w:t>
       </w:r>
       <w:bookmarkEnd w:id="31"/>
@@ -6105,7 +6219,7 @@
       <w:pPr>
         <w:pStyle w:val="Cmsor4"/>
       </w:pPr>
-      <w:bookmarkStart w:id="32" w:name="_Toc193185873"/>
+      <w:bookmarkStart w:id="32" w:name="_Toc193198713"/>
       <w:r>
         <w:t xml:space="preserve">A </w:t>
       </w:r>
@@ -6125,13 +6239,13 @@
           <w:noProof/>
         </w:rPr>
         <w:drawing>
-          <wp:anchor distT="0" distB="180340" distL="114300" distR="114300" simplePos="0" relativeHeight="251662336" behindDoc="0" locked="0" layoutInCell="1" allowOverlap="1" wp14:anchorId="6EED1369" wp14:editId="5404A7DE">
+          <wp:anchor distT="0" distB="180340" distL="114300" distR="114300" simplePos="0" relativeHeight="251662336" behindDoc="0" locked="0" layoutInCell="1" allowOverlap="1" wp14:anchorId="6EED1369" wp14:editId="61E8984F">
             <wp:simplePos x="0" y="0"/>
             <wp:positionH relativeFrom="page">
               <wp:align>center</wp:align>
             </wp:positionH>
             <wp:positionV relativeFrom="paragraph">
-              <wp:posOffset>2613748</wp:posOffset>
+              <wp:posOffset>2581538</wp:posOffset>
             </wp:positionV>
             <wp:extent cx="3258000" cy="1778400"/>
             <wp:effectExtent l="0" t="0" r="0" b="0"/>
@@ -6199,10 +6313,10 @@
         <w:tblLook w:val="0420" w:firstRow="1" w:lastRow="0" w:firstColumn="0" w:lastColumn="0" w:noHBand="0" w:noVBand="1"/>
       </w:tblPr>
       <w:tblGrid>
-        <w:gridCol w:w="1272"/>
-        <w:gridCol w:w="1536"/>
-        <w:gridCol w:w="849"/>
-        <w:gridCol w:w="4848"/>
+        <w:gridCol w:w="1269"/>
+        <w:gridCol w:w="994"/>
+        <w:gridCol w:w="803"/>
+        <w:gridCol w:w="5439"/>
       </w:tblGrid>
       <w:tr>
         <w:trPr>
@@ -6210,7 +6324,7 @@
         </w:trPr>
         <w:tc>
           <w:tcPr>
-            <w:tcW w:w="1276" w:type="dxa"/>
+            <w:tcW w:w="1272" w:type="dxa"/>
           </w:tcPr>
           <w:p>
             <w:pPr>
@@ -6229,7 +6343,7 @@
         </w:tc>
         <w:tc>
           <w:tcPr>
-            <w:tcW w:w="1559" w:type="dxa"/>
+            <w:tcW w:w="996" w:type="dxa"/>
           </w:tcPr>
           <w:p>
             <w:pPr>
@@ -6248,7 +6362,7 @@
         </w:tc>
         <w:tc>
           <w:tcPr>
-            <w:tcW w:w="851" w:type="dxa"/>
+            <w:tcW w:w="709" w:type="dxa"/>
           </w:tcPr>
           <w:p>
             <w:pPr>
@@ -6267,7 +6381,7 @@
         </w:tc>
         <w:tc>
           <w:tcPr>
-            <w:tcW w:w="4961" w:type="dxa"/>
+            <w:tcW w:w="5528" w:type="dxa"/>
           </w:tcPr>
           <w:p>
             <w:pPr>
@@ -6291,7 +6405,7 @@
         </w:trPr>
         <w:tc>
           <w:tcPr>
-            <w:tcW w:w="1276" w:type="dxa"/>
+            <w:tcW w:w="1272" w:type="dxa"/>
           </w:tcPr>
           <w:p>
             <w:proofErr w:type="spellStart"/>
@@ -6303,7 +6417,7 @@
         </w:tc>
         <w:tc>
           <w:tcPr>
-            <w:tcW w:w="1559" w:type="dxa"/>
+            <w:tcW w:w="996" w:type="dxa"/>
           </w:tcPr>
           <w:p>
             <w:pPr>
@@ -6316,7 +6430,7 @@
         </w:tc>
         <w:tc>
           <w:tcPr>
-            <w:tcW w:w="851" w:type="dxa"/>
+            <w:tcW w:w="709" w:type="dxa"/>
           </w:tcPr>
           <w:p>
             <w:pPr>
@@ -6329,7 +6443,7 @@
         </w:tc>
         <w:tc>
           <w:tcPr>
-            <w:tcW w:w="4961" w:type="dxa"/>
+            <w:tcW w:w="5528" w:type="dxa"/>
           </w:tcPr>
           <w:p/>
         </w:tc>
@@ -6337,7 +6451,7 @@
       <w:tr>
         <w:tc>
           <w:tcPr>
-            <w:tcW w:w="1276" w:type="dxa"/>
+            <w:tcW w:w="1272" w:type="dxa"/>
           </w:tcPr>
           <w:p>
             <w:proofErr w:type="spellStart"/>
@@ -6349,7 +6463,7 @@
         </w:tc>
         <w:tc>
           <w:tcPr>
-            <w:tcW w:w="1559" w:type="dxa"/>
+            <w:tcW w:w="996" w:type="dxa"/>
           </w:tcPr>
           <w:p>
             <w:pPr>
@@ -6362,17 +6476,17 @@
         </w:tc>
         <w:tc>
           <w:tcPr>
-            <w:tcW w:w="851" w:type="dxa"/>
-          </w:tcPr>
-          <w:p>
-            <w:pPr>
-              <w:jc w:val="center"/>
-            </w:pPr>
-          </w:p>
-        </w:tc>
-        <w:tc>
-          <w:tcPr>
-            <w:tcW w:w="4961" w:type="dxa"/>
+            <w:tcW w:w="709" w:type="dxa"/>
+          </w:tcPr>
+          <w:p>
+            <w:pPr>
+              <w:jc w:val="center"/>
+            </w:pPr>
+          </w:p>
+        </w:tc>
+        <w:tc>
+          <w:tcPr>
+            <w:tcW w:w="5528" w:type="dxa"/>
           </w:tcPr>
           <w:p>
             <w:r>
@@ -6387,7 +6501,7 @@
         </w:trPr>
         <w:tc>
           <w:tcPr>
-            <w:tcW w:w="1276" w:type="dxa"/>
+            <w:tcW w:w="1272" w:type="dxa"/>
           </w:tcPr>
           <w:p>
             <w:proofErr w:type="spellStart"/>
@@ -6399,7 +6513,7 @@
         </w:tc>
         <w:tc>
           <w:tcPr>
-            <w:tcW w:w="1559" w:type="dxa"/>
+            <w:tcW w:w="996" w:type="dxa"/>
           </w:tcPr>
           <w:p>
             <w:pPr>
@@ -6412,17 +6526,17 @@
         </w:tc>
         <w:tc>
           <w:tcPr>
-            <w:tcW w:w="851" w:type="dxa"/>
-          </w:tcPr>
-          <w:p>
-            <w:pPr>
-              <w:jc w:val="center"/>
-            </w:pPr>
-          </w:p>
-        </w:tc>
-        <w:tc>
-          <w:tcPr>
-            <w:tcW w:w="4961" w:type="dxa"/>
+            <w:tcW w:w="709" w:type="dxa"/>
+          </w:tcPr>
+          <w:p>
+            <w:pPr>
+              <w:jc w:val="center"/>
+            </w:pPr>
+          </w:p>
+        </w:tc>
+        <w:tc>
+          <w:tcPr>
+            <w:tcW w:w="5528" w:type="dxa"/>
           </w:tcPr>
           <w:p>
             <w:r>
@@ -6453,7 +6567,7 @@
       <w:tr>
         <w:tc>
           <w:tcPr>
-            <w:tcW w:w="1276" w:type="dxa"/>
+            <w:tcW w:w="1272" w:type="dxa"/>
           </w:tcPr>
           <w:p>
             <w:r>
@@ -6463,7 +6577,7 @@
         </w:tc>
         <w:tc>
           <w:tcPr>
-            <w:tcW w:w="1559" w:type="dxa"/>
+            <w:tcW w:w="996" w:type="dxa"/>
           </w:tcPr>
           <w:p>
             <w:pPr>
@@ -6476,17 +6590,17 @@
         </w:tc>
         <w:tc>
           <w:tcPr>
-            <w:tcW w:w="851" w:type="dxa"/>
-          </w:tcPr>
-          <w:p>
-            <w:pPr>
-              <w:jc w:val="center"/>
-            </w:pPr>
-          </w:p>
-        </w:tc>
-        <w:tc>
-          <w:tcPr>
-            <w:tcW w:w="4961" w:type="dxa"/>
+            <w:tcW w:w="709" w:type="dxa"/>
+          </w:tcPr>
+          <w:p>
+            <w:pPr>
+              <w:jc w:val="center"/>
+            </w:pPr>
+          </w:p>
+        </w:tc>
+        <w:tc>
+          <w:tcPr>
+            <w:tcW w:w="5528" w:type="dxa"/>
           </w:tcPr>
           <w:p>
             <w:r>
@@ -6502,7 +6616,7 @@
         </w:trPr>
         <w:tc>
           <w:tcPr>
-            <w:tcW w:w="1276" w:type="dxa"/>
+            <w:tcW w:w="1272" w:type="dxa"/>
           </w:tcPr>
           <w:p>
             <w:r>
@@ -6512,7 +6626,7 @@
         </w:tc>
         <w:tc>
           <w:tcPr>
-            <w:tcW w:w="1559" w:type="dxa"/>
+            <w:tcW w:w="996" w:type="dxa"/>
           </w:tcPr>
           <w:p>
             <w:pPr>
@@ -6525,17 +6639,17 @@
         </w:tc>
         <w:tc>
           <w:tcPr>
-            <w:tcW w:w="851" w:type="dxa"/>
-          </w:tcPr>
-          <w:p>
-            <w:pPr>
-              <w:jc w:val="center"/>
-            </w:pPr>
-          </w:p>
-        </w:tc>
-        <w:tc>
-          <w:tcPr>
-            <w:tcW w:w="4961" w:type="dxa"/>
+            <w:tcW w:w="709" w:type="dxa"/>
+          </w:tcPr>
+          <w:p>
+            <w:pPr>
+              <w:jc w:val="center"/>
+            </w:pPr>
+          </w:p>
+        </w:tc>
+        <w:tc>
+          <w:tcPr>
+            <w:tcW w:w="5528" w:type="dxa"/>
           </w:tcPr>
           <w:p>
             <w:r>
@@ -6547,7 +6661,7 @@
       <w:tr>
         <w:tc>
           <w:tcPr>
-            <w:tcW w:w="1276" w:type="dxa"/>
+            <w:tcW w:w="1272" w:type="dxa"/>
           </w:tcPr>
           <w:p>
             <w:proofErr w:type="spellStart"/>
@@ -6559,7 +6673,7 @@
         </w:tc>
         <w:tc>
           <w:tcPr>
-            <w:tcW w:w="1559" w:type="dxa"/>
+            <w:tcW w:w="996" w:type="dxa"/>
           </w:tcPr>
           <w:p>
             <w:pPr>
@@ -6572,17 +6686,17 @@
         </w:tc>
         <w:tc>
           <w:tcPr>
-            <w:tcW w:w="851" w:type="dxa"/>
-          </w:tcPr>
-          <w:p>
-            <w:pPr>
-              <w:jc w:val="center"/>
-            </w:pPr>
-          </w:p>
-        </w:tc>
-        <w:tc>
-          <w:tcPr>
-            <w:tcW w:w="4961" w:type="dxa"/>
+            <w:tcW w:w="709" w:type="dxa"/>
+          </w:tcPr>
+          <w:p>
+            <w:pPr>
+              <w:jc w:val="center"/>
+            </w:pPr>
+          </w:p>
+        </w:tc>
+        <w:tc>
+          <w:tcPr>
+            <w:tcW w:w="5528" w:type="dxa"/>
           </w:tcPr>
           <w:p>
             <w:r>
@@ -6596,8 +6710,9 @@
       <w:pPr>
         <w:pStyle w:val="Cmsor4"/>
       </w:pPr>
-      <w:bookmarkStart w:id="33" w:name="_Toc193185874"/>
-      <w:r>
+      <w:bookmarkStart w:id="33" w:name="_Toc193198714"/>
+      <w:r>
+        <w:lastRenderedPageBreak/>
         <w:t xml:space="preserve">Az </w:t>
       </w:r>
       <w:proofErr w:type="spellStart"/>
@@ -6616,13 +6731,13 @@
           <w:noProof/>
         </w:rPr>
         <w:drawing>
-          <wp:anchor distT="0" distB="0" distL="114300" distR="114300" simplePos="0" relativeHeight="251664384" behindDoc="0" locked="0" layoutInCell="1" allowOverlap="1" wp14:anchorId="46489BF5" wp14:editId="2FEF93A7">
+          <wp:anchor distT="0" distB="0" distL="114300" distR="114300" simplePos="0" relativeHeight="251664384" behindDoc="0" locked="0" layoutInCell="1" allowOverlap="1" wp14:anchorId="46489BF5" wp14:editId="5AFE8F2E">
             <wp:simplePos x="0" y="0"/>
             <wp:positionH relativeFrom="margin">
               <wp:align>center</wp:align>
             </wp:positionH>
             <wp:positionV relativeFrom="paragraph">
-              <wp:posOffset>1286244</wp:posOffset>
+              <wp:posOffset>1294305</wp:posOffset>
             </wp:positionV>
             <wp:extent cx="3600000" cy="955752"/>
             <wp:effectExtent l="0" t="0" r="635" b="0"/>
@@ -6836,9 +6951,8 @@
       <w:pPr>
         <w:pStyle w:val="Cmsor4"/>
       </w:pPr>
-      <w:bookmarkStart w:id="34" w:name="_Toc193185875"/>
-      <w:r>
-        <w:lastRenderedPageBreak/>
+      <w:bookmarkStart w:id="34" w:name="_Toc193198715"/>
+      <w:r>
         <w:t xml:space="preserve">A </w:t>
       </w:r>
       <w:proofErr w:type="spellStart"/>
@@ -6934,10 +7048,10 @@
         <w:tblLook w:val="0420" w:firstRow="1" w:lastRow="0" w:firstColumn="0" w:lastColumn="0" w:noHBand="0" w:noVBand="1"/>
       </w:tblPr>
       <w:tblGrid>
-        <w:gridCol w:w="1700"/>
-        <w:gridCol w:w="804"/>
-        <w:gridCol w:w="1215"/>
-        <w:gridCol w:w="4786"/>
+        <w:gridCol w:w="1642"/>
+        <w:gridCol w:w="818"/>
+        <w:gridCol w:w="999"/>
+        <w:gridCol w:w="5046"/>
       </w:tblGrid>
       <w:tr>
         <w:trPr>
@@ -6945,7 +7059,7 @@
         </w:trPr>
         <w:tc>
           <w:tcPr>
-            <w:tcW w:w="1700" w:type="dxa"/>
+            <w:tcW w:w="1616" w:type="dxa"/>
           </w:tcPr>
           <w:p>
             <w:pPr>
@@ -6985,7 +7099,7 @@
         </w:tc>
         <w:tc>
           <w:tcPr>
-            <w:tcW w:w="1215" w:type="dxa"/>
+            <w:tcW w:w="982" w:type="dxa"/>
           </w:tcPr>
           <w:p>
             <w:pPr>
@@ -7005,7 +7119,7 @@
         </w:tc>
         <w:tc>
           <w:tcPr>
-            <w:tcW w:w="4786" w:type="dxa"/>
+            <w:tcW w:w="4962" w:type="dxa"/>
           </w:tcPr>
           <w:p>
             <w:pPr>
@@ -7030,7 +7144,7 @@
         </w:trPr>
         <w:tc>
           <w:tcPr>
-            <w:tcW w:w="1700" w:type="dxa"/>
+            <w:tcW w:w="1616" w:type="dxa"/>
           </w:tcPr>
           <w:p>
             <w:pPr>
@@ -7057,7 +7171,7 @@
         </w:tc>
         <w:tc>
           <w:tcPr>
-            <w:tcW w:w="1215" w:type="dxa"/>
+            <w:tcW w:w="982" w:type="dxa"/>
           </w:tcPr>
           <w:p>
             <w:pPr>
@@ -7071,7 +7185,7 @@
         </w:tc>
         <w:tc>
           <w:tcPr>
-            <w:tcW w:w="4786" w:type="dxa"/>
+            <w:tcW w:w="4962" w:type="dxa"/>
           </w:tcPr>
           <w:p>
             <w:pPr>
@@ -7097,7 +7211,7 @@
       <w:tr>
         <w:tc>
           <w:tcPr>
-            <w:tcW w:w="1700" w:type="dxa"/>
+            <w:tcW w:w="1616" w:type="dxa"/>
           </w:tcPr>
           <w:p>
             <w:proofErr w:type="spellStart"/>
@@ -7122,7 +7236,7 @@
         </w:tc>
         <w:tc>
           <w:tcPr>
-            <w:tcW w:w="1215" w:type="dxa"/>
+            <w:tcW w:w="982" w:type="dxa"/>
           </w:tcPr>
           <w:p>
             <w:pPr>
@@ -7135,7 +7249,7 @@
         </w:tc>
         <w:tc>
           <w:tcPr>
-            <w:tcW w:w="4786" w:type="dxa"/>
+            <w:tcW w:w="4962" w:type="dxa"/>
           </w:tcPr>
           <w:p>
             <w:r>
@@ -7158,22 +7272,10 @@
     </w:tbl>
     <w:p>
       <w:pPr>
-        <w:rPr>
-          <w:rFonts w:asciiTheme="majorHAnsi" w:eastAsiaTheme="majorEastAsia" w:hAnsiTheme="majorHAnsi" w:cstheme="majorBidi"/>
-          <w:color w:val="2F5496" w:themeColor="accent1" w:themeShade="BF"/>
-        </w:rPr>
-      </w:pPr>
-      <w:r>
-        <w:br w:type="page"/>
-      </w:r>
-    </w:p>
-    <w:p>
-      <w:pPr>
         <w:pStyle w:val="Cmsor4"/>
       </w:pPr>
-      <w:bookmarkStart w:id="35" w:name="_Toc193185876"/>
-      <w:r>
-        <w:lastRenderedPageBreak/>
+      <w:bookmarkStart w:id="35" w:name="_Toc193198716"/>
+      <w:r>
         <w:t xml:space="preserve">A </w:t>
       </w:r>
       <w:proofErr w:type="spellStart"/>
@@ -7362,6 +7464,7 @@
           <w:p>
             <w:proofErr w:type="spellStart"/>
             <w:r>
+              <w:lastRenderedPageBreak/>
               <w:t>id</w:t>
             </w:r>
             <w:proofErr w:type="spellEnd"/>
@@ -7752,7 +7855,7 @@
       <w:pPr>
         <w:pStyle w:val="Cmsor4"/>
       </w:pPr>
-      <w:bookmarkStart w:id="36" w:name="_Toc193185877"/>
+      <w:bookmarkStart w:id="36" w:name="_Toc193198717"/>
       <w:r>
         <w:t xml:space="preserve">Az </w:t>
       </w:r>
@@ -8091,9 +8194,8 @@
       <w:pPr>
         <w:pStyle w:val="Cmsor4"/>
       </w:pPr>
-      <w:bookmarkStart w:id="37" w:name="_Toc193185878"/>
-      <w:r>
-        <w:lastRenderedPageBreak/>
+      <w:bookmarkStart w:id="37" w:name="_Toc193198718"/>
+      <w:r>
         <w:t xml:space="preserve">A </w:t>
       </w:r>
       <w:proofErr w:type="spellStart"/>
@@ -8369,10 +8471,22 @@
     </w:tbl>
     <w:p>
       <w:pPr>
+        <w:rPr>
+          <w:rFonts w:asciiTheme="majorHAnsi" w:eastAsiaTheme="majorEastAsia" w:hAnsiTheme="majorHAnsi" w:cstheme="majorBidi"/>
+          <w:color w:val="2F5496" w:themeColor="accent1" w:themeShade="BF"/>
+        </w:rPr>
+      </w:pPr>
+      <w:r>
+        <w:br w:type="page"/>
+      </w:r>
+    </w:p>
+    <w:p>
+      <w:pPr>
         <w:pStyle w:val="Cmsor4"/>
       </w:pPr>
-      <w:bookmarkStart w:id="38" w:name="_Toc193185879"/>
-      <w:r>
+      <w:bookmarkStart w:id="38" w:name="_Toc193198719"/>
+      <w:r>
+        <w:lastRenderedPageBreak/>
         <w:t xml:space="preserve">Az </w:t>
       </w:r>
       <w:proofErr w:type="spellStart"/>
@@ -8391,13 +8505,13 @@
           <w:noProof/>
         </w:rPr>
         <w:drawing>
-          <wp:anchor distT="0" distB="180340" distL="114300" distR="114300" simplePos="0" relativeHeight="251674624" behindDoc="0" locked="0" layoutInCell="1" allowOverlap="1" wp14:anchorId="1D04B10A" wp14:editId="063E156F">
+          <wp:anchor distT="0" distB="180340" distL="114300" distR="114300" simplePos="0" relativeHeight="251674624" behindDoc="0" locked="0" layoutInCell="1" allowOverlap="1" wp14:anchorId="1D04B10A" wp14:editId="5295FA94">
             <wp:simplePos x="0" y="0"/>
             <wp:positionH relativeFrom="margin">
               <wp:align>center</wp:align>
             </wp:positionH>
             <wp:positionV relativeFrom="paragraph">
-              <wp:posOffset>1556872</wp:posOffset>
+              <wp:posOffset>1535084</wp:posOffset>
             </wp:positionV>
             <wp:extent cx="3600000" cy="1242000"/>
             <wp:effectExtent l="0" t="0" r="635" b="0"/>
@@ -8698,22 +8812,10 @@
     </w:tbl>
     <w:p>
       <w:pPr>
-        <w:rPr>
-          <w:rFonts w:asciiTheme="majorHAnsi" w:eastAsiaTheme="majorEastAsia" w:hAnsiTheme="majorHAnsi" w:cstheme="majorBidi"/>
-          <w:color w:val="2F5496" w:themeColor="accent1" w:themeShade="BF"/>
-        </w:rPr>
-      </w:pPr>
-      <w:r>
-        <w:br w:type="page"/>
-      </w:r>
-    </w:p>
-    <w:p>
-      <w:pPr>
         <w:pStyle w:val="Cmsor4"/>
       </w:pPr>
-      <w:bookmarkStart w:id="39" w:name="_Toc193185880"/>
-      <w:r>
-        <w:lastRenderedPageBreak/>
+      <w:bookmarkStart w:id="39" w:name="_Toc193198720"/>
+      <w:r>
         <w:t xml:space="preserve">Az </w:t>
       </w:r>
       <w:proofErr w:type="spellStart"/>
@@ -8732,7 +8834,7 @@
           <w:noProof/>
         </w:rPr>
         <w:drawing>
-          <wp:anchor distT="0" distB="180340" distL="114300" distR="114300" simplePos="0" relativeHeight="251676672" behindDoc="0" locked="0" layoutInCell="1" allowOverlap="1" wp14:anchorId="2BC50F9A" wp14:editId="24215A8C">
+          <wp:anchor distT="0" distB="180340" distL="114300" distR="114300" simplePos="0" relativeHeight="251676672" behindDoc="0" locked="0" layoutInCell="1" allowOverlap="1" wp14:anchorId="2BC50F9A" wp14:editId="48FF48A9">
             <wp:simplePos x="0" y="0"/>
             <wp:positionH relativeFrom="margin">
               <wp:align>left</wp:align>
@@ -9020,10 +9122,22 @@
     </w:tbl>
     <w:p>
       <w:pPr>
+        <w:rPr>
+          <w:rFonts w:asciiTheme="majorHAnsi" w:eastAsiaTheme="majorEastAsia" w:hAnsiTheme="majorHAnsi" w:cstheme="majorBidi"/>
+          <w:color w:val="2F5496" w:themeColor="accent1" w:themeShade="BF"/>
+        </w:rPr>
+      </w:pPr>
+      <w:r>
+        <w:br w:type="page"/>
+      </w:r>
+    </w:p>
+    <w:p>
+      <w:pPr>
         <w:pStyle w:val="Cmsor4"/>
       </w:pPr>
-      <w:bookmarkStart w:id="40" w:name="_Toc193185881"/>
-      <w:r>
+      <w:bookmarkStart w:id="40" w:name="_Toc193198721"/>
+      <w:r>
+        <w:lastRenderedPageBreak/>
         <w:t xml:space="preserve">Az </w:t>
       </w:r>
       <w:proofErr w:type="spellStart"/>
@@ -9042,13 +9156,13 @@
           <w:noProof/>
         </w:rPr>
         <w:drawing>
-          <wp:anchor distT="0" distB="180340" distL="114300" distR="114300" simplePos="0" relativeHeight="251678720" behindDoc="0" locked="0" layoutInCell="1" allowOverlap="1" wp14:anchorId="3D66F02B" wp14:editId="61F1A8DA">
+          <wp:anchor distT="0" distB="180340" distL="114300" distR="114300" simplePos="0" relativeHeight="251678720" behindDoc="0" locked="0" layoutInCell="1" allowOverlap="1" wp14:anchorId="3D66F02B" wp14:editId="426ED715">
             <wp:simplePos x="0" y="0"/>
-            <wp:positionH relativeFrom="page">
+            <wp:positionH relativeFrom="margin">
               <wp:align>center</wp:align>
             </wp:positionH>
             <wp:positionV relativeFrom="margin">
-              <wp:posOffset>4858592</wp:posOffset>
+              <wp:posOffset>1586230</wp:posOffset>
             </wp:positionV>
             <wp:extent cx="3600000" cy="1036800"/>
             <wp:effectExtent l="0" t="0" r="635" b="0"/>
@@ -9112,14 +9226,14 @@
     <w:tbl>
       <w:tblPr>
         <w:tblStyle w:val="Listatblzat2"/>
-        <w:tblW w:w="9067" w:type="dxa"/>
+        <w:tblW w:w="8505" w:type="dxa"/>
         <w:tblLook w:val="0420" w:firstRow="1" w:lastRow="0" w:firstColumn="0" w:lastColumn="0" w:noHBand="0" w:noVBand="1"/>
       </w:tblPr>
       <w:tblGrid>
-        <w:gridCol w:w="1549"/>
+        <w:gridCol w:w="1503"/>
         <w:gridCol w:w="923"/>
-        <w:gridCol w:w="849"/>
-        <w:gridCol w:w="5746"/>
+        <w:gridCol w:w="844"/>
+        <w:gridCol w:w="5235"/>
       </w:tblGrid>
       <w:tr>
         <w:trPr>
@@ -9299,20 +9413,10 @@
     </w:tbl>
     <w:p>
       <w:pPr>
-        <w:spacing w:line="259" w:lineRule="auto"/>
-        <w:jc w:val="left"/>
-      </w:pPr>
-      <w:r>
-        <w:br w:type="page"/>
-      </w:r>
-    </w:p>
-    <w:p>
-      <w:pPr>
         <w:pStyle w:val="Cmsor4"/>
       </w:pPr>
-      <w:bookmarkStart w:id="41" w:name="_Toc193185882"/>
-      <w:r>
-        <w:lastRenderedPageBreak/>
+      <w:bookmarkStart w:id="41" w:name="_Toc193198722"/>
+      <w:r>
         <w:t xml:space="preserve">Az </w:t>
       </w:r>
       <w:proofErr w:type="spellStart"/>
@@ -9331,13 +9435,13 @@
           <w:noProof/>
         </w:rPr>
         <w:drawing>
-          <wp:anchor distT="0" distB="180340" distL="114300" distR="114300" simplePos="0" relativeHeight="251680768" behindDoc="0" locked="0" layoutInCell="1" allowOverlap="1" wp14:anchorId="0570C496" wp14:editId="45C2E9B3">
+          <wp:anchor distT="0" distB="180340" distL="114300" distR="114300" simplePos="0" relativeHeight="251680768" behindDoc="0" locked="0" layoutInCell="1" allowOverlap="1" wp14:anchorId="0570C496" wp14:editId="3148C327">
             <wp:simplePos x="0" y="0"/>
             <wp:positionH relativeFrom="margin">
-              <wp:align>left</wp:align>
+              <wp:align>right</wp:align>
             </wp:positionH>
-            <wp:positionV relativeFrom="page">
-              <wp:posOffset>2731800</wp:posOffset>
+            <wp:positionV relativeFrom="margin">
+              <wp:posOffset>4649689</wp:posOffset>
             </wp:positionV>
             <wp:extent cx="5400000" cy="1248750"/>
             <wp:effectExtent l="0" t="0" r="0" b="8890"/>
@@ -9619,10 +9723,22 @@
     </w:tbl>
     <w:p>
       <w:pPr>
+        <w:rPr>
+          <w:rFonts w:asciiTheme="majorHAnsi" w:eastAsiaTheme="majorEastAsia" w:hAnsiTheme="majorHAnsi" w:cstheme="majorBidi"/>
+          <w:color w:val="2F5496" w:themeColor="accent1" w:themeShade="BF"/>
+        </w:rPr>
+      </w:pPr>
+      <w:r>
+        <w:br w:type="page"/>
+      </w:r>
+    </w:p>
+    <w:p>
+      <w:pPr>
         <w:pStyle w:val="Cmsor4"/>
       </w:pPr>
-      <w:bookmarkStart w:id="42" w:name="_Toc193185883"/>
-      <w:r>
+      <w:bookmarkStart w:id="42" w:name="_Toc193198723"/>
+      <w:r>
+        <w:lastRenderedPageBreak/>
         <w:t xml:space="preserve">A </w:t>
       </w:r>
       <w:proofErr w:type="spellStart"/>
@@ -9636,18 +9752,217 @@
       <w:bookmarkEnd w:id="42"/>
     </w:p>
     <w:p>
+      <w:r>
+        <w:t>A játékban elérhető nyelveket tárolja.</w:t>
+      </w:r>
+    </w:p>
+    <w:tbl>
+      <w:tblPr>
+        <w:tblStyle w:val="Listatblzat2"/>
+        <w:tblW w:w="8505" w:type="dxa"/>
+        <w:tblLook w:val="0420" w:firstRow="1" w:lastRow="0" w:firstColumn="0" w:lastColumn="0" w:noHBand="0" w:noVBand="1"/>
+      </w:tblPr>
+      <w:tblGrid>
+        <w:gridCol w:w="1505"/>
+        <w:gridCol w:w="846"/>
+        <w:gridCol w:w="845"/>
+        <w:gridCol w:w="5309"/>
+      </w:tblGrid>
+      <w:tr>
+        <w:trPr>
+          <w:cnfStyle w:val="100000000000" w:firstRow="1" w:lastRow="0" w:firstColumn="0" w:lastColumn="0" w:oddVBand="0" w:evenVBand="0" w:oddHBand="0" w:evenHBand="0" w:firstRowFirstColumn="0" w:firstRowLastColumn="0" w:lastRowFirstColumn="0" w:lastRowLastColumn="0"/>
+        </w:trPr>
+        <w:tc>
+          <w:tcPr>
+            <w:tcW w:w="1505" w:type="dxa"/>
+          </w:tcPr>
+          <w:p>
+            <w:pPr>
+              <w:jc w:val="center"/>
+              <w:rPr>
+                <w:b/>
+              </w:rPr>
+            </w:pPr>
+            <w:r>
+              <w:rPr>
+                <w:b/>
+              </w:rPr>
+              <w:t>Mezőnév</w:t>
+            </w:r>
+          </w:p>
+        </w:tc>
+        <w:tc>
+          <w:tcPr>
+            <w:tcW w:w="846" w:type="dxa"/>
+          </w:tcPr>
+          <w:p>
+            <w:pPr>
+              <w:jc w:val="center"/>
+              <w:rPr>
+                <w:b/>
+              </w:rPr>
+            </w:pPr>
+            <w:r>
+              <w:rPr>
+                <w:b/>
+              </w:rPr>
+              <w:t>Típus</w:t>
+            </w:r>
+          </w:p>
+        </w:tc>
+        <w:tc>
+          <w:tcPr>
+            <w:tcW w:w="845" w:type="dxa"/>
+          </w:tcPr>
+          <w:p>
+            <w:pPr>
+              <w:jc w:val="center"/>
+              <w:rPr>
+                <w:b/>
+              </w:rPr>
+            </w:pPr>
+            <w:r>
+              <w:rPr>
+                <w:b/>
+              </w:rPr>
+              <w:t>Kulcs</w:t>
+            </w:r>
+          </w:p>
+        </w:tc>
+        <w:tc>
+          <w:tcPr>
+            <w:tcW w:w="5309" w:type="dxa"/>
+          </w:tcPr>
+          <w:p>
+            <w:pPr>
+              <w:jc w:val="center"/>
+              <w:rPr>
+                <w:b/>
+              </w:rPr>
+            </w:pPr>
+            <w:r>
+              <w:rPr>
+                <w:b/>
+              </w:rPr>
+              <w:t>Leírás</w:t>
+            </w:r>
+          </w:p>
+        </w:tc>
+      </w:tr>
+      <w:tr>
+        <w:trPr>
+          <w:cnfStyle w:val="000000100000" w:firstRow="0" w:lastRow="0" w:firstColumn="0" w:lastColumn="0" w:oddVBand="0" w:evenVBand="0" w:oddHBand="1" w:evenHBand="0" w:firstRowFirstColumn="0" w:firstRowLastColumn="0" w:lastRowFirstColumn="0" w:lastRowLastColumn="0"/>
+        </w:trPr>
+        <w:tc>
+          <w:tcPr>
+            <w:tcW w:w="1505" w:type="dxa"/>
+          </w:tcPr>
+          <w:p>
+            <w:proofErr w:type="spellStart"/>
+            <w:r>
+              <w:t>id</w:t>
+            </w:r>
+            <w:proofErr w:type="spellEnd"/>
+          </w:p>
+        </w:tc>
+        <w:tc>
+          <w:tcPr>
+            <w:tcW w:w="846" w:type="dxa"/>
+          </w:tcPr>
+          <w:p>
+            <w:pPr>
+              <w:jc w:val="center"/>
+            </w:pPr>
+            <w:r>
+              <w:t>Egész</w:t>
+            </w:r>
+          </w:p>
+        </w:tc>
+        <w:tc>
+          <w:tcPr>
+            <w:tcW w:w="845" w:type="dxa"/>
+          </w:tcPr>
+          <w:p>
+            <w:pPr>
+              <w:jc w:val="center"/>
+            </w:pPr>
+            <w:r>
+              <w:t>PK</w:t>
+            </w:r>
+          </w:p>
+        </w:tc>
+        <w:tc>
+          <w:tcPr>
+            <w:tcW w:w="5309" w:type="dxa"/>
+          </w:tcPr>
+          <w:p/>
+        </w:tc>
+      </w:tr>
+      <w:tr>
+        <w:tc>
+          <w:tcPr>
+            <w:tcW w:w="1505" w:type="dxa"/>
+          </w:tcPr>
+          <w:p>
+            <w:proofErr w:type="spellStart"/>
+            <w:r>
+              <w:t>name</w:t>
+            </w:r>
+            <w:proofErr w:type="spellEnd"/>
+          </w:p>
+        </w:tc>
+        <w:tc>
+          <w:tcPr>
+            <w:tcW w:w="846" w:type="dxa"/>
+          </w:tcPr>
+          <w:p>
+            <w:pPr>
+              <w:jc w:val="center"/>
+            </w:pPr>
+            <w:r>
+              <w:t>Egész</w:t>
+            </w:r>
+          </w:p>
+        </w:tc>
+        <w:tc>
+          <w:tcPr>
+            <w:tcW w:w="845" w:type="dxa"/>
+          </w:tcPr>
+          <w:p>
+            <w:pPr>
+              <w:jc w:val="center"/>
+            </w:pPr>
+          </w:p>
+        </w:tc>
+        <w:tc>
+          <w:tcPr>
+            <w:tcW w:w="5309" w:type="dxa"/>
+          </w:tcPr>
+          <w:p>
+            <w:r>
+              <w:t>A nyelv megnevezése</w:t>
+            </w:r>
+          </w:p>
+        </w:tc>
+      </w:tr>
+    </w:tbl>
+    <w:p>
+      <w:pPr>
+        <w:pStyle w:val="Cmsor4"/>
+      </w:pPr>
+      <w:bookmarkStart w:id="43" w:name="_Toc193198724"/>
       <w:r>
         <w:rPr>
           <w:noProof/>
         </w:rPr>
         <w:drawing>
-          <wp:anchor distT="0" distB="180340" distL="114300" distR="114300" simplePos="0" relativeHeight="251682816" behindDoc="0" locked="0" layoutInCell="1" allowOverlap="1" wp14:anchorId="0AADFB33" wp14:editId="6707A69A">
+          <wp:anchor distT="0" distB="180340" distL="114300" distR="114300" simplePos="0" relativeHeight="251682816" behindDoc="0" locked="0" layoutInCell="1" allowOverlap="1" wp14:anchorId="0AADFB33" wp14:editId="24FDBC8F">
             <wp:simplePos x="0" y="0"/>
             <wp:positionH relativeFrom="margin">
               <wp:align>center</wp:align>
             </wp:positionH>
             <wp:positionV relativeFrom="page">
-              <wp:posOffset>5794345</wp:posOffset>
+              <wp:posOffset>2481580</wp:posOffset>
             </wp:positionV>
             <wp:extent cx="3600000" cy="1004400"/>
             <wp:effectExtent l="0" t="0" r="635" b="5715"/>
@@ -9705,215 +10020,6 @@
         </w:drawing>
       </w:r>
       <w:r>
-        <w:t>A játékban elérhető nyelveket tárolja.</w:t>
-      </w:r>
-    </w:p>
-    <w:tbl>
-      <w:tblPr>
-        <w:tblStyle w:val="Listatblzat2"/>
-        <w:tblW w:w="8505" w:type="dxa"/>
-        <w:tblLook w:val="0420" w:firstRow="1" w:lastRow="0" w:firstColumn="0" w:lastColumn="0" w:noHBand="0" w:noVBand="1"/>
-      </w:tblPr>
-      <w:tblGrid>
-        <w:gridCol w:w="1505"/>
-        <w:gridCol w:w="846"/>
-        <w:gridCol w:w="845"/>
-        <w:gridCol w:w="5309"/>
-      </w:tblGrid>
-      <w:tr>
-        <w:trPr>
-          <w:cnfStyle w:val="100000000000" w:firstRow="1" w:lastRow="0" w:firstColumn="0" w:lastColumn="0" w:oddVBand="0" w:evenVBand="0" w:oddHBand="0" w:evenHBand="0" w:firstRowFirstColumn="0" w:firstRowLastColumn="0" w:lastRowFirstColumn="0" w:lastRowLastColumn="0"/>
-        </w:trPr>
-        <w:tc>
-          <w:tcPr>
-            <w:tcW w:w="1505" w:type="dxa"/>
-          </w:tcPr>
-          <w:p>
-            <w:pPr>
-              <w:jc w:val="center"/>
-              <w:rPr>
-                <w:b/>
-              </w:rPr>
-            </w:pPr>
-            <w:r>
-              <w:rPr>
-                <w:b/>
-              </w:rPr>
-              <w:t>Mezőnév</w:t>
-            </w:r>
-          </w:p>
-        </w:tc>
-        <w:tc>
-          <w:tcPr>
-            <w:tcW w:w="846" w:type="dxa"/>
-          </w:tcPr>
-          <w:p>
-            <w:pPr>
-              <w:jc w:val="center"/>
-              <w:rPr>
-                <w:b/>
-              </w:rPr>
-            </w:pPr>
-            <w:r>
-              <w:rPr>
-                <w:b/>
-              </w:rPr>
-              <w:t>Típus</w:t>
-            </w:r>
-          </w:p>
-        </w:tc>
-        <w:tc>
-          <w:tcPr>
-            <w:tcW w:w="845" w:type="dxa"/>
-          </w:tcPr>
-          <w:p>
-            <w:pPr>
-              <w:jc w:val="center"/>
-              <w:rPr>
-                <w:b/>
-              </w:rPr>
-            </w:pPr>
-            <w:r>
-              <w:rPr>
-                <w:b/>
-              </w:rPr>
-              <w:t>Kulcs</w:t>
-            </w:r>
-          </w:p>
-        </w:tc>
-        <w:tc>
-          <w:tcPr>
-            <w:tcW w:w="5309" w:type="dxa"/>
-          </w:tcPr>
-          <w:p>
-            <w:pPr>
-              <w:jc w:val="center"/>
-              <w:rPr>
-                <w:b/>
-              </w:rPr>
-            </w:pPr>
-            <w:r>
-              <w:rPr>
-                <w:b/>
-              </w:rPr>
-              <w:t>Leírás</w:t>
-            </w:r>
-          </w:p>
-        </w:tc>
-      </w:tr>
-      <w:tr>
-        <w:trPr>
-          <w:cnfStyle w:val="000000100000" w:firstRow="0" w:lastRow="0" w:firstColumn="0" w:lastColumn="0" w:oddVBand="0" w:evenVBand="0" w:oddHBand="1" w:evenHBand="0" w:firstRowFirstColumn="0" w:firstRowLastColumn="0" w:lastRowFirstColumn="0" w:lastRowLastColumn="0"/>
-        </w:trPr>
-        <w:tc>
-          <w:tcPr>
-            <w:tcW w:w="1505" w:type="dxa"/>
-          </w:tcPr>
-          <w:p>
-            <w:proofErr w:type="spellStart"/>
-            <w:r>
-              <w:t>id</w:t>
-            </w:r>
-            <w:proofErr w:type="spellEnd"/>
-          </w:p>
-        </w:tc>
-        <w:tc>
-          <w:tcPr>
-            <w:tcW w:w="846" w:type="dxa"/>
-          </w:tcPr>
-          <w:p>
-            <w:pPr>
-              <w:jc w:val="center"/>
-            </w:pPr>
-            <w:r>
-              <w:t>Egész</w:t>
-            </w:r>
-          </w:p>
-        </w:tc>
-        <w:tc>
-          <w:tcPr>
-            <w:tcW w:w="845" w:type="dxa"/>
-          </w:tcPr>
-          <w:p>
-            <w:pPr>
-              <w:jc w:val="center"/>
-            </w:pPr>
-            <w:r>
-              <w:t>PK</w:t>
-            </w:r>
-          </w:p>
-        </w:tc>
-        <w:tc>
-          <w:tcPr>
-            <w:tcW w:w="5309" w:type="dxa"/>
-          </w:tcPr>
-          <w:p/>
-        </w:tc>
-      </w:tr>
-      <w:tr>
-        <w:tc>
-          <w:tcPr>
-            <w:tcW w:w="1505" w:type="dxa"/>
-          </w:tcPr>
-          <w:p>
-            <w:proofErr w:type="spellStart"/>
-            <w:r>
-              <w:t>name</w:t>
-            </w:r>
-            <w:proofErr w:type="spellEnd"/>
-          </w:p>
-        </w:tc>
-        <w:tc>
-          <w:tcPr>
-            <w:tcW w:w="846" w:type="dxa"/>
-          </w:tcPr>
-          <w:p>
-            <w:pPr>
-              <w:jc w:val="center"/>
-            </w:pPr>
-            <w:r>
-              <w:t>Egész</w:t>
-            </w:r>
-          </w:p>
-        </w:tc>
-        <w:tc>
-          <w:tcPr>
-            <w:tcW w:w="845" w:type="dxa"/>
-          </w:tcPr>
-          <w:p>
-            <w:pPr>
-              <w:jc w:val="center"/>
-            </w:pPr>
-          </w:p>
-        </w:tc>
-        <w:tc>
-          <w:tcPr>
-            <w:tcW w:w="5309" w:type="dxa"/>
-          </w:tcPr>
-          <w:p>
-            <w:r>
-              <w:t>A nyelv megnevezése</w:t>
-            </w:r>
-          </w:p>
-        </w:tc>
-      </w:tr>
-    </w:tbl>
-    <w:p>
-      <w:pPr>
-        <w:spacing w:line="259" w:lineRule="auto"/>
-        <w:jc w:val="left"/>
-      </w:pPr>
-      <w:r>
-        <w:br w:type="page"/>
-      </w:r>
-    </w:p>
-    <w:p>
-      <w:pPr>
-        <w:pStyle w:val="Cmsor4"/>
-      </w:pPr>
-      <w:bookmarkStart w:id="43" w:name="_Toc193185884"/>
-      <w:r>
-        <w:lastRenderedPageBreak/>
         <w:t xml:space="preserve">Az </w:t>
       </w:r>
       <w:proofErr w:type="spellStart"/>
@@ -9932,13 +10038,13 @@
           <w:noProof/>
         </w:rPr>
         <w:drawing>
-          <wp:anchor distT="0" distB="180340" distL="114300" distR="114300" simplePos="0" relativeHeight="251684864" behindDoc="0" locked="0" layoutInCell="1" allowOverlap="1" wp14:anchorId="1462B0EB" wp14:editId="76951CDD">
+          <wp:anchor distT="0" distB="180340" distL="114300" distR="114300" simplePos="0" relativeHeight="251684864" behindDoc="0" locked="0" layoutInCell="1" allowOverlap="1" wp14:anchorId="1462B0EB" wp14:editId="441E0642">
             <wp:simplePos x="0" y="0"/>
             <wp:positionH relativeFrom="margin">
-              <wp:align>left</wp:align>
+              <wp:align>right</wp:align>
             </wp:positionH>
             <wp:positionV relativeFrom="page">
-              <wp:posOffset>3316162</wp:posOffset>
+              <wp:posOffset>6089956</wp:posOffset>
             </wp:positionV>
             <wp:extent cx="5400000" cy="1370250"/>
             <wp:effectExtent l="0" t="0" r="0" b="1905"/>
@@ -10317,10 +10423,22 @@
     </w:tbl>
     <w:p>
       <w:pPr>
+        <w:rPr>
+          <w:rFonts w:asciiTheme="majorHAnsi" w:eastAsiaTheme="majorEastAsia" w:hAnsiTheme="majorHAnsi" w:cstheme="majorBidi"/>
+          <w:color w:val="2F5496" w:themeColor="accent1" w:themeShade="BF"/>
+        </w:rPr>
+      </w:pPr>
+      <w:r>
+        <w:br w:type="page"/>
+      </w:r>
+    </w:p>
+    <w:p>
+      <w:pPr>
         <w:pStyle w:val="Cmsor4"/>
       </w:pPr>
-      <w:bookmarkStart w:id="44" w:name="_Toc193185885"/>
-      <w:r>
+      <w:bookmarkStart w:id="44" w:name="_Toc193198725"/>
+      <w:r>
+        <w:lastRenderedPageBreak/>
         <w:t xml:space="preserve">Az </w:t>
       </w:r>
       <w:proofErr w:type="spellStart"/>
@@ -10339,13 +10457,13 @@
           <w:noProof/>
         </w:rPr>
         <w:drawing>
-          <wp:anchor distT="0" distB="180340" distL="114300" distR="114300" simplePos="0" relativeHeight="251686912" behindDoc="0" locked="0" layoutInCell="1" allowOverlap="1" wp14:anchorId="6CE8F026" wp14:editId="565DFBBC">
+          <wp:anchor distT="0" distB="180340" distL="114300" distR="114300" simplePos="0" relativeHeight="251686912" behindDoc="0" locked="0" layoutInCell="1" allowOverlap="1" wp14:anchorId="6CE8F026" wp14:editId="1F1BC3BA">
             <wp:simplePos x="0" y="0"/>
             <wp:positionH relativeFrom="margin">
-              <wp:align>left</wp:align>
+              <wp:align>right</wp:align>
             </wp:positionH>
             <wp:positionV relativeFrom="page">
-              <wp:posOffset>7017046</wp:posOffset>
+              <wp:posOffset>3011914</wp:posOffset>
             </wp:positionV>
             <wp:extent cx="5400000" cy="1532250"/>
             <wp:effectExtent l="0" t="0" r="0" b="0"/>
@@ -10403,13 +10521,7 @@
         </w:drawing>
       </w:r>
       <w:r>
-        <w:t>Az avatár</w:t>
-      </w:r>
-      <w:r>
-        <w:t xml:space="preserve">ok </w:t>
-      </w:r>
-      <w:r>
-        <w:t>nevét és leírását/háttértörténetét tárolja adott nyelveken.</w:t>
+        <w:t>Az avatárok nevét és leírását/háttértörténetét tárolja adott nyelveken.</w:t>
       </w:r>
     </w:p>
     <w:tbl>
@@ -10730,20 +10842,10 @@
     </w:tbl>
     <w:p>
       <w:pPr>
-        <w:spacing w:line="259" w:lineRule="auto"/>
-        <w:jc w:val="left"/>
-      </w:pPr>
-      <w:r>
-        <w:br w:type="page"/>
-      </w:r>
-    </w:p>
-    <w:p>
-      <w:pPr>
         <w:pStyle w:val="Cmsor4"/>
       </w:pPr>
-      <w:bookmarkStart w:id="45" w:name="_Toc193185886"/>
-      <w:r>
-        <w:lastRenderedPageBreak/>
+      <w:bookmarkStart w:id="45" w:name="_Toc193198726"/>
+      <w:r>
         <w:t xml:space="preserve">A </w:t>
       </w:r>
       <w:proofErr w:type="spellStart"/>
@@ -10762,13 +10864,13 @@
           <w:noProof/>
         </w:rPr>
         <w:drawing>
-          <wp:anchor distT="0" distB="180340" distL="114300" distR="114300" simplePos="0" relativeHeight="251688960" behindDoc="0" locked="0" layoutInCell="1" allowOverlap="1" wp14:anchorId="48010379" wp14:editId="01C39BFA">
+          <wp:anchor distT="0" distB="180340" distL="114300" distR="114300" simplePos="0" relativeHeight="251688960" behindDoc="0" locked="0" layoutInCell="1" allowOverlap="1" wp14:anchorId="48010379" wp14:editId="06A86763">
             <wp:simplePos x="0" y="0"/>
             <wp:positionH relativeFrom="margin">
-              <wp:align>left</wp:align>
+              <wp:align>right</wp:align>
             </wp:positionH>
             <wp:positionV relativeFrom="page">
-              <wp:posOffset>3008335</wp:posOffset>
+              <wp:posOffset>6885940</wp:posOffset>
             </wp:positionV>
             <wp:extent cx="5400000" cy="1417500"/>
             <wp:effectExtent l="0" t="0" r="0" b="0"/>
@@ -11145,10 +11247,26 @@
     </w:tbl>
     <w:p>
       <w:pPr>
+        <w:rPr>
+          <w:rFonts w:asciiTheme="majorHAnsi" w:eastAsiaTheme="majorEastAsia" w:hAnsiTheme="majorHAnsi" w:cstheme="majorBidi"/>
+          <w:color w:val="2F5496" w:themeColor="accent1" w:themeShade="BF"/>
+          <w:highlight w:val="lightGray"/>
+        </w:rPr>
+      </w:pPr>
+      <w:r>
+        <w:rPr>
+          <w:highlight w:val="lightGray"/>
+        </w:rPr>
+        <w:br w:type="page"/>
+      </w:r>
+    </w:p>
+    <w:p>
+      <w:pPr>
         <w:pStyle w:val="Cmsor4"/>
       </w:pPr>
-      <w:bookmarkStart w:id="46" w:name="_Toc193185887"/>
-      <w:r>
+      <w:bookmarkStart w:id="46" w:name="_Toc193198727"/>
+      <w:r>
+        <w:lastRenderedPageBreak/>
         <w:t xml:space="preserve">Az </w:t>
       </w:r>
       <w:proofErr w:type="spellStart"/>
@@ -11167,13 +11285,13 @@
           <w:noProof/>
         </w:rPr>
         <w:drawing>
-          <wp:anchor distT="0" distB="180340" distL="114300" distR="114300" simplePos="0" relativeHeight="251691008" behindDoc="0" locked="0" layoutInCell="1" allowOverlap="1" wp14:anchorId="080F8CEC" wp14:editId="4A15017E">
+          <wp:anchor distT="0" distB="180340" distL="114300" distR="114300" simplePos="0" relativeHeight="251691008" behindDoc="0" locked="0" layoutInCell="1" allowOverlap="1" wp14:anchorId="080F8CEC" wp14:editId="56D1697A">
             <wp:simplePos x="0" y="0"/>
             <wp:positionH relativeFrom="margin">
-              <wp:align>left</wp:align>
+              <wp:align>right</wp:align>
             </wp:positionH>
             <wp:positionV relativeFrom="page">
-              <wp:posOffset>6708952</wp:posOffset>
+              <wp:posOffset>3017936</wp:posOffset>
             </wp:positionV>
             <wp:extent cx="5400000" cy="1544400"/>
             <wp:effectExtent l="0" t="0" r="0" b="0"/>
@@ -11568,20 +11686,10 @@
     </w:tbl>
     <w:p>
       <w:pPr>
-        <w:spacing w:line="259" w:lineRule="auto"/>
-        <w:jc w:val="left"/>
-      </w:pPr>
-      <w:r>
-        <w:br w:type="page"/>
-      </w:r>
-    </w:p>
-    <w:p>
-      <w:pPr>
         <w:pStyle w:val="Cmsor4"/>
       </w:pPr>
-      <w:bookmarkStart w:id="47" w:name="_Toc193185888"/>
-      <w:r>
-        <w:lastRenderedPageBreak/>
+      <w:bookmarkStart w:id="47" w:name="_Toc193198728"/>
+      <w:r>
         <w:t xml:space="preserve">Az </w:t>
       </w:r>
       <w:proofErr w:type="spellStart"/>
@@ -11600,13 +11708,13 @@
           <w:noProof/>
         </w:rPr>
         <w:drawing>
-          <wp:anchor distT="0" distB="180340" distL="114300" distR="114300" simplePos="0" relativeHeight="251693056" behindDoc="0" locked="0" layoutInCell="1" allowOverlap="1" wp14:anchorId="4D037CF4" wp14:editId="3EE73CAA">
+          <wp:anchor distT="0" distB="180340" distL="114300" distR="114300" simplePos="0" relativeHeight="251693056" behindDoc="0" locked="0" layoutInCell="1" allowOverlap="1" wp14:anchorId="4D037CF4" wp14:editId="637CA749">
             <wp:simplePos x="0" y="0"/>
             <wp:positionH relativeFrom="margin">
-              <wp:align>left</wp:align>
+              <wp:align>right</wp:align>
             </wp:positionH>
             <wp:positionV relativeFrom="page">
-              <wp:posOffset>2987069</wp:posOffset>
+              <wp:posOffset>6833563</wp:posOffset>
             </wp:positionV>
             <wp:extent cx="5400000" cy="1558800"/>
             <wp:effectExtent l="0" t="0" r="0" b="3810"/>
@@ -11987,8 +12095,9 @@
       <w:pPr>
         <w:pStyle w:val="Cmsor2"/>
       </w:pPr>
-      <w:bookmarkStart w:id="48" w:name="_Toc193185889"/>
-      <w:r>
+      <w:bookmarkStart w:id="48" w:name="_Toc193198729"/>
+      <w:r>
+        <w:lastRenderedPageBreak/>
         <w:t>A weboldal felépítése</w:t>
       </w:r>
       <w:bookmarkEnd w:id="48"/>
@@ -11997,7 +12106,7 @@
       <w:pPr>
         <w:pStyle w:val="Cmsor2"/>
       </w:pPr>
-      <w:bookmarkStart w:id="49" w:name="_Toc193185890"/>
+      <w:bookmarkStart w:id="49" w:name="_Toc193198730"/>
       <w:r>
         <w:t>Az alkalmazás felépítése</w:t>
       </w:r>
@@ -12007,7 +12116,7 @@
       <w:pPr>
         <w:pStyle w:val="Cmsor2"/>
       </w:pPr>
-      <w:bookmarkStart w:id="50" w:name="_Toc193185891"/>
+      <w:bookmarkStart w:id="50" w:name="_Toc193198731"/>
       <w:r>
         <w:t>Tesztelés</w:t>
       </w:r>
@@ -12017,7 +12126,7 @@
       <w:pPr>
         <w:pStyle w:val="Cmsor2"/>
       </w:pPr>
-      <w:bookmarkStart w:id="51" w:name="_Toc193185892"/>
+      <w:bookmarkStart w:id="51" w:name="_Toc193198732"/>
       <w:r>
         <w:t>Továbbfejlesztési lehetőségek</w:t>
       </w:r>
@@ -12028,7 +12137,7 @@
       <w:pPr>
         <w:pStyle w:val="Cmsor1"/>
       </w:pPr>
-      <w:bookmarkStart w:id="52" w:name="_Toc193185893"/>
+      <w:bookmarkStart w:id="52" w:name="_Toc193198733"/>
       <w:r>
         <w:lastRenderedPageBreak/>
         <w:t>Felhasználói dokumentáció</w:t>
@@ -12039,7 +12148,7 @@
       <w:pPr>
         <w:pStyle w:val="Cmsor2"/>
       </w:pPr>
-      <w:bookmarkStart w:id="53" w:name="_Toc193185894"/>
+      <w:bookmarkStart w:id="53" w:name="_Toc193198734"/>
       <w:r>
         <w:t>A program rövid ismertetése</w:t>
       </w:r>
@@ -12049,7 +12158,7 @@
       <w:pPr>
         <w:pStyle w:val="Cmsor2"/>
       </w:pPr>
-      <w:bookmarkStart w:id="54" w:name="_Toc193185895"/>
+      <w:bookmarkStart w:id="54" w:name="_Toc193198735"/>
       <w:r>
         <w:t>A program feltelepítése</w:t>
       </w:r>
@@ -12059,7 +12168,7 @@
       <w:pPr>
         <w:pStyle w:val="Cmsor3"/>
       </w:pPr>
-      <w:bookmarkStart w:id="55" w:name="_Toc193185896"/>
+      <w:bookmarkStart w:id="55" w:name="_Toc193198736"/>
       <w:r>
         <w:t>A játék telepítése</w:t>
       </w:r>
@@ -12069,7 +12178,7 @@
       <w:pPr>
         <w:pStyle w:val="Cmsor3"/>
       </w:pPr>
-      <w:bookmarkStart w:id="56" w:name="_Toc193185897"/>
+      <w:bookmarkStart w:id="56" w:name="_Toc193198737"/>
       <w:r>
         <w:t>A weboldal</w:t>
       </w:r>
@@ -12085,7 +12194,7 @@
       <w:pPr>
         <w:pStyle w:val="Cmsor3"/>
       </w:pPr>
-      <w:bookmarkStart w:id="57" w:name="_Toc193185898"/>
+      <w:bookmarkStart w:id="57" w:name="_Toc193198738"/>
       <w:r>
         <w:t>Az adatbázis felállítása</w:t>
       </w:r>
@@ -12095,7 +12204,7 @@
       <w:pPr>
         <w:pStyle w:val="Cmsor2"/>
       </w:pPr>
-      <w:bookmarkStart w:id="58" w:name="_Toc193185899"/>
+      <w:bookmarkStart w:id="58" w:name="_Toc193198739"/>
       <w:r>
         <w:t>Használati útmutató</w:t>
       </w:r>
@@ -12105,7 +12214,7 @@
       <w:pPr>
         <w:pStyle w:val="Cmsor3"/>
       </w:pPr>
-      <w:bookmarkStart w:id="59" w:name="_Toc193185900"/>
+      <w:bookmarkStart w:id="59" w:name="_Toc193198740"/>
       <w:r>
         <w:t>A játék irányítása</w:t>
       </w:r>
@@ -12115,7 +12224,7 @@
       <w:pPr>
         <w:pStyle w:val="Cmsor3"/>
       </w:pPr>
-      <w:bookmarkStart w:id="60" w:name="_Toc193185901"/>
+      <w:bookmarkStart w:id="60" w:name="_Toc193198741"/>
       <w:r>
         <w:t>A weboldal használata</w:t>
       </w:r>
@@ -12125,7 +12234,7 @@
       <w:pPr>
         <w:pStyle w:val="Cmsor1"/>
       </w:pPr>
-      <w:bookmarkStart w:id="61" w:name="_Toc193185902"/>
+      <w:bookmarkStart w:id="61" w:name="_Toc193198742"/>
       <w:r>
         <w:lastRenderedPageBreak/>
         <w:t>Mellékletek</w:t>
@@ -13654,6 +13763,7 @@
   <w:style w:type="character" w:default="1" w:styleId="Bekezdsalapbettpusa">
     <w:name w:val="Default Paragraph Font"/>
     <w:uiPriority w:val="1"/>
+    <w:semiHidden/>
     <w:unhideWhenUsed/>
   </w:style>
   <w:style w:type="table" w:default="1" w:styleId="Normltblzat">
@@ -14368,7 +14478,7 @@
 </file>
 
 <file path=customXml/itemProps1.xml><?xml version="1.0" encoding="utf-8"?>
-<ds:datastoreItem xmlns:ds="http://schemas.openxmlformats.org/officeDocument/2006/customXml" ds:itemID="{1BE5F08C-DE7C-4FBA-B4FF-0BAA2FEF5BAC}">
+<ds:datastoreItem xmlns:ds="http://schemas.openxmlformats.org/officeDocument/2006/customXml" ds:itemID="{304E7C4A-9784-4733-B00C-A68A8B7D0F39}">
   <ds:schemaRefs>
     <ds:schemaRef ds:uri="http://schemas.openxmlformats.org/officeDocument/2006/bibliography"/>
   </ds:schemaRefs>

</xml_diff>

<commit_message>
Updated db changes in doc
</commit_message>
<xml_diff>
--- a/Dok/Dokumentáció.docx
+++ b/Dok/Dokumentáció.docx
@@ -1,6 +1,6 @@
 
 <file path=word/document.xml><?xml version="1.0" encoding="utf-8"?>
-<w:document xmlns:wpc="http://schemas.microsoft.com/office/word/2010/wordprocessingCanvas" xmlns:cx="http://schemas.microsoft.com/office/drawing/2014/chartex" xmlns:cx1="http://schemas.microsoft.com/office/drawing/2015/9/8/chartex" xmlns:cx2="http://schemas.microsoft.com/office/drawing/2015/10/21/chartex" xmlns:cx3="http://schemas.microsoft.com/office/drawing/2016/5/9/chartex" xmlns:cx4="http://schemas.microsoft.com/office/drawing/2016/5/10/chartex" xmlns:cx5="http://schemas.microsoft.com/office/drawing/2016/5/11/chartex" xmlns:cx6="http://schemas.microsoft.com/office/drawing/2016/5/12/chartex" xmlns:cx7="http://schemas.microsoft.com/office/drawing/2016/5/13/chartex" xmlns:cx8="http://schemas.microsoft.com/office/drawing/2016/5/14/chartex" xmlns:mc="http://schemas.openxmlformats.org/markup-compatibility/2006" xmlns:aink="http://schemas.microsoft.com/office/drawing/2016/ink" xmlns:am3d="http://schemas.microsoft.com/office/drawing/2017/model3d" xmlns:o="urn:schemas-microsoft-com:office:office" xmlns:r="http://schemas.openxmlformats.org/officeDocument/2006/relationships" xmlns:m="http://schemas.openxmlformats.org/officeDocument/2006/math" xmlns:v="urn:schemas-microsoft-com:vml" xmlns:wp14="http://schemas.microsoft.com/office/word/2010/wordprocessingDrawing" xmlns:wp="http://schemas.openxmlformats.org/drawingml/2006/wordprocessingDrawing" xmlns:w10="urn:schemas-microsoft-com:office:word" xmlns:w="http://schemas.openxmlformats.org/wordprocessingml/2006/main" xmlns:w14="http://schemas.microsoft.com/office/word/2010/wordml" xmlns:w15="http://schemas.microsoft.com/office/word/2012/wordml" xmlns:w16cid="http://schemas.microsoft.com/office/word/2016/wordml/cid" xmlns:w16se="http://schemas.microsoft.com/office/word/2015/wordml/symex" xmlns:wpg="http://schemas.microsoft.com/office/word/2010/wordprocessingGroup" xmlns:wpi="http://schemas.microsoft.com/office/word/2010/wordprocessingInk" xmlns:wne="http://schemas.microsoft.com/office/word/2006/wordml" xmlns:wps="http://schemas.microsoft.com/office/word/2010/wordprocessingShape" mc:Ignorable="w14 w15 w16se w16cid wp14">
+<w:document xmlns:wpc="http://schemas.microsoft.com/office/word/2010/wordprocessingCanvas" xmlns:cx="http://schemas.microsoft.com/office/drawing/2014/chartex" xmlns:cx1="http://schemas.microsoft.com/office/drawing/2015/9/8/chartex" xmlns:cx2="http://schemas.microsoft.com/office/drawing/2015/10/21/chartex" xmlns:cx3="http://schemas.microsoft.com/office/drawing/2016/5/9/chartex" xmlns:cx4="http://schemas.microsoft.com/office/drawing/2016/5/10/chartex" xmlns:cx5="http://schemas.microsoft.com/office/drawing/2016/5/11/chartex" xmlns:cx6="http://schemas.microsoft.com/office/drawing/2016/5/12/chartex" xmlns:cx7="http://schemas.microsoft.com/office/drawing/2016/5/13/chartex" xmlns:cx8="http://schemas.microsoft.com/office/drawing/2016/5/14/chartex" xmlns:mc="http://schemas.openxmlformats.org/markup-compatibility/2006" xmlns:aink="http://schemas.microsoft.com/office/drawing/2016/ink" xmlns:am3d="http://schemas.microsoft.com/office/drawing/2017/model3d" xmlns:o="urn:schemas-microsoft-com:office:office" xmlns:oel="http://schemas.microsoft.com/office/2019/extlst" xmlns:r="http://schemas.openxmlformats.org/officeDocument/2006/relationships" xmlns:m="http://schemas.openxmlformats.org/officeDocument/2006/math" xmlns:v="urn:schemas-microsoft-com:vml" xmlns:wp14="http://schemas.microsoft.com/office/word/2010/wordprocessingDrawing" xmlns:wp="http://schemas.openxmlformats.org/drawingml/2006/wordprocessingDrawing" xmlns:w10="urn:schemas-microsoft-com:office:word" xmlns:w="http://schemas.openxmlformats.org/wordprocessingml/2006/main" xmlns:w14="http://schemas.microsoft.com/office/word/2010/wordml" xmlns:w15="http://schemas.microsoft.com/office/word/2012/wordml" xmlns:w16cex="http://schemas.microsoft.com/office/word/2018/wordml/cex" xmlns:w16cid="http://schemas.microsoft.com/office/word/2016/wordml/cid" xmlns:w16="http://schemas.microsoft.com/office/word/2018/wordml" xmlns:w16du="http://schemas.microsoft.com/office/word/2023/wordml/word16du" xmlns:w16sdtdh="http://schemas.microsoft.com/office/word/2020/wordml/sdtdatahash" xmlns:w16sdtfl="http://schemas.microsoft.com/office/word/2024/wordml/sdtformatlock" xmlns:w16se="http://schemas.microsoft.com/office/word/2015/wordml/symex" xmlns:wpg="http://schemas.microsoft.com/office/word/2010/wordprocessingGroup" xmlns:wpi="http://schemas.microsoft.com/office/word/2010/wordprocessingInk" xmlns:wne="http://schemas.microsoft.com/office/word/2006/wordml" xmlns:wps="http://schemas.microsoft.com/office/word/2010/wordprocessingShape" mc:Ignorable="w14 w15 w16se w16cid w16 w16cex w16sdtdh w16sdtfl w16du wp14">
   <w:body>
     <w:p>
       <w:pPr>
@@ -87,21 +87,12 @@
                 <w:szCs w:val="36"/>
               </w:rPr>
             </w:pPr>
-            <w:proofErr w:type="spellStart"/>
             <w:r>
               <w:rPr>
                 <w:sz w:val="36"/>
                 <w:szCs w:val="36"/>
               </w:rPr>
-              <w:t>Boronkay</w:t>
-            </w:r>
-            <w:proofErr w:type="spellEnd"/>
-            <w:r>
-              <w:rPr>
-                <w:sz w:val="36"/>
-                <w:szCs w:val="36"/>
-              </w:rPr>
-              <w:t xml:space="preserve"> György Műszaki</w:t>
+              <w:t>Boronkay György Műszaki</w:t>
             </w:r>
             <w:r>
               <w:rPr>
@@ -155,14 +146,12 @@
                 <w:sz w:val="72"/>
               </w:rPr>
             </w:pPr>
-            <w:proofErr w:type="spellStart"/>
             <w:r>
               <w:rPr>
                 <w:sz w:val="56"/>
               </w:rPr>
               <w:t>Arcalite</w:t>
             </w:r>
-            <w:proofErr w:type="spellEnd"/>
           </w:p>
         </w:tc>
       </w:tr>
@@ -210,19 +199,11 @@
                 <w:sz w:val="32"/>
               </w:rPr>
             </w:pPr>
-            <w:proofErr w:type="spellStart"/>
             <w:r>
               <w:rPr>
                 <w:sz w:val="32"/>
               </w:rPr>
-              <w:t>Gyombolainé</w:t>
-            </w:r>
-            <w:proofErr w:type="spellEnd"/>
-            <w:r>
-              <w:rPr>
-                <w:sz w:val="32"/>
-              </w:rPr>
-              <w:t xml:space="preserve"> Cserny Zsuzsanna</w:t>
+              <w:t>Gyombolainé Cserny Zsuzsanna</w:t>
             </w:r>
             <w:r>
               <w:rPr>
@@ -332,23 +313,7 @@
     </w:p>
     <w:p>
       <w:r>
-        <w:t xml:space="preserve">Alulírottak, ezúton kijelentjük, hogy a szakdolgozat saját, önálló munkánk, és korábban még sehol nem került publikálásra. Szakdolgozatunk a Váci Szakképzési Centrum </w:t>
-      </w:r>
-      <w:proofErr w:type="spellStart"/>
-      <w:r>
-        <w:t>Boronkay</w:t>
-      </w:r>
-      <w:proofErr w:type="spellEnd"/>
-      <w:r>
-        <w:t xml:space="preserve"> György Műszaki Technikum és Gimnázium Szoftverfejlesztő és tesztelő technikus képzésén készítettük. Tudomásul vesszük, hogy szakdolgozatunkat a Váci Szakképzési Centrum </w:t>
-      </w:r>
-      <w:proofErr w:type="spellStart"/>
-      <w:r>
-        <w:t>Boronkay</w:t>
-      </w:r>
-      <w:proofErr w:type="spellEnd"/>
-      <w:r>
-        <w:t xml:space="preserve"> György Műszaki Technikum és Gimnázium tárolja.</w:t>
+        <w:t>Alulírottak, ezúton kijelentjük, hogy a szakdolgozat saját, önálló munkánk, és korábban még sehol nem került publikálásra. Szakdolgozatunk a Váci Szakképzési Centrum Boronkay György Műszaki Technikum és Gimnázium Szoftverfejlesztő és tesztelő technikus képzésén készítettük. Tudomásul vesszük, hogy szakdolgozatunkat a Váci Szakképzési Centrum Boronkay György Műszaki Technikum és Gimnázium tárolja.</w:t>
       </w:r>
     </w:p>
     <w:p>
@@ -472,13 +437,8 @@
     </w:p>
     <w:p>
       <w:r>
-        <w:t xml:space="preserve">Szakdolgozat címe: </w:t>
-      </w:r>
-      <w:proofErr w:type="spellStart"/>
-      <w:r>
-        <w:t>Arcalite</w:t>
-      </w:r>
-      <w:proofErr w:type="spellEnd"/>
+        <w:t>Szakdolgozat címe: Arcalite</w:t>
+      </w:r>
     </w:p>
     <w:p>
       <w:pPr>
@@ -497,16 +457,11 @@
         </w:numPr>
         <w:spacing w:line="259" w:lineRule="auto"/>
       </w:pPr>
-      <w:proofErr w:type="spellStart"/>
       <w:r>
         <w:t>P</w:t>
       </w:r>
       <w:r>
-        <w:t>latformer</w:t>
-      </w:r>
-      <w:proofErr w:type="spellEnd"/>
-      <w:r>
-        <w:t xml:space="preserve"> játék</w:t>
+        <w:t>latformer játék</w:t>
       </w:r>
     </w:p>
     <w:p>
@@ -520,23 +475,7 @@
         <w:ind w:left="714" w:hanging="357"/>
       </w:pPr>
       <w:r>
-        <w:t xml:space="preserve">A </w:t>
-      </w:r>
-      <w:proofErr w:type="spellStart"/>
-      <w:r>
-        <w:t>játékbeli</w:t>
-      </w:r>
-      <w:proofErr w:type="spellEnd"/>
-      <w:r>
-        <w:t xml:space="preserve"> haladás </w:t>
-      </w:r>
-      <w:proofErr w:type="spellStart"/>
-      <w:r>
-        <w:t>nyomonkövetése</w:t>
-      </w:r>
-      <w:proofErr w:type="spellEnd"/>
-      <w:r>
-        <w:t xml:space="preserve"> a weboldalon</w:t>
+        <w:t>A játékbeli haladás nyomonkövetése a weboldalon</w:t>
       </w:r>
     </w:p>
     <w:p>
@@ -5018,741 +4957,415 @@
       </w:pPr>
       <w:bookmarkStart w:id="10" w:name="_Toc193198692"/>
       <w:r>
-        <w:t xml:space="preserve">Visual </w:t>
-      </w:r>
-      <w:proofErr w:type="spellStart"/>
-      <w:r>
-        <w:t>Studio</w:t>
-      </w:r>
-      <w:proofErr w:type="spellEnd"/>
+        <w:t>Visual Studio Code</w:t>
+      </w:r>
+      <w:bookmarkEnd w:id="10"/>
+    </w:p>
+    <w:p>
+      <w:r>
+        <w:t>A Visual Studio Code (VSC) egy nyílt forráskódú kódszerkesztő alkalmazás. Nagy mértékben testre szabható, illetve rengeteg kiegészítő tartalom készült hozzá, melyekkel könnyen fejleszthetünk a legtöbb programozási nyelven. Mi a weboldal HTML vázához, formázásához, a funkcionalitást biztosító JavaScript szkriptekhez, illetve az adatbázissal kommunikáló PHP RestAPI fejlesztéséhez használ</w:t>
+      </w:r>
+      <w:r>
+        <w:t>j</w:t>
+      </w:r>
+      <w:r>
+        <w:t>uk.</w:t>
+      </w:r>
+    </w:p>
+    <w:p>
+      <w:pPr>
+        <w:pStyle w:val="Cmsor3"/>
+      </w:pPr>
+      <w:bookmarkStart w:id="11" w:name="_Toc193198693"/>
+      <w:r>
+        <w:t>XAMPP</w:t>
+      </w:r>
+      <w:bookmarkEnd w:id="11"/>
+    </w:p>
+    <w:p>
+      <w:r>
+        <w:t xml:space="preserve">A XAMPP egy nyílt forráskódú </w:t>
+      </w:r>
+      <w:r>
+        <w:t xml:space="preserve">és platformfüggetlen </w:t>
+      </w:r>
+      <w:r>
+        <w:t>webszerver-szoftver csomag.</w:t>
+      </w:r>
+      <w:r>
+        <w:t xml:space="preserve"> A csomag fő elemei – amelyek miatt mi is használ</w:t>
+      </w:r>
+      <w:r>
+        <w:t>j</w:t>
+      </w:r>
+      <w:r>
+        <w:t xml:space="preserve">uk – </w:t>
+      </w:r>
+      <w:r>
+        <w:t>az Apache szerver, PHP támogatás, a MariaDB adatbázis-motor, illetve a phpMyAdmin adatbázis-kezelőfelület.</w:t>
+      </w:r>
+    </w:p>
+    <w:p>
+      <w:pPr>
+        <w:pStyle w:val="Cmsor3"/>
+      </w:pPr>
+      <w:bookmarkStart w:id="12" w:name="_Toc193198694"/>
+      <w:r>
+        <w:t>Visual Studio</w:t>
+      </w:r>
+      <w:bookmarkEnd w:id="12"/>
+    </w:p>
+    <w:p>
+      <w:bookmarkStart w:id="13" w:name="_Toc193198695"/>
+      <w:r>
+        <w:t>A</w:t>
+      </w:r>
+      <w:r>
+        <w:t xml:space="preserve"> Visual Studio </w:t>
+      </w:r>
+      <w:r>
+        <w:t xml:space="preserve">egy fejlesztői kódszerkesztő, </w:t>
+      </w:r>
+      <w:r>
+        <w:t xml:space="preserve">amit kód szerkesztésére, debug-olására, de akár alkalmazásunk publikálására is használhatunk. </w:t>
+      </w:r>
+      <w:r>
+        <w:t>Az IDE a standard kódszerkesztésen és debug-oláson felül tartalmaz fordítókat, kódkiegészítő, grafikus tervező, és még sok egyéb hasznos eszközzel, melyek elősegítik a fejlesztési élményünket. Ebben a projektben a játék kódjának megírásához használtuk.</w:t>
+      </w:r>
+    </w:p>
+    <w:p>
+      <w:pPr>
+        <w:pStyle w:val="Cmsor3"/>
+      </w:pPr>
+      <w:r>
+        <w:t>GODOT</w:t>
+      </w:r>
+      <w:bookmarkEnd w:id="13"/>
+    </w:p>
+    <w:p>
+      <w:r>
+        <w:t xml:space="preserve">A Godot egy </w:t>
+      </w:r>
+      <w:r>
+        <w:t>játékfejlesztő motor, mellyel egy egységes felületen készíthetünk</w:t>
+      </w:r>
+      <w:r>
+        <w:t xml:space="preserve"> akár 2D-s, akár 3D-s platformfüggetlen játékokat.</w:t>
+      </w:r>
       <w:r>
         <w:t xml:space="preserve"> </w:t>
       </w:r>
-      <w:proofErr w:type="spellStart"/>
-      <w:r>
-        <w:t>Code</w:t>
-      </w:r>
-      <w:bookmarkEnd w:id="10"/>
-      <w:proofErr w:type="spellEnd"/>
-    </w:p>
-    <w:p>
-      <w:r>
-        <w:t xml:space="preserve">A Visual </w:t>
-      </w:r>
-      <w:proofErr w:type="spellStart"/>
-      <w:r>
-        <w:t>Studio</w:t>
-      </w:r>
-      <w:proofErr w:type="spellEnd"/>
+      <w:r>
+        <w:t>A motor</w:t>
+      </w:r>
+      <w:r>
+        <w:t xml:space="preserve"> egy mindent átfogó eszközcsomagot kínál, hogy a fejlesztők a játék fejlesztésére fókuszálhassanak, és ne kelljen már megoldott problémákat újból megoldani. A program teljesen ingyenes, és nyílt forráskódú, többnyire a közösség által fejlesztett.</w:t>
+      </w:r>
       <w:r>
         <w:t xml:space="preserve"> </w:t>
       </w:r>
-      <w:proofErr w:type="spellStart"/>
-      <w:r>
-        <w:t>Code</w:t>
-      </w:r>
-      <w:proofErr w:type="spellEnd"/>
-      <w:r>
-        <w:t xml:space="preserve"> (VSC) egy nyílt forráskódú kódszerkesztő alkalmazás. Nagy mértékben testre szabható, illetve rengeteg kiegészítő tartalom készült hozzá, melyekkel könnyen fejleszthetünk a legtöbb programozási nyelven. Mi a weboldal HTML vázához, formázásához, a funkcionalitást biztosító JavaScript </w:t>
-      </w:r>
-      <w:proofErr w:type="spellStart"/>
-      <w:r>
-        <w:t>szkriptekhez</w:t>
-      </w:r>
-      <w:proofErr w:type="spellEnd"/>
-      <w:r>
-        <w:t xml:space="preserve">, illetve az adatbázissal kommunikáló PHP </w:t>
-      </w:r>
-      <w:proofErr w:type="spellStart"/>
-      <w:r>
-        <w:t>RestAPI</w:t>
-      </w:r>
-      <w:proofErr w:type="spellEnd"/>
-      <w:r>
-        <w:t xml:space="preserve"> fejlesztéséhez használ</w:t>
-      </w:r>
-      <w:r>
-        <w:t>j</w:t>
-      </w:r>
-      <w:r>
-        <w:t>uk.</w:t>
-      </w:r>
+      <w:bookmarkStart w:id="14" w:name="_Toc193198696"/>
+    </w:p>
+    <w:p>
+      <w:pPr>
+        <w:pStyle w:val="Cmsor2"/>
+      </w:pPr>
+      <w:r>
+        <w:t>Használt technológiák</w:t>
+      </w:r>
+      <w:r>
+        <w:t>, nyelvek</w:t>
+      </w:r>
+      <w:bookmarkEnd w:id="14"/>
     </w:p>
     <w:p>
       <w:pPr>
         <w:pStyle w:val="Cmsor3"/>
       </w:pPr>
-      <w:bookmarkStart w:id="11" w:name="_Toc193198693"/>
-      <w:r>
-        <w:t>XAMPP</w:t>
-      </w:r>
-      <w:bookmarkEnd w:id="11"/>
-    </w:p>
-    <w:p>
-      <w:r>
-        <w:t xml:space="preserve">A XAMPP egy nyílt forráskódú </w:t>
-      </w:r>
-      <w:r>
-        <w:t xml:space="preserve">és platformfüggetlen </w:t>
-      </w:r>
-      <w:r>
-        <w:t>webszerver-szoftver csomag.</w:t>
-      </w:r>
-      <w:r>
-        <w:t xml:space="preserve"> A csomag fő elemei – amelyek miatt mi is használ</w:t>
-      </w:r>
-      <w:r>
-        <w:t>j</w:t>
-      </w:r>
-      <w:r>
-        <w:t xml:space="preserve">uk – </w:t>
-      </w:r>
-      <w:r>
-        <w:t xml:space="preserve">az </w:t>
-      </w:r>
-      <w:proofErr w:type="spellStart"/>
-      <w:r>
-        <w:t>Apache</w:t>
-      </w:r>
-      <w:proofErr w:type="spellEnd"/>
-      <w:r>
-        <w:t xml:space="preserve"> szerver, PHP támogatás, a </w:t>
-      </w:r>
-      <w:proofErr w:type="spellStart"/>
-      <w:r>
-        <w:t>MariaDB</w:t>
-      </w:r>
-      <w:proofErr w:type="spellEnd"/>
-      <w:r>
-        <w:t xml:space="preserve"> adatbázis-motor, illetve a </w:t>
-      </w:r>
-      <w:proofErr w:type="spellStart"/>
-      <w:r>
-        <w:t>phpMyAdmin</w:t>
-      </w:r>
-      <w:proofErr w:type="spellEnd"/>
-      <w:r>
-        <w:t xml:space="preserve"> adatbázis-kezelőfelület.</w:t>
+      <w:bookmarkStart w:id="15" w:name="_Toc193198697"/>
+      <w:r>
+        <w:t>HTML</w:t>
+      </w:r>
+      <w:bookmarkEnd w:id="15"/>
+    </w:p>
+    <w:p>
+      <w:r>
+        <w:t xml:space="preserve">A HTML (HyperText Markup Language) egy struktúrált leírónyelv, a weboldalak szerkezetének kialakításához </w:t>
+      </w:r>
+      <w:r>
+        <w:t>használt szabvány.</w:t>
+      </w:r>
+      <w:r>
+        <w:t xml:space="preserve"> </w:t>
+      </w:r>
+      <w:r>
+        <w:t xml:space="preserve">Általában együtt használatos a CSS és JavaScript nyelvekkel, mely három a webfejlesztés alapjaként szolgál. </w:t>
+      </w:r>
+      <w:r>
+        <w:t>Míg a HTML a struktúra kialakítására használják, a CSS-t a formázásra, a JavaScript-et pedig a funkcionalitás kialakítására használják.</w:t>
       </w:r>
     </w:p>
     <w:p>
       <w:pPr>
         <w:pStyle w:val="Cmsor3"/>
       </w:pPr>
-      <w:bookmarkStart w:id="12" w:name="_Toc193198694"/>
-      <w:r>
-        <w:t xml:space="preserve">Visual </w:t>
-      </w:r>
-      <w:proofErr w:type="spellStart"/>
-      <w:r>
-        <w:t>Studio</w:t>
-      </w:r>
-      <w:bookmarkEnd w:id="12"/>
-      <w:proofErr w:type="spellEnd"/>
-    </w:p>
-    <w:p>
-      <w:bookmarkStart w:id="13" w:name="_Toc193198695"/>
-      <w:r>
-        <w:t>A</w:t>
-      </w:r>
-      <w:r>
-        <w:t xml:space="preserve"> Visual </w:t>
-      </w:r>
-      <w:proofErr w:type="spellStart"/>
-      <w:r>
-        <w:t>Studio</w:t>
-      </w:r>
-      <w:proofErr w:type="spellEnd"/>
-      <w:r>
-        <w:t xml:space="preserve"> </w:t>
-      </w:r>
-      <w:r>
-        <w:t xml:space="preserve">egy fejlesztői kódszerkesztő, </w:t>
-      </w:r>
-      <w:r>
-        <w:t xml:space="preserve">amit kód szerkesztésére, </w:t>
-      </w:r>
-      <w:proofErr w:type="spellStart"/>
-      <w:r>
-        <w:t>debug-olására</w:t>
-      </w:r>
-      <w:proofErr w:type="spellEnd"/>
-      <w:r>
-        <w:t xml:space="preserve">, de akár alkalmazásunk publikálására is használhatunk. </w:t>
-      </w:r>
-      <w:r>
-        <w:t xml:space="preserve">Az IDE a standard kódszerkesztésen és </w:t>
-      </w:r>
-      <w:proofErr w:type="spellStart"/>
-      <w:r>
-        <w:t>debug-oláson</w:t>
-      </w:r>
-      <w:proofErr w:type="spellEnd"/>
-      <w:r>
-        <w:t xml:space="preserve"> felül tartalmaz fordítókat, kódkiegészítő, grafikus tervező, és még sok egyéb hasznos eszközzel, melyek elősegítik a fejlesztési élményünket. Ebben a projektben a</w:t>
-      </w:r>
-      <w:bookmarkStart w:id="14" w:name="_GoBack"/>
-      <w:bookmarkEnd w:id="14"/>
-      <w:r>
-        <w:t xml:space="preserve"> játék kódjának megírásához használtuk.</w:t>
-      </w:r>
-    </w:p>
-    <w:p>
-      <w:pPr>
-        <w:pStyle w:val="Cmsor3"/>
-      </w:pPr>
-      <w:r>
-        <w:t>GODOT</w:t>
-      </w:r>
-      <w:bookmarkEnd w:id="13"/>
-    </w:p>
-    <w:p>
-      <w:r>
-        <w:t xml:space="preserve">A </w:t>
-      </w:r>
-      <w:proofErr w:type="spellStart"/>
-      <w:r>
-        <w:t>Godot</w:t>
-      </w:r>
-      <w:proofErr w:type="spellEnd"/>
-      <w:r>
-        <w:t xml:space="preserve"> egy </w:t>
-      </w:r>
-      <w:r>
-        <w:t>játékfejlesztő motor, mellyel egy egységes felületen készíthetünk</w:t>
-      </w:r>
-      <w:r>
-        <w:t xml:space="preserve"> akár 2D-s, akár 3D-s platformfüggetlen játékokat.</w:t>
-      </w:r>
-      <w:r>
-        <w:t xml:space="preserve"> </w:t>
-      </w:r>
-      <w:r>
-        <w:t>A motor</w:t>
-      </w:r>
-      <w:r>
-        <w:t xml:space="preserve"> egy mindent átfogó eszközcsomagot kínál, hogy a fejlesztők a játék fejlesztésére fókuszálhassanak, és ne kelljen már megoldott problémákat újból megoldani. A program teljesen </w:t>
-      </w:r>
-      <w:proofErr w:type="gramStart"/>
-      <w:r>
-        <w:t>ingyenes,</w:t>
-      </w:r>
-      <w:proofErr w:type="gramEnd"/>
-      <w:r>
-        <w:t xml:space="preserve"> és nyílt forráskódú, többnyire a közösség által fejlesztett.</w:t>
-      </w:r>
-      <w:r>
-        <w:t xml:space="preserve"> </w:t>
-      </w:r>
-      <w:bookmarkStart w:id="15" w:name="_Toc193198696"/>
-    </w:p>
-    <w:p>
-      <w:pPr>
-        <w:pStyle w:val="Cmsor2"/>
-      </w:pPr>
-      <w:r>
-        <w:t>Használt technológiák</w:t>
-      </w:r>
-      <w:r>
-        <w:t>, nyelvek</w:t>
-      </w:r>
-      <w:bookmarkEnd w:id="15"/>
-    </w:p>
-    <w:p>
-      <w:pPr>
-        <w:pStyle w:val="Cmsor3"/>
-      </w:pPr>
-      <w:bookmarkStart w:id="16" w:name="_Toc193198697"/>
-      <w:r>
-        <w:t>HTML</w:t>
-      </w:r>
-      <w:bookmarkEnd w:id="16"/>
-    </w:p>
-    <w:p>
-      <w:r>
-        <w:t>A HTML (</w:t>
-      </w:r>
-      <w:proofErr w:type="spellStart"/>
-      <w:r>
-        <w:t>HyperText</w:t>
-      </w:r>
-      <w:proofErr w:type="spellEnd"/>
-      <w:r>
-        <w:t xml:space="preserve"> </w:t>
-      </w:r>
-      <w:proofErr w:type="spellStart"/>
-      <w:r>
-        <w:t>Markup</w:t>
-      </w:r>
-      <w:proofErr w:type="spellEnd"/>
-      <w:r>
-        <w:t xml:space="preserve"> </w:t>
-      </w:r>
-      <w:proofErr w:type="spellStart"/>
-      <w:r>
-        <w:t>Language</w:t>
-      </w:r>
-      <w:proofErr w:type="spellEnd"/>
-      <w:r>
-        <w:t xml:space="preserve">) egy </w:t>
-      </w:r>
-      <w:proofErr w:type="spellStart"/>
-      <w:r>
-        <w:t>struktúrált</w:t>
-      </w:r>
-      <w:proofErr w:type="spellEnd"/>
-      <w:r>
-        <w:t xml:space="preserve"> leírónyelv, a weboldalak szerkezetének kialakításához </w:t>
-      </w:r>
-      <w:r>
-        <w:t>használt szabvány.</w:t>
-      </w:r>
-      <w:r>
-        <w:t xml:space="preserve"> </w:t>
-      </w:r>
-      <w:r>
-        <w:t xml:space="preserve">Általában együtt használatos a CSS és JavaScript nyelvekkel, mely három a webfejlesztés alapjaként szolgál. </w:t>
-      </w:r>
-      <w:r>
-        <w:t>Míg a HTML a struktúra kialakítására használják, a CSS-t a formázásra, a JavaScript-</w:t>
-      </w:r>
-      <w:proofErr w:type="spellStart"/>
-      <w:r>
-        <w:t>et</w:t>
-      </w:r>
-      <w:proofErr w:type="spellEnd"/>
-      <w:r>
-        <w:t xml:space="preserve"> pedig a funkcionalitás kialakítására használják.</w:t>
-      </w:r>
-    </w:p>
-    <w:p>
-      <w:pPr>
-        <w:pStyle w:val="Cmsor3"/>
-      </w:pPr>
-      <w:bookmarkStart w:id="17" w:name="_Toc193198698"/>
+      <w:bookmarkStart w:id="16" w:name="_Toc193198698"/>
       <w:r>
         <w:lastRenderedPageBreak/>
         <w:t>CSS</w:t>
       </w:r>
+      <w:bookmarkEnd w:id="16"/>
+    </w:p>
+    <w:p>
+      <w:r>
+        <w:t>A CSS (</w:t>
+      </w:r>
+      <w:r>
+        <w:t>Cascading Style Sheets</w:t>
+      </w:r>
+      <w:r>
+        <w:t>) egy stíluslapnyelv, mellyel a weboldalak megjelenítését és formázását alakíthatjuk ki. Lehetővé teszi, hogy a fejlesztők a formázást és a struktúrát elválasszák egymástól</w:t>
+      </w:r>
+      <w:r>
+        <w:t xml:space="preserve">, </w:t>
+      </w:r>
+      <w:r>
+        <w:t>továbbá,</w:t>
+      </w:r>
+      <w:r>
+        <w:t xml:space="preserve"> hogy a weboldalak különféle környezetekben is egységesen jelenjenek meg.</w:t>
+      </w:r>
+    </w:p>
+    <w:p>
+      <w:pPr>
+        <w:pStyle w:val="Cmsor3"/>
+      </w:pPr>
+      <w:bookmarkStart w:id="17" w:name="_Toc193198699"/>
+      <w:r>
+        <w:t>JavaScript</w:t>
+      </w:r>
       <w:bookmarkEnd w:id="17"/>
     </w:p>
     <w:p>
       <w:r>
-        <w:t>A CSS (</w:t>
-      </w:r>
-      <w:proofErr w:type="spellStart"/>
-      <w:r>
-        <w:t>Cascading</w:t>
-      </w:r>
-      <w:proofErr w:type="spellEnd"/>
+        <w:t xml:space="preserve">A JavaScript egy dinamikus szkriptnyelv, amelyet általában weboldalak fejlesztéséhez használnak. </w:t>
+      </w:r>
+      <w:r>
+        <w:t>Az egyik legelterjedtebb és legjelentősebb programozási nyelv a webfejlesztésben.</w:t>
+      </w:r>
+      <w:r>
+        <w:t xml:space="preserve"> Lehetővé teszi, hogy a weboldal interaktív legyen</w:t>
+      </w:r>
+      <w:r>
+        <w:t xml:space="preserve"> és dinamikusan reagáljon a felhasználó bemenetére. Emellett teljes értékű alkalmazásokat, játékokat is lehet benne készíteni, ilyenkor a weboldal egy megjelenítő szerepet vet fel.</w:t>
+      </w:r>
+      <w:r>
+        <w:t xml:space="preserve"> Mi a JavaScriptet a weboldal interaktív részének kialakításán felül az adatok API-ból történő lekérésére és betöltésére használjuk.</w:t>
+      </w:r>
+    </w:p>
+    <w:p>
+      <w:pPr>
+        <w:pStyle w:val="Cmsor3"/>
+      </w:pPr>
+      <w:bookmarkStart w:id="18" w:name="_Toc193198700"/>
+      <w:r>
+        <w:t>j</w:t>
+      </w:r>
+      <w:r>
+        <w:t>Query</w:t>
+      </w:r>
+      <w:bookmarkEnd w:id="18"/>
+    </w:p>
+    <w:p>
+      <w:r>
+        <w:t>A jQuery egy könnyűsúlyú, gyors és keresztplatformos JavaScript könyvtár, amelyet főleg webfejlesztés során használnak</w:t>
+      </w:r>
+      <w:r>
+        <w:t>.</w:t>
+      </w:r>
+      <w:r>
+        <w:t xml:space="preserve"> Célja, hogy egyszerűbbé és hatékonyabbá tegye a JavaScript alapú webfejlesztést. Népszerűsége és kényelme miatt sok webfejlesztő használja azáltalános feladatok megkönnyítésére és az alkalmazások</w:t>
+      </w:r>
+      <w:r>
+        <w:t xml:space="preserve"> gyors fejlesztésére.</w:t>
+      </w:r>
+    </w:p>
+    <w:p>
+      <w:pPr>
+        <w:pStyle w:val="Cmsor3"/>
+      </w:pPr>
+      <w:bookmarkStart w:id="19" w:name="_Toc193198701"/>
+      <w:r>
+        <w:t>JSON</w:t>
+      </w:r>
+      <w:bookmarkEnd w:id="19"/>
+    </w:p>
+    <w:p>
+      <w:r>
+        <w:t>A JSON (JavaScript Object Notation) egy könnyen olvasható adatcsere formátum, amely gépi feldolgozásra alkalmas. A JSON adatokat egy szöveges formátumban ábrázolja, és adatstruktúrákat, például objektumokat és tömböket képes reprezentálni</w:t>
+      </w:r>
+      <w:r>
+        <w:t>.</w:t>
+      </w:r>
       <w:r>
         <w:t xml:space="preserve"> </w:t>
       </w:r>
-      <w:proofErr w:type="spellStart"/>
-      <w:r>
-        <w:t>Style</w:t>
-      </w:r>
-      <w:proofErr w:type="spellEnd"/>
-      <w:r>
-        <w:t xml:space="preserve"> </w:t>
-      </w:r>
-      <w:proofErr w:type="spellStart"/>
-      <w:r>
-        <w:t>Sheets</w:t>
-      </w:r>
-      <w:proofErr w:type="spellEnd"/>
-      <w:r>
-        <w:t>) egy stíluslapnyelv, mellyel a weboldalak megjelenítését és formázását alakíthatjuk ki. Lehetővé teszi, hogy a fejlesztők a formázást és a struktúrát elválasszák egymástól</w:t>
-      </w:r>
-      <w:r>
-        <w:t xml:space="preserve">, </w:t>
-      </w:r>
-      <w:r>
-        <w:t>továbbá,</w:t>
-      </w:r>
-      <w:r>
-        <w:t xml:space="preserve"> hogy a weboldalak különféle környezetekben is egységesen jelenjenek meg.</w:t>
+      <w:r>
+        <w:t>Mi az API-ba</w:t>
+      </w:r>
+      <w:r>
+        <w:t>n</w:t>
+      </w:r>
+      <w:r>
+        <w:t xml:space="preserve"> vesszük hasznát, mivel mind a PHP, mind a JavaScript </w:t>
+      </w:r>
+      <w:r>
+        <w:t>támogatja a formátumo</w:t>
+      </w:r>
+      <w:r>
+        <w:t>t</w:t>
+      </w:r>
+      <w:r>
+        <w:t>, beépített f</w:t>
+      </w:r>
+      <w:r>
+        <w:t>unkcióiv</w:t>
+      </w:r>
+      <w:r>
+        <w:t>a</w:t>
+      </w:r>
+      <w:r>
+        <w:t>l</w:t>
+      </w:r>
+      <w:r>
+        <w:t xml:space="preserve"> könnyen </w:t>
+      </w:r>
+      <w:r>
+        <w:t xml:space="preserve">átalakítható és </w:t>
+      </w:r>
+      <w:r>
+        <w:t>kezelhető a továbbított adat.</w:t>
       </w:r>
     </w:p>
     <w:p>
       <w:pPr>
         <w:pStyle w:val="Cmsor3"/>
       </w:pPr>
-      <w:bookmarkStart w:id="18" w:name="_Toc193198699"/>
-      <w:r>
-        <w:t>JavaScript</w:t>
-      </w:r>
-      <w:bookmarkEnd w:id="18"/>
-    </w:p>
-    <w:p>
-      <w:r>
-        <w:t xml:space="preserve">A JavaScript egy dinamikus </w:t>
-      </w:r>
-      <w:proofErr w:type="spellStart"/>
-      <w:r>
-        <w:t>szkriptnyelv</w:t>
-      </w:r>
-      <w:proofErr w:type="spellEnd"/>
-      <w:r>
-        <w:t xml:space="preserve">, amelyet általában weboldalak fejlesztéséhez használnak. </w:t>
-      </w:r>
-      <w:r>
-        <w:t>Az egyik legelterjedtebb és legjelentősebb programozási nyelv a webfejlesztésben.</w:t>
-      </w:r>
-      <w:r>
-        <w:t xml:space="preserve"> Lehetővé teszi, hogy a weboldal interaktív legyen</w:t>
-      </w:r>
-      <w:r>
-        <w:t xml:space="preserve"> és dinamikusan reagáljon a felhasználó bemenetére. Emellett teljes értékű alkalmazásokat, játékokat is lehet benne készíteni, ilyenkor a weboldal egy megjelenítő szerepet vet fel.</w:t>
-      </w:r>
-      <w:r>
-        <w:t xml:space="preserve"> Mi a JavaScriptet a weboldal interaktív részének kialakításán felül az adatok API-</w:t>
-      </w:r>
-      <w:proofErr w:type="spellStart"/>
-      <w:r>
-        <w:t>ból</w:t>
-      </w:r>
-      <w:proofErr w:type="spellEnd"/>
-      <w:r>
-        <w:t xml:space="preserve"> történő lekérésére és betöltésére használjuk.</w:t>
+      <w:bookmarkStart w:id="20" w:name="_Toc193198702"/>
+      <w:r>
+        <w:t>Bootstrap</w:t>
+      </w:r>
+      <w:bookmarkEnd w:id="20"/>
+    </w:p>
+    <w:p>
+      <w:r>
+        <w:t>A Bootstrap egy ingyenes és nyílt forráskódú frontend keretrendszer weboldalak és webalkalmazások fejlesztéséhez. Elsősorban HTML, CSS és JavaScript alapú. A Bootstrap célja, hogy segítsen az egyenletes és gyorsan fejlődő webes projektek létrehozásában, minimalizálva a tervezési időt és növelve a projekt hatékonyságát. A keretrendszer egy nagyon népszerű eszköz a webfejlesztők körében, mivel lehetővé teszi az egyszerű és gyorsan fejlődő webes projektek létrehozását, miközben biztosítja a reszponzív design és a konzisztens megjelenés előnyeit.</w:t>
       </w:r>
     </w:p>
     <w:p>
       <w:pPr>
         <w:pStyle w:val="Cmsor3"/>
       </w:pPr>
-      <w:bookmarkStart w:id="19" w:name="_Toc193198700"/>
-      <w:proofErr w:type="spellStart"/>
-      <w:r>
-        <w:t>j</w:t>
-      </w:r>
-      <w:r>
-        <w:t>Query</w:t>
-      </w:r>
-      <w:bookmarkEnd w:id="19"/>
-      <w:proofErr w:type="spellEnd"/>
-    </w:p>
-    <w:p>
-      <w:r>
-        <w:t xml:space="preserve">A </w:t>
-      </w:r>
-      <w:proofErr w:type="spellStart"/>
-      <w:r>
-        <w:t>jQuery</w:t>
-      </w:r>
-      <w:proofErr w:type="spellEnd"/>
-      <w:r>
-        <w:t xml:space="preserve"> egy könnyűsúlyú, gyors és keresztplatformos JavaScript könyvtár, amelyet főleg webfejlesztés során használnak</w:t>
-      </w:r>
-      <w:r>
-        <w:t>.</w:t>
-      </w:r>
-      <w:r>
-        <w:t xml:space="preserve"> Célja, hogy egyszerűbbé és hatékonyabbá tegye a JavaScript alapú webfejlesztést. Népszerűsége és kényelme miatt sok webfejlesztő használja azáltalános feladatok megkönnyítésére és az alkalmazások</w:t>
-      </w:r>
-      <w:r>
-        <w:t xml:space="preserve"> gyors fejlesztésére.</w:t>
-      </w:r>
-    </w:p>
-    <w:p>
-      <w:pPr>
-        <w:pStyle w:val="Cmsor3"/>
-      </w:pPr>
-      <w:bookmarkStart w:id="20" w:name="_Toc193198701"/>
-      <w:r>
-        <w:t>JSON</w:t>
-      </w:r>
-      <w:bookmarkEnd w:id="20"/>
-    </w:p>
-    <w:p>
-      <w:r>
-        <w:t xml:space="preserve">A JSON (JavaScript </w:t>
-      </w:r>
-      <w:proofErr w:type="spellStart"/>
-      <w:r>
-        <w:t>Object</w:t>
-      </w:r>
-      <w:proofErr w:type="spellEnd"/>
-      <w:r>
-        <w:t xml:space="preserve"> </w:t>
-      </w:r>
-      <w:proofErr w:type="spellStart"/>
-      <w:r>
-        <w:t>Notation</w:t>
-      </w:r>
-      <w:proofErr w:type="spellEnd"/>
-      <w:r>
-        <w:t>) egy könnyen olvasható adatcsere formátum, amely gépi feldolgozásra alkalmas. A JSON adatokat egy szöveges formátumban ábrázolja, és adatstruktúrákat, például objektumokat és tömböket képes reprezentálni</w:t>
-      </w:r>
-      <w:r>
-        <w:t>.</w:t>
-      </w:r>
-      <w:r>
-        <w:t xml:space="preserve"> </w:t>
-      </w:r>
-      <w:r>
-        <w:t>Mi az API-ba</w:t>
-      </w:r>
-      <w:r>
-        <w:t>n</w:t>
-      </w:r>
-      <w:r>
-        <w:t xml:space="preserve"> vesszük hasznát, mivel mind a PHP, mind a JavaScript </w:t>
-      </w:r>
-      <w:r>
-        <w:t>támogatja a formátumo</w:t>
-      </w:r>
-      <w:r>
-        <w:t>t</w:t>
-      </w:r>
-      <w:r>
-        <w:t>, beépített f</w:t>
-      </w:r>
-      <w:r>
-        <w:t>unkcióiv</w:t>
-      </w:r>
-      <w:r>
-        <w:t>a</w:t>
-      </w:r>
-      <w:r>
-        <w:t>l</w:t>
-      </w:r>
-      <w:r>
-        <w:t xml:space="preserve"> könnyen </w:t>
-      </w:r>
-      <w:r>
-        <w:t xml:space="preserve">átalakítható és </w:t>
-      </w:r>
-      <w:r>
-        <w:t>kezelhető a továbbított adat.</w:t>
-      </w:r>
-    </w:p>
-    <w:p>
-      <w:pPr>
-        <w:pStyle w:val="Cmsor3"/>
-      </w:pPr>
-      <w:bookmarkStart w:id="21" w:name="_Toc193198702"/>
-      <w:proofErr w:type="spellStart"/>
-      <w:r>
-        <w:t>Bootstrap</w:t>
-      </w:r>
-      <w:bookmarkEnd w:id="21"/>
-      <w:proofErr w:type="spellEnd"/>
-    </w:p>
-    <w:p>
-      <w:r>
-        <w:t xml:space="preserve">A </w:t>
-      </w:r>
-      <w:proofErr w:type="spellStart"/>
-      <w:r>
-        <w:t>Bootstrap</w:t>
-      </w:r>
-      <w:proofErr w:type="spellEnd"/>
-      <w:r>
-        <w:t xml:space="preserve"> egy ingyenes és nyílt forráskódú frontend keretrendszer weboldalak és webalkalmazások fejlesztéséhez. Elsősorban HTML, CSS és JavaScript alapú. A </w:t>
-      </w:r>
-      <w:proofErr w:type="spellStart"/>
-      <w:r>
-        <w:t>Bootstrap</w:t>
-      </w:r>
-      <w:proofErr w:type="spellEnd"/>
-      <w:r>
-        <w:t xml:space="preserve"> célja, hogy segítsen az egyenletes és gyorsan fejlődő webes projektek létrehozásában, minimalizálva a tervezési időt és növelve a projekt hatékonyságát. A keretrendszer egy nagyon népszerű eszköz a webfejlesztők körében, mivel lehetővé teszi az egyszerű és gyorsan fejlődő webes projektek létrehozását, miközben biztosítja a reszponzív design és a konzisztens megjelenés előnyeit.</w:t>
-      </w:r>
-    </w:p>
-    <w:p>
-      <w:pPr>
-        <w:pStyle w:val="Cmsor3"/>
-      </w:pPr>
-      <w:bookmarkStart w:id="22" w:name="_Toc193198703"/>
+      <w:bookmarkStart w:id="21" w:name="_Toc193198703"/>
       <w:r>
         <w:lastRenderedPageBreak/>
         <w:t>PHP</w:t>
       </w:r>
+      <w:bookmarkEnd w:id="21"/>
+    </w:p>
+    <w:p>
+      <w:r>
+        <w:t>A PHP egy általános szerveroldali szkriptnyelv</w:t>
+      </w:r>
+      <w:r>
+        <w:t>, amelyet dinamikus weblapok készítésére fejlesztették ki.</w:t>
+      </w:r>
+      <w:r>
+        <w:t xml:space="preserve"> </w:t>
+      </w:r>
+      <w:r>
+        <w:t>A hagyományos HTML lapokkal ellentétben a kiszolgáló a PHP-kódot nem küldi el az ügyfélnek, hanem a kiszolgáló oldalán a PHP-értelmező motor dolgozza fel azt. A programokban lévő HTML elemek érintetlenül maradnak, de a PHP kódok lefutnak. A kódok végezhetnek adatbázis-lekérdezéseket, létrehozhatnak képeket, fájlokat olvashatnak és írhatnak, kapcsolatot létesíthetnek távoli kiszolgálókkal. A PHP-kódok kimenete a megadott HTML elemekkel együtt kerül az ügyfélhez.</w:t>
+      </w:r>
+    </w:p>
+    <w:p>
+      <w:pPr>
+        <w:pStyle w:val="Cmsor3"/>
+      </w:pPr>
+      <w:bookmarkStart w:id="22" w:name="_Toc193198704"/>
+      <w:r>
+        <w:t>HTTP</w:t>
+      </w:r>
+      <w:r>
+        <w:t>,</w:t>
+      </w:r>
+      <w:r>
+        <w:t xml:space="preserve"> REST API</w:t>
+      </w:r>
       <w:bookmarkEnd w:id="22"/>
     </w:p>
     <w:p>
       <w:r>
-        <w:t xml:space="preserve">A PHP egy általános szerveroldali </w:t>
-      </w:r>
-      <w:proofErr w:type="spellStart"/>
-      <w:r>
-        <w:t>szkriptnyelv</w:t>
-      </w:r>
-      <w:proofErr w:type="spellEnd"/>
-      <w:r>
-        <w:t>, amelyet dinamikus weblapok készítésére fejlesztették ki.</w:t>
-      </w:r>
-      <w:r>
-        <w:t xml:space="preserve"> </w:t>
-      </w:r>
-      <w:r>
-        <w:t xml:space="preserve">A hagyományos HTML lapokkal ellentétben a kiszolgáló a PHP-kódot nem küldi el az ügyfélnek, hanem a kiszolgáló oldalán a PHP-értelmező motor dolgozza fel azt. A programokban lévő HTML elemek </w:t>
-      </w:r>
-      <w:proofErr w:type="spellStart"/>
-      <w:r>
-        <w:t>érintetlenül</w:t>
-      </w:r>
-      <w:proofErr w:type="spellEnd"/>
-      <w:r>
-        <w:t xml:space="preserve"> maradnak, de a PHP kódok lefutnak. A kódok végezhetnek adatbázis-lekérdezéseket, létrehozhatnak képeket, fájlokat olvashatnak és írhatnak, kapcsolatot létesíthetnek távoli kiszolgálókkal. A PHP-kódok kimenete a megadott HTML elemekkel együtt kerül az ügyfélhez.</w:t>
+        <w:t>A REST (Representational State Transfer) egy elterjedt architektúra az alkalmazás-programozási interfészek (API-k) tervezéséhez és megvalósításához. A REST API-k az erőforrásokat (adatokat, szolgáltatásokat) ábrázolják, és az HTTP protokollt használják a kliens és a szerver közötti kommunikációhoz. A REST API-k állapotmentesek, azaz a kliens kérésének tartalmaznia kell az összes szükséges információt. A REST API-k népszerűségét az egyszerűség, az egységes interfész és a skálázhatóság adja, amely lehetővé teszi a nagyobb terhelések kezelését.</w:t>
       </w:r>
     </w:p>
     <w:p>
       <w:pPr>
         <w:pStyle w:val="Cmsor3"/>
       </w:pPr>
-      <w:bookmarkStart w:id="23" w:name="_Toc193198704"/>
-      <w:r>
-        <w:t>HTTP</w:t>
-      </w:r>
-      <w:r>
-        <w:t>,</w:t>
-      </w:r>
-      <w:r>
-        <w:t xml:space="preserve"> REST API</w:t>
+      <w:bookmarkStart w:id="23" w:name="_Toc193198705"/>
+      <w:r>
+        <w:t>MySQL</w:t>
       </w:r>
       <w:bookmarkEnd w:id="23"/>
     </w:p>
     <w:p>
       <w:r>
-        <w:t>A REST (</w:t>
-      </w:r>
-      <w:proofErr w:type="spellStart"/>
-      <w:r>
-        <w:t>Representational</w:t>
-      </w:r>
-      <w:proofErr w:type="spellEnd"/>
-      <w:r>
-        <w:t xml:space="preserve"> </w:t>
-      </w:r>
-      <w:proofErr w:type="spellStart"/>
-      <w:r>
-        <w:t>State</w:t>
-      </w:r>
-      <w:proofErr w:type="spellEnd"/>
-      <w:r>
-        <w:t xml:space="preserve"> </w:t>
-      </w:r>
-      <w:proofErr w:type="spellStart"/>
-      <w:r>
-        <w:t>Transfer</w:t>
-      </w:r>
-      <w:proofErr w:type="spellEnd"/>
-      <w:r>
-        <w:t>) egy elterjedt architektúra az alkalmazás-programozási interfészek (API-k) tervezéséhez és megvalósításához. A REST API-k az erőforrásokat (adatokat, szolgáltatásokat) ábrázolják, és az HTTP protokollt használják a kliens és a szerver közötti kommunikációhoz. A REST API-k állapotmentesek, azaz a kliens kérésének tartalmaznia kell az összes szükséges információt. A REST API-k népszerűségét az egyszerűség, az egységes interfész és a skálázhatóság adja, amely lehetővé teszi a nagyobb terhelések kezelését.</w:t>
+        <w:t>A MySQL egy ingyenes, nyílt forráskódú relációs adatbázis-kezelő rendszer. A MySQL könnyen használható, széles körben elterjedt és skálázható, ami azt jelenti, hogy nagy adatmennyiségeket is képes hatékonyan kezelni. Az adatok egyszerű kezelése és a megbízhatósága miatt a MySQL</w:t>
+      </w:r>
+      <w:r>
+        <w:t>-t</w:t>
+      </w:r>
+      <w:r>
+        <w:t xml:space="preserve"> széles körben használják az üzleti alkalmazásokban, weboldalakban, mobilalkalmazásokban, játékokban és még sok más területen.</w:t>
       </w:r>
     </w:p>
     <w:p>
       <w:pPr>
         <w:pStyle w:val="Cmsor3"/>
       </w:pPr>
-      <w:bookmarkStart w:id="24" w:name="_Toc193198705"/>
-      <w:proofErr w:type="spellStart"/>
-      <w:r>
-        <w:t>MySQL</w:t>
+      <w:bookmarkStart w:id="24" w:name="_Toc193198706"/>
+      <w:r>
+        <w:t>C#</w:t>
       </w:r>
       <w:bookmarkEnd w:id="24"/>
-      <w:proofErr w:type="spellEnd"/>
-    </w:p>
-    <w:p>
-      <w:r>
-        <w:t xml:space="preserve">A </w:t>
-      </w:r>
-      <w:proofErr w:type="spellStart"/>
-      <w:r>
-        <w:t>MySQL</w:t>
-      </w:r>
-      <w:proofErr w:type="spellEnd"/>
-      <w:r>
-        <w:t xml:space="preserve"> egy ingyenes, nyílt forráskódú relációs adatbázis-kezelő rendszer. A </w:t>
-      </w:r>
-      <w:proofErr w:type="spellStart"/>
-      <w:r>
-        <w:t>MySQL</w:t>
-      </w:r>
-      <w:proofErr w:type="spellEnd"/>
-      <w:r>
-        <w:t xml:space="preserve"> könnyen használható, széles körben elterjedt és skálázható, ami azt jelenti, hogy nagy adatmennyiségeket is képes hatékonyan kezelni. Az adatok egyszerű kezelése és a megbízhatósága miatt a </w:t>
-      </w:r>
-      <w:proofErr w:type="spellStart"/>
-      <w:r>
-        <w:t>MySQL</w:t>
-      </w:r>
-      <w:proofErr w:type="spellEnd"/>
-      <w:r>
-        <w:t>-t</w:t>
-      </w:r>
-      <w:r>
-        <w:t xml:space="preserve"> széles körben használják az üzleti alkalmazásokban, weboldalakban, mobilalkalmazásokban, játékokban és még sok más területen.</w:t>
+    </w:p>
+    <w:p>
+      <w:r>
+        <w:t>A C# (C-sharp) egy modern, objektumorientált programozási nyelv. Elsősorban a .NET platformhoz kapcsolódik, és az egyik leggyakrabban használt nyelv a Windows alkalmazások, webalkalmazások és szolgáltatások fejlesztéséhez. A C#-t széles körben használják üzleti alkalmazások, játékok, webalkalmazások, adatszolgáltatások és még sok más fejlesztésére.</w:t>
       </w:r>
     </w:p>
     <w:p>
       <w:pPr>
         <w:pStyle w:val="Cmsor3"/>
       </w:pPr>
-      <w:bookmarkStart w:id="25" w:name="_Toc193198706"/>
-      <w:r>
-        <w:t>C#</w:t>
+      <w:bookmarkStart w:id="25" w:name="_Toc193198707"/>
+      <w:r>
+        <w:t xml:space="preserve">Git, </w:t>
+      </w:r>
+      <w:r>
+        <w:t>GitHub</w:t>
       </w:r>
       <w:bookmarkEnd w:id="25"/>
     </w:p>
     <w:p>
       <w:r>
-        <w:t>A C# (C-</w:t>
-      </w:r>
-      <w:proofErr w:type="spellStart"/>
-      <w:r>
-        <w:t>sharp</w:t>
-      </w:r>
-      <w:proofErr w:type="spellEnd"/>
-      <w:r>
-        <w:t>) egy modern, objektumorientált programozási nyelv. Elsősorban a .NET platformhoz kapcsolódik, és az egyik leggyakrabban használt nyelv a Windows alkalmazások, webalkalmazások és szolgáltatások fejlesztéséhez. A C#-t széles körben használják üzleti alkalmazások, játékok, webalkalmazások, adatszolgáltatások és még sok más fejlesztésére.</w:t>
-      </w:r>
-    </w:p>
-    <w:p>
-      <w:pPr>
-        <w:pStyle w:val="Cmsor3"/>
-      </w:pPr>
-      <w:bookmarkStart w:id="26" w:name="_Toc193198707"/>
-      <w:proofErr w:type="spellStart"/>
-      <w:r>
-        <w:t>Git</w:t>
-      </w:r>
-      <w:proofErr w:type="spellEnd"/>
-      <w:r>
-        <w:t xml:space="preserve">, </w:t>
-      </w:r>
-      <w:r>
-        <w:t>GitHub</w:t>
-      </w:r>
-      <w:bookmarkEnd w:id="26"/>
-    </w:p>
-    <w:p>
-      <w:r>
-        <w:t xml:space="preserve">A </w:t>
-      </w:r>
-      <w:proofErr w:type="spellStart"/>
-      <w:r>
-        <w:t>Git</w:t>
-      </w:r>
-      <w:proofErr w:type="spellEnd"/>
-      <w:r>
-        <w:t xml:space="preserve"> egy nyílt forráskódú, elosztott verziókezelő szoftver, vagy másképpen egy szoftverforráskód-kezelő rendszer, amely a sebességre helyezi a hangsúlyt.</w:t>
+        <w:t>A Git egy nyílt forráskódú, elosztott verziókezelő szoftver, vagy másképpen egy szoftverforráskód-kezelő rendszer, amely a sebességre helyezi a hangsúlyt.</w:t>
       </w:r>
       <w:r>
         <w:t xml:space="preserve"> A GitHub ingyenes internetes szolgálatatás, </w:t>
       </w:r>
       <w:r>
-        <w:t xml:space="preserve">amely a </w:t>
-      </w:r>
-      <w:proofErr w:type="spellStart"/>
-      <w:r>
-        <w:t>Git</w:t>
-      </w:r>
-      <w:proofErr w:type="spellEnd"/>
-      <w:r>
-        <w:t xml:space="preserve"> segítségével szoftverfejlesztési </w:t>
+        <w:t xml:space="preserve">amely a Git segítségével szoftverfejlesztési </w:t>
       </w:r>
       <w:r>
         <w:lastRenderedPageBreak/>
@@ -5768,167 +5381,84 @@
         <w:t xml:space="preserve">egyszerűen </w:t>
       </w:r>
       <w:r>
-        <w:t xml:space="preserve">hozhatunk létre és kezelhetünk </w:t>
-      </w:r>
-      <w:proofErr w:type="spellStart"/>
-      <w:r>
-        <w:t>Git</w:t>
-      </w:r>
-      <w:proofErr w:type="spellEnd"/>
-      <w:r>
-        <w:t xml:space="preserve"> </w:t>
-      </w:r>
-      <w:proofErr w:type="spellStart"/>
-      <w:r>
-        <w:t>repository</w:t>
-      </w:r>
-      <w:proofErr w:type="spellEnd"/>
-      <w:r>
-        <w:t>-kat.</w:t>
+        <w:t>hozhatunk létre és kezelhetünk Git repository-kat.</w:t>
       </w:r>
     </w:p>
     <w:p>
       <w:pPr>
         <w:pStyle w:val="Cmsor3"/>
       </w:pPr>
-      <w:bookmarkStart w:id="27" w:name="_Toc193198708"/>
-      <w:proofErr w:type="spellStart"/>
+      <w:bookmarkStart w:id="26" w:name="_Toc193198708"/>
       <w:r>
         <w:t>ChatGPT</w:t>
       </w:r>
+      <w:bookmarkEnd w:id="26"/>
+    </w:p>
+    <w:p>
+      <w:r>
+        <w:t>A ChatGPT (Generative Pre-trained Transformer)[1] az OpenAI mesterséges intelligencia (MI) kutató laboratórium által kifejlesztett chatbot, mely a felhasználókkal való folyamatos kommunikáció automatizálása során értelmezőmodelleket használ, melyek segítségével a bevitt információkat azonnal interaktívan kezeli.</w:t>
+      </w:r>
+      <w:r>
+        <w:t xml:space="preserve"> Segítségével a sokszor hosszas keresést, interneten kutakodást lerövidíthetjük, egy-egy problémára másodperceken belül választ kaphatunk.</w:t>
+      </w:r>
+      <w:r>
+        <w:t xml:space="preserve"> Emellett kisebb algoritmusokat, mint tesztadatok generálása, vagy bizonyos adatok, esetleg kódrészletek helyességének ellenőrzése, is k</w:t>
+      </w:r>
+      <w:r>
+        <w:t>önnyebb</w:t>
+      </w:r>
+      <w:r>
+        <w:t xml:space="preserve">, és </w:t>
+      </w:r>
+      <w:r>
+        <w:t xml:space="preserve">még </w:t>
+      </w:r>
+      <w:r>
+        <w:t>inkább gyorsabb elvégezni</w:t>
+      </w:r>
+      <w:r>
+        <w:t xml:space="preserve"> a ChatGPT segítségével</w:t>
+      </w:r>
+      <w:r>
+        <w:t>.</w:t>
+      </w:r>
+      <w:bookmarkStart w:id="27" w:name="_Toc193198709"/>
+      <w:r>
+        <w:br w:type="page"/>
+      </w:r>
+    </w:p>
+    <w:p>
+      <w:pPr>
+        <w:pStyle w:val="Cmsor2"/>
+      </w:pPr>
+      <w:r>
+        <w:lastRenderedPageBreak/>
+        <w:t>Adatszerkezet</w:t>
+      </w:r>
       <w:bookmarkEnd w:id="27"/>
-      <w:proofErr w:type="spellEnd"/>
-    </w:p>
-    <w:p>
-      <w:r>
-        <w:t xml:space="preserve">A </w:t>
-      </w:r>
-      <w:proofErr w:type="spellStart"/>
-      <w:r>
-        <w:t>ChatGPT</w:t>
-      </w:r>
-      <w:proofErr w:type="spellEnd"/>
-      <w:r>
-        <w:t xml:space="preserve"> (</w:t>
-      </w:r>
-      <w:proofErr w:type="spellStart"/>
-      <w:r>
-        <w:t>Generative</w:t>
-      </w:r>
-      <w:proofErr w:type="spellEnd"/>
-      <w:r>
-        <w:t xml:space="preserve"> </w:t>
-      </w:r>
-      <w:proofErr w:type="spellStart"/>
-      <w:r>
-        <w:t>Pre-trained</w:t>
-      </w:r>
-      <w:proofErr w:type="spellEnd"/>
-      <w:r>
-        <w:t xml:space="preserve"> </w:t>
-      </w:r>
-      <w:proofErr w:type="spellStart"/>
-      <w:proofErr w:type="gramStart"/>
-      <w:r>
-        <w:t>Transformer</w:t>
-      </w:r>
-      <w:proofErr w:type="spellEnd"/>
-      <w:r>
-        <w:t>)[</w:t>
-      </w:r>
-      <w:proofErr w:type="gramEnd"/>
-      <w:r>
-        <w:t xml:space="preserve">1] az </w:t>
-      </w:r>
-      <w:proofErr w:type="spellStart"/>
-      <w:r>
-        <w:t>OpenAI</w:t>
-      </w:r>
-      <w:proofErr w:type="spellEnd"/>
-      <w:r>
-        <w:t xml:space="preserve"> mesterséges intelligencia (MI) kutató laboratórium által kifejlesztett chatbot, mely a felhasználókkal való folyamatos kommunikáció automatizálása során értelmezőmodelleket használ, melyek segítségével a bevitt információkat azonnal interaktívan kezeli.</w:t>
-      </w:r>
-      <w:r>
-        <w:t xml:space="preserve"> Segítségével a sokszor hosszas keresést, interneten kutakodást lerövidíthetjük, egy-egy problémára másodperceken belül választ kaphatunk.</w:t>
-      </w:r>
-      <w:r>
-        <w:t xml:space="preserve"> Emellett kisebb algoritmusokat, mint tesztadatok generálása, vagy bizonyos adatok, esetleg kódrészletek helyességének ellenőrzése, is k</w:t>
-      </w:r>
-      <w:r>
-        <w:t>önnyebb</w:t>
-      </w:r>
-      <w:r>
-        <w:t xml:space="preserve">, és </w:t>
-      </w:r>
-      <w:r>
-        <w:t xml:space="preserve">még </w:t>
-      </w:r>
-      <w:r>
-        <w:t>inkább gyorsabb elvégezni</w:t>
-      </w:r>
-      <w:r>
-        <w:t xml:space="preserve"> a </w:t>
-      </w:r>
-      <w:proofErr w:type="spellStart"/>
-      <w:r>
-        <w:t>ChatGPT</w:t>
-      </w:r>
-      <w:proofErr w:type="spellEnd"/>
-      <w:r>
-        <w:t xml:space="preserve"> segítségével</w:t>
-      </w:r>
-      <w:r>
-        <w:t>.</w:t>
-      </w:r>
-    </w:p>
-    <w:p>
-      <w:pPr>
-        <w:pStyle w:val="Cmsor2"/>
-      </w:pPr>
-      <w:bookmarkStart w:id="28" w:name="_Toc193198709"/>
-      <w:r>
-        <w:t>Adatszerkezet</w:t>
-      </w:r>
-      <w:bookmarkEnd w:id="28"/>
-    </w:p>
-    <w:p>
-      <w:r>
-        <w:t xml:space="preserve">Adatbázisunk célja a felhasználók adatainak, </w:t>
-      </w:r>
-      <w:proofErr w:type="spellStart"/>
-      <w:r>
-        <w:t>játékbeli</w:t>
-      </w:r>
-      <w:proofErr w:type="spellEnd"/>
-      <w:r>
-        <w:t xml:space="preserve"> állásuknak, illetve a játék általános </w:t>
-      </w:r>
-      <w:proofErr w:type="spellStart"/>
-      <w:r>
-        <w:t>informáci</w:t>
-      </w:r>
-      <w:proofErr w:type="spellEnd"/>
-      <w:r>
-        <w:t>-óinak tárolása</w:t>
+    </w:p>
+    <w:p>
+      <w:r>
+        <w:t>Adatbázisunk célja a felhasználók adatainak, játékbeli állásuknak, illetve a játék általános informáci-óinak tárolása</w:t>
       </w:r>
     </w:p>
     <w:p>
       <w:pPr>
         <w:pStyle w:val="Cmsor3"/>
       </w:pPr>
-      <w:bookmarkStart w:id="29" w:name="_Toc193198710"/>
+      <w:bookmarkStart w:id="28" w:name="_Toc193198710"/>
       <w:r>
         <w:rPr>
           <w:noProof/>
         </w:rPr>
         <w:drawing>
-          <wp:anchor distT="0" distB="180340" distL="114300" distR="114300" simplePos="0" relativeHeight="251659264" behindDoc="0" locked="0" layoutInCell="1" allowOverlap="1" wp14:anchorId="79EBE2A5" wp14:editId="24CDC287">
+          <wp:anchor distT="0" distB="180340" distL="114300" distR="114300" simplePos="0" relativeHeight="251659264" behindDoc="0" locked="0" layoutInCell="1" allowOverlap="1" wp14:anchorId="79EBE2A5" wp14:editId="49293BC4">
             <wp:simplePos x="0" y="0"/>
             <wp:positionH relativeFrom="margin">
               <wp:align>center</wp:align>
             </wp:positionH>
             <wp:positionV relativeFrom="paragraph">
-              <wp:posOffset>1452880</wp:posOffset>
+              <wp:posOffset>1411937</wp:posOffset>
             </wp:positionV>
             <wp:extent cx="4039200" cy="313200"/>
             <wp:effectExtent l="0" t="0" r="0" b="0"/>
@@ -5987,7 +5517,7 @@
       <w:r>
         <w:t>Alapadatok</w:t>
       </w:r>
-      <w:bookmarkEnd w:id="29"/>
+      <w:bookmarkEnd w:id="28"/>
     </w:p>
     <w:tbl>
       <w:tblPr>
@@ -6010,13 +5540,8 @@
             <w:vAlign w:val="center"/>
           </w:tcPr>
           <w:p>
-            <w:proofErr w:type="spellStart"/>
-            <w:r>
-              <w:t>MySQL</w:t>
-            </w:r>
-            <w:proofErr w:type="spellEnd"/>
-            <w:r>
-              <w:t xml:space="preserve"> kliens verzió</w:t>
+            <w:r>
+              <w:t>MySQL kliens verzió</w:t>
             </w:r>
           </w:p>
         </w:tc>
@@ -6030,13 +5555,8 @@
               <w:cnfStyle w:val="000000100000" w:firstRow="0" w:lastRow="0" w:firstColumn="0" w:lastColumn="0" w:oddVBand="0" w:evenVBand="0" w:oddHBand="1" w:evenHBand="0" w:firstRowFirstColumn="0" w:firstRowLastColumn="0" w:lastRowFirstColumn="0" w:lastRowLastColumn="0"/>
             </w:pPr>
             <w:r>
-              <w:t xml:space="preserve">10.4.28 - </w:t>
-            </w:r>
-            <w:proofErr w:type="spellStart"/>
-            <w:r>
-              <w:t>MariaDB</w:t>
-            </w:r>
-            <w:proofErr w:type="spellEnd"/>
+              <w:t>10.4.28 - MariaDB</w:t>
+            </w:r>
           </w:p>
         </w:tc>
       </w:tr>
@@ -6062,11 +5582,9 @@
             <w:pPr>
               <w:cnfStyle w:val="000000000000" w:firstRow="0" w:lastRow="0" w:firstColumn="0" w:lastColumn="0" w:oddVBand="0" w:evenVBand="0" w:oddHBand="0" w:evenHBand="0" w:firstRowFirstColumn="0" w:firstRowLastColumn="0" w:lastRowFirstColumn="0" w:lastRowLastColumn="0"/>
             </w:pPr>
-            <w:proofErr w:type="spellStart"/>
             <w:r>
               <w:t>arcalite</w:t>
             </w:r>
-            <w:proofErr w:type="spellEnd"/>
           </w:p>
         </w:tc>
       </w:tr>
@@ -6095,11 +5613,9 @@
             <w:pPr>
               <w:cnfStyle w:val="000000100000" w:firstRow="0" w:lastRow="0" w:firstColumn="0" w:lastColumn="0" w:oddVBand="0" w:evenVBand="0" w:oddHBand="1" w:evenHBand="0" w:firstRowFirstColumn="0" w:firstRowLastColumn="0" w:lastRowFirstColumn="0" w:lastRowLastColumn="0"/>
             </w:pPr>
-            <w:proofErr w:type="spellStart"/>
             <w:r>
               <w:t>InnoDB</w:t>
             </w:r>
-            <w:proofErr w:type="spellEnd"/>
           </w:p>
         </w:tc>
       </w:tr>
@@ -6136,23 +5652,28 @@
       <w:pPr>
         <w:pStyle w:val="Cmsor3"/>
       </w:pPr>
-      <w:bookmarkStart w:id="30" w:name="_Toc193198711"/>
+      <w:bookmarkStart w:id="29" w:name="_Toc193198711"/>
+      <w:r>
+        <w:t>Kapcsolati ábra</w:t>
+      </w:r>
+      <w:bookmarkEnd w:id="29"/>
+    </w:p>
+    <w:p>
       <w:r>
         <w:rPr>
           <w:noProof/>
         </w:rPr>
-        <w:lastRenderedPageBreak/>
         <w:drawing>
-          <wp:anchor distT="0" distB="0" distL="114300" distR="114300" simplePos="0" relativeHeight="251660288" behindDoc="0" locked="0" layoutInCell="1" allowOverlap="1" wp14:anchorId="3F5E2DB8" wp14:editId="3FF300D5">
+          <wp:anchor distT="0" distB="180340" distL="114300" distR="114300" simplePos="0" relativeHeight="251660288" behindDoc="0" locked="0" layoutInCell="1" allowOverlap="1" wp14:anchorId="3F5E2DB8" wp14:editId="563255BC">
             <wp:simplePos x="0" y="0"/>
             <wp:positionH relativeFrom="margin">
-              <wp:align>left</wp:align>
+              <wp:align>right</wp:align>
             </wp:positionH>
             <wp:positionV relativeFrom="paragraph">
-              <wp:posOffset>985446</wp:posOffset>
+              <wp:posOffset>333831</wp:posOffset>
             </wp:positionV>
-            <wp:extent cx="5399405" cy="2825115"/>
-            <wp:effectExtent l="0" t="0" r="0" b="0"/>
+            <wp:extent cx="5399405" cy="3653790"/>
+            <wp:effectExtent l="0" t="0" r="0" b="3810"/>
             <wp:wrapTopAndBottom/>
             <wp:docPr id="1" name="Kép 1"/>
             <wp:cNvGraphicFramePr>
@@ -6162,24 +5683,24 @@
               <a:graphicData uri="http://schemas.openxmlformats.org/drawingml/2006/picture">
                 <pic:pic xmlns:pic="http://schemas.openxmlformats.org/drawingml/2006/picture">
                   <pic:nvPicPr>
-                    <pic:cNvPr id="1" name=""/>
+                    <pic:cNvPr id="1" name="Kép 1"/>
                     <pic:cNvPicPr/>
                   </pic:nvPicPr>
                   <pic:blipFill rotWithShape="1">
-                    <a:blip r:embed="rId13" cstate="print">
+                    <a:blip r:embed="rId13">
                       <a:extLst>
                         <a:ext uri="{28A0092B-C50C-407E-A947-70E740481C1C}">
                           <a14:useLocalDpi xmlns:a14="http://schemas.microsoft.com/office/drawing/2010/main" val="0"/>
                         </a:ext>
                       </a:extLst>
                     </a:blip>
-                    <a:srcRect l="2345" t="5320" r="3859" b="2984"/>
+                    <a:srcRect l="3387" t="2515" r="3249" b="5562"/>
                     <a:stretch/>
                   </pic:blipFill>
                   <pic:spPr bwMode="auto">
                     <a:xfrm>
                       <a:off x="0" y="0"/>
-                      <a:ext cx="5399405" cy="2825115"/>
+                      <a:ext cx="5399405" cy="3653790"/>
                     </a:xfrm>
                     <a:prstGeom prst="rect">
                       <a:avLst/>
@@ -6196,42 +5717,36 @@
                 </pic:pic>
               </a:graphicData>
             </a:graphic>
+            <wp14:sizeRelH relativeFrom="margin">
+              <wp14:pctWidth>0</wp14:pctWidth>
+            </wp14:sizeRelH>
+            <wp14:sizeRelV relativeFrom="margin">
+              <wp14:pctHeight>0</wp14:pctHeight>
+            </wp14:sizeRelV>
           </wp:anchor>
         </w:drawing>
       </w:r>
-      <w:r>
-        <w:t>Kapcsolati ábra</w:t>
+    </w:p>
+    <w:p>
+      <w:pPr>
+        <w:pStyle w:val="Cmsor3"/>
+      </w:pPr>
+      <w:bookmarkStart w:id="30" w:name="_Toc193198712"/>
+      <w:r>
+        <w:lastRenderedPageBreak/>
+        <w:t>Táblák</w:t>
       </w:r>
       <w:bookmarkEnd w:id="30"/>
     </w:p>
-    <w:p/>
-    <w:p>
-      <w:pPr>
-        <w:pStyle w:val="Cmsor3"/>
-      </w:pPr>
-      <w:bookmarkStart w:id="31" w:name="_Toc193198712"/>
-      <w:r>
-        <w:t>Táblák</w:t>
+    <w:p>
+      <w:pPr>
+        <w:pStyle w:val="Cmsor4"/>
+      </w:pPr>
+      <w:bookmarkStart w:id="31" w:name="_Toc193198713"/>
+      <w:r>
+        <w:t>A profile tábla</w:t>
       </w:r>
       <w:bookmarkEnd w:id="31"/>
-    </w:p>
-    <w:p>
-      <w:pPr>
-        <w:pStyle w:val="Cmsor4"/>
-      </w:pPr>
-      <w:bookmarkStart w:id="32" w:name="_Toc193198713"/>
-      <w:r>
-        <w:t xml:space="preserve">A </w:t>
-      </w:r>
-      <w:proofErr w:type="spellStart"/>
-      <w:r>
-        <w:t>profile</w:t>
-      </w:r>
-      <w:proofErr w:type="spellEnd"/>
-      <w:r>
-        <w:t xml:space="preserve"> tábla</w:t>
-      </w:r>
-      <w:bookmarkEnd w:id="32"/>
     </w:p>
     <w:p>
       <w:r>
@@ -6239,16 +5754,16 @@
           <w:noProof/>
         </w:rPr>
         <w:drawing>
-          <wp:anchor distT="0" distB="180340" distL="114300" distR="114300" simplePos="0" relativeHeight="251662336" behindDoc="0" locked="0" layoutInCell="1" allowOverlap="1" wp14:anchorId="6EED1369" wp14:editId="61E8984F">
+          <wp:anchor distT="0" distB="180340" distL="114300" distR="114300" simplePos="0" relativeHeight="251662336" behindDoc="0" locked="0" layoutInCell="1" allowOverlap="1" wp14:anchorId="6EED1369" wp14:editId="74FC246D">
             <wp:simplePos x="0" y="0"/>
             <wp:positionH relativeFrom="page">
               <wp:align>center</wp:align>
             </wp:positionH>
             <wp:positionV relativeFrom="paragraph">
-              <wp:posOffset>2581538</wp:posOffset>
+              <wp:posOffset>2653335</wp:posOffset>
             </wp:positionV>
-            <wp:extent cx="3258000" cy="1778400"/>
-            <wp:effectExtent l="0" t="0" r="0" b="0"/>
+            <wp:extent cx="2868295" cy="1565275"/>
+            <wp:effectExtent l="0" t="0" r="8255" b="0"/>
             <wp:wrapTopAndBottom/>
             <wp:docPr id="3" name="Kép 3"/>
             <wp:cNvGraphicFramePr>
@@ -6276,7 +5791,7 @@
                   <pic:spPr bwMode="auto">
                     <a:xfrm>
                       <a:off x="0" y="0"/>
-                      <a:ext cx="3258000" cy="1778400"/>
+                      <a:ext cx="2868295" cy="1565275"/>
                     </a:xfrm>
                     <a:prstGeom prst="rect">
                       <a:avLst/>
@@ -6408,11 +5923,9 @@
             <w:tcW w:w="1272" w:type="dxa"/>
           </w:tcPr>
           <w:p>
-            <w:proofErr w:type="spellStart"/>
             <w:r>
               <w:t>id</w:t>
             </w:r>
-            <w:proofErr w:type="spellEnd"/>
           </w:p>
         </w:tc>
         <w:tc>
@@ -6454,11 +5967,9 @@
             <w:tcW w:w="1272" w:type="dxa"/>
           </w:tcPr>
           <w:p>
-            <w:proofErr w:type="spellStart"/>
             <w:r>
               <w:t>username</w:t>
             </w:r>
-            <w:proofErr w:type="spellEnd"/>
           </w:p>
         </w:tc>
         <w:tc>
@@ -6504,11 +6015,9 @@
             <w:tcW w:w="1272" w:type="dxa"/>
           </w:tcPr>
           <w:p>
-            <w:proofErr w:type="spellStart"/>
             <w:r>
               <w:t>password</w:t>
             </w:r>
-            <w:proofErr w:type="spellEnd"/>
           </w:p>
         </w:tc>
         <w:tc>
@@ -6540,26 +6049,13 @@
           </w:tcPr>
           <w:p>
             <w:r>
-              <w:t xml:space="preserve">A fiók </w:t>
-            </w:r>
-            <w:proofErr w:type="spellStart"/>
-            <w:r>
-              <w:t>jelszava</w:t>
-            </w:r>
-            <w:proofErr w:type="spellEnd"/>
+              <w:t>A fiók jelszava</w:t>
+            </w:r>
             <w:r>
               <w:t xml:space="preserve"> </w:t>
             </w:r>
             <w:r>
-              <w:t xml:space="preserve">(PASSWORD függvénnyel </w:t>
-            </w:r>
-            <w:proofErr w:type="spellStart"/>
-            <w:r>
-              <w:t>hash</w:t>
-            </w:r>
-            <w:proofErr w:type="spellEnd"/>
-            <w:r>
-              <w:t>-elve)</w:t>
+              <w:t>(PASSWORD függvénnyel hash-elve)</w:t>
             </w:r>
           </w:p>
         </w:tc>
@@ -6664,11 +6160,9 @@
             <w:tcW w:w="1272" w:type="dxa"/>
           </w:tcPr>
           <w:p>
-            <w:proofErr w:type="spellStart"/>
             <w:r>
               <w:t>deletedAt</w:t>
             </w:r>
-            <w:proofErr w:type="spellEnd"/>
           </w:p>
         </w:tc>
         <w:tc>
@@ -6710,20 +6204,11 @@
       <w:pPr>
         <w:pStyle w:val="Cmsor4"/>
       </w:pPr>
-      <w:bookmarkStart w:id="33" w:name="_Toc193198714"/>
-      <w:r>
-        <w:lastRenderedPageBreak/>
-        <w:t xml:space="preserve">Az </w:t>
-      </w:r>
-      <w:proofErr w:type="spellStart"/>
-      <w:r>
-        <w:t>achievement</w:t>
-      </w:r>
-      <w:proofErr w:type="spellEnd"/>
-      <w:r>
-        <w:t xml:space="preserve"> tábla</w:t>
-      </w:r>
-      <w:bookmarkEnd w:id="33"/>
+      <w:bookmarkStart w:id="32" w:name="_Toc193198714"/>
+      <w:r>
+        <w:t>Az achievement tábla</w:t>
+      </w:r>
+      <w:bookmarkEnd w:id="32"/>
     </w:p>
     <w:p>
       <w:r>
@@ -6731,13 +6216,13 @@
           <w:noProof/>
         </w:rPr>
         <w:drawing>
-          <wp:anchor distT="0" distB="0" distL="114300" distR="114300" simplePos="0" relativeHeight="251664384" behindDoc="0" locked="0" layoutInCell="1" allowOverlap="1" wp14:anchorId="46489BF5" wp14:editId="5AFE8F2E">
+          <wp:anchor distT="0" distB="0" distL="114300" distR="114300" simplePos="0" relativeHeight="251664384" behindDoc="0" locked="0" layoutInCell="1" allowOverlap="1" wp14:anchorId="46489BF5" wp14:editId="2C014D07">
             <wp:simplePos x="0" y="0"/>
             <wp:positionH relativeFrom="margin">
               <wp:align>center</wp:align>
             </wp:positionH>
             <wp:positionV relativeFrom="paragraph">
-              <wp:posOffset>1294305</wp:posOffset>
+              <wp:posOffset>1254373</wp:posOffset>
             </wp:positionV>
             <wp:extent cx="3600000" cy="955752"/>
             <wp:effectExtent l="0" t="0" r="635" b="0"/>
@@ -6906,11 +6391,9 @@
             <w:tcW w:w="1555" w:type="dxa"/>
           </w:tcPr>
           <w:p>
-            <w:proofErr w:type="spellStart"/>
             <w:r>
               <w:t>id</w:t>
             </w:r>
-            <w:proofErr w:type="spellEnd"/>
           </w:p>
         </w:tc>
         <w:tc>
@@ -6951,19 +6434,12 @@
       <w:pPr>
         <w:pStyle w:val="Cmsor4"/>
       </w:pPr>
-      <w:bookmarkStart w:id="34" w:name="_Toc193198715"/>
-      <w:r>
-        <w:t xml:space="preserve">A </w:t>
-      </w:r>
-      <w:proofErr w:type="spellStart"/>
-      <w:r>
-        <w:t>proach</w:t>
-      </w:r>
-      <w:proofErr w:type="spellEnd"/>
-      <w:r>
-        <w:t xml:space="preserve"> tábla</w:t>
-      </w:r>
-      <w:bookmarkEnd w:id="34"/>
+      <w:bookmarkStart w:id="33" w:name="_Toc193198715"/>
+      <w:r>
+        <w:lastRenderedPageBreak/>
+        <w:t>A proach tábla</w:t>
+      </w:r>
+      <w:bookmarkEnd w:id="33"/>
     </w:p>
     <w:p>
       <w:pPr>
@@ -7194,14 +6670,12 @@
             <w:r>
               <w:t xml:space="preserve">A fiók kódja. Kapcsolat a </w:t>
             </w:r>
-            <w:proofErr w:type="spellStart"/>
             <w:r>
               <w:rPr>
                 <w:i/>
               </w:rPr>
               <w:t>profile</w:t>
             </w:r>
-            <w:proofErr w:type="spellEnd"/>
             <w:r>
               <w:t xml:space="preserve"> táblával.</w:t>
             </w:r>
@@ -7214,11 +6688,9 @@
             <w:tcW w:w="1616" w:type="dxa"/>
           </w:tcPr>
           <w:p>
-            <w:proofErr w:type="spellStart"/>
             <w:r>
               <w:t>achievementid</w:t>
             </w:r>
-            <w:proofErr w:type="spellEnd"/>
           </w:p>
         </w:tc>
         <w:tc>
@@ -7255,14 +6727,12 @@
             <w:r>
               <w:t xml:space="preserve">A mérföldkő kódja. Kapcsolat az </w:t>
             </w:r>
-            <w:proofErr w:type="spellStart"/>
             <w:r>
               <w:rPr>
                 <w:i/>
               </w:rPr>
               <w:t>achievement</w:t>
             </w:r>
-            <w:proofErr w:type="spellEnd"/>
             <w:r>
               <w:t xml:space="preserve"> táblával.</w:t>
             </w:r>
@@ -7274,19 +6744,11 @@
       <w:pPr>
         <w:pStyle w:val="Cmsor4"/>
       </w:pPr>
-      <w:bookmarkStart w:id="35" w:name="_Toc193198716"/>
-      <w:r>
-        <w:t xml:space="preserve">A </w:t>
-      </w:r>
-      <w:proofErr w:type="spellStart"/>
-      <w:r>
-        <w:t>player</w:t>
-      </w:r>
-      <w:proofErr w:type="spellEnd"/>
-      <w:r>
-        <w:t xml:space="preserve"> tábla</w:t>
-      </w:r>
-      <w:bookmarkEnd w:id="35"/>
+      <w:bookmarkStart w:id="34" w:name="_Toc193198716"/>
+      <w:r>
+        <w:t>A player tábla</w:t>
+      </w:r>
+      <w:bookmarkEnd w:id="34"/>
     </w:p>
     <w:p>
       <w:r>
@@ -7294,16 +6756,16 @@
           <w:noProof/>
         </w:rPr>
         <w:drawing>
-          <wp:anchor distT="0" distB="180340" distL="114300" distR="114300" simplePos="0" relativeHeight="251668480" behindDoc="0" locked="0" layoutInCell="1" allowOverlap="1" wp14:anchorId="6AE459FE" wp14:editId="766CE5C1">
+          <wp:anchor distT="0" distB="180340" distL="114300" distR="114300" simplePos="0" relativeHeight="251668480" behindDoc="0" locked="0" layoutInCell="1" allowOverlap="1" wp14:anchorId="6AE459FE" wp14:editId="25FF0477">
             <wp:simplePos x="0" y="0"/>
             <wp:positionH relativeFrom="margin">
-              <wp:align>right</wp:align>
+              <wp:align>center</wp:align>
             </wp:positionH>
             <wp:positionV relativeFrom="paragraph">
-              <wp:posOffset>2913572</wp:posOffset>
+              <wp:posOffset>3170555</wp:posOffset>
             </wp:positionV>
-            <wp:extent cx="5390515" cy="2073275"/>
-            <wp:effectExtent l="0" t="0" r="635" b="3175"/>
+            <wp:extent cx="5088255" cy="2181860"/>
+            <wp:effectExtent l="0" t="0" r="0" b="8890"/>
             <wp:wrapTopAndBottom/>
             <wp:docPr id="6" name="Kép 6"/>
             <wp:cNvGraphicFramePr>
@@ -7313,7 +6775,7 @@
               <a:graphicData uri="http://schemas.openxmlformats.org/drawingml/2006/picture">
                 <pic:pic xmlns:pic="http://schemas.openxmlformats.org/drawingml/2006/picture">
                   <pic:nvPicPr>
-                    <pic:cNvPr id="1" name=""/>
+                    <pic:cNvPr id="6" name="Kép 6"/>
                     <pic:cNvPicPr/>
                   </pic:nvPicPr>
                   <pic:blipFill rotWithShape="1">
@@ -7324,13 +6786,13 @@
                         </a:ext>
                       </a:extLst>
                     </a:blip>
-                    <a:srcRect t="2" b="-655"/>
+                    <a:srcRect t="-4651" b="401"/>
                     <a:stretch/>
                   </pic:blipFill>
                   <pic:spPr bwMode="auto">
                     <a:xfrm>
                       <a:off x="0" y="0"/>
-                      <a:ext cx="5390515" cy="2073349"/>
+                      <a:ext cx="5088255" cy="2181860"/>
                     </a:xfrm>
                     <a:prstGeom prst="rect">
                       <a:avLst/>
@@ -7462,12 +6924,9 @@
             <w:tcW w:w="1136" w:type="dxa"/>
           </w:tcPr>
           <w:p>
-            <w:proofErr w:type="spellStart"/>
-            <w:r>
-              <w:lastRenderedPageBreak/>
+            <w:r>
               <w:t>id</w:t>
             </w:r>
-            <w:proofErr w:type="spellEnd"/>
           </w:p>
         </w:tc>
         <w:tc>
@@ -7509,11 +6968,9 @@
             <w:tcW w:w="1136" w:type="dxa"/>
           </w:tcPr>
           <w:p>
-            <w:proofErr w:type="spellStart"/>
             <w:r>
               <w:t>name</w:t>
             </w:r>
-            <w:proofErr w:type="spellEnd"/>
           </w:p>
         </w:tc>
         <w:tc>
@@ -7559,11 +7016,9 @@
             <w:tcW w:w="1136" w:type="dxa"/>
           </w:tcPr>
           <w:p>
-            <w:proofErr w:type="spellStart"/>
             <w:r>
               <w:t>hp</w:t>
             </w:r>
-            <w:proofErr w:type="spellEnd"/>
           </w:p>
         </w:tc>
         <w:tc>
@@ -7607,7 +7062,7 @@
           </w:tcPr>
           <w:p>
             <w:r>
-              <w:t>profileid</w:t>
+              <w:t>mp</w:t>
             </w:r>
           </w:p>
         </w:tc>
@@ -7632,9 +7087,6 @@
             <w:pPr>
               <w:jc w:val="center"/>
             </w:pPr>
-            <w:r>
-              <w:t>FK</w:t>
-            </w:r>
           </w:p>
         </w:tc>
         <w:tc>
@@ -7643,18 +7095,7 @@
           </w:tcPr>
           <w:p>
             <w:r>
-              <w:t xml:space="preserve">A hozzátartozó fiók kódja. Kapcsolat a </w:t>
-            </w:r>
-            <w:proofErr w:type="spellStart"/>
-            <w:r>
-              <w:rPr>
-                <w:i/>
-              </w:rPr>
-              <w:t>profile</w:t>
-            </w:r>
-            <w:proofErr w:type="spellEnd"/>
-            <w:r>
-              <w:t xml:space="preserve"> táblával.</w:t>
+              <w:t>A karakter manapontjainak maximális értéke</w:t>
             </w:r>
           </w:p>
         </w:tc>
@@ -7668,11 +7109,9 @@
             <w:tcW w:w="1136" w:type="dxa"/>
           </w:tcPr>
           <w:p>
-            <w:proofErr w:type="spellStart"/>
-            <w:r>
-              <w:t>avatarid</w:t>
-            </w:r>
-            <w:proofErr w:type="spellEnd"/>
+            <w:r>
+              <w:t>profileid</w:t>
+            </w:r>
           </w:p>
         </w:tc>
         <w:tc>
@@ -7707,28 +7146,14 @@
           </w:tcPr>
           <w:p>
             <w:r>
-              <w:t>A kara</w:t>
-            </w:r>
-            <w:r>
-              <w:t>kt</w:t>
-            </w:r>
-            <w:r>
-              <w:t>er avatárképének kódja. Kapcsolat</w:t>
-            </w:r>
-            <w:r>
-              <w:t xml:space="preserve"> az</w:t>
-            </w:r>
-            <w:r>
-              <w:t xml:space="preserve"> </w:t>
-            </w:r>
-            <w:proofErr w:type="spellStart"/>
+              <w:t xml:space="preserve">A hozzátartozó fiók kódja. Kapcsolat a </w:t>
+            </w:r>
             <w:r>
               <w:rPr>
                 <w:i/>
               </w:rPr>
-              <w:t>avatar</w:t>
-            </w:r>
-            <w:proofErr w:type="spellEnd"/>
+              <w:t>profile</w:t>
+            </w:r>
             <w:r>
               <w:t xml:space="preserve"> táblával.</w:t>
             </w:r>
@@ -7742,7 +7167,7 @@
           </w:tcPr>
           <w:p>
             <w:r>
-              <w:t>levelid</w:t>
+              <w:t>avatarid</w:t>
             </w:r>
           </w:p>
         </w:tc>
@@ -7778,22 +7203,26 @@
           </w:tcPr>
           <w:p>
             <w:r>
-              <w:t xml:space="preserve">A legutoljára elért szint kódja. Kapcsolat a </w:t>
-            </w:r>
-            <w:proofErr w:type="spellStart"/>
+              <w:t>A kara</w:t>
+            </w:r>
+            <w:r>
+              <w:t>kt</w:t>
+            </w:r>
+            <w:r>
+              <w:t>er avatárképének kódja. Kapcsolat</w:t>
+            </w:r>
+            <w:r>
+              <w:t xml:space="preserve"> az</w:t>
+            </w:r>
+            <w:r>
+              <w:t xml:space="preserve"> </w:t>
+            </w:r>
             <w:r>
               <w:rPr>
                 <w:i/>
               </w:rPr>
-              <w:t>le</w:t>
-            </w:r>
-            <w:r>
-              <w:rPr>
-                <w:i/>
-              </w:rPr>
-              <w:t>vel</w:t>
-            </w:r>
-            <w:proofErr w:type="spellEnd"/>
+              <w:t>avatar</w:t>
+            </w:r>
             <w:r>
               <w:t xml:space="preserve"> táblával.</w:t>
             </w:r>
@@ -7809,11 +7238,72 @@
             <w:tcW w:w="1136" w:type="dxa"/>
           </w:tcPr>
           <w:p>
-            <w:proofErr w:type="spellStart"/>
+            <w:r>
+              <w:t>levelid</w:t>
+            </w:r>
+          </w:p>
+        </w:tc>
+        <w:tc>
+          <w:tcPr>
+            <w:tcW w:w="923" w:type="dxa"/>
+          </w:tcPr>
+          <w:p>
+            <w:pPr>
+              <w:jc w:val="center"/>
+            </w:pPr>
+            <w:r>
+              <w:t>Egész</w:t>
+            </w:r>
+          </w:p>
+        </w:tc>
+        <w:tc>
+          <w:tcPr>
+            <w:tcW w:w="803" w:type="dxa"/>
+          </w:tcPr>
+          <w:p>
+            <w:pPr>
+              <w:jc w:val="center"/>
+            </w:pPr>
+            <w:r>
+              <w:t>FK</w:t>
+            </w:r>
+          </w:p>
+        </w:tc>
+        <w:tc>
+          <w:tcPr>
+            <w:tcW w:w="5643" w:type="dxa"/>
+          </w:tcPr>
+          <w:p>
+            <w:r>
+              <w:t xml:space="preserve">A legutoljára elért szint kódja. Kapcsolat a </w:t>
+            </w:r>
+            <w:r>
+              <w:rPr>
+                <w:i/>
+              </w:rPr>
+              <w:t>le</w:t>
+            </w:r>
+            <w:r>
+              <w:rPr>
+                <w:i/>
+              </w:rPr>
+              <w:t>vel</w:t>
+            </w:r>
+            <w:r>
+              <w:t xml:space="preserve"> táblával.</w:t>
+            </w:r>
+          </w:p>
+        </w:tc>
+      </w:tr>
+      <w:tr>
+        <w:tc>
+          <w:tcPr>
+            <w:tcW w:w="1136" w:type="dxa"/>
+          </w:tcPr>
+          <w:p>
             <w:r>
               <w:t>playtime</w:t>
             </w:r>
-            <w:proofErr w:type="spellEnd"/>
           </w:p>
         </w:tc>
         <w:tc>
@@ -7855,19 +7345,12 @@
       <w:pPr>
         <w:pStyle w:val="Cmsor4"/>
       </w:pPr>
-      <w:bookmarkStart w:id="36" w:name="_Toc193198717"/>
-      <w:r>
-        <w:t xml:space="preserve">Az </w:t>
-      </w:r>
-      <w:proofErr w:type="spellStart"/>
-      <w:r>
-        <w:t>avatar</w:t>
-      </w:r>
-      <w:proofErr w:type="spellEnd"/>
-      <w:r>
-        <w:t xml:space="preserve"> tábla</w:t>
-      </w:r>
-      <w:bookmarkEnd w:id="36"/>
+      <w:bookmarkStart w:id="35" w:name="_Toc193198717"/>
+      <w:r>
+        <w:lastRenderedPageBreak/>
+        <w:t>Az avatar tábla</w:t>
+      </w:r>
+      <w:bookmarkEnd w:id="35"/>
     </w:p>
     <w:p>
       <w:r>
@@ -8043,11 +7526,9 @@
             <w:tcW w:w="1134" w:type="dxa"/>
           </w:tcPr>
           <w:p>
-            <w:proofErr w:type="spellStart"/>
             <w:r>
               <w:t>id</w:t>
             </w:r>
-            <w:proofErr w:type="spellEnd"/>
           </w:p>
         </w:tc>
         <w:tc>
@@ -8089,11 +7570,9 @@
             <w:tcW w:w="1134" w:type="dxa"/>
           </w:tcPr>
           <w:p>
-            <w:proofErr w:type="spellStart"/>
             <w:r>
               <w:t>splash</w:t>
             </w:r>
-            <w:proofErr w:type="spellEnd"/>
           </w:p>
         </w:tc>
         <w:tc>
@@ -8127,13 +7606,8 @@
             <w:r>
               <w:t xml:space="preserve">Az avatárhoz tartozó </w:t>
             </w:r>
-            <w:proofErr w:type="spellStart"/>
-            <w:r>
-              <w:t>splash</w:t>
-            </w:r>
-            <w:proofErr w:type="spellEnd"/>
-            <w:r>
-              <w:t xml:space="preserve"> art</w:t>
+            <w:r>
+              <w:t>splash art</w:t>
             </w:r>
             <w:r>
               <w:t xml:space="preserve"> elérési útja a szerveren.</w:t>
@@ -8194,19 +7668,11 @@
       <w:pPr>
         <w:pStyle w:val="Cmsor4"/>
       </w:pPr>
-      <w:bookmarkStart w:id="37" w:name="_Toc193198718"/>
-      <w:r>
-        <w:t xml:space="preserve">A </w:t>
-      </w:r>
-      <w:proofErr w:type="spellStart"/>
-      <w:r>
-        <w:t>level</w:t>
-      </w:r>
-      <w:proofErr w:type="spellEnd"/>
-      <w:r>
-        <w:t xml:space="preserve"> tábla</w:t>
-      </w:r>
-      <w:bookmarkEnd w:id="37"/>
+      <w:bookmarkStart w:id="36" w:name="_Toc193198718"/>
+      <w:r>
+        <w:t>A level tábla</w:t>
+      </w:r>
+      <w:bookmarkEnd w:id="36"/>
     </w:p>
     <w:p>
       <w:r>
@@ -8383,11 +7849,9 @@
             <w:tcW w:w="1549" w:type="dxa"/>
           </w:tcPr>
           <w:p>
-            <w:proofErr w:type="spellStart"/>
             <w:r>
               <w:t>id</w:t>
             </w:r>
-            <w:proofErr w:type="spellEnd"/>
           </w:p>
         </w:tc>
         <w:tc>
@@ -8484,20 +7948,12 @@
       <w:pPr>
         <w:pStyle w:val="Cmsor4"/>
       </w:pPr>
-      <w:bookmarkStart w:id="38" w:name="_Toc193198719"/>
+      <w:bookmarkStart w:id="37" w:name="_Toc193198719"/>
       <w:r>
         <w:lastRenderedPageBreak/>
-        <w:t xml:space="preserve">Az </w:t>
-      </w:r>
-      <w:proofErr w:type="spellStart"/>
-      <w:r>
-        <w:t>enemy</w:t>
-      </w:r>
-      <w:proofErr w:type="spellEnd"/>
-      <w:r>
-        <w:t xml:space="preserve"> tábla</w:t>
-      </w:r>
-      <w:bookmarkEnd w:id="38"/>
+        <w:t>Az enemy tábla</w:t>
+      </w:r>
+      <w:bookmarkEnd w:id="37"/>
     </w:p>
     <w:p>
       <w:r>
@@ -8674,11 +8130,9 @@
             <w:tcW w:w="1549" w:type="dxa"/>
           </w:tcPr>
           <w:p>
-            <w:proofErr w:type="spellStart"/>
             <w:r>
               <w:t>id</w:t>
             </w:r>
-            <w:proofErr w:type="spellEnd"/>
           </w:p>
         </w:tc>
         <w:tc>
@@ -8720,11 +8174,9 @@
             <w:tcW w:w="1549" w:type="dxa"/>
           </w:tcPr>
           <w:p>
-            <w:proofErr w:type="spellStart"/>
             <w:r>
               <w:t>hp</w:t>
             </w:r>
-            <w:proofErr w:type="spellEnd"/>
           </w:p>
         </w:tc>
         <w:tc>
@@ -8814,19 +8266,11 @@
       <w:pPr>
         <w:pStyle w:val="Cmsor4"/>
       </w:pPr>
-      <w:bookmarkStart w:id="39" w:name="_Toc193198720"/>
-      <w:r>
-        <w:t xml:space="preserve">Az </w:t>
-      </w:r>
-      <w:proofErr w:type="spellStart"/>
-      <w:r>
-        <w:t>enemplay</w:t>
-      </w:r>
-      <w:proofErr w:type="spellEnd"/>
-      <w:r>
-        <w:t xml:space="preserve"> tábla</w:t>
-      </w:r>
-      <w:bookmarkEnd w:id="39"/>
+      <w:bookmarkStart w:id="38" w:name="_Toc193198720"/>
+      <w:r>
+        <w:t>Az enemplay tábla</w:t>
+      </w:r>
+      <w:bookmarkEnd w:id="38"/>
     </w:p>
     <w:p>
       <w:r>
@@ -9003,11 +8447,9 @@
             <w:tcW w:w="1136" w:type="dxa"/>
           </w:tcPr>
           <w:p>
-            <w:proofErr w:type="spellStart"/>
             <w:r>
               <w:t>playerid</w:t>
             </w:r>
-            <w:proofErr w:type="spellEnd"/>
           </w:p>
         </w:tc>
         <w:tc>
@@ -9044,14 +8486,12 @@
             <w:r>
               <w:t xml:space="preserve">A karakter kódja. Kapcsolat a </w:t>
             </w:r>
-            <w:proofErr w:type="spellStart"/>
             <w:r>
               <w:rPr>
                 <w:i/>
               </w:rPr>
               <w:t>player</w:t>
             </w:r>
-            <w:proofErr w:type="spellEnd"/>
             <w:r>
               <w:t xml:space="preserve"> táblával.</w:t>
             </w:r>
@@ -9064,11 +8504,9 @@
             <w:tcW w:w="1136" w:type="dxa"/>
           </w:tcPr>
           <w:p>
-            <w:proofErr w:type="spellStart"/>
             <w:r>
               <w:t>enemyid</w:t>
             </w:r>
-            <w:proofErr w:type="spellEnd"/>
           </w:p>
         </w:tc>
         <w:tc>
@@ -9105,14 +8543,12 @@
             <w:r>
               <w:t xml:space="preserve">Az ellenfél kódja. Kapcsolat az </w:t>
             </w:r>
-            <w:proofErr w:type="spellStart"/>
             <w:r>
               <w:rPr>
                 <w:i/>
               </w:rPr>
               <w:t>enemy</w:t>
             </w:r>
-            <w:proofErr w:type="spellEnd"/>
             <w:r>
               <w:t xml:space="preserve"> táblával.</w:t>
             </w:r>
@@ -9135,20 +8571,12 @@
       <w:pPr>
         <w:pStyle w:val="Cmsor4"/>
       </w:pPr>
-      <w:bookmarkStart w:id="40" w:name="_Toc193198721"/>
+      <w:bookmarkStart w:id="39" w:name="_Toc193198721"/>
       <w:r>
         <w:lastRenderedPageBreak/>
-        <w:t xml:space="preserve">Az </w:t>
-      </w:r>
-      <w:proofErr w:type="spellStart"/>
-      <w:r>
-        <w:t>item</w:t>
-      </w:r>
-      <w:proofErr w:type="spellEnd"/>
-      <w:r>
-        <w:t xml:space="preserve"> tábla</w:t>
-      </w:r>
-      <w:bookmarkEnd w:id="40"/>
+        <w:t>Az item tábla</w:t>
+      </w:r>
+      <w:bookmarkEnd w:id="39"/>
     </w:p>
     <w:p>
       <w:r>
@@ -9325,11 +8753,9 @@
             <w:tcW w:w="1549" w:type="dxa"/>
           </w:tcPr>
           <w:p>
-            <w:proofErr w:type="spellStart"/>
             <w:r>
               <w:t>id</w:t>
             </w:r>
-            <w:proofErr w:type="spellEnd"/>
           </w:p>
         </w:tc>
         <w:tc>
@@ -9415,19 +8841,11 @@
       <w:pPr>
         <w:pStyle w:val="Cmsor4"/>
       </w:pPr>
-      <w:bookmarkStart w:id="41" w:name="_Toc193198722"/>
-      <w:r>
-        <w:t xml:space="preserve">Az </w:t>
-      </w:r>
-      <w:proofErr w:type="spellStart"/>
-      <w:r>
-        <w:t>itemplay</w:t>
-      </w:r>
-      <w:proofErr w:type="spellEnd"/>
-      <w:r>
-        <w:t xml:space="preserve"> tábla</w:t>
-      </w:r>
-      <w:bookmarkEnd w:id="41"/>
+      <w:bookmarkStart w:id="40" w:name="_Toc193198722"/>
+      <w:r>
+        <w:t>Az itemplay tábla</w:t>
+      </w:r>
+      <w:bookmarkEnd w:id="40"/>
     </w:p>
     <w:p>
       <w:r>
@@ -9604,11 +9022,9 @@
             <w:tcW w:w="1136" w:type="dxa"/>
           </w:tcPr>
           <w:p>
-            <w:proofErr w:type="spellStart"/>
             <w:r>
               <w:t>playerid</w:t>
             </w:r>
-            <w:proofErr w:type="spellEnd"/>
           </w:p>
         </w:tc>
         <w:tc>
@@ -9645,14 +9061,12 @@
             <w:r>
               <w:t xml:space="preserve">A karakter kódja. Kapcsolat a </w:t>
             </w:r>
-            <w:proofErr w:type="spellStart"/>
             <w:r>
               <w:rPr>
                 <w:i/>
               </w:rPr>
               <w:t>player</w:t>
             </w:r>
-            <w:proofErr w:type="spellEnd"/>
             <w:r>
               <w:t xml:space="preserve"> táblával.</w:t>
             </w:r>
@@ -9665,11 +9079,9 @@
             <w:tcW w:w="1136" w:type="dxa"/>
           </w:tcPr>
           <w:p>
-            <w:proofErr w:type="spellStart"/>
             <w:r>
               <w:t>itemid</w:t>
             </w:r>
-            <w:proofErr w:type="spellEnd"/>
           </w:p>
         </w:tc>
         <w:tc>
@@ -9706,14 +9118,12 @@
             <w:r>
               <w:t xml:space="preserve">A tárgy kódja. Kapcsolat az </w:t>
             </w:r>
-            <w:proofErr w:type="spellStart"/>
             <w:r>
               <w:rPr>
                 <w:i/>
               </w:rPr>
               <w:t>item</w:t>
             </w:r>
-            <w:proofErr w:type="spellEnd"/>
             <w:r>
               <w:t xml:space="preserve"> táblával.</w:t>
             </w:r>
@@ -9736,20 +9146,12 @@
       <w:pPr>
         <w:pStyle w:val="Cmsor4"/>
       </w:pPr>
-      <w:bookmarkStart w:id="42" w:name="_Toc193198723"/>
+      <w:bookmarkStart w:id="41" w:name="_Toc193198723"/>
       <w:r>
         <w:lastRenderedPageBreak/>
-        <w:t xml:space="preserve">A </w:t>
-      </w:r>
-      <w:proofErr w:type="spellStart"/>
-      <w:r>
-        <w:t>lang</w:t>
-      </w:r>
-      <w:proofErr w:type="spellEnd"/>
-      <w:r>
-        <w:t xml:space="preserve"> tábla</w:t>
-      </w:r>
-      <w:bookmarkEnd w:id="42"/>
+        <w:t>A lang tábla</w:t>
+      </w:r>
+      <w:bookmarkEnd w:id="41"/>
     </w:p>
     <w:p>
       <w:r>
@@ -9858,11 +9260,9 @@
             <w:tcW w:w="1505" w:type="dxa"/>
           </w:tcPr>
           <w:p>
-            <w:proofErr w:type="spellStart"/>
             <w:r>
               <w:t>id</w:t>
             </w:r>
-            <w:proofErr w:type="spellEnd"/>
           </w:p>
         </w:tc>
         <w:tc>
@@ -9904,11 +9304,9 @@
             <w:tcW w:w="1505" w:type="dxa"/>
           </w:tcPr>
           <w:p>
-            <w:proofErr w:type="spellStart"/>
             <w:r>
               <w:t>name</w:t>
             </w:r>
-            <w:proofErr w:type="spellEnd"/>
           </w:p>
         </w:tc>
         <w:tc>
@@ -9950,7 +9348,7 @@
       <w:pPr>
         <w:pStyle w:val="Cmsor4"/>
       </w:pPr>
-      <w:bookmarkStart w:id="43" w:name="_Toc193198724"/>
+      <w:bookmarkStart w:id="42" w:name="_Toc193198724"/>
       <w:r>
         <w:rPr>
           <w:noProof/>
@@ -10020,17 +9418,9 @@
         </w:drawing>
       </w:r>
       <w:r>
-        <w:t xml:space="preserve">Az </w:t>
-      </w:r>
-      <w:proofErr w:type="spellStart"/>
-      <w:r>
-        <w:t>achdesc</w:t>
-      </w:r>
-      <w:proofErr w:type="spellEnd"/>
-      <w:r>
-        <w:t xml:space="preserve"> tábla</w:t>
-      </w:r>
-      <w:bookmarkEnd w:id="43"/>
+        <w:t>Az achdesc tábla</w:t>
+      </w:r>
+      <w:bookmarkEnd w:id="42"/>
     </w:p>
     <w:p>
       <w:r>
@@ -10207,11 +9597,9 @@
             <w:tcW w:w="1616" w:type="dxa"/>
           </w:tcPr>
           <w:p>
-            <w:proofErr w:type="spellStart"/>
             <w:r>
               <w:t>achievementid</w:t>
             </w:r>
-            <w:proofErr w:type="spellEnd"/>
           </w:p>
         </w:tc>
         <w:tc>
@@ -10248,14 +9636,12 @@
             <w:r>
               <w:t xml:space="preserve">A mérföldkő kódja. Kapcsolat az </w:t>
             </w:r>
-            <w:proofErr w:type="spellStart"/>
             <w:r>
               <w:rPr>
                 <w:i/>
               </w:rPr>
               <w:t>achievement</w:t>
             </w:r>
-            <w:proofErr w:type="spellEnd"/>
             <w:r>
               <w:t xml:space="preserve"> táblával.</w:t>
             </w:r>
@@ -10268,11 +9654,9 @@
             <w:tcW w:w="1616" w:type="dxa"/>
           </w:tcPr>
           <w:p>
-            <w:proofErr w:type="spellStart"/>
             <w:r>
               <w:t>languageid</w:t>
             </w:r>
-            <w:proofErr w:type="spellEnd"/>
           </w:p>
         </w:tc>
         <w:tc>
@@ -10309,14 +9693,12 @@
             <w:r>
               <w:t xml:space="preserve">A nyelv kódja. Kapcsolat a </w:t>
             </w:r>
-            <w:proofErr w:type="spellStart"/>
             <w:r>
               <w:rPr>
                 <w:i/>
               </w:rPr>
               <w:t>lang</w:t>
             </w:r>
-            <w:proofErr w:type="spellEnd"/>
             <w:r>
               <w:t xml:space="preserve"> táblával.</w:t>
             </w:r>
@@ -10332,11 +9714,9 @@
             <w:tcW w:w="1616" w:type="dxa"/>
           </w:tcPr>
           <w:p>
-            <w:proofErr w:type="spellStart"/>
             <w:r>
               <w:t>name</w:t>
             </w:r>
-            <w:proofErr w:type="spellEnd"/>
           </w:p>
         </w:tc>
         <w:tc>
@@ -10379,11 +9759,9 @@
             <w:tcW w:w="1616" w:type="dxa"/>
           </w:tcPr>
           <w:p>
-            <w:proofErr w:type="spellStart"/>
             <w:r>
               <w:t>description</w:t>
             </w:r>
-            <w:proofErr w:type="spellEnd"/>
           </w:p>
         </w:tc>
         <w:tc>
@@ -10436,20 +9814,12 @@
       <w:pPr>
         <w:pStyle w:val="Cmsor4"/>
       </w:pPr>
-      <w:bookmarkStart w:id="44" w:name="_Toc193198725"/>
+      <w:bookmarkStart w:id="43" w:name="_Toc193198725"/>
       <w:r>
         <w:lastRenderedPageBreak/>
-        <w:t xml:space="preserve">Az </w:t>
-      </w:r>
-      <w:proofErr w:type="spellStart"/>
-      <w:r>
-        <w:t>avatardesc</w:t>
-      </w:r>
-      <w:proofErr w:type="spellEnd"/>
-      <w:r>
-        <w:t xml:space="preserve"> tábla</w:t>
-      </w:r>
-      <w:bookmarkEnd w:id="44"/>
+        <w:t>Az avatardesc tábla</w:t>
+      </w:r>
+      <w:bookmarkEnd w:id="43"/>
     </w:p>
     <w:p>
       <w:r>
@@ -10626,11 +9996,9 @@
             <w:tcW w:w="1416" w:type="dxa"/>
           </w:tcPr>
           <w:p>
-            <w:proofErr w:type="spellStart"/>
             <w:r>
               <w:t>avatarid</w:t>
             </w:r>
-            <w:proofErr w:type="spellEnd"/>
           </w:p>
         </w:tc>
         <w:tc>
@@ -10667,14 +10035,12 @@
             <w:r>
               <w:t xml:space="preserve">Az avatár kódja. Kapcsolat az </w:t>
             </w:r>
-            <w:proofErr w:type="spellStart"/>
             <w:r>
               <w:rPr>
                 <w:i/>
               </w:rPr>
               <w:t>avatar</w:t>
             </w:r>
-            <w:proofErr w:type="spellEnd"/>
             <w:r>
               <w:t xml:space="preserve"> táblával.</w:t>
             </w:r>
@@ -10687,11 +10053,9 @@
             <w:tcW w:w="1416" w:type="dxa"/>
           </w:tcPr>
           <w:p>
-            <w:proofErr w:type="spellStart"/>
             <w:r>
               <w:t>languageid</w:t>
             </w:r>
-            <w:proofErr w:type="spellEnd"/>
           </w:p>
         </w:tc>
         <w:tc>
@@ -10728,14 +10092,12 @@
             <w:r>
               <w:t xml:space="preserve">A nyelv kódja. Kapcsolat a </w:t>
             </w:r>
-            <w:proofErr w:type="spellStart"/>
             <w:r>
               <w:rPr>
                 <w:i/>
               </w:rPr>
               <w:t>lang</w:t>
             </w:r>
-            <w:proofErr w:type="spellEnd"/>
             <w:r>
               <w:t xml:space="preserve"> táblával.</w:t>
             </w:r>
@@ -10751,11 +10113,9 @@
             <w:tcW w:w="1416" w:type="dxa"/>
           </w:tcPr>
           <w:p>
-            <w:proofErr w:type="spellStart"/>
             <w:r>
               <w:t>name</w:t>
             </w:r>
-            <w:proofErr w:type="spellEnd"/>
           </w:p>
         </w:tc>
         <w:tc>
@@ -10798,11 +10158,9 @@
             <w:tcW w:w="1416" w:type="dxa"/>
           </w:tcPr>
           <w:p>
-            <w:proofErr w:type="spellStart"/>
             <w:r>
               <w:t>description</w:t>
             </w:r>
-            <w:proofErr w:type="spellEnd"/>
           </w:p>
         </w:tc>
         <w:tc>
@@ -10844,19 +10202,11 @@
       <w:pPr>
         <w:pStyle w:val="Cmsor4"/>
       </w:pPr>
-      <w:bookmarkStart w:id="45" w:name="_Toc193198726"/>
-      <w:r>
-        <w:t xml:space="preserve">A </w:t>
-      </w:r>
-      <w:proofErr w:type="spellStart"/>
-      <w:r>
-        <w:t>leveldesc</w:t>
-      </w:r>
-      <w:proofErr w:type="spellEnd"/>
-      <w:r>
-        <w:t xml:space="preserve"> tábla</w:t>
-      </w:r>
-      <w:bookmarkEnd w:id="45"/>
+      <w:bookmarkStart w:id="44" w:name="_Toc193198726"/>
+      <w:r>
+        <w:t>A leveldesc tábla</w:t>
+      </w:r>
+      <w:bookmarkEnd w:id="44"/>
     </w:p>
     <w:p>
       <w:r>
@@ -11072,14 +10422,12 @@
             <w:r>
               <w:t xml:space="preserve">A szint kódja. Kapcsolat az </w:t>
             </w:r>
-            <w:proofErr w:type="spellStart"/>
             <w:r>
               <w:rPr>
                 <w:i/>
               </w:rPr>
               <w:t>level</w:t>
             </w:r>
-            <w:proofErr w:type="spellEnd"/>
             <w:r>
               <w:t xml:space="preserve"> táblával.</w:t>
             </w:r>
@@ -11092,11 +10440,9 @@
             <w:tcW w:w="1283" w:type="dxa"/>
           </w:tcPr>
           <w:p>
-            <w:proofErr w:type="spellStart"/>
             <w:r>
               <w:t>languageid</w:t>
             </w:r>
-            <w:proofErr w:type="spellEnd"/>
           </w:p>
         </w:tc>
         <w:tc>
@@ -11133,14 +10479,12 @@
             <w:r>
               <w:t xml:space="preserve">A nyelv kódja. Kapcsolat a </w:t>
             </w:r>
-            <w:proofErr w:type="spellStart"/>
             <w:r>
               <w:rPr>
                 <w:i/>
               </w:rPr>
               <w:t>lang</w:t>
             </w:r>
-            <w:proofErr w:type="spellEnd"/>
             <w:r>
               <w:t xml:space="preserve"> táblával.</w:t>
             </w:r>
@@ -11156,11 +10500,9 @@
             <w:tcW w:w="1283" w:type="dxa"/>
           </w:tcPr>
           <w:p>
-            <w:proofErr w:type="spellStart"/>
             <w:r>
               <w:t>name</w:t>
             </w:r>
-            <w:proofErr w:type="spellEnd"/>
           </w:p>
         </w:tc>
         <w:tc>
@@ -11203,11 +10545,9 @@
             <w:tcW w:w="1283" w:type="dxa"/>
           </w:tcPr>
           <w:p>
-            <w:proofErr w:type="spellStart"/>
             <w:r>
               <w:t>description</w:t>
             </w:r>
-            <w:proofErr w:type="spellEnd"/>
           </w:p>
         </w:tc>
         <w:tc>
@@ -11264,20 +10604,12 @@
       <w:pPr>
         <w:pStyle w:val="Cmsor4"/>
       </w:pPr>
-      <w:bookmarkStart w:id="46" w:name="_Toc193198727"/>
+      <w:bookmarkStart w:id="45" w:name="_Toc193198727"/>
       <w:r>
         <w:lastRenderedPageBreak/>
-        <w:t xml:space="preserve">Az </w:t>
-      </w:r>
-      <w:proofErr w:type="spellStart"/>
-      <w:r>
-        <w:t>enemydesc</w:t>
-      </w:r>
-      <w:proofErr w:type="spellEnd"/>
-      <w:r>
-        <w:t xml:space="preserve"> tábla</w:t>
-      </w:r>
-      <w:bookmarkEnd w:id="46"/>
+        <w:t>Az enemydesc tábla</w:t>
+      </w:r>
+      <w:bookmarkEnd w:id="45"/>
     </w:p>
     <w:p>
       <w:r>
@@ -11459,11 +10791,9 @@
                 <w:b/>
               </w:rPr>
             </w:pPr>
-            <w:proofErr w:type="spellStart"/>
             <w:r>
               <w:t>enemyid</w:t>
             </w:r>
-            <w:proofErr w:type="spellEnd"/>
           </w:p>
         </w:tc>
         <w:tc>
@@ -11511,14 +10841,12 @@
             <w:r>
               <w:t xml:space="preserve">Az ellenfél kódja. Kapcsolat az </w:t>
             </w:r>
-            <w:proofErr w:type="spellStart"/>
             <w:r>
               <w:rPr>
                 <w:i/>
               </w:rPr>
               <w:t>enemy</w:t>
             </w:r>
-            <w:proofErr w:type="spellEnd"/>
             <w:r>
               <w:t xml:space="preserve"> táblával.</w:t>
             </w:r>
@@ -11531,11 +10859,9 @@
             <w:tcW w:w="1283" w:type="dxa"/>
           </w:tcPr>
           <w:p>
-            <w:proofErr w:type="spellStart"/>
             <w:r>
               <w:t>languageid</w:t>
             </w:r>
-            <w:proofErr w:type="spellEnd"/>
           </w:p>
         </w:tc>
         <w:tc>
@@ -11572,14 +10898,12 @@
             <w:r>
               <w:t xml:space="preserve">A nyelv kódja. Kapcsolat a </w:t>
             </w:r>
-            <w:proofErr w:type="spellStart"/>
             <w:r>
               <w:rPr>
                 <w:i/>
               </w:rPr>
               <w:t>lang</w:t>
             </w:r>
-            <w:proofErr w:type="spellEnd"/>
             <w:r>
               <w:t xml:space="preserve"> táblával.</w:t>
             </w:r>
@@ -11595,11 +10919,9 @@
             <w:tcW w:w="1283" w:type="dxa"/>
           </w:tcPr>
           <w:p>
-            <w:proofErr w:type="spellStart"/>
             <w:r>
               <w:t>name</w:t>
             </w:r>
-            <w:proofErr w:type="spellEnd"/>
           </w:p>
         </w:tc>
         <w:tc>
@@ -11642,11 +10964,9 @@
             <w:tcW w:w="1283" w:type="dxa"/>
           </w:tcPr>
           <w:p>
-            <w:proofErr w:type="spellStart"/>
             <w:r>
               <w:t>description</w:t>
             </w:r>
-            <w:proofErr w:type="spellEnd"/>
           </w:p>
         </w:tc>
         <w:tc>
@@ -11688,19 +11008,12 @@
       <w:pPr>
         <w:pStyle w:val="Cmsor4"/>
       </w:pPr>
-      <w:bookmarkStart w:id="47" w:name="_Toc193198728"/>
-      <w:r>
-        <w:t xml:space="preserve">Az </w:t>
-      </w:r>
-      <w:proofErr w:type="spellStart"/>
-      <w:r>
-        <w:t>itemdesc</w:t>
-      </w:r>
-      <w:proofErr w:type="spellEnd"/>
-      <w:r>
-        <w:t xml:space="preserve"> tábla</w:t>
-      </w:r>
-      <w:bookmarkEnd w:id="47"/>
+      <w:bookmarkStart w:id="46" w:name="_Toc193198728"/>
+      <w:bookmarkStart w:id="47" w:name="_Hlk193333633"/>
+      <w:r>
+        <w:t>Az itemdesc tábla</w:t>
+      </w:r>
+      <w:bookmarkEnd w:id="46"/>
     </w:p>
     <w:p>
       <w:r>
@@ -11795,6 +11108,7 @@
           <w:tcPr>
             <w:tcW w:w="1283" w:type="dxa"/>
           </w:tcPr>
+          <w:bookmarkEnd w:id="47"/>
           <w:p>
             <w:pPr>
               <w:jc w:val="center"/>
@@ -11877,11 +11191,9 @@
             <w:tcW w:w="1283" w:type="dxa"/>
           </w:tcPr>
           <w:p>
-            <w:proofErr w:type="spellStart"/>
             <w:r>
               <w:t>itemid</w:t>
             </w:r>
-            <w:proofErr w:type="spellEnd"/>
           </w:p>
         </w:tc>
         <w:tc>
@@ -11918,14 +11230,12 @@
             <w:r>
               <w:t xml:space="preserve">A tárgy kódja. Kapcsolat az </w:t>
             </w:r>
-            <w:proofErr w:type="spellStart"/>
             <w:r>
               <w:rPr>
                 <w:i/>
               </w:rPr>
               <w:t>item</w:t>
             </w:r>
-            <w:proofErr w:type="spellEnd"/>
             <w:r>
               <w:t xml:space="preserve"> táblával.</w:t>
             </w:r>
@@ -11938,11 +11248,9 @@
             <w:tcW w:w="1283" w:type="dxa"/>
           </w:tcPr>
           <w:p>
-            <w:proofErr w:type="spellStart"/>
             <w:r>
               <w:t>languageid</w:t>
             </w:r>
-            <w:proofErr w:type="spellEnd"/>
           </w:p>
         </w:tc>
         <w:tc>
@@ -11979,14 +11287,12 @@
             <w:r>
               <w:t xml:space="preserve">A nyelv kódja. Kapcsolat a </w:t>
             </w:r>
-            <w:proofErr w:type="spellStart"/>
             <w:r>
               <w:rPr>
                 <w:i/>
               </w:rPr>
               <w:t>lang</w:t>
             </w:r>
-            <w:proofErr w:type="spellEnd"/>
             <w:r>
               <w:t xml:space="preserve"> táblával.</w:t>
             </w:r>
@@ -12002,11 +11308,9 @@
             <w:tcW w:w="1283" w:type="dxa"/>
           </w:tcPr>
           <w:p>
-            <w:proofErr w:type="spellStart"/>
             <w:r>
               <w:t>name</w:t>
             </w:r>
-            <w:proofErr w:type="spellEnd"/>
           </w:p>
         </w:tc>
         <w:tc>
@@ -12049,11 +11353,9 @@
             <w:tcW w:w="1283" w:type="dxa"/>
           </w:tcPr>
           <w:p>
-            <w:proofErr w:type="spellStart"/>
             <w:r>
               <w:t>description</w:t>
             </w:r>
-            <w:proofErr w:type="spellEnd"/>
           </w:p>
         </w:tc>
         <w:tc>
@@ -12093,11 +11395,380 @@
     </w:tbl>
     <w:p>
       <w:pPr>
+        <w:spacing w:line="259" w:lineRule="auto"/>
+        <w:jc w:val="left"/>
+      </w:pPr>
+      <w:bookmarkStart w:id="48" w:name="_Toc193198729"/>
+      <w:r>
+        <w:br w:type="page"/>
+      </w:r>
+    </w:p>
+    <w:p>
+      <w:pPr>
+        <w:pStyle w:val="Cmsor4"/>
+      </w:pPr>
+      <w:r>
+        <w:lastRenderedPageBreak/>
+        <w:t>A</w:t>
+      </w:r>
+      <w:r>
+        <w:t xml:space="preserve"> saves</w:t>
+      </w:r>
+      <w:r>
+        <w:t xml:space="preserve"> tábla</w:t>
+      </w:r>
+    </w:p>
+    <w:p>
+      <w:r>
+        <w:rPr>
+          <w:noProof/>
+        </w:rPr>
+        <w:drawing>
+          <wp:anchor distT="0" distB="180340" distL="114300" distR="114300" simplePos="0" relativeHeight="251695104" behindDoc="0" locked="0" layoutInCell="1" allowOverlap="1" wp14:anchorId="53C3A54D" wp14:editId="6C730932">
+            <wp:simplePos x="0" y="0"/>
+            <wp:positionH relativeFrom="margin">
+              <wp:posOffset>-1270</wp:posOffset>
+            </wp:positionH>
+            <wp:positionV relativeFrom="page">
+              <wp:posOffset>2714554</wp:posOffset>
+            </wp:positionV>
+            <wp:extent cx="5399405" cy="1287145"/>
+            <wp:effectExtent l="0" t="0" r="0" b="8255"/>
+            <wp:wrapTopAndBottom/>
+            <wp:docPr id="1450387565" name="Kép 1450387565"/>
+            <wp:cNvGraphicFramePr>
+              <a:graphicFrameLocks xmlns:a="http://schemas.openxmlformats.org/drawingml/2006/main" noChangeAspect="1"/>
+            </wp:cNvGraphicFramePr>
+            <a:graphic xmlns:a="http://schemas.openxmlformats.org/drawingml/2006/main">
+              <a:graphicData uri="http://schemas.openxmlformats.org/drawingml/2006/picture">
+                <pic:pic xmlns:pic="http://schemas.openxmlformats.org/drawingml/2006/picture">
+                  <pic:nvPicPr>
+                    <pic:cNvPr id="1450387565" name="Kép 1450387565"/>
+                    <pic:cNvPicPr/>
+                  </pic:nvPicPr>
+                  <pic:blipFill>
+                    <a:blip r:embed="rId30">
+                      <a:extLst>
+                        <a:ext uri="{28A0092B-C50C-407E-A947-70E740481C1C}">
+                          <a14:useLocalDpi xmlns:a14="http://schemas.microsoft.com/office/drawing/2010/main" val="0"/>
+                        </a:ext>
+                      </a:extLst>
+                    </a:blip>
+                    <a:stretch>
+                      <a:fillRect/>
+                    </a:stretch>
+                  </pic:blipFill>
+                  <pic:spPr bwMode="auto">
+                    <a:xfrm>
+                      <a:off x="0" y="0"/>
+                      <a:ext cx="5399405" cy="1287145"/>
+                    </a:xfrm>
+                    <a:prstGeom prst="rect">
+                      <a:avLst/>
+                    </a:prstGeom>
+                    <a:ln>
+                      <a:noFill/>
+                    </a:ln>
+                    <a:extLst>
+                      <a:ext uri="{53640926-AAD7-44D8-BBD7-CCE9431645EC}">
+                        <a14:shadowObscured xmlns:a14="http://schemas.microsoft.com/office/drawing/2010/main"/>
+                      </a:ext>
+                    </a:extLst>
+                  </pic:spPr>
+                </pic:pic>
+              </a:graphicData>
+            </a:graphic>
+            <wp14:sizeRelH relativeFrom="margin">
+              <wp14:pctWidth>0</wp14:pctWidth>
+            </wp14:sizeRelH>
+            <wp14:sizeRelV relativeFrom="margin">
+              <wp14:pctHeight>0</wp14:pctHeight>
+            </wp14:sizeRelV>
+          </wp:anchor>
+        </w:drawing>
+      </w:r>
+      <w:r>
+        <w:t>Az adott karakterrel való utolsó mentési adatokat tárolja</w:t>
+      </w:r>
+      <w:r>
+        <w:t>.</w:t>
+      </w:r>
+    </w:p>
+    <w:tbl>
+      <w:tblPr>
+        <w:tblStyle w:val="Listatblzat2"/>
+        <w:tblW w:w="8505" w:type="dxa"/>
+        <w:tblLook w:val="0420" w:firstRow="1" w:lastRow="0" w:firstColumn="0" w:lastColumn="0" w:noHBand="0" w:noVBand="1"/>
+      </w:tblPr>
+      <w:tblGrid>
+        <w:gridCol w:w="1283"/>
+        <w:gridCol w:w="1552"/>
+        <w:gridCol w:w="851"/>
+        <w:gridCol w:w="4819"/>
+      </w:tblGrid>
+      <w:tr>
+        <w:trPr>
+          <w:cnfStyle w:val="100000000000" w:firstRow="1" w:lastRow="0" w:firstColumn="0" w:lastColumn="0" w:oddVBand="0" w:evenVBand="0" w:oddHBand="0" w:evenHBand="0" w:firstRowFirstColumn="0" w:firstRowLastColumn="0" w:lastRowFirstColumn="0" w:lastRowLastColumn="0"/>
+        </w:trPr>
+        <w:tc>
+          <w:tcPr>
+            <w:tcW w:w="1283" w:type="dxa"/>
+          </w:tcPr>
+          <w:p>
+            <w:pPr>
+              <w:jc w:val="center"/>
+              <w:rPr>
+                <w:b/>
+              </w:rPr>
+            </w:pPr>
+            <w:r>
+              <w:rPr>
+                <w:b/>
+              </w:rPr>
+              <w:t>Mezőnév</w:t>
+            </w:r>
+          </w:p>
+        </w:tc>
+        <w:tc>
+          <w:tcPr>
+            <w:tcW w:w="1552" w:type="dxa"/>
+          </w:tcPr>
+          <w:p>
+            <w:pPr>
+              <w:jc w:val="center"/>
+              <w:rPr>
+                <w:b/>
+              </w:rPr>
+            </w:pPr>
+            <w:r>
+              <w:rPr>
+                <w:b/>
+              </w:rPr>
+              <w:t>Típus</w:t>
+            </w:r>
+          </w:p>
+        </w:tc>
+        <w:tc>
+          <w:tcPr>
+            <w:tcW w:w="851" w:type="dxa"/>
+          </w:tcPr>
+          <w:p>
+            <w:pPr>
+              <w:jc w:val="center"/>
+              <w:rPr>
+                <w:b/>
+              </w:rPr>
+            </w:pPr>
+            <w:r>
+              <w:rPr>
+                <w:b/>
+              </w:rPr>
+              <w:t>Kulcs</w:t>
+            </w:r>
+          </w:p>
+        </w:tc>
+        <w:tc>
+          <w:tcPr>
+            <w:tcW w:w="4819" w:type="dxa"/>
+          </w:tcPr>
+          <w:p>
+            <w:pPr>
+              <w:jc w:val="center"/>
+              <w:rPr>
+                <w:b/>
+              </w:rPr>
+            </w:pPr>
+            <w:r>
+              <w:rPr>
+                <w:b/>
+              </w:rPr>
+              <w:t>Leírás</w:t>
+            </w:r>
+          </w:p>
+        </w:tc>
+      </w:tr>
+      <w:tr>
+        <w:trPr>
+          <w:cnfStyle w:val="000000100000" w:firstRow="0" w:lastRow="0" w:firstColumn="0" w:lastColumn="0" w:oddVBand="0" w:evenVBand="0" w:oddHBand="1" w:evenHBand="0" w:firstRowFirstColumn="0" w:firstRowLastColumn="0" w:lastRowFirstColumn="0" w:lastRowLastColumn="0"/>
+        </w:trPr>
+        <w:tc>
+          <w:tcPr>
+            <w:tcW w:w="1283" w:type="dxa"/>
+          </w:tcPr>
+          <w:p>
+            <w:r>
+              <w:t>playerid</w:t>
+            </w:r>
+          </w:p>
+        </w:tc>
+        <w:tc>
+          <w:tcPr>
+            <w:tcW w:w="1552" w:type="dxa"/>
+          </w:tcPr>
+          <w:p>
+            <w:pPr>
+              <w:jc w:val="center"/>
+            </w:pPr>
+            <w:r>
+              <w:t>Egész</w:t>
+            </w:r>
+          </w:p>
+        </w:tc>
+        <w:tc>
+          <w:tcPr>
+            <w:tcW w:w="851" w:type="dxa"/>
+          </w:tcPr>
+          <w:p>
+            <w:pPr>
+              <w:jc w:val="center"/>
+              <w:rPr>
+                <w:sz w:val="20"/>
+                <w:szCs w:val="18"/>
+              </w:rPr>
+            </w:pPr>
+            <w:r>
+              <w:rPr>
+                <w:sz w:val="20"/>
+                <w:szCs w:val="18"/>
+              </w:rPr>
+              <w:t>PK, FK</w:t>
+            </w:r>
+          </w:p>
+        </w:tc>
+        <w:tc>
+          <w:tcPr>
+            <w:tcW w:w="4819" w:type="dxa"/>
+          </w:tcPr>
+          <w:p>
+            <w:r>
+              <w:t xml:space="preserve">A </w:t>
+            </w:r>
+            <w:r>
+              <w:t>karakter</w:t>
+            </w:r>
+            <w:r>
+              <w:t xml:space="preserve"> kódja. Kapcsolat az </w:t>
+            </w:r>
+            <w:r>
+              <w:rPr>
+                <w:i/>
+              </w:rPr>
+              <w:t>player</w:t>
+            </w:r>
+            <w:r>
+              <w:t xml:space="preserve"> táblával.</w:t>
+            </w:r>
+          </w:p>
+        </w:tc>
+      </w:tr>
+      <w:tr>
+        <w:tc>
+          <w:tcPr>
+            <w:tcW w:w="1283" w:type="dxa"/>
+          </w:tcPr>
+          <w:p>
+            <w:r>
+              <w:t>time</w:t>
+            </w:r>
+          </w:p>
+        </w:tc>
+        <w:tc>
+          <w:tcPr>
+            <w:tcW w:w="1552" w:type="dxa"/>
+          </w:tcPr>
+          <w:p>
+            <w:pPr>
+              <w:jc w:val="center"/>
+            </w:pPr>
+            <w:r>
+              <w:t>Dátum és idő</w:t>
+            </w:r>
+          </w:p>
+        </w:tc>
+        <w:tc>
+          <w:tcPr>
+            <w:tcW w:w="851" w:type="dxa"/>
+          </w:tcPr>
+          <w:p>
+            <w:pPr>
+              <w:jc w:val="center"/>
+            </w:pPr>
+          </w:p>
+        </w:tc>
+        <w:tc>
+          <w:tcPr>
+            <w:tcW w:w="4819" w:type="dxa"/>
+          </w:tcPr>
+          <w:p>
+            <w:r>
+              <w:t>A mentés időpontja.</w:t>
+            </w:r>
+          </w:p>
+        </w:tc>
+      </w:tr>
+      <w:tr>
+        <w:trPr>
+          <w:cnfStyle w:val="000000100000" w:firstRow="0" w:lastRow="0" w:firstColumn="0" w:lastColumn="0" w:oddVBand="0" w:evenVBand="0" w:oddHBand="1" w:evenHBand="0" w:firstRowFirstColumn="0" w:firstRowLastColumn="0" w:lastRowFirstColumn="0" w:lastRowLastColumn="0"/>
+        </w:trPr>
+        <w:tc>
+          <w:tcPr>
+            <w:tcW w:w="1283" w:type="dxa"/>
+          </w:tcPr>
+          <w:p>
+            <w:r>
+              <w:t>save</w:t>
+            </w:r>
+          </w:p>
+        </w:tc>
+        <w:tc>
+          <w:tcPr>
+            <w:tcW w:w="1552" w:type="dxa"/>
+          </w:tcPr>
+          <w:p>
+            <w:pPr>
+              <w:jc w:val="center"/>
+            </w:pPr>
+            <w:r>
+              <w:t>Longb</w:t>
+            </w:r>
+            <w:r>
+              <w:t>lob</w:t>
+            </w:r>
+          </w:p>
+        </w:tc>
+        <w:tc>
+          <w:tcPr>
+            <w:tcW w:w="851" w:type="dxa"/>
+          </w:tcPr>
+          <w:p>
+            <w:pPr>
+              <w:jc w:val="center"/>
+            </w:pPr>
+          </w:p>
+        </w:tc>
+        <w:tc>
+          <w:tcPr>
+            <w:tcW w:w="4819" w:type="dxa"/>
+          </w:tcPr>
+          <w:p>
+            <w:r>
+              <w:t xml:space="preserve">A mentési </w:t>
+            </w:r>
+            <w:r>
+              <w:t>állomány</w:t>
+            </w:r>
+            <w:r>
+              <w:t>.</w:t>
+            </w:r>
+          </w:p>
+        </w:tc>
+      </w:tr>
+    </w:tbl>
+    <w:p>
+      <w:pPr>
         <w:pStyle w:val="Cmsor2"/>
       </w:pPr>
-      <w:bookmarkStart w:id="48" w:name="_Toc193198729"/>
-      <w:r>
-        <w:lastRenderedPageBreak/>
+      <w:r>
         <w:t>A weboldal felépítése</w:t>
       </w:r>
       <w:bookmarkEnd w:id="48"/>
@@ -12242,7 +11913,7 @@
       <w:bookmarkEnd w:id="61"/>
     </w:p>
     <w:sectPr>
-      <w:footerReference w:type="default" r:id="rId30"/>
+      <w:footerReference w:type="default" r:id="rId31"/>
       <w:pgSz w:w="11906" w:h="16838" w:code="124"/>
       <w:pgMar w:top="1418" w:right="1418" w:bottom="1418" w:left="1418" w:header="709" w:footer="709" w:gutter="567"/>
       <w:cols w:space="708"/>
@@ -12253,7 +11924,7 @@
 </file>
 
 <file path=word/endnotes.xml><?xml version="1.0" encoding="utf-8"?>
-<w:endnotes xmlns:wpc="http://schemas.microsoft.com/office/word/2010/wordprocessingCanvas" xmlns:cx="http://schemas.microsoft.com/office/drawing/2014/chartex" xmlns:cx1="http://schemas.microsoft.com/office/drawing/2015/9/8/chartex" xmlns:cx2="http://schemas.microsoft.com/office/drawing/2015/10/21/chartex" xmlns:cx3="http://schemas.microsoft.com/office/drawing/2016/5/9/chartex" xmlns:cx4="http://schemas.microsoft.com/office/drawing/2016/5/10/chartex" xmlns:cx5="http://schemas.microsoft.com/office/drawing/2016/5/11/chartex" xmlns:cx6="http://schemas.microsoft.com/office/drawing/2016/5/12/chartex" xmlns:cx7="http://schemas.microsoft.com/office/drawing/2016/5/13/chartex" xmlns:cx8="http://schemas.microsoft.com/office/drawing/2016/5/14/chartex" xmlns:mc="http://schemas.openxmlformats.org/markup-compatibility/2006" xmlns:aink="http://schemas.microsoft.com/office/drawing/2016/ink" xmlns:am3d="http://schemas.microsoft.com/office/drawing/2017/model3d" xmlns:o="urn:schemas-microsoft-com:office:office" xmlns:r="http://schemas.openxmlformats.org/officeDocument/2006/relationships" xmlns:m="http://schemas.openxmlformats.org/officeDocument/2006/math" xmlns:v="urn:schemas-microsoft-com:vml" xmlns:wp14="http://schemas.microsoft.com/office/word/2010/wordprocessingDrawing" xmlns:wp="http://schemas.openxmlformats.org/drawingml/2006/wordprocessingDrawing" xmlns:w10="urn:schemas-microsoft-com:office:word" xmlns:w="http://schemas.openxmlformats.org/wordprocessingml/2006/main" xmlns:w14="http://schemas.microsoft.com/office/word/2010/wordml" xmlns:w15="http://schemas.microsoft.com/office/word/2012/wordml" xmlns:w16cid="http://schemas.microsoft.com/office/word/2016/wordml/cid" xmlns:w16se="http://schemas.microsoft.com/office/word/2015/wordml/symex" xmlns:wpg="http://schemas.microsoft.com/office/word/2010/wordprocessingGroup" xmlns:wpi="http://schemas.microsoft.com/office/word/2010/wordprocessingInk" xmlns:wne="http://schemas.microsoft.com/office/word/2006/wordml" xmlns:wps="http://schemas.microsoft.com/office/word/2010/wordprocessingShape" mc:Ignorable="w14 w15 w16se w16cid wp14">
+<w:endnotes xmlns:wpc="http://schemas.microsoft.com/office/word/2010/wordprocessingCanvas" xmlns:cx="http://schemas.microsoft.com/office/drawing/2014/chartex" xmlns:cx1="http://schemas.microsoft.com/office/drawing/2015/9/8/chartex" xmlns:cx2="http://schemas.microsoft.com/office/drawing/2015/10/21/chartex" xmlns:cx3="http://schemas.microsoft.com/office/drawing/2016/5/9/chartex" xmlns:cx4="http://schemas.microsoft.com/office/drawing/2016/5/10/chartex" xmlns:cx5="http://schemas.microsoft.com/office/drawing/2016/5/11/chartex" xmlns:cx6="http://schemas.microsoft.com/office/drawing/2016/5/12/chartex" xmlns:cx7="http://schemas.microsoft.com/office/drawing/2016/5/13/chartex" xmlns:cx8="http://schemas.microsoft.com/office/drawing/2016/5/14/chartex" xmlns:mc="http://schemas.openxmlformats.org/markup-compatibility/2006" xmlns:aink="http://schemas.microsoft.com/office/drawing/2016/ink" xmlns:am3d="http://schemas.microsoft.com/office/drawing/2017/model3d" xmlns:o="urn:schemas-microsoft-com:office:office" xmlns:oel="http://schemas.microsoft.com/office/2019/extlst" xmlns:r="http://schemas.openxmlformats.org/officeDocument/2006/relationships" xmlns:m="http://schemas.openxmlformats.org/officeDocument/2006/math" xmlns:v="urn:schemas-microsoft-com:vml" xmlns:wp14="http://schemas.microsoft.com/office/word/2010/wordprocessingDrawing" xmlns:wp="http://schemas.openxmlformats.org/drawingml/2006/wordprocessingDrawing" xmlns:w10="urn:schemas-microsoft-com:office:word" xmlns:w="http://schemas.openxmlformats.org/wordprocessingml/2006/main" xmlns:w14="http://schemas.microsoft.com/office/word/2010/wordml" xmlns:w15="http://schemas.microsoft.com/office/word/2012/wordml" xmlns:w16cex="http://schemas.microsoft.com/office/word/2018/wordml/cex" xmlns:w16cid="http://schemas.microsoft.com/office/word/2016/wordml/cid" xmlns:w16="http://schemas.microsoft.com/office/word/2018/wordml" xmlns:w16du="http://schemas.microsoft.com/office/word/2023/wordml/word16du" xmlns:w16sdtdh="http://schemas.microsoft.com/office/word/2020/wordml/sdtdatahash" xmlns:w16sdtfl="http://schemas.microsoft.com/office/word/2024/wordml/sdtformatlock" xmlns:w16se="http://schemas.microsoft.com/office/word/2015/wordml/symex" xmlns:wpg="http://schemas.microsoft.com/office/word/2010/wordprocessingGroup" xmlns:wpi="http://schemas.microsoft.com/office/word/2010/wordprocessingInk" xmlns:wne="http://schemas.microsoft.com/office/word/2006/wordml" xmlns:wps="http://schemas.microsoft.com/office/word/2010/wordprocessingShape" mc:Ignorable="w14 w15 w16se w16cid w16 w16cex w16sdtdh w16sdtfl w16du wp14">
   <w:endnote w:type="separator" w:id="-1">
     <w:p>
       <w:pPr>
@@ -12278,7 +11949,7 @@
 </file>
 
 <file path=word/footer1.xml><?xml version="1.0" encoding="utf-8"?>
-<w:ftr xmlns:wpc="http://schemas.microsoft.com/office/word/2010/wordprocessingCanvas" xmlns:cx="http://schemas.microsoft.com/office/drawing/2014/chartex" xmlns:cx1="http://schemas.microsoft.com/office/drawing/2015/9/8/chartex" xmlns:cx2="http://schemas.microsoft.com/office/drawing/2015/10/21/chartex" xmlns:cx3="http://schemas.microsoft.com/office/drawing/2016/5/9/chartex" xmlns:cx4="http://schemas.microsoft.com/office/drawing/2016/5/10/chartex" xmlns:cx5="http://schemas.microsoft.com/office/drawing/2016/5/11/chartex" xmlns:cx6="http://schemas.microsoft.com/office/drawing/2016/5/12/chartex" xmlns:cx7="http://schemas.microsoft.com/office/drawing/2016/5/13/chartex" xmlns:cx8="http://schemas.microsoft.com/office/drawing/2016/5/14/chartex" xmlns:mc="http://schemas.openxmlformats.org/markup-compatibility/2006" xmlns:aink="http://schemas.microsoft.com/office/drawing/2016/ink" xmlns:am3d="http://schemas.microsoft.com/office/drawing/2017/model3d" xmlns:o="urn:schemas-microsoft-com:office:office" xmlns:r="http://schemas.openxmlformats.org/officeDocument/2006/relationships" xmlns:m="http://schemas.openxmlformats.org/officeDocument/2006/math" xmlns:v="urn:schemas-microsoft-com:vml" xmlns:wp14="http://schemas.microsoft.com/office/word/2010/wordprocessingDrawing" xmlns:wp="http://schemas.openxmlformats.org/drawingml/2006/wordprocessingDrawing" xmlns:w10="urn:schemas-microsoft-com:office:word" xmlns:w="http://schemas.openxmlformats.org/wordprocessingml/2006/main" xmlns:w14="http://schemas.microsoft.com/office/word/2010/wordml" xmlns:w15="http://schemas.microsoft.com/office/word/2012/wordml" xmlns:w16cid="http://schemas.microsoft.com/office/word/2016/wordml/cid" xmlns:w16se="http://schemas.microsoft.com/office/word/2015/wordml/symex" xmlns:wpg="http://schemas.microsoft.com/office/word/2010/wordprocessingGroup" xmlns:wpi="http://schemas.microsoft.com/office/word/2010/wordprocessingInk" xmlns:wne="http://schemas.microsoft.com/office/word/2006/wordml" xmlns:wps="http://schemas.microsoft.com/office/word/2010/wordprocessingShape" mc:Ignorable="w14 w15 w16se w16cid wp14">
+<w:ftr xmlns:wpc="http://schemas.microsoft.com/office/word/2010/wordprocessingCanvas" xmlns:cx="http://schemas.microsoft.com/office/drawing/2014/chartex" xmlns:cx1="http://schemas.microsoft.com/office/drawing/2015/9/8/chartex" xmlns:cx2="http://schemas.microsoft.com/office/drawing/2015/10/21/chartex" xmlns:cx3="http://schemas.microsoft.com/office/drawing/2016/5/9/chartex" xmlns:cx4="http://schemas.microsoft.com/office/drawing/2016/5/10/chartex" xmlns:cx5="http://schemas.microsoft.com/office/drawing/2016/5/11/chartex" xmlns:cx6="http://schemas.microsoft.com/office/drawing/2016/5/12/chartex" xmlns:cx7="http://schemas.microsoft.com/office/drawing/2016/5/13/chartex" xmlns:cx8="http://schemas.microsoft.com/office/drawing/2016/5/14/chartex" xmlns:mc="http://schemas.openxmlformats.org/markup-compatibility/2006" xmlns:aink="http://schemas.microsoft.com/office/drawing/2016/ink" xmlns:am3d="http://schemas.microsoft.com/office/drawing/2017/model3d" xmlns:o="urn:schemas-microsoft-com:office:office" xmlns:oel="http://schemas.microsoft.com/office/2019/extlst" xmlns:r="http://schemas.openxmlformats.org/officeDocument/2006/relationships" xmlns:m="http://schemas.openxmlformats.org/officeDocument/2006/math" xmlns:v="urn:schemas-microsoft-com:vml" xmlns:wp14="http://schemas.microsoft.com/office/word/2010/wordprocessingDrawing" xmlns:wp="http://schemas.openxmlformats.org/drawingml/2006/wordprocessingDrawing" xmlns:w10="urn:schemas-microsoft-com:office:word" xmlns:w="http://schemas.openxmlformats.org/wordprocessingml/2006/main" xmlns:w14="http://schemas.microsoft.com/office/word/2010/wordml" xmlns:w15="http://schemas.microsoft.com/office/word/2012/wordml" xmlns:w16cex="http://schemas.microsoft.com/office/word/2018/wordml/cex" xmlns:w16cid="http://schemas.microsoft.com/office/word/2016/wordml/cid" xmlns:w16="http://schemas.microsoft.com/office/word/2018/wordml" xmlns:w16du="http://schemas.microsoft.com/office/word/2023/wordml/word16du" xmlns:w16sdtdh="http://schemas.microsoft.com/office/word/2020/wordml/sdtdatahash" xmlns:w16sdtfl="http://schemas.microsoft.com/office/word/2024/wordml/sdtformatlock" xmlns:w16se="http://schemas.microsoft.com/office/word/2015/wordml/symex" xmlns:wpg="http://schemas.microsoft.com/office/word/2010/wordprocessingGroup" xmlns:wpi="http://schemas.microsoft.com/office/word/2010/wordprocessingInk" xmlns:wne="http://schemas.microsoft.com/office/word/2006/wordml" xmlns:wps="http://schemas.microsoft.com/office/word/2010/wordprocessingShape" mc:Ignorable="w14 w15 w16se w16cid w16 w16cex w16sdtdh w16sdtfl w16du wp14">
   <w:p>
     <w:pPr>
       <w:pStyle w:val="llb"/>
@@ -12344,7 +12015,7 @@
 </file>
 
 <file path=word/footer2.xml><?xml version="1.0" encoding="utf-8"?>
-<w:ftr xmlns:wpc="http://schemas.microsoft.com/office/word/2010/wordprocessingCanvas" xmlns:cx="http://schemas.microsoft.com/office/drawing/2014/chartex" xmlns:cx1="http://schemas.microsoft.com/office/drawing/2015/9/8/chartex" xmlns:cx2="http://schemas.microsoft.com/office/drawing/2015/10/21/chartex" xmlns:cx3="http://schemas.microsoft.com/office/drawing/2016/5/9/chartex" xmlns:cx4="http://schemas.microsoft.com/office/drawing/2016/5/10/chartex" xmlns:cx5="http://schemas.microsoft.com/office/drawing/2016/5/11/chartex" xmlns:cx6="http://schemas.microsoft.com/office/drawing/2016/5/12/chartex" xmlns:cx7="http://schemas.microsoft.com/office/drawing/2016/5/13/chartex" xmlns:cx8="http://schemas.microsoft.com/office/drawing/2016/5/14/chartex" xmlns:mc="http://schemas.openxmlformats.org/markup-compatibility/2006" xmlns:aink="http://schemas.microsoft.com/office/drawing/2016/ink" xmlns:am3d="http://schemas.microsoft.com/office/drawing/2017/model3d" xmlns:o="urn:schemas-microsoft-com:office:office" xmlns:r="http://schemas.openxmlformats.org/officeDocument/2006/relationships" xmlns:m="http://schemas.openxmlformats.org/officeDocument/2006/math" xmlns:v="urn:schemas-microsoft-com:vml" xmlns:wp14="http://schemas.microsoft.com/office/word/2010/wordprocessingDrawing" xmlns:wp="http://schemas.openxmlformats.org/drawingml/2006/wordprocessingDrawing" xmlns:w10="urn:schemas-microsoft-com:office:word" xmlns:w="http://schemas.openxmlformats.org/wordprocessingml/2006/main" xmlns:w14="http://schemas.microsoft.com/office/word/2010/wordml" xmlns:w15="http://schemas.microsoft.com/office/word/2012/wordml" xmlns:w16cid="http://schemas.microsoft.com/office/word/2016/wordml/cid" xmlns:w16se="http://schemas.microsoft.com/office/word/2015/wordml/symex" xmlns:wpg="http://schemas.microsoft.com/office/word/2010/wordprocessingGroup" xmlns:wpi="http://schemas.microsoft.com/office/word/2010/wordprocessingInk" xmlns:wne="http://schemas.microsoft.com/office/word/2006/wordml" xmlns:wps="http://schemas.microsoft.com/office/word/2010/wordprocessingShape" mc:Ignorable="w14 w15 w16se w16cid wp14">
+<w:ftr xmlns:wpc="http://schemas.microsoft.com/office/word/2010/wordprocessingCanvas" xmlns:cx="http://schemas.microsoft.com/office/drawing/2014/chartex" xmlns:cx1="http://schemas.microsoft.com/office/drawing/2015/9/8/chartex" xmlns:cx2="http://schemas.microsoft.com/office/drawing/2015/10/21/chartex" xmlns:cx3="http://schemas.microsoft.com/office/drawing/2016/5/9/chartex" xmlns:cx4="http://schemas.microsoft.com/office/drawing/2016/5/10/chartex" xmlns:cx5="http://schemas.microsoft.com/office/drawing/2016/5/11/chartex" xmlns:cx6="http://schemas.microsoft.com/office/drawing/2016/5/12/chartex" xmlns:cx7="http://schemas.microsoft.com/office/drawing/2016/5/13/chartex" xmlns:cx8="http://schemas.microsoft.com/office/drawing/2016/5/14/chartex" xmlns:mc="http://schemas.openxmlformats.org/markup-compatibility/2006" xmlns:aink="http://schemas.microsoft.com/office/drawing/2016/ink" xmlns:am3d="http://schemas.microsoft.com/office/drawing/2017/model3d" xmlns:o="urn:schemas-microsoft-com:office:office" xmlns:oel="http://schemas.microsoft.com/office/2019/extlst" xmlns:r="http://schemas.openxmlformats.org/officeDocument/2006/relationships" xmlns:m="http://schemas.openxmlformats.org/officeDocument/2006/math" xmlns:v="urn:schemas-microsoft-com:vml" xmlns:wp14="http://schemas.microsoft.com/office/word/2010/wordprocessingDrawing" xmlns:wp="http://schemas.openxmlformats.org/drawingml/2006/wordprocessingDrawing" xmlns:w10="urn:schemas-microsoft-com:office:word" xmlns:w="http://schemas.openxmlformats.org/wordprocessingml/2006/main" xmlns:w14="http://schemas.microsoft.com/office/word/2010/wordml" xmlns:w15="http://schemas.microsoft.com/office/word/2012/wordml" xmlns:w16cex="http://schemas.microsoft.com/office/word/2018/wordml/cex" xmlns:w16cid="http://schemas.microsoft.com/office/word/2016/wordml/cid" xmlns:w16="http://schemas.microsoft.com/office/word/2018/wordml" xmlns:w16du="http://schemas.microsoft.com/office/word/2023/wordml/word16du" xmlns:w16sdtdh="http://schemas.microsoft.com/office/word/2020/wordml/sdtdatahash" xmlns:w16sdtfl="http://schemas.microsoft.com/office/word/2024/wordml/sdtformatlock" xmlns:w16se="http://schemas.microsoft.com/office/word/2015/wordml/symex" xmlns:wpg="http://schemas.microsoft.com/office/word/2010/wordprocessingGroup" xmlns:wpi="http://schemas.microsoft.com/office/word/2010/wordprocessingInk" xmlns:wne="http://schemas.microsoft.com/office/word/2006/wordml" xmlns:wps="http://schemas.microsoft.com/office/word/2010/wordprocessingShape" mc:Ignorable="w14 w15 w16se w16cid w16 w16cex w16sdtdh w16sdtfl w16du wp14">
   <w:p>
     <w:pPr>
       <w:pStyle w:val="llb"/>
@@ -12358,7 +12029,7 @@
 </file>
 
 <file path=word/footer3.xml><?xml version="1.0" encoding="utf-8"?>
-<w:ftr xmlns:wpc="http://schemas.microsoft.com/office/word/2010/wordprocessingCanvas" xmlns:cx="http://schemas.microsoft.com/office/drawing/2014/chartex" xmlns:cx1="http://schemas.microsoft.com/office/drawing/2015/9/8/chartex" xmlns:cx2="http://schemas.microsoft.com/office/drawing/2015/10/21/chartex" xmlns:cx3="http://schemas.microsoft.com/office/drawing/2016/5/9/chartex" xmlns:cx4="http://schemas.microsoft.com/office/drawing/2016/5/10/chartex" xmlns:cx5="http://schemas.microsoft.com/office/drawing/2016/5/11/chartex" xmlns:cx6="http://schemas.microsoft.com/office/drawing/2016/5/12/chartex" xmlns:cx7="http://schemas.microsoft.com/office/drawing/2016/5/13/chartex" xmlns:cx8="http://schemas.microsoft.com/office/drawing/2016/5/14/chartex" xmlns:mc="http://schemas.openxmlformats.org/markup-compatibility/2006" xmlns:aink="http://schemas.microsoft.com/office/drawing/2016/ink" xmlns:am3d="http://schemas.microsoft.com/office/drawing/2017/model3d" xmlns:o="urn:schemas-microsoft-com:office:office" xmlns:r="http://schemas.openxmlformats.org/officeDocument/2006/relationships" xmlns:m="http://schemas.openxmlformats.org/officeDocument/2006/math" xmlns:v="urn:schemas-microsoft-com:vml" xmlns:wp14="http://schemas.microsoft.com/office/word/2010/wordprocessingDrawing" xmlns:wp="http://schemas.openxmlformats.org/drawingml/2006/wordprocessingDrawing" xmlns:w10="urn:schemas-microsoft-com:office:word" xmlns:w="http://schemas.openxmlformats.org/wordprocessingml/2006/main" xmlns:w14="http://schemas.microsoft.com/office/word/2010/wordml" xmlns:w15="http://schemas.microsoft.com/office/word/2012/wordml" xmlns:w16cid="http://schemas.microsoft.com/office/word/2016/wordml/cid" xmlns:w16se="http://schemas.microsoft.com/office/word/2015/wordml/symex" xmlns:wpg="http://schemas.microsoft.com/office/word/2010/wordprocessingGroup" xmlns:wpi="http://schemas.microsoft.com/office/word/2010/wordprocessingInk" xmlns:wne="http://schemas.microsoft.com/office/word/2006/wordml" xmlns:wps="http://schemas.microsoft.com/office/word/2010/wordprocessingShape" mc:Ignorable="w14 w15 w16se w16cid wp14">
+<w:ftr xmlns:wpc="http://schemas.microsoft.com/office/word/2010/wordprocessingCanvas" xmlns:cx="http://schemas.microsoft.com/office/drawing/2014/chartex" xmlns:cx1="http://schemas.microsoft.com/office/drawing/2015/9/8/chartex" xmlns:cx2="http://schemas.microsoft.com/office/drawing/2015/10/21/chartex" xmlns:cx3="http://schemas.microsoft.com/office/drawing/2016/5/9/chartex" xmlns:cx4="http://schemas.microsoft.com/office/drawing/2016/5/10/chartex" xmlns:cx5="http://schemas.microsoft.com/office/drawing/2016/5/11/chartex" xmlns:cx6="http://schemas.microsoft.com/office/drawing/2016/5/12/chartex" xmlns:cx7="http://schemas.microsoft.com/office/drawing/2016/5/13/chartex" xmlns:cx8="http://schemas.microsoft.com/office/drawing/2016/5/14/chartex" xmlns:mc="http://schemas.openxmlformats.org/markup-compatibility/2006" xmlns:aink="http://schemas.microsoft.com/office/drawing/2016/ink" xmlns:am3d="http://schemas.microsoft.com/office/drawing/2017/model3d" xmlns:o="urn:schemas-microsoft-com:office:office" xmlns:oel="http://schemas.microsoft.com/office/2019/extlst" xmlns:r="http://schemas.openxmlformats.org/officeDocument/2006/relationships" xmlns:m="http://schemas.openxmlformats.org/officeDocument/2006/math" xmlns:v="urn:schemas-microsoft-com:vml" xmlns:wp14="http://schemas.microsoft.com/office/word/2010/wordprocessingDrawing" xmlns:wp="http://schemas.openxmlformats.org/drawingml/2006/wordprocessingDrawing" xmlns:w10="urn:schemas-microsoft-com:office:word" xmlns:w="http://schemas.openxmlformats.org/wordprocessingml/2006/main" xmlns:w14="http://schemas.microsoft.com/office/word/2010/wordml" xmlns:w15="http://schemas.microsoft.com/office/word/2012/wordml" xmlns:w16cex="http://schemas.microsoft.com/office/word/2018/wordml/cex" xmlns:w16cid="http://schemas.microsoft.com/office/word/2016/wordml/cid" xmlns:w16="http://schemas.microsoft.com/office/word/2018/wordml" xmlns:w16du="http://schemas.microsoft.com/office/word/2023/wordml/word16du" xmlns:w16sdtdh="http://schemas.microsoft.com/office/word/2020/wordml/sdtdatahash" xmlns:w16sdtfl="http://schemas.microsoft.com/office/word/2024/wordml/sdtformatlock" xmlns:w16se="http://schemas.microsoft.com/office/word/2015/wordml/symex" xmlns:wpg="http://schemas.microsoft.com/office/word/2010/wordprocessingGroup" xmlns:wpi="http://schemas.microsoft.com/office/word/2010/wordprocessingInk" xmlns:wne="http://schemas.microsoft.com/office/word/2006/wordml" xmlns:wps="http://schemas.microsoft.com/office/word/2010/wordprocessingShape" mc:Ignorable="w14 w15 w16se w16cid w16 w16cex w16sdtdh w16sdtfl w16du wp14">
   <w:p>
     <w:pPr>
       <w:pStyle w:val="llb"/>
@@ -12387,7 +12058,7 @@
 </file>
 
 <file path=word/footnotes.xml><?xml version="1.0" encoding="utf-8"?>
-<w:footnotes xmlns:wpc="http://schemas.microsoft.com/office/word/2010/wordprocessingCanvas" xmlns:cx="http://schemas.microsoft.com/office/drawing/2014/chartex" xmlns:cx1="http://schemas.microsoft.com/office/drawing/2015/9/8/chartex" xmlns:cx2="http://schemas.microsoft.com/office/drawing/2015/10/21/chartex" xmlns:cx3="http://schemas.microsoft.com/office/drawing/2016/5/9/chartex" xmlns:cx4="http://schemas.microsoft.com/office/drawing/2016/5/10/chartex" xmlns:cx5="http://schemas.microsoft.com/office/drawing/2016/5/11/chartex" xmlns:cx6="http://schemas.microsoft.com/office/drawing/2016/5/12/chartex" xmlns:cx7="http://schemas.microsoft.com/office/drawing/2016/5/13/chartex" xmlns:cx8="http://schemas.microsoft.com/office/drawing/2016/5/14/chartex" xmlns:mc="http://schemas.openxmlformats.org/markup-compatibility/2006" xmlns:aink="http://schemas.microsoft.com/office/drawing/2016/ink" xmlns:am3d="http://schemas.microsoft.com/office/drawing/2017/model3d" xmlns:o="urn:schemas-microsoft-com:office:office" xmlns:r="http://schemas.openxmlformats.org/officeDocument/2006/relationships" xmlns:m="http://schemas.openxmlformats.org/officeDocument/2006/math" xmlns:v="urn:schemas-microsoft-com:vml" xmlns:wp14="http://schemas.microsoft.com/office/word/2010/wordprocessingDrawing" xmlns:wp="http://schemas.openxmlformats.org/drawingml/2006/wordprocessingDrawing" xmlns:w10="urn:schemas-microsoft-com:office:word" xmlns:w="http://schemas.openxmlformats.org/wordprocessingml/2006/main" xmlns:w14="http://schemas.microsoft.com/office/word/2010/wordml" xmlns:w15="http://schemas.microsoft.com/office/word/2012/wordml" xmlns:w16cid="http://schemas.microsoft.com/office/word/2016/wordml/cid" xmlns:w16se="http://schemas.microsoft.com/office/word/2015/wordml/symex" xmlns:wpg="http://schemas.microsoft.com/office/word/2010/wordprocessingGroup" xmlns:wpi="http://schemas.microsoft.com/office/word/2010/wordprocessingInk" xmlns:wne="http://schemas.microsoft.com/office/word/2006/wordml" xmlns:wps="http://schemas.microsoft.com/office/word/2010/wordprocessingShape" mc:Ignorable="w14 w15 w16se w16cid wp14">
+<w:footnotes xmlns:wpc="http://schemas.microsoft.com/office/word/2010/wordprocessingCanvas" xmlns:cx="http://schemas.microsoft.com/office/drawing/2014/chartex" xmlns:cx1="http://schemas.microsoft.com/office/drawing/2015/9/8/chartex" xmlns:cx2="http://schemas.microsoft.com/office/drawing/2015/10/21/chartex" xmlns:cx3="http://schemas.microsoft.com/office/drawing/2016/5/9/chartex" xmlns:cx4="http://schemas.microsoft.com/office/drawing/2016/5/10/chartex" xmlns:cx5="http://schemas.microsoft.com/office/drawing/2016/5/11/chartex" xmlns:cx6="http://schemas.microsoft.com/office/drawing/2016/5/12/chartex" xmlns:cx7="http://schemas.microsoft.com/office/drawing/2016/5/13/chartex" xmlns:cx8="http://schemas.microsoft.com/office/drawing/2016/5/14/chartex" xmlns:mc="http://schemas.openxmlformats.org/markup-compatibility/2006" xmlns:aink="http://schemas.microsoft.com/office/drawing/2016/ink" xmlns:am3d="http://schemas.microsoft.com/office/drawing/2017/model3d" xmlns:o="urn:schemas-microsoft-com:office:office" xmlns:oel="http://schemas.microsoft.com/office/2019/extlst" xmlns:r="http://schemas.openxmlformats.org/officeDocument/2006/relationships" xmlns:m="http://schemas.openxmlformats.org/officeDocument/2006/math" xmlns:v="urn:schemas-microsoft-com:vml" xmlns:wp14="http://schemas.microsoft.com/office/word/2010/wordprocessingDrawing" xmlns:wp="http://schemas.openxmlformats.org/drawingml/2006/wordprocessingDrawing" xmlns:w10="urn:schemas-microsoft-com:office:word" xmlns:w="http://schemas.openxmlformats.org/wordprocessingml/2006/main" xmlns:w14="http://schemas.microsoft.com/office/word/2010/wordml" xmlns:w15="http://schemas.microsoft.com/office/word/2012/wordml" xmlns:w16cex="http://schemas.microsoft.com/office/word/2018/wordml/cex" xmlns:w16cid="http://schemas.microsoft.com/office/word/2016/wordml/cid" xmlns:w16="http://schemas.microsoft.com/office/word/2018/wordml" xmlns:w16du="http://schemas.microsoft.com/office/word/2023/wordml/word16du" xmlns:w16sdtdh="http://schemas.microsoft.com/office/word/2020/wordml/sdtdatahash" xmlns:w16sdtfl="http://schemas.microsoft.com/office/word/2024/wordml/sdtformatlock" xmlns:w16se="http://schemas.microsoft.com/office/word/2015/wordml/symex" xmlns:wpg="http://schemas.microsoft.com/office/word/2010/wordprocessingGroup" xmlns:wpi="http://schemas.microsoft.com/office/word/2010/wordprocessingInk" xmlns:wne="http://schemas.microsoft.com/office/word/2006/wordml" xmlns:wps="http://schemas.microsoft.com/office/word/2010/wordprocessingShape" mc:Ignorable="w14 w15 w16se w16cid w16 w16cex w16sdtdh w16sdtfl w16du wp14">
   <w:footnote w:type="separator" w:id="-1">
     <w:p>
       <w:pPr>
@@ -12412,7 +12083,7 @@
 </file>
 
 <file path=word/header1.xml><?xml version="1.0" encoding="utf-8"?>
-<w:hdr xmlns:wpc="http://schemas.microsoft.com/office/word/2010/wordprocessingCanvas" xmlns:cx="http://schemas.microsoft.com/office/drawing/2014/chartex" xmlns:cx1="http://schemas.microsoft.com/office/drawing/2015/9/8/chartex" xmlns:cx2="http://schemas.microsoft.com/office/drawing/2015/10/21/chartex" xmlns:cx3="http://schemas.microsoft.com/office/drawing/2016/5/9/chartex" xmlns:cx4="http://schemas.microsoft.com/office/drawing/2016/5/10/chartex" xmlns:cx5="http://schemas.microsoft.com/office/drawing/2016/5/11/chartex" xmlns:cx6="http://schemas.microsoft.com/office/drawing/2016/5/12/chartex" xmlns:cx7="http://schemas.microsoft.com/office/drawing/2016/5/13/chartex" xmlns:cx8="http://schemas.microsoft.com/office/drawing/2016/5/14/chartex" xmlns:mc="http://schemas.openxmlformats.org/markup-compatibility/2006" xmlns:aink="http://schemas.microsoft.com/office/drawing/2016/ink" xmlns:am3d="http://schemas.microsoft.com/office/drawing/2017/model3d" xmlns:o="urn:schemas-microsoft-com:office:office" xmlns:r="http://schemas.openxmlformats.org/officeDocument/2006/relationships" xmlns:m="http://schemas.openxmlformats.org/officeDocument/2006/math" xmlns:v="urn:schemas-microsoft-com:vml" xmlns:wp14="http://schemas.microsoft.com/office/word/2010/wordprocessingDrawing" xmlns:wp="http://schemas.openxmlformats.org/drawingml/2006/wordprocessingDrawing" xmlns:w10="urn:schemas-microsoft-com:office:word" xmlns:w="http://schemas.openxmlformats.org/wordprocessingml/2006/main" xmlns:w14="http://schemas.microsoft.com/office/word/2010/wordml" xmlns:w15="http://schemas.microsoft.com/office/word/2012/wordml" xmlns:w16cid="http://schemas.microsoft.com/office/word/2016/wordml/cid" xmlns:w16se="http://schemas.microsoft.com/office/word/2015/wordml/symex" xmlns:wpg="http://schemas.microsoft.com/office/word/2010/wordprocessingGroup" xmlns:wpi="http://schemas.microsoft.com/office/word/2010/wordprocessingInk" xmlns:wne="http://schemas.microsoft.com/office/word/2006/wordml" xmlns:wps="http://schemas.microsoft.com/office/word/2010/wordprocessingShape" mc:Ignorable="w14 w15 w16se w16cid wp14">
+<w:hdr xmlns:wpc="http://schemas.microsoft.com/office/word/2010/wordprocessingCanvas" xmlns:cx="http://schemas.microsoft.com/office/drawing/2014/chartex" xmlns:cx1="http://schemas.microsoft.com/office/drawing/2015/9/8/chartex" xmlns:cx2="http://schemas.microsoft.com/office/drawing/2015/10/21/chartex" xmlns:cx3="http://schemas.microsoft.com/office/drawing/2016/5/9/chartex" xmlns:cx4="http://schemas.microsoft.com/office/drawing/2016/5/10/chartex" xmlns:cx5="http://schemas.microsoft.com/office/drawing/2016/5/11/chartex" xmlns:cx6="http://schemas.microsoft.com/office/drawing/2016/5/12/chartex" xmlns:cx7="http://schemas.microsoft.com/office/drawing/2016/5/13/chartex" xmlns:cx8="http://schemas.microsoft.com/office/drawing/2016/5/14/chartex" xmlns:mc="http://schemas.openxmlformats.org/markup-compatibility/2006" xmlns:aink="http://schemas.microsoft.com/office/drawing/2016/ink" xmlns:am3d="http://schemas.microsoft.com/office/drawing/2017/model3d" xmlns:o="urn:schemas-microsoft-com:office:office" xmlns:oel="http://schemas.microsoft.com/office/2019/extlst" xmlns:r="http://schemas.openxmlformats.org/officeDocument/2006/relationships" xmlns:m="http://schemas.openxmlformats.org/officeDocument/2006/math" xmlns:v="urn:schemas-microsoft-com:vml" xmlns:wp14="http://schemas.microsoft.com/office/word/2010/wordprocessingDrawing" xmlns:wp="http://schemas.openxmlformats.org/drawingml/2006/wordprocessingDrawing" xmlns:w10="urn:schemas-microsoft-com:office:word" xmlns:w="http://schemas.openxmlformats.org/wordprocessingml/2006/main" xmlns:w14="http://schemas.microsoft.com/office/word/2010/wordml" xmlns:w15="http://schemas.microsoft.com/office/word/2012/wordml" xmlns:w16cex="http://schemas.microsoft.com/office/word/2018/wordml/cex" xmlns:w16cid="http://schemas.microsoft.com/office/word/2016/wordml/cid" xmlns:w16="http://schemas.microsoft.com/office/word/2018/wordml" xmlns:w16du="http://schemas.microsoft.com/office/word/2023/wordml/word16du" xmlns:w16sdtdh="http://schemas.microsoft.com/office/word/2020/wordml/sdtdatahash" xmlns:w16sdtfl="http://schemas.microsoft.com/office/word/2024/wordml/sdtformatlock" xmlns:w16se="http://schemas.microsoft.com/office/word/2015/wordml/symex" xmlns:wpg="http://schemas.microsoft.com/office/word/2010/wordprocessingGroup" xmlns:wpi="http://schemas.microsoft.com/office/word/2010/wordprocessingInk" xmlns:wne="http://schemas.microsoft.com/office/word/2006/wordml" xmlns:wps="http://schemas.microsoft.com/office/word/2010/wordprocessingShape" mc:Ignorable="w14 w15 w16se w16cid w16 w16cex w16sdtdh w16sdtfl w16du wp14">
   <w:p>
     <w:pPr>
       <w:pStyle w:val="lfej"/>
@@ -12447,7 +12118,7 @@
 </file>
 
 <file path=word/header2.xml><?xml version="1.0" encoding="utf-8"?>
-<w:hdr xmlns:wpc="http://schemas.microsoft.com/office/word/2010/wordprocessingCanvas" xmlns:cx="http://schemas.microsoft.com/office/drawing/2014/chartex" xmlns:cx1="http://schemas.microsoft.com/office/drawing/2015/9/8/chartex" xmlns:cx2="http://schemas.microsoft.com/office/drawing/2015/10/21/chartex" xmlns:cx3="http://schemas.microsoft.com/office/drawing/2016/5/9/chartex" xmlns:cx4="http://schemas.microsoft.com/office/drawing/2016/5/10/chartex" xmlns:cx5="http://schemas.microsoft.com/office/drawing/2016/5/11/chartex" xmlns:cx6="http://schemas.microsoft.com/office/drawing/2016/5/12/chartex" xmlns:cx7="http://schemas.microsoft.com/office/drawing/2016/5/13/chartex" xmlns:cx8="http://schemas.microsoft.com/office/drawing/2016/5/14/chartex" xmlns:mc="http://schemas.openxmlformats.org/markup-compatibility/2006" xmlns:aink="http://schemas.microsoft.com/office/drawing/2016/ink" xmlns:am3d="http://schemas.microsoft.com/office/drawing/2017/model3d" xmlns:o="urn:schemas-microsoft-com:office:office" xmlns:r="http://schemas.openxmlformats.org/officeDocument/2006/relationships" xmlns:m="http://schemas.openxmlformats.org/officeDocument/2006/math" xmlns:v="urn:schemas-microsoft-com:vml" xmlns:wp14="http://schemas.microsoft.com/office/word/2010/wordprocessingDrawing" xmlns:wp="http://schemas.openxmlformats.org/drawingml/2006/wordprocessingDrawing" xmlns:w10="urn:schemas-microsoft-com:office:word" xmlns:w="http://schemas.openxmlformats.org/wordprocessingml/2006/main" xmlns:w14="http://schemas.microsoft.com/office/word/2010/wordml" xmlns:w15="http://schemas.microsoft.com/office/word/2012/wordml" xmlns:w16cid="http://schemas.microsoft.com/office/word/2016/wordml/cid" xmlns:w16se="http://schemas.microsoft.com/office/word/2015/wordml/symex" xmlns:wpg="http://schemas.microsoft.com/office/word/2010/wordprocessingGroup" xmlns:wpi="http://schemas.microsoft.com/office/word/2010/wordprocessingInk" xmlns:wne="http://schemas.microsoft.com/office/word/2006/wordml" xmlns:wps="http://schemas.microsoft.com/office/word/2010/wordprocessingShape" mc:Ignorable="w14 w15 w16se w16cid wp14">
+<w:hdr xmlns:wpc="http://schemas.microsoft.com/office/word/2010/wordprocessingCanvas" xmlns:cx="http://schemas.microsoft.com/office/drawing/2014/chartex" xmlns:cx1="http://schemas.microsoft.com/office/drawing/2015/9/8/chartex" xmlns:cx2="http://schemas.microsoft.com/office/drawing/2015/10/21/chartex" xmlns:cx3="http://schemas.microsoft.com/office/drawing/2016/5/9/chartex" xmlns:cx4="http://schemas.microsoft.com/office/drawing/2016/5/10/chartex" xmlns:cx5="http://schemas.microsoft.com/office/drawing/2016/5/11/chartex" xmlns:cx6="http://schemas.microsoft.com/office/drawing/2016/5/12/chartex" xmlns:cx7="http://schemas.microsoft.com/office/drawing/2016/5/13/chartex" xmlns:cx8="http://schemas.microsoft.com/office/drawing/2016/5/14/chartex" xmlns:mc="http://schemas.openxmlformats.org/markup-compatibility/2006" xmlns:aink="http://schemas.microsoft.com/office/drawing/2016/ink" xmlns:am3d="http://schemas.microsoft.com/office/drawing/2017/model3d" xmlns:o="urn:schemas-microsoft-com:office:office" xmlns:oel="http://schemas.microsoft.com/office/2019/extlst" xmlns:r="http://schemas.openxmlformats.org/officeDocument/2006/relationships" xmlns:m="http://schemas.openxmlformats.org/officeDocument/2006/math" xmlns:v="urn:schemas-microsoft-com:vml" xmlns:wp14="http://schemas.microsoft.com/office/word/2010/wordprocessingDrawing" xmlns:wp="http://schemas.openxmlformats.org/drawingml/2006/wordprocessingDrawing" xmlns:w10="urn:schemas-microsoft-com:office:word" xmlns:w="http://schemas.openxmlformats.org/wordprocessingml/2006/main" xmlns:w14="http://schemas.microsoft.com/office/word/2010/wordml" xmlns:w15="http://schemas.microsoft.com/office/word/2012/wordml" xmlns:w16cex="http://schemas.microsoft.com/office/word/2018/wordml/cex" xmlns:w16cid="http://schemas.microsoft.com/office/word/2016/wordml/cid" xmlns:w16="http://schemas.microsoft.com/office/word/2018/wordml" xmlns:w16du="http://schemas.microsoft.com/office/word/2023/wordml/word16du" xmlns:w16sdtdh="http://schemas.microsoft.com/office/word/2020/wordml/sdtdatahash" xmlns:w16sdtfl="http://schemas.microsoft.com/office/word/2024/wordml/sdtformatlock" xmlns:w16se="http://schemas.microsoft.com/office/word/2015/wordml/symex" xmlns:wpg="http://schemas.microsoft.com/office/word/2010/wordprocessingGroup" xmlns:wpi="http://schemas.microsoft.com/office/word/2010/wordprocessingInk" xmlns:wne="http://schemas.microsoft.com/office/word/2006/wordml" xmlns:wps="http://schemas.microsoft.com/office/word/2010/wordprocessingShape" mc:Ignorable="w14 w15 w16se w16cid w16 w16cex w16sdtdh w16sdtfl w16du wp14">
   <w:p>
     <w:pPr>
       <w:pStyle w:val="lfej"/>
@@ -12457,7 +12128,7 @@
 </file>
 
 <file path=word/numbering.xml><?xml version="1.0" encoding="utf-8"?>
-<w:numbering xmlns:wpc="http://schemas.microsoft.com/office/word/2010/wordprocessingCanvas" xmlns:cx="http://schemas.microsoft.com/office/drawing/2014/chartex" xmlns:cx1="http://schemas.microsoft.com/office/drawing/2015/9/8/chartex" xmlns:cx2="http://schemas.microsoft.com/office/drawing/2015/10/21/chartex" xmlns:cx3="http://schemas.microsoft.com/office/drawing/2016/5/9/chartex" xmlns:cx4="http://schemas.microsoft.com/office/drawing/2016/5/10/chartex" xmlns:cx5="http://schemas.microsoft.com/office/drawing/2016/5/11/chartex" xmlns:cx6="http://schemas.microsoft.com/office/drawing/2016/5/12/chartex" xmlns:cx7="http://schemas.microsoft.com/office/drawing/2016/5/13/chartex" xmlns:cx8="http://schemas.microsoft.com/office/drawing/2016/5/14/chartex" xmlns:mc="http://schemas.openxmlformats.org/markup-compatibility/2006" xmlns:aink="http://schemas.microsoft.com/office/drawing/2016/ink" xmlns:am3d="http://schemas.microsoft.com/office/drawing/2017/model3d" xmlns:o="urn:schemas-microsoft-com:office:office" xmlns:r="http://schemas.openxmlformats.org/officeDocument/2006/relationships" xmlns:m="http://schemas.openxmlformats.org/officeDocument/2006/math" xmlns:v="urn:schemas-microsoft-com:vml" xmlns:wp14="http://schemas.microsoft.com/office/word/2010/wordprocessingDrawing" xmlns:wp="http://schemas.openxmlformats.org/drawingml/2006/wordprocessingDrawing" xmlns:w10="urn:schemas-microsoft-com:office:word" xmlns:w="http://schemas.openxmlformats.org/wordprocessingml/2006/main" xmlns:w14="http://schemas.microsoft.com/office/word/2010/wordml" xmlns:w15="http://schemas.microsoft.com/office/word/2012/wordml" xmlns:w16cid="http://schemas.microsoft.com/office/word/2016/wordml/cid" xmlns:w16se="http://schemas.microsoft.com/office/word/2015/wordml/symex" xmlns:wpg="http://schemas.microsoft.com/office/word/2010/wordprocessingGroup" xmlns:wpi="http://schemas.microsoft.com/office/word/2010/wordprocessingInk" xmlns:wne="http://schemas.microsoft.com/office/word/2006/wordml" xmlns:wps="http://schemas.microsoft.com/office/word/2010/wordprocessingShape" mc:Ignorable="w14 w15 w16se w16cid wp14">
+<w:numbering xmlns:wpc="http://schemas.microsoft.com/office/word/2010/wordprocessingCanvas" xmlns:cx="http://schemas.microsoft.com/office/drawing/2014/chartex" xmlns:cx1="http://schemas.microsoft.com/office/drawing/2015/9/8/chartex" xmlns:cx2="http://schemas.microsoft.com/office/drawing/2015/10/21/chartex" xmlns:cx3="http://schemas.microsoft.com/office/drawing/2016/5/9/chartex" xmlns:cx4="http://schemas.microsoft.com/office/drawing/2016/5/10/chartex" xmlns:cx5="http://schemas.microsoft.com/office/drawing/2016/5/11/chartex" xmlns:cx6="http://schemas.microsoft.com/office/drawing/2016/5/12/chartex" xmlns:cx7="http://schemas.microsoft.com/office/drawing/2016/5/13/chartex" xmlns:cx8="http://schemas.microsoft.com/office/drawing/2016/5/14/chartex" xmlns:mc="http://schemas.openxmlformats.org/markup-compatibility/2006" xmlns:aink="http://schemas.microsoft.com/office/drawing/2016/ink" xmlns:am3d="http://schemas.microsoft.com/office/drawing/2017/model3d" xmlns:o="urn:schemas-microsoft-com:office:office" xmlns:oel="http://schemas.microsoft.com/office/2019/extlst" xmlns:r="http://schemas.openxmlformats.org/officeDocument/2006/relationships" xmlns:m="http://schemas.openxmlformats.org/officeDocument/2006/math" xmlns:v="urn:schemas-microsoft-com:vml" xmlns:wp14="http://schemas.microsoft.com/office/word/2010/wordprocessingDrawing" xmlns:wp="http://schemas.openxmlformats.org/drawingml/2006/wordprocessingDrawing" xmlns:w10="urn:schemas-microsoft-com:office:word" xmlns:w="http://schemas.openxmlformats.org/wordprocessingml/2006/main" xmlns:w14="http://schemas.microsoft.com/office/word/2010/wordml" xmlns:w15="http://schemas.microsoft.com/office/word/2012/wordml" xmlns:w16cex="http://schemas.microsoft.com/office/word/2018/wordml/cex" xmlns:w16cid="http://schemas.microsoft.com/office/word/2016/wordml/cid" xmlns:w16="http://schemas.microsoft.com/office/word/2018/wordml" xmlns:w16du="http://schemas.microsoft.com/office/word/2023/wordml/word16du" xmlns:w16sdtdh="http://schemas.microsoft.com/office/word/2020/wordml/sdtdatahash" xmlns:w16sdtfl="http://schemas.microsoft.com/office/word/2024/wordml/sdtformatlock" xmlns:w16se="http://schemas.microsoft.com/office/word/2015/wordml/symex" xmlns:wpg="http://schemas.microsoft.com/office/word/2010/wordprocessingGroup" xmlns:wpi="http://schemas.microsoft.com/office/word/2010/wordprocessingInk" xmlns:wne="http://schemas.microsoft.com/office/word/2006/wordml" xmlns:wps="http://schemas.microsoft.com/office/word/2010/wordprocessingShape" mc:Ignorable="w14 w15 w16se w16cid w16 w16cex w16sdtdh w16sdtfl w16du wp14">
   <w:abstractNum w:abstractNumId="0" w15:restartNumberingAfterBreak="0">
     <w:nsid w:val="068B35C3"/>
     <w:multiLevelType w:val="multilevel"/>
@@ -13207,32 +12878,32 @@
       </w:rPr>
     </w:lvl>
   </w:abstractNum>
-  <w:num w:numId="1">
+  <w:num w:numId="1" w16cid:durableId="1873764087">
     <w:abstractNumId w:val="6"/>
   </w:num>
-  <w:num w:numId="2">
+  <w:num w:numId="2" w16cid:durableId="1745106745">
     <w:abstractNumId w:val="2"/>
   </w:num>
-  <w:num w:numId="3">
+  <w:num w:numId="3" w16cid:durableId="764233326">
     <w:abstractNumId w:val="4"/>
   </w:num>
-  <w:num w:numId="4">
+  <w:num w:numId="4" w16cid:durableId="1862737702">
     <w:abstractNumId w:val="5"/>
   </w:num>
-  <w:num w:numId="5">
+  <w:num w:numId="5" w16cid:durableId="1460804798">
     <w:abstractNumId w:val="1"/>
   </w:num>
-  <w:num w:numId="6">
+  <w:num w:numId="6" w16cid:durableId="105122978">
     <w:abstractNumId w:val="0"/>
   </w:num>
-  <w:num w:numId="7">
+  <w:num w:numId="7" w16cid:durableId="260796723">
     <w:abstractNumId w:val="3"/>
   </w:num>
 </w:numbering>
 </file>
 
 <file path=word/styles.xml><?xml version="1.0" encoding="utf-8"?>
-<w:styles xmlns:mc="http://schemas.openxmlformats.org/markup-compatibility/2006" xmlns:r="http://schemas.openxmlformats.org/officeDocument/2006/relationships" xmlns:w="http://schemas.openxmlformats.org/wordprocessingml/2006/main" xmlns:w14="http://schemas.microsoft.com/office/word/2010/wordml" xmlns:w15="http://schemas.microsoft.com/office/word/2012/wordml" xmlns:w16cid="http://schemas.microsoft.com/office/word/2016/wordml/cid" xmlns:w16se="http://schemas.microsoft.com/office/word/2015/wordml/symex" mc:Ignorable="w14 w15 w16se w16cid">
+<w:styles xmlns:mc="http://schemas.openxmlformats.org/markup-compatibility/2006" xmlns:r="http://schemas.openxmlformats.org/officeDocument/2006/relationships" xmlns:w="http://schemas.openxmlformats.org/wordprocessingml/2006/main" xmlns:w14="http://schemas.microsoft.com/office/word/2010/wordml" xmlns:w15="http://schemas.microsoft.com/office/word/2012/wordml" xmlns:w16cex="http://schemas.microsoft.com/office/word/2018/wordml/cex" xmlns:w16cid="http://schemas.microsoft.com/office/word/2016/wordml/cid" xmlns:w16="http://schemas.microsoft.com/office/word/2018/wordml" xmlns:w16du="http://schemas.microsoft.com/office/word/2023/wordml/word16du" xmlns:w16sdtdh="http://schemas.microsoft.com/office/word/2020/wordml/sdtdatahash" xmlns:w16sdtfl="http://schemas.microsoft.com/office/word/2024/wordml/sdtformatlock" xmlns:w16se="http://schemas.microsoft.com/office/word/2015/wordml/symex" mc:Ignorable="w14 w15 w16se w16cid w16 w16cex w16sdtdh w16sdtfl w16du">
   <w:docDefaults>
     <w:rPrDefault>
       <w:rPr>
@@ -13248,7 +12919,7 @@
       </w:pPr>
     </w:pPrDefault>
   </w:docDefaults>
-  <w:latentStyles w:defLockedState="0" w:defUIPriority="99" w:defSemiHidden="0" w:defUnhideWhenUsed="0" w:defQFormat="0" w:count="375">
+  <w:latentStyles w:defLockedState="0" w:defUIPriority="99" w:defSemiHidden="0" w:defUnhideWhenUsed="0" w:defQFormat="0" w:count="376">
     <w:lsdException w:name="Normal" w:uiPriority="0" w:qFormat="1"/>
     <w:lsdException w:name="heading 1" w:uiPriority="9" w:qFormat="1"/>
     <w:lsdException w:name="heading 2" w:semiHidden="1" w:uiPriority="9" w:unhideWhenUsed="1" w:qFormat="1"/>
@@ -13624,6 +13295,7 @@
     <w:lsdException w:name="Smart Hyperlink" w:semiHidden="1" w:unhideWhenUsed="1"/>
     <w:lsdException w:name="Hashtag" w:semiHidden="1" w:unhideWhenUsed="1"/>
     <w:lsdException w:name="Unresolved Mention" w:semiHidden="1" w:unhideWhenUsed="1"/>
+    <w:lsdException w:name="Smart Link" w:semiHidden="1" w:unhideWhenUsed="1"/>
   </w:latentStyles>
   <w:style w:type="paragraph" w:default="1" w:styleId="Norml">
     <w:name w:val="Normal"/>

</xml_diff>

<commit_message>
Made some mental illness in the header, but it's worth it i hope {IF "{STYLEREF "Címsor 2" \r}" = "{STYLEREF "Címsor1" \w}.*" "{STYLEREF "Címsor 2" \r}. {STYLEREF "Címsor 2"}" "{STYLEREF "Címsor 1" \r}. {STYLEREF "Címsor 1"}"}
</commit_message>
<xml_diff>
--- a/Dok/Dokumentáció.docx
+++ b/Dok/Dokumentáció.docx
@@ -3913,21 +3913,7 @@
             <w:rStyle w:val="Hiperhivatkozs"/>
             <w:noProof/>
           </w:rPr>
-          <w:t>3.3.3.16. A</w:t>
-        </w:r>
-        <w:r>
-          <w:rPr>
-            <w:rStyle w:val="Hiperhivatkozs"/>
-            <w:noProof/>
-          </w:rPr>
-          <w:t xml:space="preserve"> </w:t>
-        </w:r>
-        <w:r>
-          <w:rPr>
-            <w:rStyle w:val="Hiperhivatkozs"/>
-            <w:noProof/>
-          </w:rPr>
-          <w:t>saves tábla</w:t>
+          <w:t>3.3.3.16. A saves tábla</w:t>
         </w:r>
         <w:r>
           <w:rPr>
@@ -4979,6 +4965,14 @@
           <w:tab w:val="center" w:pos="6521"/>
         </w:tabs>
         <w:spacing w:line="240" w:lineRule="auto"/>
+        <w:sectPr>
+          <w:headerReference w:type="default" r:id="rId12"/>
+          <w:footerReference w:type="default" r:id="rId13"/>
+          <w:pgSz w:w="11906" w:h="16838" w:code="124"/>
+          <w:pgMar w:top="1418" w:right="1418" w:bottom="1418" w:left="1418" w:header="709" w:footer="709" w:gutter="567"/>
+          <w:cols w:space="708"/>
+          <w:docGrid w:linePitch="360"/>
+        </w:sectPr>
       </w:pPr>
       <w:r>
         <w:fldChar w:fldCharType="end"/>
@@ -4998,9 +4992,6 @@
       <w:bookmarkEnd w:id="7"/>
     </w:p>
     <w:p>
-      <w:pPr>
-        <w:ind w:firstLine="284"/>
-      </w:pPr>
       <w:r>
         <w:t>Ide egy szép szöveg, hogy miért csináljuk ezt &lt;3</w:t>
       </w:r>
@@ -5920,7 +5911,7 @@
                     <pic:cNvPicPr/>
                   </pic:nvPicPr>
                   <pic:blipFill rotWithShape="1">
-                    <a:blip r:embed="rId12">
+                    <a:blip r:embed="rId14">
                       <a:extLst>
                         <a:ext uri="{28A0092B-C50C-407E-A947-70E740481C1C}">
                           <a14:useLocalDpi xmlns:a14="http://schemas.microsoft.com/office/drawing/2010/main" val="0"/>
@@ -6141,7 +6132,7 @@
                     <pic:cNvPicPr/>
                   </pic:nvPicPr>
                   <pic:blipFill rotWithShape="1">
-                    <a:blip r:embed="rId13">
+                    <a:blip r:embed="rId15">
                       <a:extLst>
                         <a:ext uri="{28A0092B-C50C-407E-A947-70E740481C1C}">
                           <a14:useLocalDpi xmlns:a14="http://schemas.microsoft.com/office/drawing/2010/main" val="0"/>
@@ -6239,7 +6230,7 @@
                     <pic:cNvPicPr/>
                   </pic:nvPicPr>
                   <pic:blipFill>
-                    <a:blip r:embed="rId14">
+                    <a:blip r:embed="rId16">
                       <a:extLst>
                         <a:ext uri="{28A0092B-C50C-407E-A947-70E740481C1C}">
                           <a14:useLocalDpi xmlns:a14="http://schemas.microsoft.com/office/drawing/2010/main" val="0"/>
@@ -6730,7 +6721,7 @@
                     <pic:cNvPicPr/>
                   </pic:nvPicPr>
                   <pic:blipFill>
-                    <a:blip r:embed="rId15">
+                    <a:blip r:embed="rId17">
                       <a:extLst>
                         <a:ext uri="{28A0092B-C50C-407E-A947-70E740481C1C}">
                           <a14:useLocalDpi xmlns:a14="http://schemas.microsoft.com/office/drawing/2010/main" val="0"/>
@@ -6974,7 +6965,7 @@
                     <pic:cNvPicPr/>
                   </pic:nvPicPr>
                   <pic:blipFill>
-                    <a:blip r:embed="rId16">
+                    <a:blip r:embed="rId18">
                       <a:extLst>
                         <a:ext uri="{28A0092B-C50C-407E-A947-70E740481C1C}">
                           <a14:useLocalDpi xmlns:a14="http://schemas.microsoft.com/office/drawing/2010/main" val="0"/>
@@ -7294,7 +7285,7 @@
                     <pic:cNvPicPr/>
                   </pic:nvPicPr>
                   <pic:blipFill rotWithShape="1">
-                    <a:blip r:embed="rId17">
+                    <a:blip r:embed="rId19">
                       <a:extLst>
                         <a:ext uri="{28A0092B-C50C-407E-A947-70E740481C1C}">
                           <a14:useLocalDpi xmlns:a14="http://schemas.microsoft.com/office/drawing/2010/main" val="0"/>
@@ -7928,7 +7919,7 @@
                     <pic:cNvPicPr/>
                   </pic:nvPicPr>
                   <pic:blipFill rotWithShape="1">
-                    <a:blip r:embed="rId18">
+                    <a:blip r:embed="rId20">
                       <a:extLst>
                         <a:ext uri="{28A0092B-C50C-407E-A947-70E740481C1C}">
                           <a14:useLocalDpi xmlns:a14="http://schemas.microsoft.com/office/drawing/2010/main" val="0"/>
@@ -8267,7 +8258,7 @@
                     <pic:cNvPicPr/>
                   </pic:nvPicPr>
                   <pic:blipFill>
-                    <a:blip r:embed="rId19">
+                    <a:blip r:embed="rId21">
                       <a:extLst>
                         <a:ext uri="{28A0092B-C50C-407E-A947-70E740481C1C}">
                           <a14:useLocalDpi xmlns:a14="http://schemas.microsoft.com/office/drawing/2010/main" val="0"/>
@@ -8558,7 +8549,7 @@
                     <pic:cNvPicPr/>
                   </pic:nvPicPr>
                   <pic:blipFill>
-                    <a:blip r:embed="rId20">
+                    <a:blip r:embed="rId22">
                       <a:extLst>
                         <a:ext uri="{28A0092B-C50C-407E-A947-70E740481C1C}">
                           <a14:useLocalDpi xmlns:a14="http://schemas.microsoft.com/office/drawing/2010/main" val="0"/>
@@ -8887,7 +8878,7 @@
                     <pic:cNvPicPr/>
                   </pic:nvPicPr>
                   <pic:blipFill>
-                    <a:blip r:embed="rId21">
+                    <a:blip r:embed="rId23">
                       <a:extLst>
                         <a:ext uri="{28A0092B-C50C-407E-A947-70E740481C1C}">
                           <a14:useLocalDpi xmlns:a14="http://schemas.microsoft.com/office/drawing/2010/main" val="0"/>
@@ -9209,7 +9200,7 @@
                     <pic:cNvPicPr/>
                   </pic:nvPicPr>
                   <pic:blipFill>
-                    <a:blip r:embed="rId22">
+                    <a:blip r:embed="rId24">
                       <a:extLst>
                         <a:ext uri="{28A0092B-C50C-407E-A947-70E740481C1C}">
                           <a14:useLocalDpi xmlns:a14="http://schemas.microsoft.com/office/drawing/2010/main" val="0"/>
@@ -9488,7 +9479,7 @@
                     <pic:cNvPicPr/>
                   </pic:nvPicPr>
                   <pic:blipFill>
-                    <a:blip r:embed="rId23">
+                    <a:blip r:embed="rId25">
                       <a:extLst>
                         <a:ext uri="{28A0092B-C50C-407E-A947-70E740481C1C}">
                           <a14:useLocalDpi xmlns:a14="http://schemas.microsoft.com/office/drawing/2010/main" val="0"/>
@@ -10009,7 +10000,7 @@
                     <pic:cNvPicPr/>
                   </pic:nvPicPr>
                   <pic:blipFill>
-                    <a:blip r:embed="rId24">
+                    <a:blip r:embed="rId26">
                       <a:extLst>
                         <a:ext uri="{28A0092B-C50C-407E-A947-70E740481C1C}">
                           <a14:useLocalDpi xmlns:a14="http://schemas.microsoft.com/office/drawing/2010/main" val="0"/>
@@ -10091,7 +10082,7 @@
                     <pic:cNvPicPr/>
                   </pic:nvPicPr>
                   <pic:blipFill>
-                    <a:blip r:embed="rId25">
+                    <a:blip r:embed="rId27">
                       <a:extLst>
                         <a:ext uri="{28A0092B-C50C-407E-A947-70E740481C1C}">
                           <a14:useLocalDpi xmlns:a14="http://schemas.microsoft.com/office/drawing/2010/main" val="0"/>
@@ -10482,7 +10473,6 @@
       <w:bookmarkEnd w:id="43"/>
     </w:p>
     <w:p>
-      <w:bookmarkStart w:id="44" w:name="_GoBack"/>
       <w:r>
         <w:rPr>
           <w:noProof/>
@@ -10511,7 +10501,7 @@
                     <pic:cNvPicPr/>
                   </pic:nvPicPr>
                   <pic:blipFill>
-                    <a:blip r:embed="rId26">
+                    <a:blip r:embed="rId28">
                       <a:extLst>
                         <a:ext uri="{28A0092B-C50C-407E-A947-70E740481C1C}">
                           <a14:useLocalDpi xmlns:a14="http://schemas.microsoft.com/office/drawing/2010/main" val="0"/>
@@ -10551,7 +10541,6 @@
           </wp:anchor>
         </w:drawing>
       </w:r>
-      <w:bookmarkEnd w:id="44"/>
       <w:r>
         <w:t>Az avatárok nevét és leírását/háttértörténetét tárolja adott nyelveken.</w:t>
       </w:r>
@@ -10876,7 +10865,7 @@
       <w:pPr>
         <w:pStyle w:val="Cmsor4"/>
       </w:pPr>
-      <w:bookmarkStart w:id="45" w:name="_Toc193450435"/>
+      <w:bookmarkStart w:id="44" w:name="_Toc193450435"/>
       <w:r>
         <w:t xml:space="preserve">Az </w:t>
       </w:r>
@@ -10888,7 +10877,7 @@
       <w:r>
         <w:t xml:space="preserve"> tábla</w:t>
       </w:r>
-      <w:bookmarkEnd w:id="45"/>
+      <w:bookmarkEnd w:id="44"/>
     </w:p>
     <w:p>
       <w:r>
@@ -10919,7 +10908,7 @@
                     <pic:cNvPicPr/>
                   </pic:nvPicPr>
                   <pic:blipFill>
-                    <a:blip r:embed="rId27">
+                    <a:blip r:embed="rId29">
                       <a:extLst>
                         <a:ext uri="{28A0092B-C50C-407E-A947-70E740481C1C}">
                           <a14:useLocalDpi xmlns:a14="http://schemas.microsoft.com/office/drawing/2010/main" val="0"/>
@@ -11306,7 +11295,7 @@
           <w:color w:val="2F5496" w:themeColor="accent1" w:themeShade="BF"/>
         </w:rPr>
       </w:pPr>
-      <w:bookmarkStart w:id="46" w:name="_Hlk193333633"/>
+      <w:bookmarkStart w:id="45" w:name="_Hlk193333633"/>
       <w:r>
         <w:br w:type="page"/>
       </w:r>
@@ -11315,7 +11304,7 @@
       <w:pPr>
         <w:pStyle w:val="Cmsor4"/>
       </w:pPr>
-      <w:bookmarkStart w:id="47" w:name="_Toc193450436"/>
+      <w:bookmarkStart w:id="46" w:name="_Toc193450436"/>
       <w:r>
         <w:lastRenderedPageBreak/>
         <w:t xml:space="preserve">Az </w:t>
@@ -11328,7 +11317,7 @@
       <w:r>
         <w:t xml:space="preserve"> tábla</w:t>
       </w:r>
-      <w:bookmarkEnd w:id="47"/>
+      <w:bookmarkEnd w:id="46"/>
     </w:p>
     <w:p>
       <w:r>
@@ -11359,7 +11348,7 @@
                     <pic:cNvPicPr/>
                   </pic:nvPicPr>
                   <pic:blipFill>
-                    <a:blip r:embed="rId28">
+                    <a:blip r:embed="rId30">
                       <a:extLst>
                         <a:ext uri="{28A0092B-C50C-407E-A947-70E740481C1C}">
                           <a14:useLocalDpi xmlns:a14="http://schemas.microsoft.com/office/drawing/2010/main" val="0"/>
@@ -11423,7 +11412,7 @@
           <w:tcPr>
             <w:tcW w:w="1283" w:type="dxa"/>
           </w:tcPr>
-          <w:bookmarkEnd w:id="46"/>
+          <w:bookmarkEnd w:id="45"/>
           <w:p>
             <w:pPr>
               <w:jc w:val="center"/>
@@ -11724,7 +11713,7 @@
       <w:pPr>
         <w:pStyle w:val="Cmsor4"/>
       </w:pPr>
-      <w:bookmarkStart w:id="48" w:name="_Toc193450437"/>
+      <w:bookmarkStart w:id="47" w:name="_Toc193450437"/>
       <w:r>
         <w:t xml:space="preserve">A </w:t>
       </w:r>
@@ -11736,7 +11725,7 @@
       <w:r>
         <w:t xml:space="preserve"> tábla</w:t>
       </w:r>
-      <w:bookmarkEnd w:id="48"/>
+      <w:bookmarkEnd w:id="47"/>
     </w:p>
     <w:p>
       <w:r>
@@ -11767,7 +11756,7 @@
                     <pic:cNvPicPr/>
                   </pic:nvPicPr>
                   <pic:blipFill>
-                    <a:blip r:embed="rId29">
+                    <a:blip r:embed="rId31">
                       <a:extLst>
                         <a:ext uri="{28A0092B-C50C-407E-A947-70E740481C1C}">
                           <a14:useLocalDpi xmlns:a14="http://schemas.microsoft.com/office/drawing/2010/main" val="0"/>
@@ -12095,12 +12084,12 @@
       <w:pPr>
         <w:pStyle w:val="Cmsor2"/>
       </w:pPr>
-      <w:bookmarkStart w:id="49" w:name="_Toc193450438"/>
+      <w:bookmarkStart w:id="48" w:name="_Toc193450438"/>
       <w:r>
         <w:lastRenderedPageBreak/>
         <w:t>A weboldal felépítése</w:t>
       </w:r>
-      <w:bookmarkEnd w:id="49"/>
+      <w:bookmarkEnd w:id="48"/>
     </w:p>
     <w:p>
       <w:pPr>
@@ -12250,7 +12239,12 @@
       </w:r>
       <w:proofErr w:type="spellEnd"/>
       <w:r>
-        <w:t xml:space="preserve"> adattagot, mely értéke a jelenlegi téma, és am</w:t>
+        <w:t xml:space="preserve"> adattagot, mely értéke a jele</w:t>
+      </w:r>
+      <w:bookmarkStart w:id="49" w:name="_GoBack"/>
+      <w:bookmarkEnd w:id="49"/>
+      <w:r>
+        <w:t>nlegi téma, és am</w:t>
       </w:r>
       <w:r>
         <w:t>ely</w:t>
@@ -12425,8 +12419,7 @@
       <w:bookmarkEnd w:id="62"/>
     </w:p>
     <w:sectPr>
-      <w:headerReference w:type="default" r:id="rId30"/>
-      <w:footerReference w:type="default" r:id="rId31"/>
+      <w:headerReference w:type="default" r:id="rId32"/>
       <w:pgSz w:w="11906" w:h="16838" w:code="124"/>
       <w:pgMar w:top="1418" w:right="1418" w:bottom="1418" w:left="1418" w:header="709" w:footer="709" w:gutter="567"/>
       <w:cols w:space="708"/>
@@ -12647,15 +12640,755 @@
       <w:pStyle w:val="lfej"/>
       <w:jc w:val="right"/>
     </w:pPr>
-    <w:fldSimple w:instr=" STYLEREF  &quot;Címsor 2&quot;  \* MERGEFORMAT ">
-      <w:r>
-        <w:rPr>
-          <w:noProof/>
-        </w:rPr>
-        <w:t>A program feltelepítése</w:t>
-      </w:r>
-    </w:fldSimple>
   </w:p>
+</w:hdr>
+</file>
+
+<file path=word/header4.xml><?xml version="1.0" encoding="utf-8"?>
+<w:hdr xmlns:wpc="http://schemas.microsoft.com/office/word/2010/wordprocessingCanvas" xmlns:cx="http://schemas.microsoft.com/office/drawing/2014/chartex" xmlns:cx1="http://schemas.microsoft.com/office/drawing/2015/9/8/chartex" xmlns:cx2="http://schemas.microsoft.com/office/drawing/2015/10/21/chartex" xmlns:cx3="http://schemas.microsoft.com/office/drawing/2016/5/9/chartex" xmlns:cx4="http://schemas.microsoft.com/office/drawing/2016/5/10/chartex" xmlns:cx5="http://schemas.microsoft.com/office/drawing/2016/5/11/chartex" xmlns:cx6="http://schemas.microsoft.com/office/drawing/2016/5/12/chartex" xmlns:cx7="http://schemas.microsoft.com/office/drawing/2016/5/13/chartex" xmlns:cx8="http://schemas.microsoft.com/office/drawing/2016/5/14/chartex" xmlns:mc="http://schemas.openxmlformats.org/markup-compatibility/2006" xmlns:aink="http://schemas.microsoft.com/office/drawing/2016/ink" xmlns:am3d="http://schemas.microsoft.com/office/drawing/2017/model3d" xmlns:o="urn:schemas-microsoft-com:office:office" xmlns:r="http://schemas.openxmlformats.org/officeDocument/2006/relationships" xmlns:m="http://schemas.openxmlformats.org/officeDocument/2006/math" xmlns:v="urn:schemas-microsoft-com:vml" xmlns:wp14="http://schemas.microsoft.com/office/word/2010/wordprocessingDrawing" xmlns:wp="http://schemas.openxmlformats.org/drawingml/2006/wordprocessingDrawing" xmlns:w10="urn:schemas-microsoft-com:office:word" xmlns:w="http://schemas.openxmlformats.org/wordprocessingml/2006/main" xmlns:w14="http://schemas.microsoft.com/office/word/2010/wordml" xmlns:w15="http://schemas.microsoft.com/office/word/2012/wordml" xmlns:w16cid="http://schemas.microsoft.com/office/word/2016/wordml/cid" xmlns:w16se="http://schemas.microsoft.com/office/word/2015/wordml/symex" xmlns:wpg="http://schemas.microsoft.com/office/word/2010/wordprocessingGroup" xmlns:wpi="http://schemas.microsoft.com/office/word/2010/wordprocessingInk" xmlns:wne="http://schemas.microsoft.com/office/word/2006/wordml" xmlns:wps="http://schemas.microsoft.com/office/word/2010/wordprocessingShape" mc:Ignorable="w14 w15 w16se w16cid wp14">
+  <w:p>
+    <w:pPr>
+      <w:pStyle w:val="HTML-kntformzott"/>
+      <w:textAlignment w:val="baseline"/>
+      <w:rPr>
+        <w:rStyle w:val="HTML-kd"/>
+        <w:rFonts w:ascii="var(--ff-mono)" w:hAnsi="var(--ff-mono)"/>
+        <w:color w:val="0C0D0E"/>
+        <w:bdr w:val="none" w:sz="0" w:space="0" w:color="auto" w:frame="1"/>
+      </w:rPr>
+    </w:pPr>
+    <w:r>
+      <w:rPr>
+        <w:rStyle w:val="HTML-kd"/>
+        <w:rFonts w:ascii="var(--ff-mono)" w:hAnsi="var(--ff-mono)"/>
+        <w:color w:val="0C0D0E"/>
+        <w:bdr w:val="none" w:sz="0" w:space="0" w:color="auto" w:frame="1"/>
+      </w:rPr>
+      <w:fldChar w:fldCharType="begin"/>
+    </w:r>
+    <w:r>
+      <w:rPr>
+        <w:rStyle w:val="HTML-kd"/>
+        <w:rFonts w:ascii="var(--ff-mono)" w:hAnsi="var(--ff-mono)"/>
+        <w:color w:val="0C0D0E"/>
+        <w:bdr w:val="none" w:sz="0" w:space="0" w:color="auto" w:frame="1"/>
+      </w:rPr>
+      <w:instrText xml:space="preserve"> </w:instrText>
+    </w:r>
+    <w:r>
+      <w:rPr>
+        <w:rStyle w:val="HTML-kd"/>
+        <w:rFonts w:ascii="var(--ff-mono)" w:hAnsi="var(--ff-mono)"/>
+        <w:color w:val="0C0D0E"/>
+        <w:bdr w:val="none" w:sz="0" w:space="0" w:color="auto" w:frame="1"/>
+      </w:rPr>
+      <w:instrText>IF "</w:instrText>
+    </w:r>
+    <w:r>
+      <w:rPr>
+        <w:rStyle w:val="HTML-kd"/>
+        <w:rFonts w:ascii="var(--ff-mono)" w:hAnsi="var(--ff-mono)"/>
+        <w:color w:val="0C0D0E"/>
+        <w:bdr w:val="none" w:sz="0" w:space="0" w:color="auto" w:frame="1"/>
+      </w:rPr>
+      <w:fldChar w:fldCharType="begin"/>
+    </w:r>
+    <w:r>
+      <w:rPr>
+        <w:rStyle w:val="HTML-kd"/>
+        <w:rFonts w:ascii="var(--ff-mono)" w:hAnsi="var(--ff-mono)"/>
+        <w:color w:val="0C0D0E"/>
+        <w:bdr w:val="none" w:sz="0" w:space="0" w:color="auto" w:frame="1"/>
+      </w:rPr>
+      <w:instrText xml:space="preserve"> </w:instrText>
+    </w:r>
+    <w:r>
+      <w:rPr>
+        <w:rStyle w:val="HTML-kd"/>
+        <w:rFonts w:ascii="var(--ff-mono)" w:hAnsi="var(--ff-mono)"/>
+        <w:color w:val="0C0D0E"/>
+        <w:bdr w:val="none" w:sz="0" w:space="0" w:color="auto" w:frame="1"/>
+      </w:rPr>
+      <w:instrText>STYLEREF "</w:instrText>
+    </w:r>
+    <w:r>
+      <w:rPr>
+        <w:rStyle w:val="HTML-kd"/>
+        <w:rFonts w:ascii="var(--ff-mono)" w:hAnsi="var(--ff-mono)"/>
+        <w:color w:val="0C0D0E"/>
+        <w:bdr w:val="none" w:sz="0" w:space="0" w:color="auto" w:frame="1"/>
+      </w:rPr>
+      <w:instrText>Címsor</w:instrText>
+    </w:r>
+    <w:r>
+      <w:rPr>
+        <w:rStyle w:val="HTML-kd"/>
+        <w:rFonts w:ascii="var(--ff-mono)" w:hAnsi="var(--ff-mono)"/>
+        <w:color w:val="0C0D0E"/>
+        <w:bdr w:val="none" w:sz="0" w:space="0" w:color="auto" w:frame="1"/>
+      </w:rPr>
+      <w:instrText xml:space="preserve"> 2" \r </w:instrText>
+    </w:r>
+    <w:r>
+      <w:rPr>
+        <w:rStyle w:val="HTML-kd"/>
+        <w:rFonts w:ascii="var(--ff-mono)" w:hAnsi="var(--ff-mono)"/>
+        <w:color w:val="0C0D0E"/>
+        <w:bdr w:val="none" w:sz="0" w:space="0" w:color="auto" w:frame="1"/>
+      </w:rPr>
+      <w:instrText xml:space="preserve"> </w:instrText>
+    </w:r>
+    <w:r>
+      <w:rPr>
+        <w:rStyle w:val="HTML-kd"/>
+        <w:rFonts w:ascii="var(--ff-mono)" w:hAnsi="var(--ff-mono)"/>
+        <w:color w:val="0C0D0E"/>
+        <w:bdr w:val="none" w:sz="0" w:space="0" w:color="auto" w:frame="1"/>
+      </w:rPr>
+      <w:fldChar w:fldCharType="separate"/>
+    </w:r>
+    <w:r>
+      <w:rPr>
+        <w:rStyle w:val="HTML-kd"/>
+        <w:rFonts w:ascii="var(--ff-mono)" w:hAnsi="var(--ff-mono)"/>
+        <w:noProof/>
+        <w:color w:val="0C0D0E"/>
+        <w:bdr w:val="none" w:sz="0" w:space="0" w:color="auto" w:frame="1"/>
+      </w:rPr>
+      <w:instrText>3.5</w:instrText>
+    </w:r>
+    <w:r>
+      <w:rPr>
+        <w:rStyle w:val="HTML-kd"/>
+        <w:rFonts w:ascii="var(--ff-mono)" w:hAnsi="var(--ff-mono)"/>
+        <w:color w:val="0C0D0E"/>
+        <w:bdr w:val="none" w:sz="0" w:space="0" w:color="auto" w:frame="1"/>
+      </w:rPr>
+      <w:fldChar w:fldCharType="end"/>
+    </w:r>
+    <w:r>
+      <w:rPr>
+        <w:rStyle w:val="HTML-kd"/>
+        <w:rFonts w:ascii="var(--ff-mono)" w:hAnsi="var(--ff-mono)"/>
+        <w:color w:val="0C0D0E"/>
+        <w:bdr w:val="none" w:sz="0" w:space="0" w:color="auto" w:frame="1"/>
+      </w:rPr>
+      <w:instrText>" = "</w:instrText>
+    </w:r>
+    <w:r>
+      <w:rPr>
+        <w:rStyle w:val="HTML-kd"/>
+        <w:rFonts w:ascii="var(--ff-mono)" w:hAnsi="var(--ff-mono)"/>
+        <w:color w:val="0C0D0E"/>
+        <w:bdr w:val="none" w:sz="0" w:space="0" w:color="auto" w:frame="1"/>
+      </w:rPr>
+      <w:fldChar w:fldCharType="begin"/>
+    </w:r>
+    <w:r>
+      <w:rPr>
+        <w:rStyle w:val="HTML-kd"/>
+        <w:rFonts w:ascii="var(--ff-mono)" w:hAnsi="var(--ff-mono)"/>
+        <w:color w:val="0C0D0E"/>
+        <w:bdr w:val="none" w:sz="0" w:space="0" w:color="auto" w:frame="1"/>
+      </w:rPr>
+      <w:instrText xml:space="preserve"> </w:instrText>
+    </w:r>
+    <w:r>
+      <w:rPr>
+        <w:rStyle w:val="HTML-kd"/>
+        <w:rFonts w:ascii="var(--ff-mono)" w:hAnsi="var(--ff-mono)"/>
+        <w:color w:val="0C0D0E"/>
+        <w:bdr w:val="none" w:sz="0" w:space="0" w:color="auto" w:frame="1"/>
+      </w:rPr>
+      <w:instrText>STYLEREF  "</w:instrText>
+    </w:r>
+    <w:r>
+      <w:rPr>
+        <w:rStyle w:val="HTML-kd"/>
+        <w:rFonts w:ascii="var(--ff-mono)" w:hAnsi="var(--ff-mono)"/>
+        <w:color w:val="0C0D0E"/>
+        <w:bdr w:val="none" w:sz="0" w:space="0" w:color="auto" w:frame="1"/>
+      </w:rPr>
+      <w:instrText>C</w:instrText>
+    </w:r>
+    <w:r>
+      <w:rPr>
+        <w:rStyle w:val="HTML-kd"/>
+        <w:rFonts w:ascii="var(--ff-mono)" w:hAnsi="var(--ff-mono)"/>
+        <w:color w:val="0C0D0E"/>
+        <w:bdr w:val="none" w:sz="0" w:space="0" w:color="auto" w:frame="1"/>
+      </w:rPr>
+      <w:instrText xml:space="preserve">ímsor </w:instrText>
+    </w:r>
+    <w:r>
+      <w:rPr>
+        <w:rStyle w:val="HTML-kd"/>
+        <w:rFonts w:ascii="var(--ff-mono)" w:hAnsi="var(--ff-mono)"/>
+        <w:color w:val="0C0D0E"/>
+        <w:bdr w:val="none" w:sz="0" w:space="0" w:color="auto" w:frame="1"/>
+      </w:rPr>
+      <w:instrText xml:space="preserve">1" \w </w:instrText>
+    </w:r>
+    <w:r>
+      <w:rPr>
+        <w:rStyle w:val="HTML-kd"/>
+        <w:rFonts w:ascii="var(--ff-mono)" w:hAnsi="var(--ff-mono)"/>
+        <w:color w:val="0C0D0E"/>
+        <w:bdr w:val="none" w:sz="0" w:space="0" w:color="auto" w:frame="1"/>
+      </w:rPr>
+      <w:instrText xml:space="preserve"> </w:instrText>
+    </w:r>
+    <w:r>
+      <w:rPr>
+        <w:rStyle w:val="HTML-kd"/>
+        <w:rFonts w:ascii="var(--ff-mono)" w:hAnsi="var(--ff-mono)"/>
+        <w:color w:val="0C0D0E"/>
+        <w:bdr w:val="none" w:sz="0" w:space="0" w:color="auto" w:frame="1"/>
+      </w:rPr>
+      <w:fldChar w:fldCharType="separate"/>
+    </w:r>
+    <w:r>
+      <w:rPr>
+        <w:rStyle w:val="HTML-kd"/>
+        <w:rFonts w:ascii="var(--ff-mono)" w:hAnsi="var(--ff-mono)"/>
+        <w:noProof/>
+        <w:color w:val="0C0D0E"/>
+        <w:bdr w:val="none" w:sz="0" w:space="0" w:color="auto" w:frame="1"/>
+      </w:rPr>
+      <w:instrText>3</w:instrText>
+    </w:r>
+    <w:r>
+      <w:rPr>
+        <w:rStyle w:val="HTML-kd"/>
+        <w:rFonts w:ascii="var(--ff-mono)" w:hAnsi="var(--ff-mono)"/>
+        <w:color w:val="0C0D0E"/>
+        <w:bdr w:val="none" w:sz="0" w:space="0" w:color="auto" w:frame="1"/>
+      </w:rPr>
+      <w:fldChar w:fldCharType="end"/>
+    </w:r>
+    <w:r>
+      <w:rPr>
+        <w:rStyle w:val="HTML-kd"/>
+        <w:rFonts w:ascii="var(--ff-mono)" w:hAnsi="var(--ff-mono)"/>
+        <w:color w:val="0C0D0E"/>
+        <w:bdr w:val="none" w:sz="0" w:space="0" w:color="auto" w:frame="1"/>
+      </w:rPr>
+      <w:instrText xml:space="preserve">.*" </w:instrText>
+    </w:r>
+  </w:p>
+  <w:p>
+    <w:pPr>
+      <w:pStyle w:val="HTML-kntformzott"/>
+      <w:textAlignment w:val="baseline"/>
+    </w:pPr>
+    <w:r>
+      <w:rPr>
+        <w:rStyle w:val="HTML-kd"/>
+        <w:rFonts w:ascii="var(--ff-mono)" w:hAnsi="var(--ff-mono)"/>
+        <w:color w:val="0C0D0E"/>
+        <w:bdr w:val="none" w:sz="0" w:space="0" w:color="auto" w:frame="1"/>
+      </w:rPr>
+      <w:instrText xml:space="preserve">" </w:instrText>
+    </w:r>
+    <w:r>
+      <w:rPr>
+        <w:rStyle w:val="HTML-kd"/>
+        <w:rFonts w:ascii="var(--ff-mono)" w:hAnsi="var(--ff-mono)"/>
+        <w:color w:val="0C0D0E"/>
+        <w:bdr w:val="none" w:sz="0" w:space="0" w:color="auto" w:frame="1"/>
+      </w:rPr>
+      <w:fldChar w:fldCharType="begin"/>
+    </w:r>
+    <w:r>
+      <w:rPr>
+        <w:rStyle w:val="HTML-kd"/>
+        <w:rFonts w:ascii="var(--ff-mono)" w:hAnsi="var(--ff-mono)"/>
+        <w:color w:val="0C0D0E"/>
+        <w:bdr w:val="none" w:sz="0" w:space="0" w:color="auto" w:frame="1"/>
+      </w:rPr>
+      <w:instrText xml:space="preserve"> </w:instrText>
+    </w:r>
+    <w:r>
+      <w:rPr>
+        <w:rStyle w:val="HTML-kd"/>
+        <w:rFonts w:ascii="var(--ff-mono)" w:hAnsi="var(--ff-mono)"/>
+        <w:color w:val="0C0D0E"/>
+        <w:bdr w:val="none" w:sz="0" w:space="0" w:color="auto" w:frame="1"/>
+      </w:rPr>
+      <w:instrText>STYLEREF  "</w:instrText>
+    </w:r>
+    <w:r>
+      <w:rPr>
+        <w:rStyle w:val="HTML-kd"/>
+        <w:rFonts w:ascii="var(--ff-mono)" w:hAnsi="var(--ff-mono)"/>
+        <w:color w:val="0C0D0E"/>
+        <w:bdr w:val="none" w:sz="0" w:space="0" w:color="auto" w:frame="1"/>
+      </w:rPr>
+      <w:instrText xml:space="preserve">Címsor </w:instrText>
+    </w:r>
+    <w:r>
+      <w:rPr>
+        <w:rStyle w:val="HTML-kd"/>
+        <w:rFonts w:ascii="var(--ff-mono)" w:hAnsi="var(--ff-mono)"/>
+        <w:color w:val="0C0D0E"/>
+        <w:bdr w:val="none" w:sz="0" w:space="0" w:color="auto" w:frame="1"/>
+      </w:rPr>
+      <w:instrText xml:space="preserve">2" \r </w:instrText>
+    </w:r>
+    <w:r>
+      <w:rPr>
+        <w:rStyle w:val="HTML-kd"/>
+        <w:rFonts w:ascii="var(--ff-mono)" w:hAnsi="var(--ff-mono)"/>
+        <w:color w:val="0C0D0E"/>
+        <w:bdr w:val="none" w:sz="0" w:space="0" w:color="auto" w:frame="1"/>
+      </w:rPr>
+      <w:instrText xml:space="preserve"> </w:instrText>
+    </w:r>
+    <w:r>
+      <w:rPr>
+        <w:rStyle w:val="HTML-kd"/>
+        <w:rFonts w:ascii="var(--ff-mono)" w:hAnsi="var(--ff-mono)"/>
+        <w:color w:val="0C0D0E"/>
+        <w:bdr w:val="none" w:sz="0" w:space="0" w:color="auto" w:frame="1"/>
+      </w:rPr>
+      <w:fldChar w:fldCharType="separate"/>
+    </w:r>
+    <w:r>
+      <w:rPr>
+        <w:rStyle w:val="HTML-kd"/>
+        <w:rFonts w:ascii="var(--ff-mono)" w:hAnsi="var(--ff-mono)"/>
+        <w:noProof/>
+        <w:color w:val="0C0D0E"/>
+        <w:bdr w:val="none" w:sz="0" w:space="0" w:color="auto" w:frame="1"/>
+      </w:rPr>
+      <w:instrText>3.5</w:instrText>
+    </w:r>
+    <w:r>
+      <w:rPr>
+        <w:rStyle w:val="HTML-kd"/>
+        <w:rFonts w:ascii="var(--ff-mono)" w:hAnsi="var(--ff-mono)"/>
+        <w:color w:val="0C0D0E"/>
+        <w:bdr w:val="none" w:sz="0" w:space="0" w:color="auto" w:frame="1"/>
+      </w:rPr>
+      <w:fldChar w:fldCharType="end"/>
+    </w:r>
+    <w:r>
+      <w:rPr>
+        <w:rStyle w:val="HTML-kd"/>
+        <w:rFonts w:ascii="var(--ff-mono)" w:hAnsi="var(--ff-mono)"/>
+        <w:color w:val="0C0D0E"/>
+        <w:bdr w:val="none" w:sz="0" w:space="0" w:color="auto" w:frame="1"/>
+      </w:rPr>
+      <w:instrText>.</w:instrText>
+    </w:r>
+    <w:r>
+      <w:rPr>
+        <w:rStyle w:val="HTML-kd"/>
+        <w:rFonts w:ascii="var(--ff-mono)" w:hAnsi="var(--ff-mono)"/>
+        <w:color w:val="0C0D0E"/>
+        <w:bdr w:val="none" w:sz="0" w:space="0" w:color="auto" w:frame="1"/>
+      </w:rPr>
+      <w:instrText xml:space="preserve"> </w:instrText>
+    </w:r>
+    <w:r>
+      <w:rPr>
+        <w:rStyle w:val="HTML-kd"/>
+        <w:rFonts w:ascii="var(--ff-mono)" w:hAnsi="var(--ff-mono)"/>
+        <w:color w:val="0C0D0E"/>
+        <w:bdr w:val="none" w:sz="0" w:space="0" w:color="auto" w:frame="1"/>
+      </w:rPr>
+      <w:fldChar w:fldCharType="begin"/>
+    </w:r>
+    <w:r>
+      <w:rPr>
+        <w:rStyle w:val="HTML-kd"/>
+        <w:rFonts w:ascii="var(--ff-mono)" w:hAnsi="var(--ff-mono)"/>
+        <w:color w:val="0C0D0E"/>
+        <w:bdr w:val="none" w:sz="0" w:space="0" w:color="auto" w:frame="1"/>
+      </w:rPr>
+      <w:instrText xml:space="preserve"> </w:instrText>
+    </w:r>
+    <w:r>
+      <w:rPr>
+        <w:rStyle w:val="HTML-kd"/>
+        <w:rFonts w:ascii="var(--ff-mono)" w:hAnsi="var(--ff-mono)"/>
+        <w:color w:val="0C0D0E"/>
+        <w:bdr w:val="none" w:sz="0" w:space="0" w:color="auto" w:frame="1"/>
+      </w:rPr>
+      <w:instrText>STYLEREF  "</w:instrText>
+    </w:r>
+    <w:r>
+      <w:rPr>
+        <w:rStyle w:val="HTML-kd"/>
+        <w:rFonts w:ascii="var(--ff-mono)" w:hAnsi="var(--ff-mono)"/>
+        <w:color w:val="0C0D0E"/>
+        <w:bdr w:val="none" w:sz="0" w:space="0" w:color="auto" w:frame="1"/>
+      </w:rPr>
+      <w:instrText xml:space="preserve">Címsor </w:instrText>
+    </w:r>
+    <w:r>
+      <w:rPr>
+        <w:rStyle w:val="HTML-kd"/>
+        <w:rFonts w:ascii="var(--ff-mono)" w:hAnsi="var(--ff-mono)"/>
+        <w:color w:val="0C0D0E"/>
+        <w:bdr w:val="none" w:sz="0" w:space="0" w:color="auto" w:frame="1"/>
+      </w:rPr>
+      <w:instrText>2"</w:instrText>
+    </w:r>
+    <w:r>
+      <w:rPr>
+        <w:rStyle w:val="HTML-kd"/>
+        <w:rFonts w:ascii="var(--ff-mono)" w:hAnsi="var(--ff-mono)"/>
+        <w:color w:val="0C0D0E"/>
+        <w:bdr w:val="none" w:sz="0" w:space="0" w:color="auto" w:frame="1"/>
+      </w:rPr>
+      <w:instrText xml:space="preserve"> </w:instrText>
+    </w:r>
+    <w:r>
+      <w:rPr>
+        <w:rStyle w:val="HTML-kd"/>
+        <w:rFonts w:ascii="var(--ff-mono)" w:hAnsi="var(--ff-mono)"/>
+        <w:color w:val="0C0D0E"/>
+        <w:bdr w:val="none" w:sz="0" w:space="0" w:color="auto" w:frame="1"/>
+      </w:rPr>
+      <w:fldChar w:fldCharType="separate"/>
+    </w:r>
+    <w:r>
+      <w:rPr>
+        <w:rStyle w:val="HTML-kd"/>
+        <w:rFonts w:ascii="var(--ff-mono)" w:hAnsi="var(--ff-mono)"/>
+        <w:noProof/>
+        <w:color w:val="0C0D0E"/>
+        <w:bdr w:val="none" w:sz="0" w:space="0" w:color="auto" w:frame="1"/>
+      </w:rPr>
+      <w:instrText>Az API fel</w:instrText>
+    </w:r>
+    <w:r>
+      <w:rPr>
+        <w:rStyle w:val="HTML-kd"/>
+        <w:rFonts w:ascii="var(--ff-mono)" w:hAnsi="var(--ff-mono)" w:hint="eastAsia"/>
+        <w:noProof/>
+        <w:color w:val="0C0D0E"/>
+        <w:bdr w:val="none" w:sz="0" w:space="0" w:color="auto" w:frame="1"/>
+      </w:rPr>
+      <w:instrText>é</w:instrText>
+    </w:r>
+    <w:r>
+      <w:rPr>
+        <w:rStyle w:val="HTML-kd"/>
+        <w:rFonts w:ascii="var(--ff-mono)" w:hAnsi="var(--ff-mono)"/>
+        <w:noProof/>
+        <w:color w:val="0C0D0E"/>
+        <w:bdr w:val="none" w:sz="0" w:space="0" w:color="auto" w:frame="1"/>
+      </w:rPr>
+      <w:instrText>p</w:instrText>
+    </w:r>
+    <w:r>
+      <w:rPr>
+        <w:rStyle w:val="HTML-kd"/>
+        <w:rFonts w:ascii="var(--ff-mono)" w:hAnsi="var(--ff-mono)" w:hint="eastAsia"/>
+        <w:noProof/>
+        <w:color w:val="0C0D0E"/>
+        <w:bdr w:val="none" w:sz="0" w:space="0" w:color="auto" w:frame="1"/>
+      </w:rPr>
+      <w:instrText>í</w:instrText>
+    </w:r>
+    <w:r>
+      <w:rPr>
+        <w:rStyle w:val="HTML-kd"/>
+        <w:rFonts w:ascii="var(--ff-mono)" w:hAnsi="var(--ff-mono)"/>
+        <w:noProof/>
+        <w:color w:val="0C0D0E"/>
+        <w:bdr w:val="none" w:sz="0" w:space="0" w:color="auto" w:frame="1"/>
+      </w:rPr>
+      <w:instrText>t</w:instrText>
+    </w:r>
+    <w:r>
+      <w:rPr>
+        <w:rStyle w:val="HTML-kd"/>
+        <w:rFonts w:ascii="var(--ff-mono)" w:hAnsi="var(--ff-mono)" w:hint="eastAsia"/>
+        <w:noProof/>
+        <w:color w:val="0C0D0E"/>
+        <w:bdr w:val="none" w:sz="0" w:space="0" w:color="auto" w:frame="1"/>
+      </w:rPr>
+      <w:instrText>é</w:instrText>
+    </w:r>
+    <w:r>
+      <w:rPr>
+        <w:rStyle w:val="HTML-kd"/>
+        <w:rFonts w:ascii="var(--ff-mono)" w:hAnsi="var(--ff-mono)"/>
+        <w:noProof/>
+        <w:color w:val="0C0D0E"/>
+        <w:bdr w:val="none" w:sz="0" w:space="0" w:color="auto" w:frame="1"/>
+      </w:rPr>
+      <w:instrText>se</w:instrText>
+    </w:r>
+    <w:r>
+      <w:rPr>
+        <w:rStyle w:val="HTML-kd"/>
+        <w:rFonts w:ascii="var(--ff-mono)" w:hAnsi="var(--ff-mono)"/>
+        <w:color w:val="0C0D0E"/>
+        <w:bdr w:val="none" w:sz="0" w:space="0" w:color="auto" w:frame="1"/>
+      </w:rPr>
+      <w:fldChar w:fldCharType="end"/>
+    </w:r>
+    <w:r>
+      <w:rPr>
+        <w:rStyle w:val="HTML-kd"/>
+        <w:rFonts w:ascii="var(--ff-mono)" w:hAnsi="var(--ff-mono)"/>
+        <w:color w:val="0C0D0E"/>
+        <w:bdr w:val="none" w:sz="0" w:space="0" w:color="auto" w:frame="1"/>
+      </w:rPr>
+      <w:instrText>"</w:instrText>
+    </w:r>
+    <w:r>
+      <w:rPr>
+        <w:rStyle w:val="HTML-kd"/>
+        <w:rFonts w:ascii="var(--ff-mono)" w:hAnsi="var(--ff-mono)"/>
+        <w:color w:val="0C0D0E"/>
+        <w:bdr w:val="none" w:sz="0" w:space="0" w:color="auto" w:frame="1"/>
+      </w:rPr>
+      <w:instrText xml:space="preserve"> </w:instrText>
+    </w:r>
+    <w:r>
+      <w:rPr>
+        <w:rStyle w:val="HTML-kd"/>
+        <w:rFonts w:ascii="var(--ff-mono)" w:hAnsi="var(--ff-mono)"/>
+        <w:color w:val="0C0D0E"/>
+        <w:bdr w:val="none" w:sz="0" w:space="0" w:color="auto" w:frame="1"/>
+      </w:rPr>
+      <w:instrText xml:space="preserve"> "</w:instrText>
+    </w:r>
+    <w:r>
+      <w:rPr>
+        <w:rStyle w:val="HTML-kd"/>
+        <w:rFonts w:ascii="var(--ff-mono)" w:hAnsi="var(--ff-mono)"/>
+        <w:color w:val="0C0D0E"/>
+        <w:bdr w:val="none" w:sz="0" w:space="0" w:color="auto" w:frame="1"/>
+      </w:rPr>
+      <w:fldChar w:fldCharType="begin"/>
+    </w:r>
+    <w:r>
+      <w:rPr>
+        <w:rStyle w:val="HTML-kd"/>
+        <w:rFonts w:ascii="var(--ff-mono)" w:hAnsi="var(--ff-mono)"/>
+        <w:color w:val="0C0D0E"/>
+        <w:bdr w:val="none" w:sz="0" w:space="0" w:color="auto" w:frame="1"/>
+      </w:rPr>
+      <w:instrText xml:space="preserve"> STYLEREF "Címsor 1" \r </w:instrText>
+    </w:r>
+    <w:r>
+      <w:rPr>
+        <w:rStyle w:val="HTML-kd"/>
+        <w:rFonts w:ascii="var(--ff-mono)" w:hAnsi="var(--ff-mono)"/>
+        <w:color w:val="0C0D0E"/>
+        <w:bdr w:val="none" w:sz="0" w:space="0" w:color="auto" w:frame="1"/>
+      </w:rPr>
+      <w:fldChar w:fldCharType="separate"/>
+    </w:r>
+    <w:r>
+      <w:rPr>
+        <w:rStyle w:val="HTML-kd"/>
+        <w:rFonts w:ascii="var(--ff-mono)" w:hAnsi="var(--ff-mono)"/>
+        <w:noProof/>
+        <w:color w:val="0C0D0E"/>
+        <w:bdr w:val="none" w:sz="0" w:space="0" w:color="auto" w:frame="1"/>
+      </w:rPr>
+      <w:instrText>5</w:instrText>
+    </w:r>
+    <w:r>
+      <w:rPr>
+        <w:rStyle w:val="HTML-kd"/>
+        <w:rFonts w:ascii="var(--ff-mono)" w:hAnsi="var(--ff-mono)"/>
+        <w:color w:val="0C0D0E"/>
+        <w:bdr w:val="none" w:sz="0" w:space="0" w:color="auto" w:frame="1"/>
+      </w:rPr>
+      <w:fldChar w:fldCharType="end"/>
+    </w:r>
+    <w:r>
+      <w:rPr>
+        <w:rStyle w:val="HTML-kd"/>
+        <w:rFonts w:ascii="var(--ff-mono)" w:hAnsi="var(--ff-mono)"/>
+        <w:color w:val="0C0D0E"/>
+        <w:bdr w:val="none" w:sz="0" w:space="0" w:color="auto" w:frame="1"/>
+      </w:rPr>
+      <w:instrText xml:space="preserve">. </w:instrText>
+    </w:r>
+    <w:r>
+      <w:rPr>
+        <w:rStyle w:val="HTML-kd"/>
+        <w:rFonts w:ascii="var(--ff-mono)" w:hAnsi="var(--ff-mono)"/>
+        <w:color w:val="0C0D0E"/>
+        <w:bdr w:val="none" w:sz="0" w:space="0" w:color="auto" w:frame="1"/>
+      </w:rPr>
+      <w:fldChar w:fldCharType="begin"/>
+    </w:r>
+    <w:r>
+      <w:rPr>
+        <w:rStyle w:val="HTML-kd"/>
+        <w:rFonts w:ascii="var(--ff-mono)" w:hAnsi="var(--ff-mono)"/>
+        <w:color w:val="0C0D0E"/>
+        <w:bdr w:val="none" w:sz="0" w:space="0" w:color="auto" w:frame="1"/>
+      </w:rPr>
+      <w:instrText xml:space="preserve"> STYLEREF "Címsor 1" </w:instrText>
+    </w:r>
+    <w:r>
+      <w:rPr>
+        <w:rStyle w:val="HTML-kd"/>
+        <w:rFonts w:ascii="var(--ff-mono)" w:hAnsi="var(--ff-mono)"/>
+        <w:color w:val="0C0D0E"/>
+        <w:bdr w:val="none" w:sz="0" w:space="0" w:color="auto" w:frame="1"/>
+      </w:rPr>
+      <w:fldChar w:fldCharType="separate"/>
+    </w:r>
+    <w:r>
+      <w:rPr>
+        <w:rStyle w:val="HTML-kd"/>
+        <w:rFonts w:ascii="var(--ff-mono)" w:hAnsi="var(--ff-mono)"/>
+        <w:noProof/>
+        <w:color w:val="0C0D0E"/>
+        <w:bdr w:val="none" w:sz="0" w:space="0" w:color="auto" w:frame="1"/>
+      </w:rPr>
+      <w:instrText>Mell</w:instrText>
+    </w:r>
+    <w:r>
+      <w:rPr>
+        <w:rStyle w:val="HTML-kd"/>
+        <w:rFonts w:ascii="var(--ff-mono)" w:hAnsi="var(--ff-mono)" w:hint="eastAsia"/>
+        <w:noProof/>
+        <w:color w:val="0C0D0E"/>
+        <w:bdr w:val="none" w:sz="0" w:space="0" w:color="auto" w:frame="1"/>
+      </w:rPr>
+      <w:instrText>é</w:instrText>
+    </w:r>
+    <w:r>
+      <w:rPr>
+        <w:rStyle w:val="HTML-kd"/>
+        <w:rFonts w:ascii="var(--ff-mono)" w:hAnsi="var(--ff-mono)"/>
+        <w:noProof/>
+        <w:color w:val="0C0D0E"/>
+        <w:bdr w:val="none" w:sz="0" w:space="0" w:color="auto" w:frame="1"/>
+      </w:rPr>
+      <w:instrText>kletek</w:instrText>
+    </w:r>
+    <w:r>
+      <w:rPr>
+        <w:rStyle w:val="HTML-kd"/>
+        <w:rFonts w:ascii="var(--ff-mono)" w:hAnsi="var(--ff-mono)"/>
+        <w:color w:val="0C0D0E"/>
+        <w:bdr w:val="none" w:sz="0" w:space="0" w:color="auto" w:frame="1"/>
+      </w:rPr>
+      <w:fldChar w:fldCharType="end"/>
+    </w:r>
+    <w:r>
+      <w:rPr>
+        <w:rStyle w:val="HTML-kd"/>
+        <w:rFonts w:ascii="var(--ff-mono)" w:hAnsi="var(--ff-mono)"/>
+        <w:color w:val="0C0D0E"/>
+        <w:bdr w:val="none" w:sz="0" w:space="0" w:color="auto" w:frame="1"/>
+      </w:rPr>
+      <w:instrText>"</w:instrText>
+    </w:r>
+    <w:r>
+      <w:rPr>
+        <w:rStyle w:val="HTML-kd"/>
+        <w:rFonts w:ascii="var(--ff-mono)" w:hAnsi="var(--ff-mono)"/>
+        <w:color w:val="0C0D0E"/>
+        <w:bdr w:val="none" w:sz="0" w:space="0" w:color="auto" w:frame="1"/>
+      </w:rPr>
+      <w:fldChar w:fldCharType="separate"/>
+    </w:r>
+    <w:r>
+      <w:rPr>
+        <w:rStyle w:val="HTML-kd"/>
+        <w:rFonts w:ascii="var(--ff-mono)" w:hAnsi="var(--ff-mono)"/>
+        <w:noProof/>
+        <w:color w:val="0C0D0E"/>
+        <w:bdr w:val="none" w:sz="0" w:space="0" w:color="auto" w:frame="1"/>
+      </w:rPr>
+      <w:t xml:space="preserve"> </w:t>
+    </w:r>
+    <w:r>
+      <w:rPr>
+        <w:rStyle w:val="HTML-kd"/>
+        <w:rFonts w:ascii="var(--ff-mono)" w:hAnsi="var(--ff-mono)"/>
+        <w:noProof/>
+        <w:color w:val="0C0D0E"/>
+        <w:bdr w:val="none" w:sz="0" w:space="0" w:color="auto" w:frame="1"/>
+      </w:rPr>
+      <w:t>3.5. Az API fel</w:t>
+    </w:r>
+    <w:r>
+      <w:rPr>
+        <w:rStyle w:val="HTML-kd"/>
+        <w:rFonts w:ascii="var(--ff-mono)" w:hAnsi="var(--ff-mono)" w:hint="eastAsia"/>
+        <w:noProof/>
+        <w:color w:val="0C0D0E"/>
+        <w:bdr w:val="none" w:sz="0" w:space="0" w:color="auto" w:frame="1"/>
+      </w:rPr>
+      <w:t>é</w:t>
+    </w:r>
+    <w:r>
+      <w:rPr>
+        <w:rStyle w:val="HTML-kd"/>
+        <w:rFonts w:ascii="var(--ff-mono)" w:hAnsi="var(--ff-mono)"/>
+        <w:noProof/>
+        <w:color w:val="0C0D0E"/>
+        <w:bdr w:val="none" w:sz="0" w:space="0" w:color="auto" w:frame="1"/>
+      </w:rPr>
+      <w:t>p</w:t>
+    </w:r>
+    <w:r>
+      <w:rPr>
+        <w:rStyle w:val="HTML-kd"/>
+        <w:rFonts w:ascii="var(--ff-mono)" w:hAnsi="var(--ff-mono)" w:hint="eastAsia"/>
+        <w:noProof/>
+        <w:color w:val="0C0D0E"/>
+        <w:bdr w:val="none" w:sz="0" w:space="0" w:color="auto" w:frame="1"/>
+      </w:rPr>
+      <w:t>í</w:t>
+    </w:r>
+    <w:r>
+      <w:rPr>
+        <w:rStyle w:val="HTML-kd"/>
+        <w:rFonts w:ascii="var(--ff-mono)" w:hAnsi="var(--ff-mono)"/>
+        <w:noProof/>
+        <w:color w:val="0C0D0E"/>
+        <w:bdr w:val="none" w:sz="0" w:space="0" w:color="auto" w:frame="1"/>
+      </w:rPr>
+      <w:t>t</w:t>
+    </w:r>
+    <w:r>
+      <w:rPr>
+        <w:rStyle w:val="HTML-kd"/>
+        <w:rFonts w:ascii="var(--ff-mono)" w:hAnsi="var(--ff-mono)" w:hint="eastAsia"/>
+        <w:noProof/>
+        <w:color w:val="0C0D0E"/>
+        <w:bdr w:val="none" w:sz="0" w:space="0" w:color="auto" w:frame="1"/>
+      </w:rPr>
+      <w:t>é</w:t>
+    </w:r>
+    <w:r>
+      <w:rPr>
+        <w:rStyle w:val="HTML-kd"/>
+        <w:rFonts w:ascii="var(--ff-mono)" w:hAnsi="var(--ff-mono)"/>
+        <w:noProof/>
+        <w:color w:val="0C0D0E"/>
+        <w:bdr w:val="none" w:sz="0" w:space="0" w:color="auto" w:frame="1"/>
+      </w:rPr>
+      <w:t>se</w:t>
+    </w:r>
+    <w:r>
+      <w:rPr>
+        <w:rStyle w:val="HTML-kd"/>
+        <w:rFonts w:ascii="var(--ff-mono)" w:hAnsi="var(--ff-mono)"/>
+        <w:color w:val="0C0D0E"/>
+        <w:bdr w:val="none" w:sz="0" w:space="0" w:color="auto" w:frame="1"/>
+      </w:rPr>
+      <w:fldChar w:fldCharType="end"/>
+    </w:r>
+  </w:p>
+  <w:p/>
 </w:hdr>
 </file>
 
@@ -14380,6 +15113,68 @@
       </w:tcPr>
     </w:tblStylePr>
   </w:style>
+  <w:style w:type="paragraph" w:styleId="HTML-kntformzott">
+    <w:name w:val="HTML Preformatted"/>
+    <w:basedOn w:val="Norml"/>
+    <w:link w:val="HTML-kntformzottChar"/>
+    <w:uiPriority w:val="99"/>
+    <w:unhideWhenUsed/>
+    <w:rsid w:val="00765143"/>
+    <w:pPr>
+      <w:tabs>
+        <w:tab w:val="left" w:pos="916"/>
+        <w:tab w:val="left" w:pos="1832"/>
+        <w:tab w:val="left" w:pos="2748"/>
+        <w:tab w:val="left" w:pos="3664"/>
+        <w:tab w:val="left" w:pos="4580"/>
+        <w:tab w:val="left" w:pos="5496"/>
+        <w:tab w:val="left" w:pos="6412"/>
+        <w:tab w:val="left" w:pos="7328"/>
+        <w:tab w:val="left" w:pos="8244"/>
+        <w:tab w:val="left" w:pos="9160"/>
+        <w:tab w:val="left" w:pos="10076"/>
+        <w:tab w:val="left" w:pos="10992"/>
+        <w:tab w:val="left" w:pos="11908"/>
+        <w:tab w:val="left" w:pos="12824"/>
+        <w:tab w:val="left" w:pos="13740"/>
+        <w:tab w:val="left" w:pos="14656"/>
+      </w:tabs>
+      <w:spacing w:after="0" w:line="240" w:lineRule="auto"/>
+      <w:jc w:val="left"/>
+    </w:pPr>
+    <w:rPr>
+      <w:rFonts w:ascii="Courier New" w:eastAsia="Times New Roman" w:hAnsi="Courier New" w:cs="Courier New"/>
+      <w:sz w:val="20"/>
+      <w:szCs w:val="20"/>
+      <w:lang w:eastAsia="hu-HU"/>
+    </w:rPr>
+  </w:style>
+  <w:style w:type="character" w:customStyle="1" w:styleId="HTML-kntformzottChar">
+    <w:name w:val="HTML-ként formázott Char"/>
+    <w:basedOn w:val="Bekezdsalapbettpusa"/>
+    <w:link w:val="HTML-kntformzott"/>
+    <w:uiPriority w:val="99"/>
+    <w:rsid w:val="00765143"/>
+    <w:rPr>
+      <w:rFonts w:ascii="Courier New" w:eastAsia="Times New Roman" w:hAnsi="Courier New" w:cs="Courier New"/>
+      <w:sz w:val="20"/>
+      <w:szCs w:val="20"/>
+      <w:lang w:eastAsia="hu-HU"/>
+    </w:rPr>
+  </w:style>
+  <w:style w:type="character" w:styleId="HTML-kd">
+    <w:name w:val="HTML Code"/>
+    <w:basedOn w:val="Bekezdsalapbettpusa"/>
+    <w:uiPriority w:val="99"/>
+    <w:semiHidden/>
+    <w:unhideWhenUsed/>
+    <w:rsid w:val="00765143"/>
+    <w:rPr>
+      <w:rFonts w:ascii="Courier New" w:eastAsia="Times New Roman" w:hAnsi="Courier New" w:cs="Courier New"/>
+      <w:sz w:val="20"/>
+      <w:szCs w:val="20"/>
+    </w:rPr>
+  </w:style>
 </w:styles>
 </file>
 
@@ -14683,7 +15478,7 @@
 </file>
 
 <file path=customXml/itemProps1.xml><?xml version="1.0" encoding="utf-8"?>
-<ds:datastoreItem xmlns:ds="http://schemas.openxmlformats.org/officeDocument/2006/customXml" ds:itemID="{1F0B7955-7AD7-4ACD-802F-F522CB0CF205}">
+<ds:datastoreItem xmlns:ds="http://schemas.openxmlformats.org/officeDocument/2006/customXml" ds:itemID="{97B6A2D2-4508-48CB-B610-96D4E8A00BDC}">
   <ds:schemaRefs>
     <ds:schemaRef ds:uri="http://schemas.openxmlformats.org/officeDocument/2006/bibliography"/>
   </ds:schemaRefs>

</xml_diff>

<commit_message>
Kind of finished JS docs
Documented almost all JS files, style might need another paragraph to be completely described, and all of it still has to be reviewed and commented on so idk. Anyway we ball
</commit_message>
<xml_diff>
--- a/Dok/Dokumentáció.docx
+++ b/Dok/Dokumentáció.docx
@@ -12239,29 +12239,3081 @@
       </w:r>
       <w:proofErr w:type="spellEnd"/>
       <w:r>
-        <w:t xml:space="preserve"> adattagot, mely értéke a jele</w:t>
+        <w:t xml:space="preserve"> adattagot, mely értéke a jelenlegi téma, és am</w:t>
+      </w:r>
+      <w:r>
+        <w:t>ely</w:t>
+      </w:r>
+      <w:r>
+        <w:t xml:space="preserve"> alapján állítja be a CSS a változóit</w:t>
+      </w:r>
+      <w:r>
+        <w:t>.</w:t>
+      </w:r>
+    </w:p>
+    <w:p>
+      <w:pPr>
+        <w:pStyle w:val="Cmsor3"/>
+      </w:pPr>
+      <w:r>
+        <w:t>Saját felugróablakok</w:t>
+      </w:r>
+    </w:p>
+    <w:p>
+      <w:r>
+        <w:t xml:space="preserve">A weboldalon </w:t>
+      </w:r>
+      <w:r>
+        <w:t>hibaüzenetek megjelenítésére, illetve a profilműveletek</w:t>
+      </w:r>
+      <w:r>
+        <w:t xml:space="preserve"> </w:t>
+      </w:r>
+      <w:r>
+        <w:t xml:space="preserve">szükséges kommunikációra saját </w:t>
+      </w:r>
+      <w:proofErr w:type="spellStart"/>
+      <w:r>
+        <w:t>készítésű</w:t>
+      </w:r>
+      <w:proofErr w:type="spellEnd"/>
+      <w:r>
+        <w:t xml:space="preserve"> felugróablakokat használunk. </w:t>
+      </w:r>
+      <w:r>
+        <w:t xml:space="preserve">Maga a felugróablak egy </w:t>
+      </w:r>
+      <w:r>
+        <w:t>div, benne egy címmel, paragrafussal, szöveges bemeneti mezővel és három gombbal.</w:t>
+      </w:r>
+      <w:r>
+        <w:t xml:space="preserve"> A közös </w:t>
+      </w:r>
+      <w:r>
+        <w:rPr>
+          <w:i/>
+        </w:rPr>
+        <w:t>common.js</w:t>
+      </w:r>
+      <w:r>
+        <w:t xml:space="preserve"> </w:t>
+      </w:r>
+      <w:proofErr w:type="spellStart"/>
+      <w:r>
+        <w:t>szkriptfájlban</w:t>
+      </w:r>
+      <w:proofErr w:type="spellEnd"/>
+      <w:r>
+        <w:t xml:space="preserve"> </w:t>
+      </w:r>
+      <w:r>
+        <w:t>találhatjuk a felugróablak működéséhez és használatához szükséges függvényeket:</w:t>
+      </w:r>
+    </w:p>
+    <w:p>
+      <w:pPr>
+        <w:pStyle w:val="Listaszerbekezds"/>
+        <w:numPr>
+          <w:ilvl w:val="0"/>
+          <w:numId w:val="1"/>
+        </w:numPr>
+      </w:pPr>
+      <w:proofErr w:type="spellStart"/>
+      <w:proofErr w:type="gramStart"/>
+      <w:r>
+        <w:t>showPopup</w:t>
+      </w:r>
+      <w:proofErr w:type="spellEnd"/>
+      <w:r>
+        <w:t>(</w:t>
+      </w:r>
+      <w:proofErr w:type="gramEnd"/>
+      <w:r>
+        <w:t xml:space="preserve">): </w:t>
+      </w:r>
+      <w:r>
+        <w:t>A</w:t>
+      </w:r>
+      <w:r>
+        <w:t>z oldal tetejé</w:t>
+      </w:r>
+      <w:r>
+        <w:t>re csúsztatja a</w:t>
+      </w:r>
+      <w:r>
+        <w:t xml:space="preserve"> felugróablakot</w:t>
+      </w:r>
+      <w:r>
+        <w:t>.</w:t>
+      </w:r>
+    </w:p>
+    <w:p>
+      <w:pPr>
+        <w:pStyle w:val="Listaszerbekezds"/>
+        <w:numPr>
+          <w:ilvl w:val="0"/>
+          <w:numId w:val="1"/>
+        </w:numPr>
+      </w:pPr>
+      <w:proofErr w:type="spellStart"/>
+      <w:proofErr w:type="gramStart"/>
+      <w:r>
+        <w:t>closePopup</w:t>
+      </w:r>
+      <w:proofErr w:type="spellEnd"/>
+      <w:r>
+        <w:t>(</w:t>
+      </w:r>
+      <w:proofErr w:type="gramEnd"/>
+      <w:r>
+        <w:t xml:space="preserve">): </w:t>
+      </w:r>
+      <w:r>
+        <w:t>A</w:t>
+      </w:r>
+      <w:r>
+        <w:t>z oldal teteje fölé csúsztatja („elrejti”) a felugróablakot</w:t>
+      </w:r>
+      <w:r>
+        <w:t>.</w:t>
+      </w:r>
+    </w:p>
+    <w:p>
+      <w:pPr>
+        <w:pStyle w:val="Listaszerbekezds"/>
+        <w:numPr>
+          <w:ilvl w:val="0"/>
+          <w:numId w:val="1"/>
+        </w:numPr>
+      </w:pPr>
+      <w:proofErr w:type="spellStart"/>
+      <w:proofErr w:type="gramStart"/>
+      <w:r>
+        <w:t>setupPopup</w:t>
+      </w:r>
+      <w:proofErr w:type="spellEnd"/>
+      <w:r>
+        <w:t>(</w:t>
+      </w:r>
+      <w:proofErr w:type="gramEnd"/>
+      <w:r>
+        <w:t>…</w:t>
+      </w:r>
+      <w:r>
+        <w:t>):</w:t>
+      </w:r>
+      <w:r>
+        <w:t xml:space="preserve"> A</w:t>
+      </w:r>
+      <w:r>
+        <w:t xml:space="preserve"> felugróablak mindig megjelenő</w:t>
+      </w:r>
+      <w:r>
+        <w:t xml:space="preserve"> </w:t>
+      </w:r>
+      <w:r>
+        <w:t xml:space="preserve">részeinek beállítását végzi el. Ezek a </w:t>
+      </w:r>
+      <w:r>
+        <w:t>címszöveg, az üzenet, a „</w:t>
+      </w:r>
+      <w:r>
+        <w:rPr>
+          <w:i/>
+        </w:rPr>
+        <w:t>Mégsem</w:t>
+      </w:r>
+      <w:r>
+        <w:t xml:space="preserve">” gomb beállítása, illetve a többi gomb funkciójának </w:t>
+      </w:r>
+      <w:proofErr w:type="spellStart"/>
+      <w:r>
+        <w:t>reset-elése</w:t>
+      </w:r>
+      <w:proofErr w:type="spellEnd"/>
+      <w:r>
+        <w:t>.</w:t>
+      </w:r>
+    </w:p>
+    <w:p>
+      <w:pPr>
+        <w:pStyle w:val="Listaszerbekezds"/>
+        <w:numPr>
+          <w:ilvl w:val="0"/>
+          <w:numId w:val="1"/>
+        </w:numPr>
+      </w:pPr>
+      <w:proofErr w:type="spellStart"/>
+      <w:proofErr w:type="gramStart"/>
+      <w:r>
+        <w:t>setAlert</w:t>
+      </w:r>
+      <w:proofErr w:type="spellEnd"/>
+      <w:r>
+        <w:t>(</w:t>
+      </w:r>
+      <w:proofErr w:type="gramEnd"/>
+      <w:r>
+        <w:t>…)</w:t>
+      </w:r>
+      <w:r>
+        <w:t>:</w:t>
+      </w:r>
+      <w:r>
+        <w:t xml:space="preserve"> </w:t>
+      </w:r>
+      <w:r>
+        <w:t>E</w:t>
+      </w:r>
+      <w:r>
+        <w:t>gy bemenet nélküli felugróablak beállítását végzi el.</w:t>
+      </w:r>
+      <w:r>
+        <w:t xml:space="preserve"> </w:t>
+      </w:r>
+      <w:r>
+        <w:t>Paraméterekből b</w:t>
+      </w:r>
+      <w:r>
+        <w:t>eállítja a „</w:t>
+      </w:r>
+      <w:r>
+        <w:rPr>
+          <w:i/>
+        </w:rPr>
+        <w:t>Rendben</w:t>
+      </w:r>
+      <w:r>
+        <w:t>” gomb tényleges szövegét, funkcióját</w:t>
+      </w:r>
+      <w:r>
+        <w:t>, illetve elrejti a nemhasznált részeket.</w:t>
+      </w:r>
+    </w:p>
+    <w:p>
+      <w:pPr>
+        <w:pStyle w:val="Listaszerbekezds"/>
+        <w:numPr>
+          <w:ilvl w:val="0"/>
+          <w:numId w:val="1"/>
+        </w:numPr>
+      </w:pPr>
+      <w:proofErr w:type="spellStart"/>
+      <w:proofErr w:type="gramStart"/>
+      <w:r>
+        <w:t>setPrompt</w:t>
+      </w:r>
+      <w:proofErr w:type="spellEnd"/>
+      <w:r>
+        <w:t>(</w:t>
+      </w:r>
+      <w:proofErr w:type="gramEnd"/>
+      <w:r>
+        <w:t xml:space="preserve">…): </w:t>
+      </w:r>
+      <w:r>
+        <w:t>E</w:t>
+      </w:r>
+      <w:r>
+        <w:t>gy bemenetet váró felugróablak beállítását végzi el. Paraméterekből beállítja az „</w:t>
+      </w:r>
+      <w:r>
+        <w:rPr>
+          <w:i/>
+        </w:rPr>
+        <w:t>Elküld</w:t>
+      </w:r>
+      <w:r>
+        <w:t>” gomb tényleges szövegét, funkcióját, illetve megjeleníti a szükséges elemeket, és elrejti a nemhasználtakat.</w:t>
+      </w:r>
+      <w:r>
+        <w:t xml:space="preserve"> A paraméterek között szerepel a bemenet helyességét ellenőrző függvény, illetve a helytelen bemenetre visszaadott hibaüzenet</w:t>
+      </w:r>
+      <w:r>
+        <w:t xml:space="preserve"> is</w:t>
+      </w:r>
+      <w:r>
+        <w:t>.</w:t>
+      </w:r>
+    </w:p>
+    <w:p>
+      <w:pPr>
+        <w:pStyle w:val="Listaszerbekezds"/>
+        <w:numPr>
+          <w:ilvl w:val="0"/>
+          <w:numId w:val="1"/>
+        </w:numPr>
+      </w:pPr>
+      <w:proofErr w:type="spellStart"/>
+      <w:proofErr w:type="gramStart"/>
+      <w:r>
+        <w:lastRenderedPageBreak/>
+        <w:t>Alert</w:t>
+      </w:r>
+      <w:proofErr w:type="spellEnd"/>
+      <w:r>
+        <w:t>(</w:t>
+      </w:r>
+      <w:proofErr w:type="gramEnd"/>
+      <w:r>
+        <w:t xml:space="preserve">…): </w:t>
+      </w:r>
+      <w:r>
+        <w:t>A</w:t>
+      </w:r>
+      <w:r>
+        <w:t xml:space="preserve"> bemenet nélküli felugróablak használatát </w:t>
+      </w:r>
+      <w:r>
+        <w:t xml:space="preserve">lehetővé tevő </w:t>
+      </w:r>
+      <w:r>
+        <w:t>függvény. Meghívja a megjelenítést, beállítást és az esetleges előző ablak bezárás</w:t>
+      </w:r>
+      <w:r>
+        <w:t>át</w:t>
+      </w:r>
+      <w:r>
+        <w:t xml:space="preserve"> is</w:t>
+      </w:r>
+      <w:r>
+        <w:t>.</w:t>
+      </w:r>
+    </w:p>
+    <w:p>
+      <w:pPr>
+        <w:pStyle w:val="Listaszerbekezds"/>
+        <w:numPr>
+          <w:ilvl w:val="0"/>
+          <w:numId w:val="1"/>
+        </w:numPr>
+      </w:pPr>
+      <w:proofErr w:type="gramStart"/>
+      <w:r>
+        <w:t>Prompt(</w:t>
+      </w:r>
+      <w:proofErr w:type="gramEnd"/>
+      <w:r>
+        <w:t>…):</w:t>
+      </w:r>
+      <w:r>
+        <w:t>A</w:t>
+      </w:r>
+      <w:r>
+        <w:t xml:space="preserve"> bemenet</w:t>
+      </w:r>
+      <w:r>
+        <w:t>et váró</w:t>
+      </w:r>
+      <w:r>
+        <w:t xml:space="preserve"> </w:t>
+      </w:r>
+      <w:r>
+        <w:t>felugróablak használatát lehetővé tevő függvény. Meghívja a megjelenítést, beállítást és az esetleges előző ablak bezárását is</w:t>
+      </w:r>
+      <w:r>
+        <w:t>.</w:t>
+      </w:r>
+    </w:p>
+    <w:p>
+      <w:pPr>
+        <w:pStyle w:val="Cmsor3"/>
+      </w:pPr>
+      <w:r>
+        <w:t>Az API és a weboldal közti kommunikáció</w:t>
+      </w:r>
+    </w:p>
+    <w:p>
+      <w:r>
+        <w:t xml:space="preserve">Az API és </w:t>
+      </w:r>
+      <w:r>
+        <w:t xml:space="preserve">a </w:t>
+      </w:r>
+      <w:r>
+        <w:t>kliens közti kommunikációt JavaScript-</w:t>
+      </w:r>
+      <w:r>
+        <w:t>t</w:t>
+      </w:r>
+      <w:r>
+        <w:t>e</w:t>
+      </w:r>
+      <w:r>
+        <w:t>l</w:t>
+      </w:r>
+      <w:r>
+        <w:t xml:space="preserve"> kezeljük</w:t>
+      </w:r>
+      <w:r>
+        <w:t>,</w:t>
+      </w:r>
+      <w:r>
+        <w:t xml:space="preserve"> a </w:t>
+      </w:r>
+      <w:proofErr w:type="spellStart"/>
+      <w:r>
+        <w:t>jQuery</w:t>
+      </w:r>
+      <w:proofErr w:type="spellEnd"/>
+      <w:r>
+        <w:t xml:space="preserve"> </w:t>
+      </w:r>
+      <w:proofErr w:type="gramStart"/>
+      <w:r>
+        <w:rPr>
+          <w:i/>
+        </w:rPr>
+        <w:t>$.</w:t>
+      </w:r>
+      <w:proofErr w:type="spellStart"/>
+      <w:r>
+        <w:rPr>
+          <w:i/>
+        </w:rPr>
+        <w:t>ajax</w:t>
+      </w:r>
+      <w:proofErr w:type="spellEnd"/>
+      <w:proofErr w:type="gramEnd"/>
+      <w:r>
+        <w:rPr>
+          <w:i/>
+        </w:rPr>
+        <w:t>()</w:t>
+      </w:r>
+      <w:r>
+        <w:t xml:space="preserve"> függvényének segítségével.</w:t>
+      </w:r>
+      <w:r>
+        <w:t xml:space="preserve"> </w:t>
+      </w:r>
+    </w:p>
+    <w:p>
+      <w:r>
+        <w:t>Több végpontnak is szüksége van információkra, mint a felhasználó azonosítója, neve, vagy a</w:t>
+      </w:r>
+      <w:r>
+        <w:t xml:space="preserve"> megjelenítés</w:t>
+      </w:r>
+      <w:r>
+        <w:t xml:space="preserve"> nyelv</w:t>
+      </w:r>
+      <w:r>
+        <w:t>ének</w:t>
+      </w:r>
+      <w:r>
+        <w:t xml:space="preserve"> azonosítója</w:t>
+      </w:r>
+      <w:r>
+        <w:t xml:space="preserve"> (jelen állapotban mindig </w:t>
+      </w:r>
+      <w:r>
+        <w:t>1 (</w:t>
+      </w:r>
+      <w:r>
+        <w:t>magyar</w:t>
+      </w:r>
+      <w:r>
+        <w:t>)</w:t>
+      </w:r>
+      <w:r>
+        <w:t>)</w:t>
+      </w:r>
+      <w:r>
+        <w:t>. Ezeket az oldal bejelentkezé</w:t>
+      </w:r>
+      <w:r>
+        <w:t>s</w:t>
+      </w:r>
+      <w:r>
+        <w:t xml:space="preserve">től kezdve </w:t>
+      </w:r>
+      <w:proofErr w:type="spellStart"/>
+      <w:r>
+        <w:t>cookie</w:t>
+      </w:r>
+      <w:r>
+        <w:t>-</w:t>
+      </w:r>
+      <w:r>
+        <w:t>kban</w:t>
+      </w:r>
+      <w:proofErr w:type="spellEnd"/>
+      <w:r>
+        <w:t xml:space="preserve"> tárolja</w:t>
+      </w:r>
+      <w:r>
+        <w:t>,</w:t>
+      </w:r>
+      <w:r>
+        <w:t xml:space="preserve"> </w:t>
+      </w:r>
+      <w:r>
+        <w:t xml:space="preserve">és </w:t>
+      </w:r>
+      <w:r>
+        <w:t>elérés</w:t>
+      </w:r>
+      <w:r>
+        <w:t>ü</w:t>
+      </w:r>
+      <w:r>
+        <w:t>k</w:t>
+      </w:r>
+      <w:r>
+        <w:t>hö</w:t>
+      </w:r>
+      <w:r>
+        <w:t xml:space="preserve">z a common.js állományban </w:t>
+      </w:r>
+      <w:r>
+        <w:t xml:space="preserve">áll rendelkezésünkre </w:t>
+      </w:r>
+      <w:r>
+        <w:t>a</w:t>
+      </w:r>
+      <w:r>
+        <w:t xml:space="preserve"> </w:t>
+      </w:r>
+      <w:proofErr w:type="spellStart"/>
+      <w:proofErr w:type="gramStart"/>
+      <w:r>
+        <w:rPr>
+          <w:i/>
+        </w:rPr>
+        <w:t>getCookie</w:t>
+      </w:r>
+      <w:proofErr w:type="spellEnd"/>
+      <w:r>
+        <w:rPr>
+          <w:i/>
+        </w:rPr>
+        <w:t>(</w:t>
+      </w:r>
+      <w:proofErr w:type="gramEnd"/>
+      <w:r>
+        <w:rPr>
+          <w:i/>
+        </w:rPr>
+        <w:t>)</w:t>
+      </w:r>
+      <w:r>
+        <w:t xml:space="preserve"> függvény, mely a megadott nevű </w:t>
+      </w:r>
+      <w:proofErr w:type="spellStart"/>
+      <w:r>
+        <w:t>cookie</w:t>
+      </w:r>
+      <w:proofErr w:type="spellEnd"/>
+      <w:r>
+        <w:t xml:space="preserve"> értékét, illetve ha nincs ilyen nevű </w:t>
+      </w:r>
+      <w:proofErr w:type="spellStart"/>
+      <w:r>
+        <w:t>cookie</w:t>
+      </w:r>
+      <w:proofErr w:type="spellEnd"/>
+      <w:r>
+        <w:t>, null értéket</w:t>
+      </w:r>
+      <w:r>
+        <w:t xml:space="preserve"> ad vissza</w:t>
+      </w:r>
+      <w:r>
+        <w:t>.</w:t>
+      </w:r>
+    </w:p>
+    <w:p>
+      <w:r>
+        <w:t xml:space="preserve">A tényleges API kérések függvényei a weboldalakhoz tartozó </w:t>
+      </w:r>
+      <w:proofErr w:type="spellStart"/>
+      <w:r>
+        <w:t>szkriptekben</w:t>
+      </w:r>
+      <w:proofErr w:type="spellEnd"/>
+      <w:r>
+        <w:t xml:space="preserve"> találhatóak.</w:t>
+      </w:r>
+    </w:p>
+    <w:tbl>
+      <w:tblPr>
+        <w:tblStyle w:val="Rcsostblzat"/>
+        <w:tblW w:w="0" w:type="auto"/>
+        <w:tblCellMar>
+          <w:top w:w="28" w:type="dxa"/>
+          <w:bottom w:w="28" w:type="dxa"/>
+        </w:tblCellMar>
+        <w:tblLook w:val="04A0" w:firstRow="1" w:lastRow="0" w:firstColumn="1" w:lastColumn="0" w:noHBand="0" w:noVBand="1"/>
+      </w:tblPr>
+      <w:tblGrid>
+        <w:gridCol w:w="1170"/>
+        <w:gridCol w:w="1985"/>
+        <w:gridCol w:w="5338"/>
+      </w:tblGrid>
+      <w:tr>
+        <w:trPr>
+          <w:cantSplit/>
+        </w:trPr>
+        <w:tc>
+          <w:tcPr>
+            <w:tcW w:w="1170" w:type="dxa"/>
+          </w:tcPr>
+          <w:p>
+            <w:pPr>
+              <w:spacing w:line="259" w:lineRule="auto"/>
+              <w:contextualSpacing/>
+            </w:pPr>
+            <w:r>
+              <w:t>Fájl</w:t>
+            </w:r>
+          </w:p>
+        </w:tc>
+        <w:tc>
+          <w:tcPr>
+            <w:tcW w:w="1985" w:type="dxa"/>
+          </w:tcPr>
+          <w:p>
+            <w:pPr>
+              <w:spacing w:line="259" w:lineRule="auto"/>
+              <w:contextualSpacing/>
+            </w:pPr>
+            <w:r>
+              <w:t>Függvény</w:t>
+            </w:r>
+          </w:p>
+        </w:tc>
+        <w:tc>
+          <w:tcPr>
+            <w:tcW w:w="5338" w:type="dxa"/>
+          </w:tcPr>
+          <w:p>
+            <w:pPr>
+              <w:spacing w:line="259" w:lineRule="auto"/>
+              <w:contextualSpacing/>
+            </w:pPr>
+            <w:r>
+              <w:t>Feladat</w:t>
+            </w:r>
+          </w:p>
+        </w:tc>
+      </w:tr>
+      <w:tr>
+        <w:trPr>
+          <w:cantSplit/>
+        </w:trPr>
+        <w:tc>
+          <w:tcPr>
+            <w:tcW w:w="1170" w:type="dxa"/>
+            <w:vMerge w:val="restart"/>
+          </w:tcPr>
+          <w:p>
+            <w:pPr>
+              <w:spacing w:line="259" w:lineRule="auto"/>
+              <w:contextualSpacing/>
+            </w:pPr>
+            <w:r>
+              <w:t>index.js</w:t>
+            </w:r>
+          </w:p>
+        </w:tc>
+        <w:tc>
+          <w:tcPr>
+            <w:tcW w:w="1985" w:type="dxa"/>
+          </w:tcPr>
+          <w:p>
+            <w:pPr>
+              <w:spacing w:line="259" w:lineRule="auto"/>
+              <w:contextualSpacing/>
+            </w:pPr>
+            <w:proofErr w:type="spellStart"/>
+            <w:r>
+              <w:t>ready</w:t>
+            </w:r>
+            <w:proofErr w:type="spellEnd"/>
+            <w:r>
+              <w:rPr>
+                <w:color w:val="FF0000"/>
+              </w:rPr>
+              <w:t>*</w:t>
+            </w:r>
+          </w:p>
+        </w:tc>
+        <w:tc>
+          <w:tcPr>
+            <w:tcW w:w="5338" w:type="dxa"/>
+          </w:tcPr>
+          <w:p>
+            <w:pPr>
+              <w:spacing w:line="259" w:lineRule="auto"/>
+              <w:contextualSpacing/>
+            </w:pPr>
+            <w:r>
+              <w:t>Karakteradatok lekérése az API-n keresztül</w:t>
+            </w:r>
+          </w:p>
+        </w:tc>
+      </w:tr>
+      <w:tr>
+        <w:trPr>
+          <w:cantSplit/>
+        </w:trPr>
+        <w:tc>
+          <w:tcPr>
+            <w:tcW w:w="1170" w:type="dxa"/>
+            <w:vMerge/>
+          </w:tcPr>
+          <w:p>
+            <w:pPr>
+              <w:spacing w:line="259" w:lineRule="auto"/>
+              <w:contextualSpacing/>
+            </w:pPr>
+          </w:p>
+        </w:tc>
+        <w:tc>
+          <w:tcPr>
+            <w:tcW w:w="1985" w:type="dxa"/>
+          </w:tcPr>
+          <w:p>
+            <w:pPr>
+              <w:spacing w:line="259" w:lineRule="auto"/>
+              <w:contextualSpacing/>
+            </w:pPr>
+            <w:proofErr w:type="spellStart"/>
+            <w:r>
+              <w:t>showCharacters</w:t>
+            </w:r>
+            <w:proofErr w:type="spellEnd"/>
+          </w:p>
+        </w:tc>
+        <w:tc>
+          <w:tcPr>
+            <w:tcW w:w="5338" w:type="dxa"/>
+          </w:tcPr>
+          <w:p>
+            <w:pPr>
+              <w:spacing w:line="259" w:lineRule="auto"/>
+              <w:contextualSpacing/>
+            </w:pPr>
+            <w:r>
+              <w:t>A karakteradatok betöltése a kártyákba.</w:t>
+            </w:r>
+          </w:p>
+        </w:tc>
+      </w:tr>
+      <w:tr>
+        <w:trPr>
+          <w:cantSplit/>
+        </w:trPr>
+        <w:tc>
+          <w:tcPr>
+            <w:tcW w:w="1170" w:type="dxa"/>
+            <w:vMerge w:val="restart"/>
+          </w:tcPr>
+          <w:p>
+            <w:pPr>
+              <w:spacing w:line="259" w:lineRule="auto"/>
+              <w:contextualSpacing/>
+            </w:pPr>
+            <w:r>
+              <w:t>login.js</w:t>
+            </w:r>
+          </w:p>
+        </w:tc>
+        <w:tc>
+          <w:tcPr>
+            <w:tcW w:w="1985" w:type="dxa"/>
+          </w:tcPr>
+          <w:p>
+            <w:pPr>
+              <w:spacing w:line="259" w:lineRule="auto"/>
+              <w:contextualSpacing/>
+            </w:pPr>
+            <w:proofErr w:type="spellStart"/>
+            <w:r>
+              <w:t>ready</w:t>
+            </w:r>
+            <w:proofErr w:type="spellEnd"/>
+            <w:r>
+              <w:rPr>
+                <w:color w:val="FF0000"/>
+              </w:rPr>
+              <w:t>*</w:t>
+            </w:r>
+          </w:p>
+        </w:tc>
+        <w:tc>
+          <w:tcPr>
+            <w:tcW w:w="5338" w:type="dxa"/>
+          </w:tcPr>
+          <w:p>
+            <w:pPr>
+              <w:spacing w:line="259" w:lineRule="auto"/>
+              <w:contextualSpacing/>
+            </w:pPr>
+            <w:r>
+              <w:t>Hozzárendeli az űrlapokhoz és gombokhoz az őket kezelő függvényeket</w:t>
+            </w:r>
+          </w:p>
+        </w:tc>
+      </w:tr>
+      <w:tr>
+        <w:trPr>
+          <w:cantSplit/>
+        </w:trPr>
+        <w:tc>
+          <w:tcPr>
+            <w:tcW w:w="1170" w:type="dxa"/>
+            <w:vMerge/>
+          </w:tcPr>
+          <w:p>
+            <w:pPr>
+              <w:spacing w:line="259" w:lineRule="auto"/>
+              <w:contextualSpacing/>
+            </w:pPr>
+          </w:p>
+        </w:tc>
+        <w:tc>
+          <w:tcPr>
+            <w:tcW w:w="1985" w:type="dxa"/>
+          </w:tcPr>
+          <w:p>
+            <w:pPr>
+              <w:spacing w:line="259" w:lineRule="auto"/>
+              <w:contextualSpacing/>
+            </w:pPr>
+            <w:proofErr w:type="spellStart"/>
+            <w:r>
+              <w:t>register</w:t>
+            </w:r>
+            <w:proofErr w:type="spellEnd"/>
+          </w:p>
+        </w:tc>
+        <w:tc>
+          <w:tcPr>
+            <w:tcW w:w="5338" w:type="dxa"/>
+          </w:tcPr>
+          <w:p>
+            <w:pPr>
+              <w:spacing w:line="259" w:lineRule="auto"/>
+              <w:contextualSpacing/>
+            </w:pPr>
+            <w:r>
+              <w:t>A regisztrációs űrlap adatait ellenőrzi, és kiküldi a verifikációs e-mailt.</w:t>
+            </w:r>
+          </w:p>
+        </w:tc>
+      </w:tr>
+      <w:tr>
+        <w:trPr>
+          <w:cantSplit/>
+        </w:trPr>
+        <w:tc>
+          <w:tcPr>
+            <w:tcW w:w="1170" w:type="dxa"/>
+            <w:vMerge/>
+          </w:tcPr>
+          <w:p>
+            <w:pPr>
+              <w:spacing w:line="259" w:lineRule="auto"/>
+              <w:contextualSpacing/>
+            </w:pPr>
+          </w:p>
+        </w:tc>
+        <w:tc>
+          <w:tcPr>
+            <w:tcW w:w="1985" w:type="dxa"/>
+          </w:tcPr>
+          <w:p>
+            <w:pPr>
+              <w:spacing w:line="259" w:lineRule="auto"/>
+              <w:contextualSpacing/>
+            </w:pPr>
+            <w:proofErr w:type="spellStart"/>
+            <w:r>
+              <w:t>verifyRegister</w:t>
+            </w:r>
+            <w:proofErr w:type="spellEnd"/>
+          </w:p>
+        </w:tc>
+        <w:tc>
+          <w:tcPr>
+            <w:tcW w:w="5338" w:type="dxa"/>
+          </w:tcPr>
+          <w:p>
+            <w:pPr>
+              <w:spacing w:line="259" w:lineRule="auto"/>
+              <w:contextualSpacing/>
+            </w:pPr>
+            <w:r>
+              <w:t xml:space="preserve">Bekéri a kiküldött kódot és </w:t>
+            </w:r>
+            <w:proofErr w:type="spellStart"/>
+            <w:r>
+              <w:t>validálja</w:t>
+            </w:r>
+            <w:proofErr w:type="spellEnd"/>
+            <w:r>
+              <w:t xml:space="preserve"> a bemenetet.</w:t>
+            </w:r>
+          </w:p>
+        </w:tc>
+      </w:tr>
+      <w:tr>
+        <w:trPr>
+          <w:cantSplit/>
+        </w:trPr>
+        <w:tc>
+          <w:tcPr>
+            <w:tcW w:w="1170" w:type="dxa"/>
+            <w:vMerge/>
+          </w:tcPr>
+          <w:p>
+            <w:pPr>
+              <w:spacing w:line="259" w:lineRule="auto"/>
+              <w:contextualSpacing/>
+            </w:pPr>
+          </w:p>
+        </w:tc>
+        <w:tc>
+          <w:tcPr>
+            <w:tcW w:w="1985" w:type="dxa"/>
+          </w:tcPr>
+          <w:p>
+            <w:pPr>
+              <w:spacing w:line="259" w:lineRule="auto"/>
+              <w:contextualSpacing/>
+            </w:pPr>
+            <w:proofErr w:type="spellStart"/>
+            <w:r>
+              <w:t>uploadNewProfile</w:t>
+            </w:r>
+            <w:proofErr w:type="spellEnd"/>
+          </w:p>
+        </w:tc>
+        <w:tc>
+          <w:tcPr>
+            <w:tcW w:w="5338" w:type="dxa"/>
+          </w:tcPr>
+          <w:p>
+            <w:pPr>
+              <w:spacing w:line="259" w:lineRule="auto"/>
+              <w:contextualSpacing/>
+            </w:pPr>
+            <w:r>
+              <w:t>Elküldi a regisztrációt rögzítő API kérést.</w:t>
+            </w:r>
+          </w:p>
+        </w:tc>
+      </w:tr>
+      <w:tr>
+        <w:trPr>
+          <w:cantSplit/>
+        </w:trPr>
+        <w:tc>
+          <w:tcPr>
+            <w:tcW w:w="1170" w:type="dxa"/>
+            <w:vMerge/>
+          </w:tcPr>
+          <w:p>
+            <w:pPr>
+              <w:spacing w:line="259" w:lineRule="auto"/>
+              <w:contextualSpacing/>
+            </w:pPr>
+          </w:p>
+        </w:tc>
+        <w:tc>
+          <w:tcPr>
+            <w:tcW w:w="1985" w:type="dxa"/>
+          </w:tcPr>
+          <w:p>
+            <w:pPr>
+              <w:spacing w:line="259" w:lineRule="auto"/>
+              <w:contextualSpacing/>
+            </w:pPr>
+            <w:r>
+              <w:t>login</w:t>
+            </w:r>
+          </w:p>
+        </w:tc>
+        <w:tc>
+          <w:tcPr>
+            <w:tcW w:w="5338" w:type="dxa"/>
+          </w:tcPr>
+          <w:p>
+            <w:pPr>
+              <w:spacing w:line="259" w:lineRule="auto"/>
+              <w:contextualSpacing/>
+            </w:pPr>
+            <w:r>
+              <w:t xml:space="preserve">A bejelentkezési űrlap adatai ellenőrzi, elküldi a bejelentkezési adatokat lekérő API kérést. Sikeres bejelentkezés esetén beállítja a </w:t>
+            </w:r>
+            <w:proofErr w:type="spellStart"/>
+            <w:r>
+              <w:t>cookie-kat</w:t>
+            </w:r>
+            <w:proofErr w:type="spellEnd"/>
+            <w:r>
+              <w:t xml:space="preserve"> és a főoldalra visz.</w:t>
+            </w:r>
+          </w:p>
+        </w:tc>
+      </w:tr>
+      <w:tr>
+        <w:trPr>
+          <w:cantSplit/>
+        </w:trPr>
+        <w:tc>
+          <w:tcPr>
+            <w:tcW w:w="1170" w:type="dxa"/>
+            <w:vMerge/>
+          </w:tcPr>
+          <w:p>
+            <w:pPr>
+              <w:spacing w:line="259" w:lineRule="auto"/>
+              <w:contextualSpacing/>
+            </w:pPr>
+          </w:p>
+        </w:tc>
+        <w:tc>
+          <w:tcPr>
+            <w:tcW w:w="1985" w:type="dxa"/>
+          </w:tcPr>
+          <w:p>
+            <w:pPr>
+              <w:spacing w:line="259" w:lineRule="auto"/>
+              <w:contextualSpacing/>
+            </w:pPr>
+            <w:proofErr w:type="spellStart"/>
+            <w:r>
+              <w:t>forgotten</w:t>
+            </w:r>
+            <w:proofErr w:type="spellEnd"/>
+            <w:r>
+              <w:t>_</w:t>
+            </w:r>
+          </w:p>
+          <w:p>
+            <w:pPr>
+              <w:spacing w:line="259" w:lineRule="auto"/>
+              <w:contextualSpacing/>
+            </w:pPr>
+            <w:proofErr w:type="spellStart"/>
+            <w:r>
+              <w:t>sendCode</w:t>
+            </w:r>
+            <w:proofErr w:type="spellEnd"/>
+          </w:p>
+        </w:tc>
+        <w:tc>
+          <w:tcPr>
+            <w:tcW w:w="5338" w:type="dxa"/>
+          </w:tcPr>
+          <w:p>
+            <w:pPr>
+              <w:spacing w:line="259" w:lineRule="auto"/>
+              <w:contextualSpacing/>
+            </w:pPr>
+            <w:r>
+              <w:t>Az elfelejtett jelszó funkció használata után ellenőrzi az e-mail bemenetet, hogy van-e hozzá fiók (ezt egy API kéréssel), és ha van, kiküldi az ellenőrző kódot e-mailben.</w:t>
+            </w:r>
+          </w:p>
+        </w:tc>
+      </w:tr>
+      <w:tr>
+        <w:trPr>
+          <w:cantSplit/>
+        </w:trPr>
+        <w:tc>
+          <w:tcPr>
+            <w:tcW w:w="1170" w:type="dxa"/>
+            <w:vMerge/>
+          </w:tcPr>
+          <w:p>
+            <w:pPr>
+              <w:spacing w:line="259" w:lineRule="auto"/>
+              <w:contextualSpacing/>
+            </w:pPr>
+          </w:p>
+        </w:tc>
+        <w:tc>
+          <w:tcPr>
+            <w:tcW w:w="1985" w:type="dxa"/>
+          </w:tcPr>
+          <w:p>
+            <w:pPr>
+              <w:spacing w:line="259" w:lineRule="auto"/>
+              <w:contextualSpacing/>
+            </w:pPr>
+            <w:proofErr w:type="spellStart"/>
+            <w:r>
+              <w:t>validEmail</w:t>
+            </w:r>
+            <w:proofErr w:type="spellEnd"/>
+          </w:p>
+        </w:tc>
+        <w:tc>
+          <w:tcPr>
+            <w:tcW w:w="5338" w:type="dxa"/>
+          </w:tcPr>
+          <w:p>
+            <w:pPr>
+              <w:spacing w:line="259" w:lineRule="auto"/>
+              <w:contextualSpacing/>
+            </w:pPr>
+            <w:r>
+              <w:t>Ellenőrzi e-mail bemenet helyességét.</w:t>
+            </w:r>
+          </w:p>
+        </w:tc>
+      </w:tr>
+      <w:tr>
+        <w:trPr>
+          <w:cantSplit/>
+        </w:trPr>
+        <w:tc>
+          <w:tcPr>
+            <w:tcW w:w="1170" w:type="dxa"/>
+            <w:vMerge/>
+          </w:tcPr>
+          <w:p>
+            <w:pPr>
+              <w:spacing w:line="259" w:lineRule="auto"/>
+              <w:contextualSpacing/>
+            </w:pPr>
+          </w:p>
+        </w:tc>
+        <w:tc>
+          <w:tcPr>
+            <w:tcW w:w="1985" w:type="dxa"/>
+          </w:tcPr>
+          <w:p>
+            <w:pPr>
+              <w:spacing w:line="259" w:lineRule="auto"/>
+              <w:contextualSpacing/>
+            </w:pPr>
+            <w:proofErr w:type="spellStart"/>
+            <w:r>
+              <w:t>generate</w:t>
+            </w:r>
+            <w:proofErr w:type="spellEnd"/>
+          </w:p>
+          <w:p>
+            <w:pPr>
+              <w:spacing w:line="259" w:lineRule="auto"/>
+              <w:contextualSpacing/>
+            </w:pPr>
+            <w:proofErr w:type="spellStart"/>
+            <w:r>
+              <w:t>Verification</w:t>
+            </w:r>
+            <w:proofErr w:type="spellEnd"/>
+          </w:p>
+          <w:p>
+            <w:pPr>
+              <w:spacing w:line="259" w:lineRule="auto"/>
+              <w:contextualSpacing/>
+            </w:pPr>
+            <w:proofErr w:type="spellStart"/>
+            <w:r>
+              <w:t>Code</w:t>
+            </w:r>
+            <w:proofErr w:type="spellEnd"/>
+          </w:p>
+        </w:tc>
+        <w:tc>
+          <w:tcPr>
+            <w:tcW w:w="5338" w:type="dxa"/>
+          </w:tcPr>
+          <w:p>
+            <w:pPr>
+              <w:spacing w:line="259" w:lineRule="auto"/>
+              <w:contextualSpacing/>
+            </w:pPr>
+            <w:r>
+              <w:t>Egy hatjegyű ellenőrzőkódot generál.</w:t>
+            </w:r>
+          </w:p>
+        </w:tc>
+      </w:tr>
+      <w:tr>
+        <w:trPr>
+          <w:cantSplit/>
+        </w:trPr>
+        <w:tc>
+          <w:tcPr>
+            <w:tcW w:w="1170" w:type="dxa"/>
+            <w:vMerge/>
+          </w:tcPr>
+          <w:p>
+            <w:pPr>
+              <w:spacing w:line="259" w:lineRule="auto"/>
+              <w:contextualSpacing/>
+            </w:pPr>
+          </w:p>
+        </w:tc>
+        <w:tc>
+          <w:tcPr>
+            <w:tcW w:w="1985" w:type="dxa"/>
+          </w:tcPr>
+          <w:p>
+            <w:pPr>
+              <w:spacing w:line="259" w:lineRule="auto"/>
+              <w:contextualSpacing/>
+            </w:pPr>
+            <w:proofErr w:type="spellStart"/>
+            <w:r>
+              <w:t>getTemplateCode</w:t>
+            </w:r>
+            <w:proofErr w:type="spellEnd"/>
+          </w:p>
+        </w:tc>
+        <w:tc>
+          <w:tcPr>
+            <w:tcW w:w="5338" w:type="dxa"/>
+          </w:tcPr>
+          <w:p>
+            <w:pPr>
+              <w:spacing w:line="259" w:lineRule="auto"/>
+              <w:contextualSpacing/>
+            </w:pPr>
+            <w:r>
+              <w:t>A küldendő e-mail sablonazonosítóját adja vissza.</w:t>
+            </w:r>
+          </w:p>
+        </w:tc>
+      </w:tr>
+      <w:tr>
+        <w:trPr>
+          <w:cantSplit/>
+        </w:trPr>
+        <w:tc>
+          <w:tcPr>
+            <w:tcW w:w="1170" w:type="dxa"/>
+            <w:vMerge/>
+          </w:tcPr>
+          <w:p>
+            <w:pPr>
+              <w:spacing w:line="259" w:lineRule="auto"/>
+              <w:contextualSpacing/>
+            </w:pPr>
+          </w:p>
+        </w:tc>
+        <w:tc>
+          <w:tcPr>
+            <w:tcW w:w="1985" w:type="dxa"/>
+          </w:tcPr>
+          <w:p>
+            <w:pPr>
+              <w:spacing w:line="259" w:lineRule="auto"/>
+              <w:contextualSpacing/>
+            </w:pPr>
+            <w:proofErr w:type="spellStart"/>
+            <w:r>
+              <w:t>sendVerification</w:t>
+            </w:r>
+            <w:proofErr w:type="spellEnd"/>
+          </w:p>
+          <w:p>
+            <w:pPr>
+              <w:spacing w:line="259" w:lineRule="auto"/>
+              <w:contextualSpacing/>
+            </w:pPr>
+            <w:r>
+              <w:t>Email</w:t>
+            </w:r>
+          </w:p>
+        </w:tc>
+        <w:tc>
+          <w:tcPr>
+            <w:tcW w:w="5338" w:type="dxa"/>
+          </w:tcPr>
+          <w:p>
+            <w:pPr>
+              <w:spacing w:line="259" w:lineRule="auto"/>
+              <w:contextualSpacing/>
+            </w:pPr>
+            <w:r>
+              <w:t xml:space="preserve">Elküldi az e-mailt az </w:t>
+            </w:r>
+            <w:proofErr w:type="spellStart"/>
+            <w:r>
+              <w:t>EmailJS</w:t>
+            </w:r>
+            <w:proofErr w:type="spellEnd"/>
+            <w:r>
+              <w:t xml:space="preserve"> szolgáltatás API-</w:t>
+            </w:r>
+            <w:proofErr w:type="spellStart"/>
+            <w:r>
+              <w:t>ján</w:t>
+            </w:r>
+            <w:proofErr w:type="spellEnd"/>
+            <w:r>
+              <w:t xml:space="preserve"> keresztüli hívással.</w:t>
+            </w:r>
+          </w:p>
+        </w:tc>
+      </w:tr>
+      <w:tr>
+        <w:trPr>
+          <w:cantSplit/>
+        </w:trPr>
+        <w:tc>
+          <w:tcPr>
+            <w:tcW w:w="1170" w:type="dxa"/>
+            <w:vMerge/>
+          </w:tcPr>
+          <w:p>
+            <w:pPr>
+              <w:spacing w:line="259" w:lineRule="auto"/>
+              <w:contextualSpacing/>
+            </w:pPr>
+          </w:p>
+        </w:tc>
+        <w:tc>
+          <w:tcPr>
+            <w:tcW w:w="1985" w:type="dxa"/>
+          </w:tcPr>
+          <w:p>
+            <w:pPr>
+              <w:spacing w:line="259" w:lineRule="auto"/>
+              <w:contextualSpacing/>
+            </w:pPr>
+            <w:proofErr w:type="spellStart"/>
+            <w:r>
+              <w:t>forgotten</w:t>
+            </w:r>
+            <w:proofErr w:type="spellEnd"/>
+            <w:r>
+              <w:t>_</w:t>
+            </w:r>
+          </w:p>
+          <w:p>
+            <w:pPr>
+              <w:spacing w:line="259" w:lineRule="auto"/>
+              <w:contextualSpacing/>
+            </w:pPr>
+            <w:proofErr w:type="spellStart"/>
+            <w:r>
+              <w:t>verifyCode</w:t>
+            </w:r>
+            <w:proofErr w:type="spellEnd"/>
+          </w:p>
+        </w:tc>
+        <w:tc>
+          <w:tcPr>
+            <w:tcW w:w="5338" w:type="dxa"/>
+          </w:tcPr>
+          <w:p>
+            <w:pPr>
+              <w:spacing w:line="259" w:lineRule="auto"/>
+              <w:contextualSpacing/>
+            </w:pPr>
+            <w:r>
+              <w:t xml:space="preserve">Ellenőrzi </w:t>
+            </w:r>
+            <w:proofErr w:type="gramStart"/>
+            <w:r>
+              <w:t>a</w:t>
+            </w:r>
+            <w:proofErr w:type="gramEnd"/>
+            <w:r>
+              <w:t xml:space="preserve"> az ellenőrző kódra adott bemenetet.</w:t>
+            </w:r>
+          </w:p>
+        </w:tc>
+      </w:tr>
+      <w:tr>
+        <w:trPr>
+          <w:cantSplit/>
+        </w:trPr>
+        <w:tc>
+          <w:tcPr>
+            <w:tcW w:w="1170" w:type="dxa"/>
+            <w:vMerge/>
+          </w:tcPr>
+          <w:p>
+            <w:pPr>
+              <w:spacing w:line="259" w:lineRule="auto"/>
+              <w:contextualSpacing/>
+            </w:pPr>
+          </w:p>
+        </w:tc>
+        <w:tc>
+          <w:tcPr>
+            <w:tcW w:w="1985" w:type="dxa"/>
+          </w:tcPr>
+          <w:p>
+            <w:pPr>
+              <w:spacing w:line="259" w:lineRule="auto"/>
+              <w:contextualSpacing/>
+            </w:pPr>
+            <w:proofErr w:type="spellStart"/>
+            <w:r>
+              <w:t>forgotten</w:t>
+            </w:r>
+            <w:proofErr w:type="spellEnd"/>
+            <w:r>
+              <w:t>_</w:t>
+            </w:r>
+          </w:p>
+          <w:p>
+            <w:pPr>
+              <w:spacing w:line="259" w:lineRule="auto"/>
+              <w:contextualSpacing/>
+            </w:pPr>
+            <w:proofErr w:type="spellStart"/>
+            <w:r>
+              <w:t>setNewPassword</w:t>
+            </w:r>
+            <w:proofErr w:type="spellEnd"/>
+          </w:p>
+        </w:tc>
+        <w:tc>
+          <w:tcPr>
+            <w:tcW w:w="5338" w:type="dxa"/>
+          </w:tcPr>
+          <w:p>
+            <w:pPr>
+              <w:spacing w:line="259" w:lineRule="auto"/>
+              <w:contextualSpacing/>
+            </w:pPr>
+            <w:r>
+              <w:t>Elküldi az új jelszót beállító API kérést.</w:t>
+            </w:r>
+          </w:p>
+        </w:tc>
+      </w:tr>
+      <w:tr>
+        <w:trPr>
+          <w:cantSplit/>
+        </w:trPr>
+        <w:tc>
+          <w:tcPr>
+            <w:tcW w:w="1170" w:type="dxa"/>
+            <w:vMerge/>
+          </w:tcPr>
+          <w:p>
+            <w:pPr>
+              <w:spacing w:line="259" w:lineRule="auto"/>
+              <w:contextualSpacing/>
+            </w:pPr>
+          </w:p>
+        </w:tc>
+        <w:tc>
+          <w:tcPr>
+            <w:tcW w:w="1985" w:type="dxa"/>
+          </w:tcPr>
+          <w:p>
+            <w:pPr>
+              <w:spacing w:line="259" w:lineRule="auto"/>
+              <w:contextualSpacing/>
+            </w:pPr>
+            <w:proofErr w:type="spellStart"/>
+            <w:r>
+              <w:t>switchToLogin</w:t>
+            </w:r>
+            <w:proofErr w:type="spellEnd"/>
+          </w:p>
+        </w:tc>
+        <w:tc>
+          <w:tcPr>
+            <w:tcW w:w="5338" w:type="dxa"/>
+          </w:tcPr>
+          <w:p>
+            <w:pPr>
+              <w:spacing w:line="259" w:lineRule="auto"/>
+              <w:contextualSpacing/>
+            </w:pPr>
+            <w:r>
+              <w:t>Előhozza a bejelentkezési űrlapot.</w:t>
+            </w:r>
+          </w:p>
+        </w:tc>
+      </w:tr>
+      <w:tr>
+        <w:trPr>
+          <w:cantSplit/>
+        </w:trPr>
+        <w:tc>
+          <w:tcPr>
+            <w:tcW w:w="1170" w:type="dxa"/>
+            <w:vMerge/>
+          </w:tcPr>
+          <w:p>
+            <w:pPr>
+              <w:spacing w:line="259" w:lineRule="auto"/>
+              <w:contextualSpacing/>
+            </w:pPr>
+          </w:p>
+        </w:tc>
+        <w:tc>
+          <w:tcPr>
+            <w:tcW w:w="1985" w:type="dxa"/>
+          </w:tcPr>
+          <w:p>
+            <w:pPr>
+              <w:spacing w:line="259" w:lineRule="auto"/>
+              <w:contextualSpacing/>
+            </w:pPr>
+            <w:proofErr w:type="spellStart"/>
+            <w:r>
+              <w:t>switchToRegister</w:t>
+            </w:r>
+            <w:proofErr w:type="spellEnd"/>
+          </w:p>
+        </w:tc>
+        <w:tc>
+          <w:tcPr>
+            <w:tcW w:w="5338" w:type="dxa"/>
+          </w:tcPr>
+          <w:p>
+            <w:pPr>
+              <w:spacing w:line="259" w:lineRule="auto"/>
+              <w:contextualSpacing/>
+            </w:pPr>
+            <w:r>
+              <w:t>Előhozza a regisztrációs űrlapot.</w:t>
+            </w:r>
+          </w:p>
+        </w:tc>
+      </w:tr>
+      <w:tr>
+        <w:trPr>
+          <w:cantSplit/>
+        </w:trPr>
+        <w:tc>
+          <w:tcPr>
+            <w:tcW w:w="1170" w:type="dxa"/>
+            <w:vMerge w:val="restart"/>
+          </w:tcPr>
+          <w:p>
+            <w:pPr>
+              <w:spacing w:line="259" w:lineRule="auto"/>
+              <w:contextualSpacing/>
+            </w:pPr>
+            <w:r>
+              <w:t>profile.js</w:t>
+            </w:r>
+          </w:p>
+        </w:tc>
+        <w:tc>
+          <w:tcPr>
+            <w:tcW w:w="1985" w:type="dxa"/>
+          </w:tcPr>
+          <w:p>
+            <w:pPr>
+              <w:spacing w:line="259" w:lineRule="auto"/>
+              <w:contextualSpacing/>
+            </w:pPr>
+            <w:proofErr w:type="spellStart"/>
+            <w:r>
+              <w:t>changePassword</w:t>
+            </w:r>
+            <w:proofErr w:type="spellEnd"/>
+          </w:p>
+        </w:tc>
+        <w:tc>
+          <w:tcPr>
+            <w:tcW w:w="5338" w:type="dxa"/>
+          </w:tcPr>
+          <w:p>
+            <w:pPr>
+              <w:spacing w:line="259" w:lineRule="auto"/>
+              <w:contextualSpacing/>
+            </w:pPr>
+            <w:r>
+              <w:t>Megnyit egy felugróablakot, ami a jelszó átállításának módjáról tájékoztat.</w:t>
+            </w:r>
+          </w:p>
+        </w:tc>
+      </w:tr>
+      <w:tr>
+        <w:trPr>
+          <w:cantSplit/>
+        </w:trPr>
+        <w:tc>
+          <w:tcPr>
+            <w:tcW w:w="1170" w:type="dxa"/>
+            <w:vMerge/>
+          </w:tcPr>
+          <w:p>
+            <w:pPr>
+              <w:spacing w:line="259" w:lineRule="auto"/>
+              <w:contextualSpacing/>
+            </w:pPr>
+          </w:p>
+        </w:tc>
+        <w:tc>
+          <w:tcPr>
+            <w:tcW w:w="1985" w:type="dxa"/>
+          </w:tcPr>
+          <w:p>
+            <w:pPr>
+              <w:spacing w:line="259" w:lineRule="auto"/>
+              <w:contextualSpacing/>
+            </w:pPr>
+            <w:proofErr w:type="spellStart"/>
+            <w:r>
+              <w:t>changeName</w:t>
+            </w:r>
+            <w:proofErr w:type="spellEnd"/>
+          </w:p>
+        </w:tc>
+        <w:tc>
+          <w:tcPr>
+            <w:tcW w:w="5338" w:type="dxa"/>
+          </w:tcPr>
+          <w:p>
+            <w:pPr>
+              <w:spacing w:line="259" w:lineRule="auto"/>
+              <w:contextualSpacing/>
+            </w:pPr>
+            <w:r>
+              <w:t>Felugróablakokkal megerősítést kér és bekéri az új beállítandó nevet.</w:t>
+            </w:r>
+          </w:p>
+        </w:tc>
+      </w:tr>
+      <w:tr>
+        <w:trPr>
+          <w:cantSplit/>
+        </w:trPr>
+        <w:tc>
+          <w:tcPr>
+            <w:tcW w:w="1170" w:type="dxa"/>
+            <w:vMerge/>
+          </w:tcPr>
+          <w:p>
+            <w:pPr>
+              <w:spacing w:line="259" w:lineRule="auto"/>
+              <w:contextualSpacing/>
+            </w:pPr>
+          </w:p>
+        </w:tc>
+        <w:tc>
+          <w:tcPr>
+            <w:tcW w:w="1985" w:type="dxa"/>
+          </w:tcPr>
+          <w:p>
+            <w:pPr>
+              <w:spacing w:line="259" w:lineRule="auto"/>
+              <w:contextualSpacing/>
+            </w:pPr>
+            <w:r>
+              <w:t>updateData</w:t>
+            </w:r>
+          </w:p>
+        </w:tc>
+        <w:tc>
+          <w:tcPr>
+            <w:tcW w:w="5338" w:type="dxa"/>
+          </w:tcPr>
+          <w:p>
+            <w:pPr>
+              <w:spacing w:line="259" w:lineRule="auto"/>
+              <w:contextualSpacing/>
+            </w:pPr>
+            <w:r>
+              <w:t>Elküldi a felhasználónevet vagy e-mail címet megváltoztató API kérést.</w:t>
+            </w:r>
+          </w:p>
+        </w:tc>
+      </w:tr>
+      <w:tr>
+        <w:trPr>
+          <w:cantSplit/>
+        </w:trPr>
+        <w:tc>
+          <w:tcPr>
+            <w:tcW w:w="1170" w:type="dxa"/>
+            <w:vMerge/>
+          </w:tcPr>
+          <w:p>
+            <w:pPr>
+              <w:spacing w:line="259" w:lineRule="auto"/>
+              <w:contextualSpacing/>
+            </w:pPr>
+          </w:p>
+        </w:tc>
+        <w:tc>
+          <w:tcPr>
+            <w:tcW w:w="1985" w:type="dxa"/>
+          </w:tcPr>
+          <w:p>
+            <w:pPr>
+              <w:spacing w:line="259" w:lineRule="auto"/>
+              <w:contextualSpacing/>
+            </w:pPr>
+            <w:proofErr w:type="spellStart"/>
+            <w:r>
+              <w:t>askEmailChange</w:t>
+            </w:r>
+            <w:proofErr w:type="spellEnd"/>
+          </w:p>
+        </w:tc>
+        <w:tc>
+          <w:tcPr>
+            <w:tcW w:w="5338" w:type="dxa"/>
+          </w:tcPr>
+          <w:p>
+            <w:pPr>
+              <w:spacing w:line="259" w:lineRule="auto"/>
+              <w:contextualSpacing/>
+            </w:pPr>
+            <w:r>
+              <w:t>Megerősítést kér az e-mail megváltoztatásáról.</w:t>
+            </w:r>
+          </w:p>
+        </w:tc>
+      </w:tr>
+      <w:tr>
+        <w:trPr>
+          <w:cantSplit/>
+        </w:trPr>
+        <w:tc>
+          <w:tcPr>
+            <w:tcW w:w="1170" w:type="dxa"/>
+            <w:vMerge/>
+          </w:tcPr>
+          <w:p>
+            <w:pPr>
+              <w:spacing w:line="259" w:lineRule="auto"/>
+              <w:contextualSpacing/>
+            </w:pPr>
+          </w:p>
+        </w:tc>
+        <w:tc>
+          <w:tcPr>
+            <w:tcW w:w="1985" w:type="dxa"/>
+          </w:tcPr>
+          <w:p>
+            <w:pPr>
+              <w:spacing w:line="259" w:lineRule="auto"/>
+              <w:contextualSpacing/>
+            </w:pPr>
+            <w:proofErr w:type="spellStart"/>
+            <w:r>
+              <w:t>getNewEmail</w:t>
+            </w:r>
+            <w:proofErr w:type="spellEnd"/>
+          </w:p>
+        </w:tc>
+        <w:tc>
+          <w:tcPr>
+            <w:tcW w:w="5338" w:type="dxa"/>
+          </w:tcPr>
+          <w:p>
+            <w:pPr>
+              <w:spacing w:line="259" w:lineRule="auto"/>
+              <w:contextualSpacing/>
+            </w:pPr>
+            <w:r>
+              <w:t>Bekéri felugróablakon az új e-mail címet.</w:t>
+            </w:r>
+          </w:p>
+        </w:tc>
+      </w:tr>
+      <w:tr>
+        <w:trPr>
+          <w:cantSplit/>
+        </w:trPr>
+        <w:tc>
+          <w:tcPr>
+            <w:tcW w:w="1170" w:type="dxa"/>
+            <w:vMerge/>
+          </w:tcPr>
+          <w:p>
+            <w:pPr>
+              <w:spacing w:line="259" w:lineRule="auto"/>
+              <w:contextualSpacing/>
+            </w:pPr>
+          </w:p>
+        </w:tc>
+        <w:tc>
+          <w:tcPr>
+            <w:tcW w:w="1985" w:type="dxa"/>
+          </w:tcPr>
+          <w:p>
+            <w:pPr>
+              <w:spacing w:line="259" w:lineRule="auto"/>
+              <w:contextualSpacing/>
+            </w:pPr>
+            <w:proofErr w:type="spellStart"/>
+            <w:r>
+              <w:t>verifyEmail</w:t>
+            </w:r>
+            <w:proofErr w:type="spellEnd"/>
+          </w:p>
+        </w:tc>
+        <w:tc>
+          <w:tcPr>
+            <w:tcW w:w="5338" w:type="dxa"/>
+          </w:tcPr>
+          <w:p>
+            <w:pPr>
+              <w:spacing w:line="259" w:lineRule="auto"/>
+              <w:contextualSpacing/>
+            </w:pPr>
+            <w:r>
+              <w:t>Kiküldi, bekéri és ellenőrzi a hitelesítő kódot.</w:t>
+            </w:r>
+          </w:p>
+        </w:tc>
+      </w:tr>
+      <w:tr>
+        <w:trPr>
+          <w:cantSplit/>
+        </w:trPr>
+        <w:tc>
+          <w:tcPr>
+            <w:tcW w:w="1170" w:type="dxa"/>
+            <w:vMerge/>
+          </w:tcPr>
+          <w:p>
+            <w:pPr>
+              <w:spacing w:line="259" w:lineRule="auto"/>
+              <w:contextualSpacing/>
+            </w:pPr>
+          </w:p>
+        </w:tc>
+        <w:tc>
+          <w:tcPr>
+            <w:tcW w:w="1985" w:type="dxa"/>
+          </w:tcPr>
+          <w:p>
+            <w:pPr>
+              <w:spacing w:line="259" w:lineRule="auto"/>
+              <w:contextualSpacing/>
+            </w:pPr>
+            <w:proofErr w:type="spellStart"/>
+            <w:r>
+              <w:t>validateAuthcode</w:t>
+            </w:r>
+            <w:proofErr w:type="spellEnd"/>
+          </w:p>
+        </w:tc>
+        <w:tc>
+          <w:tcPr>
+            <w:tcW w:w="5338" w:type="dxa"/>
+          </w:tcPr>
+          <w:p>
+            <w:pPr>
+              <w:spacing w:line="259" w:lineRule="auto"/>
+              <w:contextualSpacing/>
+            </w:pPr>
+            <w:r>
+              <w:t>Ellenőrzi a megadott hitelesítő kód helyességét.</w:t>
+            </w:r>
+          </w:p>
+        </w:tc>
+      </w:tr>
+      <w:tr>
+        <w:trPr>
+          <w:cantSplit/>
+        </w:trPr>
+        <w:tc>
+          <w:tcPr>
+            <w:tcW w:w="1170" w:type="dxa"/>
+            <w:vMerge/>
+          </w:tcPr>
+          <w:p>
+            <w:pPr>
+              <w:spacing w:line="259" w:lineRule="auto"/>
+              <w:contextualSpacing/>
+            </w:pPr>
+          </w:p>
+        </w:tc>
+        <w:tc>
+          <w:tcPr>
+            <w:tcW w:w="1985" w:type="dxa"/>
+          </w:tcPr>
+          <w:p>
+            <w:pPr>
+              <w:spacing w:line="259" w:lineRule="auto"/>
+              <w:contextualSpacing/>
+            </w:pPr>
+            <w:proofErr w:type="spellStart"/>
+            <w:r>
+              <w:t>validEmail</w:t>
+            </w:r>
+            <w:proofErr w:type="spellEnd"/>
+          </w:p>
+        </w:tc>
+        <w:tc>
+          <w:tcPr>
+            <w:tcW w:w="5338" w:type="dxa"/>
+          </w:tcPr>
+          <w:p>
+            <w:pPr>
+              <w:spacing w:line="259" w:lineRule="auto"/>
+              <w:contextualSpacing/>
+            </w:pPr>
+            <w:r>
+              <w:t>Visszaadja, hogy a bevitt email formátuma helyes-e</w:t>
+            </w:r>
+          </w:p>
+        </w:tc>
+      </w:tr>
+      <w:tr>
+        <w:trPr>
+          <w:cantSplit/>
+        </w:trPr>
+        <w:tc>
+          <w:tcPr>
+            <w:tcW w:w="1170" w:type="dxa"/>
+            <w:vMerge/>
+          </w:tcPr>
+          <w:p>
+            <w:pPr>
+              <w:spacing w:line="259" w:lineRule="auto"/>
+              <w:contextualSpacing/>
+            </w:pPr>
+          </w:p>
+        </w:tc>
+        <w:tc>
+          <w:tcPr>
+            <w:tcW w:w="1985" w:type="dxa"/>
+          </w:tcPr>
+          <w:p>
+            <w:pPr>
+              <w:spacing w:line="259" w:lineRule="auto"/>
+              <w:contextualSpacing/>
+            </w:pPr>
+            <w:proofErr w:type="spellStart"/>
+            <w:r>
+              <w:t>generate</w:t>
+            </w:r>
+            <w:proofErr w:type="spellEnd"/>
+          </w:p>
+          <w:p>
+            <w:pPr>
+              <w:spacing w:line="259" w:lineRule="auto"/>
+              <w:contextualSpacing/>
+            </w:pPr>
+            <w:proofErr w:type="spellStart"/>
+            <w:r>
+              <w:t>VerificationCode</w:t>
+            </w:r>
+            <w:proofErr w:type="spellEnd"/>
+          </w:p>
+        </w:tc>
+        <w:tc>
+          <w:tcPr>
+            <w:tcW w:w="5338" w:type="dxa"/>
+          </w:tcPr>
+          <w:p>
+            <w:pPr>
+              <w:spacing w:line="259" w:lineRule="auto"/>
+              <w:contextualSpacing/>
+            </w:pPr>
+            <w:r>
+              <w:t>Generál egy hatjegyű hitelesítő kódot.</w:t>
+            </w:r>
+          </w:p>
+        </w:tc>
+      </w:tr>
+      <w:tr>
+        <w:trPr>
+          <w:cantSplit/>
+        </w:trPr>
+        <w:tc>
+          <w:tcPr>
+            <w:tcW w:w="1170" w:type="dxa"/>
+            <w:vMerge/>
+          </w:tcPr>
+          <w:p>
+            <w:pPr>
+              <w:spacing w:line="259" w:lineRule="auto"/>
+              <w:contextualSpacing/>
+            </w:pPr>
+          </w:p>
+        </w:tc>
+        <w:tc>
+          <w:tcPr>
+            <w:tcW w:w="1985" w:type="dxa"/>
+          </w:tcPr>
+          <w:p>
+            <w:pPr>
+              <w:spacing w:line="259" w:lineRule="auto"/>
+              <w:contextualSpacing/>
+            </w:pPr>
+            <w:proofErr w:type="spellStart"/>
+            <w:r>
+              <w:t>sendVerification</w:t>
+            </w:r>
+            <w:proofErr w:type="spellEnd"/>
+          </w:p>
+          <w:p>
+            <w:pPr>
+              <w:spacing w:line="259" w:lineRule="auto"/>
+              <w:contextualSpacing/>
+            </w:pPr>
+            <w:r>
+              <w:t>Email</w:t>
+            </w:r>
+          </w:p>
+        </w:tc>
+        <w:tc>
+          <w:tcPr>
+            <w:tcW w:w="5338" w:type="dxa"/>
+          </w:tcPr>
+          <w:p>
+            <w:pPr>
+              <w:spacing w:line="259" w:lineRule="auto"/>
+              <w:contextualSpacing/>
+            </w:pPr>
+            <w:r>
+              <w:t>Kiküldi a hitelesítő kódot tartalmazó e-mailt.</w:t>
+            </w:r>
+          </w:p>
+        </w:tc>
+      </w:tr>
+      <w:tr>
+        <w:trPr>
+          <w:cantSplit/>
+        </w:trPr>
+        <w:tc>
+          <w:tcPr>
+            <w:tcW w:w="1170" w:type="dxa"/>
+            <w:vMerge/>
+          </w:tcPr>
+          <w:p>
+            <w:pPr>
+              <w:spacing w:line="259" w:lineRule="auto"/>
+              <w:contextualSpacing/>
+            </w:pPr>
+          </w:p>
+        </w:tc>
+        <w:tc>
+          <w:tcPr>
+            <w:tcW w:w="1985" w:type="dxa"/>
+          </w:tcPr>
+          <w:p>
+            <w:pPr>
+              <w:spacing w:line="259" w:lineRule="auto"/>
+              <w:contextualSpacing/>
+            </w:pPr>
+            <w:proofErr w:type="spellStart"/>
+            <w:r>
+              <w:t>askLogout</w:t>
+            </w:r>
+            <w:proofErr w:type="spellEnd"/>
+          </w:p>
+        </w:tc>
+        <w:tc>
+          <w:tcPr>
+            <w:tcW w:w="5338" w:type="dxa"/>
+          </w:tcPr>
+          <w:p>
+            <w:pPr>
+              <w:spacing w:line="259" w:lineRule="auto"/>
+              <w:contextualSpacing/>
+            </w:pPr>
+            <w:r>
+              <w:t>Megerősítést kér és kijelentkezteti a felhasználót, majd visszadobja a főoldalra.</w:t>
+            </w:r>
+          </w:p>
+        </w:tc>
+      </w:tr>
+      <w:tr>
+        <w:trPr>
+          <w:cantSplit/>
+        </w:trPr>
+        <w:tc>
+          <w:tcPr>
+            <w:tcW w:w="1170" w:type="dxa"/>
+            <w:vMerge/>
+          </w:tcPr>
+          <w:p>
+            <w:pPr>
+              <w:spacing w:line="259" w:lineRule="auto"/>
+              <w:contextualSpacing/>
+            </w:pPr>
+          </w:p>
+        </w:tc>
+        <w:tc>
+          <w:tcPr>
+            <w:tcW w:w="1985" w:type="dxa"/>
+          </w:tcPr>
+          <w:p>
+            <w:pPr>
+              <w:spacing w:line="259" w:lineRule="auto"/>
+              <w:contextualSpacing/>
+            </w:pPr>
+            <w:r>
+              <w:t>logout</w:t>
+            </w:r>
+          </w:p>
+        </w:tc>
+        <w:tc>
+          <w:tcPr>
+            <w:tcW w:w="5338" w:type="dxa"/>
+          </w:tcPr>
+          <w:p>
+            <w:pPr>
+              <w:spacing w:line="259" w:lineRule="auto"/>
+              <w:contextualSpacing/>
+            </w:pPr>
+            <w:r>
+              <w:t xml:space="preserve">Törli a bejelentkezési adatokat tároló </w:t>
+            </w:r>
+            <w:proofErr w:type="spellStart"/>
+            <w:r>
+              <w:t>cookie</w:t>
+            </w:r>
+            <w:proofErr w:type="spellEnd"/>
+            <w:r>
+              <w:t>-kat.</w:t>
+            </w:r>
+          </w:p>
+        </w:tc>
+      </w:tr>
+      <w:tr>
+        <w:trPr>
+          <w:cantSplit/>
+        </w:trPr>
+        <w:tc>
+          <w:tcPr>
+            <w:tcW w:w="1170" w:type="dxa"/>
+            <w:vMerge/>
+          </w:tcPr>
+          <w:p>
+            <w:pPr>
+              <w:spacing w:line="259" w:lineRule="auto"/>
+              <w:contextualSpacing/>
+            </w:pPr>
+          </w:p>
+        </w:tc>
+        <w:tc>
+          <w:tcPr>
+            <w:tcW w:w="1985" w:type="dxa"/>
+          </w:tcPr>
+          <w:p>
+            <w:pPr>
+              <w:spacing w:line="259" w:lineRule="auto"/>
+              <w:contextualSpacing/>
+            </w:pPr>
+            <w:proofErr w:type="spellStart"/>
+            <w:r>
+              <w:t>askDeletion</w:t>
+            </w:r>
+            <w:proofErr w:type="spellEnd"/>
+          </w:p>
+        </w:tc>
+        <w:tc>
+          <w:tcPr>
+            <w:tcW w:w="5338" w:type="dxa"/>
+          </w:tcPr>
+          <w:p>
+            <w:pPr>
+              <w:spacing w:line="259" w:lineRule="auto"/>
+              <w:contextualSpacing/>
+            </w:pPr>
+            <w:r>
+              <w:t>Megerősítést kér a profil törlésére.</w:t>
+            </w:r>
+          </w:p>
+        </w:tc>
+      </w:tr>
+      <w:tr>
+        <w:trPr>
+          <w:cantSplit/>
+        </w:trPr>
+        <w:tc>
+          <w:tcPr>
+            <w:tcW w:w="1170" w:type="dxa"/>
+            <w:vMerge/>
+          </w:tcPr>
+          <w:p>
+            <w:pPr>
+              <w:spacing w:line="259" w:lineRule="auto"/>
+              <w:contextualSpacing/>
+            </w:pPr>
+          </w:p>
+        </w:tc>
+        <w:tc>
+          <w:tcPr>
+            <w:tcW w:w="1985" w:type="dxa"/>
+          </w:tcPr>
+          <w:p>
+            <w:pPr>
+              <w:spacing w:line="259" w:lineRule="auto"/>
+              <w:contextualSpacing/>
+            </w:pPr>
+            <w:proofErr w:type="spellStart"/>
+            <w:r>
+              <w:t>deleteProfile</w:t>
+            </w:r>
+            <w:proofErr w:type="spellEnd"/>
+          </w:p>
+        </w:tc>
+        <w:tc>
+          <w:tcPr>
+            <w:tcW w:w="5338" w:type="dxa"/>
+          </w:tcPr>
+          <w:p>
+            <w:pPr>
+              <w:spacing w:line="259" w:lineRule="auto"/>
+              <w:contextualSpacing/>
+            </w:pPr>
+            <w:r>
+              <w:t>Elküldi a profiltörlést intéző API kérést.</w:t>
+            </w:r>
+          </w:p>
+        </w:tc>
+      </w:tr>
+      <w:tr>
+        <w:trPr>
+          <w:cantSplit/>
+        </w:trPr>
+        <w:tc>
+          <w:tcPr>
+            <w:tcW w:w="1170" w:type="dxa"/>
+            <w:vMerge/>
+          </w:tcPr>
+          <w:p>
+            <w:pPr>
+              <w:spacing w:line="259" w:lineRule="auto"/>
+              <w:contextualSpacing/>
+            </w:pPr>
+          </w:p>
+        </w:tc>
+        <w:tc>
+          <w:tcPr>
+            <w:tcW w:w="1985" w:type="dxa"/>
+          </w:tcPr>
+          <w:p>
+            <w:pPr>
+              <w:spacing w:line="259" w:lineRule="auto"/>
+              <w:contextualSpacing/>
+            </w:pPr>
+            <w:proofErr w:type="spellStart"/>
+            <w:r>
+              <w:t>ready</w:t>
+            </w:r>
+            <w:proofErr w:type="spellEnd"/>
+            <w:r>
+              <w:rPr>
+                <w:color w:val="FF0000"/>
+              </w:rPr>
+              <w:t>*</w:t>
+            </w:r>
+          </w:p>
+        </w:tc>
+        <w:tc>
+          <w:tcPr>
+            <w:tcW w:w="5338" w:type="dxa"/>
+          </w:tcPr>
+          <w:p>
+            <w:pPr>
+              <w:spacing w:line="259" w:lineRule="auto"/>
+              <w:contextualSpacing/>
+            </w:pPr>
+            <w:r>
+              <w:t xml:space="preserve">Lekéri a megjelenítendő </w:t>
+            </w:r>
+            <w:proofErr w:type="spellStart"/>
+            <w:r>
+              <w:t>karakteradatokat</w:t>
+            </w:r>
+            <w:proofErr w:type="spellEnd"/>
+            <w:r>
+              <w:t xml:space="preserve"> a profil oldalra az API-n keresztül</w:t>
+            </w:r>
+          </w:p>
+        </w:tc>
+      </w:tr>
+      <w:tr>
+        <w:trPr>
+          <w:cantSplit/>
+        </w:trPr>
+        <w:tc>
+          <w:tcPr>
+            <w:tcW w:w="1170" w:type="dxa"/>
+            <w:vMerge/>
+          </w:tcPr>
+          <w:p>
+            <w:pPr>
+              <w:spacing w:line="259" w:lineRule="auto"/>
+              <w:contextualSpacing/>
+            </w:pPr>
+          </w:p>
+        </w:tc>
+        <w:tc>
+          <w:tcPr>
+            <w:tcW w:w="1985" w:type="dxa"/>
+          </w:tcPr>
+          <w:p>
+            <w:pPr>
+              <w:spacing w:line="259" w:lineRule="auto"/>
+              <w:contextualSpacing/>
+            </w:pPr>
+            <w:proofErr w:type="spellStart"/>
+            <w:r>
+              <w:t>FillTabs</w:t>
+            </w:r>
+            <w:proofErr w:type="spellEnd"/>
+          </w:p>
+        </w:tc>
+        <w:tc>
+          <w:tcPr>
+            <w:tcW w:w="5338" w:type="dxa"/>
+          </w:tcPr>
+          <w:p>
+            <w:pPr>
+              <w:spacing w:line="259" w:lineRule="auto"/>
+              <w:contextualSpacing/>
+            </w:pPr>
+            <w:r>
+              <w:t>Feltölti az oldalt a lekért tartalommal.</w:t>
+            </w:r>
+          </w:p>
+        </w:tc>
+      </w:tr>
+      <w:tr>
+        <w:trPr>
+          <w:cantSplit/>
+        </w:trPr>
+        <w:tc>
+          <w:tcPr>
+            <w:tcW w:w="1170" w:type="dxa"/>
+            <w:vMerge w:val="restart"/>
+          </w:tcPr>
+          <w:p>
+            <w:pPr>
+              <w:spacing w:line="259" w:lineRule="auto"/>
+              <w:contextualSpacing/>
+            </w:pPr>
+            <w:r>
+              <w:t>ranking.js</w:t>
+            </w:r>
+          </w:p>
+        </w:tc>
+        <w:tc>
+          <w:tcPr>
+            <w:tcW w:w="1985" w:type="dxa"/>
+          </w:tcPr>
+          <w:p>
+            <w:pPr>
+              <w:spacing w:line="259" w:lineRule="auto"/>
+              <w:contextualSpacing/>
+            </w:pPr>
+            <w:proofErr w:type="spellStart"/>
+            <w:r>
+              <w:t>ready</w:t>
+            </w:r>
+            <w:proofErr w:type="spellEnd"/>
+            <w:r>
+              <w:rPr>
+                <w:color w:val="FF0000"/>
+              </w:rPr>
+              <w:t>*</w:t>
+            </w:r>
+          </w:p>
+        </w:tc>
+        <w:tc>
+          <w:tcPr>
+            <w:tcW w:w="5338" w:type="dxa"/>
+          </w:tcPr>
+          <w:p>
+            <w:pPr>
+              <w:spacing w:line="259" w:lineRule="auto"/>
+              <w:contextualSpacing/>
+            </w:pPr>
+            <w:r>
+              <w:t>Meghívja az adatokat lekérő függvényt.</w:t>
+            </w:r>
+          </w:p>
+        </w:tc>
+      </w:tr>
+      <w:tr>
+        <w:trPr>
+          <w:cantSplit/>
+        </w:trPr>
+        <w:tc>
+          <w:tcPr>
+            <w:tcW w:w="1170" w:type="dxa"/>
+            <w:vMerge/>
+          </w:tcPr>
+          <w:p>
+            <w:pPr>
+              <w:spacing w:line="259" w:lineRule="auto"/>
+              <w:contextualSpacing/>
+            </w:pPr>
+          </w:p>
+        </w:tc>
+        <w:tc>
+          <w:tcPr>
+            <w:tcW w:w="1985" w:type="dxa"/>
+          </w:tcPr>
+          <w:p>
+            <w:pPr>
+              <w:spacing w:line="259" w:lineRule="auto"/>
+              <w:contextualSpacing/>
+            </w:pPr>
+            <w:proofErr w:type="spellStart"/>
+            <w:r>
+              <w:t>FetchRankings</w:t>
+            </w:r>
+            <w:proofErr w:type="spellEnd"/>
+          </w:p>
+        </w:tc>
+        <w:tc>
+          <w:tcPr>
+            <w:tcW w:w="5338" w:type="dxa"/>
+          </w:tcPr>
+          <w:p>
+            <w:pPr>
+              <w:spacing w:line="259" w:lineRule="auto"/>
+              <w:contextualSpacing/>
+            </w:pPr>
+            <w:r>
+              <w:t>Lekéri az adatokat az API-n keresztül, majd meghívja a feltöltést végző függvényt.</w:t>
+            </w:r>
+          </w:p>
+        </w:tc>
+      </w:tr>
+      <w:tr>
+        <w:trPr>
+          <w:cantSplit/>
+        </w:trPr>
+        <w:tc>
+          <w:tcPr>
+            <w:tcW w:w="1170" w:type="dxa"/>
+            <w:vMerge/>
+          </w:tcPr>
+          <w:p>
+            <w:pPr>
+              <w:spacing w:line="259" w:lineRule="auto"/>
+              <w:contextualSpacing/>
+            </w:pPr>
+          </w:p>
+        </w:tc>
+        <w:tc>
+          <w:tcPr>
+            <w:tcW w:w="1985" w:type="dxa"/>
+          </w:tcPr>
+          <w:p>
+            <w:pPr>
+              <w:spacing w:line="259" w:lineRule="auto"/>
+              <w:contextualSpacing/>
+            </w:pPr>
+            <w:proofErr w:type="spellStart"/>
+            <w:r>
+              <w:t>FillTable</w:t>
+            </w:r>
+            <w:proofErr w:type="spellEnd"/>
+          </w:p>
+        </w:tc>
+        <w:tc>
+          <w:tcPr>
+            <w:tcW w:w="5338" w:type="dxa"/>
+          </w:tcPr>
+          <w:p>
+            <w:pPr>
+              <w:spacing w:line="259" w:lineRule="auto"/>
+              <w:contextualSpacing/>
+            </w:pPr>
+            <w:r>
+              <w:t>Feltölti a megadott táblázatot a megkapott adatokkal.</w:t>
+            </w:r>
+          </w:p>
+        </w:tc>
+      </w:tr>
+      <w:tr>
+        <w:trPr>
+          <w:cantSplit/>
+        </w:trPr>
+        <w:tc>
+          <w:tcPr>
+            <w:tcW w:w="1170" w:type="dxa"/>
+            <w:vMerge/>
+          </w:tcPr>
+          <w:p>
+            <w:pPr>
+              <w:spacing w:line="259" w:lineRule="auto"/>
+              <w:contextualSpacing/>
+            </w:pPr>
+          </w:p>
+        </w:tc>
+        <w:tc>
+          <w:tcPr>
+            <w:tcW w:w="1985" w:type="dxa"/>
+          </w:tcPr>
+          <w:p>
+            <w:pPr>
+              <w:spacing w:line="259" w:lineRule="auto"/>
+              <w:contextualSpacing/>
+            </w:pPr>
+            <w:proofErr w:type="spellStart"/>
+            <w:r>
+              <w:t>sortTable</w:t>
+            </w:r>
+            <w:proofErr w:type="spellEnd"/>
+          </w:p>
+        </w:tc>
+        <w:tc>
+          <w:tcPr>
+            <w:tcW w:w="5338" w:type="dxa"/>
+          </w:tcPr>
+          <w:p>
+            <w:pPr>
+              <w:spacing w:line="259" w:lineRule="auto"/>
+              <w:contextualSpacing/>
+            </w:pPr>
+            <w:r>
+              <w:t xml:space="preserve">Rendezi a megadott táblázat sorait a megadott oszlop szerint. (A fejléccellák </w:t>
+            </w:r>
+            <w:proofErr w:type="spellStart"/>
+            <w:r>
+              <w:rPr>
+                <w:i/>
+              </w:rPr>
+              <w:t>click</w:t>
+            </w:r>
+            <w:proofErr w:type="spellEnd"/>
+            <w:r>
+              <w:t xml:space="preserve"> </w:t>
+            </w:r>
+            <w:proofErr w:type="spellStart"/>
+            <w:r>
+              <w:t>event-jére</w:t>
+            </w:r>
+            <w:proofErr w:type="spellEnd"/>
+            <w:r>
+              <w:t xml:space="preserve"> </w:t>
+            </w:r>
+            <w:proofErr w:type="spellStart"/>
+            <w:r>
+              <w:t>hívódik</w:t>
+            </w:r>
+            <w:proofErr w:type="spellEnd"/>
+            <w:r>
+              <w:t xml:space="preserve"> meg)</w:t>
+            </w:r>
+          </w:p>
+        </w:tc>
+      </w:tr>
+      <w:tr>
+        <w:trPr>
+          <w:cantSplit/>
+        </w:trPr>
+        <w:tc>
+          <w:tcPr>
+            <w:tcW w:w="1170" w:type="dxa"/>
+            <w:vMerge w:val="restart"/>
+          </w:tcPr>
+          <w:p>
+            <w:pPr>
+              <w:spacing w:line="259" w:lineRule="auto"/>
+              <w:contextualSpacing/>
+            </w:pPr>
+            <w:r>
+              <w:t>wiki.js</w:t>
+            </w:r>
+          </w:p>
+        </w:tc>
+        <w:tc>
+          <w:tcPr>
+            <w:tcW w:w="1985" w:type="dxa"/>
+          </w:tcPr>
+          <w:p>
+            <w:pPr>
+              <w:spacing w:line="259" w:lineRule="auto"/>
+              <w:contextualSpacing/>
+            </w:pPr>
+            <w:proofErr w:type="spellStart"/>
+            <w:r>
+              <w:t>ready</w:t>
+            </w:r>
+            <w:proofErr w:type="spellEnd"/>
+            <w:r>
+              <w:rPr>
+                <w:color w:val="FF0000"/>
+              </w:rPr>
+              <w:t>*</w:t>
+            </w:r>
+          </w:p>
+        </w:tc>
+        <w:tc>
+          <w:tcPr>
+            <w:tcW w:w="5338" w:type="dxa"/>
+          </w:tcPr>
+          <w:p>
+            <w:pPr>
+              <w:spacing w:line="259" w:lineRule="auto"/>
+              <w:contextualSpacing/>
+            </w:pPr>
+            <w:r>
+              <w:t>Meghívja az adatokat lekérő függvényt.</w:t>
+            </w:r>
+          </w:p>
+        </w:tc>
+      </w:tr>
+      <w:tr>
+        <w:trPr>
+          <w:cantSplit/>
+        </w:trPr>
+        <w:tc>
+          <w:tcPr>
+            <w:tcW w:w="1170" w:type="dxa"/>
+            <w:vMerge/>
+          </w:tcPr>
+          <w:p>
+            <w:pPr>
+              <w:spacing w:line="259" w:lineRule="auto"/>
+              <w:contextualSpacing/>
+            </w:pPr>
+          </w:p>
+        </w:tc>
+        <w:tc>
+          <w:tcPr>
+            <w:tcW w:w="1985" w:type="dxa"/>
+          </w:tcPr>
+          <w:p>
+            <w:pPr>
+              <w:spacing w:line="259" w:lineRule="auto"/>
+              <w:contextualSpacing/>
+            </w:pPr>
+            <w:proofErr w:type="spellStart"/>
+            <w:r>
+              <w:t>FetchData</w:t>
+            </w:r>
+            <w:proofErr w:type="spellEnd"/>
+          </w:p>
+        </w:tc>
+        <w:tc>
+          <w:tcPr>
+            <w:tcW w:w="5338" w:type="dxa"/>
+          </w:tcPr>
+          <w:p>
+            <w:pPr>
+              <w:spacing w:line="259" w:lineRule="auto"/>
+              <w:contextualSpacing/>
+            </w:pPr>
+            <w:r>
+              <w:t>Lekéri az adatokat az API-n keresztül, majd meghívja a típushoz megfelelő feltöltő függvényt.</w:t>
+            </w:r>
+          </w:p>
+        </w:tc>
+      </w:tr>
+      <w:tr>
+        <w:trPr>
+          <w:cantSplit/>
+        </w:trPr>
+        <w:tc>
+          <w:tcPr>
+            <w:tcW w:w="1170" w:type="dxa"/>
+            <w:vMerge/>
+          </w:tcPr>
+          <w:p>
+            <w:pPr>
+              <w:spacing w:line="259" w:lineRule="auto"/>
+              <w:contextualSpacing/>
+            </w:pPr>
+          </w:p>
+        </w:tc>
+        <w:tc>
+          <w:tcPr>
+            <w:tcW w:w="1985" w:type="dxa"/>
+          </w:tcPr>
+          <w:p>
+            <w:pPr>
+              <w:spacing w:line="259" w:lineRule="auto"/>
+              <w:contextualSpacing/>
+            </w:pPr>
+            <w:proofErr w:type="spellStart"/>
+            <w:r>
+              <w:t>writeStats</w:t>
+            </w:r>
+            <w:proofErr w:type="spellEnd"/>
+          </w:p>
+        </w:tc>
+        <w:tc>
+          <w:tcPr>
+            <w:tcW w:w="5338" w:type="dxa"/>
+          </w:tcPr>
+          <w:p>
+            <w:pPr>
+              <w:spacing w:line="259" w:lineRule="auto"/>
+              <w:contextualSpacing/>
+            </w:pPr>
+            <w:r>
+              <w:t xml:space="preserve">A címekben a </w:t>
+            </w:r>
+            <w:r>
+              <w:rPr>
+                <w:i/>
+              </w:rPr>
+              <w:t>„megszerzett / összes”</w:t>
+            </w:r>
+            <w:r>
+              <w:t xml:space="preserve"> adatokat jeleníti meg a megkapott adatok alapján</w:t>
+            </w:r>
+          </w:p>
+        </w:tc>
+      </w:tr>
+      <w:tr>
+        <w:trPr>
+          <w:cantSplit/>
+        </w:trPr>
+        <w:tc>
+          <w:tcPr>
+            <w:tcW w:w="1170" w:type="dxa"/>
+            <w:vMerge/>
+          </w:tcPr>
+          <w:p>
+            <w:pPr>
+              <w:spacing w:line="259" w:lineRule="auto"/>
+              <w:contextualSpacing/>
+            </w:pPr>
+          </w:p>
+        </w:tc>
+        <w:tc>
+          <w:tcPr>
+            <w:tcW w:w="1985" w:type="dxa"/>
+          </w:tcPr>
+          <w:p>
+            <w:pPr>
+              <w:spacing w:line="259" w:lineRule="auto"/>
+              <w:contextualSpacing/>
+            </w:pPr>
+            <w:proofErr w:type="spellStart"/>
+            <w:r>
+              <w:t>showItems</w:t>
+            </w:r>
+            <w:proofErr w:type="spellEnd"/>
+          </w:p>
+        </w:tc>
+        <w:tc>
+          <w:tcPr>
+            <w:tcW w:w="5338" w:type="dxa"/>
+          </w:tcPr>
+          <w:p>
+            <w:pPr>
+              <w:spacing w:line="259" w:lineRule="auto"/>
+              <w:contextualSpacing/>
+            </w:pPr>
+            <w:r>
+              <w:t>Feltölti a tárgyakról szóló kártyákat a megkapott adatokkal</w:t>
+            </w:r>
+          </w:p>
+        </w:tc>
+      </w:tr>
+      <w:tr>
+        <w:trPr>
+          <w:cantSplit/>
+        </w:trPr>
+        <w:tc>
+          <w:tcPr>
+            <w:tcW w:w="1170" w:type="dxa"/>
+            <w:vMerge/>
+          </w:tcPr>
+          <w:p>
+            <w:pPr>
+              <w:spacing w:line="259" w:lineRule="auto"/>
+              <w:contextualSpacing/>
+            </w:pPr>
+          </w:p>
+        </w:tc>
+        <w:tc>
+          <w:tcPr>
+            <w:tcW w:w="1985" w:type="dxa"/>
+          </w:tcPr>
+          <w:p>
+            <w:pPr>
+              <w:spacing w:line="259" w:lineRule="auto"/>
+              <w:contextualSpacing/>
+            </w:pPr>
+            <w:proofErr w:type="spellStart"/>
+            <w:r>
+              <w:t>showEnemies</w:t>
+            </w:r>
+            <w:proofErr w:type="spellEnd"/>
+          </w:p>
+        </w:tc>
+        <w:tc>
+          <w:tcPr>
+            <w:tcW w:w="5338" w:type="dxa"/>
+          </w:tcPr>
+          <w:p>
+            <w:pPr>
+              <w:spacing w:line="259" w:lineRule="auto"/>
+              <w:contextualSpacing/>
+            </w:pPr>
+            <w:r>
+              <w:t>Feltölti az ellenfelekről szóló kártyákat a megkapott adatokkal</w:t>
+            </w:r>
+          </w:p>
+        </w:tc>
+      </w:tr>
+    </w:tbl>
+    <w:p>
+      <w:pPr>
+        <w:rPr>
+          <w:sz w:val="18"/>
+        </w:rPr>
+      </w:pPr>
+      <w:r>
+        <w:rPr>
+          <w:sz w:val="18"/>
+        </w:rPr>
+        <w:t xml:space="preserve">*a </w:t>
+      </w:r>
+      <w:proofErr w:type="spellStart"/>
+      <w:r>
+        <w:rPr>
+          <w:i/>
+          <w:sz w:val="18"/>
+        </w:rPr>
+        <w:t>ready</w:t>
+      </w:r>
+      <w:proofErr w:type="spellEnd"/>
+      <w:r>
+        <w:rPr>
+          <w:sz w:val="18"/>
+        </w:rPr>
+        <w:t xml:space="preserve"> függvények a </w:t>
+      </w:r>
+      <w:proofErr w:type="spellStart"/>
+      <w:r>
+        <w:rPr>
+          <w:sz w:val="18"/>
+        </w:rPr>
+        <w:t>jQuery</w:t>
+      </w:r>
+      <w:proofErr w:type="spellEnd"/>
+      <w:r>
+        <w:rPr>
+          <w:sz w:val="18"/>
+        </w:rPr>
+        <w:t xml:space="preserve"> </w:t>
+      </w:r>
+      <w:proofErr w:type="spellStart"/>
+      <w:proofErr w:type="gramStart"/>
+      <w:r>
+        <w:rPr>
+          <w:i/>
+          <w:sz w:val="18"/>
+        </w:rPr>
+        <w:t>window.onload</w:t>
+      </w:r>
+      <w:proofErr w:type="spellEnd"/>
+      <w:proofErr w:type="gramEnd"/>
+      <w:r>
+        <w:rPr>
+          <w:sz w:val="18"/>
+        </w:rPr>
+        <w:t xml:space="preserve"> </w:t>
+      </w:r>
+      <w:r>
+        <w:rPr>
+          <w:sz w:val="18"/>
+        </w:rPr>
+        <w:t xml:space="preserve">eseményre </w:t>
+      </w:r>
+      <w:r>
+        <w:rPr>
+          <w:sz w:val="18"/>
+        </w:rPr>
+        <w:t>használt rövidítés</w:t>
+      </w:r>
+      <w:r>
+        <w:rPr>
+          <w:sz w:val="18"/>
+        </w:rPr>
+        <w:t>ét jelölik</w:t>
+      </w:r>
+      <w:r>
+        <w:rPr>
+          <w:sz w:val="18"/>
+        </w:rPr>
+        <w:t xml:space="preserve"> (</w:t>
+      </w:r>
+      <w:r>
+        <w:rPr>
+          <w:i/>
+          <w:sz w:val="18"/>
+        </w:rPr>
+        <w:t>$(</w:t>
+      </w:r>
+      <w:proofErr w:type="spellStart"/>
+      <w:r>
+        <w:rPr>
+          <w:i/>
+          <w:sz w:val="18"/>
+        </w:rPr>
+        <w:t>document</w:t>
+      </w:r>
+      <w:proofErr w:type="spellEnd"/>
+      <w:r>
+        <w:rPr>
+          <w:i/>
+          <w:sz w:val="18"/>
+        </w:rPr>
+        <w:t>).</w:t>
+      </w:r>
+      <w:proofErr w:type="spellStart"/>
+      <w:r>
+        <w:rPr>
+          <w:i/>
+          <w:sz w:val="18"/>
+        </w:rPr>
+        <w:t>ready</w:t>
+      </w:r>
+      <w:proofErr w:type="spellEnd"/>
+      <w:r>
+        <w:rPr>
+          <w:sz w:val="18"/>
+        </w:rPr>
+        <w:t>)</w:t>
+      </w:r>
+    </w:p>
+    <w:p>
+      <w:pPr>
+        <w:pStyle w:val="Cmsor3"/>
+      </w:pPr>
+      <w:r>
+        <w:t>Egyéb funkciók a weboldalon</w:t>
+      </w:r>
+    </w:p>
+    <w:p>
+      <w:r>
+        <w:t>A</w:t>
+      </w:r>
+      <w:r>
+        <w:t xml:space="preserve"> menüsávon a </w:t>
+      </w:r>
+      <w:proofErr w:type="spellStart"/>
+      <w:r>
+        <w:t>bejelentkezésfüggő</w:t>
+      </w:r>
+      <w:proofErr w:type="spellEnd"/>
+      <w:r>
+        <w:t xml:space="preserve"> beállítások a </w:t>
+      </w:r>
+      <w:r>
+        <w:rPr>
+          <w:i/>
+        </w:rPr>
+        <w:t>common.js</w:t>
+      </w:r>
+      <w:r>
+        <w:t xml:space="preserve"> fájlban találhatóak. </w:t>
+      </w:r>
+      <w:r>
+        <w:t xml:space="preserve">Itt ellenőrzi az oldal, hogy van-e </w:t>
+      </w:r>
+      <w:proofErr w:type="spellStart"/>
+      <w:r>
+        <w:rPr>
+          <w:i/>
+        </w:rPr>
+        <w:t>userid</w:t>
+      </w:r>
+      <w:proofErr w:type="spellEnd"/>
+      <w:r>
+        <w:t xml:space="preserve"> eltárolva: ha nincs, a </w:t>
+      </w:r>
+      <w:r>
+        <w:rPr>
+          <w:i/>
+        </w:rPr>
+        <w:t>Lexikon</w:t>
+      </w:r>
+      <w:r>
+        <w:t xml:space="preserve"> menüpont nem lesz használható, illetve a </w:t>
+      </w:r>
+      <w:r>
+        <w:rPr>
+          <w:i/>
+        </w:rPr>
+        <w:t>Bejelentkezés</w:t>
+      </w:r>
+      <w:r>
+        <w:t xml:space="preserve"> menüpont fog megjelenni; ha van </w:t>
+      </w:r>
+      <w:proofErr w:type="spellStart"/>
+      <w:r>
+        <w:rPr>
+          <w:i/>
+        </w:rPr>
+        <w:t>userid</w:t>
+      </w:r>
+      <w:proofErr w:type="spellEnd"/>
+      <w:r>
+        <w:t xml:space="preserve">, a </w:t>
+      </w:r>
+      <w:r>
+        <w:rPr>
+          <w:i/>
+        </w:rPr>
+        <w:t>Lexikon</w:t>
+      </w:r>
+      <w:r>
+        <w:t xml:space="preserve"> elérhető lesz, illetve a </w:t>
+      </w:r>
+      <w:r>
+        <w:rPr>
+          <w:i/>
+        </w:rPr>
+        <w:t>Bejelentkezés</w:t>
+      </w:r>
+      <w:r>
+        <w:t xml:space="preserve"> helyett a </w:t>
+      </w:r>
+      <w:r>
+        <w:rPr>
+          <w:i/>
+        </w:rPr>
+        <w:t>Profil</w:t>
+      </w:r>
+      <w:r>
+        <w:t xml:space="preserve"> oldalra tudunk eljutni a menüből.</w:t>
+      </w:r>
+    </w:p>
+    <w:p>
+      <w:r>
+        <w:t xml:space="preserve">Kijelentkezéskor a már sokszor említett </w:t>
+      </w:r>
+      <w:proofErr w:type="spellStart"/>
+      <w:r>
+        <w:t>cookie-kat</w:t>
+      </w:r>
+      <w:proofErr w:type="spellEnd"/>
+      <w:r>
+        <w:t xml:space="preserve"> egyszerűen </w:t>
+      </w:r>
+      <w:r>
+        <w:t>töröljük</w:t>
       </w:r>
       <w:bookmarkStart w:id="49" w:name="_GoBack"/>
       <w:bookmarkEnd w:id="49"/>
       <w:r>
-        <w:t>nlegi téma, és am</w:t>
-      </w:r>
-      <w:r>
-        <w:t>ely</w:t>
-      </w:r>
-      <w:r>
-        <w:t xml:space="preserve"> alapján állítja be a CSS a változóit</w:t>
-      </w:r>
-      <w:r>
-        <w:t>.</w:t>
-      </w:r>
-    </w:p>
-    <w:p>
-      <w:pPr>
-        <w:pStyle w:val="Cmsor3"/>
-      </w:pPr>
-      <w:r>
-        <w:t>Az API és a weboldal közti kommunikáció</w:t>
+        <w:t xml:space="preserve"> (felhasználó azonosító, -név</w:t>
+      </w:r>
+      <w:r>
+        <w:t xml:space="preserve">), erre a </w:t>
+      </w:r>
+      <w:r>
+        <w:rPr>
+          <w:i/>
+        </w:rPr>
+        <w:t>common.js</w:t>
+      </w:r>
+      <w:r>
+        <w:t xml:space="preserve"> fájlban található a </w:t>
+      </w:r>
+      <w:r>
+        <w:rPr>
+          <w:i/>
+        </w:rPr>
+        <w:t>logout</w:t>
+      </w:r>
+      <w:r>
+        <w:t xml:space="preserve"> függvény.</w:t>
       </w:r>
     </w:p>
     <w:p>
@@ -12649,6 +15701,7 @@
   <w:p>
     <w:pPr>
       <w:pStyle w:val="HTML-kntformzott"/>
+      <w:jc w:val="right"/>
       <w:textAlignment w:val="baseline"/>
       <w:rPr>
         <w:rStyle w:val="HTML-kd"/>
@@ -12673,16 +15726,7 @@
         <w:color w:val="0C0D0E"/>
         <w:bdr w:val="none" w:sz="0" w:space="0" w:color="auto" w:frame="1"/>
       </w:rPr>
-      <w:instrText xml:space="preserve"> </w:instrText>
-    </w:r>
-    <w:r>
-      <w:rPr>
-        <w:rStyle w:val="HTML-kd"/>
-        <w:rFonts w:ascii="var(--ff-mono)" w:hAnsi="var(--ff-mono)"/>
-        <w:color w:val="0C0D0E"/>
-        <w:bdr w:val="none" w:sz="0" w:space="0" w:color="auto" w:frame="1"/>
-      </w:rPr>
-      <w:instrText>IF "</w:instrText>
+      <w:instrText xml:space="preserve"> IF "</w:instrText>
     </w:r>
     <w:r>
       <w:rPr>
@@ -12700,43 +15744,7 @@
         <w:color w:val="0C0D0E"/>
         <w:bdr w:val="none" w:sz="0" w:space="0" w:color="auto" w:frame="1"/>
       </w:rPr>
-      <w:instrText xml:space="preserve"> </w:instrText>
-    </w:r>
-    <w:r>
-      <w:rPr>
-        <w:rStyle w:val="HTML-kd"/>
-        <w:rFonts w:ascii="var(--ff-mono)" w:hAnsi="var(--ff-mono)"/>
-        <w:color w:val="0C0D0E"/>
-        <w:bdr w:val="none" w:sz="0" w:space="0" w:color="auto" w:frame="1"/>
-      </w:rPr>
-      <w:instrText>STYLEREF "</w:instrText>
-    </w:r>
-    <w:r>
-      <w:rPr>
-        <w:rStyle w:val="HTML-kd"/>
-        <w:rFonts w:ascii="var(--ff-mono)" w:hAnsi="var(--ff-mono)"/>
-        <w:color w:val="0C0D0E"/>
-        <w:bdr w:val="none" w:sz="0" w:space="0" w:color="auto" w:frame="1"/>
-      </w:rPr>
-      <w:instrText>Címsor</w:instrText>
-    </w:r>
-    <w:r>
-      <w:rPr>
-        <w:rStyle w:val="HTML-kd"/>
-        <w:rFonts w:ascii="var(--ff-mono)" w:hAnsi="var(--ff-mono)"/>
-        <w:color w:val="0C0D0E"/>
-        <w:bdr w:val="none" w:sz="0" w:space="0" w:color="auto" w:frame="1"/>
-      </w:rPr>
-      <w:instrText xml:space="preserve"> 2" \r </w:instrText>
-    </w:r>
-    <w:r>
-      <w:rPr>
-        <w:rStyle w:val="HTML-kd"/>
-        <w:rFonts w:ascii="var(--ff-mono)" w:hAnsi="var(--ff-mono)"/>
-        <w:color w:val="0C0D0E"/>
-        <w:bdr w:val="none" w:sz="0" w:space="0" w:color="auto" w:frame="1"/>
-      </w:rPr>
-      <w:instrText xml:space="preserve"> </w:instrText>
+      <w:instrText xml:space="preserve"> STYLEREF "Címsor 2" \r  </w:instrText>
     </w:r>
     <w:r>
       <w:rPr>
@@ -12755,7 +15763,7 @@
         <w:color w:val="0C0D0E"/>
         <w:bdr w:val="none" w:sz="0" w:space="0" w:color="auto" w:frame="1"/>
       </w:rPr>
-      <w:instrText>3.5</w:instrText>
+      <w:instrText>3.4</w:instrText>
     </w:r>
     <w:r>
       <w:rPr>
@@ -12791,52 +15799,7 @@
         <w:color w:val="0C0D0E"/>
         <w:bdr w:val="none" w:sz="0" w:space="0" w:color="auto" w:frame="1"/>
       </w:rPr>
-      <w:instrText xml:space="preserve"> </w:instrText>
-    </w:r>
-    <w:r>
-      <w:rPr>
-        <w:rStyle w:val="HTML-kd"/>
-        <w:rFonts w:ascii="var(--ff-mono)" w:hAnsi="var(--ff-mono)"/>
-        <w:color w:val="0C0D0E"/>
-        <w:bdr w:val="none" w:sz="0" w:space="0" w:color="auto" w:frame="1"/>
-      </w:rPr>
-      <w:instrText>STYLEREF  "</w:instrText>
-    </w:r>
-    <w:r>
-      <w:rPr>
-        <w:rStyle w:val="HTML-kd"/>
-        <w:rFonts w:ascii="var(--ff-mono)" w:hAnsi="var(--ff-mono)"/>
-        <w:color w:val="0C0D0E"/>
-        <w:bdr w:val="none" w:sz="0" w:space="0" w:color="auto" w:frame="1"/>
-      </w:rPr>
-      <w:instrText>C</w:instrText>
-    </w:r>
-    <w:r>
-      <w:rPr>
-        <w:rStyle w:val="HTML-kd"/>
-        <w:rFonts w:ascii="var(--ff-mono)" w:hAnsi="var(--ff-mono)"/>
-        <w:color w:val="0C0D0E"/>
-        <w:bdr w:val="none" w:sz="0" w:space="0" w:color="auto" w:frame="1"/>
-      </w:rPr>
-      <w:instrText xml:space="preserve">ímsor </w:instrText>
-    </w:r>
-    <w:r>
-      <w:rPr>
-        <w:rStyle w:val="HTML-kd"/>
-        <w:rFonts w:ascii="var(--ff-mono)" w:hAnsi="var(--ff-mono)"/>
-        <w:color w:val="0C0D0E"/>
-        <w:bdr w:val="none" w:sz="0" w:space="0" w:color="auto" w:frame="1"/>
-      </w:rPr>
-      <w:instrText xml:space="preserve">1" \w </w:instrText>
-    </w:r>
-    <w:r>
-      <w:rPr>
-        <w:rStyle w:val="HTML-kd"/>
-        <w:rFonts w:ascii="var(--ff-mono)" w:hAnsi="var(--ff-mono)"/>
-        <w:color w:val="0C0D0E"/>
-        <w:bdr w:val="none" w:sz="0" w:space="0" w:color="auto" w:frame="1"/>
-      </w:rPr>
-      <w:instrText xml:space="preserve"> </w:instrText>
+      <w:instrText xml:space="preserve"> STYLEREF  "Címsor 1" \w  </w:instrText>
     </w:r>
     <w:r>
       <w:rPr>
@@ -12879,6 +15842,7 @@
   <w:p>
     <w:pPr>
       <w:pStyle w:val="HTML-kntformzott"/>
+      <w:jc w:val="right"/>
       <w:textAlignment w:val="baseline"/>
     </w:pPr>
     <w:r>
@@ -12906,43 +15870,7 @@
         <w:color w:val="0C0D0E"/>
         <w:bdr w:val="none" w:sz="0" w:space="0" w:color="auto" w:frame="1"/>
       </w:rPr>
-      <w:instrText xml:space="preserve"> </w:instrText>
-    </w:r>
-    <w:r>
-      <w:rPr>
-        <w:rStyle w:val="HTML-kd"/>
-        <w:rFonts w:ascii="var(--ff-mono)" w:hAnsi="var(--ff-mono)"/>
-        <w:color w:val="0C0D0E"/>
-        <w:bdr w:val="none" w:sz="0" w:space="0" w:color="auto" w:frame="1"/>
-      </w:rPr>
-      <w:instrText>STYLEREF  "</w:instrText>
-    </w:r>
-    <w:r>
-      <w:rPr>
-        <w:rStyle w:val="HTML-kd"/>
-        <w:rFonts w:ascii="var(--ff-mono)" w:hAnsi="var(--ff-mono)"/>
-        <w:color w:val="0C0D0E"/>
-        <w:bdr w:val="none" w:sz="0" w:space="0" w:color="auto" w:frame="1"/>
-      </w:rPr>
-      <w:instrText xml:space="preserve">Címsor </w:instrText>
-    </w:r>
-    <w:r>
-      <w:rPr>
-        <w:rStyle w:val="HTML-kd"/>
-        <w:rFonts w:ascii="var(--ff-mono)" w:hAnsi="var(--ff-mono)"/>
-        <w:color w:val="0C0D0E"/>
-        <w:bdr w:val="none" w:sz="0" w:space="0" w:color="auto" w:frame="1"/>
-      </w:rPr>
-      <w:instrText xml:space="preserve">2" \r </w:instrText>
-    </w:r>
-    <w:r>
-      <w:rPr>
-        <w:rStyle w:val="HTML-kd"/>
-        <w:rFonts w:ascii="var(--ff-mono)" w:hAnsi="var(--ff-mono)"/>
-        <w:color w:val="0C0D0E"/>
-        <w:bdr w:val="none" w:sz="0" w:space="0" w:color="auto" w:frame="1"/>
-      </w:rPr>
-      <w:instrText xml:space="preserve"> </w:instrText>
+      <w:instrText xml:space="preserve"> STYLEREF  "Címsor 2" \r  </w:instrText>
     </w:r>
     <w:r>
       <w:rPr>
@@ -12961,7 +15889,7 @@
         <w:color w:val="0C0D0E"/>
         <w:bdr w:val="none" w:sz="0" w:space="0" w:color="auto" w:frame="1"/>
       </w:rPr>
-      <w:instrText>3.5</w:instrText>
+      <w:instrText>3.4</w:instrText>
     </w:r>
     <w:r>
       <w:rPr>
@@ -12979,16 +15907,7 @@
         <w:color w:val="0C0D0E"/>
         <w:bdr w:val="none" w:sz="0" w:space="0" w:color="auto" w:frame="1"/>
       </w:rPr>
-      <w:instrText>.</w:instrText>
-    </w:r>
-    <w:r>
-      <w:rPr>
-        <w:rStyle w:val="HTML-kd"/>
-        <w:rFonts w:ascii="var(--ff-mono)" w:hAnsi="var(--ff-mono)"/>
-        <w:color w:val="0C0D0E"/>
-        <w:bdr w:val="none" w:sz="0" w:space="0" w:color="auto" w:frame="1"/>
-      </w:rPr>
-      <w:instrText xml:space="preserve"> </w:instrText>
+      <w:instrText xml:space="preserve">. </w:instrText>
     </w:r>
     <w:r>
       <w:rPr>
@@ -13006,43 +15925,7 @@
         <w:color w:val="0C0D0E"/>
         <w:bdr w:val="none" w:sz="0" w:space="0" w:color="auto" w:frame="1"/>
       </w:rPr>
-      <w:instrText xml:space="preserve"> </w:instrText>
-    </w:r>
-    <w:r>
-      <w:rPr>
-        <w:rStyle w:val="HTML-kd"/>
-        <w:rFonts w:ascii="var(--ff-mono)" w:hAnsi="var(--ff-mono)"/>
-        <w:color w:val="0C0D0E"/>
-        <w:bdr w:val="none" w:sz="0" w:space="0" w:color="auto" w:frame="1"/>
-      </w:rPr>
-      <w:instrText>STYLEREF  "</w:instrText>
-    </w:r>
-    <w:r>
-      <w:rPr>
-        <w:rStyle w:val="HTML-kd"/>
-        <w:rFonts w:ascii="var(--ff-mono)" w:hAnsi="var(--ff-mono)"/>
-        <w:color w:val="0C0D0E"/>
-        <w:bdr w:val="none" w:sz="0" w:space="0" w:color="auto" w:frame="1"/>
-      </w:rPr>
-      <w:instrText xml:space="preserve">Címsor </w:instrText>
-    </w:r>
-    <w:r>
-      <w:rPr>
-        <w:rStyle w:val="HTML-kd"/>
-        <w:rFonts w:ascii="var(--ff-mono)" w:hAnsi="var(--ff-mono)"/>
-        <w:color w:val="0C0D0E"/>
-        <w:bdr w:val="none" w:sz="0" w:space="0" w:color="auto" w:frame="1"/>
-      </w:rPr>
-      <w:instrText>2"</w:instrText>
-    </w:r>
-    <w:r>
-      <w:rPr>
-        <w:rStyle w:val="HTML-kd"/>
-        <w:rFonts w:ascii="var(--ff-mono)" w:hAnsi="var(--ff-mono)"/>
-        <w:color w:val="0C0D0E"/>
-        <w:bdr w:val="none" w:sz="0" w:space="0" w:color="auto" w:frame="1"/>
-      </w:rPr>
-      <w:instrText xml:space="preserve"> </w:instrText>
+      <w:instrText xml:space="preserve"> STYLEREF  "Címsor 2" </w:instrText>
     </w:r>
     <w:r>
       <w:rPr>
@@ -13061,7 +15944,7 @@
         <w:color w:val="0C0D0E"/>
         <w:bdr w:val="none" w:sz="0" w:space="0" w:color="auto" w:frame="1"/>
       </w:rPr>
-      <w:instrText>Az API fel</w:instrText>
+      <w:instrText>A weboldal fel</w:instrText>
     </w:r>
     <w:r>
       <w:rPr>
@@ -13139,25 +16022,7 @@
         <w:color w:val="0C0D0E"/>
         <w:bdr w:val="none" w:sz="0" w:space="0" w:color="auto" w:frame="1"/>
       </w:rPr>
-      <w:instrText>"</w:instrText>
-    </w:r>
-    <w:r>
-      <w:rPr>
-        <w:rStyle w:val="HTML-kd"/>
-        <w:rFonts w:ascii="var(--ff-mono)" w:hAnsi="var(--ff-mono)"/>
-        <w:color w:val="0C0D0E"/>
-        <w:bdr w:val="none" w:sz="0" w:space="0" w:color="auto" w:frame="1"/>
-      </w:rPr>
-      <w:instrText xml:space="preserve"> </w:instrText>
-    </w:r>
-    <w:r>
-      <w:rPr>
-        <w:rStyle w:val="HTML-kd"/>
-        <w:rFonts w:ascii="var(--ff-mono)" w:hAnsi="var(--ff-mono)"/>
-        <w:color w:val="0C0D0E"/>
-        <w:bdr w:val="none" w:sz="0" w:space="0" w:color="auto" w:frame="1"/>
-      </w:rPr>
-      <w:instrText xml:space="preserve"> "</w:instrText>
+      <w:instrText>"  "</w:instrText>
     </w:r>
     <w:r>
       <w:rPr>
@@ -13194,7 +16059,7 @@
         <w:color w:val="0C0D0E"/>
         <w:bdr w:val="none" w:sz="0" w:space="0" w:color="auto" w:frame="1"/>
       </w:rPr>
-      <w:instrText>5</w:instrText>
+      <w:instrText>4</w:instrText>
     </w:r>
     <w:r>
       <w:rPr>
@@ -13249,7 +16114,7 @@
         <w:color w:val="0C0D0E"/>
         <w:bdr w:val="none" w:sz="0" w:space="0" w:color="auto" w:frame="1"/>
       </w:rPr>
-      <w:instrText>Mell</w:instrText>
+      <w:instrText>Felhaszn</w:instrText>
     </w:r>
     <w:r>
       <w:rPr>
@@ -13259,7 +16124,7 @@
         <w:color w:val="0C0D0E"/>
         <w:bdr w:val="none" w:sz="0" w:space="0" w:color="auto" w:frame="1"/>
       </w:rPr>
-      <w:instrText>é</w:instrText>
+      <w:instrText>á</w:instrText>
     </w:r>
     <w:r>
       <w:rPr>
@@ -13269,7 +16134,57 @@
         <w:color w:val="0C0D0E"/>
         <w:bdr w:val="none" w:sz="0" w:space="0" w:color="auto" w:frame="1"/>
       </w:rPr>
-      <w:instrText>kletek</w:instrText>
+      <w:instrText>l</w:instrText>
+    </w:r>
+    <w:r>
+      <w:rPr>
+        <w:rStyle w:val="HTML-kd"/>
+        <w:rFonts w:ascii="var(--ff-mono)" w:hAnsi="var(--ff-mono)" w:hint="eastAsia"/>
+        <w:noProof/>
+        <w:color w:val="0C0D0E"/>
+        <w:bdr w:val="none" w:sz="0" w:space="0" w:color="auto" w:frame="1"/>
+      </w:rPr>
+      <w:instrText>ó</w:instrText>
+    </w:r>
+    <w:r>
+      <w:rPr>
+        <w:rStyle w:val="HTML-kd"/>
+        <w:rFonts w:ascii="var(--ff-mono)" w:hAnsi="var(--ff-mono)"/>
+        <w:noProof/>
+        <w:color w:val="0C0D0E"/>
+        <w:bdr w:val="none" w:sz="0" w:space="0" w:color="auto" w:frame="1"/>
+      </w:rPr>
+      <w:instrText>i dokument</w:instrText>
+    </w:r>
+    <w:r>
+      <w:rPr>
+        <w:rStyle w:val="HTML-kd"/>
+        <w:rFonts w:ascii="var(--ff-mono)" w:hAnsi="var(--ff-mono)" w:hint="eastAsia"/>
+        <w:noProof/>
+        <w:color w:val="0C0D0E"/>
+        <w:bdr w:val="none" w:sz="0" w:space="0" w:color="auto" w:frame="1"/>
+      </w:rPr>
+      <w:instrText>á</w:instrText>
+    </w:r>
+    <w:r>
+      <w:rPr>
+        <w:rStyle w:val="HTML-kd"/>
+        <w:rFonts w:ascii="var(--ff-mono)" w:hAnsi="var(--ff-mono)"/>
+        <w:noProof/>
+        <w:color w:val="0C0D0E"/>
+        <w:bdr w:val="none" w:sz="0" w:space="0" w:color="auto" w:frame="1"/>
+      </w:rPr>
+      <w:instrText>ci</w:instrText>
+    </w:r>
+    <w:r>
+      <w:rPr>
+        <w:rStyle w:val="HTML-kd"/>
+        <w:rFonts w:ascii="var(--ff-mono)" w:hAnsi="var(--ff-mono)" w:hint="eastAsia"/>
+        <w:noProof/>
+        <w:color w:val="0C0D0E"/>
+        <w:bdr w:val="none" w:sz="0" w:space="0" w:color="auto" w:frame="1"/>
+      </w:rPr>
+      <w:instrText>ó</w:instrText>
     </w:r>
     <w:r>
       <w:rPr>
@@ -13306,17 +16221,7 @@
         <w:color w:val="0C0D0E"/>
         <w:bdr w:val="none" w:sz="0" w:space="0" w:color="auto" w:frame="1"/>
       </w:rPr>
-      <w:t xml:space="preserve"> </w:t>
-    </w:r>
-    <w:r>
-      <w:rPr>
-        <w:rStyle w:val="HTML-kd"/>
-        <w:rFonts w:ascii="var(--ff-mono)" w:hAnsi="var(--ff-mono)"/>
-        <w:noProof/>
-        <w:color w:val="0C0D0E"/>
-        <w:bdr w:val="none" w:sz="0" w:space="0" w:color="auto" w:frame="1"/>
-      </w:rPr>
-      <w:t>3.5. Az API fel</w:t>
+      <w:t xml:space="preserve"> 3.4. A weboldal fel</w:t>
     </w:r>
     <w:r>
       <w:rPr>
@@ -13388,7 +16293,6 @@
       <w:fldChar w:fldCharType="end"/>
     </w:r>
   </w:p>
-  <w:p/>
 </w:hdr>
 </file>
 
@@ -13914,6 +16818,118 @@
     </w:lvl>
   </w:abstractNum>
   <w:abstractNum w:abstractNumId="5" w15:restartNumberingAfterBreak="0">
+    <w:nsid w:val="6250602D"/>
+    <w:multiLevelType w:val="hybridMultilevel"/>
+    <w:tmpl w:val="FBAA3D0E"/>
+    <w:lvl w:ilvl="0" w:tplc="EEC8F7C6">
+      <w:numFmt w:val="bullet"/>
+      <w:lvlText w:val=""/>
+      <w:lvlJc w:val="left"/>
+      <w:pPr>
+        <w:ind w:left="720" w:hanging="360"/>
+      </w:pPr>
+      <w:rPr>
+        <w:rFonts w:ascii="Symbol" w:eastAsiaTheme="minorHAnsi" w:hAnsi="Symbol" w:cstheme="minorBidi" w:hint="default"/>
+      </w:rPr>
+    </w:lvl>
+    <w:lvl w:ilvl="1" w:tplc="040E0003" w:tentative="1">
+      <w:start w:val="1"/>
+      <w:numFmt w:val="bullet"/>
+      <w:lvlText w:val="o"/>
+      <w:lvlJc w:val="left"/>
+      <w:pPr>
+        <w:ind w:left="1440" w:hanging="360"/>
+      </w:pPr>
+      <w:rPr>
+        <w:rFonts w:ascii="Courier New" w:hAnsi="Courier New" w:cs="Courier New" w:hint="default"/>
+      </w:rPr>
+    </w:lvl>
+    <w:lvl w:ilvl="2" w:tplc="040E0005" w:tentative="1">
+      <w:start w:val="1"/>
+      <w:numFmt w:val="bullet"/>
+      <w:lvlText w:val=""/>
+      <w:lvlJc w:val="left"/>
+      <w:pPr>
+        <w:ind w:left="2160" w:hanging="360"/>
+      </w:pPr>
+      <w:rPr>
+        <w:rFonts w:ascii="Wingdings" w:hAnsi="Wingdings" w:hint="default"/>
+      </w:rPr>
+    </w:lvl>
+    <w:lvl w:ilvl="3" w:tplc="040E0001" w:tentative="1">
+      <w:start w:val="1"/>
+      <w:numFmt w:val="bullet"/>
+      <w:lvlText w:val=""/>
+      <w:lvlJc w:val="left"/>
+      <w:pPr>
+        <w:ind w:left="2880" w:hanging="360"/>
+      </w:pPr>
+      <w:rPr>
+        <w:rFonts w:ascii="Symbol" w:hAnsi="Symbol" w:hint="default"/>
+      </w:rPr>
+    </w:lvl>
+    <w:lvl w:ilvl="4" w:tplc="040E0003" w:tentative="1">
+      <w:start w:val="1"/>
+      <w:numFmt w:val="bullet"/>
+      <w:lvlText w:val="o"/>
+      <w:lvlJc w:val="left"/>
+      <w:pPr>
+        <w:ind w:left="3600" w:hanging="360"/>
+      </w:pPr>
+      <w:rPr>
+        <w:rFonts w:ascii="Courier New" w:hAnsi="Courier New" w:cs="Courier New" w:hint="default"/>
+      </w:rPr>
+    </w:lvl>
+    <w:lvl w:ilvl="5" w:tplc="040E0005" w:tentative="1">
+      <w:start w:val="1"/>
+      <w:numFmt w:val="bullet"/>
+      <w:lvlText w:val=""/>
+      <w:lvlJc w:val="left"/>
+      <w:pPr>
+        <w:ind w:left="4320" w:hanging="360"/>
+      </w:pPr>
+      <w:rPr>
+        <w:rFonts w:ascii="Wingdings" w:hAnsi="Wingdings" w:hint="default"/>
+      </w:rPr>
+    </w:lvl>
+    <w:lvl w:ilvl="6" w:tplc="040E0001" w:tentative="1">
+      <w:start w:val="1"/>
+      <w:numFmt w:val="bullet"/>
+      <w:lvlText w:val=""/>
+      <w:lvlJc w:val="left"/>
+      <w:pPr>
+        <w:ind w:left="5040" w:hanging="360"/>
+      </w:pPr>
+      <w:rPr>
+        <w:rFonts w:ascii="Symbol" w:hAnsi="Symbol" w:hint="default"/>
+      </w:rPr>
+    </w:lvl>
+    <w:lvl w:ilvl="7" w:tplc="040E0003" w:tentative="1">
+      <w:start w:val="1"/>
+      <w:numFmt w:val="bullet"/>
+      <w:lvlText w:val="o"/>
+      <w:lvlJc w:val="left"/>
+      <w:pPr>
+        <w:ind w:left="5760" w:hanging="360"/>
+      </w:pPr>
+      <w:rPr>
+        <w:rFonts w:ascii="Courier New" w:hAnsi="Courier New" w:cs="Courier New" w:hint="default"/>
+      </w:rPr>
+    </w:lvl>
+    <w:lvl w:ilvl="8" w:tplc="040E0005" w:tentative="1">
+      <w:start w:val="1"/>
+      <w:numFmt w:val="bullet"/>
+      <w:lvlText w:val=""/>
+      <w:lvlJc w:val="left"/>
+      <w:pPr>
+        <w:ind w:left="6480" w:hanging="360"/>
+      </w:pPr>
+      <w:rPr>
+        <w:rFonts w:ascii="Wingdings" w:hAnsi="Wingdings" w:hint="default"/>
+      </w:rPr>
+    </w:lvl>
+  </w:abstractNum>
+  <w:abstractNum w:abstractNumId="6" w15:restartNumberingAfterBreak="0">
     <w:nsid w:val="6A2B33A2"/>
     <w:multiLevelType w:val="multilevel"/>
     <w:tmpl w:val="A006ABE0"/>
@@ -14030,7 +17046,7 @@
       </w:rPr>
     </w:lvl>
   </w:abstractNum>
-  <w:abstractNum w:abstractNumId="6" w15:restartNumberingAfterBreak="0">
+  <w:abstractNum w:abstractNumId="7" w15:restartNumberingAfterBreak="0">
     <w:nsid w:val="6BD40544"/>
     <w:multiLevelType w:val="hybridMultilevel"/>
     <w:tmpl w:val="AE044DCE"/>
@@ -14144,7 +17160,7 @@
     </w:lvl>
   </w:abstractNum>
   <w:num w:numId="1">
-    <w:abstractNumId w:val="6"/>
+    <w:abstractNumId w:val="7"/>
   </w:num>
   <w:num w:numId="2">
     <w:abstractNumId w:val="2"/>
@@ -14153,7 +17169,7 @@
     <w:abstractNumId w:val="4"/>
   </w:num>
   <w:num w:numId="4">
-    <w:abstractNumId w:val="5"/>
+    <w:abstractNumId w:val="6"/>
   </w:num>
   <w:num w:numId="5">
     <w:abstractNumId w:val="1"/>
@@ -14163,6 +17179,9 @@
   </w:num>
   <w:num w:numId="7">
     <w:abstractNumId w:val="3"/>
+  </w:num>
+  <w:num w:numId="8">
+    <w:abstractNumId w:val="5"/>
   </w:num>
 </w:numbering>
 </file>
@@ -15478,7 +18497,7 @@
 </file>
 
 <file path=customXml/itemProps1.xml><?xml version="1.0" encoding="utf-8"?>
-<ds:datastoreItem xmlns:ds="http://schemas.openxmlformats.org/officeDocument/2006/customXml" ds:itemID="{97B6A2D2-4508-48CB-B610-96D4E8A00BDC}">
+<ds:datastoreItem xmlns:ds="http://schemas.openxmlformats.org/officeDocument/2006/customXml" ds:itemID="{01417BE3-1228-43C2-A006-C7108C429B1A}">
   <ds:schemaRefs>
     <ds:schemaRef ds:uri="http://schemas.openxmlformats.org/officeDocument/2006/bibliography"/>
   </ds:schemaRefs>

</xml_diff>

<commit_message>
Started test documentation (we have 2 pictures already, gotta keep up the good work
</commit_message>
<xml_diff>
--- a/Dok/Dokumentáció.docx
+++ b/Dok/Dokumentáció.docx
@@ -5314,11 +5314,7 @@
         <w:t>n</w:t>
       </w:r>
       <w:r>
-        <w:t xml:space="preserve"> </w:t>
-      </w:r>
-      <w:r>
-        <w:lastRenderedPageBreak/>
-        <w:t xml:space="preserve">vesszük hasznát, mivel mind a PHP, mind a JavaScript </w:t>
+        <w:t xml:space="preserve"> vesszük hasznát, mivel mind a PHP, mind a JavaScript </w:t>
       </w:r>
       <w:r>
         <w:t>támogatja a formátumo</w:t>
@@ -5356,6 +5352,7 @@
       <w:bookmarkStart w:id="38" w:name="_Toc194394920"/>
       <w:proofErr w:type="spellStart"/>
       <w:r>
+        <w:lastRenderedPageBreak/>
         <w:t>Bootstrap</w:t>
       </w:r>
       <w:bookmarkEnd w:id="37"/>
@@ -5478,11 +5475,7 @@
     </w:p>
     <w:p>
       <w:r>
-        <w:t xml:space="preserve">A MySQL egy ingyenes, nyílt forráskódú relációs adatbázis-kezelő rendszer. A MySQL könnyen használható, széles körben elterjedt és skálázható, ami azt jelenti, hogy nagy adatmennyiségeket is képes hatékonyan kezelni. Az adatok egyszerű kezelése és a </w:t>
-      </w:r>
-      <w:r>
-        <w:lastRenderedPageBreak/>
-        <w:t>megbízhatósága miatt a MySQL</w:t>
+        <w:t>A MySQL egy ingyenes, nyílt forráskódú relációs adatbázis-kezelő rendszer. A MySQL könnyen használható, széles körben elterjedt és skálázható, ami azt jelenti, hogy nagy adatmennyiségeket is képes hatékonyan kezelni. Az adatok egyszerű kezelése és a megbízhatósága miatt a MySQL</w:t>
       </w:r>
       <w:r>
         <w:t>-t</w:t>
@@ -5498,6 +5491,7 @@
       <w:bookmarkStart w:id="45" w:name="_Toc194317090"/>
       <w:bookmarkStart w:id="46" w:name="_Toc194394924"/>
       <w:r>
+        <w:lastRenderedPageBreak/>
         <w:t>C#</w:t>
       </w:r>
       <w:bookmarkEnd w:id="45"/>
@@ -5713,15 +5707,7 @@
       </w:r>
       <w:proofErr w:type="spellEnd"/>
       <w:r>
-        <w:t xml:space="preserve"> állásuknak, illetve a játék általános </w:t>
-      </w:r>
-      <w:proofErr w:type="spellStart"/>
-      <w:r>
-        <w:t>informáci</w:t>
-      </w:r>
-      <w:proofErr w:type="spellEnd"/>
-      <w:r>
-        <w:t>-óinak tárolása</w:t>
+        <w:t xml:space="preserve"> állásuknak, illetve a játék általános információinak tárolása</w:t>
       </w:r>
     </w:p>
     <w:p>
@@ -9984,7 +9970,13 @@
     </w:p>
     <w:p>
       <w:r>
-        <w:t>A játékban elérhető nyelveket tárolja.</w:t>
+        <w:t>A</w:t>
+      </w:r>
+      <w:r>
+        <w:t xml:space="preserve">z </w:t>
+      </w:r>
+      <w:r>
+        <w:t>elérhető nyelveket tárolja.</w:t>
       </w:r>
     </w:p>
     <w:tbl>
@@ -12573,7 +12565,6 @@
         <w:t xml:space="preserve"> meghívja a </w:t>
       </w:r>
       <w:proofErr w:type="spellStart"/>
-      <w:proofErr w:type="gramStart"/>
       <w:r>
         <w:rPr>
           <w:i/>
@@ -12582,19 +12573,6 @@
       </w:r>
       <w:proofErr w:type="spellEnd"/>
       <w:r>
-        <w:rPr>
-          <w:i/>
-        </w:rPr>
-        <w:t>(</w:t>
-      </w:r>
-      <w:proofErr w:type="gramEnd"/>
-      <w:r>
-        <w:rPr>
-          <w:i/>
-        </w:rPr>
-        <w:t>)</w:t>
-      </w:r>
-      <w:r>
         <w:t xml:space="preserve"> függvényt, mely egy </w:t>
       </w:r>
       <w:proofErr w:type="spellStart"/>
@@ -12613,12 +12591,6 @@
         <w:t>setTheme</w:t>
       </w:r>
       <w:proofErr w:type="spellEnd"/>
-      <w:r>
-        <w:rPr>
-          <w:i/>
-        </w:rPr>
-        <w:t>()</w:t>
-      </w:r>
       <w:r>
         <w:t xml:space="preserve"> függvény meghívásával beállítja azt. Az oldal </w:t>
       </w:r>
@@ -13875,9 +13847,9 @@
         <w:tblLook w:val="0420" w:firstRow="1" w:lastRow="0" w:firstColumn="0" w:lastColumn="0" w:noHBand="0" w:noVBand="1"/>
       </w:tblPr>
       <w:tblGrid>
-        <w:gridCol w:w="1183"/>
-        <w:gridCol w:w="4479"/>
-        <w:gridCol w:w="2831"/>
+        <w:gridCol w:w="1203"/>
+        <w:gridCol w:w="4609"/>
+        <w:gridCol w:w="2691"/>
       </w:tblGrid>
       <w:tr>
         <w:trPr>
@@ -13885,7 +13857,7 @@
         </w:trPr>
         <w:tc>
           <w:tcPr>
-            <w:tcW w:w="1183" w:type="dxa"/>
+            <w:tcW w:w="1203" w:type="dxa"/>
           </w:tcPr>
           <w:p>
             <w:pPr>
@@ -13907,7 +13879,7 @@
         </w:tc>
         <w:tc>
           <w:tcPr>
-            <w:tcW w:w="4479" w:type="dxa"/>
+            <w:tcW w:w="4609" w:type="dxa"/>
           </w:tcPr>
           <w:p>
             <w:pPr>
@@ -13928,7 +13900,7 @@
         </w:tc>
         <w:tc>
           <w:tcPr>
-            <w:tcW w:w="2831" w:type="dxa"/>
+            <w:tcW w:w="2691" w:type="dxa"/>
           </w:tcPr>
           <w:p>
             <w:pPr>
@@ -13954,7 +13926,7 @@
         </w:trPr>
         <w:tc>
           <w:tcPr>
-            <w:tcW w:w="1183" w:type="dxa"/>
+            <w:tcW w:w="1203" w:type="dxa"/>
           </w:tcPr>
           <w:p>
             <w:pPr>
@@ -13977,7 +13949,7 @@
         </w:tc>
         <w:tc>
           <w:tcPr>
-            <w:tcW w:w="4479" w:type="dxa"/>
+            <w:tcW w:w="4609" w:type="dxa"/>
           </w:tcPr>
           <w:p>
             <w:pPr>
@@ -14000,7 +13972,7 @@
         </w:tc>
         <w:tc>
           <w:tcPr>
-            <w:tcW w:w="2831" w:type="dxa"/>
+            <w:tcW w:w="2691" w:type="dxa"/>
           </w:tcPr>
           <w:p>
             <w:pPr>
@@ -14018,7 +13990,7 @@
       <w:tr>
         <w:tc>
           <w:tcPr>
-            <w:tcW w:w="1183" w:type="dxa"/>
+            <w:tcW w:w="1203" w:type="dxa"/>
           </w:tcPr>
           <w:p>
             <w:pPr>
@@ -14041,7 +14013,7 @@
         </w:tc>
         <w:tc>
           <w:tcPr>
-            <w:tcW w:w="4479" w:type="dxa"/>
+            <w:tcW w:w="4609" w:type="dxa"/>
           </w:tcPr>
           <w:p>
             <w:pPr>
@@ -14064,7 +14036,7 @@
         </w:tc>
         <w:tc>
           <w:tcPr>
-            <w:tcW w:w="2831" w:type="dxa"/>
+            <w:tcW w:w="2691" w:type="dxa"/>
           </w:tcPr>
           <w:p>
             <w:pPr>
@@ -14092,7 +14064,7 @@
         </w:trPr>
         <w:tc>
           <w:tcPr>
-            <w:tcW w:w="1183" w:type="dxa"/>
+            <w:tcW w:w="1203" w:type="dxa"/>
           </w:tcPr>
           <w:p>
             <w:pPr>
@@ -14109,13 +14081,20 @@
                 <w:rFonts w:asciiTheme="majorHAnsi" w:eastAsiaTheme="majorEastAsia" w:hAnsiTheme="majorHAnsi" w:cstheme="majorBidi"/>
                 <w:iCs/>
               </w:rPr>
-              <w:t>401</w:t>
-            </w:r>
-          </w:p>
-        </w:tc>
-        <w:tc>
-          <w:tcPr>
-            <w:tcW w:w="4479" w:type="dxa"/>
+              <w:t>40</w:t>
+            </w:r>
+            <w:r>
+              <w:rPr>
+                <w:rFonts w:asciiTheme="majorHAnsi" w:eastAsiaTheme="majorEastAsia" w:hAnsiTheme="majorHAnsi" w:cstheme="majorBidi"/>
+                <w:iCs/>
+              </w:rPr>
+              <w:t>0</w:t>
+            </w:r>
+          </w:p>
+        </w:tc>
+        <w:tc>
+          <w:tcPr>
+            <w:tcW w:w="4609" w:type="dxa"/>
           </w:tcPr>
           <w:p>
             <w:pPr>
@@ -14138,7 +14117,7 @@
         </w:tc>
         <w:tc>
           <w:tcPr>
-            <w:tcW w:w="2831" w:type="dxa"/>
+            <w:tcW w:w="2691" w:type="dxa"/>
           </w:tcPr>
           <w:p>
             <w:pPr>
@@ -19583,96 +19562,479 @@
       <w:r>
         <w:t>a manuális tesztelés mellett döntöttünk</w:t>
       </w:r>
-      <w:bookmarkStart w:id="79" w:name="_GoBack"/>
+      <w:r>
+        <w:t>.</w:t>
+      </w:r>
+    </w:p>
+    <w:p>
+      <w:pPr>
+        <w:pStyle w:val="Cmsor3"/>
+      </w:pPr>
+      <w:bookmarkStart w:id="79" w:name="_Toc194394942"/>
+      <w:r>
+        <w:t>A játék tesztelése</w:t>
+      </w:r>
       <w:bookmarkEnd w:id="79"/>
+    </w:p>
+    <w:p/>
+    <w:p>
+      <w:pPr>
+        <w:pStyle w:val="Cmsor3"/>
+      </w:pPr>
+      <w:bookmarkStart w:id="80" w:name="_Toc194394943"/>
+      <w:r>
+        <w:t>Frontend tesztelés</w:t>
+      </w:r>
+      <w:bookmarkEnd w:id="80"/>
+    </w:p>
+    <w:p/>
+    <w:p>
+      <w:pPr>
+        <w:pStyle w:val="Cmsor3"/>
+      </w:pPr>
+      <w:bookmarkStart w:id="81" w:name="_Toc194394944"/>
+      <w:r>
+        <w:t>Backend tesztelés</w:t>
+      </w:r>
+      <w:bookmarkEnd w:id="81"/>
+    </w:p>
+    <w:p>
+      <w:r>
+        <w:t xml:space="preserve">Az API teszteléséhez a </w:t>
+      </w:r>
+      <w:proofErr w:type="spellStart"/>
+      <w:r>
+        <w:t>ReqBin</w:t>
+      </w:r>
+      <w:proofErr w:type="spellEnd"/>
+      <w:r>
+        <w:t xml:space="preserve"> tesztelőalkalmazást használtam. A </w:t>
+      </w:r>
+      <w:proofErr w:type="spellStart"/>
+      <w:r>
+        <w:t>ReqBin</w:t>
+      </w:r>
+      <w:proofErr w:type="spellEnd"/>
+      <w:r>
+        <w:t xml:space="preserve"> egy ingyenes online tesztelőeszköz, mely egy böngészős bővítménnyel </w:t>
+      </w:r>
+      <w:r>
+        <w:t>a helyi szerverre is tud API-hívásokat küldeni.</w:t>
+      </w:r>
+      <w:r>
+        <w:t xml:space="preserve"> A kezelőfelületen egyszerűen megadható az URL, a meghívás típusa és törzse,</w:t>
+      </w:r>
+      <w:r>
+        <w:t xml:space="preserve"> </w:t>
+      </w:r>
+      <w:r>
+        <w:t xml:space="preserve">illetve </w:t>
+      </w:r>
+      <w:r>
+        <w:t xml:space="preserve">egyből látjuk a kérésre kapott választ, </w:t>
+      </w:r>
+      <w:r>
+        <w:t>így könnyen</w:t>
+      </w:r>
+      <w:r>
+        <w:t xml:space="preserve"> </w:t>
+      </w:r>
+      <w:r>
+        <w:t>és gyorsan tudjuk az API-</w:t>
+      </w:r>
+      <w:proofErr w:type="spellStart"/>
+      <w:r>
+        <w:t>nkat</w:t>
+      </w:r>
+      <w:proofErr w:type="spellEnd"/>
+      <w:r>
+        <w:t xml:space="preserve"> tesztelni.</w:t>
+      </w:r>
+      <w:r>
+        <w:t xml:space="preserve"> Fontos megjegyezni, hogy az oldal tényleges API</w:t>
+      </w:r>
+      <w:r>
+        <w:t>-</w:t>
+      </w:r>
+      <w:r>
+        <w:t>hívásokat intéz, így azok ténylegesen módosíthatják az adatainkat – amennyiben ilyen funkciót is kínál az API-</w:t>
+      </w:r>
+      <w:proofErr w:type="spellStart"/>
+      <w:r>
+        <w:t>nk</w:t>
+      </w:r>
+      <w:proofErr w:type="spellEnd"/>
       <w:r>
         <w:t>.</w:t>
       </w:r>
-    </w:p>
-    <w:p>
-      <w:pPr>
-        <w:pStyle w:val="Cmsor3"/>
-      </w:pPr>
-      <w:bookmarkStart w:id="80" w:name="_Toc194394942"/>
-      <w:r>
-        <w:t>A játék tesztelése</w:t>
-      </w:r>
-      <w:bookmarkEnd w:id="80"/>
+      <w:r>
+        <w:rPr>
+          <w:noProof/>
+        </w:rPr>
+        <w:t xml:space="preserve"> </w:t>
+      </w:r>
     </w:p>
     <w:p/>
     <w:p>
-      <w:pPr>
-        <w:pStyle w:val="Cmsor3"/>
-      </w:pPr>
-      <w:bookmarkStart w:id="81" w:name="_Toc194394943"/>
-      <w:r>
-        <w:t>Frontend tesztelés</w:t>
-      </w:r>
-      <w:bookmarkEnd w:id="81"/>
-    </w:p>
-    <w:p/>
-    <w:p>
-      <w:pPr>
-        <w:pStyle w:val="Cmsor3"/>
-      </w:pPr>
-      <w:bookmarkStart w:id="82" w:name="_Toc194394944"/>
-      <w:r>
-        <w:t>Backend tesztelés</w:t>
+      <w:r>
+        <w:t xml:space="preserve">Backend: </w:t>
+      </w:r>
+      <w:proofErr w:type="spellStart"/>
+      <w:r>
+        <w:t>restapi</w:t>
+      </w:r>
+      <w:proofErr w:type="spellEnd"/>
+      <w:r>
+        <w:t xml:space="preserve"> program? </w:t>
+      </w:r>
+      <w:proofErr w:type="spellStart"/>
+      <w:r>
+        <w:t>would</w:t>
+      </w:r>
+      <w:proofErr w:type="spellEnd"/>
+      <w:r>
+        <w:t xml:space="preserve"> be </w:t>
+      </w:r>
+      <w:proofErr w:type="spellStart"/>
+      <w:r>
+        <w:t>easiest</w:t>
+      </w:r>
+      <w:proofErr w:type="spellEnd"/>
+    </w:p>
+    <w:p>
+      <w:r>
+        <w:t>frontend és játék: kézzel</w:t>
+      </w:r>
+    </w:p>
+    <w:p>
+      <w:r>
+        <w:t>képek</w:t>
+      </w:r>
+      <w:r>
+        <w:t xml:space="preserve"> az eredményekről!!!</w:t>
+      </w:r>
+    </w:p>
+    <w:p>
+      <w:pPr>
+        <w:pStyle w:val="Cmsor2"/>
+      </w:pPr>
+      <w:bookmarkStart w:id="82" w:name="_Toc194317105"/>
+      <w:bookmarkStart w:id="83" w:name="_Toc194394945"/>
+      <w:r>
+        <w:rPr>
+          <w:noProof/>
+        </w:rPr>
+        <w:lastRenderedPageBreak/>
+        <mc:AlternateContent>
+          <mc:Choice Requires="wps">
+            <w:drawing>
+              <wp:anchor distT="0" distB="0" distL="114300" distR="114300" simplePos="0" relativeHeight="251701248" behindDoc="0" locked="0" layoutInCell="1" allowOverlap="1" wp14:anchorId="1577626E" wp14:editId="65CE5E51">
+                <wp:simplePos x="0" y="0"/>
+                <wp:positionH relativeFrom="margin">
+                  <wp:posOffset>2698115</wp:posOffset>
+                </wp:positionH>
+                <wp:positionV relativeFrom="paragraph">
+                  <wp:posOffset>3589655</wp:posOffset>
+                </wp:positionV>
+                <wp:extent cx="2688590" cy="253365"/>
+                <wp:effectExtent l="0" t="0" r="0" b="0"/>
+                <wp:wrapTopAndBottom/>
+                <wp:docPr id="21" name="Szövegdoboz 21"/>
+                <wp:cNvGraphicFramePr/>
+                <a:graphic xmlns:a="http://schemas.openxmlformats.org/drawingml/2006/main">
+                  <a:graphicData uri="http://schemas.microsoft.com/office/word/2010/wordprocessingShape">
+                    <wps:wsp>
+                      <wps:cNvSpPr txBox="1"/>
+                      <wps:spPr>
+                        <a:xfrm>
+                          <a:off x="0" y="0"/>
+                          <a:ext cx="2688590" cy="253365"/>
+                        </a:xfrm>
+                        <a:prstGeom prst="rect">
+                          <a:avLst/>
+                        </a:prstGeom>
+                        <a:solidFill>
+                          <a:schemeClr val="lt1"/>
+                        </a:solidFill>
+                        <a:ln w="6350">
+                          <a:noFill/>
+                        </a:ln>
+                      </wps:spPr>
+                      <wps:txbx>
+                        <w:txbxContent>
+                          <w:p>
+                            <w:pPr>
+                              <w:pStyle w:val="Kplers"/>
+                            </w:pPr>
+                            <w:r>
+                              <w:t>Példa hibás bemeneti adatokra</w:t>
+                            </w:r>
+                          </w:p>
+                        </w:txbxContent>
+                      </wps:txbx>
+                      <wps:bodyPr rot="0" spcFirstLastPara="0" vertOverflow="overflow" horzOverflow="overflow" vert="horz" wrap="square" lIns="91440" tIns="45720" rIns="91440" bIns="45720" numCol="1" spcCol="0" rtlCol="0" fromWordArt="0" anchor="t" anchorCtr="0" forceAA="0" compatLnSpc="1">
+                        <a:prstTxWarp prst="textNoShape">
+                          <a:avLst/>
+                        </a:prstTxWarp>
+                        <a:noAutofit/>
+                      </wps:bodyPr>
+                    </wps:wsp>
+                  </a:graphicData>
+                </a:graphic>
+                <wp14:sizeRelH relativeFrom="margin">
+                  <wp14:pctWidth>0</wp14:pctWidth>
+                </wp14:sizeRelH>
+                <wp14:sizeRelV relativeFrom="margin">
+                  <wp14:pctHeight>0</wp14:pctHeight>
+                </wp14:sizeRelV>
+              </wp:anchor>
+            </w:drawing>
+          </mc:Choice>
+          <mc:Fallback>
+            <w:pict>
+              <v:shapetype w14:anchorId="1577626E" id="_x0000_t202" coordsize="21600,21600" o:spt="202" path="m,l,21600r21600,l21600,xe">
+                <v:stroke joinstyle="miter"/>
+                <v:path gradientshapeok="t" o:connecttype="rect"/>
+              </v:shapetype>
+              <v:shape id="Szövegdoboz 21" o:spid="_x0000_s1026" type="#_x0000_t202" style="position:absolute;left:0;text-align:left;margin-left:212.45pt;margin-top:282.65pt;width:211.7pt;height:19.95pt;z-index:251701248;visibility:visible;mso-wrap-style:square;mso-width-percent:0;mso-height-percent:0;mso-wrap-distance-left:9pt;mso-wrap-distance-top:0;mso-wrap-distance-right:9pt;mso-wrap-distance-bottom:0;mso-position-horizontal:absolute;mso-position-horizontal-relative:margin;mso-position-vertical:absolute;mso-position-vertical-relative:text;mso-width-percent:0;mso-height-percent:0;mso-width-relative:margin;mso-height-relative:margin;v-text-anchor:top" o:gfxdata="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" fillcolor="white [3201]" stroked="f" strokeweight=".5pt">
+                <v:textbox>
+                  <w:txbxContent>
+                    <w:p>
+                      <w:pPr>
+                        <w:pStyle w:val="Kplers"/>
+                      </w:pPr>
+                      <w:r>
+                        <w:t>Példa hibás bemeneti adatokra</w:t>
+                      </w:r>
+                    </w:p>
+                  </w:txbxContent>
+                </v:textbox>
+                <w10:wrap type="topAndBottom" anchorx="margin"/>
+              </v:shape>
+            </w:pict>
+          </mc:Fallback>
+        </mc:AlternateContent>
+      </w:r>
+      <w:r>
+        <w:rPr>
+          <w:noProof/>
+        </w:rPr>
+        <mc:AlternateContent>
+          <mc:Choice Requires="wps">
+            <w:drawing>
+              <wp:anchor distT="0" distB="0" distL="114300" distR="114300" simplePos="0" relativeHeight="251699200" behindDoc="0" locked="0" layoutInCell="1" allowOverlap="1" wp14:anchorId="53038A28" wp14:editId="24442865">
+                <wp:simplePos x="0" y="0"/>
+                <wp:positionH relativeFrom="margin">
+                  <wp:align>left</wp:align>
+                </wp:positionH>
+                <wp:positionV relativeFrom="paragraph">
+                  <wp:posOffset>3589655</wp:posOffset>
+                </wp:positionV>
+                <wp:extent cx="2693670" cy="253365"/>
+                <wp:effectExtent l="0" t="0" r="0" b="0"/>
+                <wp:wrapTopAndBottom/>
+                <wp:docPr id="20" name="Szövegdoboz 20"/>
+                <wp:cNvGraphicFramePr/>
+                <a:graphic xmlns:a="http://schemas.openxmlformats.org/drawingml/2006/main">
+                  <a:graphicData uri="http://schemas.microsoft.com/office/word/2010/wordprocessingShape">
+                    <wps:wsp>
+                      <wps:cNvSpPr txBox="1"/>
+                      <wps:spPr>
+                        <a:xfrm>
+                          <a:off x="0" y="0"/>
+                          <a:ext cx="2693670" cy="253706"/>
+                        </a:xfrm>
+                        <a:prstGeom prst="rect">
+                          <a:avLst/>
+                        </a:prstGeom>
+                        <a:solidFill>
+                          <a:schemeClr val="lt1"/>
+                        </a:solidFill>
+                        <a:ln w="6350">
+                          <a:noFill/>
+                        </a:ln>
+                      </wps:spPr>
+                      <wps:txbx>
+                        <w:txbxContent>
+                          <w:p>
+                            <w:pPr>
+                              <w:pStyle w:val="Kplers"/>
+                            </w:pPr>
+                            <w:r>
+                              <w:t>Példa hibás metódusra (GET helyett POST)</w:t>
+                            </w:r>
+                          </w:p>
+                        </w:txbxContent>
+                      </wps:txbx>
+                      <wps:bodyPr rot="0" spcFirstLastPara="0" vertOverflow="overflow" horzOverflow="overflow" vert="horz" wrap="square" lIns="91440" tIns="45720" rIns="91440" bIns="45720" numCol="1" spcCol="0" rtlCol="0" fromWordArt="0" anchor="t" anchorCtr="0" forceAA="0" compatLnSpc="1">
+                        <a:prstTxWarp prst="textNoShape">
+                          <a:avLst/>
+                        </a:prstTxWarp>
+                        <a:noAutofit/>
+                      </wps:bodyPr>
+                    </wps:wsp>
+                  </a:graphicData>
+                </a:graphic>
+                <wp14:sizeRelH relativeFrom="margin">
+                  <wp14:pctWidth>0</wp14:pctWidth>
+                </wp14:sizeRelH>
+                <wp14:sizeRelV relativeFrom="margin">
+                  <wp14:pctHeight>0</wp14:pctHeight>
+                </wp14:sizeRelV>
+              </wp:anchor>
+            </w:drawing>
+          </mc:Choice>
+          <mc:Fallback>
+            <w:pict>
+              <v:shape w14:anchorId="53038A28" id="Szövegdoboz 20" o:spid="_x0000_s1027" type="#_x0000_t202" style="position:absolute;left:0;text-align:left;margin-left:0;margin-top:282.65pt;width:212.1pt;height:19.95pt;z-index:251699200;visibility:visible;mso-wrap-style:square;mso-width-percent:0;mso-height-percent:0;mso-wrap-distance-left:9pt;mso-wrap-distance-top:0;mso-wrap-distance-right:9pt;mso-wrap-distance-bottom:0;mso-position-horizontal:left;mso-position-horizontal-relative:margin;mso-position-vertical:absolute;mso-position-vertical-relative:text;mso-width-percent:0;mso-height-percent:0;mso-width-relative:margin;mso-height-relative:margin;v-text-anchor:top" o:gfxdata="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" fillcolor="white [3201]" stroked="f" strokeweight=".5pt">
+                <v:textbox>
+                  <w:txbxContent>
+                    <w:p>
+                      <w:pPr>
+                        <w:pStyle w:val="Kplers"/>
+                      </w:pPr>
+                      <w:r>
+                        <w:t>Példa hibás metódusra (GET helyett POST)</w:t>
+                      </w:r>
+                    </w:p>
+                  </w:txbxContent>
+                </v:textbox>
+                <w10:wrap type="topAndBottom" anchorx="margin"/>
+              </v:shape>
+            </w:pict>
+          </mc:Fallback>
+        </mc:AlternateContent>
+      </w:r>
+      <w:r>
+        <w:rPr>
+          <w:noProof/>
+        </w:rPr>
+        <w:drawing>
+          <wp:anchor distT="0" distB="0" distL="114300" distR="114300" simplePos="0" relativeHeight="251698176" behindDoc="0" locked="0" layoutInCell="1" allowOverlap="1" wp14:anchorId="7D6B5D06" wp14:editId="1AD250FB">
+            <wp:simplePos x="0" y="0"/>
+            <wp:positionH relativeFrom="margin">
+              <wp:align>right</wp:align>
+            </wp:positionH>
+            <wp:positionV relativeFrom="margin">
+              <wp:posOffset>-635</wp:posOffset>
+            </wp:positionV>
+            <wp:extent cx="2698750" cy="3590290"/>
+            <wp:effectExtent l="0" t="0" r="6350" b="0"/>
+            <wp:wrapTopAndBottom/>
+            <wp:docPr id="17" name="Kép 17"/>
+            <wp:cNvGraphicFramePr>
+              <a:graphicFrameLocks xmlns:a="http://schemas.openxmlformats.org/drawingml/2006/main" noChangeAspect="1"/>
+            </wp:cNvGraphicFramePr>
+            <a:graphic xmlns:a="http://schemas.openxmlformats.org/drawingml/2006/main">
+              <a:graphicData uri="http://schemas.openxmlformats.org/drawingml/2006/picture">
+                <pic:pic xmlns:pic="http://schemas.openxmlformats.org/drawingml/2006/picture">
+                  <pic:nvPicPr>
+                    <pic:cNvPr id="1" name=""/>
+                    <pic:cNvPicPr/>
+                  </pic:nvPicPr>
+                  <pic:blipFill>
+                    <a:blip r:embed="rId31" cstate="print">
+                      <a:extLst>
+                        <a:ext uri="{28A0092B-C50C-407E-A947-70E740481C1C}">
+                          <a14:useLocalDpi xmlns:a14="http://schemas.microsoft.com/office/drawing/2010/main" val="0"/>
+                        </a:ext>
+                      </a:extLst>
+                    </a:blip>
+                    <a:stretch>
+                      <a:fillRect/>
+                    </a:stretch>
+                  </pic:blipFill>
+                  <pic:spPr>
+                    <a:xfrm>
+                      <a:off x="0" y="0"/>
+                      <a:ext cx="2698788" cy="3590290"/>
+                    </a:xfrm>
+                    <a:prstGeom prst="rect">
+                      <a:avLst/>
+                    </a:prstGeom>
+                  </pic:spPr>
+                </pic:pic>
+              </a:graphicData>
+            </a:graphic>
+            <wp14:sizeRelH relativeFrom="margin">
+              <wp14:pctWidth>0</wp14:pctWidth>
+            </wp14:sizeRelH>
+            <wp14:sizeRelV relativeFrom="margin">
+              <wp14:pctHeight>0</wp14:pctHeight>
+            </wp14:sizeRelV>
+          </wp:anchor>
+        </w:drawing>
+      </w:r>
+      <w:r>
+        <w:rPr>
+          <w:noProof/>
+        </w:rPr>
+        <w:drawing>
+          <wp:anchor distT="0" distB="0" distL="114300" distR="114300" simplePos="0" relativeHeight="251696128" behindDoc="0" locked="0" layoutInCell="1" allowOverlap="1" wp14:anchorId="19D1DD31" wp14:editId="79521D93">
+            <wp:simplePos x="0" y="0"/>
+            <wp:positionH relativeFrom="margin">
+              <wp:align>left</wp:align>
+            </wp:positionH>
+            <wp:positionV relativeFrom="margin">
+              <wp:align>top</wp:align>
+            </wp:positionV>
+            <wp:extent cx="2700000" cy="3590877"/>
+            <wp:effectExtent l="0" t="0" r="5715" b="0"/>
+            <wp:wrapTopAndBottom/>
+            <wp:docPr id="16" name="Kép 16"/>
+            <wp:cNvGraphicFramePr>
+              <a:graphicFrameLocks xmlns:a="http://schemas.openxmlformats.org/drawingml/2006/main" noChangeAspect="1"/>
+            </wp:cNvGraphicFramePr>
+            <a:graphic xmlns:a="http://schemas.openxmlformats.org/drawingml/2006/main">
+              <a:graphicData uri="http://schemas.openxmlformats.org/drawingml/2006/picture">
+                <pic:pic xmlns:pic="http://schemas.openxmlformats.org/drawingml/2006/picture">
+                  <pic:nvPicPr>
+                    <pic:cNvPr id="1" name=""/>
+                    <pic:cNvPicPr/>
+                  </pic:nvPicPr>
+                  <pic:blipFill>
+                    <a:blip r:embed="rId32" cstate="print">
+                      <a:extLst>
+                        <a:ext uri="{28A0092B-C50C-407E-A947-70E740481C1C}">
+                          <a14:useLocalDpi xmlns:a14="http://schemas.microsoft.com/office/drawing/2010/main" val="0"/>
+                        </a:ext>
+                      </a:extLst>
+                    </a:blip>
+                    <a:stretch>
+                      <a:fillRect/>
+                    </a:stretch>
+                  </pic:blipFill>
+                  <pic:spPr>
+                    <a:xfrm>
+                      <a:off x="0" y="0"/>
+                      <a:ext cx="2700000" cy="3590877"/>
+                    </a:xfrm>
+                    <a:prstGeom prst="rect">
+                      <a:avLst/>
+                    </a:prstGeom>
+                  </pic:spPr>
+                </pic:pic>
+              </a:graphicData>
+            </a:graphic>
+            <wp14:sizeRelH relativeFrom="margin">
+              <wp14:pctWidth>0</wp14:pctWidth>
+            </wp14:sizeRelH>
+            <wp14:sizeRelV relativeFrom="margin">
+              <wp14:pctHeight>0</wp14:pctHeight>
+            </wp14:sizeRelV>
+          </wp:anchor>
+        </w:drawing>
+      </w:r>
+      <w:r>
+        <w:t>Továbbfejlesztés</w:t>
+      </w:r>
+      <w:bookmarkStart w:id="84" w:name="_GoBack"/>
+      <w:bookmarkEnd w:id="84"/>
+      <w:r>
+        <w:t>i lehetőségek</w:t>
       </w:r>
       <w:bookmarkEnd w:id="82"/>
-    </w:p>
-    <w:p/>
-    <w:p>
-      <w:r>
-        <w:t xml:space="preserve">Backend: </w:t>
-      </w:r>
-      <w:proofErr w:type="spellStart"/>
-      <w:r>
-        <w:t>restapi</w:t>
-      </w:r>
-      <w:proofErr w:type="spellEnd"/>
-      <w:r>
-        <w:t xml:space="preserve"> program? </w:t>
-      </w:r>
-      <w:proofErr w:type="spellStart"/>
-      <w:r>
-        <w:t>would</w:t>
-      </w:r>
-      <w:proofErr w:type="spellEnd"/>
-      <w:r>
-        <w:t xml:space="preserve"> be </w:t>
-      </w:r>
-      <w:proofErr w:type="spellStart"/>
-      <w:r>
-        <w:t>easiest</w:t>
-      </w:r>
-      <w:proofErr w:type="spellEnd"/>
-    </w:p>
-    <w:p>
-      <w:r>
-        <w:t>frontend és játék: kézzel</w:t>
-      </w:r>
-    </w:p>
-    <w:p>
-      <w:r>
-        <w:t>képek</w:t>
-      </w:r>
-      <w:r>
-        <w:t xml:space="preserve"> az eredményekről!!!</w:t>
-      </w:r>
-    </w:p>
-    <w:p>
-      <w:pPr>
-        <w:pStyle w:val="Cmsor2"/>
-      </w:pPr>
-      <w:bookmarkStart w:id="83" w:name="_Toc194317105"/>
-      <w:bookmarkStart w:id="84" w:name="_Toc194394945"/>
-      <w:r>
-        <w:lastRenderedPageBreak/>
-        <w:t>Továbbfejlesztési lehetőségek</w:t>
-      </w:r>
       <w:bookmarkEnd w:id="83"/>
-      <w:bookmarkEnd w:id="84"/>
     </w:p>
     <w:p/>
     <w:p>
@@ -19807,8 +20169,8 @@
       <w:bookmarkEnd w:id="104"/>
     </w:p>
     <w:sectPr>
-      <w:headerReference w:type="default" r:id="rId31"/>
-      <w:footerReference w:type="default" r:id="rId32"/>
+      <w:headerReference w:type="default" r:id="rId33"/>
+      <w:footerReference w:type="default" r:id="rId34"/>
       <w:pgSz w:w="11906" w:h="16838" w:code="124"/>
       <w:pgMar w:top="1418" w:right="1418" w:bottom="1418" w:left="1418" w:header="709" w:footer="709" w:gutter="567"/>
       <w:cols w:space="708"/>
@@ -19949,7 +20311,6 @@
       <w:fldChar w:fldCharType="end"/>
     </w:r>
   </w:p>
-  <w:p/>
 </w:ftr>
 </file>
 
@@ -20102,7 +20463,7 @@
         <w:color w:val="0C0D0E"/>
         <w:bdr w:val="none" w:sz="0" w:space="0" w:color="auto" w:frame="1"/>
       </w:rPr>
-      <w:instrText>3.3</w:instrText>
+      <w:instrText>2.8</w:instrText>
     </w:r>
     <w:r>
       <w:rPr>
@@ -20157,7 +20518,7 @@
         <w:color w:val="0C0D0E"/>
         <w:bdr w:val="none" w:sz="0" w:space="0" w:color="auto" w:frame="1"/>
       </w:rPr>
-      <w:instrText>3</w:instrText>
+      <w:instrText>2</w:instrText>
     </w:r>
     <w:r>
       <w:rPr>
@@ -20228,7 +20589,7 @@
         <w:color w:val="0C0D0E"/>
         <w:bdr w:val="none" w:sz="0" w:space="0" w:color="auto" w:frame="1"/>
       </w:rPr>
-      <w:instrText>3.3</w:instrText>
+      <w:instrText>2.8</w:instrText>
     </w:r>
     <w:r>
       <w:rPr>
@@ -20283,7 +20644,7 @@
         <w:color w:val="0C0D0E"/>
         <w:bdr w:val="none" w:sz="0" w:space="0" w:color="auto" w:frame="1"/>
       </w:rPr>
-      <w:instrText>Haszn</w:instrText>
+      <w:instrText>Tov</w:instrText>
     </w:r>
     <w:r>
       <w:rPr>
@@ -20303,7 +20664,7 @@
         <w:color w:val="0C0D0E"/>
         <w:bdr w:val="none" w:sz="0" w:space="0" w:color="auto" w:frame="1"/>
       </w:rPr>
-      <w:instrText xml:space="preserve">lati </w:instrText>
+      <w:instrText>bbfejleszt</w:instrText>
     </w:r>
     <w:r>
       <w:rPr>
@@ -20313,7 +20674,7 @@
         <w:color w:val="0C0D0E"/>
         <w:bdr w:val="none" w:sz="0" w:space="0" w:color="auto" w:frame="1"/>
       </w:rPr>
-      <w:instrText>ú</w:instrText>
+      <w:instrText>é</w:instrText>
     </w:r>
     <w:r>
       <w:rPr>
@@ -20323,7 +20684,7 @@
         <w:color w:val="0C0D0E"/>
         <w:bdr w:val="none" w:sz="0" w:space="0" w:color="auto" w:frame="1"/>
       </w:rPr>
-      <w:instrText>tmutat</w:instrText>
+      <w:instrText>si lehet</w:instrText>
     </w:r>
     <w:r>
       <w:rPr>
@@ -20333,7 +20694,37 @@
         <w:color w:val="0C0D0E"/>
         <w:bdr w:val="none" w:sz="0" w:space="0" w:color="auto" w:frame="1"/>
       </w:rPr>
-      <w:instrText>ó</w:instrText>
+      <w:instrText>ő</w:instrText>
+    </w:r>
+    <w:r>
+      <w:rPr>
+        <w:rStyle w:val="HTML-kd"/>
+        <w:rFonts w:ascii="var(--ff-mono)" w:hAnsi="var(--ff-mono)"/>
+        <w:noProof/>
+        <w:color w:val="0C0D0E"/>
+        <w:bdr w:val="none" w:sz="0" w:space="0" w:color="auto" w:frame="1"/>
+      </w:rPr>
+      <w:instrText>s</w:instrText>
+    </w:r>
+    <w:r>
+      <w:rPr>
+        <w:rStyle w:val="HTML-kd"/>
+        <w:rFonts w:ascii="var(--ff-mono)" w:hAnsi="var(--ff-mono)" w:hint="eastAsia"/>
+        <w:noProof/>
+        <w:color w:val="0C0D0E"/>
+        <w:bdr w:val="none" w:sz="0" w:space="0" w:color="auto" w:frame="1"/>
+      </w:rPr>
+      <w:instrText>é</w:instrText>
+    </w:r>
+    <w:r>
+      <w:rPr>
+        <w:rStyle w:val="HTML-kd"/>
+        <w:rFonts w:ascii="var(--ff-mono)" w:hAnsi="var(--ff-mono)"/>
+        <w:noProof/>
+        <w:color w:val="0C0D0E"/>
+        <w:bdr w:val="none" w:sz="0" w:space="0" w:color="auto" w:frame="1"/>
+      </w:rPr>
+      <w:instrText>gek</w:instrText>
     </w:r>
     <w:r>
       <w:rPr>
@@ -20500,7 +20891,7 @@
         <w:color w:val="0C0D0E"/>
         <w:bdr w:val="none" w:sz="0" w:space="0" w:color="auto" w:frame="1"/>
       </w:rPr>
-      <w:t xml:space="preserve"> 3.3. Haszn</w:t>
+      <w:t xml:space="preserve"> 2.8. Tov</w:t>
     </w:r>
     <w:r>
       <w:rPr>
@@ -20520,7 +20911,7 @@
         <w:color w:val="0C0D0E"/>
         <w:bdr w:val="none" w:sz="0" w:space="0" w:color="auto" w:frame="1"/>
       </w:rPr>
-      <w:t xml:space="preserve">lati </w:t>
+      <w:t>bbfejleszt</w:t>
     </w:r>
     <w:r>
       <w:rPr>
@@ -20530,7 +20921,7 @@
         <w:color w:val="0C0D0E"/>
         <w:bdr w:val="none" w:sz="0" w:space="0" w:color="auto" w:frame="1"/>
       </w:rPr>
-      <w:t>ú</w:t>
+      <w:t>é</w:t>
     </w:r>
     <w:r>
       <w:rPr>
@@ -20540,7 +20931,7 @@
         <w:color w:val="0C0D0E"/>
         <w:bdr w:val="none" w:sz="0" w:space="0" w:color="auto" w:frame="1"/>
       </w:rPr>
-      <w:t>tmutat</w:t>
+      <w:t>si lehet</w:t>
     </w:r>
     <w:r>
       <w:rPr>
@@ -20550,7 +20941,37 @@
         <w:color w:val="0C0D0E"/>
         <w:bdr w:val="none" w:sz="0" w:space="0" w:color="auto" w:frame="1"/>
       </w:rPr>
-      <w:t>ó</w:t>
+      <w:t>ő</w:t>
+    </w:r>
+    <w:r>
+      <w:rPr>
+        <w:rStyle w:val="HTML-kd"/>
+        <w:rFonts w:ascii="var(--ff-mono)" w:hAnsi="var(--ff-mono)"/>
+        <w:noProof/>
+        <w:color w:val="0C0D0E"/>
+        <w:bdr w:val="none" w:sz="0" w:space="0" w:color="auto" w:frame="1"/>
+      </w:rPr>
+      <w:t>s</w:t>
+    </w:r>
+    <w:r>
+      <w:rPr>
+        <w:rStyle w:val="HTML-kd"/>
+        <w:rFonts w:ascii="var(--ff-mono)" w:hAnsi="var(--ff-mono)" w:hint="eastAsia"/>
+        <w:noProof/>
+        <w:color w:val="0C0D0E"/>
+        <w:bdr w:val="none" w:sz="0" w:space="0" w:color="auto" w:frame="1"/>
+      </w:rPr>
+      <w:t>é</w:t>
+    </w:r>
+    <w:r>
+      <w:rPr>
+        <w:rStyle w:val="HTML-kd"/>
+        <w:rFonts w:ascii="var(--ff-mono)" w:hAnsi="var(--ff-mono)"/>
+        <w:noProof/>
+        <w:color w:val="0C0D0E"/>
+        <w:bdr w:val="none" w:sz="0" w:space="0" w:color="auto" w:frame="1"/>
+      </w:rPr>
+      <w:t>gek</w:t>
     </w:r>
     <w:r>
       <w:rPr>
@@ -22769,6 +23190,31 @@
       <w:sz w:val="24"/>
     </w:rPr>
   </w:style>
+  <w:style w:type="paragraph" w:customStyle="1" w:styleId="Kplers">
+    <w:name w:val="Képleírás"/>
+    <w:basedOn w:val="Norml"/>
+    <w:link w:val="KplersChar"/>
+    <w:qFormat/>
+    <w:rsid w:val="00E17910"/>
+    <w:pPr>
+      <w:jc w:val="center"/>
+    </w:pPr>
+    <w:rPr>
+      <w:i/>
+      <w:sz w:val="16"/>
+    </w:rPr>
+  </w:style>
+  <w:style w:type="character" w:customStyle="1" w:styleId="KplersChar">
+    <w:name w:val="Képleírás Char"/>
+    <w:basedOn w:val="Bekezdsalapbettpusa"/>
+    <w:link w:val="Kplers"/>
+    <w:rsid w:val="00E17910"/>
+    <w:rPr>
+      <w:rFonts w:ascii="Times New Roman" w:hAnsi="Times New Roman"/>
+      <w:i/>
+      <w:sz w:val="16"/>
+    </w:rPr>
+  </w:style>
 </w:styles>
 </file>
 
@@ -22813,110 +23259,16 @@
         <a:srgbClr val="954F72"/>
       </a:folHlink>
     </a:clrScheme>
-    <a:fontScheme name="Office">
+    <a:fontScheme name="1. egyéni séma">
       <a:majorFont>
-        <a:latin typeface="Calibri Light" panose="020F0302020204030204"/>
+        <a:latin typeface="Times New Roman"/>
         <a:ea typeface=""/>
         <a:cs typeface=""/>
-        <a:font script="Jpan" typeface="游ゴシック Light"/>
-        <a:font script="Hang" typeface="맑은 고딕"/>
-        <a:font script="Hans" typeface="等线 Light"/>
-        <a:font script="Hant" typeface="新細明體"/>
-        <a:font script="Arab" typeface="Times New Roman"/>
-        <a:font script="Hebr" typeface="Times New Roman"/>
-        <a:font script="Thai" typeface="Angsana New"/>
-        <a:font script="Ethi" typeface="Nyala"/>
-        <a:font script="Beng" typeface="Vrinda"/>
-        <a:font script="Gujr" typeface="Shruti"/>
-        <a:font script="Khmr" typeface="MoolBoran"/>
-        <a:font script="Knda" typeface="Tunga"/>
-        <a:font script="Guru" typeface="Raavi"/>
-        <a:font script="Cans" typeface="Euphemia"/>
-        <a:font script="Cher" typeface="Plantagenet Cherokee"/>
-        <a:font script="Yiii" typeface="Microsoft Yi Baiti"/>
-        <a:font script="Tibt" typeface="Microsoft Himalaya"/>
-        <a:font script="Thaa" typeface="MV Boli"/>
-        <a:font script="Deva" typeface="Mangal"/>
-        <a:font script="Telu" typeface="Gautami"/>
-        <a:font script="Taml" typeface="Latha"/>
-        <a:font script="Syrc" typeface="Estrangelo Edessa"/>
-        <a:font script="Orya" typeface="Kalinga"/>
-        <a:font script="Mlym" typeface="Kartika"/>
-        <a:font script="Laoo" typeface="DokChampa"/>
-        <a:font script="Sinh" typeface="Iskoola Pota"/>
-        <a:font script="Mong" typeface="Mongolian Baiti"/>
-        <a:font script="Viet" typeface="Times New Roman"/>
-        <a:font script="Uigh" typeface="Microsoft Uighur"/>
-        <a:font script="Geor" typeface="Sylfaen"/>
-        <a:font script="Armn" typeface="Arial"/>
-        <a:font script="Bugi" typeface="Leelawadee UI"/>
-        <a:font script="Bopo" typeface="Microsoft JhengHei"/>
-        <a:font script="Java" typeface="Javanese Text"/>
-        <a:font script="Lisu" typeface="Segoe UI"/>
-        <a:font script="Mymr" typeface="Myanmar Text"/>
-        <a:font script="Nkoo" typeface="Ebrima"/>
-        <a:font script="Olck" typeface="Nirmala UI"/>
-        <a:font script="Osma" typeface="Ebrima"/>
-        <a:font script="Phag" typeface="Phagspa"/>
-        <a:font script="Syrn" typeface="Estrangelo Edessa"/>
-        <a:font script="Syrj" typeface="Estrangelo Edessa"/>
-        <a:font script="Syre" typeface="Estrangelo Edessa"/>
-        <a:font script="Sora" typeface="Nirmala UI"/>
-        <a:font script="Tale" typeface="Microsoft Tai Le"/>
-        <a:font script="Talu" typeface="Microsoft New Tai Lue"/>
-        <a:font script="Tfng" typeface="Ebrima"/>
       </a:majorFont>
       <a:minorFont>
-        <a:latin typeface="Calibri" panose="020F0502020204030204"/>
+        <a:latin typeface="Times New Roman"/>
         <a:ea typeface=""/>
         <a:cs typeface=""/>
-        <a:font script="Jpan" typeface="游明朝"/>
-        <a:font script="Hang" typeface="맑은 고딕"/>
-        <a:font script="Hans" typeface="等线"/>
-        <a:font script="Hant" typeface="新細明體"/>
-        <a:font script="Arab" typeface="Arial"/>
-        <a:font script="Hebr" typeface="Arial"/>
-        <a:font script="Thai" typeface="Cordia New"/>
-        <a:font script="Ethi" typeface="Nyala"/>
-        <a:font script="Beng" typeface="Vrinda"/>
-        <a:font script="Gujr" typeface="Shruti"/>
-        <a:font script="Khmr" typeface="DaunPenh"/>
-        <a:font script="Knda" typeface="Tunga"/>
-        <a:font script="Guru" typeface="Raavi"/>
-        <a:font script="Cans" typeface="Euphemia"/>
-        <a:font script="Cher" typeface="Plantagenet Cherokee"/>
-        <a:font script="Yiii" typeface="Microsoft Yi Baiti"/>
-        <a:font script="Tibt" typeface="Microsoft Himalaya"/>
-        <a:font script="Thaa" typeface="MV Boli"/>
-        <a:font script="Deva" typeface="Mangal"/>
-        <a:font script="Telu" typeface="Gautami"/>
-        <a:font script="Taml" typeface="Latha"/>
-        <a:font script="Syrc" typeface="Estrangelo Edessa"/>
-        <a:font script="Orya" typeface="Kalinga"/>
-        <a:font script="Mlym" typeface="Kartika"/>
-        <a:font script="Laoo" typeface="DokChampa"/>
-        <a:font script="Sinh" typeface="Iskoola Pota"/>
-        <a:font script="Mong" typeface="Mongolian Baiti"/>
-        <a:font script="Viet" typeface="Arial"/>
-        <a:font script="Uigh" typeface="Microsoft Uighur"/>
-        <a:font script="Geor" typeface="Sylfaen"/>
-        <a:font script="Armn" typeface="Arial"/>
-        <a:font script="Bugi" typeface="Leelawadee UI"/>
-        <a:font script="Bopo" typeface="Microsoft JhengHei"/>
-        <a:font script="Java" typeface="Javanese Text"/>
-        <a:font script="Lisu" typeface="Segoe UI"/>
-        <a:font script="Mymr" typeface="Myanmar Text"/>
-        <a:font script="Nkoo" typeface="Ebrima"/>
-        <a:font script="Olck" typeface="Nirmala UI"/>
-        <a:font script="Osma" typeface="Ebrima"/>
-        <a:font script="Phag" typeface="Phagspa"/>
-        <a:font script="Syrn" typeface="Estrangelo Edessa"/>
-        <a:font script="Syrj" typeface="Estrangelo Edessa"/>
-        <a:font script="Syre" typeface="Estrangelo Edessa"/>
-        <a:font script="Sora" typeface="Nirmala UI"/>
-        <a:font script="Tale" typeface="Microsoft Tai Le"/>
-        <a:font script="Talu" typeface="Microsoft New Tai Lue"/>
-        <a:font script="Tfng" typeface="Ebrima"/>
       </a:minorFont>
     </a:fontScheme>
     <a:fmtScheme name="Office">
@@ -23072,7 +23424,7 @@
 </file>
 
 <file path=customXml/itemProps1.xml><?xml version="1.0" encoding="utf-8"?>
-<ds:datastoreItem xmlns:ds="http://schemas.openxmlformats.org/officeDocument/2006/customXml" ds:itemID="{13B27A39-B8A6-4050-AB35-1F4F2CAC5F6A}">
+<ds:datastoreItem xmlns:ds="http://schemas.openxmlformats.org/officeDocument/2006/customXml" ds:itemID="{BBCEC4DE-3A35-4D9C-85A9-AC787020AD92}">
   <ds:schemaRefs>
     <ds:schemaRef ds:uri="http://schemas.openxmlformats.org/officeDocument/2006/bibliography"/>
   </ds:schemaRefs>

</xml_diff>

<commit_message>
Made progress in code docs
</commit_message>
<xml_diff>
--- a/Dok/Dokumentáció.docx
+++ b/Dok/Dokumentáció.docx
@@ -1,6 +1,6 @@
 
 <file path=word/document.xml><?xml version="1.0" encoding="utf-8"?>
-<w:document xmlns:wpc="http://schemas.microsoft.com/office/word/2010/wordprocessingCanvas" xmlns:cx="http://schemas.microsoft.com/office/drawing/2014/chartex" xmlns:cx1="http://schemas.microsoft.com/office/drawing/2015/9/8/chartex" xmlns:cx2="http://schemas.microsoft.com/office/drawing/2015/10/21/chartex" xmlns:cx3="http://schemas.microsoft.com/office/drawing/2016/5/9/chartex" xmlns:cx4="http://schemas.microsoft.com/office/drawing/2016/5/10/chartex" xmlns:cx5="http://schemas.microsoft.com/office/drawing/2016/5/11/chartex" xmlns:cx6="http://schemas.microsoft.com/office/drawing/2016/5/12/chartex" xmlns:cx7="http://schemas.microsoft.com/office/drawing/2016/5/13/chartex" xmlns:cx8="http://schemas.microsoft.com/office/drawing/2016/5/14/chartex" xmlns:mc="http://schemas.openxmlformats.org/markup-compatibility/2006" xmlns:aink="http://schemas.microsoft.com/office/drawing/2016/ink" xmlns:am3d="http://schemas.microsoft.com/office/drawing/2017/model3d" xmlns:o="urn:schemas-microsoft-com:office:office" xmlns:r="http://schemas.openxmlformats.org/officeDocument/2006/relationships" xmlns:m="http://schemas.openxmlformats.org/officeDocument/2006/math" xmlns:v="urn:schemas-microsoft-com:vml" xmlns:wp14="http://schemas.microsoft.com/office/word/2010/wordprocessingDrawing" xmlns:wp="http://schemas.openxmlformats.org/drawingml/2006/wordprocessingDrawing" xmlns:w10="urn:schemas-microsoft-com:office:word" xmlns:w="http://schemas.openxmlformats.org/wordprocessingml/2006/main" xmlns:w14="http://schemas.microsoft.com/office/word/2010/wordml" xmlns:w15="http://schemas.microsoft.com/office/word/2012/wordml" xmlns:w16cid="http://schemas.microsoft.com/office/word/2016/wordml/cid" xmlns:w16se="http://schemas.microsoft.com/office/word/2015/wordml/symex" xmlns:wpg="http://schemas.microsoft.com/office/word/2010/wordprocessingGroup" xmlns:wpi="http://schemas.microsoft.com/office/word/2010/wordprocessingInk" xmlns:wne="http://schemas.microsoft.com/office/word/2006/wordml" xmlns:wps="http://schemas.microsoft.com/office/word/2010/wordprocessingShape" mc:Ignorable="w14 w15 w16se w16cid wp14">
+<w:document xmlns:wpc="http://schemas.microsoft.com/office/word/2010/wordprocessingCanvas" xmlns:cx="http://schemas.microsoft.com/office/drawing/2014/chartex" xmlns:cx1="http://schemas.microsoft.com/office/drawing/2015/9/8/chartex" xmlns:cx2="http://schemas.microsoft.com/office/drawing/2015/10/21/chartex" xmlns:cx3="http://schemas.microsoft.com/office/drawing/2016/5/9/chartex" xmlns:cx4="http://schemas.microsoft.com/office/drawing/2016/5/10/chartex" xmlns:cx5="http://schemas.microsoft.com/office/drawing/2016/5/11/chartex" xmlns:cx6="http://schemas.microsoft.com/office/drawing/2016/5/12/chartex" xmlns:cx7="http://schemas.microsoft.com/office/drawing/2016/5/13/chartex" xmlns:cx8="http://schemas.microsoft.com/office/drawing/2016/5/14/chartex" xmlns:mc="http://schemas.openxmlformats.org/markup-compatibility/2006" xmlns:aink="http://schemas.microsoft.com/office/drawing/2016/ink" xmlns:am3d="http://schemas.microsoft.com/office/drawing/2017/model3d" xmlns:o="urn:schemas-microsoft-com:office:office" xmlns:oel="http://schemas.microsoft.com/office/2019/extlst" xmlns:r="http://schemas.openxmlformats.org/officeDocument/2006/relationships" xmlns:m="http://schemas.openxmlformats.org/officeDocument/2006/math" xmlns:v="urn:schemas-microsoft-com:vml" xmlns:wp14="http://schemas.microsoft.com/office/word/2010/wordprocessingDrawing" xmlns:wp="http://schemas.openxmlformats.org/drawingml/2006/wordprocessingDrawing" xmlns:w10="urn:schemas-microsoft-com:office:word" xmlns:w="http://schemas.openxmlformats.org/wordprocessingml/2006/main" xmlns:w14="http://schemas.microsoft.com/office/word/2010/wordml" xmlns:w15="http://schemas.microsoft.com/office/word/2012/wordml" xmlns:w16cex="http://schemas.microsoft.com/office/word/2018/wordml/cex" xmlns:w16cid="http://schemas.microsoft.com/office/word/2016/wordml/cid" xmlns:w16="http://schemas.microsoft.com/office/word/2018/wordml" xmlns:w16du="http://schemas.microsoft.com/office/word/2023/wordml/word16du" xmlns:w16sdtdh="http://schemas.microsoft.com/office/word/2020/wordml/sdtdatahash" xmlns:w16sdtfl="http://schemas.microsoft.com/office/word/2024/wordml/sdtformatlock" xmlns:w16se="http://schemas.microsoft.com/office/word/2015/wordml/symex" xmlns:wpg="http://schemas.microsoft.com/office/word/2010/wordprocessingGroup" xmlns:wpi="http://schemas.microsoft.com/office/word/2010/wordprocessingInk" xmlns:wne="http://schemas.microsoft.com/office/word/2006/wordml" xmlns:wps="http://schemas.microsoft.com/office/word/2010/wordprocessingShape" mc:Ignorable="w14 w15 w16se w16cid w16 w16cex w16sdtdh w16sdtfl w16du wp14">
   <w:body>
     <w:p>
       <w:pPr>
@@ -5403,15 +5403,7 @@
         <w:t xml:space="preserve"> </w:t>
       </w:r>
       <w:r>
-        <w:t xml:space="preserve">A hagyományos HTML lapokkal ellentétben a kiszolgáló a PHP-kódot nem küldi el az ügyfélnek, hanem a kiszolgáló oldalán a PHP-értelmező motor dolgozza fel azt. A programokban lévő HTML elemek </w:t>
-      </w:r>
-      <w:proofErr w:type="spellStart"/>
-      <w:r>
-        <w:t>érintetlenül</w:t>
-      </w:r>
-      <w:proofErr w:type="spellEnd"/>
-      <w:r>
-        <w:t xml:space="preserve"> maradnak, de a PHP kódok lefutnak. A kódok végezhetnek adatbázis-lekérdezéseket, létrehozhatnak képeket, fájlokat olvashatnak és írhatnak, kapcsolatot létesíthetnek távoli kiszolgálókkal. A PHP-kódok kimenete a megadott HTML elemekkel együtt kerül az ügyfélhez.</w:t>
+        <w:t>A hagyományos HTML lapokkal ellentétben a kiszolgáló a PHP-kódot nem küldi el az ügyfélnek, hanem a kiszolgáló oldalán a PHP-értelmező motor dolgozza fel azt. A programokban lévő HTML elemek érintetlenül maradnak, de a PHP kódok lefutnak. A kódok végezhetnek adatbázis-lekérdezéseket, létrehozhatnak képeket, fájlokat olvashatnak és írhatnak, kapcsolatot létesíthetnek távoli kiszolgálókkal. A PHP-kódok kimenete a megadott HTML elemekkel együtt kerül az ügyfélhez.</w:t>
       </w:r>
     </w:p>
     <w:p>
@@ -13186,7 +13178,15 @@
       </w:r>
       <w:proofErr w:type="spellEnd"/>
       <w:r>
-        <w:t xml:space="preserve"> értékét, illetve ha nincs ilyen nevű </w:t>
+        <w:t xml:space="preserve"> értékét, </w:t>
+      </w:r>
+      <w:proofErr w:type="gramStart"/>
+      <w:r>
+        <w:t>illetve</w:t>
+      </w:r>
+      <w:proofErr w:type="gramEnd"/>
+      <w:r>
+        <w:t xml:space="preserve"> ha nincs ilyen nevű </w:t>
       </w:r>
       <w:proofErr w:type="spellStart"/>
       <w:r>
@@ -19473,6 +19473,866 @@
       </w:r>
       <w:bookmarkEnd w:id="75"/>
       <w:bookmarkEnd w:id="76"/>
+    </w:p>
+    <w:p>
+      <w:r>
+        <w:t>A játék</w:t>
+      </w:r>
+      <w:r>
+        <w:t xml:space="preserve"> </w:t>
+      </w:r>
+      <w:r>
+        <w:t>forráskód</w:t>
+      </w:r>
+      <w:r>
+        <w:t>jának általunk írt</w:t>
+      </w:r>
+      <w:r>
+        <w:t xml:space="preserve"> fájljai a játék mappáján belül a </w:t>
+      </w:r>
+      <w:r>
+        <w:rPr>
+          <w:i/>
+          <w:iCs/>
+        </w:rPr>
+        <w:t>Script</w:t>
+      </w:r>
+      <w:r>
+        <w:t xml:space="preserve"> mappában találhatóak.</w:t>
+      </w:r>
+      <w:r>
+        <w:t xml:space="preserve"> A feladat megszabásai és tanulmányaink miatt C# nyelven írtuk a forráskódot. A </w:t>
+      </w:r>
+      <w:proofErr w:type="spellStart"/>
+      <w:r>
+        <w:rPr>
+          <w:i/>
+          <w:iCs/>
+        </w:rPr>
+        <w:t>cs</w:t>
+      </w:r>
+      <w:proofErr w:type="spellEnd"/>
+      <w:r>
+        <w:t xml:space="preserve"> fájlok a </w:t>
+      </w:r>
+      <w:r>
+        <w:rPr>
+          <w:i/>
+          <w:iCs/>
+        </w:rPr>
+        <w:t>Script</w:t>
+      </w:r>
+      <w:r>
+        <w:t>-en belül feladatuk szerint csoportosítva vannak. A mappák feladatait az alábbi táblázat szemlélteti.</w:t>
+      </w:r>
+    </w:p>
+    <w:tbl>
+      <w:tblPr>
+        <w:tblStyle w:val="Rcsostblzat"/>
+        <w:tblW w:w="0" w:type="auto"/>
+        <w:tblCellMar>
+          <w:top w:w="57" w:type="dxa"/>
+          <w:bottom w:w="57" w:type="dxa"/>
+        </w:tblCellMar>
+        <w:tblLook w:val="04A0" w:firstRow="1" w:lastRow="0" w:firstColumn="1" w:lastColumn="0" w:noHBand="0" w:noVBand="1"/>
+      </w:tblPr>
+      <w:tblGrid>
+        <w:gridCol w:w="1413"/>
+        <w:gridCol w:w="7080"/>
+      </w:tblGrid>
+      <w:tr>
+        <w:tc>
+          <w:tcPr>
+            <w:tcW w:w="1413" w:type="dxa"/>
+          </w:tcPr>
+          <w:p>
+            <w:pPr>
+              <w:spacing w:line="240" w:lineRule="auto"/>
+              <w:jc w:val="center"/>
+              <w:rPr>
+                <w:b/>
+                <w:bCs/>
+              </w:rPr>
+            </w:pPr>
+            <w:r>
+              <w:rPr>
+                <w:b/>
+                <w:bCs/>
+              </w:rPr>
+              <w:t>Mappa</w:t>
+            </w:r>
+          </w:p>
+        </w:tc>
+        <w:tc>
+          <w:tcPr>
+            <w:tcW w:w="7080" w:type="dxa"/>
+          </w:tcPr>
+          <w:p>
+            <w:pPr>
+              <w:spacing w:line="240" w:lineRule="auto"/>
+              <w:jc w:val="center"/>
+              <w:rPr>
+                <w:b/>
+                <w:bCs/>
+              </w:rPr>
+            </w:pPr>
+            <w:r>
+              <w:rPr>
+                <w:b/>
+                <w:bCs/>
+              </w:rPr>
+              <w:t>Benne lévő fájlok feladata</w:t>
+            </w:r>
+          </w:p>
+        </w:tc>
+      </w:tr>
+      <w:tr>
+        <w:tc>
+          <w:tcPr>
+            <w:tcW w:w="1413" w:type="dxa"/>
+          </w:tcPr>
+          <w:p>
+            <w:pPr>
+              <w:spacing w:line="240" w:lineRule="auto"/>
+            </w:pPr>
+            <w:r>
+              <w:t>Game</w:t>
+            </w:r>
+          </w:p>
+        </w:tc>
+        <w:tc>
+          <w:tcPr>
+            <w:tcW w:w="7080" w:type="dxa"/>
+          </w:tcPr>
+          <w:p>
+            <w:pPr>
+              <w:spacing w:line="240" w:lineRule="auto"/>
+            </w:pPr>
+            <w:r>
+              <w:t xml:space="preserve">A játék elemeinek, szereplőinek működését biztosító </w:t>
+            </w:r>
+            <w:proofErr w:type="spellStart"/>
+            <w:r>
+              <w:t>szkriptek</w:t>
+            </w:r>
+            <w:proofErr w:type="spellEnd"/>
+            <w:r>
+              <w:t>.</w:t>
+            </w:r>
+          </w:p>
+        </w:tc>
+      </w:tr>
+      <w:tr>
+        <w:tc>
+          <w:tcPr>
+            <w:tcW w:w="1413" w:type="dxa"/>
+          </w:tcPr>
+          <w:p>
+            <w:pPr>
+              <w:spacing w:line="240" w:lineRule="auto"/>
+            </w:pPr>
+            <w:proofErr w:type="spellStart"/>
+            <w:r>
+              <w:t>Globals</w:t>
+            </w:r>
+            <w:proofErr w:type="spellEnd"/>
+          </w:p>
+        </w:tc>
+        <w:tc>
+          <w:tcPr>
+            <w:tcW w:w="7080" w:type="dxa"/>
+          </w:tcPr>
+          <w:p>
+            <w:pPr>
+              <w:spacing w:line="240" w:lineRule="auto"/>
+            </w:pPr>
+            <w:r>
+              <w:t xml:space="preserve">Minden más által elérhető funkciók </w:t>
+            </w:r>
+            <w:proofErr w:type="spellStart"/>
+            <w:r>
+              <w:t>szkriptjei</w:t>
+            </w:r>
+            <w:proofErr w:type="spellEnd"/>
+            <w:r>
+              <w:t>. Ilyen pl. az adatbázis-kapcsolatot létesítő fájl vagy a mentést és betöltést végző fájl.</w:t>
+            </w:r>
+          </w:p>
+        </w:tc>
+      </w:tr>
+      <w:tr>
+        <w:tc>
+          <w:tcPr>
+            <w:tcW w:w="1413" w:type="dxa"/>
+          </w:tcPr>
+          <w:p>
+            <w:pPr>
+              <w:spacing w:line="240" w:lineRule="auto"/>
+            </w:pPr>
+            <w:proofErr w:type="spellStart"/>
+            <w:r>
+              <w:t>Maps</w:t>
+            </w:r>
+            <w:proofErr w:type="spellEnd"/>
+          </w:p>
+        </w:tc>
+        <w:tc>
+          <w:tcPr>
+            <w:tcW w:w="7080" w:type="dxa"/>
+          </w:tcPr>
+          <w:p>
+            <w:pPr>
+              <w:spacing w:line="240" w:lineRule="auto"/>
+            </w:pPr>
+            <w:r>
+              <w:t xml:space="preserve">A pályák váltásának kezelését végző </w:t>
+            </w:r>
+            <w:proofErr w:type="spellStart"/>
+            <w:r>
+              <w:t>szkriptek</w:t>
+            </w:r>
+            <w:proofErr w:type="spellEnd"/>
+            <w:r>
+              <w:t>.</w:t>
+            </w:r>
+          </w:p>
+        </w:tc>
+      </w:tr>
+      <w:tr>
+        <w:tc>
+          <w:tcPr>
+            <w:tcW w:w="1413" w:type="dxa"/>
+          </w:tcPr>
+          <w:p>
+            <w:pPr>
+              <w:spacing w:line="240" w:lineRule="auto"/>
+            </w:pPr>
+            <w:proofErr w:type="spellStart"/>
+            <w:r>
+              <w:t>Mechanics</w:t>
+            </w:r>
+            <w:proofErr w:type="spellEnd"/>
+          </w:p>
+        </w:tc>
+        <w:tc>
+          <w:tcPr>
+            <w:tcW w:w="7080" w:type="dxa"/>
+          </w:tcPr>
+          <w:p>
+            <w:pPr>
+              <w:spacing w:line="240" w:lineRule="auto"/>
+            </w:pPr>
+            <w:r>
+              <w:t xml:space="preserve">A </w:t>
+            </w:r>
+            <w:r>
+              <w:t xml:space="preserve">játékban található mechanikák és logikák kezelését végző </w:t>
+            </w:r>
+            <w:proofErr w:type="spellStart"/>
+            <w:r>
+              <w:t>szkriptek</w:t>
+            </w:r>
+            <w:proofErr w:type="spellEnd"/>
+            <w:r>
+              <w:t>.</w:t>
+            </w:r>
+          </w:p>
+        </w:tc>
+      </w:tr>
+      <w:tr>
+        <w:tc>
+          <w:tcPr>
+            <w:tcW w:w="1413" w:type="dxa"/>
+          </w:tcPr>
+          <w:p>
+            <w:pPr>
+              <w:spacing w:line="240" w:lineRule="auto"/>
+            </w:pPr>
+            <w:proofErr w:type="spellStart"/>
+            <w:r>
+              <w:t>Menus</w:t>
+            </w:r>
+            <w:proofErr w:type="spellEnd"/>
+          </w:p>
+        </w:tc>
+        <w:tc>
+          <w:tcPr>
+            <w:tcW w:w="7080" w:type="dxa"/>
+          </w:tcPr>
+          <w:p>
+            <w:pPr>
+              <w:spacing w:line="240" w:lineRule="auto"/>
+            </w:pPr>
+            <w:r>
+              <w:t>A különféle menü</w:t>
+            </w:r>
+            <w:r>
+              <w:t xml:space="preserve">k és egyéb GUI elemek kezelését végző </w:t>
+            </w:r>
+            <w:proofErr w:type="spellStart"/>
+            <w:r>
+              <w:t>szkriptek</w:t>
+            </w:r>
+            <w:proofErr w:type="spellEnd"/>
+            <w:r>
+              <w:t>.</w:t>
+            </w:r>
+          </w:p>
+        </w:tc>
+      </w:tr>
+    </w:tbl>
+    <w:p>
+      <w:pPr>
+        <w:spacing w:before="240"/>
+      </w:pPr>
+      <w:r>
+        <w:t xml:space="preserve">A </w:t>
+      </w:r>
+      <w:proofErr w:type="spellStart"/>
+      <w:r>
+        <w:t>szkriptfájlok</w:t>
+      </w:r>
+      <w:proofErr w:type="spellEnd"/>
+      <w:r>
+        <w:t xml:space="preserve"> mellett </w:t>
+      </w:r>
+      <w:proofErr w:type="gramStart"/>
+      <w:r>
+        <w:t xml:space="preserve">egy </w:t>
+      </w:r>
+      <w:r>
+        <w:rPr>
+          <w:i/>
+          <w:iCs/>
+        </w:rPr>
+        <w:t>.</w:t>
+      </w:r>
+      <w:proofErr w:type="spellStart"/>
+      <w:proofErr w:type="gramEnd"/>
+      <w:r>
+        <w:rPr>
+          <w:i/>
+          <w:iCs/>
+        </w:rPr>
+        <w:t>cs.uid</w:t>
+      </w:r>
+      <w:proofErr w:type="spellEnd"/>
+      <w:r>
+        <w:t xml:space="preserve"> fájl is található, mely a GODOT játékmotor miatt kell, mivel ő ezalapján ismeri fel és használja a </w:t>
+      </w:r>
+      <w:r>
+        <w:rPr>
+          <w:i/>
+          <w:iCs/>
+        </w:rPr>
+        <w:t>.</w:t>
+      </w:r>
+      <w:proofErr w:type="spellStart"/>
+      <w:r>
+        <w:rPr>
+          <w:i/>
+          <w:iCs/>
+        </w:rPr>
+        <w:t>cs</w:t>
+      </w:r>
+      <w:proofErr w:type="spellEnd"/>
+      <w:r>
+        <w:rPr>
+          <w:i/>
+          <w:iCs/>
+        </w:rPr>
+        <w:t xml:space="preserve"> </w:t>
+      </w:r>
+      <w:r>
+        <w:t>fájlokat</w:t>
+      </w:r>
+      <w:r>
+        <w:t>.</w:t>
+      </w:r>
+    </w:p>
+    <w:p>
+      <w:pPr>
+        <w:pStyle w:val="Cmsor3"/>
+      </w:pPr>
+      <w:proofErr w:type="spellStart"/>
+      <w:r>
+        <w:t>MainNode.cs</w:t>
+      </w:r>
+      <w:proofErr w:type="spellEnd"/>
+    </w:p>
+    <w:p>
+      <w:r>
+        <w:t xml:space="preserve">A GODOT-ban a játék </w:t>
+      </w:r>
+      <w:r>
+        <w:t xml:space="preserve">mindegyik </w:t>
+      </w:r>
+      <w:r>
+        <w:t>eleme</w:t>
+      </w:r>
+      <w:r>
+        <w:t xml:space="preserve"> egy</w:t>
+      </w:r>
+      <w:r>
+        <w:t xml:space="preserve"> úgy nevezett </w:t>
+      </w:r>
+      <w:proofErr w:type="spellStart"/>
+      <w:r>
+        <w:rPr>
+          <w:i/>
+          <w:iCs/>
+        </w:rPr>
+        <w:t>Node</w:t>
+      </w:r>
+      <w:proofErr w:type="spellEnd"/>
+      <w:r>
+        <w:t xml:space="preserve">. Ez gyakorlatban egy </w:t>
+      </w:r>
+      <w:r>
+        <w:rPr>
+          <w:i/>
+          <w:iCs/>
+        </w:rPr>
+        <w:t>Node2D</w:t>
+      </w:r>
+      <w:r>
+        <w:t xml:space="preserve"> nevű osztályból</w:t>
+      </w:r>
+      <w:r>
+        <w:t xml:space="preserve"> való </w:t>
+      </w:r>
+      <w:proofErr w:type="spellStart"/>
+      <w:r>
+        <w:t>származottságot</w:t>
+      </w:r>
+      <w:proofErr w:type="spellEnd"/>
+      <w:r>
+        <w:t xml:space="preserve"> jelenti. A </w:t>
+      </w:r>
+      <w:proofErr w:type="spellStart"/>
+      <w:r>
+        <w:rPr>
+          <w:i/>
+          <w:iCs/>
+        </w:rPr>
+        <w:t>MainNode</w:t>
+      </w:r>
+      <w:proofErr w:type="spellEnd"/>
+      <w:r>
+        <w:t xml:space="preserve"> a játék indításakor hozza létre a fő </w:t>
+      </w:r>
+      <w:proofErr w:type="spellStart"/>
+      <w:r>
+        <w:rPr>
+          <w:i/>
+          <w:iCs/>
+        </w:rPr>
+        <w:t>Node</w:t>
+      </w:r>
+      <w:proofErr w:type="spellEnd"/>
+      <w:r>
+        <w:t xml:space="preserve">-ot, mely alá a játék többi eleme tartozni fog. Emellett a </w:t>
+      </w:r>
+      <w:r>
+        <w:t xml:space="preserve">töltőképernyő és a főmenü </w:t>
+      </w:r>
+      <w:proofErr w:type="spellStart"/>
+      <w:r>
+        <w:rPr>
+          <w:i/>
+          <w:iCs/>
+        </w:rPr>
+        <w:t>Node</w:t>
+      </w:r>
+      <w:r>
+        <w:t>-jait</w:t>
+      </w:r>
+      <w:proofErr w:type="spellEnd"/>
+      <w:r>
+        <w:t xml:space="preserve"> is legenerálja, illetve elindítja az adatok betöltését.</w:t>
+      </w:r>
+    </w:p>
+    <w:p>
+      <w:pPr>
+        <w:pStyle w:val="Cmsor3"/>
+      </w:pPr>
+      <w:r>
+        <w:t>A Game mappa</w:t>
+      </w:r>
+    </w:p>
+    <w:p>
+      <w:pPr>
+        <w:pStyle w:val="Cmsor4"/>
+      </w:pPr>
+      <w:proofErr w:type="spellStart"/>
+      <w:r>
+        <w:t>BasicProjectile.cs</w:t>
+      </w:r>
+      <w:proofErr w:type="spellEnd"/>
+    </w:p>
+    <w:p/>
+    <w:p>
+      <w:pPr>
+        <w:pStyle w:val="Cmsor4"/>
+      </w:pPr>
+      <w:proofErr w:type="spellStart"/>
+      <w:r>
+        <w:t>ChargeProjectile.cs</w:t>
+      </w:r>
+      <w:proofErr w:type="spellEnd"/>
+    </w:p>
+    <w:p/>
+    <w:p>
+      <w:pPr>
+        <w:pStyle w:val="Cmsor4"/>
+      </w:pPr>
+      <w:proofErr w:type="spellStart"/>
+      <w:r>
+        <w:t>Item.cs</w:t>
+      </w:r>
+      <w:proofErr w:type="spellEnd"/>
+    </w:p>
+    <w:p/>
+    <w:p>
+      <w:pPr>
+        <w:pStyle w:val="Cmsor4"/>
+      </w:pPr>
+      <w:proofErr w:type="spellStart"/>
+      <w:r>
+        <w:t>Player.cs</w:t>
+      </w:r>
+      <w:proofErr w:type="spellEnd"/>
+    </w:p>
+    <w:p/>
+    <w:p>
+      <w:pPr>
+        <w:pStyle w:val="Cmsor4"/>
+      </w:pPr>
+      <w:proofErr w:type="spellStart"/>
+      <w:r>
+        <w:t>SpellOracle.cs</w:t>
+      </w:r>
+      <w:proofErr w:type="spellEnd"/>
+    </w:p>
+    <w:p/>
+    <w:p>
+      <w:pPr>
+        <w:pStyle w:val="Cmsor3"/>
+      </w:pPr>
+      <w:r>
+        <w:lastRenderedPageBreak/>
+        <w:t xml:space="preserve">A </w:t>
+      </w:r>
+      <w:r>
+        <w:t>Game\</w:t>
+      </w:r>
+      <w:proofErr w:type="spellStart"/>
+      <w:r>
+        <w:t>Enemies</w:t>
+      </w:r>
+      <w:proofErr w:type="spellEnd"/>
+      <w:r>
+        <w:t xml:space="preserve"> mappa</w:t>
+      </w:r>
+    </w:p>
+    <w:p>
+      <w:pPr>
+        <w:pStyle w:val="Cmsor3"/>
+      </w:pPr>
+      <w:r>
+        <w:t xml:space="preserve">A </w:t>
+      </w:r>
+      <w:r>
+        <w:t>Game\</w:t>
+      </w:r>
+      <w:proofErr w:type="spellStart"/>
+      <w:r>
+        <w:t>Enemies</w:t>
+      </w:r>
+      <w:proofErr w:type="spellEnd"/>
+      <w:r>
+        <w:t>\</w:t>
+      </w:r>
+      <w:proofErr w:type="spellStart"/>
+      <w:r>
+        <w:t>Bosses</w:t>
+      </w:r>
+      <w:proofErr w:type="spellEnd"/>
+      <w:r>
+        <w:t xml:space="preserve"> mappa</w:t>
+      </w:r>
+    </w:p>
+    <w:p>
+      <w:pPr>
+        <w:pStyle w:val="Cmsor3"/>
+      </w:pPr>
+      <w:r>
+        <w:t xml:space="preserve">A </w:t>
+      </w:r>
+      <w:r>
+        <w:t>Game\</w:t>
+      </w:r>
+      <w:proofErr w:type="spellStart"/>
+      <w:r>
+        <w:t>Enemies</w:t>
+      </w:r>
+      <w:proofErr w:type="spellEnd"/>
+      <w:r>
+        <w:t>\</w:t>
+      </w:r>
+      <w:proofErr w:type="spellStart"/>
+      <w:r>
+        <w:t>Projectiles</w:t>
+      </w:r>
+      <w:proofErr w:type="spellEnd"/>
+      <w:r>
+        <w:t xml:space="preserve"> mappa</w:t>
+      </w:r>
+    </w:p>
+    <w:p>
+      <w:pPr>
+        <w:pStyle w:val="Cmsor3"/>
+      </w:pPr>
+      <w:r>
+        <w:t xml:space="preserve">A </w:t>
+      </w:r>
+      <w:proofErr w:type="spellStart"/>
+      <w:r>
+        <w:t>Globals</w:t>
+      </w:r>
+      <w:proofErr w:type="spellEnd"/>
+      <w:r>
+        <w:t xml:space="preserve"> mappa</w:t>
+      </w:r>
+    </w:p>
+    <w:p>
+      <w:pPr>
+        <w:pStyle w:val="Cmsor4"/>
+      </w:pPr>
+      <w:proofErr w:type="spellStart"/>
+      <w:r>
+        <w:t>ConfigFileHandler.cs</w:t>
+      </w:r>
+      <w:proofErr w:type="spellEnd"/>
+    </w:p>
+    <w:p/>
+    <w:p>
+      <w:pPr>
+        <w:pStyle w:val="Cmsor4"/>
+      </w:pPr>
+      <w:proofErr w:type="spellStart"/>
+      <w:r>
+        <w:t>DBConnector.cs</w:t>
+      </w:r>
+      <w:proofErr w:type="spellEnd"/>
+    </w:p>
+    <w:p>
+      <w:r>
+        <w:t>A fájlnak alapvetően három feladata van</w:t>
+      </w:r>
+      <w:r>
+        <w:t>:</w:t>
+      </w:r>
+      <w:r>
+        <w:t xml:space="preserve"> Az első az adatbázissal való kapcsolat létrehozása. Az ehhez szükséges adatok (szervercím, port, adatbázisnév stb.) az osztály változóiban vannak eltárolva, melyek segítségével épül fel a </w:t>
+      </w:r>
+      <w:proofErr w:type="spellStart"/>
+      <w:r>
+        <w:t>connection</w:t>
+      </w:r>
+      <w:proofErr w:type="spellEnd"/>
+      <w:r>
+        <w:t xml:space="preserve"> </w:t>
+      </w:r>
+      <w:proofErr w:type="spellStart"/>
+      <w:r>
+        <w:t>string</w:t>
+      </w:r>
+      <w:proofErr w:type="spellEnd"/>
+      <w:r>
+        <w:t xml:space="preserve">. Ez alapján az osztály a </w:t>
+      </w:r>
+      <w:proofErr w:type="spellStart"/>
+      <w:r>
+        <w:t>MysqlConnection</w:t>
+      </w:r>
+      <w:proofErr w:type="spellEnd"/>
+      <w:r>
+        <w:t xml:space="preserve"> osztály </w:t>
+      </w:r>
+      <w:proofErr w:type="spellStart"/>
+      <w:r>
+        <w:t>példányosításával</w:t>
+      </w:r>
+      <w:proofErr w:type="spellEnd"/>
+      <w:r>
+        <w:t xml:space="preserve"> létrehozza a kapcsolatot. A másik két funkció is ezt használja. </w:t>
+      </w:r>
+    </w:p>
+    <w:p>
+      <w:r>
+        <w:t>A második feladat</w:t>
+      </w:r>
+      <w:r>
+        <w:t xml:space="preserve"> a bejelentkezéskor a felhasználó adatainak lekérése.</w:t>
+      </w:r>
+      <w:r>
+        <w:t xml:space="preserve"> Lekérésre kerül a játékos azonosítója és felhasználóneve, illetve a külön játékmeneteinek adatai (név, játszott </w:t>
+      </w:r>
+      <w:proofErr w:type="gramStart"/>
+      <w:r>
+        <w:t>idő,</w:t>
+      </w:r>
+      <w:proofErr w:type="gramEnd"/>
+      <w:r>
+        <w:t xml:space="preserve"> stb.) és a hozzátartozó legutolsó mentés.</w:t>
+      </w:r>
+      <w:r>
+        <w:t xml:space="preserve"> </w:t>
+      </w:r>
+      <w:proofErr w:type="spellStart"/>
+      <w:r>
+        <w:t>A</w:t>
+      </w:r>
+      <w:proofErr w:type="spellEnd"/>
+      <w:r>
+        <w:t xml:space="preserve"> lekért adatok eltárolására a fájlban található két </w:t>
+      </w:r>
+      <w:proofErr w:type="spellStart"/>
+      <w:r>
+        <w:t>struct</w:t>
+      </w:r>
+      <w:proofErr w:type="spellEnd"/>
+      <w:r>
+        <w:t xml:space="preserve"> </w:t>
+      </w:r>
+      <w:proofErr w:type="spellStart"/>
+      <w:r>
+        <w:t>segítségevel</w:t>
+      </w:r>
+      <w:proofErr w:type="spellEnd"/>
+      <w:r>
+        <w:t xml:space="preserve"> történik.</w:t>
+      </w:r>
+      <w:r>
+        <w:t xml:space="preserve"> </w:t>
+      </w:r>
+      <w:r>
+        <w:t>A</w:t>
+      </w:r>
+      <w:r>
+        <w:t xml:space="preserve"> </w:t>
+      </w:r>
+      <w:proofErr w:type="spellStart"/>
+      <w:r>
+        <w:t>UserData</w:t>
+      </w:r>
+      <w:proofErr w:type="spellEnd"/>
+      <w:r>
+        <w:t xml:space="preserve"> a játékos adatainak, illetve a </w:t>
+      </w:r>
+      <w:proofErr w:type="spellStart"/>
+      <w:r>
+        <w:t>CharacterData</w:t>
+      </w:r>
+      <w:proofErr w:type="spellEnd"/>
+      <w:r>
+        <w:t xml:space="preserve"> a játékos mentéseinek tárolásár</w:t>
+      </w:r>
+      <w:r>
+        <w:t>a szolgál</w:t>
+      </w:r>
+      <w:r>
+        <w:t>.</w:t>
+      </w:r>
+    </w:p>
+    <w:p>
+      <w:r>
+        <w:t xml:space="preserve">Az utolsó </w:t>
+      </w:r>
+      <w:r>
+        <w:t xml:space="preserve">feladat </w:t>
+      </w:r>
+      <w:r>
+        <w:t xml:space="preserve">az újonnan mentett játék feltöltése. </w:t>
+      </w:r>
+      <w:r>
+        <w:rPr>
+          <w:color w:val="FF0000"/>
+        </w:rPr>
+        <w:t>***</w:t>
+      </w:r>
+      <w:r>
+        <w:t xml:space="preserve">Itt </w:t>
+      </w:r>
+      <w:proofErr w:type="spellStart"/>
+      <w:r>
+        <w:t>kipótolod</w:t>
+      </w:r>
+      <w:proofErr w:type="spellEnd"/>
+      <w:r>
+        <w:t xml:space="preserve"> mert a függvények random helyre megírása és máshol meghívása átlátható </w:t>
+      </w:r>
+      <w:r>
+        <w:rPr>
+          <w:rFonts w:ascii="Segoe UI Emoji" w:hAnsi="Segoe UI Emoji" w:cs="Segoe UI Emoji"/>
+        </w:rPr>
+        <w:t>🫶</w:t>
+      </w:r>
+      <w:r>
+        <w:rPr>
+          <w:rFonts w:ascii="Segoe UI Emoji" w:hAnsi="Segoe UI Emoji" w:cs="Segoe UI Emoji"/>
+        </w:rPr>
+        <w:t>.</w:t>
+      </w:r>
+    </w:p>
+    <w:p>
+      <w:pPr>
+        <w:pStyle w:val="Cmsor3"/>
+      </w:pPr>
+      <w:r>
+        <w:t xml:space="preserve">A </w:t>
+      </w:r>
+      <w:proofErr w:type="spellStart"/>
+      <w:r>
+        <w:t>Maps</w:t>
+      </w:r>
+      <w:proofErr w:type="spellEnd"/>
+      <w:r>
+        <w:t xml:space="preserve"> mappa</w:t>
+      </w:r>
+    </w:p>
+    <w:p>
+      <w:pPr>
+        <w:pStyle w:val="Cmsor3"/>
+      </w:pPr>
+      <w:r>
+        <w:t xml:space="preserve">A </w:t>
+      </w:r>
+      <w:proofErr w:type="spellStart"/>
+      <w:r>
+        <w:t>Mechanics</w:t>
+      </w:r>
+      <w:proofErr w:type="spellEnd"/>
+      <w:r>
+        <w:t xml:space="preserve"> mappa</w:t>
+      </w:r>
+    </w:p>
+    <w:p>
+      <w:pPr>
+        <w:pStyle w:val="Cmsor3"/>
+      </w:pPr>
+      <w:r>
+        <w:t xml:space="preserve">A </w:t>
+      </w:r>
+      <w:proofErr w:type="spellStart"/>
+      <w:r>
+        <w:t>Menus</w:t>
+      </w:r>
+      <w:proofErr w:type="spellEnd"/>
+      <w:r>
+        <w:t xml:space="preserve"> mappa</w:t>
+      </w:r>
     </w:p>
     <w:p>
       <w:pPr>
@@ -19796,7 +20656,7 @@
                 <v:stroke joinstyle="miter"/>
                 <v:path gradientshapeok="t" o:connecttype="rect"/>
               </v:shapetype>
-              <v:shape id="Szövegdoboz 21" o:spid="_x0000_s1026" type="#_x0000_t202" style="position:absolute;left:0;text-align:left;margin-left:212.45pt;margin-top:282.65pt;width:211.7pt;height:19.95pt;z-index:251701248;visibility:visible;mso-wrap-style:square;mso-width-percent:0;mso-height-percent:0;mso-wrap-distance-left:9pt;mso-wrap-distance-top:0;mso-wrap-distance-right:9pt;mso-wrap-distance-bottom:0;mso-position-horizontal:absolute;mso-position-horizontal-relative:margin;mso-position-vertical:absolute;mso-position-vertical-relative:text;mso-width-percent:0;mso-height-percent:0;mso-width-relative:margin;mso-height-relative:margin;v-text-anchor:top" o:gfxdata="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" fillcolor="white [3201]" stroked="f" strokeweight=".5pt">
+              <v:shape id="Szövegdoboz 21" o:spid="_x0000_s1026" type="#_x0000_t202" style="position:absolute;left:0;text-align:left;margin-left:212.45pt;margin-top:282.65pt;width:211.7pt;height:19.95pt;z-index:251701248;visibility:visible;mso-wrap-style:square;mso-width-percent:0;mso-height-percent:0;mso-wrap-distance-left:9pt;mso-wrap-distance-top:0;mso-wrap-distance-right:9pt;mso-wrap-distance-bottom:0;mso-position-horizontal:absolute;mso-position-horizontal-relative:margin;mso-position-vertical:absolute;mso-position-vertical-relative:text;mso-width-percent:0;mso-height-percent:0;mso-width-relative:margin;mso-height-relative:margin;v-text-anchor:top" o:gfxdata="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" fillcolor="white [3201]" stroked="f" strokeweight=".5pt">
                 <v:textbox>
                   <w:txbxContent>
                     <w:p>
@@ -19886,7 +20746,7 @@
           </mc:Choice>
           <mc:Fallback>
             <w:pict>
-              <v:shape w14:anchorId="53038A28" id="Szövegdoboz 20" o:spid="_x0000_s1027" type="#_x0000_t202" style="position:absolute;left:0;text-align:left;margin-left:0;margin-top:282.65pt;width:212.1pt;height:19.95pt;z-index:251699200;visibility:visible;mso-wrap-style:square;mso-width-percent:0;mso-height-percent:0;mso-wrap-distance-left:9pt;mso-wrap-distance-top:0;mso-wrap-distance-right:9pt;mso-wrap-distance-bottom:0;mso-position-horizontal:left;mso-position-horizontal-relative:margin;mso-position-vertical:absolute;mso-position-vertical-relative:text;mso-width-percent:0;mso-height-percent:0;mso-width-relative:margin;mso-height-relative:margin;v-text-anchor:top" o:gfxdata="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" fillcolor="white [3201]" stroked="f" strokeweight=".5pt">
+              <v:shape w14:anchorId="53038A28" id="Szövegdoboz 20" o:spid="_x0000_s1027" type="#_x0000_t202" style="position:absolute;left:0;text-align:left;margin-left:0;margin-top:282.65pt;width:212.1pt;height:19.95pt;z-index:251699200;visibility:visible;mso-wrap-style:square;mso-width-percent:0;mso-height-percent:0;mso-wrap-distance-left:9pt;mso-wrap-distance-top:0;mso-wrap-distance-right:9pt;mso-wrap-distance-bottom:0;mso-position-horizontal:left;mso-position-horizontal-relative:margin;mso-position-vertical:absolute;mso-position-vertical-relative:text;mso-width-percent:0;mso-height-percent:0;mso-width-relative:margin;mso-height-relative:margin;v-text-anchor:top" o:gfxdata="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" fillcolor="white [3201]" stroked="f" strokeweight=".5pt">
                 <v:textbox>
                   <w:txbxContent>
                     <w:p>
@@ -19970,7 +20830,7 @@
           <w:noProof/>
         </w:rPr>
         <w:drawing>
-          <wp:anchor distT="0" distB="0" distL="114300" distR="114300" simplePos="0" relativeHeight="251696128" behindDoc="0" locked="0" layoutInCell="1" allowOverlap="1" wp14:anchorId="19D1DD31" wp14:editId="79521D93">
+          <wp:anchor distT="0" distB="0" distL="114300" distR="114300" simplePos="0" relativeHeight="251696128" behindDoc="0" locked="0" layoutInCell="1" allowOverlap="1" wp14:anchorId="19D1DD31" wp14:editId="6E633842">
             <wp:simplePos x="0" y="0"/>
             <wp:positionH relativeFrom="margin">
               <wp:align>left</wp:align>
@@ -20026,12 +20886,7 @@
         </w:drawing>
       </w:r>
       <w:r>
-        <w:t>Továbbfejlesztés</w:t>
-      </w:r>
-      <w:bookmarkStart w:id="84" w:name="_GoBack"/>
-      <w:bookmarkEnd w:id="84"/>
-      <w:r>
-        <w:t>i lehetőségek</w:t>
+        <w:t>Továbbfejlesztési lehetőségek</w:t>
       </w:r>
       <w:bookmarkEnd w:id="82"/>
       <w:bookmarkEnd w:id="83"/>
@@ -20041,132 +20896,132 @@
       <w:pPr>
         <w:pStyle w:val="Cmsor1"/>
       </w:pPr>
-      <w:bookmarkStart w:id="85" w:name="_Toc194317106"/>
-      <w:bookmarkStart w:id="86" w:name="_Toc194394946"/>
+      <w:bookmarkStart w:id="84" w:name="_Toc194317106"/>
+      <w:bookmarkStart w:id="85" w:name="_Toc194394946"/>
       <w:r>
         <w:lastRenderedPageBreak/>
         <w:t>Felhasználói dokumentáció</w:t>
       </w:r>
+      <w:bookmarkEnd w:id="84"/>
       <w:bookmarkEnd w:id="85"/>
-      <w:bookmarkEnd w:id="86"/>
     </w:p>
     <w:p>
       <w:pPr>
         <w:pStyle w:val="Cmsor2"/>
         <w:pageBreakBefore w:val="0"/>
       </w:pPr>
-      <w:bookmarkStart w:id="87" w:name="_Toc194317107"/>
-      <w:bookmarkStart w:id="88" w:name="_Toc194394947"/>
+      <w:bookmarkStart w:id="86" w:name="_Toc194317107"/>
+      <w:bookmarkStart w:id="87" w:name="_Toc194394947"/>
       <w:r>
         <w:t>A program rövid ismertetése</w:t>
       </w:r>
+      <w:bookmarkEnd w:id="86"/>
       <w:bookmarkEnd w:id="87"/>
-      <w:bookmarkEnd w:id="88"/>
     </w:p>
     <w:p>
       <w:pPr>
         <w:pStyle w:val="Cmsor2"/>
       </w:pPr>
-      <w:bookmarkStart w:id="89" w:name="_Toc194317108"/>
-      <w:bookmarkStart w:id="90" w:name="_Toc194394948"/>
+      <w:bookmarkStart w:id="88" w:name="_Toc194317108"/>
+      <w:bookmarkStart w:id="89" w:name="_Toc194394948"/>
       <w:r>
         <w:lastRenderedPageBreak/>
         <w:t>A program feltelepítése</w:t>
       </w:r>
+      <w:bookmarkEnd w:id="88"/>
       <w:bookmarkEnd w:id="89"/>
+    </w:p>
+    <w:p>
+      <w:pPr>
+        <w:pStyle w:val="Cmsor3"/>
+      </w:pPr>
+      <w:bookmarkStart w:id="90" w:name="_Toc194317109"/>
+      <w:bookmarkStart w:id="91" w:name="_Toc194394949"/>
+      <w:r>
+        <w:t>A játék telepítése</w:t>
+      </w:r>
       <w:bookmarkEnd w:id="90"/>
+      <w:bookmarkEnd w:id="91"/>
     </w:p>
     <w:p>
       <w:pPr>
         <w:pStyle w:val="Cmsor3"/>
       </w:pPr>
-      <w:bookmarkStart w:id="91" w:name="_Toc194317109"/>
-      <w:bookmarkStart w:id="92" w:name="_Toc194394949"/>
-      <w:r>
-        <w:t>A játék telepítése</w:t>
-      </w:r>
-      <w:bookmarkEnd w:id="91"/>
+      <w:bookmarkStart w:id="92" w:name="_Toc194317110"/>
+      <w:bookmarkStart w:id="93" w:name="_Toc194394950"/>
+      <w:r>
+        <w:t>A weboldal</w:t>
+      </w:r>
+      <w:r>
+        <w:t xml:space="preserve"> </w:t>
+      </w:r>
+      <w:r>
+        <w:t>üzembe helyezése</w:t>
+      </w:r>
       <w:bookmarkEnd w:id="92"/>
+      <w:bookmarkEnd w:id="93"/>
     </w:p>
     <w:p>
       <w:pPr>
         <w:pStyle w:val="Cmsor3"/>
       </w:pPr>
-      <w:bookmarkStart w:id="93" w:name="_Toc194317110"/>
-      <w:bookmarkStart w:id="94" w:name="_Toc194394950"/>
-      <w:r>
-        <w:t>A weboldal</w:t>
-      </w:r>
-      <w:r>
-        <w:t xml:space="preserve"> </w:t>
-      </w:r>
-      <w:r>
-        <w:t>üzembe helyezése</w:t>
-      </w:r>
-      <w:bookmarkEnd w:id="93"/>
+      <w:bookmarkStart w:id="94" w:name="_Toc194317111"/>
+      <w:bookmarkStart w:id="95" w:name="_Toc194394951"/>
+      <w:r>
+        <w:t>Az adatbázis felállítása</w:t>
+      </w:r>
       <w:bookmarkEnd w:id="94"/>
-    </w:p>
-    <w:p>
-      <w:pPr>
-        <w:pStyle w:val="Cmsor3"/>
-      </w:pPr>
-      <w:bookmarkStart w:id="95" w:name="_Toc194317111"/>
-      <w:bookmarkStart w:id="96" w:name="_Toc194394951"/>
-      <w:r>
-        <w:t>Az adatbázis felállítása</w:t>
-      </w:r>
       <w:bookmarkEnd w:id="95"/>
-      <w:bookmarkEnd w:id="96"/>
     </w:p>
     <w:p>
       <w:pPr>
         <w:pStyle w:val="Cmsor2"/>
       </w:pPr>
-      <w:bookmarkStart w:id="97" w:name="_Toc194317112"/>
-      <w:bookmarkStart w:id="98" w:name="_Toc194394952"/>
+      <w:bookmarkStart w:id="96" w:name="_Toc194317112"/>
+      <w:bookmarkStart w:id="97" w:name="_Toc194394952"/>
       <w:r>
         <w:lastRenderedPageBreak/>
         <w:t>Használati útmutató</w:t>
       </w:r>
+      <w:bookmarkEnd w:id="96"/>
       <w:bookmarkEnd w:id="97"/>
+    </w:p>
+    <w:p>
+      <w:pPr>
+        <w:pStyle w:val="Cmsor3"/>
+      </w:pPr>
+      <w:bookmarkStart w:id="98" w:name="_Toc194317113"/>
+      <w:bookmarkStart w:id="99" w:name="_Toc194394953"/>
+      <w:r>
+        <w:t>A játék irányítása</w:t>
+      </w:r>
       <w:bookmarkEnd w:id="98"/>
+      <w:bookmarkEnd w:id="99"/>
     </w:p>
     <w:p>
       <w:pPr>
         <w:pStyle w:val="Cmsor3"/>
       </w:pPr>
-      <w:bookmarkStart w:id="99" w:name="_Toc194317113"/>
-      <w:bookmarkStart w:id="100" w:name="_Toc194394953"/>
-      <w:r>
-        <w:t>A játék irányítása</w:t>
-      </w:r>
-      <w:bookmarkEnd w:id="99"/>
+      <w:bookmarkStart w:id="100" w:name="_Toc194317114"/>
+      <w:bookmarkStart w:id="101" w:name="_Toc194394954"/>
+      <w:r>
+        <w:t>A weboldal használata</w:t>
+      </w:r>
       <w:bookmarkEnd w:id="100"/>
-    </w:p>
-    <w:p>
-      <w:pPr>
-        <w:pStyle w:val="Cmsor3"/>
-      </w:pPr>
-      <w:bookmarkStart w:id="101" w:name="_Toc194317114"/>
-      <w:bookmarkStart w:id="102" w:name="_Toc194394954"/>
-      <w:r>
-        <w:t>A weboldal használata</w:t>
-      </w:r>
       <w:bookmarkEnd w:id="101"/>
-      <w:bookmarkEnd w:id="102"/>
     </w:p>
     <w:p>
       <w:pPr>
         <w:pStyle w:val="Cmsor1"/>
       </w:pPr>
-      <w:bookmarkStart w:id="103" w:name="_Toc194317115"/>
-      <w:bookmarkStart w:id="104" w:name="_Toc194394955"/>
+      <w:bookmarkStart w:id="102" w:name="_Toc194317115"/>
+      <w:bookmarkStart w:id="103" w:name="_Toc194394955"/>
       <w:r>
         <w:lastRenderedPageBreak/>
         <w:t>Mellékletek</w:t>
       </w:r>
+      <w:bookmarkEnd w:id="102"/>
       <w:bookmarkEnd w:id="103"/>
-      <w:bookmarkEnd w:id="104"/>
     </w:p>
     <w:sectPr>
       <w:headerReference w:type="default" r:id="rId33"/>
@@ -20181,7 +21036,7 @@
 </file>
 
 <file path=word/endnotes.xml><?xml version="1.0" encoding="utf-8"?>
-<w:endnotes xmlns:wpc="http://schemas.microsoft.com/office/word/2010/wordprocessingCanvas" xmlns:cx="http://schemas.microsoft.com/office/drawing/2014/chartex" xmlns:cx1="http://schemas.microsoft.com/office/drawing/2015/9/8/chartex" xmlns:cx2="http://schemas.microsoft.com/office/drawing/2015/10/21/chartex" xmlns:cx3="http://schemas.microsoft.com/office/drawing/2016/5/9/chartex" xmlns:cx4="http://schemas.microsoft.com/office/drawing/2016/5/10/chartex" xmlns:cx5="http://schemas.microsoft.com/office/drawing/2016/5/11/chartex" xmlns:cx6="http://schemas.microsoft.com/office/drawing/2016/5/12/chartex" xmlns:cx7="http://schemas.microsoft.com/office/drawing/2016/5/13/chartex" xmlns:cx8="http://schemas.microsoft.com/office/drawing/2016/5/14/chartex" xmlns:mc="http://schemas.openxmlformats.org/markup-compatibility/2006" xmlns:aink="http://schemas.microsoft.com/office/drawing/2016/ink" xmlns:am3d="http://schemas.microsoft.com/office/drawing/2017/model3d" xmlns:o="urn:schemas-microsoft-com:office:office" xmlns:r="http://schemas.openxmlformats.org/officeDocument/2006/relationships" xmlns:m="http://schemas.openxmlformats.org/officeDocument/2006/math" xmlns:v="urn:schemas-microsoft-com:vml" xmlns:wp14="http://schemas.microsoft.com/office/word/2010/wordprocessingDrawing" xmlns:wp="http://schemas.openxmlformats.org/drawingml/2006/wordprocessingDrawing" xmlns:w10="urn:schemas-microsoft-com:office:word" xmlns:w="http://schemas.openxmlformats.org/wordprocessingml/2006/main" xmlns:w14="http://schemas.microsoft.com/office/word/2010/wordml" xmlns:w15="http://schemas.microsoft.com/office/word/2012/wordml" xmlns:w16cid="http://schemas.microsoft.com/office/word/2016/wordml/cid" xmlns:w16se="http://schemas.microsoft.com/office/word/2015/wordml/symex" xmlns:wpg="http://schemas.microsoft.com/office/word/2010/wordprocessingGroup" xmlns:wpi="http://schemas.microsoft.com/office/word/2010/wordprocessingInk" xmlns:wne="http://schemas.microsoft.com/office/word/2006/wordml" xmlns:wps="http://schemas.microsoft.com/office/word/2010/wordprocessingShape" mc:Ignorable="w14 w15 w16se w16cid wp14">
+<w:endnotes xmlns:wpc="http://schemas.microsoft.com/office/word/2010/wordprocessingCanvas" xmlns:cx="http://schemas.microsoft.com/office/drawing/2014/chartex" xmlns:cx1="http://schemas.microsoft.com/office/drawing/2015/9/8/chartex" xmlns:cx2="http://schemas.microsoft.com/office/drawing/2015/10/21/chartex" xmlns:cx3="http://schemas.microsoft.com/office/drawing/2016/5/9/chartex" xmlns:cx4="http://schemas.microsoft.com/office/drawing/2016/5/10/chartex" xmlns:cx5="http://schemas.microsoft.com/office/drawing/2016/5/11/chartex" xmlns:cx6="http://schemas.microsoft.com/office/drawing/2016/5/12/chartex" xmlns:cx7="http://schemas.microsoft.com/office/drawing/2016/5/13/chartex" xmlns:cx8="http://schemas.microsoft.com/office/drawing/2016/5/14/chartex" xmlns:mc="http://schemas.openxmlformats.org/markup-compatibility/2006" xmlns:aink="http://schemas.microsoft.com/office/drawing/2016/ink" xmlns:am3d="http://schemas.microsoft.com/office/drawing/2017/model3d" xmlns:o="urn:schemas-microsoft-com:office:office" xmlns:oel="http://schemas.microsoft.com/office/2019/extlst" xmlns:r="http://schemas.openxmlformats.org/officeDocument/2006/relationships" xmlns:m="http://schemas.openxmlformats.org/officeDocument/2006/math" xmlns:v="urn:schemas-microsoft-com:vml" xmlns:wp14="http://schemas.microsoft.com/office/word/2010/wordprocessingDrawing" xmlns:wp="http://schemas.openxmlformats.org/drawingml/2006/wordprocessingDrawing" xmlns:w10="urn:schemas-microsoft-com:office:word" xmlns:w="http://schemas.openxmlformats.org/wordprocessingml/2006/main" xmlns:w14="http://schemas.microsoft.com/office/word/2010/wordml" xmlns:w15="http://schemas.microsoft.com/office/word/2012/wordml" xmlns:w16cex="http://schemas.microsoft.com/office/word/2018/wordml/cex" xmlns:w16cid="http://schemas.microsoft.com/office/word/2016/wordml/cid" xmlns:w16="http://schemas.microsoft.com/office/word/2018/wordml" xmlns:w16du="http://schemas.microsoft.com/office/word/2023/wordml/word16du" xmlns:w16sdtdh="http://schemas.microsoft.com/office/word/2020/wordml/sdtdatahash" xmlns:w16sdtfl="http://schemas.microsoft.com/office/word/2024/wordml/sdtformatlock" xmlns:w16se="http://schemas.microsoft.com/office/word/2015/wordml/symex" xmlns:wpg="http://schemas.microsoft.com/office/word/2010/wordprocessingGroup" xmlns:wpi="http://schemas.microsoft.com/office/word/2010/wordprocessingInk" xmlns:wne="http://schemas.microsoft.com/office/word/2006/wordml" xmlns:wps="http://schemas.microsoft.com/office/word/2010/wordprocessingShape" mc:Ignorable="w14 w15 w16se w16cid w16 w16cex w16sdtdh w16sdtfl w16du wp14">
   <w:endnote w:type="separator" w:id="-1">
     <w:p>
       <w:pPr>
@@ -20206,7 +21061,7 @@
 </file>
 
 <file path=word/footer1.xml><?xml version="1.0" encoding="utf-8"?>
-<w:ftr xmlns:wpc="http://schemas.microsoft.com/office/word/2010/wordprocessingCanvas" xmlns:cx="http://schemas.microsoft.com/office/drawing/2014/chartex" xmlns:cx1="http://schemas.microsoft.com/office/drawing/2015/9/8/chartex" xmlns:cx2="http://schemas.microsoft.com/office/drawing/2015/10/21/chartex" xmlns:cx3="http://schemas.microsoft.com/office/drawing/2016/5/9/chartex" xmlns:cx4="http://schemas.microsoft.com/office/drawing/2016/5/10/chartex" xmlns:cx5="http://schemas.microsoft.com/office/drawing/2016/5/11/chartex" xmlns:cx6="http://schemas.microsoft.com/office/drawing/2016/5/12/chartex" xmlns:cx7="http://schemas.microsoft.com/office/drawing/2016/5/13/chartex" xmlns:cx8="http://schemas.microsoft.com/office/drawing/2016/5/14/chartex" xmlns:mc="http://schemas.openxmlformats.org/markup-compatibility/2006" xmlns:aink="http://schemas.microsoft.com/office/drawing/2016/ink" xmlns:am3d="http://schemas.microsoft.com/office/drawing/2017/model3d" xmlns:o="urn:schemas-microsoft-com:office:office" xmlns:r="http://schemas.openxmlformats.org/officeDocument/2006/relationships" xmlns:m="http://schemas.openxmlformats.org/officeDocument/2006/math" xmlns:v="urn:schemas-microsoft-com:vml" xmlns:wp14="http://schemas.microsoft.com/office/word/2010/wordprocessingDrawing" xmlns:wp="http://schemas.openxmlformats.org/drawingml/2006/wordprocessingDrawing" xmlns:w10="urn:schemas-microsoft-com:office:word" xmlns:w="http://schemas.openxmlformats.org/wordprocessingml/2006/main" xmlns:w14="http://schemas.microsoft.com/office/word/2010/wordml" xmlns:w15="http://schemas.microsoft.com/office/word/2012/wordml" xmlns:w16cid="http://schemas.microsoft.com/office/word/2016/wordml/cid" xmlns:w16se="http://schemas.microsoft.com/office/word/2015/wordml/symex" xmlns:wpg="http://schemas.microsoft.com/office/word/2010/wordprocessingGroup" xmlns:wpi="http://schemas.microsoft.com/office/word/2010/wordprocessingInk" xmlns:wne="http://schemas.microsoft.com/office/word/2006/wordml" xmlns:wps="http://schemas.microsoft.com/office/word/2010/wordprocessingShape" mc:Ignorable="w14 w15 w16se w16cid wp14">
+<w:ftr xmlns:wpc="http://schemas.microsoft.com/office/word/2010/wordprocessingCanvas" xmlns:cx="http://schemas.microsoft.com/office/drawing/2014/chartex" xmlns:cx1="http://schemas.microsoft.com/office/drawing/2015/9/8/chartex" xmlns:cx2="http://schemas.microsoft.com/office/drawing/2015/10/21/chartex" xmlns:cx3="http://schemas.microsoft.com/office/drawing/2016/5/9/chartex" xmlns:cx4="http://schemas.microsoft.com/office/drawing/2016/5/10/chartex" xmlns:cx5="http://schemas.microsoft.com/office/drawing/2016/5/11/chartex" xmlns:cx6="http://schemas.microsoft.com/office/drawing/2016/5/12/chartex" xmlns:cx7="http://schemas.microsoft.com/office/drawing/2016/5/13/chartex" xmlns:cx8="http://schemas.microsoft.com/office/drawing/2016/5/14/chartex" xmlns:mc="http://schemas.openxmlformats.org/markup-compatibility/2006" xmlns:aink="http://schemas.microsoft.com/office/drawing/2016/ink" xmlns:am3d="http://schemas.microsoft.com/office/drawing/2017/model3d" xmlns:o="urn:schemas-microsoft-com:office:office" xmlns:oel="http://schemas.microsoft.com/office/2019/extlst" xmlns:r="http://schemas.openxmlformats.org/officeDocument/2006/relationships" xmlns:m="http://schemas.openxmlformats.org/officeDocument/2006/math" xmlns:v="urn:schemas-microsoft-com:vml" xmlns:wp14="http://schemas.microsoft.com/office/word/2010/wordprocessingDrawing" xmlns:wp="http://schemas.openxmlformats.org/drawingml/2006/wordprocessingDrawing" xmlns:w10="urn:schemas-microsoft-com:office:word" xmlns:w="http://schemas.openxmlformats.org/wordprocessingml/2006/main" xmlns:w14="http://schemas.microsoft.com/office/word/2010/wordml" xmlns:w15="http://schemas.microsoft.com/office/word/2012/wordml" xmlns:w16cex="http://schemas.microsoft.com/office/word/2018/wordml/cex" xmlns:w16cid="http://schemas.microsoft.com/office/word/2016/wordml/cid" xmlns:w16="http://schemas.microsoft.com/office/word/2018/wordml" xmlns:w16du="http://schemas.microsoft.com/office/word/2023/wordml/word16du" xmlns:w16sdtdh="http://schemas.microsoft.com/office/word/2020/wordml/sdtdatahash" xmlns:w16sdtfl="http://schemas.microsoft.com/office/word/2024/wordml/sdtformatlock" xmlns:w16se="http://schemas.microsoft.com/office/word/2015/wordml/symex" xmlns:wpg="http://schemas.microsoft.com/office/word/2010/wordprocessingGroup" xmlns:wpi="http://schemas.microsoft.com/office/word/2010/wordprocessingInk" xmlns:wne="http://schemas.microsoft.com/office/word/2006/wordml" xmlns:wps="http://schemas.microsoft.com/office/word/2010/wordprocessingShape" mc:Ignorable="w14 w15 w16se w16cid w16 w16cex w16sdtdh w16sdtfl w16du wp14">
   <w:p>
     <w:pPr>
       <w:pStyle w:val="llb"/>
@@ -20272,7 +21127,7 @@
 </file>
 
 <file path=word/footer2.xml><?xml version="1.0" encoding="utf-8"?>
-<w:ftr xmlns:wpc="http://schemas.microsoft.com/office/word/2010/wordprocessingCanvas" xmlns:cx="http://schemas.microsoft.com/office/drawing/2014/chartex" xmlns:cx1="http://schemas.microsoft.com/office/drawing/2015/9/8/chartex" xmlns:cx2="http://schemas.microsoft.com/office/drawing/2015/10/21/chartex" xmlns:cx3="http://schemas.microsoft.com/office/drawing/2016/5/9/chartex" xmlns:cx4="http://schemas.microsoft.com/office/drawing/2016/5/10/chartex" xmlns:cx5="http://schemas.microsoft.com/office/drawing/2016/5/11/chartex" xmlns:cx6="http://schemas.microsoft.com/office/drawing/2016/5/12/chartex" xmlns:cx7="http://schemas.microsoft.com/office/drawing/2016/5/13/chartex" xmlns:cx8="http://schemas.microsoft.com/office/drawing/2016/5/14/chartex" xmlns:mc="http://schemas.openxmlformats.org/markup-compatibility/2006" xmlns:aink="http://schemas.microsoft.com/office/drawing/2016/ink" xmlns:am3d="http://schemas.microsoft.com/office/drawing/2017/model3d" xmlns:o="urn:schemas-microsoft-com:office:office" xmlns:r="http://schemas.openxmlformats.org/officeDocument/2006/relationships" xmlns:m="http://schemas.openxmlformats.org/officeDocument/2006/math" xmlns:v="urn:schemas-microsoft-com:vml" xmlns:wp14="http://schemas.microsoft.com/office/word/2010/wordprocessingDrawing" xmlns:wp="http://schemas.openxmlformats.org/drawingml/2006/wordprocessingDrawing" xmlns:w10="urn:schemas-microsoft-com:office:word" xmlns:w="http://schemas.openxmlformats.org/wordprocessingml/2006/main" xmlns:w14="http://schemas.microsoft.com/office/word/2010/wordml" xmlns:w15="http://schemas.microsoft.com/office/word/2012/wordml" xmlns:w16cid="http://schemas.microsoft.com/office/word/2016/wordml/cid" xmlns:w16se="http://schemas.microsoft.com/office/word/2015/wordml/symex" xmlns:wpg="http://schemas.microsoft.com/office/word/2010/wordprocessingGroup" xmlns:wpi="http://schemas.microsoft.com/office/word/2010/wordprocessingInk" xmlns:wne="http://schemas.microsoft.com/office/word/2006/wordml" xmlns:wps="http://schemas.microsoft.com/office/word/2010/wordprocessingShape" mc:Ignorable="w14 w15 w16se w16cid wp14">
+<w:ftr xmlns:wpc="http://schemas.microsoft.com/office/word/2010/wordprocessingCanvas" xmlns:cx="http://schemas.microsoft.com/office/drawing/2014/chartex" xmlns:cx1="http://schemas.microsoft.com/office/drawing/2015/9/8/chartex" xmlns:cx2="http://schemas.microsoft.com/office/drawing/2015/10/21/chartex" xmlns:cx3="http://schemas.microsoft.com/office/drawing/2016/5/9/chartex" xmlns:cx4="http://schemas.microsoft.com/office/drawing/2016/5/10/chartex" xmlns:cx5="http://schemas.microsoft.com/office/drawing/2016/5/11/chartex" xmlns:cx6="http://schemas.microsoft.com/office/drawing/2016/5/12/chartex" xmlns:cx7="http://schemas.microsoft.com/office/drawing/2016/5/13/chartex" xmlns:cx8="http://schemas.microsoft.com/office/drawing/2016/5/14/chartex" xmlns:mc="http://schemas.openxmlformats.org/markup-compatibility/2006" xmlns:aink="http://schemas.microsoft.com/office/drawing/2016/ink" xmlns:am3d="http://schemas.microsoft.com/office/drawing/2017/model3d" xmlns:o="urn:schemas-microsoft-com:office:office" xmlns:oel="http://schemas.microsoft.com/office/2019/extlst" xmlns:r="http://schemas.openxmlformats.org/officeDocument/2006/relationships" xmlns:m="http://schemas.openxmlformats.org/officeDocument/2006/math" xmlns:v="urn:schemas-microsoft-com:vml" xmlns:wp14="http://schemas.microsoft.com/office/word/2010/wordprocessingDrawing" xmlns:wp="http://schemas.openxmlformats.org/drawingml/2006/wordprocessingDrawing" xmlns:w10="urn:schemas-microsoft-com:office:word" xmlns:w="http://schemas.openxmlformats.org/wordprocessingml/2006/main" xmlns:w14="http://schemas.microsoft.com/office/word/2010/wordml" xmlns:w15="http://schemas.microsoft.com/office/word/2012/wordml" xmlns:w16cex="http://schemas.microsoft.com/office/word/2018/wordml/cex" xmlns:w16cid="http://schemas.microsoft.com/office/word/2016/wordml/cid" xmlns:w16="http://schemas.microsoft.com/office/word/2018/wordml" xmlns:w16du="http://schemas.microsoft.com/office/word/2023/wordml/word16du" xmlns:w16sdtdh="http://schemas.microsoft.com/office/word/2020/wordml/sdtdatahash" xmlns:w16sdtfl="http://schemas.microsoft.com/office/word/2024/wordml/sdtformatlock" xmlns:w16se="http://schemas.microsoft.com/office/word/2015/wordml/symex" xmlns:wpg="http://schemas.microsoft.com/office/word/2010/wordprocessingGroup" xmlns:wpi="http://schemas.microsoft.com/office/word/2010/wordprocessingInk" xmlns:wne="http://schemas.microsoft.com/office/word/2006/wordml" xmlns:wps="http://schemas.microsoft.com/office/word/2010/wordprocessingShape" mc:Ignorable="w14 w15 w16se w16cid w16 w16cex w16sdtdh w16sdtfl w16du wp14">
   <w:p>
     <w:pPr>
       <w:pStyle w:val="llb"/>
@@ -20287,7 +21142,7 @@
 </file>
 
 <file path=word/footer3.xml><?xml version="1.0" encoding="utf-8"?>
-<w:ftr xmlns:wpc="http://schemas.microsoft.com/office/word/2010/wordprocessingCanvas" xmlns:cx="http://schemas.microsoft.com/office/drawing/2014/chartex" xmlns:cx1="http://schemas.microsoft.com/office/drawing/2015/9/8/chartex" xmlns:cx2="http://schemas.microsoft.com/office/drawing/2015/10/21/chartex" xmlns:cx3="http://schemas.microsoft.com/office/drawing/2016/5/9/chartex" xmlns:cx4="http://schemas.microsoft.com/office/drawing/2016/5/10/chartex" xmlns:cx5="http://schemas.microsoft.com/office/drawing/2016/5/11/chartex" xmlns:cx6="http://schemas.microsoft.com/office/drawing/2016/5/12/chartex" xmlns:cx7="http://schemas.microsoft.com/office/drawing/2016/5/13/chartex" xmlns:cx8="http://schemas.microsoft.com/office/drawing/2016/5/14/chartex" xmlns:mc="http://schemas.openxmlformats.org/markup-compatibility/2006" xmlns:aink="http://schemas.microsoft.com/office/drawing/2016/ink" xmlns:am3d="http://schemas.microsoft.com/office/drawing/2017/model3d" xmlns:o="urn:schemas-microsoft-com:office:office" xmlns:r="http://schemas.openxmlformats.org/officeDocument/2006/relationships" xmlns:m="http://schemas.openxmlformats.org/officeDocument/2006/math" xmlns:v="urn:schemas-microsoft-com:vml" xmlns:wp14="http://schemas.microsoft.com/office/word/2010/wordprocessingDrawing" xmlns:wp="http://schemas.openxmlformats.org/drawingml/2006/wordprocessingDrawing" xmlns:w10="urn:schemas-microsoft-com:office:word" xmlns:w="http://schemas.openxmlformats.org/wordprocessingml/2006/main" xmlns:w14="http://schemas.microsoft.com/office/word/2010/wordml" xmlns:w15="http://schemas.microsoft.com/office/word/2012/wordml" xmlns:w16cid="http://schemas.microsoft.com/office/word/2016/wordml/cid" xmlns:w16se="http://schemas.microsoft.com/office/word/2015/wordml/symex" xmlns:wpg="http://schemas.microsoft.com/office/word/2010/wordprocessingGroup" xmlns:wpi="http://schemas.microsoft.com/office/word/2010/wordprocessingInk" xmlns:wne="http://schemas.microsoft.com/office/word/2006/wordml" xmlns:wps="http://schemas.microsoft.com/office/word/2010/wordprocessingShape" mc:Ignorable="w14 w15 w16se w16cid wp14">
+<w:ftr xmlns:wpc="http://schemas.microsoft.com/office/word/2010/wordprocessingCanvas" xmlns:cx="http://schemas.microsoft.com/office/drawing/2014/chartex" xmlns:cx1="http://schemas.microsoft.com/office/drawing/2015/9/8/chartex" xmlns:cx2="http://schemas.microsoft.com/office/drawing/2015/10/21/chartex" xmlns:cx3="http://schemas.microsoft.com/office/drawing/2016/5/9/chartex" xmlns:cx4="http://schemas.microsoft.com/office/drawing/2016/5/10/chartex" xmlns:cx5="http://schemas.microsoft.com/office/drawing/2016/5/11/chartex" xmlns:cx6="http://schemas.microsoft.com/office/drawing/2016/5/12/chartex" xmlns:cx7="http://schemas.microsoft.com/office/drawing/2016/5/13/chartex" xmlns:cx8="http://schemas.microsoft.com/office/drawing/2016/5/14/chartex" xmlns:mc="http://schemas.openxmlformats.org/markup-compatibility/2006" xmlns:aink="http://schemas.microsoft.com/office/drawing/2016/ink" xmlns:am3d="http://schemas.microsoft.com/office/drawing/2017/model3d" xmlns:o="urn:schemas-microsoft-com:office:office" xmlns:oel="http://schemas.microsoft.com/office/2019/extlst" xmlns:r="http://schemas.openxmlformats.org/officeDocument/2006/relationships" xmlns:m="http://schemas.openxmlformats.org/officeDocument/2006/math" xmlns:v="urn:schemas-microsoft-com:vml" xmlns:wp14="http://schemas.microsoft.com/office/word/2010/wordprocessingDrawing" xmlns:wp="http://schemas.openxmlformats.org/drawingml/2006/wordprocessingDrawing" xmlns:w10="urn:schemas-microsoft-com:office:word" xmlns:w="http://schemas.openxmlformats.org/wordprocessingml/2006/main" xmlns:w14="http://schemas.microsoft.com/office/word/2010/wordml" xmlns:w15="http://schemas.microsoft.com/office/word/2012/wordml" xmlns:w16cex="http://schemas.microsoft.com/office/word/2018/wordml/cex" xmlns:w16cid="http://schemas.microsoft.com/office/word/2016/wordml/cid" xmlns:w16="http://schemas.microsoft.com/office/word/2018/wordml" xmlns:w16du="http://schemas.microsoft.com/office/word/2023/wordml/word16du" xmlns:w16sdtdh="http://schemas.microsoft.com/office/word/2020/wordml/sdtdatahash" xmlns:w16sdtfl="http://schemas.microsoft.com/office/word/2024/wordml/sdtformatlock" xmlns:w16se="http://schemas.microsoft.com/office/word/2015/wordml/symex" xmlns:wpg="http://schemas.microsoft.com/office/word/2010/wordprocessingGroup" xmlns:wpi="http://schemas.microsoft.com/office/word/2010/wordprocessingInk" xmlns:wne="http://schemas.microsoft.com/office/word/2006/wordml" xmlns:wps="http://schemas.microsoft.com/office/word/2010/wordprocessingShape" mc:Ignorable="w14 w15 w16se w16cid w16 w16cex w16sdtdh w16sdtfl w16du wp14">
   <w:p>
     <w:pPr>
       <w:jc w:val="center"/>
@@ -20315,7 +21170,7 @@
 </file>
 
 <file path=word/footnotes.xml><?xml version="1.0" encoding="utf-8"?>
-<w:footnotes xmlns:wpc="http://schemas.microsoft.com/office/word/2010/wordprocessingCanvas" xmlns:cx="http://schemas.microsoft.com/office/drawing/2014/chartex" xmlns:cx1="http://schemas.microsoft.com/office/drawing/2015/9/8/chartex" xmlns:cx2="http://schemas.microsoft.com/office/drawing/2015/10/21/chartex" xmlns:cx3="http://schemas.microsoft.com/office/drawing/2016/5/9/chartex" xmlns:cx4="http://schemas.microsoft.com/office/drawing/2016/5/10/chartex" xmlns:cx5="http://schemas.microsoft.com/office/drawing/2016/5/11/chartex" xmlns:cx6="http://schemas.microsoft.com/office/drawing/2016/5/12/chartex" xmlns:cx7="http://schemas.microsoft.com/office/drawing/2016/5/13/chartex" xmlns:cx8="http://schemas.microsoft.com/office/drawing/2016/5/14/chartex" xmlns:mc="http://schemas.openxmlformats.org/markup-compatibility/2006" xmlns:aink="http://schemas.microsoft.com/office/drawing/2016/ink" xmlns:am3d="http://schemas.microsoft.com/office/drawing/2017/model3d" xmlns:o="urn:schemas-microsoft-com:office:office" xmlns:r="http://schemas.openxmlformats.org/officeDocument/2006/relationships" xmlns:m="http://schemas.openxmlformats.org/officeDocument/2006/math" xmlns:v="urn:schemas-microsoft-com:vml" xmlns:wp14="http://schemas.microsoft.com/office/word/2010/wordprocessingDrawing" xmlns:wp="http://schemas.openxmlformats.org/drawingml/2006/wordprocessingDrawing" xmlns:w10="urn:schemas-microsoft-com:office:word" xmlns:w="http://schemas.openxmlformats.org/wordprocessingml/2006/main" xmlns:w14="http://schemas.microsoft.com/office/word/2010/wordml" xmlns:w15="http://schemas.microsoft.com/office/word/2012/wordml" xmlns:w16cid="http://schemas.microsoft.com/office/word/2016/wordml/cid" xmlns:w16se="http://schemas.microsoft.com/office/word/2015/wordml/symex" xmlns:wpg="http://schemas.microsoft.com/office/word/2010/wordprocessingGroup" xmlns:wpi="http://schemas.microsoft.com/office/word/2010/wordprocessingInk" xmlns:wne="http://schemas.microsoft.com/office/word/2006/wordml" xmlns:wps="http://schemas.microsoft.com/office/word/2010/wordprocessingShape" mc:Ignorable="w14 w15 w16se w16cid wp14">
+<w:footnotes xmlns:wpc="http://schemas.microsoft.com/office/word/2010/wordprocessingCanvas" xmlns:cx="http://schemas.microsoft.com/office/drawing/2014/chartex" xmlns:cx1="http://schemas.microsoft.com/office/drawing/2015/9/8/chartex" xmlns:cx2="http://schemas.microsoft.com/office/drawing/2015/10/21/chartex" xmlns:cx3="http://schemas.microsoft.com/office/drawing/2016/5/9/chartex" xmlns:cx4="http://schemas.microsoft.com/office/drawing/2016/5/10/chartex" xmlns:cx5="http://schemas.microsoft.com/office/drawing/2016/5/11/chartex" xmlns:cx6="http://schemas.microsoft.com/office/drawing/2016/5/12/chartex" xmlns:cx7="http://schemas.microsoft.com/office/drawing/2016/5/13/chartex" xmlns:cx8="http://schemas.microsoft.com/office/drawing/2016/5/14/chartex" xmlns:mc="http://schemas.openxmlformats.org/markup-compatibility/2006" xmlns:aink="http://schemas.microsoft.com/office/drawing/2016/ink" xmlns:am3d="http://schemas.microsoft.com/office/drawing/2017/model3d" xmlns:o="urn:schemas-microsoft-com:office:office" xmlns:oel="http://schemas.microsoft.com/office/2019/extlst" xmlns:r="http://schemas.openxmlformats.org/officeDocument/2006/relationships" xmlns:m="http://schemas.openxmlformats.org/officeDocument/2006/math" xmlns:v="urn:schemas-microsoft-com:vml" xmlns:wp14="http://schemas.microsoft.com/office/word/2010/wordprocessingDrawing" xmlns:wp="http://schemas.openxmlformats.org/drawingml/2006/wordprocessingDrawing" xmlns:w10="urn:schemas-microsoft-com:office:word" xmlns:w="http://schemas.openxmlformats.org/wordprocessingml/2006/main" xmlns:w14="http://schemas.microsoft.com/office/word/2010/wordml" xmlns:w15="http://schemas.microsoft.com/office/word/2012/wordml" xmlns:w16cex="http://schemas.microsoft.com/office/word/2018/wordml/cex" xmlns:w16cid="http://schemas.microsoft.com/office/word/2016/wordml/cid" xmlns:w16="http://schemas.microsoft.com/office/word/2018/wordml" xmlns:w16du="http://schemas.microsoft.com/office/word/2023/wordml/word16du" xmlns:w16sdtdh="http://schemas.microsoft.com/office/word/2020/wordml/sdtdatahash" xmlns:w16sdtfl="http://schemas.microsoft.com/office/word/2024/wordml/sdtformatlock" xmlns:w16se="http://schemas.microsoft.com/office/word/2015/wordml/symex" xmlns:wpg="http://schemas.microsoft.com/office/word/2010/wordprocessingGroup" xmlns:wpi="http://schemas.microsoft.com/office/word/2010/wordprocessingInk" xmlns:wne="http://schemas.microsoft.com/office/word/2006/wordml" xmlns:wps="http://schemas.microsoft.com/office/word/2010/wordprocessingShape" mc:Ignorable="w14 w15 w16se w16cid w16 w16cex w16sdtdh w16sdtfl w16du wp14">
   <w:footnote w:type="separator" w:id="-1">
     <w:p>
       <w:pPr>
@@ -20340,7 +21195,7 @@
 </file>
 
 <file path=word/header1.xml><?xml version="1.0" encoding="utf-8"?>
-<w:hdr xmlns:wpc="http://schemas.microsoft.com/office/word/2010/wordprocessingCanvas" xmlns:cx="http://schemas.microsoft.com/office/drawing/2014/chartex" xmlns:cx1="http://schemas.microsoft.com/office/drawing/2015/9/8/chartex" xmlns:cx2="http://schemas.microsoft.com/office/drawing/2015/10/21/chartex" xmlns:cx3="http://schemas.microsoft.com/office/drawing/2016/5/9/chartex" xmlns:cx4="http://schemas.microsoft.com/office/drawing/2016/5/10/chartex" xmlns:cx5="http://schemas.microsoft.com/office/drawing/2016/5/11/chartex" xmlns:cx6="http://schemas.microsoft.com/office/drawing/2016/5/12/chartex" xmlns:cx7="http://schemas.microsoft.com/office/drawing/2016/5/13/chartex" xmlns:cx8="http://schemas.microsoft.com/office/drawing/2016/5/14/chartex" xmlns:mc="http://schemas.openxmlformats.org/markup-compatibility/2006" xmlns:aink="http://schemas.microsoft.com/office/drawing/2016/ink" xmlns:am3d="http://schemas.microsoft.com/office/drawing/2017/model3d" xmlns:o="urn:schemas-microsoft-com:office:office" xmlns:r="http://schemas.openxmlformats.org/officeDocument/2006/relationships" xmlns:m="http://schemas.openxmlformats.org/officeDocument/2006/math" xmlns:v="urn:schemas-microsoft-com:vml" xmlns:wp14="http://schemas.microsoft.com/office/word/2010/wordprocessingDrawing" xmlns:wp="http://schemas.openxmlformats.org/drawingml/2006/wordprocessingDrawing" xmlns:w10="urn:schemas-microsoft-com:office:word" xmlns:w="http://schemas.openxmlformats.org/wordprocessingml/2006/main" xmlns:w14="http://schemas.microsoft.com/office/word/2010/wordml" xmlns:w15="http://schemas.microsoft.com/office/word/2012/wordml" xmlns:w16cid="http://schemas.microsoft.com/office/word/2016/wordml/cid" xmlns:w16se="http://schemas.microsoft.com/office/word/2015/wordml/symex" xmlns:wpg="http://schemas.microsoft.com/office/word/2010/wordprocessingGroup" xmlns:wpi="http://schemas.microsoft.com/office/word/2010/wordprocessingInk" xmlns:wne="http://schemas.microsoft.com/office/word/2006/wordml" xmlns:wps="http://schemas.microsoft.com/office/word/2010/wordprocessingShape" mc:Ignorable="w14 w15 w16se w16cid wp14">
+<w:hdr xmlns:wpc="http://schemas.microsoft.com/office/word/2010/wordprocessingCanvas" xmlns:cx="http://schemas.microsoft.com/office/drawing/2014/chartex" xmlns:cx1="http://schemas.microsoft.com/office/drawing/2015/9/8/chartex" xmlns:cx2="http://schemas.microsoft.com/office/drawing/2015/10/21/chartex" xmlns:cx3="http://schemas.microsoft.com/office/drawing/2016/5/9/chartex" xmlns:cx4="http://schemas.microsoft.com/office/drawing/2016/5/10/chartex" xmlns:cx5="http://schemas.microsoft.com/office/drawing/2016/5/11/chartex" xmlns:cx6="http://schemas.microsoft.com/office/drawing/2016/5/12/chartex" xmlns:cx7="http://schemas.microsoft.com/office/drawing/2016/5/13/chartex" xmlns:cx8="http://schemas.microsoft.com/office/drawing/2016/5/14/chartex" xmlns:mc="http://schemas.openxmlformats.org/markup-compatibility/2006" xmlns:aink="http://schemas.microsoft.com/office/drawing/2016/ink" xmlns:am3d="http://schemas.microsoft.com/office/drawing/2017/model3d" xmlns:o="urn:schemas-microsoft-com:office:office" xmlns:oel="http://schemas.microsoft.com/office/2019/extlst" xmlns:r="http://schemas.openxmlformats.org/officeDocument/2006/relationships" xmlns:m="http://schemas.openxmlformats.org/officeDocument/2006/math" xmlns:v="urn:schemas-microsoft-com:vml" xmlns:wp14="http://schemas.microsoft.com/office/word/2010/wordprocessingDrawing" xmlns:wp="http://schemas.openxmlformats.org/drawingml/2006/wordprocessingDrawing" xmlns:w10="urn:schemas-microsoft-com:office:word" xmlns:w="http://schemas.openxmlformats.org/wordprocessingml/2006/main" xmlns:w14="http://schemas.microsoft.com/office/word/2010/wordml" xmlns:w15="http://schemas.microsoft.com/office/word/2012/wordml" xmlns:w16cex="http://schemas.microsoft.com/office/word/2018/wordml/cex" xmlns:w16cid="http://schemas.microsoft.com/office/word/2016/wordml/cid" xmlns:w16="http://schemas.microsoft.com/office/word/2018/wordml" xmlns:w16du="http://schemas.microsoft.com/office/word/2023/wordml/word16du" xmlns:w16sdtdh="http://schemas.microsoft.com/office/word/2020/wordml/sdtdatahash" xmlns:w16sdtfl="http://schemas.microsoft.com/office/word/2024/wordml/sdtformatlock" xmlns:w16se="http://schemas.microsoft.com/office/word/2015/wordml/symex" xmlns:wpg="http://schemas.microsoft.com/office/word/2010/wordprocessingGroup" xmlns:wpi="http://schemas.microsoft.com/office/word/2010/wordprocessingInk" xmlns:wne="http://schemas.microsoft.com/office/word/2006/wordml" xmlns:wps="http://schemas.microsoft.com/office/word/2010/wordprocessingShape" mc:Ignorable="w14 w15 w16se w16cid w16 w16cex w16sdtdh w16sdtfl w16du wp14">
   <w:p>
     <w:pPr>
       <w:pStyle w:val="lfej"/>
@@ -20375,7 +21230,7 @@
 </file>
 
 <file path=word/header2.xml><?xml version="1.0" encoding="utf-8"?>
-<w:hdr xmlns:wpc="http://schemas.microsoft.com/office/word/2010/wordprocessingCanvas" xmlns:cx="http://schemas.microsoft.com/office/drawing/2014/chartex" xmlns:cx1="http://schemas.microsoft.com/office/drawing/2015/9/8/chartex" xmlns:cx2="http://schemas.microsoft.com/office/drawing/2015/10/21/chartex" xmlns:cx3="http://schemas.microsoft.com/office/drawing/2016/5/9/chartex" xmlns:cx4="http://schemas.microsoft.com/office/drawing/2016/5/10/chartex" xmlns:cx5="http://schemas.microsoft.com/office/drawing/2016/5/11/chartex" xmlns:cx6="http://schemas.microsoft.com/office/drawing/2016/5/12/chartex" xmlns:cx7="http://schemas.microsoft.com/office/drawing/2016/5/13/chartex" xmlns:cx8="http://schemas.microsoft.com/office/drawing/2016/5/14/chartex" xmlns:mc="http://schemas.openxmlformats.org/markup-compatibility/2006" xmlns:aink="http://schemas.microsoft.com/office/drawing/2016/ink" xmlns:am3d="http://schemas.microsoft.com/office/drawing/2017/model3d" xmlns:o="urn:schemas-microsoft-com:office:office" xmlns:r="http://schemas.openxmlformats.org/officeDocument/2006/relationships" xmlns:m="http://schemas.openxmlformats.org/officeDocument/2006/math" xmlns:v="urn:schemas-microsoft-com:vml" xmlns:wp14="http://schemas.microsoft.com/office/word/2010/wordprocessingDrawing" xmlns:wp="http://schemas.openxmlformats.org/drawingml/2006/wordprocessingDrawing" xmlns:w10="urn:schemas-microsoft-com:office:word" xmlns:w="http://schemas.openxmlformats.org/wordprocessingml/2006/main" xmlns:w14="http://schemas.microsoft.com/office/word/2010/wordml" xmlns:w15="http://schemas.microsoft.com/office/word/2012/wordml" xmlns:w16cid="http://schemas.microsoft.com/office/word/2016/wordml/cid" xmlns:w16se="http://schemas.microsoft.com/office/word/2015/wordml/symex" xmlns:wpg="http://schemas.microsoft.com/office/word/2010/wordprocessingGroup" xmlns:wpi="http://schemas.microsoft.com/office/word/2010/wordprocessingInk" xmlns:wne="http://schemas.microsoft.com/office/word/2006/wordml" xmlns:wps="http://schemas.microsoft.com/office/word/2010/wordprocessingShape" mc:Ignorable="w14 w15 w16se w16cid wp14">
+<w:hdr xmlns:wpc="http://schemas.microsoft.com/office/word/2010/wordprocessingCanvas" xmlns:cx="http://schemas.microsoft.com/office/drawing/2014/chartex" xmlns:cx1="http://schemas.microsoft.com/office/drawing/2015/9/8/chartex" xmlns:cx2="http://schemas.microsoft.com/office/drawing/2015/10/21/chartex" xmlns:cx3="http://schemas.microsoft.com/office/drawing/2016/5/9/chartex" xmlns:cx4="http://schemas.microsoft.com/office/drawing/2016/5/10/chartex" xmlns:cx5="http://schemas.microsoft.com/office/drawing/2016/5/11/chartex" xmlns:cx6="http://schemas.microsoft.com/office/drawing/2016/5/12/chartex" xmlns:cx7="http://schemas.microsoft.com/office/drawing/2016/5/13/chartex" xmlns:cx8="http://schemas.microsoft.com/office/drawing/2016/5/14/chartex" xmlns:mc="http://schemas.openxmlformats.org/markup-compatibility/2006" xmlns:aink="http://schemas.microsoft.com/office/drawing/2016/ink" xmlns:am3d="http://schemas.microsoft.com/office/drawing/2017/model3d" xmlns:o="urn:schemas-microsoft-com:office:office" xmlns:oel="http://schemas.microsoft.com/office/2019/extlst" xmlns:r="http://schemas.openxmlformats.org/officeDocument/2006/relationships" xmlns:m="http://schemas.openxmlformats.org/officeDocument/2006/math" xmlns:v="urn:schemas-microsoft-com:vml" xmlns:wp14="http://schemas.microsoft.com/office/word/2010/wordprocessingDrawing" xmlns:wp="http://schemas.openxmlformats.org/drawingml/2006/wordprocessingDrawing" xmlns:w10="urn:schemas-microsoft-com:office:word" xmlns:w="http://schemas.openxmlformats.org/wordprocessingml/2006/main" xmlns:w14="http://schemas.microsoft.com/office/word/2010/wordml" xmlns:w15="http://schemas.microsoft.com/office/word/2012/wordml" xmlns:w16cex="http://schemas.microsoft.com/office/word/2018/wordml/cex" xmlns:w16cid="http://schemas.microsoft.com/office/word/2016/wordml/cid" xmlns:w16="http://schemas.microsoft.com/office/word/2018/wordml" xmlns:w16du="http://schemas.microsoft.com/office/word/2023/wordml/word16du" xmlns:w16sdtdh="http://schemas.microsoft.com/office/word/2020/wordml/sdtdatahash" xmlns:w16sdtfl="http://schemas.microsoft.com/office/word/2024/wordml/sdtformatlock" xmlns:w16se="http://schemas.microsoft.com/office/word/2015/wordml/symex" xmlns:wpg="http://schemas.microsoft.com/office/word/2010/wordprocessingGroup" xmlns:wpi="http://schemas.microsoft.com/office/word/2010/wordprocessingInk" xmlns:wne="http://schemas.microsoft.com/office/word/2006/wordml" xmlns:wps="http://schemas.microsoft.com/office/word/2010/wordprocessingShape" mc:Ignorable="w14 w15 w16se w16cid w16 w16cex w16sdtdh w16sdtfl w16du wp14">
   <w:p>
     <w:pPr>
       <w:pStyle w:val="lfej"/>
@@ -20385,7 +21240,7 @@
 </file>
 
 <file path=word/header3.xml><?xml version="1.0" encoding="utf-8"?>
-<w:hdr xmlns:wpc="http://schemas.microsoft.com/office/word/2010/wordprocessingCanvas" xmlns:cx="http://schemas.microsoft.com/office/drawing/2014/chartex" xmlns:cx1="http://schemas.microsoft.com/office/drawing/2015/9/8/chartex" xmlns:cx2="http://schemas.microsoft.com/office/drawing/2015/10/21/chartex" xmlns:cx3="http://schemas.microsoft.com/office/drawing/2016/5/9/chartex" xmlns:cx4="http://schemas.microsoft.com/office/drawing/2016/5/10/chartex" xmlns:cx5="http://schemas.microsoft.com/office/drawing/2016/5/11/chartex" xmlns:cx6="http://schemas.microsoft.com/office/drawing/2016/5/12/chartex" xmlns:cx7="http://schemas.microsoft.com/office/drawing/2016/5/13/chartex" xmlns:cx8="http://schemas.microsoft.com/office/drawing/2016/5/14/chartex" xmlns:mc="http://schemas.openxmlformats.org/markup-compatibility/2006" xmlns:aink="http://schemas.microsoft.com/office/drawing/2016/ink" xmlns:am3d="http://schemas.microsoft.com/office/drawing/2017/model3d" xmlns:o="urn:schemas-microsoft-com:office:office" xmlns:r="http://schemas.openxmlformats.org/officeDocument/2006/relationships" xmlns:m="http://schemas.openxmlformats.org/officeDocument/2006/math" xmlns:v="urn:schemas-microsoft-com:vml" xmlns:wp14="http://schemas.microsoft.com/office/word/2010/wordprocessingDrawing" xmlns:wp="http://schemas.openxmlformats.org/drawingml/2006/wordprocessingDrawing" xmlns:w10="urn:schemas-microsoft-com:office:word" xmlns:w="http://schemas.openxmlformats.org/wordprocessingml/2006/main" xmlns:w14="http://schemas.microsoft.com/office/word/2010/wordml" xmlns:w15="http://schemas.microsoft.com/office/word/2012/wordml" xmlns:w16cid="http://schemas.microsoft.com/office/word/2016/wordml/cid" xmlns:w16se="http://schemas.microsoft.com/office/word/2015/wordml/symex" xmlns:wpg="http://schemas.microsoft.com/office/word/2010/wordprocessingGroup" xmlns:wpi="http://schemas.microsoft.com/office/word/2010/wordprocessingInk" xmlns:wne="http://schemas.microsoft.com/office/word/2006/wordml" xmlns:wps="http://schemas.microsoft.com/office/word/2010/wordprocessingShape" mc:Ignorable="w14 w15 w16se w16cid wp14">
+<w:hdr xmlns:wpc="http://schemas.microsoft.com/office/word/2010/wordprocessingCanvas" xmlns:cx="http://schemas.microsoft.com/office/drawing/2014/chartex" xmlns:cx1="http://schemas.microsoft.com/office/drawing/2015/9/8/chartex" xmlns:cx2="http://schemas.microsoft.com/office/drawing/2015/10/21/chartex" xmlns:cx3="http://schemas.microsoft.com/office/drawing/2016/5/9/chartex" xmlns:cx4="http://schemas.microsoft.com/office/drawing/2016/5/10/chartex" xmlns:cx5="http://schemas.microsoft.com/office/drawing/2016/5/11/chartex" xmlns:cx6="http://schemas.microsoft.com/office/drawing/2016/5/12/chartex" xmlns:cx7="http://schemas.microsoft.com/office/drawing/2016/5/13/chartex" xmlns:cx8="http://schemas.microsoft.com/office/drawing/2016/5/14/chartex" xmlns:mc="http://schemas.openxmlformats.org/markup-compatibility/2006" xmlns:aink="http://schemas.microsoft.com/office/drawing/2016/ink" xmlns:am3d="http://schemas.microsoft.com/office/drawing/2017/model3d" xmlns:o="urn:schemas-microsoft-com:office:office" xmlns:oel="http://schemas.microsoft.com/office/2019/extlst" xmlns:r="http://schemas.openxmlformats.org/officeDocument/2006/relationships" xmlns:m="http://schemas.openxmlformats.org/officeDocument/2006/math" xmlns:v="urn:schemas-microsoft-com:vml" xmlns:wp14="http://schemas.microsoft.com/office/word/2010/wordprocessingDrawing" xmlns:wp="http://schemas.openxmlformats.org/drawingml/2006/wordprocessingDrawing" xmlns:w10="urn:schemas-microsoft-com:office:word" xmlns:w="http://schemas.openxmlformats.org/wordprocessingml/2006/main" xmlns:w14="http://schemas.microsoft.com/office/word/2010/wordml" xmlns:w15="http://schemas.microsoft.com/office/word/2012/wordml" xmlns:w16cex="http://schemas.microsoft.com/office/word/2018/wordml/cex" xmlns:w16cid="http://schemas.microsoft.com/office/word/2016/wordml/cid" xmlns:w16="http://schemas.microsoft.com/office/word/2018/wordml" xmlns:w16du="http://schemas.microsoft.com/office/word/2023/wordml/word16du" xmlns:w16sdtdh="http://schemas.microsoft.com/office/word/2020/wordml/sdtdatahash" xmlns:w16sdtfl="http://schemas.microsoft.com/office/word/2024/wordml/sdtformatlock" xmlns:w16se="http://schemas.microsoft.com/office/word/2015/wordml/symex" xmlns:wpg="http://schemas.microsoft.com/office/word/2010/wordprocessingGroup" xmlns:wpi="http://schemas.microsoft.com/office/word/2010/wordprocessingInk" xmlns:wne="http://schemas.microsoft.com/office/word/2006/wordml" xmlns:wps="http://schemas.microsoft.com/office/word/2010/wordprocessingShape" mc:Ignorable="w14 w15 w16se w16cid w16 w16cex w16sdtdh w16sdtfl w16du wp14">
   <w:p>
     <w:pPr>
       <w:pStyle w:val="HTML-kntformzott"/>
@@ -20397,7 +21252,7 @@
 </file>
 
 <file path=word/header4.xml><?xml version="1.0" encoding="utf-8"?>
-<w:hdr xmlns:wpc="http://schemas.microsoft.com/office/word/2010/wordprocessingCanvas" xmlns:cx="http://schemas.microsoft.com/office/drawing/2014/chartex" xmlns:cx1="http://schemas.microsoft.com/office/drawing/2015/9/8/chartex" xmlns:cx2="http://schemas.microsoft.com/office/drawing/2015/10/21/chartex" xmlns:cx3="http://schemas.microsoft.com/office/drawing/2016/5/9/chartex" xmlns:cx4="http://schemas.microsoft.com/office/drawing/2016/5/10/chartex" xmlns:cx5="http://schemas.microsoft.com/office/drawing/2016/5/11/chartex" xmlns:cx6="http://schemas.microsoft.com/office/drawing/2016/5/12/chartex" xmlns:cx7="http://schemas.microsoft.com/office/drawing/2016/5/13/chartex" xmlns:cx8="http://schemas.microsoft.com/office/drawing/2016/5/14/chartex" xmlns:mc="http://schemas.openxmlformats.org/markup-compatibility/2006" xmlns:aink="http://schemas.microsoft.com/office/drawing/2016/ink" xmlns:am3d="http://schemas.microsoft.com/office/drawing/2017/model3d" xmlns:o="urn:schemas-microsoft-com:office:office" xmlns:r="http://schemas.openxmlformats.org/officeDocument/2006/relationships" xmlns:m="http://schemas.openxmlformats.org/officeDocument/2006/math" xmlns:v="urn:schemas-microsoft-com:vml" xmlns:wp14="http://schemas.microsoft.com/office/word/2010/wordprocessingDrawing" xmlns:wp="http://schemas.openxmlformats.org/drawingml/2006/wordprocessingDrawing" xmlns:w10="urn:schemas-microsoft-com:office:word" xmlns:w="http://schemas.openxmlformats.org/wordprocessingml/2006/main" xmlns:w14="http://schemas.microsoft.com/office/word/2010/wordml" xmlns:w15="http://schemas.microsoft.com/office/word/2012/wordml" xmlns:w16cid="http://schemas.microsoft.com/office/word/2016/wordml/cid" xmlns:w16se="http://schemas.microsoft.com/office/word/2015/wordml/symex" xmlns:wpg="http://schemas.microsoft.com/office/word/2010/wordprocessingGroup" xmlns:wpi="http://schemas.microsoft.com/office/word/2010/wordprocessingInk" xmlns:wne="http://schemas.microsoft.com/office/word/2006/wordml" xmlns:wps="http://schemas.microsoft.com/office/word/2010/wordprocessingShape" mc:Ignorable="w14 w15 w16se w16cid wp14">
+<w:hdr xmlns:wpc="http://schemas.microsoft.com/office/word/2010/wordprocessingCanvas" xmlns:cx="http://schemas.microsoft.com/office/drawing/2014/chartex" xmlns:cx1="http://schemas.microsoft.com/office/drawing/2015/9/8/chartex" xmlns:cx2="http://schemas.microsoft.com/office/drawing/2015/10/21/chartex" xmlns:cx3="http://schemas.microsoft.com/office/drawing/2016/5/9/chartex" xmlns:cx4="http://schemas.microsoft.com/office/drawing/2016/5/10/chartex" xmlns:cx5="http://schemas.microsoft.com/office/drawing/2016/5/11/chartex" xmlns:cx6="http://schemas.microsoft.com/office/drawing/2016/5/12/chartex" xmlns:cx7="http://schemas.microsoft.com/office/drawing/2016/5/13/chartex" xmlns:cx8="http://schemas.microsoft.com/office/drawing/2016/5/14/chartex" xmlns:mc="http://schemas.openxmlformats.org/markup-compatibility/2006" xmlns:aink="http://schemas.microsoft.com/office/drawing/2016/ink" xmlns:am3d="http://schemas.microsoft.com/office/drawing/2017/model3d" xmlns:o="urn:schemas-microsoft-com:office:office" xmlns:oel="http://schemas.microsoft.com/office/2019/extlst" xmlns:r="http://schemas.openxmlformats.org/officeDocument/2006/relationships" xmlns:m="http://schemas.openxmlformats.org/officeDocument/2006/math" xmlns:v="urn:schemas-microsoft-com:vml" xmlns:wp14="http://schemas.microsoft.com/office/word/2010/wordprocessingDrawing" xmlns:wp="http://schemas.openxmlformats.org/drawingml/2006/wordprocessingDrawing" xmlns:w10="urn:schemas-microsoft-com:office:word" xmlns:w="http://schemas.openxmlformats.org/wordprocessingml/2006/main" xmlns:w14="http://schemas.microsoft.com/office/word/2010/wordml" xmlns:w15="http://schemas.microsoft.com/office/word/2012/wordml" xmlns:w16cex="http://schemas.microsoft.com/office/word/2018/wordml/cex" xmlns:w16cid="http://schemas.microsoft.com/office/word/2016/wordml/cid" xmlns:w16="http://schemas.microsoft.com/office/word/2018/wordml" xmlns:w16du="http://schemas.microsoft.com/office/word/2023/wordml/word16du" xmlns:w16sdtdh="http://schemas.microsoft.com/office/word/2020/wordml/sdtdatahash" xmlns:w16sdtfl="http://schemas.microsoft.com/office/word/2024/wordml/sdtformatlock" xmlns:w16se="http://schemas.microsoft.com/office/word/2015/wordml/symex" xmlns:wpg="http://schemas.microsoft.com/office/word/2010/wordprocessingGroup" xmlns:wpi="http://schemas.microsoft.com/office/word/2010/wordprocessingInk" xmlns:wne="http://schemas.microsoft.com/office/word/2006/wordml" xmlns:wps="http://schemas.microsoft.com/office/word/2010/wordprocessingShape" mc:Ignorable="w14 w15 w16se w16cid w16 w16cex w16sdtdh w16sdtfl w16du wp14">
   <w:p>
     <w:pPr>
       <w:pStyle w:val="HTML-kntformzott"/>
@@ -20463,7 +21318,7 @@
         <w:color w:val="0C0D0E"/>
         <w:bdr w:val="none" w:sz="0" w:space="0" w:color="auto" w:frame="1"/>
       </w:rPr>
-      <w:instrText>2.8</w:instrText>
+      <w:instrText>2.6</w:instrText>
     </w:r>
     <w:r>
       <w:rPr>
@@ -20589,7 +21444,7 @@
         <w:color w:val="0C0D0E"/>
         <w:bdr w:val="none" w:sz="0" w:space="0" w:color="auto" w:frame="1"/>
       </w:rPr>
-      <w:instrText>2.8</w:instrText>
+      <w:instrText>2.6</w:instrText>
     </w:r>
     <w:r>
       <w:rPr>
@@ -20644,7 +21499,7 @@
         <w:color w:val="0C0D0E"/>
         <w:bdr w:val="none" w:sz="0" w:space="0" w:color="auto" w:frame="1"/>
       </w:rPr>
-      <w:instrText>Tov</w:instrText>
+      <w:instrText>Az alkalmaz</w:instrText>
     </w:r>
     <w:r>
       <w:rPr>
@@ -20664,7 +21519,7 @@
         <w:color w:val="0C0D0E"/>
         <w:bdr w:val="none" w:sz="0" w:space="0" w:color="auto" w:frame="1"/>
       </w:rPr>
-      <w:instrText>bbfejleszt</w:instrText>
+      <w:instrText>s fel</w:instrText>
     </w:r>
     <w:r>
       <w:rPr>
@@ -20684,7 +21539,7 @@
         <w:color w:val="0C0D0E"/>
         <w:bdr w:val="none" w:sz="0" w:space="0" w:color="auto" w:frame="1"/>
       </w:rPr>
-      <w:instrText>si lehet</w:instrText>
+      <w:instrText>p</w:instrText>
     </w:r>
     <w:r>
       <w:rPr>
@@ -20694,7 +21549,7 @@
         <w:color w:val="0C0D0E"/>
         <w:bdr w:val="none" w:sz="0" w:space="0" w:color="auto" w:frame="1"/>
       </w:rPr>
-      <w:instrText>ő</w:instrText>
+      <w:instrText>í</w:instrText>
     </w:r>
     <w:r>
       <w:rPr>
@@ -20704,7 +21559,7 @@
         <w:color w:val="0C0D0E"/>
         <w:bdr w:val="none" w:sz="0" w:space="0" w:color="auto" w:frame="1"/>
       </w:rPr>
-      <w:instrText>s</w:instrText>
+      <w:instrText>t</w:instrText>
     </w:r>
     <w:r>
       <w:rPr>
@@ -20724,7 +21579,7 @@
         <w:color w:val="0C0D0E"/>
         <w:bdr w:val="none" w:sz="0" w:space="0" w:color="auto" w:frame="1"/>
       </w:rPr>
-      <w:instrText>gek</w:instrText>
+      <w:instrText>se</w:instrText>
     </w:r>
     <w:r>
       <w:rPr>
@@ -20891,7 +21746,7 @@
         <w:color w:val="0C0D0E"/>
         <w:bdr w:val="none" w:sz="0" w:space="0" w:color="auto" w:frame="1"/>
       </w:rPr>
-      <w:t xml:space="preserve"> 2.8. Tov</w:t>
+      <w:t xml:space="preserve"> 2.6. Az alkalmaz</w:t>
     </w:r>
     <w:r>
       <w:rPr>
@@ -20911,7 +21766,7 @@
         <w:color w:val="0C0D0E"/>
         <w:bdr w:val="none" w:sz="0" w:space="0" w:color="auto" w:frame="1"/>
       </w:rPr>
-      <w:t>bbfejleszt</w:t>
+      <w:t>s fel</w:t>
     </w:r>
     <w:r>
       <w:rPr>
@@ -20931,7 +21786,7 @@
         <w:color w:val="0C0D0E"/>
         <w:bdr w:val="none" w:sz="0" w:space="0" w:color="auto" w:frame="1"/>
       </w:rPr>
-      <w:t>si lehet</w:t>
+      <w:t>p</w:t>
     </w:r>
     <w:r>
       <w:rPr>
@@ -20941,7 +21796,7 @@
         <w:color w:val="0C0D0E"/>
         <w:bdr w:val="none" w:sz="0" w:space="0" w:color="auto" w:frame="1"/>
       </w:rPr>
-      <w:t>ő</w:t>
+      <w:t>í</w:t>
     </w:r>
     <w:r>
       <w:rPr>
@@ -20951,7 +21806,7 @@
         <w:color w:val="0C0D0E"/>
         <w:bdr w:val="none" w:sz="0" w:space="0" w:color="auto" w:frame="1"/>
       </w:rPr>
-      <w:t>s</w:t>
+      <w:t>t</w:t>
     </w:r>
     <w:r>
       <w:rPr>
@@ -20971,7 +21826,7 @@
         <w:color w:val="0C0D0E"/>
         <w:bdr w:val="none" w:sz="0" w:space="0" w:color="auto" w:frame="1"/>
       </w:rPr>
-      <w:t>gek</w:t>
+      <w:t>se</w:t>
     </w:r>
     <w:r>
       <w:rPr>
@@ -20988,7 +21843,7 @@
 </file>
 
 <file path=word/numbering.xml><?xml version="1.0" encoding="utf-8"?>
-<w:numbering xmlns:wpc="http://schemas.microsoft.com/office/word/2010/wordprocessingCanvas" xmlns:cx="http://schemas.microsoft.com/office/drawing/2014/chartex" xmlns:cx1="http://schemas.microsoft.com/office/drawing/2015/9/8/chartex" xmlns:cx2="http://schemas.microsoft.com/office/drawing/2015/10/21/chartex" xmlns:cx3="http://schemas.microsoft.com/office/drawing/2016/5/9/chartex" xmlns:cx4="http://schemas.microsoft.com/office/drawing/2016/5/10/chartex" xmlns:cx5="http://schemas.microsoft.com/office/drawing/2016/5/11/chartex" xmlns:cx6="http://schemas.microsoft.com/office/drawing/2016/5/12/chartex" xmlns:cx7="http://schemas.microsoft.com/office/drawing/2016/5/13/chartex" xmlns:cx8="http://schemas.microsoft.com/office/drawing/2016/5/14/chartex" xmlns:mc="http://schemas.openxmlformats.org/markup-compatibility/2006" xmlns:aink="http://schemas.microsoft.com/office/drawing/2016/ink" xmlns:am3d="http://schemas.microsoft.com/office/drawing/2017/model3d" xmlns:o="urn:schemas-microsoft-com:office:office" xmlns:r="http://schemas.openxmlformats.org/officeDocument/2006/relationships" xmlns:m="http://schemas.openxmlformats.org/officeDocument/2006/math" xmlns:v="urn:schemas-microsoft-com:vml" xmlns:wp14="http://schemas.microsoft.com/office/word/2010/wordprocessingDrawing" xmlns:wp="http://schemas.openxmlformats.org/drawingml/2006/wordprocessingDrawing" xmlns:w10="urn:schemas-microsoft-com:office:word" xmlns:w="http://schemas.openxmlformats.org/wordprocessingml/2006/main" xmlns:w14="http://schemas.microsoft.com/office/word/2010/wordml" xmlns:w15="http://schemas.microsoft.com/office/word/2012/wordml" xmlns:w16cid="http://schemas.microsoft.com/office/word/2016/wordml/cid" xmlns:w16se="http://schemas.microsoft.com/office/word/2015/wordml/symex" xmlns:wpg="http://schemas.microsoft.com/office/word/2010/wordprocessingGroup" xmlns:wpi="http://schemas.microsoft.com/office/word/2010/wordprocessingInk" xmlns:wne="http://schemas.microsoft.com/office/word/2006/wordml" xmlns:wps="http://schemas.microsoft.com/office/word/2010/wordprocessingShape" mc:Ignorable="w14 w15 w16se w16cid wp14">
+<w:numbering xmlns:wpc="http://schemas.microsoft.com/office/word/2010/wordprocessingCanvas" xmlns:cx="http://schemas.microsoft.com/office/drawing/2014/chartex" xmlns:cx1="http://schemas.microsoft.com/office/drawing/2015/9/8/chartex" xmlns:cx2="http://schemas.microsoft.com/office/drawing/2015/10/21/chartex" xmlns:cx3="http://schemas.microsoft.com/office/drawing/2016/5/9/chartex" xmlns:cx4="http://schemas.microsoft.com/office/drawing/2016/5/10/chartex" xmlns:cx5="http://schemas.microsoft.com/office/drawing/2016/5/11/chartex" xmlns:cx6="http://schemas.microsoft.com/office/drawing/2016/5/12/chartex" xmlns:cx7="http://schemas.microsoft.com/office/drawing/2016/5/13/chartex" xmlns:cx8="http://schemas.microsoft.com/office/drawing/2016/5/14/chartex" xmlns:mc="http://schemas.openxmlformats.org/markup-compatibility/2006" xmlns:aink="http://schemas.microsoft.com/office/drawing/2016/ink" xmlns:am3d="http://schemas.microsoft.com/office/drawing/2017/model3d" xmlns:o="urn:schemas-microsoft-com:office:office" xmlns:oel="http://schemas.microsoft.com/office/2019/extlst" xmlns:r="http://schemas.openxmlformats.org/officeDocument/2006/relationships" xmlns:m="http://schemas.openxmlformats.org/officeDocument/2006/math" xmlns:v="urn:schemas-microsoft-com:vml" xmlns:wp14="http://schemas.microsoft.com/office/word/2010/wordprocessingDrawing" xmlns:wp="http://schemas.openxmlformats.org/drawingml/2006/wordprocessingDrawing" xmlns:w10="urn:schemas-microsoft-com:office:word" xmlns:w="http://schemas.openxmlformats.org/wordprocessingml/2006/main" xmlns:w14="http://schemas.microsoft.com/office/word/2010/wordml" xmlns:w15="http://schemas.microsoft.com/office/word/2012/wordml" xmlns:w16cex="http://schemas.microsoft.com/office/word/2018/wordml/cex" xmlns:w16cid="http://schemas.microsoft.com/office/word/2016/wordml/cid" xmlns:w16="http://schemas.microsoft.com/office/word/2018/wordml" xmlns:w16du="http://schemas.microsoft.com/office/word/2023/wordml/word16du" xmlns:w16sdtdh="http://schemas.microsoft.com/office/word/2020/wordml/sdtdatahash" xmlns:w16sdtfl="http://schemas.microsoft.com/office/word/2024/wordml/sdtformatlock" xmlns:w16se="http://schemas.microsoft.com/office/word/2015/wordml/symex" xmlns:wpg="http://schemas.microsoft.com/office/word/2010/wordprocessingGroup" xmlns:wpi="http://schemas.microsoft.com/office/word/2010/wordprocessingInk" xmlns:wne="http://schemas.microsoft.com/office/word/2006/wordml" xmlns:wps="http://schemas.microsoft.com/office/word/2010/wordprocessingShape" mc:Ignorable="w14 w15 w16se w16cid w16 w16cex w16sdtdh w16sdtfl w16du wp14">
   <w:abstractNum w:abstractNumId="0" w15:restartNumberingAfterBreak="0">
     <w:nsid w:val="068B35C3"/>
     <w:multiLevelType w:val="multilevel"/>
@@ -21850,35 +22705,35 @@
       </w:rPr>
     </w:lvl>
   </w:abstractNum>
-  <w:num w:numId="1">
+  <w:num w:numId="1" w16cid:durableId="1399784101">
     <w:abstractNumId w:val="7"/>
   </w:num>
-  <w:num w:numId="2">
+  <w:num w:numId="2" w16cid:durableId="898444844">
     <w:abstractNumId w:val="2"/>
   </w:num>
-  <w:num w:numId="3">
+  <w:num w:numId="3" w16cid:durableId="410589237">
     <w:abstractNumId w:val="4"/>
   </w:num>
-  <w:num w:numId="4">
+  <w:num w:numId="4" w16cid:durableId="26220819">
     <w:abstractNumId w:val="6"/>
   </w:num>
-  <w:num w:numId="5">
+  <w:num w:numId="5" w16cid:durableId="2070884837">
     <w:abstractNumId w:val="1"/>
   </w:num>
-  <w:num w:numId="6">
+  <w:num w:numId="6" w16cid:durableId="1589461447">
     <w:abstractNumId w:val="0"/>
   </w:num>
-  <w:num w:numId="7">
+  <w:num w:numId="7" w16cid:durableId="92167979">
     <w:abstractNumId w:val="3"/>
   </w:num>
-  <w:num w:numId="8">
+  <w:num w:numId="8" w16cid:durableId="545337168">
     <w:abstractNumId w:val="5"/>
   </w:num>
 </w:numbering>
 </file>
 
 <file path=word/styles.xml><?xml version="1.0" encoding="utf-8"?>
-<w:styles xmlns:mc="http://schemas.openxmlformats.org/markup-compatibility/2006" xmlns:r="http://schemas.openxmlformats.org/officeDocument/2006/relationships" xmlns:w="http://schemas.openxmlformats.org/wordprocessingml/2006/main" xmlns:w14="http://schemas.microsoft.com/office/word/2010/wordml" xmlns:w15="http://schemas.microsoft.com/office/word/2012/wordml" xmlns:w16cid="http://schemas.microsoft.com/office/word/2016/wordml/cid" xmlns:w16se="http://schemas.microsoft.com/office/word/2015/wordml/symex" mc:Ignorable="w14 w15 w16se w16cid">
+<w:styles xmlns:mc="http://schemas.openxmlformats.org/markup-compatibility/2006" xmlns:r="http://schemas.openxmlformats.org/officeDocument/2006/relationships" xmlns:w="http://schemas.openxmlformats.org/wordprocessingml/2006/main" xmlns:w14="http://schemas.microsoft.com/office/word/2010/wordml" xmlns:w15="http://schemas.microsoft.com/office/word/2012/wordml" xmlns:w16cex="http://schemas.microsoft.com/office/word/2018/wordml/cex" xmlns:w16cid="http://schemas.microsoft.com/office/word/2016/wordml/cid" xmlns:w16="http://schemas.microsoft.com/office/word/2018/wordml" xmlns:w16du="http://schemas.microsoft.com/office/word/2023/wordml/word16du" xmlns:w16sdtdh="http://schemas.microsoft.com/office/word/2020/wordml/sdtdatahash" xmlns:w16sdtfl="http://schemas.microsoft.com/office/word/2024/wordml/sdtformatlock" xmlns:w16se="http://schemas.microsoft.com/office/word/2015/wordml/symex" mc:Ignorable="w14 w15 w16se w16cid w16 w16cex w16sdtdh w16sdtfl w16du">
   <w:docDefaults>
     <w:rPrDefault>
       <w:rPr>
@@ -21894,7 +22749,7 @@
       </w:pPr>
     </w:pPrDefault>
   </w:docDefaults>
-  <w:latentStyles w:defLockedState="0" w:defUIPriority="99" w:defSemiHidden="0" w:defUnhideWhenUsed="0" w:defQFormat="0" w:count="375">
+  <w:latentStyles w:defLockedState="0" w:defUIPriority="99" w:defSemiHidden="0" w:defUnhideWhenUsed="0" w:defQFormat="0" w:count="376">
     <w:lsdException w:name="Normal" w:uiPriority="0" w:qFormat="1"/>
     <w:lsdException w:name="heading 1" w:uiPriority="9" w:qFormat="1"/>
     <w:lsdException w:name="heading 2" w:semiHidden="1" w:uiPriority="9" w:unhideWhenUsed="1" w:qFormat="1"/>
@@ -22270,6 +23125,7 @@
     <w:lsdException w:name="Smart Hyperlink" w:semiHidden="1" w:unhideWhenUsed="1"/>
     <w:lsdException w:name="Hashtag" w:semiHidden="1" w:unhideWhenUsed="1"/>
     <w:lsdException w:name="Unresolved Mention" w:semiHidden="1" w:unhideWhenUsed="1"/>
+    <w:lsdException w:name="Smart Link" w:semiHidden="1" w:unhideWhenUsed="1"/>
   </w:latentStyles>
   <w:style w:type="paragraph" w:default="1" w:styleId="Norml">
     <w:name w:val="Normal"/>

</xml_diff>

<commit_message>
Backend test docs might be better
</commit_message>
<xml_diff>
--- a/Dok/Dokumentáció.docx
+++ b/Dok/Dokumentáció.docx
@@ -324,7 +324,7 @@
       <w:bookmarkStart w:id="1" w:name="_Toc192765154"/>
       <w:bookmarkStart w:id="2" w:name="_Toc192766112"/>
       <w:bookmarkStart w:id="3" w:name="_Toc194317070"/>
-      <w:bookmarkStart w:id="4" w:name="_Toc194394904"/>
+      <w:bookmarkStart w:id="4" w:name="_Toc194925391"/>
       <w:r>
         <w:lastRenderedPageBreak/>
         <w:t>Hallgatói nyilatkozat</w:t>
@@ -418,7 +418,7 @@
       <w:bookmarkStart w:id="5" w:name="_Toc192765155"/>
       <w:bookmarkStart w:id="6" w:name="_Toc192766113"/>
       <w:bookmarkStart w:id="7" w:name="_Toc194317071"/>
-      <w:bookmarkStart w:id="8" w:name="_Toc194394905"/>
+      <w:bookmarkStart w:id="8" w:name="_Toc194925392"/>
       <w:r>
         <w:lastRenderedPageBreak/>
         <w:t>Konzultációs lap</w:t>
@@ -1046,7 +1046,7 @@
       <w:pPr>
         <w:pStyle w:val="Cmsor1szmozsnlkl"/>
       </w:pPr>
-      <w:bookmarkStart w:id="9" w:name="_Toc194394906"/>
+      <w:bookmarkStart w:id="9" w:name="_Toc194925393"/>
       <w:r>
         <w:lastRenderedPageBreak/>
         <w:t>Tart</w:t>
@@ -1067,8 +1067,10 @@
         <w:rPr>
           <w:rFonts w:asciiTheme="minorHAnsi" w:eastAsiaTheme="minorEastAsia" w:hAnsiTheme="minorHAnsi" w:cstheme="minorBidi"/>
           <w:noProof/>
-          <w:sz w:val="22"/>
+          <w:kern w:val="2"/>
+          <w:szCs w:val="24"/>
           <w:lang w:eastAsia="hu-HU"/>
+          <w14:ligatures w14:val="standardContextual"/>
         </w:rPr>
       </w:pPr>
       <w:r>
@@ -1080,7 +1082,7 @@
       <w:r>
         <w:fldChar w:fldCharType="separate"/>
       </w:r>
-      <w:hyperlink w:anchor="_Toc194394904" w:history="1">
+      <w:hyperlink w:anchor="_Toc194925391" w:history="1">
         <w:r>
           <w:rPr>
             <w:rStyle w:val="Hiperhivatkozs"/>
@@ -1107,7 +1109,7 @@
             <w:noProof/>
             <w:webHidden/>
           </w:rPr>
-          <w:instrText xml:space="preserve"> PAGEREF _Toc194394904 \h </w:instrText>
+          <w:instrText xml:space="preserve"> PAGEREF _Toc194925391 \h </w:instrText>
         </w:r>
         <w:r>
           <w:rPr>
@@ -1147,11 +1149,13 @@
         <w:rPr>
           <w:rFonts w:asciiTheme="minorHAnsi" w:eastAsiaTheme="minorEastAsia" w:hAnsiTheme="minorHAnsi" w:cstheme="minorBidi"/>
           <w:noProof/>
-          <w:sz w:val="22"/>
+          <w:kern w:val="2"/>
+          <w:szCs w:val="24"/>
           <w:lang w:eastAsia="hu-HU"/>
+          <w14:ligatures w14:val="standardContextual"/>
         </w:rPr>
       </w:pPr>
-      <w:hyperlink w:anchor="_Toc194394905" w:history="1">
+      <w:hyperlink w:anchor="_Toc194925392" w:history="1">
         <w:r>
           <w:rPr>
             <w:rStyle w:val="Hiperhivatkozs"/>
@@ -1178,7 +1182,7 @@
             <w:noProof/>
             <w:webHidden/>
           </w:rPr>
-          <w:instrText xml:space="preserve"> PAGEREF _Toc194394905 \h </w:instrText>
+          <w:instrText xml:space="preserve"> PAGEREF _Toc194925392 \h </w:instrText>
         </w:r>
         <w:r>
           <w:rPr>
@@ -1218,11 +1222,13 @@
         <w:rPr>
           <w:rFonts w:asciiTheme="minorHAnsi" w:eastAsiaTheme="minorEastAsia" w:hAnsiTheme="minorHAnsi" w:cstheme="minorBidi"/>
           <w:noProof/>
-          <w:sz w:val="22"/>
+          <w:kern w:val="2"/>
+          <w:szCs w:val="24"/>
           <w:lang w:eastAsia="hu-HU"/>
+          <w14:ligatures w14:val="standardContextual"/>
         </w:rPr>
       </w:pPr>
-      <w:hyperlink w:anchor="_Toc194394906" w:history="1">
+      <w:hyperlink w:anchor="_Toc194925393" w:history="1">
         <w:r>
           <w:rPr>
             <w:rStyle w:val="Hiperhivatkozs"/>
@@ -1249,7 +1255,7 @@
             <w:noProof/>
             <w:webHidden/>
           </w:rPr>
-          <w:instrText xml:space="preserve"> PAGEREF _Toc194394906 \h </w:instrText>
+          <w:instrText xml:space="preserve"> PAGEREF _Toc194925393 \h </w:instrText>
         </w:r>
         <w:r>
           <w:rPr>
@@ -1289,11 +1295,13 @@
         <w:rPr>
           <w:rFonts w:asciiTheme="minorHAnsi" w:eastAsiaTheme="minorEastAsia" w:hAnsiTheme="minorHAnsi" w:cstheme="minorBidi"/>
           <w:noProof/>
-          <w:sz w:val="22"/>
+          <w:kern w:val="2"/>
+          <w:szCs w:val="24"/>
           <w:lang w:eastAsia="hu-HU"/>
+          <w14:ligatures w14:val="standardContextual"/>
         </w:rPr>
       </w:pPr>
-      <w:hyperlink w:anchor="_Toc194394907" w:history="1">
+      <w:hyperlink w:anchor="_Toc194925394" w:history="1">
         <w:r>
           <w:rPr>
             <w:rStyle w:val="Hiperhivatkozs"/>
@@ -1320,7 +1328,7 @@
             <w:noProof/>
             <w:webHidden/>
           </w:rPr>
-          <w:instrText xml:space="preserve"> PAGEREF _Toc194394907 \h </w:instrText>
+          <w:instrText xml:space="preserve"> PAGEREF _Toc194925394 \h </w:instrText>
         </w:r>
         <w:r>
           <w:rPr>
@@ -1360,11 +1368,13 @@
         <w:rPr>
           <w:rFonts w:asciiTheme="minorHAnsi" w:eastAsiaTheme="minorEastAsia" w:hAnsiTheme="minorHAnsi" w:cstheme="minorBidi"/>
           <w:noProof/>
-          <w:sz w:val="22"/>
+          <w:kern w:val="2"/>
+          <w:szCs w:val="24"/>
           <w:lang w:eastAsia="hu-HU"/>
+          <w14:ligatures w14:val="standardContextual"/>
         </w:rPr>
       </w:pPr>
-      <w:hyperlink w:anchor="_Toc194394908" w:history="1">
+      <w:hyperlink w:anchor="_Toc194925395" w:history="1">
         <w:r>
           <w:rPr>
             <w:rStyle w:val="Hiperhivatkozs"/>
@@ -1391,7 +1401,7 @@
             <w:noProof/>
             <w:webHidden/>
           </w:rPr>
-          <w:instrText xml:space="preserve"> PAGEREF _Toc194394908 \h </w:instrText>
+          <w:instrText xml:space="preserve"> PAGEREF _Toc194925395 \h </w:instrText>
         </w:r>
         <w:r>
           <w:rPr>
@@ -1431,11 +1441,13 @@
         <w:rPr>
           <w:rFonts w:asciiTheme="minorHAnsi" w:eastAsiaTheme="minorEastAsia" w:hAnsiTheme="minorHAnsi"/>
           <w:noProof/>
-          <w:sz w:val="22"/>
+          <w:kern w:val="2"/>
+          <w:szCs w:val="24"/>
           <w:lang w:eastAsia="hu-HU"/>
+          <w14:ligatures w14:val="standardContextual"/>
         </w:rPr>
       </w:pPr>
-      <w:hyperlink w:anchor="_Toc194394909" w:history="1">
+      <w:hyperlink w:anchor="_Toc194925396" w:history="1">
         <w:r>
           <w:rPr>
             <w:rStyle w:val="Hiperhivatkozs"/>
@@ -1462,7 +1474,7 @@
             <w:noProof/>
             <w:webHidden/>
           </w:rPr>
-          <w:instrText xml:space="preserve"> PAGEREF _Toc194394909 \h </w:instrText>
+          <w:instrText xml:space="preserve"> PAGEREF _Toc194925396 \h </w:instrText>
         </w:r>
         <w:r>
           <w:rPr>
@@ -1502,11 +1514,13 @@
         <w:rPr>
           <w:rFonts w:asciiTheme="minorHAnsi" w:eastAsiaTheme="minorEastAsia" w:hAnsiTheme="minorHAnsi"/>
           <w:noProof/>
-          <w:sz w:val="22"/>
+          <w:kern w:val="2"/>
+          <w:szCs w:val="24"/>
           <w:lang w:eastAsia="hu-HU"/>
+          <w14:ligatures w14:val="standardContextual"/>
         </w:rPr>
       </w:pPr>
-      <w:hyperlink w:anchor="_Toc194394910" w:history="1">
+      <w:hyperlink w:anchor="_Toc194925397" w:history="1">
         <w:r>
           <w:rPr>
             <w:rStyle w:val="Hiperhivatkozs"/>
@@ -1533,7 +1547,7 @@
             <w:noProof/>
             <w:webHidden/>
           </w:rPr>
-          <w:instrText xml:space="preserve"> PAGEREF _Toc194394910 \h </w:instrText>
+          <w:instrText xml:space="preserve"> PAGEREF _Toc194925397 \h </w:instrText>
         </w:r>
         <w:r>
           <w:rPr>
@@ -1573,11 +1587,13 @@
         <w:rPr>
           <w:rFonts w:asciiTheme="minorHAnsi" w:eastAsiaTheme="minorEastAsia" w:hAnsiTheme="minorHAnsi"/>
           <w:noProof/>
-          <w:sz w:val="22"/>
+          <w:kern w:val="2"/>
+          <w:szCs w:val="24"/>
           <w:lang w:eastAsia="hu-HU"/>
+          <w14:ligatures w14:val="standardContextual"/>
         </w:rPr>
       </w:pPr>
-      <w:hyperlink w:anchor="_Toc194394911" w:history="1">
+      <w:hyperlink w:anchor="_Toc194925398" w:history="1">
         <w:r>
           <w:rPr>
             <w:rStyle w:val="Hiperhivatkozs"/>
@@ -1604,7 +1620,7 @@
             <w:noProof/>
             <w:webHidden/>
           </w:rPr>
-          <w:instrText xml:space="preserve"> PAGEREF _Toc194394911 \h </w:instrText>
+          <w:instrText xml:space="preserve"> PAGEREF _Toc194925398 \h </w:instrText>
         </w:r>
         <w:r>
           <w:rPr>
@@ -1644,11 +1660,13 @@
         <w:rPr>
           <w:rFonts w:asciiTheme="minorHAnsi" w:eastAsiaTheme="minorEastAsia" w:hAnsiTheme="minorHAnsi"/>
           <w:noProof/>
-          <w:sz w:val="22"/>
+          <w:kern w:val="2"/>
+          <w:szCs w:val="24"/>
           <w:lang w:eastAsia="hu-HU"/>
+          <w14:ligatures w14:val="standardContextual"/>
         </w:rPr>
       </w:pPr>
-      <w:hyperlink w:anchor="_Toc194394912" w:history="1">
+      <w:hyperlink w:anchor="_Toc194925399" w:history="1">
         <w:r>
           <w:rPr>
             <w:rStyle w:val="Hiperhivatkozs"/>
@@ -1675,7 +1693,7 @@
             <w:noProof/>
             <w:webHidden/>
           </w:rPr>
-          <w:instrText xml:space="preserve"> PAGEREF _Toc194394912 \h </w:instrText>
+          <w:instrText xml:space="preserve"> PAGEREF _Toc194925399 \h </w:instrText>
         </w:r>
         <w:r>
           <w:rPr>
@@ -1715,11 +1733,13 @@
         <w:rPr>
           <w:rFonts w:asciiTheme="minorHAnsi" w:eastAsiaTheme="minorEastAsia" w:hAnsiTheme="minorHAnsi"/>
           <w:noProof/>
-          <w:sz w:val="22"/>
+          <w:kern w:val="2"/>
+          <w:szCs w:val="24"/>
           <w:lang w:eastAsia="hu-HU"/>
+          <w14:ligatures w14:val="standardContextual"/>
         </w:rPr>
       </w:pPr>
-      <w:hyperlink w:anchor="_Toc194394913" w:history="1">
+      <w:hyperlink w:anchor="_Toc194925400" w:history="1">
         <w:r>
           <w:rPr>
             <w:rStyle w:val="Hiperhivatkozs"/>
@@ -1746,7 +1766,7 @@
             <w:noProof/>
             <w:webHidden/>
           </w:rPr>
-          <w:instrText xml:space="preserve"> PAGEREF _Toc194394913 \h </w:instrText>
+          <w:instrText xml:space="preserve"> PAGEREF _Toc194925400 \h </w:instrText>
         </w:r>
         <w:r>
           <w:rPr>
@@ -1786,11 +1806,13 @@
         <w:rPr>
           <w:rFonts w:asciiTheme="minorHAnsi" w:eastAsiaTheme="minorEastAsia" w:hAnsiTheme="minorHAnsi"/>
           <w:noProof/>
-          <w:sz w:val="22"/>
+          <w:kern w:val="2"/>
+          <w:szCs w:val="24"/>
           <w:lang w:eastAsia="hu-HU"/>
+          <w14:ligatures w14:val="standardContextual"/>
         </w:rPr>
       </w:pPr>
-      <w:hyperlink w:anchor="_Toc194394914" w:history="1">
+      <w:hyperlink w:anchor="_Toc194925401" w:history="1">
         <w:r>
           <w:rPr>
             <w:rStyle w:val="Hiperhivatkozs"/>
@@ -1817,7 +1839,7 @@
             <w:noProof/>
             <w:webHidden/>
           </w:rPr>
-          <w:instrText xml:space="preserve"> PAGEREF _Toc194394914 \h </w:instrText>
+          <w:instrText xml:space="preserve"> PAGEREF _Toc194925401 \h </w:instrText>
         </w:r>
         <w:r>
           <w:rPr>
@@ -1857,11 +1879,13 @@
         <w:rPr>
           <w:rFonts w:asciiTheme="minorHAnsi" w:eastAsiaTheme="minorEastAsia" w:hAnsiTheme="minorHAnsi"/>
           <w:noProof/>
-          <w:sz w:val="22"/>
+          <w:kern w:val="2"/>
+          <w:szCs w:val="24"/>
           <w:lang w:eastAsia="hu-HU"/>
+          <w14:ligatures w14:val="standardContextual"/>
         </w:rPr>
       </w:pPr>
-      <w:hyperlink w:anchor="_Toc194394915" w:history="1">
+      <w:hyperlink w:anchor="_Toc194925402" w:history="1">
         <w:r>
           <w:rPr>
             <w:rStyle w:val="Hiperhivatkozs"/>
@@ -1888,7 +1912,7 @@
             <w:noProof/>
             <w:webHidden/>
           </w:rPr>
-          <w:instrText xml:space="preserve"> PAGEREF _Toc194394915 \h </w:instrText>
+          <w:instrText xml:space="preserve"> PAGEREF _Toc194925402 \h </w:instrText>
         </w:r>
         <w:r>
           <w:rPr>
@@ -1928,11 +1952,13 @@
         <w:rPr>
           <w:rFonts w:asciiTheme="minorHAnsi" w:eastAsiaTheme="minorEastAsia" w:hAnsiTheme="minorHAnsi"/>
           <w:noProof/>
-          <w:sz w:val="22"/>
+          <w:kern w:val="2"/>
+          <w:szCs w:val="24"/>
           <w:lang w:eastAsia="hu-HU"/>
+          <w14:ligatures w14:val="standardContextual"/>
         </w:rPr>
       </w:pPr>
-      <w:hyperlink w:anchor="_Toc194394916" w:history="1">
+      <w:hyperlink w:anchor="_Toc194925403" w:history="1">
         <w:r>
           <w:rPr>
             <w:rStyle w:val="Hiperhivatkozs"/>
@@ -1959,7 +1985,7 @@
             <w:noProof/>
             <w:webHidden/>
           </w:rPr>
-          <w:instrText xml:space="preserve"> PAGEREF _Toc194394916 \h </w:instrText>
+          <w:instrText xml:space="preserve"> PAGEREF _Toc194925403 \h </w:instrText>
         </w:r>
         <w:r>
           <w:rPr>
@@ -1999,11 +2025,13 @@
         <w:rPr>
           <w:rFonts w:asciiTheme="minorHAnsi" w:eastAsiaTheme="minorEastAsia" w:hAnsiTheme="minorHAnsi"/>
           <w:noProof/>
-          <w:sz w:val="22"/>
+          <w:kern w:val="2"/>
+          <w:szCs w:val="24"/>
           <w:lang w:eastAsia="hu-HU"/>
+          <w14:ligatures w14:val="standardContextual"/>
         </w:rPr>
       </w:pPr>
-      <w:hyperlink w:anchor="_Toc194394917" w:history="1">
+      <w:hyperlink w:anchor="_Toc194925404" w:history="1">
         <w:r>
           <w:rPr>
             <w:rStyle w:val="Hiperhivatkozs"/>
@@ -2030,7 +2058,7 @@
             <w:noProof/>
             <w:webHidden/>
           </w:rPr>
-          <w:instrText xml:space="preserve"> PAGEREF _Toc194394917 \h </w:instrText>
+          <w:instrText xml:space="preserve"> PAGEREF _Toc194925404 \h </w:instrText>
         </w:r>
         <w:r>
           <w:rPr>
@@ -2070,11 +2098,13 @@
         <w:rPr>
           <w:rFonts w:asciiTheme="minorHAnsi" w:eastAsiaTheme="minorEastAsia" w:hAnsiTheme="minorHAnsi"/>
           <w:noProof/>
-          <w:sz w:val="22"/>
+          <w:kern w:val="2"/>
+          <w:szCs w:val="24"/>
           <w:lang w:eastAsia="hu-HU"/>
+          <w14:ligatures w14:val="standardContextual"/>
         </w:rPr>
       </w:pPr>
-      <w:hyperlink w:anchor="_Toc194394918" w:history="1">
+      <w:hyperlink w:anchor="_Toc194925405" w:history="1">
         <w:r>
           <w:rPr>
             <w:rStyle w:val="Hiperhivatkozs"/>
@@ -2101,7 +2131,7 @@
             <w:noProof/>
             <w:webHidden/>
           </w:rPr>
-          <w:instrText xml:space="preserve"> PAGEREF _Toc194394918 \h </w:instrText>
+          <w:instrText xml:space="preserve"> PAGEREF _Toc194925405 \h </w:instrText>
         </w:r>
         <w:r>
           <w:rPr>
@@ -2141,11 +2171,13 @@
         <w:rPr>
           <w:rFonts w:asciiTheme="minorHAnsi" w:eastAsiaTheme="minorEastAsia" w:hAnsiTheme="minorHAnsi"/>
           <w:noProof/>
-          <w:sz w:val="22"/>
+          <w:kern w:val="2"/>
+          <w:szCs w:val="24"/>
           <w:lang w:eastAsia="hu-HU"/>
+          <w14:ligatures w14:val="standardContextual"/>
         </w:rPr>
       </w:pPr>
-      <w:hyperlink w:anchor="_Toc194394919" w:history="1">
+      <w:hyperlink w:anchor="_Toc194925406" w:history="1">
         <w:r>
           <w:rPr>
             <w:rStyle w:val="Hiperhivatkozs"/>
@@ -2172,7 +2204,7 @@
             <w:noProof/>
             <w:webHidden/>
           </w:rPr>
-          <w:instrText xml:space="preserve"> PAGEREF _Toc194394919 \h </w:instrText>
+          <w:instrText xml:space="preserve"> PAGEREF _Toc194925406 \h </w:instrText>
         </w:r>
         <w:r>
           <w:rPr>
@@ -2212,11 +2244,13 @@
         <w:rPr>
           <w:rFonts w:asciiTheme="minorHAnsi" w:eastAsiaTheme="minorEastAsia" w:hAnsiTheme="minorHAnsi"/>
           <w:noProof/>
-          <w:sz w:val="22"/>
+          <w:kern w:val="2"/>
+          <w:szCs w:val="24"/>
           <w:lang w:eastAsia="hu-HU"/>
+          <w14:ligatures w14:val="standardContextual"/>
         </w:rPr>
       </w:pPr>
-      <w:hyperlink w:anchor="_Toc194394920" w:history="1">
+      <w:hyperlink w:anchor="_Toc194925407" w:history="1">
         <w:r>
           <w:rPr>
             <w:rStyle w:val="Hiperhivatkozs"/>
@@ -2243,7 +2277,7 @@
             <w:noProof/>
             <w:webHidden/>
           </w:rPr>
-          <w:instrText xml:space="preserve"> PAGEREF _Toc194394920 \h </w:instrText>
+          <w:instrText xml:space="preserve"> PAGEREF _Toc194925407 \h </w:instrText>
         </w:r>
         <w:r>
           <w:rPr>
@@ -2283,11 +2317,13 @@
         <w:rPr>
           <w:rFonts w:asciiTheme="minorHAnsi" w:eastAsiaTheme="minorEastAsia" w:hAnsiTheme="minorHAnsi"/>
           <w:noProof/>
-          <w:sz w:val="22"/>
+          <w:kern w:val="2"/>
+          <w:szCs w:val="24"/>
           <w:lang w:eastAsia="hu-HU"/>
+          <w14:ligatures w14:val="standardContextual"/>
         </w:rPr>
       </w:pPr>
-      <w:hyperlink w:anchor="_Toc194394921" w:history="1">
+      <w:hyperlink w:anchor="_Toc194925408" w:history="1">
         <w:r>
           <w:rPr>
             <w:rStyle w:val="Hiperhivatkozs"/>
@@ -2314,7 +2350,7 @@
             <w:noProof/>
             <w:webHidden/>
           </w:rPr>
-          <w:instrText xml:space="preserve"> PAGEREF _Toc194394921 \h </w:instrText>
+          <w:instrText xml:space="preserve"> PAGEREF _Toc194925408 \h </w:instrText>
         </w:r>
         <w:r>
           <w:rPr>
@@ -2354,11 +2390,13 @@
         <w:rPr>
           <w:rFonts w:asciiTheme="minorHAnsi" w:eastAsiaTheme="minorEastAsia" w:hAnsiTheme="minorHAnsi"/>
           <w:noProof/>
-          <w:sz w:val="22"/>
+          <w:kern w:val="2"/>
+          <w:szCs w:val="24"/>
           <w:lang w:eastAsia="hu-HU"/>
+          <w14:ligatures w14:val="standardContextual"/>
         </w:rPr>
       </w:pPr>
-      <w:hyperlink w:anchor="_Toc194394922" w:history="1">
+      <w:hyperlink w:anchor="_Toc194925409" w:history="1">
         <w:r>
           <w:rPr>
             <w:rStyle w:val="Hiperhivatkozs"/>
@@ -2385,7 +2423,7 @@
             <w:noProof/>
             <w:webHidden/>
           </w:rPr>
-          <w:instrText xml:space="preserve"> PAGEREF _Toc194394922 \h </w:instrText>
+          <w:instrText xml:space="preserve"> PAGEREF _Toc194925409 \h </w:instrText>
         </w:r>
         <w:r>
           <w:rPr>
@@ -2425,11 +2463,13 @@
         <w:rPr>
           <w:rFonts w:asciiTheme="minorHAnsi" w:eastAsiaTheme="minorEastAsia" w:hAnsiTheme="minorHAnsi"/>
           <w:noProof/>
-          <w:sz w:val="22"/>
+          <w:kern w:val="2"/>
+          <w:szCs w:val="24"/>
           <w:lang w:eastAsia="hu-HU"/>
+          <w14:ligatures w14:val="standardContextual"/>
         </w:rPr>
       </w:pPr>
-      <w:hyperlink w:anchor="_Toc194394923" w:history="1">
+      <w:hyperlink w:anchor="_Toc194925410" w:history="1">
         <w:r>
           <w:rPr>
             <w:rStyle w:val="Hiperhivatkozs"/>
@@ -2456,7 +2496,7 @@
             <w:noProof/>
             <w:webHidden/>
           </w:rPr>
-          <w:instrText xml:space="preserve"> PAGEREF _Toc194394923 \h </w:instrText>
+          <w:instrText xml:space="preserve"> PAGEREF _Toc194925410 \h </w:instrText>
         </w:r>
         <w:r>
           <w:rPr>
@@ -2496,11 +2536,13 @@
         <w:rPr>
           <w:rFonts w:asciiTheme="minorHAnsi" w:eastAsiaTheme="minorEastAsia" w:hAnsiTheme="minorHAnsi"/>
           <w:noProof/>
-          <w:sz w:val="22"/>
+          <w:kern w:val="2"/>
+          <w:szCs w:val="24"/>
           <w:lang w:eastAsia="hu-HU"/>
+          <w14:ligatures w14:val="standardContextual"/>
         </w:rPr>
       </w:pPr>
-      <w:hyperlink w:anchor="_Toc194394924" w:history="1">
+      <w:hyperlink w:anchor="_Toc194925411" w:history="1">
         <w:r>
           <w:rPr>
             <w:rStyle w:val="Hiperhivatkozs"/>
@@ -2527,7 +2569,7 @@
             <w:noProof/>
             <w:webHidden/>
           </w:rPr>
-          <w:instrText xml:space="preserve"> PAGEREF _Toc194394924 \h </w:instrText>
+          <w:instrText xml:space="preserve"> PAGEREF _Toc194925411 \h </w:instrText>
         </w:r>
         <w:r>
           <w:rPr>
@@ -2567,11 +2609,13 @@
         <w:rPr>
           <w:rFonts w:asciiTheme="minorHAnsi" w:eastAsiaTheme="minorEastAsia" w:hAnsiTheme="minorHAnsi"/>
           <w:noProof/>
-          <w:sz w:val="22"/>
+          <w:kern w:val="2"/>
+          <w:szCs w:val="24"/>
           <w:lang w:eastAsia="hu-HU"/>
+          <w14:ligatures w14:val="standardContextual"/>
         </w:rPr>
       </w:pPr>
-      <w:hyperlink w:anchor="_Toc194394925" w:history="1">
+      <w:hyperlink w:anchor="_Toc194925412" w:history="1">
         <w:r>
           <w:rPr>
             <w:rStyle w:val="Hiperhivatkozs"/>
@@ -2598,7 +2642,7 @@
             <w:noProof/>
             <w:webHidden/>
           </w:rPr>
-          <w:instrText xml:space="preserve"> PAGEREF _Toc194394925 \h </w:instrText>
+          <w:instrText xml:space="preserve"> PAGEREF _Toc194925412 \h </w:instrText>
         </w:r>
         <w:r>
           <w:rPr>
@@ -2638,11 +2682,13 @@
         <w:rPr>
           <w:rFonts w:asciiTheme="minorHAnsi" w:eastAsiaTheme="minorEastAsia" w:hAnsiTheme="minorHAnsi"/>
           <w:noProof/>
-          <w:sz w:val="22"/>
+          <w:kern w:val="2"/>
+          <w:szCs w:val="24"/>
           <w:lang w:eastAsia="hu-HU"/>
+          <w14:ligatures w14:val="standardContextual"/>
         </w:rPr>
       </w:pPr>
-      <w:hyperlink w:anchor="_Toc194394926" w:history="1">
+      <w:hyperlink w:anchor="_Toc194925413" w:history="1">
         <w:r>
           <w:rPr>
             <w:rStyle w:val="Hiperhivatkozs"/>
@@ -2669,7 +2715,7 @@
             <w:noProof/>
             <w:webHidden/>
           </w:rPr>
-          <w:instrText xml:space="preserve"> PAGEREF _Toc194394926 \h </w:instrText>
+          <w:instrText xml:space="preserve"> PAGEREF _Toc194925413 \h </w:instrText>
         </w:r>
         <w:r>
           <w:rPr>
@@ -2709,11 +2755,13 @@
         <w:rPr>
           <w:rFonts w:asciiTheme="minorHAnsi" w:eastAsiaTheme="minorEastAsia" w:hAnsiTheme="minorHAnsi"/>
           <w:noProof/>
-          <w:sz w:val="22"/>
+          <w:kern w:val="2"/>
+          <w:szCs w:val="24"/>
           <w:lang w:eastAsia="hu-HU"/>
+          <w14:ligatures w14:val="standardContextual"/>
         </w:rPr>
       </w:pPr>
-      <w:hyperlink w:anchor="_Toc194394927" w:history="1">
+      <w:hyperlink w:anchor="_Toc194925414" w:history="1">
         <w:r>
           <w:rPr>
             <w:rStyle w:val="Hiperhivatkozs"/>
@@ -2740,7 +2788,7 @@
             <w:noProof/>
             <w:webHidden/>
           </w:rPr>
-          <w:instrText xml:space="preserve"> PAGEREF _Toc194394927 \h </w:instrText>
+          <w:instrText xml:space="preserve"> PAGEREF _Toc194925414 \h </w:instrText>
         </w:r>
         <w:r>
           <w:rPr>
@@ -2780,11 +2828,13 @@
         <w:rPr>
           <w:rFonts w:asciiTheme="minorHAnsi" w:eastAsiaTheme="minorEastAsia" w:hAnsiTheme="minorHAnsi"/>
           <w:noProof/>
-          <w:sz w:val="22"/>
+          <w:kern w:val="2"/>
+          <w:szCs w:val="24"/>
           <w:lang w:eastAsia="hu-HU"/>
+          <w14:ligatures w14:val="standardContextual"/>
         </w:rPr>
       </w:pPr>
-      <w:hyperlink w:anchor="_Toc194394928" w:history="1">
+      <w:hyperlink w:anchor="_Toc194925415" w:history="1">
         <w:r>
           <w:rPr>
             <w:rStyle w:val="Hiperhivatkozs"/>
@@ -2811,7 +2861,7 @@
             <w:noProof/>
             <w:webHidden/>
           </w:rPr>
-          <w:instrText xml:space="preserve"> PAGEREF _Toc194394928 \h </w:instrText>
+          <w:instrText xml:space="preserve"> PAGEREF _Toc194925415 \h </w:instrText>
         </w:r>
         <w:r>
           <w:rPr>
@@ -2851,11 +2901,13 @@
         <w:rPr>
           <w:rFonts w:asciiTheme="minorHAnsi" w:eastAsiaTheme="minorEastAsia" w:hAnsiTheme="minorHAnsi"/>
           <w:noProof/>
-          <w:sz w:val="22"/>
+          <w:kern w:val="2"/>
+          <w:szCs w:val="24"/>
           <w:lang w:eastAsia="hu-HU"/>
+          <w14:ligatures w14:val="standardContextual"/>
         </w:rPr>
       </w:pPr>
-      <w:hyperlink w:anchor="_Toc194394929" w:history="1">
+      <w:hyperlink w:anchor="_Toc194925416" w:history="1">
         <w:r>
           <w:rPr>
             <w:rStyle w:val="Hiperhivatkozs"/>
@@ -2882,7 +2934,7 @@
             <w:noProof/>
             <w:webHidden/>
           </w:rPr>
-          <w:instrText xml:space="preserve"> PAGEREF _Toc194394929 \h </w:instrText>
+          <w:instrText xml:space="preserve"> PAGEREF _Toc194925416 \h </w:instrText>
         </w:r>
         <w:r>
           <w:rPr>
@@ -2922,11 +2974,13 @@
         <w:rPr>
           <w:rFonts w:asciiTheme="minorHAnsi" w:eastAsiaTheme="minorEastAsia" w:hAnsiTheme="minorHAnsi"/>
           <w:noProof/>
-          <w:sz w:val="22"/>
+          <w:kern w:val="2"/>
+          <w:szCs w:val="24"/>
           <w:lang w:eastAsia="hu-HU"/>
+          <w14:ligatures w14:val="standardContextual"/>
         </w:rPr>
       </w:pPr>
-      <w:hyperlink w:anchor="_Toc194394930" w:history="1">
+      <w:hyperlink w:anchor="_Toc194925417" w:history="1">
         <w:r>
           <w:rPr>
             <w:rStyle w:val="Hiperhivatkozs"/>
@@ -2953,7 +3007,7 @@
             <w:noProof/>
             <w:webHidden/>
           </w:rPr>
-          <w:instrText xml:space="preserve"> PAGEREF _Toc194394930 \h </w:instrText>
+          <w:instrText xml:space="preserve"> PAGEREF _Toc194925417 \h </w:instrText>
         </w:r>
         <w:r>
           <w:rPr>
@@ -2993,11 +3047,13 @@
         <w:rPr>
           <w:rFonts w:asciiTheme="minorHAnsi" w:eastAsiaTheme="minorEastAsia" w:hAnsiTheme="minorHAnsi"/>
           <w:noProof/>
-          <w:sz w:val="22"/>
+          <w:kern w:val="2"/>
+          <w:szCs w:val="24"/>
           <w:lang w:eastAsia="hu-HU"/>
+          <w14:ligatures w14:val="standardContextual"/>
         </w:rPr>
       </w:pPr>
-      <w:hyperlink w:anchor="_Toc194394931" w:history="1">
+      <w:hyperlink w:anchor="_Toc194925418" w:history="1">
         <w:r>
           <w:rPr>
             <w:rStyle w:val="Hiperhivatkozs"/>
@@ -3024,7 +3080,7 @@
             <w:noProof/>
             <w:webHidden/>
           </w:rPr>
-          <w:instrText xml:space="preserve"> PAGEREF _Toc194394931 \h </w:instrText>
+          <w:instrText xml:space="preserve"> PAGEREF _Toc194925418 \h </w:instrText>
         </w:r>
         <w:r>
           <w:rPr>
@@ -3064,11 +3120,13 @@
         <w:rPr>
           <w:rFonts w:asciiTheme="minorHAnsi" w:eastAsiaTheme="minorEastAsia" w:hAnsiTheme="minorHAnsi"/>
           <w:noProof/>
-          <w:sz w:val="22"/>
+          <w:kern w:val="2"/>
+          <w:szCs w:val="24"/>
           <w:lang w:eastAsia="hu-HU"/>
+          <w14:ligatures w14:val="standardContextual"/>
         </w:rPr>
       </w:pPr>
-      <w:hyperlink w:anchor="_Toc194394932" w:history="1">
+      <w:hyperlink w:anchor="_Toc194925419" w:history="1">
         <w:r>
           <w:rPr>
             <w:rStyle w:val="Hiperhivatkozs"/>
@@ -3095,7 +3153,7 @@
             <w:noProof/>
             <w:webHidden/>
           </w:rPr>
-          <w:instrText xml:space="preserve"> PAGEREF _Toc194394932 \h </w:instrText>
+          <w:instrText xml:space="preserve"> PAGEREF _Toc194925419 \h </w:instrText>
         </w:r>
         <w:r>
           <w:rPr>
@@ -3135,11 +3193,13 @@
         <w:rPr>
           <w:rFonts w:asciiTheme="minorHAnsi" w:eastAsiaTheme="minorEastAsia" w:hAnsiTheme="minorHAnsi"/>
           <w:noProof/>
-          <w:sz w:val="22"/>
+          <w:kern w:val="2"/>
+          <w:szCs w:val="24"/>
           <w:lang w:eastAsia="hu-HU"/>
+          <w14:ligatures w14:val="standardContextual"/>
         </w:rPr>
       </w:pPr>
-      <w:hyperlink w:anchor="_Toc194394933" w:history="1">
+      <w:hyperlink w:anchor="_Toc194925420" w:history="1">
         <w:r>
           <w:rPr>
             <w:rStyle w:val="Hiperhivatkozs"/>
@@ -3166,7 +3226,7 @@
             <w:noProof/>
             <w:webHidden/>
           </w:rPr>
-          <w:instrText xml:space="preserve"> PAGEREF _Toc194394933 \h </w:instrText>
+          <w:instrText xml:space="preserve"> PAGEREF _Toc194925420 \h </w:instrText>
         </w:r>
         <w:r>
           <w:rPr>
@@ -3206,11 +3266,13 @@
         <w:rPr>
           <w:rFonts w:asciiTheme="minorHAnsi" w:eastAsiaTheme="minorEastAsia" w:hAnsiTheme="minorHAnsi"/>
           <w:noProof/>
-          <w:sz w:val="22"/>
+          <w:kern w:val="2"/>
+          <w:szCs w:val="24"/>
           <w:lang w:eastAsia="hu-HU"/>
+          <w14:ligatures w14:val="standardContextual"/>
         </w:rPr>
       </w:pPr>
-      <w:hyperlink w:anchor="_Toc194394934" w:history="1">
+      <w:hyperlink w:anchor="_Toc194925421" w:history="1">
         <w:r>
           <w:rPr>
             <w:rStyle w:val="Hiperhivatkozs"/>
@@ -3237,7 +3299,7 @@
             <w:noProof/>
             <w:webHidden/>
           </w:rPr>
-          <w:instrText xml:space="preserve"> PAGEREF _Toc194394934 \h </w:instrText>
+          <w:instrText xml:space="preserve"> PAGEREF _Toc194925421 \h </w:instrText>
         </w:r>
         <w:r>
           <w:rPr>
@@ -3277,11 +3339,13 @@
         <w:rPr>
           <w:rFonts w:asciiTheme="minorHAnsi" w:eastAsiaTheme="minorEastAsia" w:hAnsiTheme="minorHAnsi"/>
           <w:noProof/>
-          <w:sz w:val="22"/>
+          <w:kern w:val="2"/>
+          <w:szCs w:val="24"/>
           <w:lang w:eastAsia="hu-HU"/>
+          <w14:ligatures w14:val="standardContextual"/>
         </w:rPr>
       </w:pPr>
-      <w:hyperlink w:anchor="_Toc194394935" w:history="1">
+      <w:hyperlink w:anchor="_Toc194925422" w:history="1">
         <w:r>
           <w:rPr>
             <w:rStyle w:val="Hiperhivatkozs"/>
@@ -3308,7 +3372,7 @@
             <w:noProof/>
             <w:webHidden/>
           </w:rPr>
-          <w:instrText xml:space="preserve"> PAGEREF _Toc194394935 \h </w:instrText>
+          <w:instrText xml:space="preserve"> PAGEREF _Toc194925422 \h </w:instrText>
         </w:r>
         <w:r>
           <w:rPr>
@@ -3348,11 +3412,13 @@
         <w:rPr>
           <w:rFonts w:asciiTheme="minorHAnsi" w:eastAsiaTheme="minorEastAsia" w:hAnsiTheme="minorHAnsi"/>
           <w:noProof/>
-          <w:sz w:val="22"/>
+          <w:kern w:val="2"/>
+          <w:szCs w:val="24"/>
           <w:lang w:eastAsia="hu-HU"/>
+          <w14:ligatures w14:val="standardContextual"/>
         </w:rPr>
       </w:pPr>
-      <w:hyperlink w:anchor="_Toc194394936" w:history="1">
+      <w:hyperlink w:anchor="_Toc194925423" w:history="1">
         <w:r>
           <w:rPr>
             <w:rStyle w:val="Hiperhivatkozs"/>
@@ -3379,7 +3445,7 @@
             <w:noProof/>
             <w:webHidden/>
           </w:rPr>
-          <w:instrText xml:space="preserve"> PAGEREF _Toc194394936 \h </w:instrText>
+          <w:instrText xml:space="preserve"> PAGEREF _Toc194925423 \h </w:instrText>
         </w:r>
         <w:r>
           <w:rPr>
@@ -3419,11 +3485,13 @@
         <w:rPr>
           <w:rFonts w:asciiTheme="minorHAnsi" w:eastAsiaTheme="minorEastAsia" w:hAnsiTheme="minorHAnsi"/>
           <w:noProof/>
-          <w:sz w:val="22"/>
+          <w:kern w:val="2"/>
+          <w:szCs w:val="24"/>
           <w:lang w:eastAsia="hu-HU"/>
+          <w14:ligatures w14:val="standardContextual"/>
         </w:rPr>
       </w:pPr>
-      <w:hyperlink w:anchor="_Toc194394937" w:history="1">
+      <w:hyperlink w:anchor="_Toc194925424" w:history="1">
         <w:r>
           <w:rPr>
             <w:rStyle w:val="Hiperhivatkozs"/>
@@ -3450,7 +3518,7 @@
             <w:noProof/>
             <w:webHidden/>
           </w:rPr>
-          <w:instrText xml:space="preserve"> PAGEREF _Toc194394937 \h </w:instrText>
+          <w:instrText xml:space="preserve"> PAGEREF _Toc194925424 \h </w:instrText>
         </w:r>
         <w:r>
           <w:rPr>
@@ -3490,11 +3558,13 @@
         <w:rPr>
           <w:rFonts w:asciiTheme="minorHAnsi" w:eastAsiaTheme="minorEastAsia" w:hAnsiTheme="minorHAnsi"/>
           <w:noProof/>
-          <w:sz w:val="22"/>
+          <w:kern w:val="2"/>
+          <w:szCs w:val="24"/>
           <w:lang w:eastAsia="hu-HU"/>
+          <w14:ligatures w14:val="standardContextual"/>
         </w:rPr>
       </w:pPr>
-      <w:hyperlink w:anchor="_Toc194394938" w:history="1">
+      <w:hyperlink w:anchor="_Toc194925425" w:history="1">
         <w:r>
           <w:rPr>
             <w:rStyle w:val="Hiperhivatkozs"/>
@@ -3521,7 +3591,7 @@
             <w:noProof/>
             <w:webHidden/>
           </w:rPr>
-          <w:instrText xml:space="preserve"> PAGEREF _Toc194394938 \h </w:instrText>
+          <w:instrText xml:space="preserve"> PAGEREF _Toc194925425 \h </w:instrText>
         </w:r>
         <w:r>
           <w:rPr>
@@ -3561,11 +3631,13 @@
         <w:rPr>
           <w:rFonts w:asciiTheme="minorHAnsi" w:eastAsiaTheme="minorEastAsia" w:hAnsiTheme="minorHAnsi"/>
           <w:noProof/>
-          <w:sz w:val="22"/>
+          <w:kern w:val="2"/>
+          <w:szCs w:val="24"/>
           <w:lang w:eastAsia="hu-HU"/>
+          <w14:ligatures w14:val="standardContextual"/>
         </w:rPr>
       </w:pPr>
-      <w:hyperlink w:anchor="_Toc194394939" w:history="1">
+      <w:hyperlink w:anchor="_Toc194925426" w:history="1">
         <w:r>
           <w:rPr>
             <w:rStyle w:val="Hiperhivatkozs"/>
@@ -3592,7 +3664,7 @@
             <w:noProof/>
             <w:webHidden/>
           </w:rPr>
-          <w:instrText xml:space="preserve"> PAGEREF _Toc194394939 \h </w:instrText>
+          <w:instrText xml:space="preserve"> PAGEREF _Toc194925426 \h </w:instrText>
         </w:r>
         <w:r>
           <w:rPr>
@@ -3632,11 +3704,13 @@
         <w:rPr>
           <w:rFonts w:asciiTheme="minorHAnsi" w:eastAsiaTheme="minorEastAsia" w:hAnsiTheme="minorHAnsi"/>
           <w:noProof/>
-          <w:sz w:val="22"/>
+          <w:kern w:val="2"/>
+          <w:szCs w:val="24"/>
           <w:lang w:eastAsia="hu-HU"/>
+          <w14:ligatures w14:val="standardContextual"/>
         </w:rPr>
       </w:pPr>
-      <w:hyperlink w:anchor="_Toc194394940" w:history="1">
+      <w:hyperlink w:anchor="_Toc194925427" w:history="1">
         <w:r>
           <w:rPr>
             <w:rStyle w:val="Hiperhivatkozs"/>
@@ -3663,7 +3737,7 @@
             <w:noProof/>
             <w:webHidden/>
           </w:rPr>
-          <w:instrText xml:space="preserve"> PAGEREF _Toc194394940 \h </w:instrText>
+          <w:instrText xml:space="preserve"> PAGEREF _Toc194925427 \h </w:instrText>
         </w:r>
         <w:r>
           <w:rPr>
@@ -3684,6 +3758,663 @@
             <w:webHidden/>
           </w:rPr>
           <w:t>35</w:t>
+        </w:r>
+        <w:r>
+          <w:rPr>
+            <w:noProof/>
+            <w:webHidden/>
+          </w:rPr>
+          <w:fldChar w:fldCharType="end"/>
+        </w:r>
+      </w:hyperlink>
+    </w:p>
+    <w:p>
+      <w:pPr>
+        <w:pStyle w:val="TJ3"/>
+        <w:tabs>
+          <w:tab w:val="right" w:leader="dot" w:pos="8493"/>
+        </w:tabs>
+        <w:rPr>
+          <w:rFonts w:asciiTheme="minorHAnsi" w:eastAsiaTheme="minorEastAsia" w:hAnsiTheme="minorHAnsi"/>
+          <w:noProof/>
+          <w:kern w:val="2"/>
+          <w:szCs w:val="24"/>
+          <w:lang w:eastAsia="hu-HU"/>
+          <w14:ligatures w14:val="standardContextual"/>
+        </w:rPr>
+      </w:pPr>
+      <w:hyperlink w:anchor="_Toc194925428" w:history="1">
+        <w:r>
+          <w:rPr>
+            <w:rStyle w:val="Hiperhivatkozs"/>
+            <w:noProof/>
+          </w:rPr>
+          <w:t>2.6.1. MainNode.cs</w:t>
+        </w:r>
+        <w:r>
+          <w:rPr>
+            <w:noProof/>
+            <w:webHidden/>
+          </w:rPr>
+          <w:tab/>
+        </w:r>
+        <w:r>
+          <w:rPr>
+            <w:noProof/>
+            <w:webHidden/>
+          </w:rPr>
+          <w:fldChar w:fldCharType="begin"/>
+        </w:r>
+        <w:r>
+          <w:rPr>
+            <w:noProof/>
+            <w:webHidden/>
+          </w:rPr>
+          <w:instrText xml:space="preserve"> PAGEREF _Toc194925428 \h </w:instrText>
+        </w:r>
+        <w:r>
+          <w:rPr>
+            <w:noProof/>
+            <w:webHidden/>
+          </w:rPr>
+        </w:r>
+        <w:r>
+          <w:rPr>
+            <w:noProof/>
+            <w:webHidden/>
+          </w:rPr>
+          <w:fldChar w:fldCharType="separate"/>
+        </w:r>
+        <w:r>
+          <w:rPr>
+            <w:noProof/>
+            <w:webHidden/>
+          </w:rPr>
+          <w:t>35</w:t>
+        </w:r>
+        <w:r>
+          <w:rPr>
+            <w:noProof/>
+            <w:webHidden/>
+          </w:rPr>
+          <w:fldChar w:fldCharType="end"/>
+        </w:r>
+      </w:hyperlink>
+    </w:p>
+    <w:p>
+      <w:pPr>
+        <w:pStyle w:val="TJ3"/>
+        <w:tabs>
+          <w:tab w:val="right" w:leader="dot" w:pos="8493"/>
+        </w:tabs>
+        <w:rPr>
+          <w:rFonts w:asciiTheme="minorHAnsi" w:eastAsiaTheme="minorEastAsia" w:hAnsiTheme="minorHAnsi"/>
+          <w:noProof/>
+          <w:kern w:val="2"/>
+          <w:szCs w:val="24"/>
+          <w:lang w:eastAsia="hu-HU"/>
+          <w14:ligatures w14:val="standardContextual"/>
+        </w:rPr>
+      </w:pPr>
+      <w:hyperlink w:anchor="_Toc194925429" w:history="1">
+        <w:r>
+          <w:rPr>
+            <w:rStyle w:val="Hiperhivatkozs"/>
+            <w:noProof/>
+          </w:rPr>
+          <w:t>2.6.2. A Game mappa</w:t>
+        </w:r>
+        <w:r>
+          <w:rPr>
+            <w:noProof/>
+            <w:webHidden/>
+          </w:rPr>
+          <w:tab/>
+        </w:r>
+        <w:r>
+          <w:rPr>
+            <w:noProof/>
+            <w:webHidden/>
+          </w:rPr>
+          <w:fldChar w:fldCharType="begin"/>
+        </w:r>
+        <w:r>
+          <w:rPr>
+            <w:noProof/>
+            <w:webHidden/>
+          </w:rPr>
+          <w:instrText xml:space="preserve"> PAGEREF _Toc194925429 \h </w:instrText>
+        </w:r>
+        <w:r>
+          <w:rPr>
+            <w:noProof/>
+            <w:webHidden/>
+          </w:rPr>
+        </w:r>
+        <w:r>
+          <w:rPr>
+            <w:noProof/>
+            <w:webHidden/>
+          </w:rPr>
+          <w:fldChar w:fldCharType="separate"/>
+        </w:r>
+        <w:r>
+          <w:rPr>
+            <w:noProof/>
+            <w:webHidden/>
+          </w:rPr>
+          <w:t>35</w:t>
+        </w:r>
+        <w:r>
+          <w:rPr>
+            <w:noProof/>
+            <w:webHidden/>
+          </w:rPr>
+          <w:fldChar w:fldCharType="end"/>
+        </w:r>
+      </w:hyperlink>
+    </w:p>
+    <w:p>
+      <w:pPr>
+        <w:pStyle w:val="TJ3"/>
+        <w:tabs>
+          <w:tab w:val="right" w:leader="dot" w:pos="8493"/>
+        </w:tabs>
+        <w:rPr>
+          <w:rFonts w:asciiTheme="minorHAnsi" w:eastAsiaTheme="minorEastAsia" w:hAnsiTheme="minorHAnsi"/>
+          <w:noProof/>
+          <w:kern w:val="2"/>
+          <w:szCs w:val="24"/>
+          <w:lang w:eastAsia="hu-HU"/>
+          <w14:ligatures w14:val="standardContextual"/>
+        </w:rPr>
+      </w:pPr>
+      <w:hyperlink w:anchor="_Toc194925430" w:history="1">
+        <w:r>
+          <w:rPr>
+            <w:rStyle w:val="Hiperhivatkozs"/>
+            <w:noProof/>
+          </w:rPr>
+          <w:t>2.6.3. A Game\Enemies mappa</w:t>
+        </w:r>
+        <w:r>
+          <w:rPr>
+            <w:noProof/>
+            <w:webHidden/>
+          </w:rPr>
+          <w:tab/>
+        </w:r>
+        <w:r>
+          <w:rPr>
+            <w:noProof/>
+            <w:webHidden/>
+          </w:rPr>
+          <w:fldChar w:fldCharType="begin"/>
+        </w:r>
+        <w:r>
+          <w:rPr>
+            <w:noProof/>
+            <w:webHidden/>
+          </w:rPr>
+          <w:instrText xml:space="preserve"> PAGEREF _Toc194925430 \h </w:instrText>
+        </w:r>
+        <w:r>
+          <w:rPr>
+            <w:noProof/>
+            <w:webHidden/>
+          </w:rPr>
+        </w:r>
+        <w:r>
+          <w:rPr>
+            <w:noProof/>
+            <w:webHidden/>
+          </w:rPr>
+          <w:fldChar w:fldCharType="separate"/>
+        </w:r>
+        <w:r>
+          <w:rPr>
+            <w:noProof/>
+            <w:webHidden/>
+          </w:rPr>
+          <w:t>36</w:t>
+        </w:r>
+        <w:r>
+          <w:rPr>
+            <w:noProof/>
+            <w:webHidden/>
+          </w:rPr>
+          <w:fldChar w:fldCharType="end"/>
+        </w:r>
+      </w:hyperlink>
+    </w:p>
+    <w:p>
+      <w:pPr>
+        <w:pStyle w:val="TJ3"/>
+        <w:tabs>
+          <w:tab w:val="right" w:leader="dot" w:pos="8493"/>
+        </w:tabs>
+        <w:rPr>
+          <w:rFonts w:asciiTheme="minorHAnsi" w:eastAsiaTheme="minorEastAsia" w:hAnsiTheme="minorHAnsi"/>
+          <w:noProof/>
+          <w:kern w:val="2"/>
+          <w:szCs w:val="24"/>
+          <w:lang w:eastAsia="hu-HU"/>
+          <w14:ligatures w14:val="standardContextual"/>
+        </w:rPr>
+      </w:pPr>
+      <w:hyperlink w:anchor="_Toc194925431" w:history="1">
+        <w:r>
+          <w:rPr>
+            <w:rStyle w:val="Hiperhivatkozs"/>
+            <w:noProof/>
+          </w:rPr>
+          <w:t>2.6.4. A Game\Enemies\Bosses mappa</w:t>
+        </w:r>
+        <w:r>
+          <w:rPr>
+            <w:noProof/>
+            <w:webHidden/>
+          </w:rPr>
+          <w:tab/>
+        </w:r>
+        <w:r>
+          <w:rPr>
+            <w:noProof/>
+            <w:webHidden/>
+          </w:rPr>
+          <w:fldChar w:fldCharType="begin"/>
+        </w:r>
+        <w:r>
+          <w:rPr>
+            <w:noProof/>
+            <w:webHidden/>
+          </w:rPr>
+          <w:instrText xml:space="preserve"> PAGEREF _Toc194925431 \h </w:instrText>
+        </w:r>
+        <w:r>
+          <w:rPr>
+            <w:noProof/>
+            <w:webHidden/>
+          </w:rPr>
+        </w:r>
+        <w:r>
+          <w:rPr>
+            <w:noProof/>
+            <w:webHidden/>
+          </w:rPr>
+          <w:fldChar w:fldCharType="separate"/>
+        </w:r>
+        <w:r>
+          <w:rPr>
+            <w:noProof/>
+            <w:webHidden/>
+          </w:rPr>
+          <w:t>36</w:t>
+        </w:r>
+        <w:r>
+          <w:rPr>
+            <w:noProof/>
+            <w:webHidden/>
+          </w:rPr>
+          <w:fldChar w:fldCharType="end"/>
+        </w:r>
+      </w:hyperlink>
+    </w:p>
+    <w:p>
+      <w:pPr>
+        <w:pStyle w:val="TJ3"/>
+        <w:tabs>
+          <w:tab w:val="right" w:leader="dot" w:pos="8493"/>
+        </w:tabs>
+        <w:rPr>
+          <w:rFonts w:asciiTheme="minorHAnsi" w:eastAsiaTheme="minorEastAsia" w:hAnsiTheme="minorHAnsi"/>
+          <w:noProof/>
+          <w:kern w:val="2"/>
+          <w:szCs w:val="24"/>
+          <w:lang w:eastAsia="hu-HU"/>
+          <w14:ligatures w14:val="standardContextual"/>
+        </w:rPr>
+      </w:pPr>
+      <w:hyperlink w:anchor="_Toc194925432" w:history="1">
+        <w:r>
+          <w:rPr>
+            <w:rStyle w:val="Hiperhivatkozs"/>
+            <w:noProof/>
+          </w:rPr>
+          <w:t>2.6.5. A Game\Enemies\Projectiles mappa</w:t>
+        </w:r>
+        <w:r>
+          <w:rPr>
+            <w:noProof/>
+            <w:webHidden/>
+          </w:rPr>
+          <w:tab/>
+        </w:r>
+        <w:r>
+          <w:rPr>
+            <w:noProof/>
+            <w:webHidden/>
+          </w:rPr>
+          <w:fldChar w:fldCharType="begin"/>
+        </w:r>
+        <w:r>
+          <w:rPr>
+            <w:noProof/>
+            <w:webHidden/>
+          </w:rPr>
+          <w:instrText xml:space="preserve"> PAGEREF _Toc194925432 \h </w:instrText>
+        </w:r>
+        <w:r>
+          <w:rPr>
+            <w:noProof/>
+            <w:webHidden/>
+          </w:rPr>
+        </w:r>
+        <w:r>
+          <w:rPr>
+            <w:noProof/>
+            <w:webHidden/>
+          </w:rPr>
+          <w:fldChar w:fldCharType="separate"/>
+        </w:r>
+        <w:r>
+          <w:rPr>
+            <w:noProof/>
+            <w:webHidden/>
+          </w:rPr>
+          <w:t>36</w:t>
+        </w:r>
+        <w:r>
+          <w:rPr>
+            <w:noProof/>
+            <w:webHidden/>
+          </w:rPr>
+          <w:fldChar w:fldCharType="end"/>
+        </w:r>
+      </w:hyperlink>
+    </w:p>
+    <w:p>
+      <w:pPr>
+        <w:pStyle w:val="TJ3"/>
+        <w:tabs>
+          <w:tab w:val="right" w:leader="dot" w:pos="8493"/>
+        </w:tabs>
+        <w:rPr>
+          <w:rFonts w:asciiTheme="minorHAnsi" w:eastAsiaTheme="minorEastAsia" w:hAnsiTheme="minorHAnsi"/>
+          <w:noProof/>
+          <w:kern w:val="2"/>
+          <w:szCs w:val="24"/>
+          <w:lang w:eastAsia="hu-HU"/>
+          <w14:ligatures w14:val="standardContextual"/>
+        </w:rPr>
+      </w:pPr>
+      <w:hyperlink w:anchor="_Toc194925433" w:history="1">
+        <w:r>
+          <w:rPr>
+            <w:rStyle w:val="Hiperhivatkozs"/>
+            <w:noProof/>
+          </w:rPr>
+          <w:t>2.6.6. A Globals mappa</w:t>
+        </w:r>
+        <w:r>
+          <w:rPr>
+            <w:noProof/>
+            <w:webHidden/>
+          </w:rPr>
+          <w:tab/>
+        </w:r>
+        <w:r>
+          <w:rPr>
+            <w:noProof/>
+            <w:webHidden/>
+          </w:rPr>
+          <w:fldChar w:fldCharType="begin"/>
+        </w:r>
+        <w:r>
+          <w:rPr>
+            <w:noProof/>
+            <w:webHidden/>
+          </w:rPr>
+          <w:instrText xml:space="preserve"> PAGEREF _Toc194925433 \h </w:instrText>
+        </w:r>
+        <w:r>
+          <w:rPr>
+            <w:noProof/>
+            <w:webHidden/>
+          </w:rPr>
+        </w:r>
+        <w:r>
+          <w:rPr>
+            <w:noProof/>
+            <w:webHidden/>
+          </w:rPr>
+          <w:fldChar w:fldCharType="separate"/>
+        </w:r>
+        <w:r>
+          <w:rPr>
+            <w:noProof/>
+            <w:webHidden/>
+          </w:rPr>
+          <w:t>36</w:t>
+        </w:r>
+        <w:r>
+          <w:rPr>
+            <w:noProof/>
+            <w:webHidden/>
+          </w:rPr>
+          <w:fldChar w:fldCharType="end"/>
+        </w:r>
+      </w:hyperlink>
+    </w:p>
+    <w:p>
+      <w:pPr>
+        <w:pStyle w:val="TJ3"/>
+        <w:tabs>
+          <w:tab w:val="right" w:leader="dot" w:pos="8493"/>
+        </w:tabs>
+        <w:rPr>
+          <w:rFonts w:asciiTheme="minorHAnsi" w:eastAsiaTheme="minorEastAsia" w:hAnsiTheme="minorHAnsi"/>
+          <w:noProof/>
+          <w:kern w:val="2"/>
+          <w:szCs w:val="24"/>
+          <w:lang w:eastAsia="hu-HU"/>
+          <w14:ligatures w14:val="standardContextual"/>
+        </w:rPr>
+      </w:pPr>
+      <w:hyperlink w:anchor="_Toc194925434" w:history="1">
+        <w:r>
+          <w:rPr>
+            <w:rStyle w:val="Hiperhivatkozs"/>
+            <w:noProof/>
+          </w:rPr>
+          <w:t>2.6.7. A Maps mappa</w:t>
+        </w:r>
+        <w:r>
+          <w:rPr>
+            <w:noProof/>
+            <w:webHidden/>
+          </w:rPr>
+          <w:tab/>
+        </w:r>
+        <w:r>
+          <w:rPr>
+            <w:noProof/>
+            <w:webHidden/>
+          </w:rPr>
+          <w:fldChar w:fldCharType="begin"/>
+        </w:r>
+        <w:r>
+          <w:rPr>
+            <w:noProof/>
+            <w:webHidden/>
+          </w:rPr>
+          <w:instrText xml:space="preserve"> PAGEREF _Toc194925434 \h </w:instrText>
+        </w:r>
+        <w:r>
+          <w:rPr>
+            <w:noProof/>
+            <w:webHidden/>
+          </w:rPr>
+        </w:r>
+        <w:r>
+          <w:rPr>
+            <w:noProof/>
+            <w:webHidden/>
+          </w:rPr>
+          <w:fldChar w:fldCharType="separate"/>
+        </w:r>
+        <w:r>
+          <w:rPr>
+            <w:noProof/>
+            <w:webHidden/>
+          </w:rPr>
+          <w:t>36</w:t>
+        </w:r>
+        <w:r>
+          <w:rPr>
+            <w:noProof/>
+            <w:webHidden/>
+          </w:rPr>
+          <w:fldChar w:fldCharType="end"/>
+        </w:r>
+      </w:hyperlink>
+    </w:p>
+    <w:p>
+      <w:pPr>
+        <w:pStyle w:val="TJ3"/>
+        <w:tabs>
+          <w:tab w:val="right" w:leader="dot" w:pos="8493"/>
+        </w:tabs>
+        <w:rPr>
+          <w:rFonts w:asciiTheme="minorHAnsi" w:eastAsiaTheme="minorEastAsia" w:hAnsiTheme="minorHAnsi"/>
+          <w:noProof/>
+          <w:kern w:val="2"/>
+          <w:szCs w:val="24"/>
+          <w:lang w:eastAsia="hu-HU"/>
+          <w14:ligatures w14:val="standardContextual"/>
+        </w:rPr>
+      </w:pPr>
+      <w:hyperlink w:anchor="_Toc194925435" w:history="1">
+        <w:r>
+          <w:rPr>
+            <w:rStyle w:val="Hiperhivatkozs"/>
+            <w:noProof/>
+          </w:rPr>
+          <w:t>2.6.8. A Mechanics mappa</w:t>
+        </w:r>
+        <w:r>
+          <w:rPr>
+            <w:noProof/>
+            <w:webHidden/>
+          </w:rPr>
+          <w:tab/>
+        </w:r>
+        <w:r>
+          <w:rPr>
+            <w:noProof/>
+            <w:webHidden/>
+          </w:rPr>
+          <w:fldChar w:fldCharType="begin"/>
+        </w:r>
+        <w:r>
+          <w:rPr>
+            <w:noProof/>
+            <w:webHidden/>
+          </w:rPr>
+          <w:instrText xml:space="preserve"> PAGEREF _Toc194925435 \h </w:instrText>
+        </w:r>
+        <w:r>
+          <w:rPr>
+            <w:noProof/>
+            <w:webHidden/>
+          </w:rPr>
+        </w:r>
+        <w:r>
+          <w:rPr>
+            <w:noProof/>
+            <w:webHidden/>
+          </w:rPr>
+          <w:fldChar w:fldCharType="separate"/>
+        </w:r>
+        <w:r>
+          <w:rPr>
+            <w:noProof/>
+            <w:webHidden/>
+          </w:rPr>
+          <w:t>36</w:t>
+        </w:r>
+        <w:r>
+          <w:rPr>
+            <w:noProof/>
+            <w:webHidden/>
+          </w:rPr>
+          <w:fldChar w:fldCharType="end"/>
+        </w:r>
+      </w:hyperlink>
+    </w:p>
+    <w:p>
+      <w:pPr>
+        <w:pStyle w:val="TJ3"/>
+        <w:tabs>
+          <w:tab w:val="right" w:leader="dot" w:pos="8493"/>
+        </w:tabs>
+        <w:rPr>
+          <w:rFonts w:asciiTheme="minorHAnsi" w:eastAsiaTheme="minorEastAsia" w:hAnsiTheme="minorHAnsi"/>
+          <w:noProof/>
+          <w:kern w:val="2"/>
+          <w:szCs w:val="24"/>
+          <w:lang w:eastAsia="hu-HU"/>
+          <w14:ligatures w14:val="standardContextual"/>
+        </w:rPr>
+      </w:pPr>
+      <w:hyperlink w:anchor="_Toc194925436" w:history="1">
+        <w:r>
+          <w:rPr>
+            <w:rStyle w:val="Hiperhivatkozs"/>
+            <w:noProof/>
+          </w:rPr>
+          <w:t>2.6.9. A Menus mappa</w:t>
+        </w:r>
+        <w:r>
+          <w:rPr>
+            <w:noProof/>
+            <w:webHidden/>
+          </w:rPr>
+          <w:tab/>
+        </w:r>
+        <w:r>
+          <w:rPr>
+            <w:noProof/>
+            <w:webHidden/>
+          </w:rPr>
+          <w:fldChar w:fldCharType="begin"/>
+        </w:r>
+        <w:r>
+          <w:rPr>
+            <w:noProof/>
+            <w:webHidden/>
+          </w:rPr>
+          <w:instrText xml:space="preserve"> PAGEREF _Toc194925436 \h </w:instrText>
+        </w:r>
+        <w:r>
+          <w:rPr>
+            <w:noProof/>
+            <w:webHidden/>
+          </w:rPr>
+        </w:r>
+        <w:r>
+          <w:rPr>
+            <w:noProof/>
+            <w:webHidden/>
+          </w:rPr>
+          <w:fldChar w:fldCharType="separate"/>
+        </w:r>
+        <w:r>
+          <w:rPr>
+            <w:noProof/>
+            <w:webHidden/>
+          </w:rPr>
+          <w:t>36</w:t>
         </w:r>
         <w:r>
           <w:rPr>
@@ -3703,11 +4434,13 @@
         <w:rPr>
           <w:rFonts w:asciiTheme="minorHAnsi" w:eastAsiaTheme="minorEastAsia" w:hAnsiTheme="minorHAnsi"/>
           <w:noProof/>
-          <w:sz w:val="22"/>
+          <w:kern w:val="2"/>
+          <w:szCs w:val="24"/>
           <w:lang w:eastAsia="hu-HU"/>
+          <w14:ligatures w14:val="standardContextual"/>
         </w:rPr>
       </w:pPr>
-      <w:hyperlink w:anchor="_Toc194394941" w:history="1">
+      <w:hyperlink w:anchor="_Toc194925437" w:history="1">
         <w:r>
           <w:rPr>
             <w:rStyle w:val="Hiperhivatkozs"/>
@@ -3734,7 +4467,7 @@
             <w:noProof/>
             <w:webHidden/>
           </w:rPr>
-          <w:instrText xml:space="preserve"> PAGEREF _Toc194394941 \h </w:instrText>
+          <w:instrText xml:space="preserve"> PAGEREF _Toc194925437 \h </w:instrText>
         </w:r>
         <w:r>
           <w:rPr>
@@ -3754,7 +4487,7 @@
             <w:noProof/>
             <w:webHidden/>
           </w:rPr>
-          <w:t>36</w:t>
+          <w:t>37</w:t>
         </w:r>
         <w:r>
           <w:rPr>
@@ -3774,11 +4507,13 @@
         <w:rPr>
           <w:rFonts w:asciiTheme="minorHAnsi" w:eastAsiaTheme="minorEastAsia" w:hAnsiTheme="minorHAnsi"/>
           <w:noProof/>
-          <w:sz w:val="22"/>
+          <w:kern w:val="2"/>
+          <w:szCs w:val="24"/>
           <w:lang w:eastAsia="hu-HU"/>
+          <w14:ligatures w14:val="standardContextual"/>
         </w:rPr>
       </w:pPr>
-      <w:hyperlink w:anchor="_Toc194394942" w:history="1">
+      <w:hyperlink w:anchor="_Toc194925438" w:history="1">
         <w:r>
           <w:rPr>
             <w:rStyle w:val="Hiperhivatkozs"/>
@@ -3805,7 +4540,7 @@
             <w:noProof/>
             <w:webHidden/>
           </w:rPr>
-          <w:instrText xml:space="preserve"> PAGEREF _Toc194394942 \h </w:instrText>
+          <w:instrText xml:space="preserve"> PAGEREF _Toc194925438 \h </w:instrText>
         </w:r>
         <w:r>
           <w:rPr>
@@ -3825,7 +4560,7 @@
             <w:noProof/>
             <w:webHidden/>
           </w:rPr>
-          <w:t>36</w:t>
+          <w:t>37</w:t>
         </w:r>
         <w:r>
           <w:rPr>
@@ -3845,11 +4580,13 @@
         <w:rPr>
           <w:rFonts w:asciiTheme="minorHAnsi" w:eastAsiaTheme="minorEastAsia" w:hAnsiTheme="minorHAnsi"/>
           <w:noProof/>
-          <w:sz w:val="22"/>
+          <w:kern w:val="2"/>
+          <w:szCs w:val="24"/>
           <w:lang w:eastAsia="hu-HU"/>
+          <w14:ligatures w14:val="standardContextual"/>
         </w:rPr>
       </w:pPr>
-      <w:hyperlink w:anchor="_Toc194394943" w:history="1">
+      <w:hyperlink w:anchor="_Toc194925439" w:history="1">
         <w:r>
           <w:rPr>
             <w:rStyle w:val="Hiperhivatkozs"/>
@@ -3876,7 +4613,7 @@
             <w:noProof/>
             <w:webHidden/>
           </w:rPr>
-          <w:instrText xml:space="preserve"> PAGEREF _Toc194394943 \h </w:instrText>
+          <w:instrText xml:space="preserve"> PAGEREF _Toc194925439 \h </w:instrText>
         </w:r>
         <w:r>
           <w:rPr>
@@ -3896,7 +4633,7 @@
             <w:noProof/>
             <w:webHidden/>
           </w:rPr>
-          <w:t>36</w:t>
+          <w:t>37</w:t>
         </w:r>
         <w:r>
           <w:rPr>
@@ -3916,11 +4653,13 @@
         <w:rPr>
           <w:rFonts w:asciiTheme="minorHAnsi" w:eastAsiaTheme="minorEastAsia" w:hAnsiTheme="minorHAnsi"/>
           <w:noProof/>
-          <w:sz w:val="22"/>
+          <w:kern w:val="2"/>
+          <w:szCs w:val="24"/>
           <w:lang w:eastAsia="hu-HU"/>
+          <w14:ligatures w14:val="standardContextual"/>
         </w:rPr>
       </w:pPr>
-      <w:hyperlink w:anchor="_Toc194394944" w:history="1">
+      <w:hyperlink w:anchor="_Toc194925440" w:history="1">
         <w:r>
           <w:rPr>
             <w:rStyle w:val="Hiperhivatkozs"/>
@@ -3947,7 +4686,7 @@
             <w:noProof/>
             <w:webHidden/>
           </w:rPr>
-          <w:instrText xml:space="preserve"> PAGEREF _Toc194394944 \h </w:instrText>
+          <w:instrText xml:space="preserve"> PAGEREF _Toc194925440 \h </w:instrText>
         </w:r>
         <w:r>
           <w:rPr>
@@ -3967,7 +4706,7 @@
             <w:noProof/>
             <w:webHidden/>
           </w:rPr>
-          <w:t>36</w:t>
+          <w:t>37</w:t>
         </w:r>
         <w:r>
           <w:rPr>
@@ -3987,11 +4726,13 @@
         <w:rPr>
           <w:rFonts w:asciiTheme="minorHAnsi" w:eastAsiaTheme="minorEastAsia" w:hAnsiTheme="minorHAnsi"/>
           <w:noProof/>
-          <w:sz w:val="22"/>
+          <w:kern w:val="2"/>
+          <w:szCs w:val="24"/>
           <w:lang w:eastAsia="hu-HU"/>
+          <w14:ligatures w14:val="standardContextual"/>
         </w:rPr>
       </w:pPr>
-      <w:hyperlink w:anchor="_Toc194394945" w:history="1">
+      <w:hyperlink w:anchor="_Toc194925441" w:history="1">
         <w:r>
           <w:rPr>
             <w:rStyle w:val="Hiperhivatkozs"/>
@@ -4018,7 +4759,7 @@
             <w:noProof/>
             <w:webHidden/>
           </w:rPr>
-          <w:instrText xml:space="preserve"> PAGEREF _Toc194394945 \h </w:instrText>
+          <w:instrText xml:space="preserve"> PAGEREF _Toc194925441 \h </w:instrText>
         </w:r>
         <w:r>
           <w:rPr>
@@ -4038,7 +4779,7 @@
             <w:noProof/>
             <w:webHidden/>
           </w:rPr>
-          <w:t>37</w:t>
+          <w:t>38</w:t>
         </w:r>
         <w:r>
           <w:rPr>
@@ -4058,11 +4799,13 @@
         <w:rPr>
           <w:rFonts w:asciiTheme="minorHAnsi" w:eastAsiaTheme="minorEastAsia" w:hAnsiTheme="minorHAnsi" w:cstheme="minorBidi"/>
           <w:noProof/>
-          <w:sz w:val="22"/>
+          <w:kern w:val="2"/>
+          <w:szCs w:val="24"/>
           <w:lang w:eastAsia="hu-HU"/>
+          <w14:ligatures w14:val="standardContextual"/>
         </w:rPr>
       </w:pPr>
-      <w:hyperlink w:anchor="_Toc194394946" w:history="1">
+      <w:hyperlink w:anchor="_Toc194925442" w:history="1">
         <w:r>
           <w:rPr>
             <w:rStyle w:val="Hiperhivatkozs"/>
@@ -4089,7 +4832,7 @@
             <w:noProof/>
             <w:webHidden/>
           </w:rPr>
-          <w:instrText xml:space="preserve"> PAGEREF _Toc194394946 \h </w:instrText>
+          <w:instrText xml:space="preserve"> PAGEREF _Toc194925442 \h </w:instrText>
         </w:r>
         <w:r>
           <w:rPr>
@@ -4109,7 +4852,7 @@
             <w:noProof/>
             <w:webHidden/>
           </w:rPr>
-          <w:t>38</w:t>
+          <w:t>39</w:t>
         </w:r>
         <w:r>
           <w:rPr>
@@ -4129,11 +4872,13 @@
         <w:rPr>
           <w:rFonts w:asciiTheme="minorHAnsi" w:eastAsiaTheme="minorEastAsia" w:hAnsiTheme="minorHAnsi"/>
           <w:noProof/>
-          <w:sz w:val="22"/>
+          <w:kern w:val="2"/>
+          <w:szCs w:val="24"/>
           <w:lang w:eastAsia="hu-HU"/>
+          <w14:ligatures w14:val="standardContextual"/>
         </w:rPr>
       </w:pPr>
-      <w:hyperlink w:anchor="_Toc194394947" w:history="1">
+      <w:hyperlink w:anchor="_Toc194925443" w:history="1">
         <w:r>
           <w:rPr>
             <w:rStyle w:val="Hiperhivatkozs"/>
@@ -4160,7 +4905,7 @@
             <w:noProof/>
             <w:webHidden/>
           </w:rPr>
-          <w:instrText xml:space="preserve"> PAGEREF _Toc194394947 \h </w:instrText>
+          <w:instrText xml:space="preserve"> PAGEREF _Toc194925443 \h </w:instrText>
         </w:r>
         <w:r>
           <w:rPr>
@@ -4180,7 +4925,7 @@
             <w:noProof/>
             <w:webHidden/>
           </w:rPr>
-          <w:t>38</w:t>
+          <w:t>39</w:t>
         </w:r>
         <w:r>
           <w:rPr>
@@ -4200,11 +4945,13 @@
         <w:rPr>
           <w:rFonts w:asciiTheme="minorHAnsi" w:eastAsiaTheme="minorEastAsia" w:hAnsiTheme="minorHAnsi"/>
           <w:noProof/>
-          <w:sz w:val="22"/>
+          <w:kern w:val="2"/>
+          <w:szCs w:val="24"/>
           <w:lang w:eastAsia="hu-HU"/>
+          <w14:ligatures w14:val="standardContextual"/>
         </w:rPr>
       </w:pPr>
-      <w:hyperlink w:anchor="_Toc194394948" w:history="1">
+      <w:hyperlink w:anchor="_Toc194925444" w:history="1">
         <w:r>
           <w:rPr>
             <w:rStyle w:val="Hiperhivatkozs"/>
@@ -4231,7 +4978,7 @@
             <w:noProof/>
             <w:webHidden/>
           </w:rPr>
-          <w:instrText xml:space="preserve"> PAGEREF _Toc194394948 \h </w:instrText>
+          <w:instrText xml:space="preserve"> PAGEREF _Toc194925444 \h </w:instrText>
         </w:r>
         <w:r>
           <w:rPr>
@@ -4251,7 +4998,7 @@
             <w:noProof/>
             <w:webHidden/>
           </w:rPr>
-          <w:t>39</w:t>
+          <w:t>40</w:t>
         </w:r>
         <w:r>
           <w:rPr>
@@ -4271,11 +5018,13 @@
         <w:rPr>
           <w:rFonts w:asciiTheme="minorHAnsi" w:eastAsiaTheme="minorEastAsia" w:hAnsiTheme="minorHAnsi"/>
           <w:noProof/>
-          <w:sz w:val="22"/>
+          <w:kern w:val="2"/>
+          <w:szCs w:val="24"/>
           <w:lang w:eastAsia="hu-HU"/>
+          <w14:ligatures w14:val="standardContextual"/>
         </w:rPr>
       </w:pPr>
-      <w:hyperlink w:anchor="_Toc194394949" w:history="1">
+      <w:hyperlink w:anchor="_Toc194925445" w:history="1">
         <w:r>
           <w:rPr>
             <w:rStyle w:val="Hiperhivatkozs"/>
@@ -4302,7 +5051,7 @@
             <w:noProof/>
             <w:webHidden/>
           </w:rPr>
-          <w:instrText xml:space="preserve"> PAGEREF _Toc194394949 \h </w:instrText>
+          <w:instrText xml:space="preserve"> PAGEREF _Toc194925445 \h </w:instrText>
         </w:r>
         <w:r>
           <w:rPr>
@@ -4322,7 +5071,7 @@
             <w:noProof/>
             <w:webHidden/>
           </w:rPr>
-          <w:t>39</w:t>
+          <w:t>40</w:t>
         </w:r>
         <w:r>
           <w:rPr>
@@ -4342,11 +5091,13 @@
         <w:rPr>
           <w:rFonts w:asciiTheme="minorHAnsi" w:eastAsiaTheme="minorEastAsia" w:hAnsiTheme="minorHAnsi"/>
           <w:noProof/>
-          <w:sz w:val="22"/>
+          <w:kern w:val="2"/>
+          <w:szCs w:val="24"/>
           <w:lang w:eastAsia="hu-HU"/>
+          <w14:ligatures w14:val="standardContextual"/>
         </w:rPr>
       </w:pPr>
-      <w:hyperlink w:anchor="_Toc194394950" w:history="1">
+      <w:hyperlink w:anchor="_Toc194925446" w:history="1">
         <w:r>
           <w:rPr>
             <w:rStyle w:val="Hiperhivatkozs"/>
@@ -4373,7 +5124,7 @@
             <w:noProof/>
             <w:webHidden/>
           </w:rPr>
-          <w:instrText xml:space="preserve"> PAGEREF _Toc194394950 \h </w:instrText>
+          <w:instrText xml:space="preserve"> PAGEREF _Toc194925446 \h </w:instrText>
         </w:r>
         <w:r>
           <w:rPr>
@@ -4393,7 +5144,7 @@
             <w:noProof/>
             <w:webHidden/>
           </w:rPr>
-          <w:t>39</w:t>
+          <w:t>40</w:t>
         </w:r>
         <w:r>
           <w:rPr>
@@ -4413,11 +5164,13 @@
         <w:rPr>
           <w:rFonts w:asciiTheme="minorHAnsi" w:eastAsiaTheme="minorEastAsia" w:hAnsiTheme="minorHAnsi"/>
           <w:noProof/>
-          <w:sz w:val="22"/>
+          <w:kern w:val="2"/>
+          <w:szCs w:val="24"/>
           <w:lang w:eastAsia="hu-HU"/>
+          <w14:ligatures w14:val="standardContextual"/>
         </w:rPr>
       </w:pPr>
-      <w:hyperlink w:anchor="_Toc194394951" w:history="1">
+      <w:hyperlink w:anchor="_Toc194925447" w:history="1">
         <w:r>
           <w:rPr>
             <w:rStyle w:val="Hiperhivatkozs"/>
@@ -4444,7 +5197,7 @@
             <w:noProof/>
             <w:webHidden/>
           </w:rPr>
-          <w:instrText xml:space="preserve"> PAGEREF _Toc194394951 \h </w:instrText>
+          <w:instrText xml:space="preserve"> PAGEREF _Toc194925447 \h </w:instrText>
         </w:r>
         <w:r>
           <w:rPr>
@@ -4464,7 +5217,7 @@
             <w:noProof/>
             <w:webHidden/>
           </w:rPr>
-          <w:t>39</w:t>
+          <w:t>40</w:t>
         </w:r>
         <w:r>
           <w:rPr>
@@ -4484,11 +5237,13 @@
         <w:rPr>
           <w:rFonts w:asciiTheme="minorHAnsi" w:eastAsiaTheme="minorEastAsia" w:hAnsiTheme="minorHAnsi"/>
           <w:noProof/>
-          <w:sz w:val="22"/>
+          <w:kern w:val="2"/>
+          <w:szCs w:val="24"/>
           <w:lang w:eastAsia="hu-HU"/>
+          <w14:ligatures w14:val="standardContextual"/>
         </w:rPr>
       </w:pPr>
-      <w:hyperlink w:anchor="_Toc194394952" w:history="1">
+      <w:hyperlink w:anchor="_Toc194925448" w:history="1">
         <w:r>
           <w:rPr>
             <w:rStyle w:val="Hiperhivatkozs"/>
@@ -4515,7 +5270,7 @@
             <w:noProof/>
             <w:webHidden/>
           </w:rPr>
-          <w:instrText xml:space="preserve"> PAGEREF _Toc194394952 \h </w:instrText>
+          <w:instrText xml:space="preserve"> PAGEREF _Toc194925448 \h </w:instrText>
         </w:r>
         <w:r>
           <w:rPr>
@@ -4535,7 +5290,7 @@
             <w:noProof/>
             <w:webHidden/>
           </w:rPr>
-          <w:t>40</w:t>
+          <w:t>41</w:t>
         </w:r>
         <w:r>
           <w:rPr>
@@ -4555,11 +5310,13 @@
         <w:rPr>
           <w:rFonts w:asciiTheme="minorHAnsi" w:eastAsiaTheme="minorEastAsia" w:hAnsiTheme="minorHAnsi"/>
           <w:noProof/>
-          <w:sz w:val="22"/>
+          <w:kern w:val="2"/>
+          <w:szCs w:val="24"/>
           <w:lang w:eastAsia="hu-HU"/>
+          <w14:ligatures w14:val="standardContextual"/>
         </w:rPr>
       </w:pPr>
-      <w:hyperlink w:anchor="_Toc194394953" w:history="1">
+      <w:hyperlink w:anchor="_Toc194925449" w:history="1">
         <w:r>
           <w:rPr>
             <w:rStyle w:val="Hiperhivatkozs"/>
@@ -4586,7 +5343,7 @@
             <w:noProof/>
             <w:webHidden/>
           </w:rPr>
-          <w:instrText xml:space="preserve"> PAGEREF _Toc194394953 \h </w:instrText>
+          <w:instrText xml:space="preserve"> PAGEREF _Toc194925449 \h </w:instrText>
         </w:r>
         <w:r>
           <w:rPr>
@@ -4606,7 +5363,7 @@
             <w:noProof/>
             <w:webHidden/>
           </w:rPr>
-          <w:t>40</w:t>
+          <w:t>41</w:t>
         </w:r>
         <w:r>
           <w:rPr>
@@ -4626,11 +5383,13 @@
         <w:rPr>
           <w:rFonts w:asciiTheme="minorHAnsi" w:eastAsiaTheme="minorEastAsia" w:hAnsiTheme="minorHAnsi"/>
           <w:noProof/>
-          <w:sz w:val="22"/>
+          <w:kern w:val="2"/>
+          <w:szCs w:val="24"/>
           <w:lang w:eastAsia="hu-HU"/>
+          <w14:ligatures w14:val="standardContextual"/>
         </w:rPr>
       </w:pPr>
-      <w:hyperlink w:anchor="_Toc194394954" w:history="1">
+      <w:hyperlink w:anchor="_Toc194925450" w:history="1">
         <w:r>
           <w:rPr>
             <w:rStyle w:val="Hiperhivatkozs"/>
@@ -4657,7 +5416,7 @@
             <w:noProof/>
             <w:webHidden/>
           </w:rPr>
-          <w:instrText xml:space="preserve"> PAGEREF _Toc194394954 \h </w:instrText>
+          <w:instrText xml:space="preserve"> PAGEREF _Toc194925450 \h </w:instrText>
         </w:r>
         <w:r>
           <w:rPr>
@@ -4677,7 +5436,7 @@
             <w:noProof/>
             <w:webHidden/>
           </w:rPr>
-          <w:t>40</w:t>
+          <w:t>41</w:t>
         </w:r>
         <w:r>
           <w:rPr>
@@ -4697,11 +5456,13 @@
         <w:rPr>
           <w:rFonts w:asciiTheme="minorHAnsi" w:eastAsiaTheme="minorEastAsia" w:hAnsiTheme="minorHAnsi" w:cstheme="minorBidi"/>
           <w:noProof/>
-          <w:sz w:val="22"/>
+          <w:kern w:val="2"/>
+          <w:szCs w:val="24"/>
           <w:lang w:eastAsia="hu-HU"/>
+          <w14:ligatures w14:val="standardContextual"/>
         </w:rPr>
       </w:pPr>
-      <w:hyperlink w:anchor="_Toc194394955" w:history="1">
+      <w:hyperlink w:anchor="_Toc194925451" w:history="1">
         <w:r>
           <w:rPr>
             <w:rStyle w:val="Hiperhivatkozs"/>
@@ -4728,7 +5489,7 @@
             <w:noProof/>
             <w:webHidden/>
           </w:rPr>
-          <w:instrText xml:space="preserve"> PAGEREF _Toc194394955 \h </w:instrText>
+          <w:instrText xml:space="preserve"> PAGEREF _Toc194925451 \h </w:instrText>
         </w:r>
         <w:r>
           <w:rPr>
@@ -4748,7 +5509,7 @@
             <w:noProof/>
             <w:webHidden/>
           </w:rPr>
-          <w:t>41</w:t>
+          <w:t>42</w:t>
         </w:r>
         <w:r>
           <w:rPr>
@@ -4779,7 +5540,7 @@
       <w:pPr>
         <w:pStyle w:val="Cmsor1"/>
       </w:pPr>
-      <w:bookmarkStart w:id="12" w:name="_Toc194394907"/>
+      <w:bookmarkStart w:id="12" w:name="_Toc194925394"/>
       <w:r>
         <w:lastRenderedPageBreak/>
         <w:t>Témaválasztás</w:t>
@@ -4798,7 +5559,7 @@
         <w:pStyle w:val="Cmsor1"/>
       </w:pPr>
       <w:bookmarkStart w:id="13" w:name="_Toc194317074"/>
-      <w:bookmarkStart w:id="14" w:name="_Toc194394908"/>
+      <w:bookmarkStart w:id="14" w:name="_Toc194925395"/>
       <w:r>
         <w:lastRenderedPageBreak/>
         <w:t xml:space="preserve">Fejlesztői </w:t>
@@ -4815,7 +5576,7 @@
         <w:pageBreakBefore w:val="0"/>
       </w:pPr>
       <w:bookmarkStart w:id="15" w:name="_Toc194317075"/>
-      <w:bookmarkStart w:id="16" w:name="_Toc194394909"/>
+      <w:bookmarkStart w:id="16" w:name="_Toc194925396"/>
       <w:r>
         <w:t>Fejlesztői környezet</w:t>
       </w:r>
@@ -4827,7 +5588,7 @@
         <w:pStyle w:val="Cmsor3"/>
       </w:pPr>
       <w:bookmarkStart w:id="17" w:name="_Toc194317076"/>
-      <w:bookmarkStart w:id="18" w:name="_Toc194394910"/>
+      <w:bookmarkStart w:id="18" w:name="_Toc194925397"/>
       <w:r>
         <w:t xml:space="preserve">Visual </w:t>
       </w:r>
@@ -4895,7 +5656,7 @@
         <w:pStyle w:val="Cmsor3"/>
       </w:pPr>
       <w:bookmarkStart w:id="19" w:name="_Toc194317077"/>
-      <w:bookmarkStart w:id="20" w:name="_Toc194394911"/>
+      <w:bookmarkStart w:id="20" w:name="_Toc194925398"/>
       <w:r>
         <w:t>XAMPP</w:t>
       </w:r>
@@ -4954,7 +5715,7 @@
         <w:pStyle w:val="Cmsor3"/>
       </w:pPr>
       <w:bookmarkStart w:id="21" w:name="_Toc194317078"/>
-      <w:bookmarkStart w:id="22" w:name="_Toc194394912"/>
+      <w:bookmarkStart w:id="22" w:name="_Toc194925399"/>
       <w:r>
         <w:t xml:space="preserve">Visual </w:t>
       </w:r>
@@ -5012,7 +5773,7 @@
         <w:pStyle w:val="Cmsor3"/>
       </w:pPr>
       <w:bookmarkStart w:id="23" w:name="_Toc194317079"/>
-      <w:bookmarkStart w:id="24" w:name="_Toc194394913"/>
+      <w:bookmarkStart w:id="24" w:name="_Toc194925400"/>
       <w:r>
         <w:t>GODOT</w:t>
       </w:r>
@@ -5063,7 +5824,7 @@
         <w:pStyle w:val="Cmsor2"/>
       </w:pPr>
       <w:bookmarkStart w:id="25" w:name="_Toc194317080"/>
-      <w:bookmarkStart w:id="26" w:name="_Toc194394914"/>
+      <w:bookmarkStart w:id="26" w:name="_Toc194925401"/>
       <w:r>
         <w:lastRenderedPageBreak/>
         <w:t>Használt technológiák</w:t>
@@ -5079,7 +5840,7 @@
         <w:pStyle w:val="Cmsor3"/>
       </w:pPr>
       <w:bookmarkStart w:id="27" w:name="_Toc194317081"/>
-      <w:bookmarkStart w:id="28" w:name="_Toc194394915"/>
+      <w:bookmarkStart w:id="28" w:name="_Toc194925402"/>
       <w:r>
         <w:t>HTML</w:t>
       </w:r>
@@ -5148,7 +5909,7 @@
         <w:pStyle w:val="Cmsor3"/>
       </w:pPr>
       <w:bookmarkStart w:id="29" w:name="_Toc194317082"/>
-      <w:bookmarkStart w:id="30" w:name="_Toc194394916"/>
+      <w:bookmarkStart w:id="30" w:name="_Toc194925403"/>
       <w:r>
         <w:t>CSS</w:t>
       </w:r>
@@ -5198,7 +5959,7 @@
         <w:pStyle w:val="Cmsor3"/>
       </w:pPr>
       <w:bookmarkStart w:id="31" w:name="_Toc194317083"/>
-      <w:bookmarkStart w:id="32" w:name="_Toc194394917"/>
+      <w:bookmarkStart w:id="32" w:name="_Toc194925404"/>
       <w:r>
         <w:t>JavaScript</w:t>
       </w:r>
@@ -5207,7 +5968,15 @@
     </w:p>
     <w:p>
       <w:r>
-        <w:t xml:space="preserve">A JavaScript egy dinamikus szkriptnyelv, amelyet általában weboldalak fejlesztéséhez használnak. </w:t>
+        <w:t xml:space="preserve">A JavaScript egy dinamikus </w:t>
+      </w:r>
+      <w:proofErr w:type="spellStart"/>
+      <w:r>
+        <w:t>szkriptnyelv</w:t>
+      </w:r>
+      <w:proofErr w:type="spellEnd"/>
+      <w:r>
+        <w:t xml:space="preserve">, amelyet általában weboldalak fejlesztéséhez használnak. </w:t>
       </w:r>
       <w:r>
         <w:t>Az egyik legelterjedtebb és legjelentősebb programozási nyelv a webfejlesztésben.</w:t>
@@ -5235,7 +6004,7 @@
         <w:pStyle w:val="Cmsor3"/>
       </w:pPr>
       <w:bookmarkStart w:id="33" w:name="_Toc194317084"/>
-      <w:bookmarkStart w:id="34" w:name="_Toc194394918"/>
+      <w:bookmarkStart w:id="34" w:name="_Toc194925405"/>
       <w:proofErr w:type="spellStart"/>
       <w:r>
         <w:t>j</w:t>
@@ -5274,7 +6043,7 @@
         <w:pStyle w:val="Cmsor3"/>
       </w:pPr>
       <w:bookmarkStart w:id="35" w:name="_Toc194317085"/>
-      <w:bookmarkStart w:id="36" w:name="_Toc194394919"/>
+      <w:bookmarkStart w:id="36" w:name="_Toc194925406"/>
       <w:r>
         <w:t>JSON</w:t>
       </w:r>
@@ -5349,7 +6118,7 @@
         <w:pStyle w:val="Cmsor3"/>
       </w:pPr>
       <w:bookmarkStart w:id="37" w:name="_Toc194317086"/>
-      <w:bookmarkStart w:id="38" w:name="_Toc194394920"/>
+      <w:bookmarkStart w:id="38" w:name="_Toc194925407"/>
       <w:proofErr w:type="spellStart"/>
       <w:r>
         <w:lastRenderedPageBreak/>
@@ -5385,7 +6154,7 @@
         <w:pStyle w:val="Cmsor3"/>
       </w:pPr>
       <w:bookmarkStart w:id="39" w:name="_Toc194317087"/>
-      <w:bookmarkStart w:id="40" w:name="_Toc194394921"/>
+      <w:bookmarkStart w:id="40" w:name="_Toc194925408"/>
       <w:r>
         <w:t>PHP</w:t>
       </w:r>
@@ -5394,8 +6163,13 @@
     </w:p>
     <w:p>
       <w:r>
-        <w:t>A PHP egy általános szerveroldali szkriptnyelv</w:t>
-      </w:r>
+        <w:t xml:space="preserve">A PHP egy általános szerveroldali </w:t>
+      </w:r>
+      <w:proofErr w:type="spellStart"/>
+      <w:r>
+        <w:t>szkriptnyelv</w:t>
+      </w:r>
+      <w:proofErr w:type="spellEnd"/>
       <w:r>
         <w:t>, amelyet dinamikus weblapok készítésére fejlesztették ki.</w:t>
       </w:r>
@@ -5411,7 +6185,7 @@
         <w:pStyle w:val="Cmsor3"/>
       </w:pPr>
       <w:bookmarkStart w:id="41" w:name="_Toc194317088"/>
-      <w:bookmarkStart w:id="42" w:name="_Toc194394922"/>
+      <w:bookmarkStart w:id="42" w:name="_Toc194925409"/>
       <w:r>
         <w:t>HTTP</w:t>
       </w:r>
@@ -5458,17 +6232,40 @@
         <w:pStyle w:val="Cmsor3"/>
       </w:pPr>
       <w:bookmarkStart w:id="43" w:name="_Toc194317089"/>
-      <w:bookmarkStart w:id="44" w:name="_Toc194394923"/>
+      <w:bookmarkStart w:id="44" w:name="_Toc194925410"/>
+      <w:proofErr w:type="spellStart"/>
       <w:r>
         <w:t>MySQL</w:t>
       </w:r>
       <w:bookmarkEnd w:id="43"/>
       <w:bookmarkEnd w:id="44"/>
-    </w:p>
-    <w:p>
-      <w:r>
-        <w:t>A MySQL egy ingyenes, nyílt forráskódú relációs adatbázis-kezelő rendszer. A MySQL könnyen használható, széles körben elterjedt és skálázható, ami azt jelenti, hogy nagy adatmennyiségeket is képes hatékonyan kezelni. Az adatok egyszerű kezelése és a megbízhatósága miatt a MySQL</w:t>
-      </w:r>
+      <w:proofErr w:type="spellEnd"/>
+    </w:p>
+    <w:p>
+      <w:r>
+        <w:t xml:space="preserve">A </w:t>
+      </w:r>
+      <w:proofErr w:type="spellStart"/>
+      <w:r>
+        <w:t>MySQL</w:t>
+      </w:r>
+      <w:proofErr w:type="spellEnd"/>
+      <w:r>
+        <w:t xml:space="preserve"> egy ingyenes, nyílt forráskódú relációs adatbázis-kezelő rendszer. A </w:t>
+      </w:r>
+      <w:proofErr w:type="spellStart"/>
+      <w:r>
+        <w:t>MySQL</w:t>
+      </w:r>
+      <w:proofErr w:type="spellEnd"/>
+      <w:r>
+        <w:t xml:space="preserve"> könnyen használható, széles körben elterjedt és skálázható, ami azt jelenti, hogy nagy adatmennyiségeket is képes hatékonyan kezelni. Az adatok egyszerű kezelése és a megbízhatósága miatt a </w:t>
+      </w:r>
+      <w:proofErr w:type="spellStart"/>
+      <w:r>
+        <w:t>MySQL</w:t>
+      </w:r>
+      <w:proofErr w:type="spellEnd"/>
       <w:r>
         <w:t>-t</w:t>
       </w:r>
@@ -5481,7 +6278,7 @@
         <w:pStyle w:val="Cmsor3"/>
       </w:pPr>
       <w:bookmarkStart w:id="45" w:name="_Toc194317090"/>
-      <w:bookmarkStart w:id="46" w:name="_Toc194394924"/>
+      <w:bookmarkStart w:id="46" w:name="_Toc194925411"/>
       <w:r>
         <w:lastRenderedPageBreak/>
         <w:t>C#</w:t>
@@ -5507,7 +6304,7 @@
         <w:pStyle w:val="Cmsor3"/>
       </w:pPr>
       <w:bookmarkStart w:id="47" w:name="_Toc194317091"/>
-      <w:bookmarkStart w:id="48" w:name="_Toc194394925"/>
+      <w:bookmarkStart w:id="48" w:name="_Toc194925412"/>
       <w:proofErr w:type="spellStart"/>
       <w:r>
         <w:t>Git</w:t>
@@ -5582,7 +6379,7 @@
         <w:pStyle w:val="Cmsor3"/>
       </w:pPr>
       <w:bookmarkStart w:id="49" w:name="_Toc194317092"/>
-      <w:bookmarkStart w:id="50" w:name="_Toc194394926"/>
+      <w:bookmarkStart w:id="50" w:name="_Toc194925413"/>
       <w:proofErr w:type="spellStart"/>
       <w:r>
         <w:t>ChatGPT</w:t>
@@ -5681,7 +6478,7 @@
         <w:pStyle w:val="Cmsor2"/>
       </w:pPr>
       <w:bookmarkStart w:id="51" w:name="_Toc194317093"/>
-      <w:bookmarkStart w:id="52" w:name="_Toc194394927"/>
+      <w:bookmarkStart w:id="52" w:name="_Toc194925414"/>
       <w:r>
         <w:lastRenderedPageBreak/>
         <w:t>Adatszerkezet</w:t>
@@ -5707,7 +6504,7 @@
         <w:pStyle w:val="Cmsor3"/>
       </w:pPr>
       <w:bookmarkStart w:id="53" w:name="_Toc194317094"/>
-      <w:bookmarkStart w:id="54" w:name="_Toc194394928"/>
+      <w:bookmarkStart w:id="54" w:name="_Toc194925415"/>
       <w:r>
         <w:rPr>
           <w:noProof/>
@@ -5801,8 +6598,13 @@
             <w:tcW w:w="4531" w:type="dxa"/>
           </w:tcPr>
           <w:p>
-            <w:r>
-              <w:t>MySQL kliens verzió</w:t>
+            <w:proofErr w:type="spellStart"/>
+            <w:r>
+              <w:t>MySQL</w:t>
+            </w:r>
+            <w:proofErr w:type="spellEnd"/>
+            <w:r>
+              <w:t xml:space="preserve"> kliens verzió</w:t>
             </w:r>
           </w:p>
         </w:tc>
@@ -5916,7 +6718,7 @@
         <w:pStyle w:val="Cmsor3"/>
       </w:pPr>
       <w:bookmarkStart w:id="55" w:name="_Toc194317095"/>
-      <w:bookmarkStart w:id="56" w:name="_Toc194394929"/>
+      <w:bookmarkStart w:id="56" w:name="_Toc194925416"/>
       <w:r>
         <w:rPr>
           <w:noProof/>
@@ -5996,7 +6798,7 @@
         <w:pStyle w:val="Cmsor3"/>
       </w:pPr>
       <w:bookmarkStart w:id="57" w:name="_Toc194317096"/>
-      <w:bookmarkStart w:id="58" w:name="_Toc194394930"/>
+      <w:bookmarkStart w:id="58" w:name="_Toc194925417"/>
       <w:r>
         <w:lastRenderedPageBreak/>
         <w:t>Táblák</w:t>
@@ -12470,7 +13272,7 @@
         <w:pStyle w:val="Cmsor2"/>
       </w:pPr>
       <w:bookmarkStart w:id="60" w:name="_Toc194317097"/>
-      <w:bookmarkStart w:id="61" w:name="_Toc194394931"/>
+      <w:bookmarkStart w:id="61" w:name="_Toc194925418"/>
       <w:r>
         <w:lastRenderedPageBreak/>
         <w:t>A weboldal felépítése</w:t>
@@ -12483,7 +13285,7 @@
         <w:pStyle w:val="Cmsor3"/>
       </w:pPr>
       <w:bookmarkStart w:id="62" w:name="_Toc194317098"/>
-      <w:bookmarkStart w:id="63" w:name="_Toc194394932"/>
+      <w:bookmarkStart w:id="63" w:name="_Toc194925419"/>
       <w:r>
         <w:t>A weboldal szerkezete</w:t>
       </w:r>
@@ -12627,7 +13429,7 @@
         <w:pStyle w:val="Cmsor3"/>
       </w:pPr>
       <w:bookmarkStart w:id="64" w:name="_Toc194317099"/>
-      <w:bookmarkStart w:id="65" w:name="_Toc194394933"/>
+      <w:bookmarkStart w:id="65" w:name="_Toc194925420"/>
       <w:r>
         <w:t>Saját felugróablakok</w:t>
       </w:r>
@@ -12988,7 +13790,7 @@
         <w:pStyle w:val="Cmsor3"/>
       </w:pPr>
       <w:bookmarkStart w:id="66" w:name="_Toc194317100"/>
-      <w:bookmarkStart w:id="67" w:name="_Toc194394934"/>
+      <w:bookmarkStart w:id="67" w:name="_Toc194925421"/>
       <w:r>
         <w:t>Az API és a weboldal közti kommunikáció</w:t>
       </w:r>
@@ -13459,7 +14261,7 @@
         <w:pStyle w:val="Cmsor3"/>
       </w:pPr>
       <w:bookmarkStart w:id="68" w:name="_Toc194317101"/>
-      <w:bookmarkStart w:id="69" w:name="_Toc194394935"/>
+      <w:bookmarkStart w:id="69" w:name="_Toc194925422"/>
       <w:r>
         <w:t>Egyéb funkci</w:t>
       </w:r>
@@ -13636,7 +14438,7 @@
         <w:pStyle w:val="Cmsor2"/>
       </w:pPr>
       <w:bookmarkStart w:id="70" w:name="_Toc194317102"/>
-      <w:bookmarkStart w:id="71" w:name="_Toc194394936"/>
+      <w:bookmarkStart w:id="71" w:name="_Toc194925423"/>
       <w:r>
         <w:lastRenderedPageBreak/>
         <w:t>Az API felépítése</w:t>
@@ -13648,7 +14450,7 @@
       <w:pPr>
         <w:pStyle w:val="Cmsor3"/>
       </w:pPr>
-      <w:bookmarkStart w:id="72" w:name="_Toc194394937"/>
+      <w:bookmarkStart w:id="72" w:name="_Toc194925424"/>
       <w:r>
         <w:t>A cél</w:t>
       </w:r>
@@ -13663,7 +14465,7 @@
       <w:pPr>
         <w:pStyle w:val="Cmsor3"/>
       </w:pPr>
-      <w:bookmarkStart w:id="73" w:name="_Toc194394938"/>
+      <w:bookmarkStart w:id="73" w:name="_Toc194925425"/>
       <w:r>
         <w:t>Hibakezelés és közös metódusok</w:t>
       </w:r>
@@ -14156,7 +14958,7 @@
         <w:pStyle w:val="Cmsor3"/>
         <w:pageBreakBefore/>
       </w:pPr>
-      <w:bookmarkStart w:id="74" w:name="_Toc194394939"/>
+      <w:bookmarkStart w:id="74" w:name="_Toc194925426"/>
       <w:r>
         <w:lastRenderedPageBreak/>
         <w:t>A végpontok</w:t>
@@ -19466,7 +20268,7 @@
         <w:pStyle w:val="Cmsor2"/>
       </w:pPr>
       <w:bookmarkStart w:id="75" w:name="_Toc194317103"/>
-      <w:bookmarkStart w:id="76" w:name="_Toc194394940"/>
+      <w:bookmarkStart w:id="76" w:name="_Toc194925427"/>
       <w:r>
         <w:lastRenderedPageBreak/>
         <w:t>Az alkalmazás felépítése</w:t>
@@ -19854,10 +20656,12 @@
       <w:pPr>
         <w:pStyle w:val="Cmsor3"/>
       </w:pPr>
+      <w:bookmarkStart w:id="77" w:name="_Toc194925428"/>
       <w:proofErr w:type="spellStart"/>
       <w:r>
         <w:t>MainNode.cs</w:t>
       </w:r>
+      <w:bookmarkEnd w:id="77"/>
       <w:proofErr w:type="spellEnd"/>
     </w:p>
     <w:p>
@@ -19956,9 +20760,11 @@
       <w:pPr>
         <w:pStyle w:val="Cmsor3"/>
       </w:pPr>
+      <w:bookmarkStart w:id="78" w:name="_Toc194925429"/>
       <w:r>
         <w:t>A Game mappa</w:t>
       </w:r>
+      <w:bookmarkEnd w:id="78"/>
     </w:p>
     <w:p>
       <w:pPr>
@@ -20019,6 +20825,7 @@
       <w:pPr>
         <w:pStyle w:val="Cmsor3"/>
       </w:pPr>
+      <w:bookmarkStart w:id="79" w:name="_Toc194925430"/>
       <w:r>
         <w:lastRenderedPageBreak/>
         <w:t xml:space="preserve">A </w:t>
@@ -20034,11 +20841,13 @@
       <w:r>
         <w:t xml:space="preserve"> mappa</w:t>
       </w:r>
+      <w:bookmarkEnd w:id="79"/>
     </w:p>
     <w:p>
       <w:pPr>
         <w:pStyle w:val="Cmsor3"/>
       </w:pPr>
+      <w:bookmarkStart w:id="80" w:name="_Toc194925431"/>
       <w:r>
         <w:t xml:space="preserve">A </w:t>
       </w:r>
@@ -20061,11 +20870,13 @@
       <w:r>
         <w:t xml:space="preserve"> mappa</w:t>
       </w:r>
+      <w:bookmarkEnd w:id="80"/>
     </w:p>
     <w:p>
       <w:pPr>
         <w:pStyle w:val="Cmsor3"/>
       </w:pPr>
+      <w:bookmarkStart w:id="81" w:name="_Toc194925432"/>
       <w:r>
         <w:t xml:space="preserve">A </w:t>
       </w:r>
@@ -20088,11 +20899,13 @@
       <w:r>
         <w:t xml:space="preserve"> mappa</w:t>
       </w:r>
+      <w:bookmarkEnd w:id="81"/>
     </w:p>
     <w:p>
       <w:pPr>
         <w:pStyle w:val="Cmsor3"/>
       </w:pPr>
+      <w:bookmarkStart w:id="82" w:name="_Toc194925433"/>
       <w:r>
         <w:t xml:space="preserve">A </w:t>
       </w:r>
@@ -20104,6 +20917,7 @@
       <w:r>
         <w:t xml:space="preserve"> mappa</w:t>
       </w:r>
+      <w:bookmarkEnd w:id="82"/>
     </w:p>
     <w:p>
       <w:pPr>
@@ -20188,15 +21002,7 @@
         <w:t xml:space="preserve"> stb.) és a hozzátartozó legutolsó mentés.</w:t>
       </w:r>
       <w:r>
-        <w:t xml:space="preserve"> </w:t>
-      </w:r>
-      <w:proofErr w:type="spellStart"/>
-      <w:r>
-        <w:t>A</w:t>
-      </w:r>
-      <w:proofErr w:type="spellEnd"/>
-      <w:r>
-        <w:t xml:space="preserve"> lekért adatok eltárolására a fájlban található két </w:t>
+        <w:t xml:space="preserve"> A lekért adatok eltárolására a fájlban található két </w:t>
       </w:r>
       <w:proofErr w:type="spellStart"/>
       <w:r>
@@ -20290,6 +21096,7 @@
       <w:pPr>
         <w:pStyle w:val="Cmsor3"/>
       </w:pPr>
+      <w:bookmarkStart w:id="83" w:name="_Toc194925434"/>
       <w:r>
         <w:t xml:space="preserve">A </w:t>
       </w:r>
@@ -20301,11 +21108,13 @@
       <w:r>
         <w:t xml:space="preserve"> mappa</w:t>
       </w:r>
+      <w:bookmarkEnd w:id="83"/>
     </w:p>
     <w:p>
       <w:pPr>
         <w:pStyle w:val="Cmsor3"/>
       </w:pPr>
+      <w:bookmarkStart w:id="84" w:name="_Toc194925435"/>
       <w:r>
         <w:t xml:space="preserve">A </w:t>
       </w:r>
@@ -20317,11 +21126,13 @@
       <w:r>
         <w:t xml:space="preserve"> mappa</w:t>
       </w:r>
+      <w:bookmarkEnd w:id="84"/>
     </w:p>
     <w:p>
       <w:pPr>
         <w:pStyle w:val="Cmsor3"/>
       </w:pPr>
+      <w:bookmarkStart w:id="85" w:name="_Toc194925436"/>
       <w:r>
         <w:t xml:space="preserve">A </w:t>
       </w:r>
@@ -20333,19 +21144,20 @@
       <w:r>
         <w:t xml:space="preserve"> mappa</w:t>
       </w:r>
+      <w:bookmarkEnd w:id="85"/>
     </w:p>
     <w:p>
       <w:pPr>
         <w:pStyle w:val="Cmsor2"/>
       </w:pPr>
-      <w:bookmarkStart w:id="77" w:name="_Toc194317104"/>
-      <w:bookmarkStart w:id="78" w:name="_Toc194394941"/>
+      <w:bookmarkStart w:id="86" w:name="_Toc194317104"/>
+      <w:bookmarkStart w:id="87" w:name="_Toc194925437"/>
       <w:r>
         <w:lastRenderedPageBreak/>
         <w:t>Tesztelés</w:t>
       </w:r>
-      <w:bookmarkEnd w:id="77"/>
-      <w:bookmarkEnd w:id="78"/>
+      <w:bookmarkEnd w:id="86"/>
+      <w:bookmarkEnd w:id="87"/>
     </w:p>
     <w:p>
       <w:r>
@@ -20386,14 +21198,24 @@
       <w:r>
         <w:t xml:space="preserve">s elvégzését sokféleképpen megtehetjük, kezdve az egyszerű manuális tesztekkel, ahol mi magunk találunk ki </w:t>
       </w:r>
+      <w:proofErr w:type="spellStart"/>
       <w:r>
         <w:t>tesztadatokat</w:t>
       </w:r>
+      <w:proofErr w:type="spellEnd"/>
       <w:r>
         <w:t xml:space="preserve"> és teszteljük ki őket, egészen </w:t>
       </w:r>
       <w:r>
-        <w:t>a tesztelésre készített programokig, melyek akár maguknak generálnak tesztadatokat, majd ellenőr</w:t>
+        <w:t xml:space="preserve">a tesztelésre készített programokig, melyek akár maguknak generálnak </w:t>
+      </w:r>
+      <w:proofErr w:type="spellStart"/>
+      <w:r>
+        <w:t>tesztadatokat</w:t>
+      </w:r>
+      <w:proofErr w:type="spellEnd"/>
+      <w:r>
+        <w:t>, majd ellenőr</w:t>
       </w:r>
       <w:r>
         <w:t>zik, hogy</w:t>
@@ -20430,35 +21252,40 @@
       <w:pPr>
         <w:pStyle w:val="Cmsor3"/>
       </w:pPr>
-      <w:bookmarkStart w:id="79" w:name="_Toc194394942"/>
+      <w:bookmarkStart w:id="88" w:name="_Toc194925438"/>
       <w:r>
         <w:t>A játék tesztelése</w:t>
       </w:r>
-      <w:bookmarkEnd w:id="79"/>
+      <w:bookmarkEnd w:id="88"/>
     </w:p>
     <w:p/>
     <w:p>
       <w:pPr>
         <w:pStyle w:val="Cmsor3"/>
       </w:pPr>
-      <w:bookmarkStart w:id="80" w:name="_Toc194394943"/>
+      <w:bookmarkStart w:id="89" w:name="_Toc194925439"/>
       <w:r>
         <w:t>Frontend tesztelés</w:t>
       </w:r>
-      <w:bookmarkEnd w:id="80"/>
+      <w:bookmarkEnd w:id="89"/>
     </w:p>
     <w:p/>
     <w:p>
       <w:pPr>
         <w:pStyle w:val="Cmsor3"/>
       </w:pPr>
-      <w:bookmarkStart w:id="81" w:name="_Toc194394944"/>
+      <w:bookmarkStart w:id="90" w:name="_Toc194925440"/>
       <w:r>
         <w:t>Backend tesztelés</w:t>
       </w:r>
-      <w:bookmarkEnd w:id="81"/>
-    </w:p>
-    <w:p>
+      <w:bookmarkEnd w:id="90"/>
+    </w:p>
+    <w:p>
+      <w:pPr>
+        <w:rPr>
+          <w:noProof/>
+        </w:rPr>
+      </w:pPr>
       <w:r>
         <w:t xml:space="preserve">Az API teszteléséhez a </w:t>
       </w:r>
@@ -20533,53 +21360,25 @@
         </w:rPr>
         <w:t xml:space="preserve"> </w:t>
       </w:r>
-    </w:p>
-    <w:p/>
-    <w:p>
-      <w:r>
-        <w:t xml:space="preserve">Backend: </w:t>
-      </w:r>
-      <w:proofErr w:type="spellStart"/>
-      <w:r>
-        <w:t>restapi</w:t>
-      </w:r>
-      <w:proofErr w:type="spellEnd"/>
-      <w:r>
-        <w:t xml:space="preserve"> program? </w:t>
-      </w:r>
-      <w:proofErr w:type="spellStart"/>
-      <w:r>
-        <w:t>would</w:t>
-      </w:r>
-      <w:proofErr w:type="spellEnd"/>
-      <w:r>
-        <w:t xml:space="preserve"> be </w:t>
-      </w:r>
-      <w:proofErr w:type="spellStart"/>
-      <w:r>
-        <w:t>easiest</w:t>
-      </w:r>
-      <w:proofErr w:type="spellEnd"/>
-    </w:p>
-    <w:p>
-      <w:r>
-        <w:t>frontend és játék: kézzel</w:t>
-      </w:r>
-    </w:p>
-    <w:p>
-      <w:r>
-        <w:t>képek</w:t>
-      </w:r>
-      <w:r>
-        <w:t xml:space="preserve"> az eredményekről!!!</w:t>
-      </w:r>
-    </w:p>
-    <w:p>
-      <w:pPr>
-        <w:pStyle w:val="Cmsor2"/>
-      </w:pPr>
-      <w:bookmarkStart w:id="82" w:name="_Toc194317105"/>
-      <w:bookmarkStart w:id="83" w:name="_Toc194394945"/>
+      <w:bookmarkStart w:id="91" w:name="_Toc194317105"/>
+      <w:bookmarkStart w:id="92" w:name="_Toc194925441"/>
+    </w:p>
+    <w:p>
+      <w:pPr>
+        <w:spacing w:line="259" w:lineRule="auto"/>
+        <w:jc w:val="left"/>
+        <w:rPr>
+          <w:noProof/>
+        </w:rPr>
+      </w:pPr>
+      <w:r>
+        <w:rPr>
+          <w:noProof/>
+        </w:rPr>
+        <w:br w:type="page"/>
+      </w:r>
+    </w:p>
+    <w:p>
       <w:r>
         <w:rPr>
           <w:noProof/>
@@ -20588,13 +21387,335 @@
         <mc:AlternateContent>
           <mc:Choice Requires="wps">
             <w:drawing>
-              <wp:anchor distT="0" distB="0" distL="114300" distR="114300" simplePos="0" relativeHeight="251701248" behindDoc="0" locked="0" layoutInCell="1" allowOverlap="1" wp14:anchorId="1577626E" wp14:editId="65CE5E51">
+              <wp:anchor distT="0" distB="0" distL="114300" distR="114300" simplePos="0" relativeHeight="251706368" behindDoc="0" locked="0" layoutInCell="1" allowOverlap="1" wp14:anchorId="732BB886" wp14:editId="188CB2C1">
                 <wp:simplePos x="0" y="0"/>
                 <wp:positionH relativeFrom="margin">
-                  <wp:posOffset>2698115</wp:posOffset>
+                  <wp:align>left</wp:align>
                 </wp:positionH>
                 <wp:positionV relativeFrom="paragraph">
-                  <wp:posOffset>3589655</wp:posOffset>
+                  <wp:posOffset>7818755</wp:posOffset>
+                </wp:positionV>
+                <wp:extent cx="2708910" cy="253365"/>
+                <wp:effectExtent l="0" t="0" r="0" b="0"/>
+                <wp:wrapTopAndBottom/>
+                <wp:docPr id="1972402343" name="Szövegdoboz 1972402343"/>
+                <wp:cNvGraphicFramePr/>
+                <a:graphic xmlns:a="http://schemas.openxmlformats.org/drawingml/2006/main">
+                  <a:graphicData uri="http://schemas.microsoft.com/office/word/2010/wordprocessingShape">
+                    <wps:wsp>
+                      <wps:cNvSpPr txBox="1"/>
+                      <wps:spPr>
+                        <a:xfrm>
+                          <a:off x="0" y="0"/>
+                          <a:ext cx="2708910" cy="253365"/>
+                        </a:xfrm>
+                        <a:prstGeom prst="rect">
+                          <a:avLst/>
+                        </a:prstGeom>
+                        <a:solidFill>
+                          <a:schemeClr val="lt1"/>
+                        </a:solidFill>
+                        <a:ln w="6350">
+                          <a:noFill/>
+                        </a:ln>
+                      </wps:spPr>
+                      <wps:txbx>
+                        <w:txbxContent>
+                          <w:p>
+                            <w:pPr>
+                              <w:pStyle w:val="Kplers"/>
+                            </w:pPr>
+                            <w:r>
+                              <w:t xml:space="preserve">Példa </w:t>
+                            </w:r>
+                            <w:r>
+                              <w:t>egyéb</w:t>
+                            </w:r>
+                            <w:r>
+                              <w:t xml:space="preserve"> végpont által adható</w:t>
+                            </w:r>
+                            <w:r>
+                              <w:t xml:space="preserve"> hibára</w:t>
+                            </w:r>
+                          </w:p>
+                        </w:txbxContent>
+                      </wps:txbx>
+                      <wps:bodyPr rot="0" spcFirstLastPara="0" vertOverflow="overflow" horzOverflow="overflow" vert="horz" wrap="square" lIns="91440" tIns="45720" rIns="91440" bIns="45720" numCol="1" spcCol="0" rtlCol="0" fromWordArt="0" anchor="t" anchorCtr="0" forceAA="0" compatLnSpc="1">
+                        <a:prstTxWarp prst="textNoShape">
+                          <a:avLst/>
+                        </a:prstTxWarp>
+                        <a:noAutofit/>
+                      </wps:bodyPr>
+                    </wps:wsp>
+                  </a:graphicData>
+                </a:graphic>
+                <wp14:sizeRelH relativeFrom="margin">
+                  <wp14:pctWidth>0</wp14:pctWidth>
+                </wp14:sizeRelH>
+                <wp14:sizeRelV relativeFrom="margin">
+                  <wp14:pctHeight>0</wp14:pctHeight>
+                </wp14:sizeRelV>
+              </wp:anchor>
+            </w:drawing>
+          </mc:Choice>
+          <mc:Fallback>
+            <w:pict>
+              <v:shapetype w14:anchorId="732BB886" id="_x0000_t202" coordsize="21600,21600" o:spt="202" path="m,l,21600r21600,l21600,xe">
+                <v:stroke joinstyle="miter"/>
+                <v:path gradientshapeok="t" o:connecttype="rect"/>
+              </v:shapetype>
+              <v:shape id="Szövegdoboz 1972402343" o:spid="_x0000_s1026" type="#_x0000_t202" style="position:absolute;left:0;text-align:left;margin-left:0;margin-top:615.65pt;width:213.3pt;height:19.95pt;z-index:251706368;visibility:visible;mso-wrap-style:square;mso-width-percent:0;mso-height-percent:0;mso-wrap-distance-left:9pt;mso-wrap-distance-top:0;mso-wrap-distance-right:9pt;mso-wrap-distance-bottom:0;mso-position-horizontal:left;mso-position-horizontal-relative:margin;mso-position-vertical:absolute;mso-position-vertical-relative:text;mso-width-percent:0;mso-height-percent:0;mso-width-relative:margin;mso-height-relative:margin;v-text-anchor:top" o:gfxdata="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" fillcolor="white [3201]" stroked="f" strokeweight=".5pt">
+                <v:textbox>
+                  <w:txbxContent>
+                    <w:p>
+                      <w:pPr>
+                        <w:pStyle w:val="Kplers"/>
+                      </w:pPr>
+                      <w:r>
+                        <w:t xml:space="preserve">Példa </w:t>
+                      </w:r>
+                      <w:r>
+                        <w:t>egyéb</w:t>
+                      </w:r>
+                      <w:r>
+                        <w:t xml:space="preserve"> végpont által adható</w:t>
+                      </w:r>
+                      <w:r>
+                        <w:t xml:space="preserve"> hibára</w:t>
+                      </w:r>
+                    </w:p>
+                  </w:txbxContent>
+                </v:textbox>
+                <w10:wrap type="topAndBottom" anchorx="margin"/>
+              </v:shape>
+            </w:pict>
+          </mc:Fallback>
+        </mc:AlternateContent>
+      </w:r>
+      <w:r>
+        <w:rPr>
+          <w:noProof/>
+        </w:rPr>
+        <mc:AlternateContent>
+          <mc:Choice Requires="wps">
+            <w:drawing>
+              <wp:anchor distT="0" distB="0" distL="114300" distR="114300" simplePos="0" relativeHeight="251705344" behindDoc="0" locked="0" layoutInCell="1" allowOverlap="1" wp14:anchorId="0BE7E136" wp14:editId="4E61CA22">
+                <wp:simplePos x="0" y="0"/>
+                <wp:positionH relativeFrom="margin">
+                  <wp:posOffset>2695370</wp:posOffset>
+                </wp:positionH>
+                <wp:positionV relativeFrom="paragraph">
+                  <wp:posOffset>7821593</wp:posOffset>
+                </wp:positionV>
+                <wp:extent cx="2693670" cy="253365"/>
+                <wp:effectExtent l="0" t="0" r="0" b="0"/>
+                <wp:wrapTopAndBottom/>
+                <wp:docPr id="1783698872" name="Szövegdoboz 1783698872"/>
+                <wp:cNvGraphicFramePr/>
+                <a:graphic xmlns:a="http://schemas.openxmlformats.org/drawingml/2006/main">
+                  <a:graphicData uri="http://schemas.microsoft.com/office/word/2010/wordprocessingShape">
+                    <wps:wsp>
+                      <wps:cNvSpPr txBox="1"/>
+                      <wps:spPr>
+                        <a:xfrm>
+                          <a:off x="0" y="0"/>
+                          <a:ext cx="2693670" cy="253365"/>
+                        </a:xfrm>
+                        <a:prstGeom prst="rect">
+                          <a:avLst/>
+                        </a:prstGeom>
+                        <a:solidFill>
+                          <a:schemeClr val="lt1"/>
+                        </a:solidFill>
+                        <a:ln w="6350">
+                          <a:noFill/>
+                        </a:ln>
+                      </wps:spPr>
+                      <wps:txbx>
+                        <w:txbxContent>
+                          <w:p>
+                            <w:pPr>
+                              <w:pStyle w:val="Kplers"/>
+                            </w:pPr>
+                            <w:r>
+                              <w:t xml:space="preserve">Példa </w:t>
+                            </w:r>
+                            <w:r>
+                              <w:t xml:space="preserve">egy </w:t>
+                            </w:r>
+                            <w:r>
+                              <w:t>helyes</w:t>
+                            </w:r>
+                            <w:r>
+                              <w:t xml:space="preserve"> API-hívásra</w:t>
+                            </w:r>
+                          </w:p>
+                        </w:txbxContent>
+                      </wps:txbx>
+                      <wps:bodyPr rot="0" spcFirstLastPara="0" vertOverflow="overflow" horzOverflow="overflow" vert="horz" wrap="square" lIns="91440" tIns="45720" rIns="91440" bIns="45720" numCol="1" spcCol="0" rtlCol="0" fromWordArt="0" anchor="t" anchorCtr="0" forceAA="0" compatLnSpc="1">
+                        <a:prstTxWarp prst="textNoShape">
+                          <a:avLst/>
+                        </a:prstTxWarp>
+                        <a:noAutofit/>
+                      </wps:bodyPr>
+                    </wps:wsp>
+                  </a:graphicData>
+                </a:graphic>
+                <wp14:sizeRelH relativeFrom="margin">
+                  <wp14:pctWidth>0</wp14:pctWidth>
+                </wp14:sizeRelH>
+                <wp14:sizeRelV relativeFrom="margin">
+                  <wp14:pctHeight>0</wp14:pctHeight>
+                </wp14:sizeRelV>
+              </wp:anchor>
+            </w:drawing>
+          </mc:Choice>
+          <mc:Fallback>
+            <w:pict>
+              <v:shape w14:anchorId="0BE7E136" id="Szövegdoboz 1783698872" o:spid="_x0000_s1027" type="#_x0000_t202" style="position:absolute;left:0;text-align:left;margin-left:212.25pt;margin-top:615.85pt;width:212.1pt;height:19.95pt;z-index:251705344;visibility:visible;mso-wrap-style:square;mso-width-percent:0;mso-height-percent:0;mso-wrap-distance-left:9pt;mso-wrap-distance-top:0;mso-wrap-distance-right:9pt;mso-wrap-distance-bottom:0;mso-position-horizontal:absolute;mso-position-horizontal-relative:margin;mso-position-vertical:absolute;mso-position-vertical-relative:text;mso-width-percent:0;mso-height-percent:0;mso-width-relative:margin;mso-height-relative:margin;v-text-anchor:top" o:gfxdata="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" fillcolor="white [3201]" stroked="f" strokeweight=".5pt">
+                <v:textbox>
+                  <w:txbxContent>
+                    <w:p>
+                      <w:pPr>
+                        <w:pStyle w:val="Kplers"/>
+                      </w:pPr>
+                      <w:r>
+                        <w:t xml:space="preserve">Példa </w:t>
+                      </w:r>
+                      <w:r>
+                        <w:t xml:space="preserve">egy </w:t>
+                      </w:r>
+                      <w:r>
+                        <w:t>helyes</w:t>
+                      </w:r>
+                      <w:r>
+                        <w:t xml:space="preserve"> API-hívásra</w:t>
+                      </w:r>
+                    </w:p>
+                  </w:txbxContent>
+                </v:textbox>
+                <w10:wrap type="topAndBottom" anchorx="margin"/>
+              </v:shape>
+            </w:pict>
+          </mc:Fallback>
+        </mc:AlternateContent>
+      </w:r>
+      <w:r>
+        <w:rPr>
+          <w:noProof/>
+        </w:rPr>
+        <mc:AlternateContent>
+          <mc:Choice Requires="wps">
+            <w:drawing>
+              <wp:anchor distT="0" distB="0" distL="114300" distR="114300" simplePos="0" relativeHeight="251699200" behindDoc="0" locked="0" layoutInCell="1" allowOverlap="1" wp14:anchorId="53038A28" wp14:editId="638ECB4D">
+                <wp:simplePos x="0" y="0"/>
+                <wp:positionH relativeFrom="margin">
+                  <wp:posOffset>-52705</wp:posOffset>
+                </wp:positionH>
+                <wp:positionV relativeFrom="paragraph">
+                  <wp:posOffset>3660775</wp:posOffset>
+                </wp:positionV>
+                <wp:extent cx="2693670" cy="286385"/>
+                <wp:effectExtent l="0" t="0" r="0" b="0"/>
+                <wp:wrapTopAndBottom/>
+                <wp:docPr id="20" name="Szövegdoboz 20"/>
+                <wp:cNvGraphicFramePr/>
+                <a:graphic xmlns:a="http://schemas.openxmlformats.org/drawingml/2006/main">
+                  <a:graphicData uri="http://schemas.microsoft.com/office/word/2010/wordprocessingShape">
+                    <wps:wsp>
+                      <wps:cNvSpPr txBox="1"/>
+                      <wps:spPr>
+                        <a:xfrm>
+                          <a:off x="0" y="0"/>
+                          <a:ext cx="2693670" cy="286385"/>
+                        </a:xfrm>
+                        <a:prstGeom prst="rect">
+                          <a:avLst/>
+                        </a:prstGeom>
+                        <a:solidFill>
+                          <a:schemeClr val="lt1"/>
+                        </a:solidFill>
+                        <a:ln w="6350">
+                          <a:noFill/>
+                        </a:ln>
+                      </wps:spPr>
+                      <wps:txbx>
+                        <w:txbxContent>
+                          <w:p>
+                            <w:pPr>
+                              <w:pStyle w:val="Kplers"/>
+                            </w:pPr>
+                            <w:r>
+                              <w:t xml:space="preserve">Példa hibás metódusra (GET helyett </w:t>
+                            </w:r>
+                            <w:r>
+                              <w:t>POST</w:t>
+                            </w:r>
+                            <w:r>
+                              <w:t>)</w:t>
+                            </w:r>
+                          </w:p>
+                        </w:txbxContent>
+                      </wps:txbx>
+                      <wps:bodyPr rot="0" spcFirstLastPara="0" vertOverflow="overflow" horzOverflow="overflow" vert="horz" wrap="square" lIns="91440" tIns="45720" rIns="91440" bIns="45720" numCol="1" spcCol="0" rtlCol="0" fromWordArt="0" anchor="t" anchorCtr="0" forceAA="0" compatLnSpc="1">
+                        <a:prstTxWarp prst="textNoShape">
+                          <a:avLst/>
+                        </a:prstTxWarp>
+                        <a:noAutofit/>
+                      </wps:bodyPr>
+                    </wps:wsp>
+                  </a:graphicData>
+                </a:graphic>
+                <wp14:sizeRelH relativeFrom="margin">
+                  <wp14:pctWidth>0</wp14:pctWidth>
+                </wp14:sizeRelH>
+                <wp14:sizeRelV relativeFrom="margin">
+                  <wp14:pctHeight>0</wp14:pctHeight>
+                </wp14:sizeRelV>
+              </wp:anchor>
+            </w:drawing>
+          </mc:Choice>
+          <mc:Fallback>
+            <w:pict>
+              <v:shape w14:anchorId="53038A28" id="Szövegdoboz 20" o:spid="_x0000_s1028" type="#_x0000_t202" style="position:absolute;left:0;text-align:left;margin-left:-4.15pt;margin-top:288.25pt;width:212.1pt;height:22.55pt;z-index:251699200;visibility:visible;mso-wrap-style:square;mso-width-percent:0;mso-height-percent:0;mso-wrap-distance-left:9pt;mso-wrap-distance-top:0;mso-wrap-distance-right:9pt;mso-wrap-distance-bottom:0;mso-position-horizontal:absolute;mso-position-horizontal-relative:margin;mso-position-vertical:absolute;mso-position-vertical-relative:text;mso-width-percent:0;mso-height-percent:0;mso-width-relative:margin;mso-height-relative:margin;v-text-anchor:top" o:gfxdata="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" fillcolor="white [3201]" stroked="f" strokeweight=".5pt">
+                <v:textbox>
+                  <w:txbxContent>
+                    <w:p>
+                      <w:pPr>
+                        <w:pStyle w:val="Kplers"/>
+                      </w:pPr>
+                      <w:r>
+                        <w:t xml:space="preserve">Példa hibás metódusra (GET helyett </w:t>
+                      </w:r>
+                      <w:r>
+                        <w:t>POST</w:t>
+                      </w:r>
+                      <w:r>
+                        <w:t>)</w:t>
+                      </w:r>
+                    </w:p>
+                  </w:txbxContent>
+                </v:textbox>
+                <w10:wrap type="topAndBottom" anchorx="margin"/>
+              </v:shape>
+            </w:pict>
+          </mc:Fallback>
+        </mc:AlternateContent>
+      </w:r>
+      <w:r>
+        <w:rPr>
+          <w:noProof/>
+        </w:rPr>
+        <mc:AlternateContent>
+          <mc:Choice Requires="wps">
+            <w:drawing>
+              <wp:anchor distT="0" distB="0" distL="114300" distR="114300" simplePos="0" relativeHeight="251701248" behindDoc="0" locked="0" layoutInCell="1" allowOverlap="1" wp14:anchorId="1577626E" wp14:editId="781A335E">
+                <wp:simplePos x="0" y="0"/>
+                <wp:positionH relativeFrom="margin">
+                  <wp:posOffset>2690943</wp:posOffset>
+                </wp:positionH>
+                <wp:positionV relativeFrom="paragraph">
+                  <wp:posOffset>3655735</wp:posOffset>
                 </wp:positionV>
                 <wp:extent cx="2688590" cy="253365"/>
                 <wp:effectExtent l="0" t="0" r="0" b="0"/>
@@ -20652,11 +21773,7 @@
           </mc:Choice>
           <mc:Fallback>
             <w:pict>
-              <v:shapetype w14:anchorId="1577626E" id="_x0000_t202" coordsize="21600,21600" o:spt="202" path="m,l,21600r21600,l21600,xe">
-                <v:stroke joinstyle="miter"/>
-                <v:path gradientshapeok="t" o:connecttype="rect"/>
-              </v:shapetype>
-              <v:shape id="Szövegdoboz 21" o:spid="_x0000_s1026" type="#_x0000_t202" style="position:absolute;left:0;text-align:left;margin-left:212.45pt;margin-top:282.65pt;width:211.7pt;height:19.95pt;z-index:251701248;visibility:visible;mso-wrap-style:square;mso-width-percent:0;mso-height-percent:0;mso-wrap-distance-left:9pt;mso-wrap-distance-top:0;mso-wrap-distance-right:9pt;mso-wrap-distance-bottom:0;mso-position-horizontal:absolute;mso-position-horizontal-relative:margin;mso-position-vertical:absolute;mso-position-vertical-relative:text;mso-width-percent:0;mso-height-percent:0;mso-width-relative:margin;mso-height-relative:margin;v-text-anchor:top" o:gfxdata="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" fillcolor="white [3201]" stroked="f" strokeweight=".5pt">
+              <v:shape w14:anchorId="1577626E" id="Szövegdoboz 21" o:spid="_x0000_s1029" type="#_x0000_t202" style="position:absolute;left:0;text-align:left;margin-left:211.9pt;margin-top:287.85pt;width:211.7pt;height:19.95pt;z-index:251701248;visibility:visible;mso-wrap-style:square;mso-width-percent:0;mso-height-percent:0;mso-wrap-distance-left:9pt;mso-wrap-distance-top:0;mso-wrap-distance-right:9pt;mso-wrap-distance-bottom:0;mso-position-horizontal:absolute;mso-position-horizontal-relative:margin;mso-position-vertical:absolute;mso-position-vertical-relative:text;mso-width-percent:0;mso-height-percent:0;mso-width-relative:margin;mso-height-relative:margin;v-text-anchor:top" o:gfxdata="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" fillcolor="white [3201]" stroked="f" strokeweight=".5pt">
                 <v:textbox>
                   <w:txbxContent>
                     <w:p>
@@ -20679,109 +21796,19 @@
         <w:rPr>
           <w:noProof/>
         </w:rPr>
-        <mc:AlternateContent>
-          <mc:Choice Requires="wps">
-            <w:drawing>
-              <wp:anchor distT="0" distB="0" distL="114300" distR="114300" simplePos="0" relativeHeight="251699200" behindDoc="0" locked="0" layoutInCell="1" allowOverlap="1" wp14:anchorId="53038A28" wp14:editId="24442865">
-                <wp:simplePos x="0" y="0"/>
-                <wp:positionH relativeFrom="margin">
-                  <wp:align>left</wp:align>
-                </wp:positionH>
-                <wp:positionV relativeFrom="paragraph">
-                  <wp:posOffset>3589655</wp:posOffset>
-                </wp:positionV>
-                <wp:extent cx="2693670" cy="253365"/>
-                <wp:effectExtent l="0" t="0" r="0" b="0"/>
-                <wp:wrapTopAndBottom/>
-                <wp:docPr id="20" name="Szövegdoboz 20"/>
-                <wp:cNvGraphicFramePr/>
-                <a:graphic xmlns:a="http://schemas.openxmlformats.org/drawingml/2006/main">
-                  <a:graphicData uri="http://schemas.microsoft.com/office/word/2010/wordprocessingShape">
-                    <wps:wsp>
-                      <wps:cNvSpPr txBox="1"/>
-                      <wps:spPr>
-                        <a:xfrm>
-                          <a:off x="0" y="0"/>
-                          <a:ext cx="2693670" cy="253706"/>
-                        </a:xfrm>
-                        <a:prstGeom prst="rect">
-                          <a:avLst/>
-                        </a:prstGeom>
-                        <a:solidFill>
-                          <a:schemeClr val="lt1"/>
-                        </a:solidFill>
-                        <a:ln w="6350">
-                          <a:noFill/>
-                        </a:ln>
-                      </wps:spPr>
-                      <wps:txbx>
-                        <w:txbxContent>
-                          <w:p>
-                            <w:pPr>
-                              <w:pStyle w:val="Kplers"/>
-                            </w:pPr>
-                            <w:r>
-                              <w:t>Példa hibás metódusra (GET helyett POST)</w:t>
-                            </w:r>
-                          </w:p>
-                        </w:txbxContent>
-                      </wps:txbx>
-                      <wps:bodyPr rot="0" spcFirstLastPara="0" vertOverflow="overflow" horzOverflow="overflow" vert="horz" wrap="square" lIns="91440" tIns="45720" rIns="91440" bIns="45720" numCol="1" spcCol="0" rtlCol="0" fromWordArt="0" anchor="t" anchorCtr="0" forceAA="0" compatLnSpc="1">
-                        <a:prstTxWarp prst="textNoShape">
-                          <a:avLst/>
-                        </a:prstTxWarp>
-                        <a:noAutofit/>
-                      </wps:bodyPr>
-                    </wps:wsp>
-                  </a:graphicData>
-                </a:graphic>
-                <wp14:sizeRelH relativeFrom="margin">
-                  <wp14:pctWidth>0</wp14:pctWidth>
-                </wp14:sizeRelH>
-                <wp14:sizeRelV relativeFrom="margin">
-                  <wp14:pctHeight>0</wp14:pctHeight>
-                </wp14:sizeRelV>
-              </wp:anchor>
-            </w:drawing>
-          </mc:Choice>
-          <mc:Fallback>
-            <w:pict>
-              <v:shape w14:anchorId="53038A28" id="Szövegdoboz 20" o:spid="_x0000_s1027" type="#_x0000_t202" style="position:absolute;left:0;text-align:left;margin-left:0;margin-top:282.65pt;width:212.1pt;height:19.95pt;z-index:251699200;visibility:visible;mso-wrap-style:square;mso-width-percent:0;mso-height-percent:0;mso-wrap-distance-left:9pt;mso-wrap-distance-top:0;mso-wrap-distance-right:9pt;mso-wrap-distance-bottom:0;mso-position-horizontal:left;mso-position-horizontal-relative:margin;mso-position-vertical:absolute;mso-position-vertical-relative:text;mso-width-percent:0;mso-height-percent:0;mso-width-relative:margin;mso-height-relative:margin;v-text-anchor:top" o:gfxdata="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" fillcolor="white [3201]" stroked="f" strokeweight=".5pt">
-                <v:textbox>
-                  <w:txbxContent>
-                    <w:p>
-                      <w:pPr>
-                        <w:pStyle w:val="Kplers"/>
-                      </w:pPr>
-                      <w:r>
-                        <w:t>Példa hibás metódusra (GET helyett POST)</w:t>
-                      </w:r>
-                    </w:p>
-                  </w:txbxContent>
-                </v:textbox>
-                <w10:wrap type="topAndBottom" anchorx="margin"/>
-              </v:shape>
-            </w:pict>
-          </mc:Fallback>
-        </mc:AlternateContent>
-      </w:r>
-      <w:r>
-        <w:rPr>
-          <w:noProof/>
-        </w:rPr>
         <w:drawing>
-          <wp:anchor distT="0" distB="0" distL="114300" distR="114300" simplePos="0" relativeHeight="251698176" behindDoc="0" locked="0" layoutInCell="1" allowOverlap="1" wp14:anchorId="7D6B5D06" wp14:editId="1AD250FB">
+          <wp:anchor distT="0" distB="0" distL="114300" distR="114300" simplePos="0" relativeHeight="251704320" behindDoc="0" locked="0" layoutInCell="1" allowOverlap="1" wp14:anchorId="56906322" wp14:editId="20319AA8">
             <wp:simplePos x="0" y="0"/>
             <wp:positionH relativeFrom="margin">
-              <wp:align>right</wp:align>
+              <wp:posOffset>1270</wp:posOffset>
             </wp:positionH>
             <wp:positionV relativeFrom="margin">
-              <wp:posOffset>-635</wp:posOffset>
+              <wp:posOffset>4086225</wp:posOffset>
             </wp:positionV>
-            <wp:extent cx="2698750" cy="3590290"/>
-            <wp:effectExtent l="0" t="0" r="6350" b="0"/>
+            <wp:extent cx="2699385" cy="3725545"/>
+            <wp:effectExtent l="0" t="0" r="5715" b="8255"/>
             <wp:wrapTopAndBottom/>
-            <wp:docPr id="17" name="Kép 17"/>
+            <wp:docPr id="995668774" name="Kép 995668774"/>
             <wp:cNvGraphicFramePr>
               <a:graphicFrameLocks xmlns:a="http://schemas.openxmlformats.org/drawingml/2006/main" noChangeAspect="1"/>
             </wp:cNvGraphicFramePr>
@@ -20789,7 +21816,7 @@
               <a:graphicData uri="http://schemas.openxmlformats.org/drawingml/2006/picture">
                 <pic:pic xmlns:pic="http://schemas.openxmlformats.org/drawingml/2006/picture">
                   <pic:nvPicPr>
-                    <pic:cNvPr id="1" name=""/>
+                    <pic:cNvPr id="995668774" name="Kép 995668774"/>
                     <pic:cNvPicPr/>
                   </pic:nvPicPr>
                   <pic:blipFill>
@@ -20807,7 +21834,7 @@
                   <pic:spPr>
                     <a:xfrm>
                       <a:off x="0" y="0"/>
-                      <a:ext cx="2698788" cy="3590290"/>
+                      <a:ext cx="2699385" cy="3725545"/>
                     </a:xfrm>
                     <a:prstGeom prst="rect">
                       <a:avLst/>
@@ -20830,18 +21857,18 @@
           <w:noProof/>
         </w:rPr>
         <w:drawing>
-          <wp:anchor distT="0" distB="0" distL="114300" distR="114300" simplePos="0" relativeHeight="251696128" behindDoc="0" locked="0" layoutInCell="1" allowOverlap="1" wp14:anchorId="19D1DD31" wp14:editId="6E633842">
+          <wp:anchor distT="0" distB="0" distL="114300" distR="114300" simplePos="0" relativeHeight="251703296" behindDoc="0" locked="0" layoutInCell="1" allowOverlap="1" wp14:anchorId="2F632B6F" wp14:editId="2A06DC19">
             <wp:simplePos x="0" y="0"/>
             <wp:positionH relativeFrom="margin">
-              <wp:align>left</wp:align>
+              <wp:posOffset>2695575</wp:posOffset>
             </wp:positionH>
             <wp:positionV relativeFrom="margin">
-              <wp:align>top</wp:align>
+              <wp:posOffset>4085590</wp:posOffset>
             </wp:positionV>
-            <wp:extent cx="2700000" cy="3590877"/>
-            <wp:effectExtent l="0" t="0" r="5715" b="0"/>
+            <wp:extent cx="2699385" cy="3725545"/>
+            <wp:effectExtent l="0" t="0" r="5715" b="8255"/>
             <wp:wrapTopAndBottom/>
-            <wp:docPr id="16" name="Kép 16"/>
+            <wp:docPr id="1048305053" name="Kép 1048305053"/>
             <wp:cNvGraphicFramePr>
               <a:graphicFrameLocks xmlns:a="http://schemas.openxmlformats.org/drawingml/2006/main" noChangeAspect="1"/>
             </wp:cNvGraphicFramePr>
@@ -20849,7 +21876,7 @@
               <a:graphicData uri="http://schemas.openxmlformats.org/drawingml/2006/picture">
                 <pic:pic xmlns:pic="http://schemas.openxmlformats.org/drawingml/2006/picture">
                   <pic:nvPicPr>
-                    <pic:cNvPr id="1" name=""/>
+                    <pic:cNvPr id="1048305053" name="Kép 1048305053"/>
                     <pic:cNvPicPr/>
                   </pic:nvPicPr>
                   <pic:blipFill>
@@ -20867,7 +21894,7 @@
                   <pic:spPr>
                     <a:xfrm>
                       <a:off x="0" y="0"/>
-                      <a:ext cx="2700000" cy="3590877"/>
+                      <a:ext cx="2699385" cy="3725545"/>
                     </a:xfrm>
                     <a:prstGeom prst="rect">
                       <a:avLst/>
@@ -20886,69 +21913,202 @@
         </w:drawing>
       </w:r>
       <w:r>
+        <w:rPr>
+          <w:noProof/>
+        </w:rPr>
+        <w:drawing>
+          <wp:anchor distT="0" distB="0" distL="114300" distR="114300" simplePos="0" relativeHeight="251696128" behindDoc="0" locked="0" layoutInCell="1" allowOverlap="1" wp14:anchorId="19D1DD31" wp14:editId="3B774AA8">
+            <wp:simplePos x="0" y="0"/>
+            <wp:positionH relativeFrom="margin">
+              <wp:posOffset>-4445</wp:posOffset>
+            </wp:positionH>
+            <wp:positionV relativeFrom="margin">
+              <wp:posOffset>-73660</wp:posOffset>
+            </wp:positionV>
+            <wp:extent cx="2699385" cy="3724910"/>
+            <wp:effectExtent l="0" t="0" r="5715" b="8890"/>
+            <wp:wrapTopAndBottom/>
+            <wp:docPr id="16" name="Kép 16"/>
+            <wp:cNvGraphicFramePr>
+              <a:graphicFrameLocks xmlns:a="http://schemas.openxmlformats.org/drawingml/2006/main" noChangeAspect="1"/>
+            </wp:cNvGraphicFramePr>
+            <a:graphic xmlns:a="http://schemas.openxmlformats.org/drawingml/2006/main">
+              <a:graphicData uri="http://schemas.openxmlformats.org/drawingml/2006/picture">
+                <pic:pic xmlns:pic="http://schemas.openxmlformats.org/drawingml/2006/picture">
+                  <pic:nvPicPr>
+                    <pic:cNvPr id="16" name="Kép 16"/>
+                    <pic:cNvPicPr/>
+                  </pic:nvPicPr>
+                  <pic:blipFill>
+                    <a:blip r:embed="rId33" cstate="print">
+                      <a:extLst>
+                        <a:ext uri="{28A0092B-C50C-407E-A947-70E740481C1C}">
+                          <a14:useLocalDpi xmlns:a14="http://schemas.microsoft.com/office/drawing/2010/main" val="0"/>
+                        </a:ext>
+                      </a:extLst>
+                    </a:blip>
+                    <a:stretch>
+                      <a:fillRect/>
+                    </a:stretch>
+                  </pic:blipFill>
+                  <pic:spPr>
+                    <a:xfrm>
+                      <a:off x="0" y="0"/>
+                      <a:ext cx="2699385" cy="3724910"/>
+                    </a:xfrm>
+                    <a:prstGeom prst="rect">
+                      <a:avLst/>
+                    </a:prstGeom>
+                  </pic:spPr>
+                </pic:pic>
+              </a:graphicData>
+            </a:graphic>
+            <wp14:sizeRelH relativeFrom="margin">
+              <wp14:pctWidth>0</wp14:pctWidth>
+            </wp14:sizeRelH>
+            <wp14:sizeRelV relativeFrom="margin">
+              <wp14:pctHeight>0</wp14:pctHeight>
+            </wp14:sizeRelV>
+          </wp:anchor>
+        </w:drawing>
+      </w:r>
+      <w:r>
+        <w:rPr>
+          <w:noProof/>
+        </w:rPr>
+        <w:drawing>
+          <wp:anchor distT="0" distB="0" distL="114300" distR="114300" simplePos="0" relativeHeight="251698176" behindDoc="0" locked="0" layoutInCell="1" allowOverlap="1" wp14:anchorId="7D6B5D06" wp14:editId="2CD9E7C7">
+            <wp:simplePos x="0" y="0"/>
+            <wp:positionH relativeFrom="margin">
+              <wp:posOffset>2695575</wp:posOffset>
+            </wp:positionH>
+            <wp:positionV relativeFrom="margin">
+              <wp:posOffset>-69215</wp:posOffset>
+            </wp:positionV>
+            <wp:extent cx="2699385" cy="3719830"/>
+            <wp:effectExtent l="0" t="0" r="5715" b="0"/>
+            <wp:wrapTopAndBottom/>
+            <wp:docPr id="17" name="Kép 17"/>
+            <wp:cNvGraphicFramePr>
+              <a:graphicFrameLocks xmlns:a="http://schemas.openxmlformats.org/drawingml/2006/main" noChangeAspect="1"/>
+            </wp:cNvGraphicFramePr>
+            <a:graphic xmlns:a="http://schemas.openxmlformats.org/drawingml/2006/main">
+              <a:graphicData uri="http://schemas.openxmlformats.org/drawingml/2006/picture">
+                <pic:pic xmlns:pic="http://schemas.openxmlformats.org/drawingml/2006/picture">
+                  <pic:nvPicPr>
+                    <pic:cNvPr id="17" name="Kép 17"/>
+                    <pic:cNvPicPr/>
+                  </pic:nvPicPr>
+                  <pic:blipFill>
+                    <a:blip r:embed="rId34" cstate="print">
+                      <a:extLst>
+                        <a:ext uri="{28A0092B-C50C-407E-A947-70E740481C1C}">
+                          <a14:useLocalDpi xmlns:a14="http://schemas.microsoft.com/office/drawing/2010/main" val="0"/>
+                        </a:ext>
+                      </a:extLst>
+                    </a:blip>
+                    <a:stretch>
+                      <a:fillRect/>
+                    </a:stretch>
+                  </pic:blipFill>
+                  <pic:spPr>
+                    <a:xfrm>
+                      <a:off x="0" y="0"/>
+                      <a:ext cx="2699385" cy="3719830"/>
+                    </a:xfrm>
+                    <a:prstGeom prst="rect">
+                      <a:avLst/>
+                    </a:prstGeom>
+                  </pic:spPr>
+                </pic:pic>
+              </a:graphicData>
+            </a:graphic>
+            <wp14:sizeRelH relativeFrom="margin">
+              <wp14:pctWidth>0</wp14:pctWidth>
+            </wp14:sizeRelH>
+            <wp14:sizeRelV relativeFrom="margin">
+              <wp14:pctHeight>0</wp14:pctHeight>
+            </wp14:sizeRelV>
+          </wp:anchor>
+        </w:drawing>
+      </w:r>
+    </w:p>
+    <w:p>
+      <w:pPr>
+        <w:pStyle w:val="Cmsor2"/>
+        <w:pageBreakBefore w:val="0"/>
+      </w:pPr>
+      <w:r>
+        <w:lastRenderedPageBreak/>
         <w:t>Továbbfejlesztési lehetőségek</w:t>
       </w:r>
-      <w:bookmarkEnd w:id="82"/>
-      <w:bookmarkEnd w:id="83"/>
-    </w:p>
-    <w:p/>
+      <w:bookmarkEnd w:id="91"/>
+      <w:bookmarkEnd w:id="92"/>
+    </w:p>
+    <w:p>
+      <w:proofErr w:type="spellStart"/>
+      <w:r>
+        <w:t>df</w:t>
+      </w:r>
+      <w:proofErr w:type="spellEnd"/>
+    </w:p>
     <w:p>
       <w:pPr>
         <w:pStyle w:val="Cmsor1"/>
       </w:pPr>
-      <w:bookmarkStart w:id="84" w:name="_Toc194317106"/>
-      <w:bookmarkStart w:id="85" w:name="_Toc194394946"/>
+      <w:bookmarkStart w:id="93" w:name="_Toc194317106"/>
+      <w:bookmarkStart w:id="94" w:name="_Toc194925442"/>
       <w:r>
         <w:lastRenderedPageBreak/>
         <w:t>Felhasználói dokumentáció</w:t>
       </w:r>
-      <w:bookmarkEnd w:id="84"/>
-      <w:bookmarkEnd w:id="85"/>
+      <w:bookmarkEnd w:id="93"/>
+      <w:bookmarkEnd w:id="94"/>
     </w:p>
     <w:p>
       <w:pPr>
         <w:pStyle w:val="Cmsor2"/>
         <w:pageBreakBefore w:val="0"/>
       </w:pPr>
-      <w:bookmarkStart w:id="86" w:name="_Toc194317107"/>
-      <w:bookmarkStart w:id="87" w:name="_Toc194394947"/>
+      <w:bookmarkStart w:id="95" w:name="_Toc194317107"/>
+      <w:bookmarkStart w:id="96" w:name="_Toc194925443"/>
       <w:r>
         <w:t>A program rövid ismertetése</w:t>
       </w:r>
-      <w:bookmarkEnd w:id="86"/>
-      <w:bookmarkEnd w:id="87"/>
+      <w:bookmarkEnd w:id="95"/>
+      <w:bookmarkEnd w:id="96"/>
     </w:p>
     <w:p>
       <w:pPr>
         <w:pStyle w:val="Cmsor2"/>
       </w:pPr>
-      <w:bookmarkStart w:id="88" w:name="_Toc194317108"/>
-      <w:bookmarkStart w:id="89" w:name="_Toc194394948"/>
+      <w:bookmarkStart w:id="97" w:name="_Toc194317108"/>
+      <w:bookmarkStart w:id="98" w:name="_Toc194925444"/>
       <w:r>
         <w:lastRenderedPageBreak/>
         <w:t>A program feltelepítése</w:t>
       </w:r>
-      <w:bookmarkEnd w:id="88"/>
-      <w:bookmarkEnd w:id="89"/>
+      <w:bookmarkEnd w:id="97"/>
+      <w:bookmarkEnd w:id="98"/>
     </w:p>
     <w:p>
       <w:pPr>
         <w:pStyle w:val="Cmsor3"/>
       </w:pPr>
-      <w:bookmarkStart w:id="90" w:name="_Toc194317109"/>
-      <w:bookmarkStart w:id="91" w:name="_Toc194394949"/>
+      <w:bookmarkStart w:id="99" w:name="_Toc194317109"/>
+      <w:bookmarkStart w:id="100" w:name="_Toc194925445"/>
       <w:r>
         <w:t>A játék telepítése</w:t>
       </w:r>
-      <w:bookmarkEnd w:id="90"/>
-      <w:bookmarkEnd w:id="91"/>
+      <w:bookmarkEnd w:id="99"/>
+      <w:bookmarkEnd w:id="100"/>
     </w:p>
     <w:p>
       <w:pPr>
         <w:pStyle w:val="Cmsor3"/>
       </w:pPr>
-      <w:bookmarkStart w:id="92" w:name="_Toc194317110"/>
-      <w:bookmarkStart w:id="93" w:name="_Toc194394950"/>
+      <w:bookmarkStart w:id="101" w:name="_Toc194317110"/>
+      <w:bookmarkStart w:id="102" w:name="_Toc194925446"/>
       <w:r>
         <w:t>A weboldal</w:t>
       </w:r>
@@ -20958,74 +22118,74 @@
       <w:r>
         <w:t>üzembe helyezése</w:t>
       </w:r>
-      <w:bookmarkEnd w:id="92"/>
-      <w:bookmarkEnd w:id="93"/>
+      <w:bookmarkEnd w:id="101"/>
+      <w:bookmarkEnd w:id="102"/>
     </w:p>
     <w:p>
       <w:pPr>
         <w:pStyle w:val="Cmsor3"/>
       </w:pPr>
-      <w:bookmarkStart w:id="94" w:name="_Toc194317111"/>
-      <w:bookmarkStart w:id="95" w:name="_Toc194394951"/>
+      <w:bookmarkStart w:id="103" w:name="_Toc194317111"/>
+      <w:bookmarkStart w:id="104" w:name="_Toc194925447"/>
       <w:r>
         <w:t>Az adatbázis felállítása</w:t>
       </w:r>
-      <w:bookmarkEnd w:id="94"/>
-      <w:bookmarkEnd w:id="95"/>
+      <w:bookmarkEnd w:id="103"/>
+      <w:bookmarkEnd w:id="104"/>
     </w:p>
     <w:p>
       <w:pPr>
         <w:pStyle w:val="Cmsor2"/>
       </w:pPr>
-      <w:bookmarkStart w:id="96" w:name="_Toc194317112"/>
-      <w:bookmarkStart w:id="97" w:name="_Toc194394952"/>
+      <w:bookmarkStart w:id="105" w:name="_Toc194317112"/>
+      <w:bookmarkStart w:id="106" w:name="_Toc194925448"/>
       <w:r>
         <w:lastRenderedPageBreak/>
         <w:t>Használati útmutató</w:t>
       </w:r>
-      <w:bookmarkEnd w:id="96"/>
-      <w:bookmarkEnd w:id="97"/>
+      <w:bookmarkEnd w:id="105"/>
+      <w:bookmarkEnd w:id="106"/>
     </w:p>
     <w:p>
       <w:pPr>
         <w:pStyle w:val="Cmsor3"/>
       </w:pPr>
-      <w:bookmarkStart w:id="98" w:name="_Toc194317113"/>
-      <w:bookmarkStart w:id="99" w:name="_Toc194394953"/>
+      <w:bookmarkStart w:id="107" w:name="_Toc194317113"/>
+      <w:bookmarkStart w:id="108" w:name="_Toc194925449"/>
       <w:r>
         <w:t>A játék irányítása</w:t>
       </w:r>
-      <w:bookmarkEnd w:id="98"/>
-      <w:bookmarkEnd w:id="99"/>
+      <w:bookmarkEnd w:id="107"/>
+      <w:bookmarkEnd w:id="108"/>
     </w:p>
     <w:p>
       <w:pPr>
         <w:pStyle w:val="Cmsor3"/>
       </w:pPr>
-      <w:bookmarkStart w:id="100" w:name="_Toc194317114"/>
-      <w:bookmarkStart w:id="101" w:name="_Toc194394954"/>
+      <w:bookmarkStart w:id="109" w:name="_Toc194317114"/>
+      <w:bookmarkStart w:id="110" w:name="_Toc194925450"/>
       <w:r>
         <w:t>A weboldal használata</w:t>
       </w:r>
-      <w:bookmarkEnd w:id="100"/>
-      <w:bookmarkEnd w:id="101"/>
+      <w:bookmarkEnd w:id="109"/>
+      <w:bookmarkEnd w:id="110"/>
     </w:p>
     <w:p>
       <w:pPr>
         <w:pStyle w:val="Cmsor1"/>
       </w:pPr>
-      <w:bookmarkStart w:id="102" w:name="_Toc194317115"/>
-      <w:bookmarkStart w:id="103" w:name="_Toc194394955"/>
+      <w:bookmarkStart w:id="111" w:name="_Toc194317115"/>
+      <w:bookmarkStart w:id="112" w:name="_Toc194925451"/>
       <w:r>
         <w:lastRenderedPageBreak/>
         <w:t>Mellékletek</w:t>
       </w:r>
-      <w:bookmarkEnd w:id="102"/>
-      <w:bookmarkEnd w:id="103"/>
+      <w:bookmarkEnd w:id="111"/>
+      <w:bookmarkEnd w:id="112"/>
     </w:p>
     <w:sectPr>
-      <w:headerReference w:type="default" r:id="rId33"/>
-      <w:footerReference w:type="default" r:id="rId34"/>
+      <w:headerReference w:type="default" r:id="rId35"/>
+      <w:footerReference w:type="default" r:id="rId36"/>
       <w:pgSz w:w="11906" w:h="16838" w:code="124"/>
       <w:pgMar w:top="1418" w:right="1418" w:bottom="1418" w:left="1418" w:header="709" w:footer="709" w:gutter="567"/>
       <w:cols w:space="708"/>
@@ -21318,7 +22478,7 @@
         <w:color w:val="0C0D0E"/>
         <w:bdr w:val="none" w:sz="0" w:space="0" w:color="auto" w:frame="1"/>
       </w:rPr>
-      <w:instrText>2.6</w:instrText>
+      <w:instrText>2.8</w:instrText>
     </w:r>
     <w:r>
       <w:rPr>
@@ -21444,7 +22604,7 @@
         <w:color w:val="0C0D0E"/>
         <w:bdr w:val="none" w:sz="0" w:space="0" w:color="auto" w:frame="1"/>
       </w:rPr>
-      <w:instrText>2.6</w:instrText>
+      <w:instrText>2.8</w:instrText>
     </w:r>
     <w:r>
       <w:rPr>
@@ -21499,7 +22659,7 @@
         <w:color w:val="0C0D0E"/>
         <w:bdr w:val="none" w:sz="0" w:space="0" w:color="auto" w:frame="1"/>
       </w:rPr>
-      <w:instrText>Az alkalmaz</w:instrText>
+      <w:instrText>Tov</w:instrText>
     </w:r>
     <w:r>
       <w:rPr>
@@ -21519,7 +22679,7 @@
         <w:color w:val="0C0D0E"/>
         <w:bdr w:val="none" w:sz="0" w:space="0" w:color="auto" w:frame="1"/>
       </w:rPr>
-      <w:instrText>s fel</w:instrText>
+      <w:instrText>bbfejleszt</w:instrText>
     </w:r>
     <w:r>
       <w:rPr>
@@ -21539,7 +22699,7 @@
         <w:color w:val="0C0D0E"/>
         <w:bdr w:val="none" w:sz="0" w:space="0" w:color="auto" w:frame="1"/>
       </w:rPr>
-      <w:instrText>p</w:instrText>
+      <w:instrText>si lehet</w:instrText>
     </w:r>
     <w:r>
       <w:rPr>
@@ -21549,7 +22709,7 @@
         <w:color w:val="0C0D0E"/>
         <w:bdr w:val="none" w:sz="0" w:space="0" w:color="auto" w:frame="1"/>
       </w:rPr>
-      <w:instrText>í</w:instrText>
+      <w:instrText>ő</w:instrText>
     </w:r>
     <w:r>
       <w:rPr>
@@ -21559,7 +22719,7 @@
         <w:color w:val="0C0D0E"/>
         <w:bdr w:val="none" w:sz="0" w:space="0" w:color="auto" w:frame="1"/>
       </w:rPr>
-      <w:instrText>t</w:instrText>
+      <w:instrText>s</w:instrText>
     </w:r>
     <w:r>
       <w:rPr>
@@ -21579,7 +22739,7 @@
         <w:color w:val="0C0D0E"/>
         <w:bdr w:val="none" w:sz="0" w:space="0" w:color="auto" w:frame="1"/>
       </w:rPr>
-      <w:instrText>se</w:instrText>
+      <w:instrText>gek</w:instrText>
     </w:r>
     <w:r>
       <w:rPr>
@@ -21746,7 +22906,7 @@
         <w:color w:val="0C0D0E"/>
         <w:bdr w:val="none" w:sz="0" w:space="0" w:color="auto" w:frame="1"/>
       </w:rPr>
-      <w:t xml:space="preserve"> 2.6. Az alkalmaz</w:t>
+      <w:t xml:space="preserve"> 2.8. Tov</w:t>
     </w:r>
     <w:r>
       <w:rPr>
@@ -21766,7 +22926,7 @@
         <w:color w:val="0C0D0E"/>
         <w:bdr w:val="none" w:sz="0" w:space="0" w:color="auto" w:frame="1"/>
       </w:rPr>
-      <w:t>s fel</w:t>
+      <w:t>bbfejleszt</w:t>
     </w:r>
     <w:r>
       <w:rPr>
@@ -21786,7 +22946,7 @@
         <w:color w:val="0C0D0E"/>
         <w:bdr w:val="none" w:sz="0" w:space="0" w:color="auto" w:frame="1"/>
       </w:rPr>
-      <w:t>p</w:t>
+      <w:t>si lehet</w:t>
     </w:r>
     <w:r>
       <w:rPr>
@@ -21796,7 +22956,7 @@
         <w:color w:val="0C0D0E"/>
         <w:bdr w:val="none" w:sz="0" w:space="0" w:color="auto" w:frame="1"/>
       </w:rPr>
-      <w:t>í</w:t>
+      <w:t>ő</w:t>
     </w:r>
     <w:r>
       <w:rPr>
@@ -21806,7 +22966,7 @@
         <w:color w:val="0C0D0E"/>
         <w:bdr w:val="none" w:sz="0" w:space="0" w:color="auto" w:frame="1"/>
       </w:rPr>
-      <w:t>t</w:t>
+      <w:t>s</w:t>
     </w:r>
     <w:r>
       <w:rPr>
@@ -21826,7 +22986,7 @@
         <w:color w:val="0C0D0E"/>
         <w:bdr w:val="none" w:sz="0" w:space="0" w:color="auto" w:frame="1"/>
       </w:rPr>
-      <w:t>se</w:t>
+      <w:t>gek</w:t>
     </w:r>
     <w:r>
       <w:rPr>
@@ -24051,24 +25211,24 @@
     <w:basedOn w:val="Norml"/>
     <w:link w:val="KplersChar"/>
     <w:qFormat/>
-    <w:rsid w:val="00E17910"/>
+    <w:rsid w:val="00EE2F45"/>
     <w:pPr>
       <w:jc w:val="center"/>
     </w:pPr>
     <w:rPr>
       <w:i/>
-      <w:sz w:val="16"/>
+      <w:sz w:val="20"/>
     </w:rPr>
   </w:style>
   <w:style w:type="character" w:customStyle="1" w:styleId="KplersChar">
     <w:name w:val="Képleírás Char"/>
     <w:basedOn w:val="Bekezdsalapbettpusa"/>
     <w:link w:val="Kplers"/>
-    <w:rsid w:val="00E17910"/>
+    <w:rsid w:val="00EE2F45"/>
     <w:rPr>
       <w:rFonts w:ascii="Times New Roman" w:hAnsi="Times New Roman"/>
       <w:i/>
-      <w:sz w:val="16"/>
+      <w:sz w:val="20"/>
     </w:rPr>
   </w:style>
 </w:styles>

</xml_diff>

<commit_message>
Made reasoning for our topic
</commit_message>
<xml_diff>
--- a/Dok/Dokumentáció.docx
+++ b/Dok/Dokumentáció.docx
@@ -87,21 +87,12 @@
                 <w:szCs w:val="36"/>
               </w:rPr>
             </w:pPr>
-            <w:proofErr w:type="spellStart"/>
             <w:r>
               <w:rPr>
                 <w:sz w:val="36"/>
                 <w:szCs w:val="36"/>
               </w:rPr>
-              <w:t>Boronkay</w:t>
-            </w:r>
-            <w:proofErr w:type="spellEnd"/>
-            <w:r>
-              <w:rPr>
-                <w:sz w:val="36"/>
-                <w:szCs w:val="36"/>
-              </w:rPr>
-              <w:t xml:space="preserve"> György Műszaki</w:t>
+              <w:t>Boronkay György Műszaki</w:t>
             </w:r>
             <w:r>
               <w:rPr>
@@ -155,14 +146,12 @@
                 <w:sz w:val="72"/>
               </w:rPr>
             </w:pPr>
-            <w:proofErr w:type="spellStart"/>
             <w:r>
               <w:rPr>
                 <w:sz w:val="56"/>
               </w:rPr>
               <w:t>Arcalite</w:t>
             </w:r>
-            <w:proofErr w:type="spellEnd"/>
           </w:p>
         </w:tc>
       </w:tr>
@@ -210,19 +199,11 @@
                 <w:sz w:val="32"/>
               </w:rPr>
             </w:pPr>
-            <w:proofErr w:type="spellStart"/>
             <w:r>
               <w:rPr>
                 <w:sz w:val="32"/>
               </w:rPr>
-              <w:t>Gyombolainé</w:t>
-            </w:r>
-            <w:proofErr w:type="spellEnd"/>
-            <w:r>
-              <w:rPr>
-                <w:sz w:val="32"/>
-              </w:rPr>
-              <w:t xml:space="preserve"> Cserny Zsuzsanna</w:t>
+              <w:t>Gyombolainé Cserny Zsuzsanna</w:t>
             </w:r>
             <w:r>
               <w:rPr>
@@ -336,23 +317,7 @@
     </w:p>
     <w:p>
       <w:r>
-        <w:t xml:space="preserve">Alulírottak, ezúton kijelentjük, hogy a szakdolgozat saját, önálló munkánk, és korábban még sehol nem került publikálásra. Szakdolgozatunk a Váci Szakképzési Centrum </w:t>
-      </w:r>
-      <w:proofErr w:type="spellStart"/>
-      <w:r>
-        <w:t>Boronkay</w:t>
-      </w:r>
-      <w:proofErr w:type="spellEnd"/>
-      <w:r>
-        <w:t xml:space="preserve"> György Műszaki Technikum és Gimnázium Szoftverfejlesztő és tesztelő technikus képzésén készítettük. Tudomásul vesszük, hogy szakdolgozatunkat a Váci Szakképzési Centrum </w:t>
-      </w:r>
-      <w:proofErr w:type="spellStart"/>
-      <w:r>
-        <w:t>Boronkay</w:t>
-      </w:r>
-      <w:proofErr w:type="spellEnd"/>
-      <w:r>
-        <w:t xml:space="preserve"> György Műszaki Technikum és Gimnázium tárolja.</w:t>
+        <w:t>Alulírottak, ezúton kijelentjük, hogy a szakdolgozat saját, önálló munkánk, és korábban még sehol nem került publikálásra. Szakdolgozatunk a Váci Szakképzési Centrum Boronkay György Műszaki Technikum és Gimnázium Szoftverfejlesztő és tesztelő technikus képzésén készítettük. Tudomásul vesszük, hogy szakdolgozatunkat a Váci Szakképzési Centrum Boronkay György Műszaki Technikum és Gimnázium tárolja.</w:t>
       </w:r>
     </w:p>
     <w:p>
@@ -482,14 +447,12 @@
       <w:r>
         <w:t xml:space="preserve">Szakdolgozat címe: </w:t>
       </w:r>
-      <w:proofErr w:type="spellStart"/>
       <w:r>
         <w:rPr>
           <w:b/>
         </w:rPr>
         <w:t>Arcalite</w:t>
       </w:r>
-      <w:proofErr w:type="spellEnd"/>
     </w:p>
     <w:p>
       <w:pPr>
@@ -508,16 +471,11 @@
         </w:numPr>
         <w:spacing w:line="259" w:lineRule="auto"/>
       </w:pPr>
-      <w:proofErr w:type="spellStart"/>
       <w:r>
         <w:t>P</w:t>
       </w:r>
       <w:r>
-        <w:t>latformer</w:t>
-      </w:r>
-      <w:proofErr w:type="spellEnd"/>
-      <w:r>
-        <w:t xml:space="preserve"> játék</w:t>
+        <w:t>latformer játék</w:t>
       </w:r>
     </w:p>
     <w:p>
@@ -531,23 +489,7 @@
         <w:ind w:left="714" w:hanging="357"/>
       </w:pPr>
       <w:r>
-        <w:t xml:space="preserve">A </w:t>
-      </w:r>
-      <w:proofErr w:type="spellStart"/>
-      <w:r>
-        <w:t>játékbeli</w:t>
-      </w:r>
-      <w:proofErr w:type="spellEnd"/>
-      <w:r>
-        <w:t xml:space="preserve"> haladás </w:t>
-      </w:r>
-      <w:proofErr w:type="spellStart"/>
-      <w:r>
-        <w:t>nyomonkövetése</w:t>
-      </w:r>
-      <w:proofErr w:type="spellEnd"/>
-      <w:r>
-        <w:t xml:space="preserve"> a weboldalon</w:t>
+        <w:t>A játékbeli haladás nyomonkövetése a weboldalon</w:t>
       </w:r>
     </w:p>
     <w:p>
@@ -5551,7 +5493,127 @@
     </w:p>
     <w:p>
       <w:r>
-        <w:t>Ide egy szép szöveg, hogy miért csináljuk ezt &lt;3</w:t>
+        <w:t>A feladatunk egy asztali alkalmazás, egy weboldal, és egy ezekkel kommunikáló adatbázis elkészítése volt.</w:t>
+      </w:r>
+    </w:p>
+    <w:p>
+      <w:r>
+        <w:t xml:space="preserve">Az asztali alkalmazás témájaképp sok különféle ötlet feljött, de egyik sem ragadt el minket. Ám egyszer felmerült egy kérdés: „Lehet-e játékot </w:t>
+      </w:r>
+      <w:r>
+        <w:t>készíteni,</w:t>
+      </w:r>
+      <w:r>
+        <w:t xml:space="preserve"> mint az asztali alkalmazásunk?”. Helyeslő választ kapv</w:t>
+      </w:r>
+      <w:r>
+        <w:t>án</w:t>
+      </w:r>
+      <w:r>
+        <w:t xml:space="preserve"> már el is dőlt, hogy egy játék lesz a projektünk középpontjában.</w:t>
+      </w:r>
+      <w:r>
+        <w:t xml:space="preserve"> Ezt a döntést nagyban elősegítette, hogy a csapat tagjai </w:t>
+      </w:r>
+      <w:r>
+        <w:t>is érdekeltek a játékfejlesztésben, hármunk közül ketten is ebben a szakirányban folytatják tanulmányaikat.</w:t>
+      </w:r>
+    </w:p>
+    <w:p>
+      <w:r>
+        <w:t xml:space="preserve">A játék jellege és témája volt a következő kérdés. </w:t>
+      </w:r>
+      <w:r>
+        <w:t xml:space="preserve">Az általunk ismert játékok jellegét, kinézetét és játékmódját kezdtük el böngészni ötletekért, mérlegelve, hogy mit lennénk képesek határidőre, jó minőségben elkészíteni. </w:t>
+      </w:r>
+      <w:r>
+        <w:t xml:space="preserve">Választásunk a játék jellegét illetően a „platformer” stílusra esett. </w:t>
+      </w:r>
+      <w:r>
+        <w:t>Ilyen jellegű játékokban tipikusan különféle „platformokon”</w:t>
+      </w:r>
+      <w:r>
+        <w:t xml:space="preserve"> ugrálva kell haladnunk, közben ellenségekkel harcolnunk stb.</w:t>
+      </w:r>
+      <w:r>
+        <w:t xml:space="preserve"> Kinézetre a kétdimenziós, oldalnézetes stílust választottuk</w:t>
+      </w:r>
+      <w:r>
+        <w:t>, mivel ezzel támadt már eleinte is rengeteg ötletünk a játék megjelenésére.</w:t>
+      </w:r>
+      <w:r>
+        <w:t xml:space="preserve"> </w:t>
+      </w:r>
+      <w:r>
+        <w:t>Játékunk főszereplőjeként egy mágust választottunk, akinek a különböző pályákon átkelve</w:t>
+      </w:r>
+      <w:r>
+        <w:t>,</w:t>
+      </w:r>
+      <w:r>
+        <w:t xml:space="preserve"> szörnyeket legyőz</w:t>
+      </w:r>
+      <w:r>
+        <w:t>ve kell utat találnia a végső céljához</w:t>
+      </w:r>
+      <w:r>
+        <w:t>.</w:t>
+      </w:r>
+      <w:r>
+        <w:t xml:space="preserve"> Ez a cél </w:t>
+      </w:r>
+      <w:r>
+        <w:t xml:space="preserve">egyelőre </w:t>
+      </w:r>
+      <w:r>
+        <w:t>titok, a játékot kijátszva</w:t>
+      </w:r>
+      <w:r>
+        <w:t xml:space="preserve"> viszont megtudhatjuk!</w:t>
+      </w:r>
+    </w:p>
+    <w:p>
+      <w:r>
+        <w:t xml:space="preserve">Már csak a weboldal kérdése maradt hátra. Átgondolva, hogy egy számítógépes játékhoz milyen weboldal </w:t>
+      </w:r>
+      <w:r>
+        <w:t>illik</w:t>
+      </w:r>
+      <w:r>
+        <w:t>, két célt adtunk az oldalnak: egy tudástár biztosítása a játékról, illetve felhasználói fiókunk kezelése.</w:t>
+      </w:r>
+      <w:r>
+        <w:t xml:space="preserve"> </w:t>
+      </w:r>
+      <w:r>
+        <w:t>A tudástár egy egyedibb megoldást kapott: csak arról tudhatunk meg információkat, amivel már találkoztunk.</w:t>
+      </w:r>
+      <w:r>
+        <w:t xml:space="preserve"> Épp ezért, illetve játékunk akár más eszközről való folytatásáért </w:t>
+      </w:r>
+      <w:r>
+        <w:t xml:space="preserve">gondoltuk </w:t>
+      </w:r>
+      <w:r>
+        <w:t xml:space="preserve">ideillőnek </w:t>
+      </w:r>
+      <w:r>
+        <w:t>a felhasználói fiók</w:t>
+      </w:r>
+      <w:r>
+        <w:t>ok</w:t>
+      </w:r>
+      <w:r>
+        <w:t xml:space="preserve"> implementálását</w:t>
+      </w:r>
+      <w:r>
+        <w:t>.</w:t>
+      </w:r>
+      <w:r>
+        <w:t xml:space="preserve"> Az oldalon tudunk regisztrálni, bejelentkezni, kezelni a fiókunk, és a játék</w:t>
+      </w:r>
+      <w:r>
+        <w:t>ba bejelentkezve képesek vagyunk folytatni akár máshol elkezdett vagy folytatott játékunkat.</w:t>
       </w:r>
     </w:p>
     <w:p>
@@ -5590,59 +5652,14 @@
       <w:bookmarkStart w:id="17" w:name="_Toc194317076"/>
       <w:bookmarkStart w:id="18" w:name="_Toc194925397"/>
       <w:r>
-        <w:t xml:space="preserve">Visual </w:t>
-      </w:r>
-      <w:proofErr w:type="spellStart"/>
-      <w:r>
-        <w:t>Studio</w:t>
-      </w:r>
-      <w:proofErr w:type="spellEnd"/>
-      <w:r>
-        <w:t xml:space="preserve"> </w:t>
-      </w:r>
-      <w:proofErr w:type="spellStart"/>
-      <w:r>
-        <w:t>Code</w:t>
+        <w:t>Visual Studio Code</w:t>
       </w:r>
       <w:bookmarkEnd w:id="17"/>
       <w:bookmarkEnd w:id="18"/>
-      <w:proofErr w:type="spellEnd"/>
-    </w:p>
-    <w:p>
-      <w:r>
-        <w:t xml:space="preserve">A Visual </w:t>
-      </w:r>
-      <w:proofErr w:type="spellStart"/>
-      <w:r>
-        <w:t>Studio</w:t>
-      </w:r>
-      <w:proofErr w:type="spellEnd"/>
-      <w:r>
-        <w:t xml:space="preserve"> </w:t>
-      </w:r>
-      <w:proofErr w:type="spellStart"/>
-      <w:r>
-        <w:t>Code</w:t>
-      </w:r>
-      <w:proofErr w:type="spellEnd"/>
-      <w:r>
-        <w:t xml:space="preserve"> (VSC) egy nyílt forráskódú kódszerkesztő alkalmazás. Nagy mértékben testre szabható, illetve rengeteg kiegészítő tartalom készült hozzá, melyekkel könnyen fejleszthetünk a legtöbb programozási nyelven. Mi a weboldal HTML vázához, formázásához, a funkcionalitást biztosító JavaScript </w:t>
-      </w:r>
-      <w:proofErr w:type="spellStart"/>
-      <w:r>
-        <w:t>szkriptekhez</w:t>
-      </w:r>
-      <w:proofErr w:type="spellEnd"/>
-      <w:r>
-        <w:t xml:space="preserve">, illetve az adatbázissal kommunikáló PHP </w:t>
-      </w:r>
-      <w:proofErr w:type="spellStart"/>
-      <w:r>
-        <w:t>RestAPI</w:t>
-      </w:r>
-      <w:proofErr w:type="spellEnd"/>
-      <w:r>
-        <w:t xml:space="preserve"> fejlesztéséhez használ</w:t>
+    </w:p>
+    <w:p>
+      <w:r>
+        <w:t>A Visual Studio Code (VSC) egy nyílt forráskódú kódszerkesztő alkalmazás. Nagy mértékben testre szabható, illetve rengeteg kiegészítő tartalom készült hozzá, melyekkel könnyen fejleszthetünk a legtöbb programozási nyelven. Mi a weboldal HTML vázához, formázásához, a funkcionalitást biztosító JavaScript szkriptekhez, illetve az adatbázissal kommunikáló PHP RestAPI fejlesztéséhez használ</w:t>
       </w:r>
       <w:r>
         <w:t>j</w:t>
@@ -5683,31 +5700,7 @@
         <w:t xml:space="preserve">uk – </w:t>
       </w:r>
       <w:r>
-        <w:t xml:space="preserve">az </w:t>
-      </w:r>
-      <w:proofErr w:type="spellStart"/>
-      <w:r>
-        <w:t>Apache</w:t>
-      </w:r>
-      <w:proofErr w:type="spellEnd"/>
-      <w:r>
-        <w:t xml:space="preserve"> szerver, PHP támogatás, a </w:t>
-      </w:r>
-      <w:proofErr w:type="spellStart"/>
-      <w:r>
-        <w:t>MariaDB</w:t>
-      </w:r>
-      <w:proofErr w:type="spellEnd"/>
-      <w:r>
-        <w:t xml:space="preserve"> adatbázis-motor, illetve a </w:t>
-      </w:r>
-      <w:proofErr w:type="spellStart"/>
-      <w:r>
-        <w:t>phpMyAdmin</w:t>
-      </w:r>
-      <w:proofErr w:type="spellEnd"/>
-      <w:r>
-        <w:t xml:space="preserve"> adatbázis-kezelőfelület.</w:t>
+        <w:t>az Apache szerver, PHP támogatás, a MariaDB adatbázis-motor, illetve a phpMyAdmin adatbázis-kezelőfelület.</w:t>
       </w:r>
     </w:p>
     <w:p>
@@ -5717,55 +5710,26 @@
       <w:bookmarkStart w:id="21" w:name="_Toc194317078"/>
       <w:bookmarkStart w:id="22" w:name="_Toc194925399"/>
       <w:r>
-        <w:t xml:space="preserve">Visual </w:t>
-      </w:r>
-      <w:proofErr w:type="spellStart"/>
-      <w:r>
-        <w:t>Studio</w:t>
+        <w:t>Visual Studio</w:t>
       </w:r>
       <w:bookmarkEnd w:id="21"/>
       <w:bookmarkEnd w:id="22"/>
-      <w:proofErr w:type="spellEnd"/>
     </w:p>
     <w:p>
       <w:r>
         <w:t>A</w:t>
       </w:r>
       <w:r>
-        <w:t xml:space="preserve"> Visual </w:t>
-      </w:r>
-      <w:proofErr w:type="spellStart"/>
-      <w:r>
-        <w:t>Studio</w:t>
-      </w:r>
-      <w:proofErr w:type="spellEnd"/>
-      <w:r>
-        <w:t xml:space="preserve"> </w:t>
+        <w:t xml:space="preserve"> Visual Studio </w:t>
       </w:r>
       <w:r>
         <w:t xml:space="preserve">egy fejlesztői kódszerkesztő, </w:t>
       </w:r>
       <w:r>
-        <w:t xml:space="preserve">amit kód szerkesztésére, </w:t>
-      </w:r>
-      <w:proofErr w:type="spellStart"/>
-      <w:r>
-        <w:t>debug-olására</w:t>
-      </w:r>
-      <w:proofErr w:type="spellEnd"/>
-      <w:r>
-        <w:t xml:space="preserve">, de akár alkalmazásunk publikálására is használhatunk. </w:t>
-      </w:r>
-      <w:r>
-        <w:t xml:space="preserve">Az IDE a standard kódszerkesztésen és </w:t>
-      </w:r>
-      <w:proofErr w:type="spellStart"/>
-      <w:r>
-        <w:t>debug-oláson</w:t>
-      </w:r>
-      <w:proofErr w:type="spellEnd"/>
-      <w:r>
-        <w:t xml:space="preserve"> felül tartalmaz fordítókat, kódkiegészítő, grafikus tervező, és még sok egyéb hasznos eszközzel, melyek elősegítik a fejlesztési élményünket. Ebben a projektben a játék kódjának megírásához használtuk.</w:t>
+        <w:t xml:space="preserve">amit kód szerkesztésére, debug-olására, de akár alkalmazásunk publikálására is használhatunk. </w:t>
+      </w:r>
+      <w:r>
+        <w:t>Az IDE a standard kódszerkesztésen és debug-oláson felül tartalmaz fordítókat, kódkiegészítő, grafikus tervező, és még sok egyéb hasznos eszközzel, melyek elősegítik a fejlesztési élményünket. Ebben a projektben a játék kódjának megírásához használtuk.</w:t>
       </w:r>
     </w:p>
     <w:p>
@@ -5782,15 +5746,7 @@
     </w:p>
     <w:p>
       <w:r>
-        <w:t xml:space="preserve">A </w:t>
-      </w:r>
-      <w:proofErr w:type="spellStart"/>
-      <w:r>
-        <w:t>Godot</w:t>
-      </w:r>
-      <w:proofErr w:type="spellEnd"/>
-      <w:r>
-        <w:t xml:space="preserve"> egy </w:t>
+        <w:t xml:space="preserve">A Godot egy </w:t>
       </w:r>
       <w:r>
         <w:t>játékfejlesztő motor, mellyel egy egységes felületen készíthetünk</w:t>
@@ -5805,15 +5761,7 @@
         <w:t>A motor</w:t>
       </w:r>
       <w:r>
-        <w:t xml:space="preserve"> egy mindent átfogó eszközcsomagot kínál, hogy a fejlesztők a játék fejlesztésére fókuszálhassanak, és ne kelljen már megoldott problémákat újból megoldani. A program teljesen </w:t>
-      </w:r>
-      <w:proofErr w:type="gramStart"/>
-      <w:r>
-        <w:t>ingyenes,</w:t>
-      </w:r>
-      <w:proofErr w:type="gramEnd"/>
-      <w:r>
-        <w:t xml:space="preserve"> és nyílt forráskódú, többnyire a közösség által fejlesztett.</w:t>
+        <w:t xml:space="preserve"> egy mindent átfogó eszközcsomagot kínál, hogy a fejlesztők a játék fejlesztésére fókuszálhassanak, és ne kelljen már megoldott problémákat újból megoldani. A program teljesen ingyenes, és nyílt forráskódú, többnyire a közösség által fejlesztett.</w:t>
       </w:r>
       <w:r>
         <w:t xml:space="preserve"> </w:t>
@@ -5849,59 +5797,19 @@
     </w:p>
     <w:p>
       <w:r>
-        <w:t>A HTML (</w:t>
-      </w:r>
-      <w:proofErr w:type="spellStart"/>
-      <w:r>
-        <w:t>HyperText</w:t>
-      </w:r>
-      <w:proofErr w:type="spellEnd"/>
+        <w:t xml:space="preserve">A HTML (HyperText Markup Language) egy struktúrált leírónyelv, a weboldalak szerkezetének kialakításához </w:t>
+      </w:r>
+      <w:r>
+        <w:t>használt szabvány.</w:t>
+      </w:r>
       <w:r>
         <w:t xml:space="preserve"> </w:t>
       </w:r>
-      <w:proofErr w:type="spellStart"/>
-      <w:r>
-        <w:t>Markup</w:t>
-      </w:r>
-      <w:proofErr w:type="spellEnd"/>
-      <w:r>
-        <w:t xml:space="preserve"> </w:t>
-      </w:r>
-      <w:proofErr w:type="spellStart"/>
-      <w:r>
-        <w:t>Language</w:t>
-      </w:r>
-      <w:proofErr w:type="spellEnd"/>
-      <w:r>
-        <w:t xml:space="preserve">) egy </w:t>
-      </w:r>
-      <w:proofErr w:type="spellStart"/>
-      <w:r>
-        <w:t>struktúrált</w:t>
-      </w:r>
-      <w:proofErr w:type="spellEnd"/>
-      <w:r>
-        <w:t xml:space="preserve"> leírónyelv, a weboldalak szerkezetének kialakításához </w:t>
-      </w:r>
-      <w:r>
-        <w:t>használt szabvány.</w:t>
-      </w:r>
-      <w:r>
-        <w:t xml:space="preserve"> </w:t>
-      </w:r>
       <w:r>
         <w:t xml:space="preserve">Általában együtt használatos a CSS és JavaScript nyelvekkel, mely három a webfejlesztés alapjaként szolgál. </w:t>
       </w:r>
       <w:r>
-        <w:t>Míg a HTML a struktúra kialakítására használják, a CSS-t a formázásra, a JavaScript-</w:t>
-      </w:r>
-      <w:proofErr w:type="spellStart"/>
-      <w:r>
-        <w:t>et</w:t>
-      </w:r>
-      <w:proofErr w:type="spellEnd"/>
-      <w:r>
-        <w:t xml:space="preserve"> pedig a funkcionalitás kialakítására használják.</w:t>
+        <w:t>Míg a HTML a struktúra kialakítására használják, a CSS-t a formázásra, a JavaScript-et pedig a funkcionalitás kialakítására használják.</w:t>
       </w:r>
     </w:p>
     <w:p>
@@ -5920,27 +5828,9 @@
       <w:r>
         <w:t>A CSS (</w:t>
       </w:r>
-      <w:proofErr w:type="spellStart"/>
-      <w:r>
-        <w:t>Cascading</w:t>
-      </w:r>
-      <w:proofErr w:type="spellEnd"/>
-      <w:r>
-        <w:t xml:space="preserve"> </w:t>
-      </w:r>
-      <w:proofErr w:type="spellStart"/>
-      <w:r>
-        <w:t>Style</w:t>
-      </w:r>
-      <w:proofErr w:type="spellEnd"/>
-      <w:r>
-        <w:t xml:space="preserve"> </w:t>
-      </w:r>
-      <w:proofErr w:type="spellStart"/>
-      <w:r>
-        <w:t>Sheets</w:t>
-      </w:r>
-      <w:proofErr w:type="spellEnd"/>
+      <w:r>
+        <w:t>Cascading Style Sheets</w:t>
+      </w:r>
       <w:r>
         <w:t>) egy stíluslapnyelv, mellyel a weboldalak megjelenítését és formázását alakíthatjuk ki. Lehetővé teszi, hogy a fejlesztők a formázást és a struktúrát elválasszák egymástól</w:t>
       </w:r>
@@ -5968,15 +5858,7 @@
     </w:p>
     <w:p>
       <w:r>
-        <w:t xml:space="preserve">A JavaScript egy dinamikus </w:t>
-      </w:r>
-      <w:proofErr w:type="spellStart"/>
-      <w:r>
-        <w:t>szkriptnyelv</w:t>
-      </w:r>
-      <w:proofErr w:type="spellEnd"/>
-      <w:r>
-        <w:t xml:space="preserve">, amelyet általában weboldalak fejlesztéséhez használnak. </w:t>
+        <w:t xml:space="preserve">A JavaScript egy dinamikus szkriptnyelv, amelyet általában weboldalak fejlesztéséhez használnak. </w:t>
       </w:r>
       <w:r>
         <w:t>Az egyik legelterjedtebb és legjelentősebb programozási nyelv a webfejlesztésben.</w:t>
@@ -5988,15 +5870,7 @@
         <w:t xml:space="preserve"> és dinamikusan reagáljon a felhasználó bemenetére. Emellett teljes értékű alkalmazásokat, játékokat is lehet benne készíteni, ilyenkor a weboldal egy megjelenítő szerepet vet fel.</w:t>
       </w:r>
       <w:r>
-        <w:t xml:space="preserve"> Mi a JavaScriptet a weboldal interaktív részének kialakításán felül az adatok API-</w:t>
-      </w:r>
-      <w:proofErr w:type="spellStart"/>
-      <w:r>
-        <w:t>ból</w:t>
-      </w:r>
-      <w:proofErr w:type="spellEnd"/>
-      <w:r>
-        <w:t xml:space="preserve"> történő lekérésére és betöltésére használjuk.</w:t>
+        <w:t xml:space="preserve"> Mi a JavaScriptet a weboldal interaktív részének kialakításán felül az adatok API-ból történő lekérésére és betöltésére használjuk.</w:t>
       </w:r>
     </w:p>
     <w:p>
@@ -6005,7 +5879,6 @@
       </w:pPr>
       <w:bookmarkStart w:id="33" w:name="_Toc194317084"/>
       <w:bookmarkStart w:id="34" w:name="_Toc194925405"/>
-      <w:proofErr w:type="spellStart"/>
       <w:r>
         <w:t>j</w:t>
       </w:r>
@@ -6014,19 +5887,10 @@
       </w:r>
       <w:bookmarkEnd w:id="33"/>
       <w:bookmarkEnd w:id="34"/>
-      <w:proofErr w:type="spellEnd"/>
-    </w:p>
-    <w:p>
-      <w:r>
-        <w:t xml:space="preserve">A </w:t>
-      </w:r>
-      <w:proofErr w:type="spellStart"/>
-      <w:r>
-        <w:t>jQuery</w:t>
-      </w:r>
-      <w:proofErr w:type="spellEnd"/>
-      <w:r>
-        <w:t xml:space="preserve"> egy könnyűsúlyú, gyors és keresztplatformos JavaScript könyvtár, amelyet főleg webfejlesztés során használnak</w:t>
+    </w:p>
+    <w:p>
+      <w:r>
+        <w:t>A jQuery egy könnyűsúlyú, gyors és keresztplatformos JavaScript könyvtár, amelyet főleg webfejlesztés során használnak</w:t>
       </w:r>
       <w:r>
         <w:t>.</w:t>
@@ -6052,23 +5916,7 @@
     </w:p>
     <w:p>
       <w:r>
-        <w:t xml:space="preserve">A JSON (JavaScript </w:t>
-      </w:r>
-      <w:proofErr w:type="spellStart"/>
-      <w:r>
-        <w:t>Object</w:t>
-      </w:r>
-      <w:proofErr w:type="spellEnd"/>
-      <w:r>
-        <w:t xml:space="preserve"> </w:t>
-      </w:r>
-      <w:proofErr w:type="spellStart"/>
-      <w:r>
-        <w:t>Notation</w:t>
-      </w:r>
-      <w:proofErr w:type="spellEnd"/>
-      <w:r>
-        <w:t>) egy könnyen olvasható adatcsere formátum, amely gépi feldolgozásra alkalmas. A JSON adatokat egy szöveges formátumban ábrázolja, és adatstruktúrákat, például objektumokat és tömböket képes reprezentálni</w:t>
+        <w:t>A JSON (JavaScript Object Notation) egy könnyen olvasható adatcsere formátum, amely gépi feldolgozásra alkalmas. A JSON adatokat egy szöveges formátumban ábrázolja, és adatstruktúrákat, például objektumokat és tömböket képes reprezentálni</w:t>
       </w:r>
       <w:r>
         <w:t>.</w:t>
@@ -6119,34 +5967,16 @@
       </w:pPr>
       <w:bookmarkStart w:id="37" w:name="_Toc194317086"/>
       <w:bookmarkStart w:id="38" w:name="_Toc194925407"/>
-      <w:proofErr w:type="spellStart"/>
       <w:r>
         <w:lastRenderedPageBreak/>
         <w:t>Bootstrap</w:t>
       </w:r>
       <w:bookmarkEnd w:id="37"/>
       <w:bookmarkEnd w:id="38"/>
-      <w:proofErr w:type="spellEnd"/>
-    </w:p>
-    <w:p>
-      <w:r>
-        <w:t xml:space="preserve">A </w:t>
-      </w:r>
-      <w:proofErr w:type="spellStart"/>
-      <w:r>
-        <w:t>Bootstrap</w:t>
-      </w:r>
-      <w:proofErr w:type="spellEnd"/>
-      <w:r>
-        <w:t xml:space="preserve"> egy ingyenes és nyílt forráskódú frontend keretrendszer weboldalak és webalkalmazások fejlesztéséhez. Elsősorban HTML, CSS és JavaScript alapú. A </w:t>
-      </w:r>
-      <w:proofErr w:type="spellStart"/>
-      <w:r>
-        <w:t>Bootstrap</w:t>
-      </w:r>
-      <w:proofErr w:type="spellEnd"/>
-      <w:r>
-        <w:t xml:space="preserve"> célja, hogy segítsen az egyenletes és gyorsan fejlődő webes projektek létrehozásában, minimalizálva a tervezési időt és növelve a projekt hatékonyságát. A keretrendszer egy nagyon népszerű eszköz a webfejlesztők körében, mivel lehetővé teszi az egyszerű és gyorsan fejlődő webes projektek létrehozását, miközben biztosítja a reszponzív design és a konzisztens megjelenés előnyeit.</w:t>
+    </w:p>
+    <w:p>
+      <w:r>
+        <w:t>A Bootstrap egy ingyenes és nyílt forráskódú frontend keretrendszer weboldalak és webalkalmazások fejlesztéséhez. Elsősorban HTML, CSS és JavaScript alapú. A Bootstrap célja, hogy segítsen az egyenletes és gyorsan fejlődő webes projektek létrehozásában, minimalizálva a tervezési időt és növelve a projekt hatékonyságát. A keretrendszer egy nagyon népszerű eszköz a webfejlesztők körében, mivel lehetővé teszi az egyszerű és gyorsan fejlődő webes projektek létrehozását, miközben biztosítja a reszponzív design és a konzisztens megjelenés előnyeit.</w:t>
       </w:r>
     </w:p>
     <w:p>
@@ -6163,13 +5993,8 @@
     </w:p>
     <w:p>
       <w:r>
-        <w:t xml:space="preserve">A PHP egy általános szerveroldali </w:t>
-      </w:r>
-      <w:proofErr w:type="spellStart"/>
-      <w:r>
-        <w:t>szkriptnyelv</w:t>
-      </w:r>
-      <w:proofErr w:type="spellEnd"/>
+        <w:t>A PHP egy általános szerveroldali szkriptnyelv</w:t>
+      </w:r>
       <w:r>
         <w:t>, amelyet dinamikus weblapok készítésére fejlesztették ki.</w:t>
       </w:r>
@@ -6200,31 +6025,7 @@
     </w:p>
     <w:p>
       <w:r>
-        <w:t>A REST (</w:t>
-      </w:r>
-      <w:proofErr w:type="spellStart"/>
-      <w:r>
-        <w:t>Representational</w:t>
-      </w:r>
-      <w:proofErr w:type="spellEnd"/>
-      <w:r>
-        <w:t xml:space="preserve"> </w:t>
-      </w:r>
-      <w:proofErr w:type="spellStart"/>
-      <w:r>
-        <w:t>State</w:t>
-      </w:r>
-      <w:proofErr w:type="spellEnd"/>
-      <w:r>
-        <w:t xml:space="preserve"> </w:t>
-      </w:r>
-      <w:proofErr w:type="spellStart"/>
-      <w:r>
-        <w:t>Transfer</w:t>
-      </w:r>
-      <w:proofErr w:type="spellEnd"/>
-      <w:r>
-        <w:t>) egy elterjedt architektúra az alkalmazás-programozási interfészek (API-k) tervezéséhez és megvalósításához. A REST API-k az erőforrásokat (adatokat, szolgáltatásokat) ábrázolják, és az HTTP protokollt használják a kliens és a szerver közötti kommunikációhoz. A REST API-k állapotmentesek, azaz a kliens kérésének tartalmaznia kell az összes szükséges információt. A REST API-k népszerűségét az egyszerűség, az egységes interfész és a skálázhatóság adja, amely lehetővé teszi a nagyobb terhelések kezelését.</w:t>
+        <w:t>A REST (Representational State Transfer) egy elterjedt architektúra az alkalmazás-programozási interfészek (API-k) tervezéséhez és megvalósításához. A REST API-k az erőforrásokat (adatokat, szolgáltatásokat) ábrázolják, és az HTTP protokollt használják a kliens és a szerver közötti kommunikációhoz. A REST API-k állapotmentesek, azaz a kliens kérésének tartalmaznia kell az összes szükséges információt. A REST API-k népszerűségét az egyszerűség, az egységes interfész és a skálázhatóság adja, amely lehetővé teszi a nagyobb terhelések kezelését.</w:t>
       </w:r>
     </w:p>
     <w:p>
@@ -6233,39 +6034,16 @@
       </w:pPr>
       <w:bookmarkStart w:id="43" w:name="_Toc194317089"/>
       <w:bookmarkStart w:id="44" w:name="_Toc194925410"/>
-      <w:proofErr w:type="spellStart"/>
       <w:r>
         <w:t>MySQL</w:t>
       </w:r>
       <w:bookmarkEnd w:id="43"/>
       <w:bookmarkEnd w:id="44"/>
-      <w:proofErr w:type="spellEnd"/>
-    </w:p>
-    <w:p>
-      <w:r>
-        <w:t xml:space="preserve">A </w:t>
-      </w:r>
-      <w:proofErr w:type="spellStart"/>
-      <w:r>
-        <w:t>MySQL</w:t>
-      </w:r>
-      <w:proofErr w:type="spellEnd"/>
-      <w:r>
-        <w:t xml:space="preserve"> egy ingyenes, nyílt forráskódú relációs adatbázis-kezelő rendszer. A </w:t>
-      </w:r>
-      <w:proofErr w:type="spellStart"/>
-      <w:r>
-        <w:t>MySQL</w:t>
-      </w:r>
-      <w:proofErr w:type="spellEnd"/>
-      <w:r>
-        <w:t xml:space="preserve"> könnyen használható, széles körben elterjedt és skálázható, ami azt jelenti, hogy nagy adatmennyiségeket is képes hatékonyan kezelni. Az adatok egyszerű kezelése és a megbízhatósága miatt a </w:t>
-      </w:r>
-      <w:proofErr w:type="spellStart"/>
-      <w:r>
-        <w:t>MySQL</w:t>
-      </w:r>
-      <w:proofErr w:type="spellEnd"/>
+    </w:p>
+    <w:p>
+      <w:r>
+        <w:t>A MySQL egy ingyenes, nyílt forráskódú relációs adatbázis-kezelő rendszer. A MySQL könnyen használható, széles körben elterjedt és skálázható, ami azt jelenti, hogy nagy adatmennyiségeket is képes hatékonyan kezelni. Az adatok egyszerű kezelése és a megbízhatósága miatt a MySQL</w:t>
+      </w:r>
       <w:r>
         <w:t>-t</w:t>
       </w:r>
@@ -6288,15 +6066,7 @@
     </w:p>
     <w:p>
       <w:r>
-        <w:t>A C# (C-</w:t>
-      </w:r>
-      <w:proofErr w:type="spellStart"/>
-      <w:r>
-        <w:t>sharp</w:t>
-      </w:r>
-      <w:proofErr w:type="spellEnd"/>
-      <w:r>
-        <w:t>) egy modern, objektumorientált programozási nyelv. Elsősorban a .NET platformhoz kapcsolódik, és az egyik leggyakrabban használt nyelv a Windows alkalmazások, webalkalmazások és szolgáltatások fejlesztéséhez. A C#-t széles körben használják üzleti alkalmazások, játékok, webalkalmazások, adatszolgáltatások és még sok más fejlesztésére.</w:t>
+        <w:t>A C# (C-sharp) egy modern, objektumorientált programozási nyelv. Elsősorban a .NET platformhoz kapcsolódik, és az egyik leggyakrabban használt nyelv a Windows alkalmazások, webalkalmazások és szolgáltatások fejlesztéséhez. A C#-t széles körben használják üzleti alkalmazások, játékok, webalkalmazások, adatszolgáltatások és még sok más fejlesztésére.</w:t>
       </w:r>
     </w:p>
     <w:p>
@@ -6305,13 +6075,8 @@
       </w:pPr>
       <w:bookmarkStart w:id="47" w:name="_Toc194317091"/>
       <w:bookmarkStart w:id="48" w:name="_Toc194925412"/>
-      <w:proofErr w:type="spellStart"/>
-      <w:r>
-        <w:t>Git</w:t>
-      </w:r>
-      <w:proofErr w:type="spellEnd"/>
-      <w:r>
-        <w:t xml:space="preserve">, </w:t>
+      <w:r>
+        <w:t xml:space="preserve">Git, </w:t>
       </w:r>
       <w:r>
         <w:t>GitHub</w:t>
@@ -6321,29 +6086,13 @@
     </w:p>
     <w:p>
       <w:r>
-        <w:t xml:space="preserve">A </w:t>
-      </w:r>
-      <w:proofErr w:type="spellStart"/>
-      <w:r>
-        <w:t>Git</w:t>
-      </w:r>
-      <w:proofErr w:type="spellEnd"/>
-      <w:r>
-        <w:t xml:space="preserve"> egy nyílt forráskódú, elosztott verziókezelő szoftver, vagy másképpen egy szoftverforráskód-kezelő rendszer, amely a sebességre helyezi a hangsúlyt.</w:t>
+        <w:t>A Git egy nyílt forráskódú, elosztott verziókezelő szoftver, vagy másképpen egy szoftverforráskód-kezelő rendszer, amely a sebességre helyezi a hangsúlyt.</w:t>
       </w:r>
       <w:r>
         <w:t xml:space="preserve"> A GitHub ingyenes internetes szolgálatatás, </w:t>
       </w:r>
       <w:r>
-        <w:t xml:space="preserve">amely a </w:t>
-      </w:r>
-      <w:proofErr w:type="spellStart"/>
-      <w:r>
-        <w:t>Git</w:t>
-      </w:r>
-      <w:proofErr w:type="spellEnd"/>
-      <w:r>
-        <w:t xml:space="preserve"> segítségével szoftverfejlesztési verziókövetés-szolgáltatást nyújt</w:t>
+        <w:t>amely a Git segítségével szoftverfejlesztési verziókövetés-szolgáltatást nyújt</w:t>
       </w:r>
       <w:r>
         <w:t xml:space="preserve">. </w:t>
@@ -6355,23 +6104,7 @@
         <w:t xml:space="preserve">egyszerűen </w:t>
       </w:r>
       <w:r>
-        <w:t xml:space="preserve">hozhatunk létre és kezelhetünk </w:t>
-      </w:r>
-      <w:proofErr w:type="spellStart"/>
-      <w:r>
-        <w:t>Git</w:t>
-      </w:r>
-      <w:proofErr w:type="spellEnd"/>
-      <w:r>
-        <w:t xml:space="preserve"> </w:t>
-      </w:r>
-      <w:proofErr w:type="spellStart"/>
-      <w:r>
-        <w:t>repository</w:t>
-      </w:r>
-      <w:proofErr w:type="spellEnd"/>
-      <w:r>
-        <w:t>-kat.</w:t>
+        <w:t>hozhatunk létre és kezelhetünk Git repository-kat.</w:t>
       </w:r>
     </w:p>
     <w:p>
@@ -6380,62 +6113,15 @@
       </w:pPr>
       <w:bookmarkStart w:id="49" w:name="_Toc194317092"/>
       <w:bookmarkStart w:id="50" w:name="_Toc194925413"/>
-      <w:proofErr w:type="spellStart"/>
       <w:r>
         <w:t>ChatGPT</w:t>
       </w:r>
       <w:bookmarkEnd w:id="49"/>
       <w:bookmarkEnd w:id="50"/>
-      <w:proofErr w:type="spellEnd"/>
-    </w:p>
-    <w:p>
-      <w:r>
-        <w:t xml:space="preserve">A </w:t>
-      </w:r>
-      <w:proofErr w:type="spellStart"/>
-      <w:r>
-        <w:t>ChatGPT</w:t>
-      </w:r>
-      <w:proofErr w:type="spellEnd"/>
-      <w:r>
-        <w:t xml:space="preserve"> (</w:t>
-      </w:r>
-      <w:proofErr w:type="spellStart"/>
-      <w:r>
-        <w:t>Generative</w:t>
-      </w:r>
-      <w:proofErr w:type="spellEnd"/>
-      <w:r>
-        <w:t xml:space="preserve"> </w:t>
-      </w:r>
-      <w:proofErr w:type="spellStart"/>
-      <w:r>
-        <w:t>Pre-trained</w:t>
-      </w:r>
-      <w:proofErr w:type="spellEnd"/>
-      <w:r>
-        <w:t xml:space="preserve"> </w:t>
-      </w:r>
-      <w:proofErr w:type="spellStart"/>
-      <w:proofErr w:type="gramStart"/>
-      <w:r>
-        <w:t>Transformer</w:t>
-      </w:r>
-      <w:proofErr w:type="spellEnd"/>
-      <w:r>
-        <w:t>)[</w:t>
-      </w:r>
-      <w:proofErr w:type="gramEnd"/>
-      <w:r>
-        <w:t xml:space="preserve">1] az </w:t>
-      </w:r>
-      <w:proofErr w:type="spellStart"/>
-      <w:r>
-        <w:t>OpenAI</w:t>
-      </w:r>
-      <w:proofErr w:type="spellEnd"/>
-      <w:r>
-        <w:t xml:space="preserve"> mesterséges intelligencia (MI) kutató laboratórium által kifejlesztett chatbot, mely a felhasználókkal való folyamatos kommunikáció automatizálása során értelmezőmodelleket használ, melyek segítségével a bevitt információkat azonnal interaktívan kezeli.</w:t>
+    </w:p>
+    <w:p>
+      <w:r>
+        <w:t>A ChatGPT (Generative Pre-trained Transformer)[1] az OpenAI mesterséges intelligencia (MI) kutató laboratórium által kifejlesztett chatbot, mely a felhasználókkal való folyamatos kommunikáció automatizálása során értelmezőmodelleket használ, melyek segítségével a bevitt információkat azonnal interaktívan kezeli.</w:t>
       </w:r>
       <w:r>
         <w:t xml:space="preserve"> Segítségével a sokszor hosszas keresést, interneten kutakodást lerövidíthetjük, egy-egy problémára másodperceken belül választ kaphatunk.</w:t>
@@ -6456,15 +6142,7 @@
         <w:t>inkább gyorsabb elvégezni</w:t>
       </w:r>
       <w:r>
-        <w:t xml:space="preserve"> a </w:t>
-      </w:r>
-      <w:proofErr w:type="spellStart"/>
-      <w:r>
-        <w:t>ChatGPT</w:t>
-      </w:r>
-      <w:proofErr w:type="spellEnd"/>
-      <w:r>
-        <w:t xml:space="preserve"> segítségével</w:t>
+        <w:t xml:space="preserve"> a ChatGPT segítségével</w:t>
       </w:r>
       <w:r>
         <w:t>.</w:t>
@@ -6488,15 +6166,7 @@
     </w:p>
     <w:p>
       <w:r>
-        <w:t xml:space="preserve">Adatbázisunk célja a felhasználók adatainak, </w:t>
-      </w:r>
-      <w:proofErr w:type="spellStart"/>
-      <w:r>
-        <w:t>játékbeli</w:t>
-      </w:r>
-      <w:proofErr w:type="spellEnd"/>
-      <w:r>
-        <w:t xml:space="preserve"> állásuknak, illetve a játék általános információinak tárolása</w:t>
+        <w:t>Adatbázisunk célja a felhasználók adatainak, játékbeli állásuknak, illetve a játék általános információinak tárolása</w:t>
       </w:r>
     </w:p>
     <w:p>
@@ -6598,13 +6268,8 @@
             <w:tcW w:w="4531" w:type="dxa"/>
           </w:tcPr>
           <w:p>
-            <w:proofErr w:type="spellStart"/>
-            <w:r>
-              <w:t>MySQL</w:t>
-            </w:r>
-            <w:proofErr w:type="spellEnd"/>
-            <w:r>
-              <w:t xml:space="preserve"> kliens verzió</w:t>
+            <w:r>
+              <w:t>MySQL kliens verzió</w:t>
             </w:r>
           </w:p>
         </w:tc>
@@ -6617,13 +6282,8 @@
               <w:cnfStyle w:val="000000100000" w:firstRow="0" w:lastRow="0" w:firstColumn="0" w:lastColumn="0" w:oddVBand="0" w:evenVBand="0" w:oddHBand="1" w:evenHBand="0" w:firstRowFirstColumn="0" w:firstRowLastColumn="0" w:lastRowFirstColumn="0" w:lastRowLastColumn="0"/>
             </w:pPr>
             <w:r>
-              <w:t xml:space="preserve">10.4.28 - </w:t>
-            </w:r>
-            <w:proofErr w:type="spellStart"/>
-            <w:r>
-              <w:t>MariaDB</w:t>
-            </w:r>
-            <w:proofErr w:type="spellEnd"/>
+              <w:t>10.4.28 - MariaDB</w:t>
+            </w:r>
           </w:p>
         </w:tc>
       </w:tr>
@@ -6647,11 +6307,9 @@
             <w:pPr>
               <w:cnfStyle w:val="000000000000" w:firstRow="0" w:lastRow="0" w:firstColumn="0" w:lastColumn="0" w:oddVBand="0" w:evenVBand="0" w:oddHBand="0" w:evenHBand="0" w:firstRowFirstColumn="0" w:firstRowLastColumn="0" w:lastRowFirstColumn="0" w:lastRowLastColumn="0"/>
             </w:pPr>
-            <w:proofErr w:type="spellStart"/>
             <w:r>
               <w:t>arcalite</w:t>
             </w:r>
-            <w:proofErr w:type="spellEnd"/>
           </w:p>
         </w:tc>
       </w:tr>
@@ -6678,11 +6336,9 @@
             <w:pPr>
               <w:cnfStyle w:val="000000100000" w:firstRow="0" w:lastRow="0" w:firstColumn="0" w:lastColumn="0" w:oddVBand="0" w:evenVBand="0" w:oddHBand="1" w:evenHBand="0" w:firstRowFirstColumn="0" w:firstRowLastColumn="0" w:lastRowFirstColumn="0" w:lastRowLastColumn="0"/>
             </w:pPr>
-            <w:proofErr w:type="spellStart"/>
             <w:r>
               <w:t>InnoDB</w:t>
             </w:r>
-            <w:proofErr w:type="spellEnd"/>
           </w:p>
         </w:tc>
       </w:tr>
@@ -6811,15 +6467,7 @@
         <w:pStyle w:val="Cmsor4"/>
       </w:pPr>
       <w:r>
-        <w:t xml:space="preserve">A </w:t>
-      </w:r>
-      <w:proofErr w:type="spellStart"/>
-      <w:r>
-        <w:t>profile</w:t>
-      </w:r>
-      <w:proofErr w:type="spellEnd"/>
-      <w:r>
-        <w:t xml:space="preserve"> tábla</w:t>
+        <w:t>A profile tábla</w:t>
       </w:r>
     </w:p>
     <w:p>
@@ -7009,11 +6657,9 @@
               <w:spacing w:line="240" w:lineRule="auto"/>
               <w:contextualSpacing/>
             </w:pPr>
-            <w:proofErr w:type="spellStart"/>
             <w:r>
               <w:t>id</w:t>
             </w:r>
-            <w:proofErr w:type="spellEnd"/>
           </w:p>
         </w:tc>
         <w:tc>
@@ -7068,11 +6714,9 @@
               <w:spacing w:line="240" w:lineRule="auto"/>
               <w:contextualSpacing/>
             </w:pPr>
-            <w:proofErr w:type="spellStart"/>
             <w:r>
               <w:t>username</w:t>
             </w:r>
-            <w:proofErr w:type="spellEnd"/>
           </w:p>
         </w:tc>
         <w:tc>
@@ -7130,11 +6774,9 @@
               <w:spacing w:line="240" w:lineRule="auto"/>
               <w:contextualSpacing/>
             </w:pPr>
-            <w:proofErr w:type="spellStart"/>
             <w:r>
               <w:t>password</w:t>
             </w:r>
-            <w:proofErr w:type="spellEnd"/>
           </w:p>
         </w:tc>
         <w:tc>
@@ -7174,26 +6816,13 @@
               <w:contextualSpacing/>
             </w:pPr>
             <w:r>
-              <w:t xml:space="preserve">A fiók </w:t>
-            </w:r>
-            <w:proofErr w:type="spellStart"/>
-            <w:r>
-              <w:t>jelszava</w:t>
-            </w:r>
-            <w:proofErr w:type="spellEnd"/>
+              <w:t>A fiók jelszava</w:t>
+            </w:r>
             <w:r>
               <w:t xml:space="preserve"> </w:t>
             </w:r>
             <w:r>
-              <w:t xml:space="preserve">(PASSWORD függvénnyel </w:t>
-            </w:r>
-            <w:proofErr w:type="spellStart"/>
-            <w:r>
-              <w:t>hash</w:t>
-            </w:r>
-            <w:proofErr w:type="spellEnd"/>
-            <w:r>
-              <w:t>-elve)</w:t>
+              <w:t>(PASSWORD függvénnyel hash-elve)</w:t>
             </w:r>
           </w:p>
         </w:tc>
@@ -7326,11 +6955,9 @@
               <w:spacing w:line="240" w:lineRule="auto"/>
               <w:contextualSpacing/>
             </w:pPr>
-            <w:proofErr w:type="spellStart"/>
             <w:r>
               <w:t>deletedAt</w:t>
             </w:r>
-            <w:proofErr w:type="spellEnd"/>
           </w:p>
         </w:tc>
         <w:tc>
@@ -7381,15 +7008,7 @@
         <w:pStyle w:val="Cmsor4"/>
       </w:pPr>
       <w:r>
-        <w:t xml:space="preserve">Az </w:t>
-      </w:r>
-      <w:proofErr w:type="spellStart"/>
-      <w:r>
-        <w:t>achievement</w:t>
-      </w:r>
-      <w:proofErr w:type="spellEnd"/>
-      <w:r>
-        <w:t xml:space="preserve"> tábla</w:t>
+        <w:t>Az achievement tábla</w:t>
       </w:r>
     </w:p>
     <w:p>
@@ -7585,11 +7204,9 @@
             <w:pPr>
               <w:spacing w:line="240" w:lineRule="auto"/>
             </w:pPr>
-            <w:proofErr w:type="spellStart"/>
             <w:r>
               <w:t>id</w:t>
             </w:r>
-            <w:proofErr w:type="spellEnd"/>
           </w:p>
         </w:tc>
         <w:tc>
@@ -7691,15 +7308,7 @@
       </w:pPr>
       <w:r>
         <w:lastRenderedPageBreak/>
-        <w:t xml:space="preserve">A </w:t>
-      </w:r>
-      <w:proofErr w:type="spellStart"/>
-      <w:r>
-        <w:t>proach</w:t>
-      </w:r>
-      <w:proofErr w:type="spellEnd"/>
-      <w:r>
-        <w:t xml:space="preserve"> tábla</w:t>
+        <w:t>A proach tábla</w:t>
       </w:r>
     </w:p>
     <w:p>
@@ -7939,14 +7548,12 @@
             <w:r>
               <w:t xml:space="preserve">A fiók kódja. Kapcsolat a </w:t>
             </w:r>
-            <w:proofErr w:type="spellStart"/>
             <w:r>
               <w:rPr>
                 <w:i/>
               </w:rPr>
               <w:t>profile</w:t>
             </w:r>
-            <w:proofErr w:type="spellEnd"/>
             <w:r>
               <w:t xml:space="preserve"> táblával.</w:t>
             </w:r>
@@ -7962,11 +7569,9 @@
             <w:pPr>
               <w:spacing w:line="240" w:lineRule="auto"/>
             </w:pPr>
-            <w:proofErr w:type="spellStart"/>
             <w:r>
               <w:t>achievementid</w:t>
             </w:r>
-            <w:proofErr w:type="spellEnd"/>
           </w:p>
         </w:tc>
         <w:tc>
@@ -8017,14 +7622,12 @@
             <w:r>
               <w:t xml:space="preserve"> kódja. Kapcsolat az </w:t>
             </w:r>
-            <w:proofErr w:type="spellStart"/>
             <w:r>
               <w:rPr>
                 <w:i/>
               </w:rPr>
               <w:t>achievement</w:t>
             </w:r>
-            <w:proofErr w:type="spellEnd"/>
             <w:r>
               <w:t xml:space="preserve"> táblával.</w:t>
             </w:r>
@@ -8037,15 +7640,7 @@
         <w:pStyle w:val="Cmsor4"/>
       </w:pPr>
       <w:r>
-        <w:t xml:space="preserve">A </w:t>
-      </w:r>
-      <w:proofErr w:type="spellStart"/>
-      <w:r>
-        <w:t>player</w:t>
-      </w:r>
-      <w:proofErr w:type="spellEnd"/>
-      <w:r>
-        <w:t xml:space="preserve"> tábla</w:t>
+        <w:t>A player tábla</w:t>
       </w:r>
     </w:p>
     <w:p>
@@ -8229,11 +7824,9 @@
             <w:pPr>
               <w:spacing w:line="240" w:lineRule="auto"/>
             </w:pPr>
-            <w:proofErr w:type="spellStart"/>
             <w:r>
               <w:t>id</w:t>
             </w:r>
-            <w:proofErr w:type="spellEnd"/>
           </w:p>
         </w:tc>
         <w:tc>
@@ -8284,11 +7877,9 @@
             <w:pPr>
               <w:spacing w:line="240" w:lineRule="auto"/>
             </w:pPr>
-            <w:proofErr w:type="spellStart"/>
             <w:r>
               <w:t>name</w:t>
             </w:r>
-            <w:proofErr w:type="spellEnd"/>
           </w:p>
         </w:tc>
         <w:tc>
@@ -8342,11 +7933,9 @@
             <w:pPr>
               <w:spacing w:line="240" w:lineRule="auto"/>
             </w:pPr>
-            <w:proofErr w:type="spellStart"/>
             <w:r>
               <w:t>hp</w:t>
             </w:r>
-            <w:proofErr w:type="spellEnd"/>
           </w:p>
         </w:tc>
         <w:tc>
@@ -8436,15 +8025,7 @@
               <w:spacing w:line="240" w:lineRule="auto"/>
             </w:pPr>
             <w:r>
-              <w:t xml:space="preserve">A karakter </w:t>
-            </w:r>
-            <w:proofErr w:type="spellStart"/>
-            <w:r>
-              <w:t>manapontjainak</w:t>
-            </w:r>
-            <w:proofErr w:type="spellEnd"/>
-            <w:r>
-              <w:t xml:space="preserve"> maximális értéke</w:t>
+              <w:t>A karakter manapontjainak maximális értéke</w:t>
             </w:r>
           </w:p>
         </w:tc>
@@ -8505,14 +8086,12 @@
             <w:r>
               <w:t xml:space="preserve">A hozzátartozó fiók kódja. Kapcsolat a </w:t>
             </w:r>
-            <w:proofErr w:type="spellStart"/>
             <w:r>
               <w:rPr>
                 <w:i/>
               </w:rPr>
               <w:t>profile</w:t>
             </w:r>
-            <w:proofErr w:type="spellEnd"/>
             <w:r>
               <w:t xml:space="preserve"> táblával.</w:t>
             </w:r>
@@ -8528,11 +8107,9 @@
             <w:pPr>
               <w:spacing w:line="240" w:lineRule="auto"/>
             </w:pPr>
-            <w:proofErr w:type="spellStart"/>
             <w:r>
               <w:t>avatarid</w:t>
             </w:r>
-            <w:proofErr w:type="spellEnd"/>
           </w:p>
         </w:tc>
         <w:tc>
@@ -8586,14 +8163,12 @@
             <w:r>
               <w:t xml:space="preserve"> </w:t>
             </w:r>
-            <w:proofErr w:type="spellStart"/>
             <w:r>
               <w:rPr>
                 <w:i/>
               </w:rPr>
               <w:t>avatar</w:t>
             </w:r>
-            <w:proofErr w:type="spellEnd"/>
             <w:r>
               <w:t xml:space="preserve"> táblával.</w:t>
             </w:r>
@@ -8656,7 +8231,6 @@
             <w:r>
               <w:t xml:space="preserve">A legutoljára elért szint kódja. Kapcsolat a </w:t>
             </w:r>
-            <w:proofErr w:type="spellStart"/>
             <w:r>
               <w:rPr>
                 <w:i/>
@@ -8669,7 +8243,6 @@
               </w:rPr>
               <w:t>vel</w:t>
             </w:r>
-            <w:proofErr w:type="spellEnd"/>
             <w:r>
               <w:t xml:space="preserve"> táblával.</w:t>
             </w:r>
@@ -8685,11 +8258,9 @@
             <w:pPr>
               <w:spacing w:line="240" w:lineRule="auto"/>
             </w:pPr>
-            <w:proofErr w:type="spellStart"/>
             <w:r>
               <w:t>playtime</w:t>
             </w:r>
-            <w:proofErr w:type="spellEnd"/>
           </w:p>
         </w:tc>
         <w:tc>
@@ -8738,15 +8309,7 @@
       </w:pPr>
       <w:r>
         <w:lastRenderedPageBreak/>
-        <w:t xml:space="preserve">Az </w:t>
-      </w:r>
-      <w:proofErr w:type="spellStart"/>
-      <w:r>
-        <w:t>avatar</w:t>
-      </w:r>
-      <w:proofErr w:type="spellEnd"/>
-      <w:r>
-        <w:t xml:space="preserve"> tábla</w:t>
+        <w:t>Az avatar tábla</w:t>
       </w:r>
     </w:p>
     <w:p>
@@ -8906,11 +8469,9 @@
             <w:pPr>
               <w:pStyle w:val="Szimplasorkz"/>
             </w:pPr>
-            <w:proofErr w:type="spellStart"/>
             <w:r>
               <w:t>id</w:t>
             </w:r>
-            <w:proofErr w:type="spellEnd"/>
           </w:p>
         </w:tc>
         <w:tc>
@@ -8961,11 +8522,9 @@
             <w:pPr>
               <w:pStyle w:val="Szimplasorkz"/>
             </w:pPr>
-            <w:proofErr w:type="spellStart"/>
             <w:r>
               <w:t>splash</w:t>
             </w:r>
-            <w:proofErr w:type="spellEnd"/>
           </w:p>
         </w:tc>
         <w:tc>
@@ -9007,13 +8566,8 @@
             <w:r>
               <w:t xml:space="preserve">Az avatárhoz tartozó </w:t>
             </w:r>
-            <w:proofErr w:type="spellStart"/>
-            <w:r>
-              <w:t>splash</w:t>
-            </w:r>
-            <w:proofErr w:type="spellEnd"/>
-            <w:r>
-              <w:t xml:space="preserve"> art</w:t>
+            <w:r>
+              <w:t>splash art</w:t>
             </w:r>
             <w:r>
               <w:t xml:space="preserve"> elérési útja a szerveren.</w:t>
@@ -9083,15 +8637,7 @@
         <w:pStyle w:val="Cmsor4"/>
       </w:pPr>
       <w:r>
-        <w:t xml:space="preserve">A </w:t>
-      </w:r>
-      <w:proofErr w:type="spellStart"/>
-      <w:r>
-        <w:t>level</w:t>
-      </w:r>
-      <w:proofErr w:type="spellEnd"/>
-      <w:r>
-        <w:t xml:space="preserve"> tábla</w:t>
+        <w:t>A level tábla</w:t>
       </w:r>
     </w:p>
     <w:p>
@@ -9276,11 +8822,9 @@
             <w:pPr>
               <w:pStyle w:val="Szimplasorkz"/>
             </w:pPr>
-            <w:proofErr w:type="spellStart"/>
             <w:r>
               <w:t>id</w:t>
             </w:r>
-            <w:proofErr w:type="spellEnd"/>
           </w:p>
         </w:tc>
         <w:tc>
@@ -9393,15 +8937,7 @@
       </w:pPr>
       <w:r>
         <w:lastRenderedPageBreak/>
-        <w:t xml:space="preserve">Az </w:t>
-      </w:r>
-      <w:proofErr w:type="spellStart"/>
-      <w:r>
-        <w:t>enemy</w:t>
-      </w:r>
-      <w:proofErr w:type="spellEnd"/>
-      <w:r>
-        <w:t xml:space="preserve"> tábla</w:t>
+        <w:t>Az enemy tábla</w:t>
       </w:r>
     </w:p>
     <w:p>
@@ -9599,11 +9135,9 @@
               <w:pStyle w:val="Szimplasorkz"/>
               <w:contextualSpacing/>
             </w:pPr>
-            <w:proofErr w:type="spellStart"/>
             <w:r>
               <w:t>id</w:t>
             </w:r>
-            <w:proofErr w:type="spellEnd"/>
           </w:p>
         </w:tc>
         <w:tc>
@@ -9658,11 +9192,9 @@
               <w:pStyle w:val="Szimplasorkz"/>
               <w:contextualSpacing/>
             </w:pPr>
-            <w:proofErr w:type="spellStart"/>
             <w:r>
               <w:t>hp</w:t>
             </w:r>
-            <w:proofErr w:type="spellEnd"/>
           </w:p>
         </w:tc>
         <w:tc>
@@ -9773,15 +9305,7 @@
         <w:pStyle w:val="Cmsor4"/>
       </w:pPr>
       <w:r>
-        <w:t xml:space="preserve">Az </w:t>
-      </w:r>
-      <w:proofErr w:type="spellStart"/>
-      <w:r>
-        <w:t>enemplay</w:t>
-      </w:r>
-      <w:proofErr w:type="spellEnd"/>
-      <w:r>
-        <w:t xml:space="preserve"> tábla</w:t>
+        <w:t>Az enemplay tábla</w:t>
       </w:r>
     </w:p>
     <w:p>
@@ -9966,11 +9490,9 @@
             <w:pPr>
               <w:spacing w:line="240" w:lineRule="auto"/>
             </w:pPr>
-            <w:proofErr w:type="spellStart"/>
             <w:r>
               <w:t>playerid</w:t>
             </w:r>
-            <w:proofErr w:type="spellEnd"/>
           </w:p>
         </w:tc>
         <w:tc>
@@ -10012,14 +9534,12 @@
             <w:r>
               <w:t xml:space="preserve">A karakter kódja. Kapcsolat a </w:t>
             </w:r>
-            <w:proofErr w:type="spellStart"/>
             <w:r>
               <w:rPr>
                 <w:i/>
               </w:rPr>
               <w:t>player</w:t>
             </w:r>
-            <w:proofErr w:type="spellEnd"/>
             <w:r>
               <w:t xml:space="preserve"> táblával.</w:t>
             </w:r>
@@ -10035,11 +9555,9 @@
             <w:pPr>
               <w:spacing w:line="240" w:lineRule="auto"/>
             </w:pPr>
-            <w:proofErr w:type="spellStart"/>
             <w:r>
               <w:t>enemyid</w:t>
             </w:r>
-            <w:proofErr w:type="spellEnd"/>
           </w:p>
         </w:tc>
         <w:tc>
@@ -10081,14 +9599,12 @@
             <w:r>
               <w:t xml:space="preserve">Az ellenfél kódja. Kapcsolat az </w:t>
             </w:r>
-            <w:proofErr w:type="spellStart"/>
             <w:r>
               <w:rPr>
                 <w:i/>
               </w:rPr>
               <w:t>enemy</w:t>
             </w:r>
-            <w:proofErr w:type="spellEnd"/>
             <w:r>
               <w:t xml:space="preserve"> táblával.</w:t>
             </w:r>
@@ -10113,15 +9629,7 @@
       </w:pPr>
       <w:r>
         <w:lastRenderedPageBreak/>
-        <w:t xml:space="preserve">Az </w:t>
-      </w:r>
-      <w:proofErr w:type="spellStart"/>
-      <w:r>
-        <w:t>item</w:t>
-      </w:r>
-      <w:proofErr w:type="spellEnd"/>
-      <w:r>
-        <w:t xml:space="preserve"> tábla</w:t>
+        <w:t>Az item tábla</w:t>
       </w:r>
     </w:p>
     <w:p>
@@ -10306,11 +9814,9 @@
             <w:pPr>
               <w:spacing w:line="240" w:lineRule="auto"/>
             </w:pPr>
-            <w:proofErr w:type="spellStart"/>
             <w:r>
               <w:t>id</w:t>
             </w:r>
-            <w:proofErr w:type="spellEnd"/>
           </w:p>
         </w:tc>
         <w:tc>
@@ -10411,15 +9917,7 @@
         <w:pStyle w:val="Cmsor4"/>
       </w:pPr>
       <w:r>
-        <w:t xml:space="preserve">Az </w:t>
-      </w:r>
-      <w:proofErr w:type="spellStart"/>
-      <w:r>
-        <w:t>itemplay</w:t>
-      </w:r>
-      <w:proofErr w:type="spellEnd"/>
-      <w:r>
-        <w:t xml:space="preserve"> tábla</w:t>
+        <w:t>Az itemplay tábla</w:t>
       </w:r>
     </w:p>
     <w:p>
@@ -10604,11 +10102,9 @@
             <w:pPr>
               <w:spacing w:line="240" w:lineRule="auto"/>
             </w:pPr>
-            <w:proofErr w:type="spellStart"/>
             <w:r>
               <w:t>playerid</w:t>
             </w:r>
-            <w:proofErr w:type="spellEnd"/>
           </w:p>
         </w:tc>
         <w:tc>
@@ -10650,14 +10146,12 @@
             <w:r>
               <w:t xml:space="preserve">A karakter kódja. Kapcsolat a </w:t>
             </w:r>
-            <w:proofErr w:type="spellStart"/>
             <w:r>
               <w:rPr>
                 <w:i/>
               </w:rPr>
               <w:t>player</w:t>
             </w:r>
-            <w:proofErr w:type="spellEnd"/>
             <w:r>
               <w:t xml:space="preserve"> táblával.</w:t>
             </w:r>
@@ -10673,11 +10167,9 @@
             <w:pPr>
               <w:spacing w:line="240" w:lineRule="auto"/>
             </w:pPr>
-            <w:proofErr w:type="spellStart"/>
             <w:r>
               <w:t>itemid</w:t>
             </w:r>
-            <w:proofErr w:type="spellEnd"/>
           </w:p>
         </w:tc>
         <w:tc>
@@ -10719,14 +10211,12 @@
             <w:r>
               <w:t xml:space="preserve">A tárgy kódja. Kapcsolat az </w:t>
             </w:r>
-            <w:proofErr w:type="spellStart"/>
             <w:r>
               <w:rPr>
                 <w:i/>
               </w:rPr>
               <w:t>item</w:t>
             </w:r>
-            <w:proofErr w:type="spellEnd"/>
             <w:r>
               <w:t xml:space="preserve"> táblával.</w:t>
             </w:r>
@@ -10751,15 +10241,7 @@
       </w:pPr>
       <w:r>
         <w:lastRenderedPageBreak/>
-        <w:t xml:space="preserve">A </w:t>
-      </w:r>
-      <w:proofErr w:type="spellStart"/>
-      <w:r>
-        <w:t>lang</w:t>
-      </w:r>
-      <w:proofErr w:type="spellEnd"/>
-      <w:r>
-        <w:t xml:space="preserve"> tábla</w:t>
+        <w:t>A lang tábla</w:t>
       </w:r>
     </w:p>
     <w:p>
@@ -10882,11 +10364,9 @@
             <w:pPr>
               <w:spacing w:line="240" w:lineRule="auto"/>
             </w:pPr>
-            <w:proofErr w:type="spellStart"/>
             <w:r>
               <w:t>id</w:t>
             </w:r>
-            <w:proofErr w:type="spellEnd"/>
           </w:p>
         </w:tc>
         <w:tc>
@@ -10937,11 +10417,9 @@
             <w:pPr>
               <w:spacing w:line="240" w:lineRule="auto"/>
             </w:pPr>
-            <w:proofErr w:type="spellStart"/>
             <w:r>
               <w:t>name</w:t>
             </w:r>
-            <w:proofErr w:type="spellEnd"/>
           </w:p>
         </w:tc>
         <w:tc>
@@ -11057,15 +10535,7 @@
         </w:drawing>
       </w:r>
       <w:r>
-        <w:t xml:space="preserve">Az </w:t>
-      </w:r>
-      <w:proofErr w:type="spellStart"/>
-      <w:r>
-        <w:t>achdesc</w:t>
-      </w:r>
-      <w:proofErr w:type="spellEnd"/>
-      <w:r>
-        <w:t xml:space="preserve"> tábla</w:t>
+        <w:t>Az achdesc tábla</w:t>
       </w:r>
     </w:p>
     <w:p>
@@ -11250,11 +10720,9 @@
             <w:pPr>
               <w:spacing w:line="240" w:lineRule="auto"/>
             </w:pPr>
-            <w:proofErr w:type="spellStart"/>
             <w:r>
               <w:t>achievementid</w:t>
             </w:r>
-            <w:proofErr w:type="spellEnd"/>
           </w:p>
         </w:tc>
         <w:tc>
@@ -11296,14 +10764,12 @@
             <w:r>
               <w:t xml:space="preserve">A mérföldkő kódja. Kapcsolat az </w:t>
             </w:r>
-            <w:proofErr w:type="spellStart"/>
             <w:r>
               <w:rPr>
                 <w:i/>
               </w:rPr>
               <w:t>achievement</w:t>
             </w:r>
-            <w:proofErr w:type="spellEnd"/>
             <w:r>
               <w:t xml:space="preserve"> táblával.</w:t>
             </w:r>
@@ -11319,11 +10785,9 @@
             <w:pPr>
               <w:spacing w:line="240" w:lineRule="auto"/>
             </w:pPr>
-            <w:proofErr w:type="spellStart"/>
             <w:r>
               <w:t>languageid</w:t>
             </w:r>
-            <w:proofErr w:type="spellEnd"/>
           </w:p>
         </w:tc>
         <w:tc>
@@ -11365,14 +10829,12 @@
             <w:r>
               <w:t xml:space="preserve">A nyelv kódja. Kapcsolat a </w:t>
             </w:r>
-            <w:proofErr w:type="spellStart"/>
             <w:r>
               <w:rPr>
                 <w:i/>
               </w:rPr>
               <w:t>lang</w:t>
             </w:r>
-            <w:proofErr w:type="spellEnd"/>
             <w:r>
               <w:t xml:space="preserve"> táblával.</w:t>
             </w:r>
@@ -11391,11 +10853,9 @@
             <w:pPr>
               <w:spacing w:line="240" w:lineRule="auto"/>
             </w:pPr>
-            <w:proofErr w:type="spellStart"/>
             <w:r>
               <w:t>name</w:t>
             </w:r>
-            <w:proofErr w:type="spellEnd"/>
           </w:p>
         </w:tc>
         <w:tc>
@@ -11446,11 +10906,9 @@
             <w:pPr>
               <w:spacing w:line="240" w:lineRule="auto"/>
             </w:pPr>
-            <w:proofErr w:type="spellStart"/>
             <w:r>
               <w:t>description</w:t>
             </w:r>
-            <w:proofErr w:type="spellEnd"/>
           </w:p>
         </w:tc>
         <w:tc>
@@ -11510,15 +10968,7 @@
       </w:pPr>
       <w:r>
         <w:lastRenderedPageBreak/>
-        <w:t xml:space="preserve">Az </w:t>
-      </w:r>
-      <w:proofErr w:type="spellStart"/>
-      <w:r>
-        <w:t>avatardesc</w:t>
-      </w:r>
-      <w:proofErr w:type="spellEnd"/>
-      <w:r>
-        <w:t xml:space="preserve"> tábla</w:t>
+        <w:t>Az avatardesc tábla</w:t>
       </w:r>
     </w:p>
     <w:p>
@@ -11703,11 +11153,9 @@
             <w:pPr>
               <w:spacing w:line="240" w:lineRule="auto"/>
             </w:pPr>
-            <w:proofErr w:type="spellStart"/>
             <w:r>
               <w:t>avatarid</w:t>
             </w:r>
-            <w:proofErr w:type="spellEnd"/>
           </w:p>
         </w:tc>
         <w:tc>
@@ -11749,14 +11197,12 @@
             <w:r>
               <w:t xml:space="preserve">Az avatár kódja. Kapcsolat az </w:t>
             </w:r>
-            <w:proofErr w:type="spellStart"/>
             <w:r>
               <w:rPr>
                 <w:i/>
               </w:rPr>
               <w:t>avatar</w:t>
             </w:r>
-            <w:proofErr w:type="spellEnd"/>
             <w:r>
               <w:t xml:space="preserve"> táblával.</w:t>
             </w:r>
@@ -11772,11 +11218,9 @@
             <w:pPr>
               <w:spacing w:line="240" w:lineRule="auto"/>
             </w:pPr>
-            <w:proofErr w:type="spellStart"/>
             <w:r>
               <w:t>languageid</w:t>
             </w:r>
-            <w:proofErr w:type="spellEnd"/>
           </w:p>
         </w:tc>
         <w:tc>
@@ -11818,14 +11262,12 @@
             <w:r>
               <w:t xml:space="preserve">A nyelv kódja. Kapcsolat a </w:t>
             </w:r>
-            <w:proofErr w:type="spellStart"/>
             <w:r>
               <w:rPr>
                 <w:i/>
               </w:rPr>
               <w:t>lang</w:t>
             </w:r>
-            <w:proofErr w:type="spellEnd"/>
             <w:r>
               <w:t xml:space="preserve"> táblával.</w:t>
             </w:r>
@@ -11844,11 +11286,9 @@
             <w:pPr>
               <w:spacing w:line="240" w:lineRule="auto"/>
             </w:pPr>
-            <w:proofErr w:type="spellStart"/>
             <w:r>
               <w:t>name</w:t>
             </w:r>
-            <w:proofErr w:type="spellEnd"/>
           </w:p>
         </w:tc>
         <w:tc>
@@ -11899,11 +11339,9 @@
             <w:pPr>
               <w:spacing w:line="240" w:lineRule="auto"/>
             </w:pPr>
-            <w:proofErr w:type="spellStart"/>
             <w:r>
               <w:t>description</w:t>
             </w:r>
-            <w:proofErr w:type="spellEnd"/>
           </w:p>
         </w:tc>
         <w:tc>
@@ -11951,15 +11389,7 @@
         <w:pStyle w:val="Cmsor4"/>
       </w:pPr>
       <w:r>
-        <w:t xml:space="preserve">Az </w:t>
-      </w:r>
-      <w:proofErr w:type="spellStart"/>
-      <w:r>
-        <w:t>enemydesc</w:t>
-      </w:r>
-      <w:proofErr w:type="spellEnd"/>
-      <w:r>
-        <w:t xml:space="preserve"> tábla</w:t>
+        <w:t>Az enemydesc tábla</w:t>
       </w:r>
     </w:p>
     <w:p>
@@ -12147,11 +11577,9 @@
                 <w:b/>
               </w:rPr>
             </w:pPr>
-            <w:proofErr w:type="spellStart"/>
             <w:r>
               <w:t>enemyid</w:t>
             </w:r>
-            <w:proofErr w:type="spellEnd"/>
           </w:p>
         </w:tc>
         <w:tc>
@@ -12202,14 +11630,12 @@
             <w:r>
               <w:t xml:space="preserve">Az ellenfél kódja. Kapcsolat az </w:t>
             </w:r>
-            <w:proofErr w:type="spellStart"/>
             <w:r>
               <w:rPr>
                 <w:i/>
               </w:rPr>
               <w:t>enemy</w:t>
             </w:r>
-            <w:proofErr w:type="spellEnd"/>
             <w:r>
               <w:t xml:space="preserve"> táblával.</w:t>
             </w:r>
@@ -12225,11 +11651,9 @@
             <w:pPr>
               <w:spacing w:line="240" w:lineRule="auto"/>
             </w:pPr>
-            <w:proofErr w:type="spellStart"/>
             <w:r>
               <w:t>languageid</w:t>
             </w:r>
-            <w:proofErr w:type="spellEnd"/>
           </w:p>
         </w:tc>
         <w:tc>
@@ -12271,14 +11695,12 @@
             <w:r>
               <w:t xml:space="preserve">A nyelv kódja. Kapcsolat a </w:t>
             </w:r>
-            <w:proofErr w:type="spellStart"/>
             <w:r>
               <w:rPr>
                 <w:i/>
               </w:rPr>
               <w:t>lang</w:t>
             </w:r>
-            <w:proofErr w:type="spellEnd"/>
             <w:r>
               <w:t xml:space="preserve"> táblával.</w:t>
             </w:r>
@@ -12297,11 +11719,9 @@
             <w:pPr>
               <w:spacing w:line="240" w:lineRule="auto"/>
             </w:pPr>
-            <w:proofErr w:type="spellStart"/>
             <w:r>
               <w:t>name</w:t>
             </w:r>
-            <w:proofErr w:type="spellEnd"/>
           </w:p>
         </w:tc>
         <w:tc>
@@ -12352,11 +11772,9 @@
             <w:pPr>
               <w:spacing w:line="240" w:lineRule="auto"/>
             </w:pPr>
-            <w:proofErr w:type="spellStart"/>
             <w:r>
               <w:t>description</w:t>
             </w:r>
-            <w:proofErr w:type="spellEnd"/>
           </w:p>
         </w:tc>
         <w:tc>
@@ -12421,15 +11839,7 @@
       </w:pPr>
       <w:r>
         <w:lastRenderedPageBreak/>
-        <w:t xml:space="preserve">Az </w:t>
-      </w:r>
-      <w:proofErr w:type="spellStart"/>
-      <w:r>
-        <w:t>itemdesc</w:t>
-      </w:r>
-      <w:proofErr w:type="spellEnd"/>
-      <w:r>
-        <w:t xml:space="preserve"> tábla</w:t>
+        <w:t>Az itemdesc tábla</w:t>
       </w:r>
     </w:p>
     <w:p>
@@ -12615,11 +12025,9 @@
             <w:pPr>
               <w:spacing w:line="240" w:lineRule="auto"/>
             </w:pPr>
-            <w:proofErr w:type="spellStart"/>
             <w:r>
               <w:t>itemid</w:t>
             </w:r>
-            <w:proofErr w:type="spellEnd"/>
           </w:p>
         </w:tc>
         <w:tc>
@@ -12661,14 +12069,12 @@
             <w:r>
               <w:t xml:space="preserve">A tárgy kódja. Kapcsolat az </w:t>
             </w:r>
-            <w:proofErr w:type="spellStart"/>
             <w:r>
               <w:rPr>
                 <w:i/>
               </w:rPr>
               <w:t>item</w:t>
             </w:r>
-            <w:proofErr w:type="spellEnd"/>
             <w:r>
               <w:t xml:space="preserve"> táblával.</w:t>
             </w:r>
@@ -12684,11 +12090,9 @@
             <w:pPr>
               <w:spacing w:line="240" w:lineRule="auto"/>
             </w:pPr>
-            <w:proofErr w:type="spellStart"/>
             <w:r>
               <w:t>languageid</w:t>
             </w:r>
-            <w:proofErr w:type="spellEnd"/>
           </w:p>
         </w:tc>
         <w:tc>
@@ -12730,14 +12134,12 @@
             <w:r>
               <w:t xml:space="preserve">A nyelv kódja. Kapcsolat a </w:t>
             </w:r>
-            <w:proofErr w:type="spellStart"/>
             <w:r>
               <w:rPr>
                 <w:i/>
               </w:rPr>
               <w:t>lang</w:t>
             </w:r>
-            <w:proofErr w:type="spellEnd"/>
             <w:r>
               <w:t xml:space="preserve"> táblával.</w:t>
             </w:r>
@@ -12756,11 +12158,9 @@
             <w:pPr>
               <w:spacing w:line="240" w:lineRule="auto"/>
             </w:pPr>
-            <w:proofErr w:type="spellStart"/>
             <w:r>
               <w:t>name</w:t>
             </w:r>
-            <w:proofErr w:type="spellEnd"/>
           </w:p>
         </w:tc>
         <w:tc>
@@ -12811,11 +12211,9 @@
             <w:pPr>
               <w:spacing w:line="240" w:lineRule="auto"/>
             </w:pPr>
-            <w:proofErr w:type="spellStart"/>
             <w:r>
               <w:t>description</w:t>
             </w:r>
-            <w:proofErr w:type="spellEnd"/>
           </w:p>
         </w:tc>
         <w:tc>
@@ -12863,15 +12261,7 @@
         <w:pStyle w:val="Cmsor4"/>
       </w:pPr>
       <w:r>
-        <w:t xml:space="preserve">A </w:t>
-      </w:r>
-      <w:proofErr w:type="spellStart"/>
-      <w:r>
-        <w:t>saves</w:t>
-      </w:r>
-      <w:proofErr w:type="spellEnd"/>
-      <w:r>
-        <w:t xml:space="preserve"> tábla</w:t>
+        <w:t>A saves tábla</w:t>
       </w:r>
     </w:p>
     <w:p>
@@ -13068,11 +12458,9 @@
             <w:pPr>
               <w:spacing w:line="240" w:lineRule="auto"/>
             </w:pPr>
-            <w:proofErr w:type="spellStart"/>
             <w:r>
               <w:t>playerid</w:t>
             </w:r>
-            <w:proofErr w:type="spellEnd"/>
           </w:p>
         </w:tc>
         <w:tc>
@@ -13128,14 +12516,12 @@
             <w:r>
               <w:t xml:space="preserve"> kódja. Kapcsolat az </w:t>
             </w:r>
-            <w:proofErr w:type="spellStart"/>
             <w:r>
               <w:rPr>
                 <w:i/>
               </w:rPr>
               <w:t>player</w:t>
             </w:r>
-            <w:proofErr w:type="spellEnd"/>
             <w:r>
               <w:t xml:space="preserve"> táblával.</w:t>
             </w:r>
@@ -13151,11 +12537,9 @@
             <w:pPr>
               <w:spacing w:line="240" w:lineRule="auto"/>
             </w:pPr>
-            <w:proofErr w:type="spellStart"/>
             <w:r>
               <w:t>time</w:t>
             </w:r>
-            <w:proofErr w:type="spellEnd"/>
           </w:p>
         </w:tc>
         <w:tc>
@@ -13209,11 +12593,9 @@
             <w:pPr>
               <w:spacing w:line="240" w:lineRule="auto"/>
             </w:pPr>
-            <w:proofErr w:type="spellStart"/>
             <w:r>
               <w:t>save</w:t>
             </w:r>
-            <w:proofErr w:type="spellEnd"/>
           </w:p>
         </w:tc>
         <w:tc>
@@ -13225,14 +12607,12 @@
               <w:spacing w:line="240" w:lineRule="auto"/>
               <w:jc w:val="center"/>
             </w:pPr>
-            <w:proofErr w:type="spellStart"/>
             <w:r>
               <w:t>Longb</w:t>
             </w:r>
             <w:r>
               <w:t>lob</w:t>
             </w:r>
-            <w:proofErr w:type="spellEnd"/>
           </w:p>
         </w:tc>
         <w:tc>
@@ -13358,33 +12738,27 @@
       <w:r>
         <w:t xml:space="preserve"> meghívja a </w:t>
       </w:r>
-      <w:proofErr w:type="spellStart"/>
       <w:r>
         <w:rPr>
           <w:i/>
         </w:rPr>
         <w:t>themeChange</w:t>
       </w:r>
-      <w:proofErr w:type="spellEnd"/>
       <w:r>
         <w:t xml:space="preserve"> függvényt, mely egy </w:t>
       </w:r>
-      <w:proofErr w:type="spellStart"/>
       <w:r>
         <w:t>cookie</w:t>
       </w:r>
-      <w:proofErr w:type="spellEnd"/>
       <w:r>
         <w:t xml:space="preserve">-ban eltárolja a jelenleg kiválasztott témát, majd a </w:t>
       </w:r>
-      <w:proofErr w:type="spellStart"/>
       <w:r>
         <w:rPr>
           <w:i/>
         </w:rPr>
         <w:t>setTheme</w:t>
       </w:r>
-      <w:proofErr w:type="spellEnd"/>
       <w:r>
         <w:t xml:space="preserve"> függvény meghívásával beállítja azt. Az oldal </w:t>
       </w:r>
@@ -13403,14 +12777,12 @@
       <w:r>
         <w:t xml:space="preserve">egy </w:t>
       </w:r>
-      <w:proofErr w:type="spellStart"/>
       <w:r>
         <w:rPr>
           <w:i/>
         </w:rPr>
         <w:t>bsTheme</w:t>
       </w:r>
-      <w:proofErr w:type="spellEnd"/>
       <w:r>
         <w:t xml:space="preserve"> adattagot, mely értéke a jelenlegi téma, és am</w:t>
       </w:r>
@@ -13447,15 +12819,7 @@
         <w:t xml:space="preserve"> </w:t>
       </w:r>
       <w:r>
-        <w:t xml:space="preserve">szükséges kommunikációra saját </w:t>
-      </w:r>
-      <w:proofErr w:type="spellStart"/>
-      <w:r>
-        <w:t>készítésű</w:t>
-      </w:r>
-      <w:proofErr w:type="spellEnd"/>
-      <w:r>
-        <w:t xml:space="preserve"> felugróablakokat használunk. </w:t>
+        <w:t xml:space="preserve">szükséges kommunikációra saját készítésű felugróablakokat használunk. </w:t>
       </w:r>
       <w:r>
         <w:t xml:space="preserve">Maga a felugróablak egy </w:t>
@@ -13473,15 +12837,7 @@
         <w:t>common.js</w:t>
       </w:r>
       <w:r>
-        <w:t xml:space="preserve"> </w:t>
-      </w:r>
-      <w:proofErr w:type="spellStart"/>
-      <w:r>
-        <w:t>szkriptfájlban</w:t>
-      </w:r>
-      <w:proofErr w:type="spellEnd"/>
-      <w:r>
-        <w:t xml:space="preserve"> </w:t>
+        <w:t xml:space="preserve"> szkriptfájlban </w:t>
       </w:r>
       <w:r>
         <w:t>találhatjuk a felugróablak működéséhez és használatához szükséges függvényeket:</w:t>
@@ -13495,14 +12851,12 @@
           <w:numId w:val="1"/>
         </w:numPr>
       </w:pPr>
-      <w:proofErr w:type="spellStart"/>
       <w:r>
         <w:rPr>
           <w:b/>
         </w:rPr>
         <w:t>showPopup</w:t>
       </w:r>
-      <w:proofErr w:type="spellEnd"/>
       <w:r>
         <w:t xml:space="preserve">: </w:t>
       </w:r>
@@ -13530,14 +12884,12 @@
           <w:numId w:val="1"/>
         </w:numPr>
       </w:pPr>
-      <w:proofErr w:type="spellStart"/>
       <w:r>
         <w:rPr>
           <w:b/>
         </w:rPr>
         <w:t>closePopup</w:t>
       </w:r>
-      <w:proofErr w:type="spellEnd"/>
       <w:r>
         <w:t xml:space="preserve">: </w:t>
       </w:r>
@@ -13559,7 +12911,6 @@
           <w:numId w:val="1"/>
         </w:numPr>
       </w:pPr>
-      <w:proofErr w:type="spellStart"/>
       <w:r>
         <w:rPr>
           <w:b/>
@@ -13572,7 +12923,6 @@
         </w:rPr>
         <w:t>p</w:t>
       </w:r>
-      <w:proofErr w:type="spellEnd"/>
       <w:r>
         <w:t>:</w:t>
       </w:r>
@@ -13600,11 +12950,9 @@
       <w:r>
         <w:t xml:space="preserve">” gomb beállítása, illetve a többi gomb funkciójának </w:t>
       </w:r>
-      <w:proofErr w:type="spellStart"/>
       <w:r>
         <w:t>reset-elése</w:t>
       </w:r>
-      <w:proofErr w:type="spellEnd"/>
       <w:r>
         <w:t>.</w:t>
       </w:r>
@@ -13617,14 +12965,12 @@
           <w:numId w:val="1"/>
         </w:numPr>
       </w:pPr>
-      <w:proofErr w:type="spellStart"/>
       <w:r>
         <w:rPr>
           <w:b/>
         </w:rPr>
         <w:t>setAlert</w:t>
       </w:r>
-      <w:proofErr w:type="spellEnd"/>
       <w:r>
         <w:t>:</w:t>
       </w:r>
@@ -13667,14 +13013,12 @@
           <w:numId w:val="1"/>
         </w:numPr>
       </w:pPr>
-      <w:proofErr w:type="spellStart"/>
       <w:r>
         <w:rPr>
           <w:b/>
         </w:rPr>
         <w:t>setPrompt</w:t>
       </w:r>
-      <w:proofErr w:type="spellEnd"/>
       <w:r>
         <w:t xml:space="preserve">: </w:t>
       </w:r>
@@ -13711,7 +13055,6 @@
           <w:numId w:val="1"/>
         </w:numPr>
       </w:pPr>
-      <w:proofErr w:type="spellStart"/>
       <w:r>
         <w:rPr>
           <w:b/>
@@ -13719,7 +13062,6 @@
         <w:lastRenderedPageBreak/>
         <w:t>Alert</w:t>
       </w:r>
-      <w:proofErr w:type="spellEnd"/>
       <w:r>
         <w:t xml:space="preserve">: </w:t>
       </w:r>
@@ -13753,8 +13095,6 @@
           <w:numId w:val="1"/>
         </w:numPr>
       </w:pPr>
-      <w:proofErr w:type="spellStart"/>
-      <w:proofErr w:type="gramStart"/>
       <w:r>
         <w:rPr>
           <w:b/>
@@ -13767,8 +13107,6 @@
       <w:r>
         <w:t>A</w:t>
       </w:r>
-      <w:proofErr w:type="spellEnd"/>
-      <w:proofErr w:type="gramEnd"/>
       <w:r>
         <w:t xml:space="preserve"> bemenet</w:t>
       </w:r>
@@ -13823,186 +13161,117 @@
         <w:t>,</w:t>
       </w:r>
       <w:r>
-        <w:t xml:space="preserve"> a </w:t>
-      </w:r>
-      <w:proofErr w:type="spellStart"/>
-      <w:r>
-        <w:t>jQuery</w:t>
-      </w:r>
-      <w:proofErr w:type="spellEnd"/>
-      <w:r>
-        <w:t xml:space="preserve"> </w:t>
-      </w:r>
-      <w:proofErr w:type="gramStart"/>
+        <w:t xml:space="preserve"> a jQuery </w:t>
+      </w:r>
       <w:r>
         <w:rPr>
           <w:i/>
         </w:rPr>
-        <w:t>$.</w:t>
-      </w:r>
-      <w:proofErr w:type="spellStart"/>
+        <w:t>$.ajax()</w:t>
+      </w:r>
+      <w:r>
+        <w:t xml:space="preserve"> függvényének segítségével.</w:t>
+      </w:r>
+      <w:r>
+        <w:t xml:space="preserve"> </w:t>
+      </w:r>
+    </w:p>
+    <w:p>
+      <w:r>
+        <w:t>Több végpontnak is szüksége van információkra, mint a felhasználó azonosítója, neve, vagy a</w:t>
+      </w:r>
+      <w:r>
+        <w:t xml:space="preserve"> megjelenítés</w:t>
+      </w:r>
+      <w:r>
+        <w:t xml:space="preserve"> nyelv</w:t>
+      </w:r>
+      <w:r>
+        <w:t>ének</w:t>
+      </w:r>
+      <w:r>
+        <w:t xml:space="preserve"> azonosítója</w:t>
+      </w:r>
+      <w:r>
+        <w:t xml:space="preserve"> (jelen állapotban mindig </w:t>
+      </w:r>
+      <w:r>
+        <w:t>1 (</w:t>
+      </w:r>
+      <w:r>
+        <w:t>magyar</w:t>
+      </w:r>
+      <w:r>
+        <w:t>)</w:t>
+      </w:r>
+      <w:r>
+        <w:t>)</w:t>
+      </w:r>
+      <w:r>
+        <w:t>. Ezeket az oldal bejelentkezé</w:t>
+      </w:r>
+      <w:r>
+        <w:t>s</w:t>
+      </w:r>
+      <w:r>
+        <w:t xml:space="preserve">től kezdve </w:t>
+      </w:r>
+      <w:r>
+        <w:t>cookie</w:t>
+      </w:r>
+      <w:r>
+        <w:t>-</w:t>
+      </w:r>
+      <w:r>
+        <w:t>kban tárolja</w:t>
+      </w:r>
+      <w:r>
+        <w:t>,</w:t>
+      </w:r>
+      <w:r>
+        <w:t xml:space="preserve"> </w:t>
+      </w:r>
+      <w:r>
+        <w:t xml:space="preserve">és </w:t>
+      </w:r>
+      <w:r>
+        <w:t>elérés</w:t>
+      </w:r>
+      <w:r>
+        <w:t>ü</w:t>
+      </w:r>
+      <w:r>
+        <w:t>k</w:t>
+      </w:r>
+      <w:r>
+        <w:t>hö</w:t>
+      </w:r>
+      <w:r>
+        <w:t xml:space="preserve">z a common.js állományban </w:t>
+      </w:r>
+      <w:r>
+        <w:t xml:space="preserve">áll rendelkezésünkre </w:t>
+      </w:r>
+      <w:r>
+        <w:t>a</w:t>
+      </w:r>
+      <w:r>
+        <w:t xml:space="preserve"> </w:t>
+      </w:r>
       <w:r>
         <w:rPr>
           <w:i/>
         </w:rPr>
-        <w:t>ajax</w:t>
-      </w:r>
-      <w:proofErr w:type="spellEnd"/>
-      <w:proofErr w:type="gramEnd"/>
-      <w:r>
-        <w:rPr>
-          <w:i/>
-        </w:rPr>
-        <w:t>()</w:t>
-      </w:r>
-      <w:r>
-        <w:t xml:space="preserve"> függvényének segítségével.</w:t>
-      </w:r>
-      <w:r>
-        <w:t xml:space="preserve"> </w:t>
-      </w:r>
-    </w:p>
-    <w:p>
-      <w:r>
-        <w:t>Több végpontnak is szüksége van információkra, mint a felhasználó azonosítója, neve, vagy a</w:t>
-      </w:r>
-      <w:r>
-        <w:t xml:space="preserve"> megjelenítés</w:t>
-      </w:r>
-      <w:r>
-        <w:t xml:space="preserve"> nyelv</w:t>
-      </w:r>
-      <w:r>
-        <w:t>ének</w:t>
-      </w:r>
-      <w:r>
-        <w:t xml:space="preserve"> azonosítója</w:t>
-      </w:r>
-      <w:r>
-        <w:t xml:space="preserve"> (jelen állapotban mindig </w:t>
-      </w:r>
-      <w:r>
-        <w:t>1 (</w:t>
-      </w:r>
-      <w:r>
-        <w:t>magyar</w:t>
-      </w:r>
-      <w:r>
-        <w:t>)</w:t>
-      </w:r>
-      <w:r>
-        <w:t>)</w:t>
-      </w:r>
-      <w:r>
-        <w:t>. Ezeket az oldal bejelentkezé</w:t>
-      </w:r>
-      <w:r>
-        <w:t>s</w:t>
-      </w:r>
-      <w:r>
-        <w:t xml:space="preserve">től kezdve </w:t>
-      </w:r>
-      <w:proofErr w:type="spellStart"/>
-      <w:r>
-        <w:t>cookie</w:t>
-      </w:r>
-      <w:r>
-        <w:t>-</w:t>
-      </w:r>
-      <w:r>
-        <w:t>kban</w:t>
-      </w:r>
-      <w:proofErr w:type="spellEnd"/>
-      <w:r>
-        <w:t xml:space="preserve"> tárolja</w:t>
-      </w:r>
-      <w:r>
-        <w:t>,</w:t>
-      </w:r>
-      <w:r>
-        <w:t xml:space="preserve"> </w:t>
-      </w:r>
-      <w:r>
-        <w:t xml:space="preserve">és </w:t>
-      </w:r>
-      <w:r>
-        <w:t>elérés</w:t>
-      </w:r>
-      <w:r>
-        <w:t>ü</w:t>
-      </w:r>
-      <w:r>
-        <w:t>k</w:t>
-      </w:r>
-      <w:r>
-        <w:t>hö</w:t>
-      </w:r>
-      <w:r>
-        <w:t xml:space="preserve">z a common.js állományban </w:t>
-      </w:r>
-      <w:r>
-        <w:t xml:space="preserve">áll rendelkezésünkre </w:t>
-      </w:r>
-      <w:r>
-        <w:t>a</w:t>
-      </w:r>
-      <w:r>
-        <w:t xml:space="preserve"> </w:t>
-      </w:r>
-      <w:proofErr w:type="spellStart"/>
-      <w:proofErr w:type="gramStart"/>
-      <w:r>
-        <w:rPr>
-          <w:i/>
-        </w:rPr>
-        <w:t>getCookie</w:t>
-      </w:r>
-      <w:proofErr w:type="spellEnd"/>
-      <w:r>
-        <w:rPr>
-          <w:i/>
-        </w:rPr>
-        <w:t>(</w:t>
-      </w:r>
-      <w:proofErr w:type="gramEnd"/>
-      <w:r>
-        <w:rPr>
-          <w:i/>
-        </w:rPr>
-        <w:t>)</w:t>
-      </w:r>
-      <w:r>
-        <w:t xml:space="preserve"> függvény, mely a megadott nevű </w:t>
-      </w:r>
-      <w:proofErr w:type="spellStart"/>
-      <w:r>
-        <w:t>cookie</w:t>
-      </w:r>
-      <w:proofErr w:type="spellEnd"/>
-      <w:r>
-        <w:t xml:space="preserve"> értékét, </w:t>
-      </w:r>
-      <w:proofErr w:type="gramStart"/>
-      <w:r>
-        <w:t>illetve</w:t>
-      </w:r>
-      <w:proofErr w:type="gramEnd"/>
-      <w:r>
-        <w:t xml:space="preserve"> ha nincs ilyen nevű </w:t>
-      </w:r>
-      <w:proofErr w:type="spellStart"/>
-      <w:r>
-        <w:t>co</w:t>
+        <w:t>getCookie()</w:t>
+      </w:r>
+      <w:r>
+        <w:t xml:space="preserve"> függvény, mely a megadott nevű cookie értékét, illetve ha nincs ilyen nevű co</w:t>
       </w:r>
       <w:r>
         <w:t>o</w:t>
       </w:r>
       <w:r>
-        <w:t>kie</w:t>
-      </w:r>
-      <w:proofErr w:type="spellEnd"/>
-      <w:r>
-        <w:t>, null értéket</w:t>
+        <w:t>kie, null értéket</w:t>
       </w:r>
       <w:r>
         <w:t xml:space="preserve"> ad vissza</w:t>
@@ -14013,15 +13282,7 @@
     </w:p>
     <w:p>
       <w:r>
-        <w:t xml:space="preserve">A tényleges API kérések függvényei a weboldalakhoz tartozó </w:t>
-      </w:r>
-      <w:proofErr w:type="spellStart"/>
-      <w:r>
-        <w:t>szkriptekben</w:t>
-      </w:r>
-      <w:proofErr w:type="spellEnd"/>
-      <w:r>
-        <w:t xml:space="preserve"> találhatóak.</w:t>
+        <w:t>A tényleges API kérések függvényei a weboldalakhoz tartozó szkriptekben találhatóak.</w:t>
       </w:r>
     </w:p>
     <w:tbl>
@@ -14279,15 +13540,7 @@
         <w:t>A</w:t>
       </w:r>
       <w:r>
-        <w:t xml:space="preserve"> menüsávon a </w:t>
-      </w:r>
-      <w:proofErr w:type="spellStart"/>
-      <w:r>
-        <w:t>bejelentkezésfüggő</w:t>
-      </w:r>
-      <w:proofErr w:type="spellEnd"/>
-      <w:r>
-        <w:t xml:space="preserve"> </w:t>
+        <w:t xml:space="preserve"> menüsávon a bejelentkezésfüggő </w:t>
       </w:r>
       <w:r>
         <w:t xml:space="preserve">elemek </w:t>
@@ -14313,14 +13566,12 @@
       <w:r>
         <w:t xml:space="preserve">Itt ellenőrzi az oldal, hogy van-e </w:t>
       </w:r>
-      <w:proofErr w:type="spellStart"/>
       <w:r>
         <w:rPr>
           <w:i/>
         </w:rPr>
         <w:t>userid</w:t>
       </w:r>
-      <w:proofErr w:type="spellEnd"/>
       <w:r>
         <w:t xml:space="preserve"> eltárolva: ha nincs, a </w:t>
       </w:r>
@@ -14348,14 +13599,12 @@
       <w:r>
         <w:t xml:space="preserve"> menüpont fog megjelenni; ha van </w:t>
       </w:r>
-      <w:proofErr w:type="spellStart"/>
       <w:r>
         <w:rPr>
           <w:i/>
         </w:rPr>
         <w:t>userid</w:t>
       </w:r>
-      <w:proofErr w:type="spellEnd"/>
       <w:r>
         <w:t xml:space="preserve">, a </w:t>
       </w:r>
@@ -14389,15 +13638,7 @@
     </w:p>
     <w:p>
       <w:r>
-        <w:t xml:space="preserve">Kijelentkezéskor a már sokszor említett </w:t>
-      </w:r>
-      <w:proofErr w:type="spellStart"/>
-      <w:r>
-        <w:t>cookie-kat</w:t>
-      </w:r>
-      <w:proofErr w:type="spellEnd"/>
-      <w:r>
-        <w:t xml:space="preserve"> egyszerűen </w:t>
+        <w:t xml:space="preserve">Kijelentkezéskor a már sokszor említett cookie-kat egyszerűen </w:t>
       </w:r>
       <w:r>
         <w:t>töröljük</w:t>
@@ -14501,77 +13742,57 @@
       <w:r>
         <w:t xml:space="preserve">A </w:t>
       </w:r>
-      <w:proofErr w:type="spellStart"/>
       <w:r>
         <w:rPr>
           <w:i/>
         </w:rPr>
         <w:t>config.php</w:t>
       </w:r>
-      <w:proofErr w:type="spellEnd"/>
-      <w:r>
-        <w:t xml:space="preserve"> a bemenő adatok </w:t>
-      </w:r>
-      <w:proofErr w:type="spellStart"/>
-      <w:r>
-        <w:t>validálására</w:t>
-      </w:r>
-      <w:proofErr w:type="spellEnd"/>
-      <w:r>
-        <w:t xml:space="preserve"> (</w:t>
-      </w:r>
-      <w:proofErr w:type="spellStart"/>
+      <w:r>
+        <w:t xml:space="preserve"> a bemenő adatok validálására (</w:t>
+      </w:r>
       <w:r>
         <w:rPr>
           <w:i/>
         </w:rPr>
         <w:t>hasProperFields</w:t>
       </w:r>
-      <w:proofErr w:type="spellEnd"/>
       <w:r>
         <w:t xml:space="preserve"> és </w:t>
       </w:r>
-      <w:proofErr w:type="spellStart"/>
       <w:r>
         <w:rPr>
           <w:i/>
         </w:rPr>
         <w:t>checkValidity</w:t>
       </w:r>
-      <w:proofErr w:type="spellEnd"/>
       <w:r>
         <w:t>) és a visszatérési értékek visszaadására (</w:t>
       </w:r>
-      <w:proofErr w:type="spellStart"/>
       <w:r>
         <w:rPr>
           <w:i/>
         </w:rPr>
         <w:t>ReturnMessage</w:t>
       </w:r>
-      <w:proofErr w:type="spellEnd"/>
       <w:r>
         <w:t xml:space="preserve">, </w:t>
       </w:r>
-      <w:proofErr w:type="spellStart"/>
       <w:r>
         <w:rPr>
           <w:i/>
         </w:rPr>
         <w:t>ReturnResult</w:t>
       </w:r>
-      <w:proofErr w:type="spellEnd"/>
       <w:r>
         <w:t xml:space="preserve">, </w:t>
       </w:r>
-      <w:proofErr w:type="spellStart"/>
       <w:r>
         <w:rPr>
           <w:i/>
         </w:rPr>
         <w:t>ReturnQuery</w:t>
       </w:r>
-      <w:proofErr w:type="spellEnd"/>
       <w:r>
         <w:t>) való függvényeket tartalmazza. Utóbbiak mind valamiféle adatot (akár egy üzenetet, akár adatbázisból lekért adathalmazt), mind egy HTTP válaszkódot is visszaadnak, így hibaüzenetek küldésére is ezeket használják a végpontok.</w:t>
       </w:r>
@@ -14580,35 +13801,23 @@
       <w:r>
         <w:t xml:space="preserve">A </w:t>
       </w:r>
-      <w:proofErr w:type="spellStart"/>
       <w:r>
         <w:rPr>
           <w:i/>
         </w:rPr>
         <w:t>connection.php</w:t>
       </w:r>
-      <w:proofErr w:type="spellEnd"/>
       <w:r>
         <w:t xml:space="preserve"> az adatbázis kapcsolatot hozza létre a </w:t>
       </w:r>
-      <w:proofErr w:type="spellStart"/>
       <w:r>
         <w:rPr>
           <w:i/>
         </w:rPr>
         <w:t>mysqli</w:t>
       </w:r>
-      <w:proofErr w:type="spellEnd"/>
-      <w:r>
-        <w:t xml:space="preserve"> osztály </w:t>
-      </w:r>
-      <w:proofErr w:type="spellStart"/>
-      <w:r>
-        <w:t>példányosításával</w:t>
-      </w:r>
-      <w:proofErr w:type="spellEnd"/>
-      <w:r>
-        <w:t>. Ezzel központilag, egy helyen lehet megadni a kapcsolathoz szükséges információkat (</w:t>
+      <w:r>
+        <w:t xml:space="preserve"> osztály példányosításával. Ezzel központilag, egy helyen lehet megadni a kapcsolathoz szükséges információkat (</w:t>
       </w:r>
       <w:r>
         <w:rPr>
@@ -14631,15 +13840,7 @@
         <w:pStyle w:val="Cmsor4"/>
       </w:pPr>
       <w:r>
-        <w:t xml:space="preserve">A </w:t>
-      </w:r>
-      <w:proofErr w:type="spellStart"/>
-      <w:r>
-        <w:t>config.php</w:t>
-      </w:r>
-      <w:proofErr w:type="spellEnd"/>
-      <w:r>
-        <w:t xml:space="preserve"> által küldhető hibakódok</w:t>
+        <w:t>A config.php által küldhető hibakódok</w:t>
       </w:r>
     </w:p>
     <w:tbl>
@@ -14969,11 +14170,9 @@
       <w:pPr>
         <w:pStyle w:val="Cmsor4"/>
       </w:pPr>
-      <w:proofErr w:type="spellStart"/>
       <w:r>
         <w:t>login.php</w:t>
       </w:r>
-      <w:proofErr w:type="spellEnd"/>
     </w:p>
     <w:p>
       <w:r>
@@ -15086,11 +14285,9 @@
             <w:tcW w:w="1418" w:type="dxa"/>
           </w:tcPr>
           <w:p>
-            <w:proofErr w:type="spellStart"/>
             <w:r>
               <w:t>password</w:t>
             </w:r>
-            <w:proofErr w:type="spellEnd"/>
           </w:p>
         </w:tc>
         <w:tc>
@@ -15178,11 +14375,9 @@
             <w:tcW w:w="1418" w:type="dxa"/>
           </w:tcPr>
           <w:p>
-            <w:proofErr w:type="spellStart"/>
             <w:r>
               <w:t>id</w:t>
             </w:r>
-            <w:proofErr w:type="spellEnd"/>
           </w:p>
         </w:tc>
         <w:tc>
@@ -15212,11 +14407,9 @@
             <w:tcW w:w="1418" w:type="dxa"/>
           </w:tcPr>
           <w:p>
-            <w:proofErr w:type="spellStart"/>
             <w:r>
               <w:t>username</w:t>
             </w:r>
-            <w:proofErr w:type="spellEnd"/>
           </w:p>
         </w:tc>
         <w:tc>
@@ -15397,12 +14590,10 @@
         <w:pStyle w:val="Cmsor4"/>
         <w:pageBreakBefore/>
       </w:pPr>
-      <w:proofErr w:type="spellStart"/>
       <w:r>
         <w:lastRenderedPageBreak/>
         <w:t>register.php</w:t>
       </w:r>
-      <w:proofErr w:type="spellEnd"/>
     </w:p>
     <w:p>
       <w:r>
@@ -15486,11 +14677,9 @@
             <w:tcW w:w="1418" w:type="dxa"/>
           </w:tcPr>
           <w:p>
-            <w:proofErr w:type="spellStart"/>
             <w:r>
               <w:t>username</w:t>
             </w:r>
-            <w:proofErr w:type="spellEnd"/>
           </w:p>
         </w:tc>
         <w:tc>
@@ -15555,11 +14744,9 @@
             <w:tcW w:w="1418" w:type="dxa"/>
           </w:tcPr>
           <w:p>
-            <w:proofErr w:type="spellStart"/>
             <w:r>
               <w:t>password</w:t>
             </w:r>
-            <w:proofErr w:type="spellEnd"/>
           </w:p>
         </w:tc>
         <w:tc>
@@ -15647,11 +14834,9 @@
             <w:tcW w:w="1418" w:type="dxa"/>
           </w:tcPr>
           <w:p>
-            <w:proofErr w:type="spellStart"/>
             <w:r>
               <w:t>code</w:t>
             </w:r>
-            <w:proofErr w:type="spellEnd"/>
           </w:p>
         </w:tc>
         <w:tc>
@@ -15681,11 +14866,9 @@
             <w:tcW w:w="1418" w:type="dxa"/>
           </w:tcPr>
           <w:p>
-            <w:proofErr w:type="spellStart"/>
             <w:r>
               <w:t>message</w:t>
             </w:r>
-            <w:proofErr w:type="spellEnd"/>
           </w:p>
         </w:tc>
         <w:tc>
@@ -15831,12 +15014,10 @@
         <w:pStyle w:val="Cmsor4"/>
         <w:pageBreakBefore/>
       </w:pPr>
-      <w:proofErr w:type="spellStart"/>
       <w:r>
         <w:lastRenderedPageBreak/>
         <w:t>email_exists.php</w:t>
       </w:r>
-      <w:proofErr w:type="spellEnd"/>
     </w:p>
     <w:p>
       <w:r>
@@ -16010,11 +15191,9 @@
             <w:tcW w:w="1418" w:type="dxa"/>
           </w:tcPr>
           <w:p>
-            <w:proofErr w:type="spellStart"/>
             <w:r>
               <w:t>exists</w:t>
             </w:r>
-            <w:proofErr w:type="spellEnd"/>
           </w:p>
         </w:tc>
         <w:tc>
@@ -16044,11 +15223,9 @@
             <w:tcW w:w="1418" w:type="dxa"/>
           </w:tcPr>
           <w:p>
-            <w:proofErr w:type="spellStart"/>
             <w:r>
               <w:t>username</w:t>
             </w:r>
-            <w:proofErr w:type="spellEnd"/>
           </w:p>
         </w:tc>
         <w:tc>
@@ -16072,14 +15249,12 @@
             <w:r>
               <w:t xml:space="preserve">. Ha az </w:t>
             </w:r>
-            <w:proofErr w:type="spellStart"/>
             <w:r>
               <w:rPr>
                 <w:i/>
               </w:rPr>
               <w:t>exists</w:t>
             </w:r>
-            <w:proofErr w:type="spellEnd"/>
             <w:r>
               <w:t xml:space="preserve"> hamis, NULL.</w:t>
             </w:r>
@@ -16121,14 +15296,12 @@
             <w:r>
               <w:t xml:space="preserve"> Ha az </w:t>
             </w:r>
-            <w:proofErr w:type="spellStart"/>
             <w:r>
               <w:rPr>
                 <w:i/>
               </w:rPr>
               <w:t>exists</w:t>
             </w:r>
-            <w:proofErr w:type="spellEnd"/>
             <w:r>
               <w:t xml:space="preserve"> hamis, NULL</w:t>
             </w:r>
@@ -16154,14 +15327,12 @@
       <w:r>
         <w:t xml:space="preserve">A </w:t>
       </w:r>
-      <w:proofErr w:type="spellStart"/>
       <w:r>
         <w:rPr>
           <w:i/>
         </w:rPr>
         <w:t>config.php</w:t>
       </w:r>
-      <w:proofErr w:type="spellEnd"/>
       <w:r>
         <w:t xml:space="preserve"> által adhatók.</w:t>
       </w:r>
@@ -16171,27 +15342,17 @@
         <w:pStyle w:val="Cmsor4"/>
         <w:pageBreakBefore/>
       </w:pPr>
-      <w:proofErr w:type="spellStart"/>
       <w:r>
         <w:lastRenderedPageBreak/>
         <w:t>new_password.php</w:t>
       </w:r>
-      <w:proofErr w:type="spellEnd"/>
     </w:p>
     <w:p>
       <w:r>
         <w:t xml:space="preserve">Leírás: </w:t>
       </w:r>
       <w:r>
-        <w:t xml:space="preserve">Egy fiók új </w:t>
-      </w:r>
-      <w:proofErr w:type="spellStart"/>
-      <w:r>
-        <w:t>jelszavának</w:t>
-      </w:r>
-      <w:proofErr w:type="spellEnd"/>
-      <w:r>
-        <w:t xml:space="preserve"> beállítását </w:t>
+        <w:t xml:space="preserve">Egy fiók új jelszavának beállítását </w:t>
       </w:r>
       <w:r>
         <w:t>el</w:t>
@@ -16306,11 +15467,9 @@
             <w:tcW w:w="1418" w:type="dxa"/>
           </w:tcPr>
           <w:p>
-            <w:proofErr w:type="spellStart"/>
             <w:r>
               <w:t>password</w:t>
             </w:r>
-            <w:proofErr w:type="spellEnd"/>
           </w:p>
         </w:tc>
         <w:tc>
@@ -16398,11 +15557,9 @@
             <w:tcW w:w="1418" w:type="dxa"/>
           </w:tcPr>
           <w:p>
-            <w:proofErr w:type="spellStart"/>
             <w:r>
               <w:t>code</w:t>
             </w:r>
-            <w:proofErr w:type="spellEnd"/>
           </w:p>
         </w:tc>
         <w:tc>
@@ -16432,11 +15589,9 @@
             <w:tcW w:w="1418" w:type="dxa"/>
           </w:tcPr>
           <w:p>
-            <w:proofErr w:type="spellStart"/>
             <w:r>
               <w:t>message</w:t>
             </w:r>
-            <w:proofErr w:type="spellEnd"/>
           </w:p>
         </w:tc>
         <w:tc>
@@ -16622,11 +15777,9 @@
             <w:tcW w:w="1418" w:type="dxa"/>
           </w:tcPr>
           <w:p>
-            <w:proofErr w:type="spellStart"/>
             <w:r>
               <w:t>userid</w:t>
             </w:r>
-            <w:proofErr w:type="spellEnd"/>
           </w:p>
         </w:tc>
         <w:tc>
@@ -16656,11 +15809,9 @@
             <w:tcW w:w="1418" w:type="dxa"/>
           </w:tcPr>
           <w:p>
-            <w:proofErr w:type="spellStart"/>
             <w:r>
               <w:t>langid</w:t>
             </w:r>
-            <w:proofErr w:type="spellEnd"/>
           </w:p>
         </w:tc>
         <w:tc>
@@ -16844,11 +15995,9 @@
             <w:tcW w:w="1407" w:type="dxa"/>
           </w:tcPr>
           <w:p>
-            <w:proofErr w:type="spellStart"/>
             <w:r>
               <w:t>id</w:t>
             </w:r>
-            <w:proofErr w:type="spellEnd"/>
           </w:p>
         </w:tc>
         <w:tc>
@@ -16878,11 +16027,9 @@
             <w:tcW w:w="1407" w:type="dxa"/>
           </w:tcPr>
           <w:p>
-            <w:proofErr w:type="spellStart"/>
             <w:r>
               <w:t>name</w:t>
             </w:r>
-            <w:proofErr w:type="spellEnd"/>
           </w:p>
         </w:tc>
         <w:tc>
@@ -16915,11 +16062,9 @@
             <w:tcW w:w="1407" w:type="dxa"/>
           </w:tcPr>
           <w:p>
-            <w:proofErr w:type="spellStart"/>
             <w:r>
               <w:t>hp</w:t>
             </w:r>
-            <w:proofErr w:type="spellEnd"/>
           </w:p>
         </w:tc>
         <w:tc>
@@ -16970,15 +16115,7 @@
           </w:tcPr>
           <w:p>
             <w:r>
-              <w:t xml:space="preserve">A karakter maximum </w:t>
-            </w:r>
-            <w:proofErr w:type="spellStart"/>
-            <w:r>
-              <w:t>manapontja</w:t>
-            </w:r>
-            <w:proofErr w:type="spellEnd"/>
-            <w:r>
-              <w:t>.</w:t>
+              <w:t>A karakter maximum manapontja.</w:t>
             </w:r>
           </w:p>
         </w:tc>
@@ -16992,11 +16129,9 @@
             <w:tcW w:w="1407" w:type="dxa"/>
           </w:tcPr>
           <w:p>
-            <w:proofErr w:type="spellStart"/>
             <w:r>
               <w:t>level</w:t>
             </w:r>
-            <w:proofErr w:type="spellEnd"/>
           </w:p>
         </w:tc>
         <w:tc>
@@ -17026,11 +16161,9 @@
             <w:tcW w:w="1407" w:type="dxa"/>
           </w:tcPr>
           <w:p>
-            <w:proofErr w:type="spellStart"/>
             <w:r>
               <w:t>playtime</w:t>
             </w:r>
-            <w:proofErr w:type="spellEnd"/>
           </w:p>
         </w:tc>
         <w:tc>
@@ -17087,13 +16220,8 @@
               <w:t>A karakterhez tartozó</w:t>
             </w:r>
             <w:r>
-              <w:t xml:space="preserve"> </w:t>
-            </w:r>
-            <w:proofErr w:type="spellStart"/>
-            <w:r>
-              <w:t>splashart</w:t>
-            </w:r>
-            <w:proofErr w:type="spellEnd"/>
+              <w:t xml:space="preserve"> splashart</w:t>
+            </w:r>
             <w:r>
               <w:t>.</w:t>
             </w:r>
@@ -17116,14 +16244,12 @@
       <w:r>
         <w:t xml:space="preserve">A </w:t>
       </w:r>
-      <w:proofErr w:type="spellStart"/>
       <w:r>
         <w:rPr>
           <w:i/>
         </w:rPr>
         <w:t>config.php</w:t>
       </w:r>
-      <w:proofErr w:type="spellEnd"/>
       <w:r>
         <w:t xml:space="preserve"> által adhatók.</w:t>
       </w:r>
@@ -17138,12 +16264,10 @@
         <w:pStyle w:val="Cmsor4"/>
         <w:pageBreakBefore/>
       </w:pPr>
-      <w:proofErr w:type="spellStart"/>
       <w:r>
         <w:lastRenderedPageBreak/>
         <w:t>update.php</w:t>
       </w:r>
-      <w:proofErr w:type="spellEnd"/>
     </w:p>
     <w:p>
       <w:r>
@@ -17227,11 +16351,9 @@
             <w:tcW w:w="1418" w:type="dxa"/>
           </w:tcPr>
           <w:p>
-            <w:proofErr w:type="spellStart"/>
             <w:r>
               <w:t>userid</w:t>
             </w:r>
-            <w:proofErr w:type="spellEnd"/>
           </w:p>
         </w:tc>
         <w:tc>
@@ -17261,11 +16383,9 @@
             <w:tcW w:w="1418" w:type="dxa"/>
           </w:tcPr>
           <w:p>
-            <w:proofErr w:type="spellStart"/>
             <w:r>
               <w:t>username</w:t>
             </w:r>
-            <w:proofErr w:type="spellEnd"/>
           </w:p>
         </w:tc>
         <w:tc>
@@ -17394,11 +16514,9 @@
             <w:tcW w:w="1418" w:type="dxa"/>
           </w:tcPr>
           <w:p>
-            <w:proofErr w:type="spellStart"/>
             <w:r>
               <w:t>username</w:t>
             </w:r>
-            <w:proofErr w:type="spellEnd"/>
           </w:p>
         </w:tc>
         <w:tc>
@@ -17470,14 +16588,12 @@
       <w:r>
         <w:t xml:space="preserve">A </w:t>
       </w:r>
-      <w:proofErr w:type="spellStart"/>
       <w:r>
         <w:rPr>
           <w:i/>
         </w:rPr>
         <w:t>config.php</w:t>
       </w:r>
-      <w:proofErr w:type="spellEnd"/>
       <w:r>
         <w:t xml:space="preserve"> által adhatók.</w:t>
       </w:r>
@@ -17487,12 +16603,10 @@
         <w:pStyle w:val="Cmsor4"/>
         <w:pageBreakBefore/>
       </w:pPr>
-      <w:proofErr w:type="spellStart"/>
       <w:r>
         <w:lastRenderedPageBreak/>
         <w:t>delete_profile.php</w:t>
       </w:r>
-      <w:proofErr w:type="spellEnd"/>
     </w:p>
     <w:p>
       <w:r>
@@ -17584,11 +16698,9 @@
             <w:tcW w:w="1418" w:type="dxa"/>
           </w:tcPr>
           <w:p>
-            <w:proofErr w:type="spellStart"/>
             <w:r>
               <w:t>userid</w:t>
             </w:r>
-            <w:proofErr w:type="spellEnd"/>
           </w:p>
         </w:tc>
         <w:tc>
@@ -17676,11 +16788,9 @@
             <w:tcW w:w="1418" w:type="dxa"/>
           </w:tcPr>
           <w:p>
-            <w:proofErr w:type="spellStart"/>
             <w:r>
               <w:t>code</w:t>
             </w:r>
-            <w:proofErr w:type="spellEnd"/>
           </w:p>
         </w:tc>
         <w:tc>
@@ -17710,11 +16820,9 @@
             <w:tcW w:w="1418" w:type="dxa"/>
           </w:tcPr>
           <w:p>
-            <w:proofErr w:type="spellStart"/>
             <w:r>
               <w:t>message</w:t>
             </w:r>
-            <w:proofErr w:type="spellEnd"/>
           </w:p>
         </w:tc>
         <w:tc>
@@ -17816,12 +16924,10 @@
         <w:pStyle w:val="Cmsor4"/>
         <w:pageBreakBefore/>
       </w:pPr>
-      <w:proofErr w:type="spellStart"/>
       <w:r>
         <w:lastRenderedPageBreak/>
         <w:t>index.php</w:t>
       </w:r>
-      <w:proofErr w:type="spellEnd"/>
     </w:p>
     <w:p>
       <w:r>
@@ -17905,11 +17011,9 @@
             <w:tcW w:w="1418" w:type="dxa"/>
           </w:tcPr>
           <w:p>
-            <w:proofErr w:type="spellStart"/>
             <w:r>
               <w:t>langid</w:t>
             </w:r>
-            <w:proofErr w:type="spellEnd"/>
           </w:p>
         </w:tc>
         <w:tc>
@@ -18093,11 +17197,9 @@
             <w:tcW w:w="1418" w:type="dxa"/>
           </w:tcPr>
           <w:p>
-            <w:proofErr w:type="spellStart"/>
             <w:r>
               <w:t>id</w:t>
             </w:r>
-            <w:proofErr w:type="spellEnd"/>
           </w:p>
         </w:tc>
         <w:tc>
@@ -18162,11 +17264,9 @@
             <w:tcW w:w="1418" w:type="dxa"/>
           </w:tcPr>
           <w:p>
-            <w:proofErr w:type="spellStart"/>
             <w:r>
               <w:t>name</w:t>
             </w:r>
-            <w:proofErr w:type="spellEnd"/>
           </w:p>
         </w:tc>
         <w:tc>
@@ -18196,11 +17296,9 @@
             <w:tcW w:w="1418" w:type="dxa"/>
           </w:tcPr>
           <w:p>
-            <w:proofErr w:type="spellStart"/>
             <w:r>
               <w:t>description</w:t>
             </w:r>
-            <w:proofErr w:type="spellEnd"/>
           </w:p>
         </w:tc>
         <w:tc>
@@ -18240,14 +17338,12 @@
       <w:r>
         <w:t xml:space="preserve">A </w:t>
       </w:r>
-      <w:proofErr w:type="spellStart"/>
       <w:r>
         <w:rPr>
           <w:i/>
         </w:rPr>
         <w:t>config.php</w:t>
       </w:r>
-      <w:proofErr w:type="spellEnd"/>
       <w:r>
         <w:t xml:space="preserve"> által adhatók.</w:t>
       </w:r>
@@ -18257,12 +17353,10 @@
         <w:pStyle w:val="Cmsor4"/>
         <w:pageBreakBefore/>
       </w:pPr>
-      <w:proofErr w:type="spellStart"/>
       <w:r>
         <w:lastRenderedPageBreak/>
         <w:t>ranking.php</w:t>
       </w:r>
-      <w:proofErr w:type="spellEnd"/>
     </w:p>
     <w:p>
       <w:r>
@@ -18346,11 +17440,9 @@
             <w:tcW w:w="1418" w:type="dxa"/>
           </w:tcPr>
           <w:p>
-            <w:proofErr w:type="spellStart"/>
             <w:r>
               <w:t>type</w:t>
             </w:r>
-            <w:proofErr w:type="spellEnd"/>
           </w:p>
         </w:tc>
         <w:tc>
@@ -18380,11 +17472,9 @@
             <w:tcW w:w="1418" w:type="dxa"/>
           </w:tcPr>
           <w:p>
-            <w:proofErr w:type="spellStart"/>
             <w:r>
               <w:t>langid</w:t>
             </w:r>
-            <w:proofErr w:type="spellEnd"/>
           </w:p>
         </w:tc>
         <w:tc>
@@ -18528,35 +17618,7 @@
         <w:rPr>
           <w:i/>
         </w:rPr>
-        <w:t xml:space="preserve">, ha a </w:t>
-      </w:r>
-      <w:proofErr w:type="spellStart"/>
-      <w:r>
-        <w:rPr>
-          <w:i/>
-        </w:rPr>
-        <w:t>type</w:t>
-      </w:r>
-      <w:proofErr w:type="spellEnd"/>
-      <w:r>
-        <w:rPr>
-          <w:i/>
-        </w:rPr>
-        <w:t xml:space="preserve"> „</w:t>
-      </w:r>
-      <w:proofErr w:type="spellStart"/>
-      <w:r>
-        <w:rPr>
-          <w:i/>
-        </w:rPr>
-        <w:t>Profile</w:t>
-      </w:r>
-      <w:proofErr w:type="spellEnd"/>
-      <w:r>
-        <w:rPr>
-          <w:i/>
-        </w:rPr>
-        <w:t>”</w:t>
+        <w:t>, ha a type „Profile”</w:t>
       </w:r>
       <w:r>
         <w:rPr>
@@ -18687,11 +17749,9 @@
             <w:tcW w:w="1415" w:type="dxa"/>
           </w:tcPr>
           <w:p>
-            <w:proofErr w:type="spellStart"/>
             <w:r>
               <w:t>Elért_mérföldkövek</w:t>
             </w:r>
-            <w:proofErr w:type="spellEnd"/>
           </w:p>
         </w:tc>
         <w:tc>
@@ -18721,11 +17781,9 @@
             <w:tcW w:w="1415" w:type="dxa"/>
           </w:tcPr>
           <w:p>
-            <w:proofErr w:type="spellStart"/>
             <w:r>
               <w:t>Végigjátszások</w:t>
             </w:r>
-            <w:proofErr w:type="spellEnd"/>
           </w:p>
         </w:tc>
         <w:tc>
@@ -18744,15 +17802,7 @@
           </w:tcPr>
           <w:p>
             <w:r>
-              <w:t xml:space="preserve">A játékos </w:t>
-            </w:r>
-            <w:proofErr w:type="spellStart"/>
-            <w:r>
-              <w:t>végigvitt</w:t>
-            </w:r>
-            <w:proofErr w:type="spellEnd"/>
-            <w:r>
-              <w:t xml:space="preserve"> játékainak száma.</w:t>
+              <w:t>A játékos végigvitt játékainak száma.</w:t>
             </w:r>
           </w:p>
         </w:tc>
@@ -18769,30 +17819,14 @@
         <w:rPr>
           <w:i/>
         </w:rPr>
-        <w:t xml:space="preserve">Az adatok felépítése, ha a </w:t>
-      </w:r>
-      <w:proofErr w:type="spellStart"/>
-      <w:r>
-        <w:rPr>
-          <w:i/>
-        </w:rPr>
-        <w:t>type</w:t>
-      </w:r>
-      <w:proofErr w:type="spellEnd"/>
-      <w:r>
-        <w:rPr>
-          <w:i/>
-        </w:rPr>
-        <w:t xml:space="preserve"> „</w:t>
-      </w:r>
-      <w:proofErr w:type="spellStart"/>
+        <w:t>Az adatok felépítése, ha a type „</w:t>
+      </w:r>
       <w:r>
         <w:rPr>
           <w:i/>
         </w:rPr>
         <w:t>GameThrough</w:t>
       </w:r>
-      <w:proofErr w:type="spellEnd"/>
       <w:r>
         <w:rPr>
           <w:i/>
@@ -18989,11 +18023,9 @@
             <w:tcW w:w="2349" w:type="dxa"/>
           </w:tcPr>
           <w:p>
-            <w:proofErr w:type="spellStart"/>
             <w:r>
               <w:t>Elért_szint</w:t>
             </w:r>
-            <w:proofErr w:type="spellEnd"/>
           </w:p>
         </w:tc>
         <w:tc>
@@ -19023,11 +18055,9 @@
             <w:tcW w:w="2349" w:type="dxa"/>
           </w:tcPr>
           <w:p>
-            <w:proofErr w:type="spellStart"/>
             <w:r>
               <w:t>Felfedezett_ellenfelek</w:t>
             </w:r>
-            <w:proofErr w:type="spellEnd"/>
           </w:p>
         </w:tc>
         <w:tc>
@@ -19060,11 +18090,9 @@
             <w:tcW w:w="2349" w:type="dxa"/>
           </w:tcPr>
           <w:p>
-            <w:proofErr w:type="spellStart"/>
             <w:r>
               <w:t>Felfedezett_tárgyak</w:t>
             </w:r>
-            <w:proofErr w:type="spellEnd"/>
           </w:p>
         </w:tc>
         <w:tc>
@@ -19110,14 +18138,12 @@
       <w:r>
         <w:t xml:space="preserve">A </w:t>
       </w:r>
-      <w:proofErr w:type="spellStart"/>
       <w:r>
         <w:rPr>
           <w:i/>
         </w:rPr>
         <w:t>config.php</w:t>
       </w:r>
-      <w:proofErr w:type="spellEnd"/>
       <w:r>
         <w:t xml:space="preserve"> által adhatók.</w:t>
       </w:r>
@@ -19127,12 +18153,10 @@
         <w:pStyle w:val="Cmsor4"/>
         <w:pageBreakBefore/>
       </w:pPr>
-      <w:proofErr w:type="spellStart"/>
       <w:r>
         <w:lastRenderedPageBreak/>
         <w:t>wiki.php</w:t>
       </w:r>
-      <w:proofErr w:type="spellEnd"/>
     </w:p>
     <w:p>
       <w:r>
@@ -19216,11 +18240,9 @@
             <w:tcW w:w="1418" w:type="dxa"/>
           </w:tcPr>
           <w:p>
-            <w:proofErr w:type="spellStart"/>
             <w:r>
               <w:t>userid</w:t>
             </w:r>
-            <w:proofErr w:type="spellEnd"/>
           </w:p>
         </w:tc>
         <w:tc>
@@ -19250,11 +18272,9 @@
             <w:tcW w:w="1418" w:type="dxa"/>
           </w:tcPr>
           <w:p>
-            <w:proofErr w:type="spellStart"/>
             <w:r>
               <w:t>langid</w:t>
             </w:r>
-            <w:proofErr w:type="spellEnd"/>
           </w:p>
         </w:tc>
         <w:tc>
@@ -19287,11 +18307,9 @@
             <w:tcW w:w="1418" w:type="dxa"/>
           </w:tcPr>
           <w:p>
-            <w:proofErr w:type="spellStart"/>
             <w:r>
               <w:t>request_type</w:t>
             </w:r>
-            <w:proofErr w:type="spellEnd"/>
           </w:p>
         </w:tc>
         <w:tc>
@@ -19344,21 +18362,7 @@
         <w:rPr>
           <w:i/>
         </w:rPr>
-        <w:t xml:space="preserve">Ha a </w:t>
-      </w:r>
-      <w:proofErr w:type="spellStart"/>
-      <w:r>
-        <w:rPr>
-          <w:i/>
-        </w:rPr>
-        <w:t>request_type</w:t>
-      </w:r>
-      <w:proofErr w:type="spellEnd"/>
-      <w:r>
-        <w:rPr>
-          <w:i/>
-        </w:rPr>
-        <w:t xml:space="preserve"> „STATISTICS”</w:t>
+        <w:t>Ha a request_type „STATISTICS”</w:t>
       </w:r>
       <w:r>
         <w:rPr>
@@ -19422,11 +18426,9 @@
             <w:tcW w:w="1470" w:type="dxa"/>
           </w:tcPr>
           <w:p>
-            <w:proofErr w:type="spellStart"/>
             <w:r>
               <w:t>enemyFound</w:t>
             </w:r>
-            <w:proofErr w:type="spellEnd"/>
           </w:p>
         </w:tc>
         <w:tc>
@@ -19456,11 +18458,9 @@
             <w:tcW w:w="1470" w:type="dxa"/>
           </w:tcPr>
           <w:p>
-            <w:proofErr w:type="spellStart"/>
             <w:r>
               <w:t>enemyAll</w:t>
             </w:r>
-            <w:proofErr w:type="spellEnd"/>
           </w:p>
         </w:tc>
         <w:tc>
@@ -19479,15 +18479,7 @@
           </w:tcPr>
           <w:p>
             <w:r>
-              <w:t xml:space="preserve">Az ellenfelek </w:t>
-            </w:r>
-            <w:proofErr w:type="spellStart"/>
-            <w:r>
-              <w:t>összdarabszáma</w:t>
-            </w:r>
-            <w:proofErr w:type="spellEnd"/>
-            <w:r>
-              <w:t>.</w:t>
+              <w:t>Az ellenfelek összdarabszáma.</w:t>
             </w:r>
           </w:p>
         </w:tc>
@@ -19501,11 +18493,9 @@
             <w:tcW w:w="1470" w:type="dxa"/>
           </w:tcPr>
           <w:p>
-            <w:proofErr w:type="spellStart"/>
             <w:r>
               <w:t>itemFound</w:t>
             </w:r>
-            <w:proofErr w:type="spellEnd"/>
           </w:p>
         </w:tc>
         <w:tc>
@@ -19535,11 +18525,9 @@
             <w:tcW w:w="1470" w:type="dxa"/>
           </w:tcPr>
           <w:p>
-            <w:proofErr w:type="spellStart"/>
             <w:r>
               <w:t>itemAll</w:t>
             </w:r>
-            <w:proofErr w:type="spellEnd"/>
           </w:p>
         </w:tc>
         <w:tc>
@@ -19558,15 +18546,7 @@
           </w:tcPr>
           <w:p>
             <w:r>
-              <w:t xml:space="preserve">A tárgyak </w:t>
-            </w:r>
-            <w:proofErr w:type="spellStart"/>
-            <w:r>
-              <w:t>összdarabszáma</w:t>
-            </w:r>
-            <w:proofErr w:type="spellEnd"/>
-            <w:r>
-              <w:t>.</w:t>
+              <w:t>A tárgyak összdarabszáma.</w:t>
             </w:r>
           </w:p>
         </w:tc>
@@ -19685,21 +18665,7 @@
         <w:rPr>
           <w:i/>
         </w:rPr>
-        <w:t xml:space="preserve">Az adatok felépítése, ha a </w:t>
-      </w:r>
-      <w:proofErr w:type="spellStart"/>
-      <w:r>
-        <w:rPr>
-          <w:i/>
-        </w:rPr>
-        <w:t>request_type</w:t>
-      </w:r>
-      <w:proofErr w:type="spellEnd"/>
-      <w:r>
-        <w:rPr>
-          <w:i/>
-        </w:rPr>
-        <w:t xml:space="preserve"> „ENEMY”</w:t>
+        <w:t>Az adatok felépítése, ha a request_type „ENEMY”</w:t>
       </w:r>
       <w:r>
         <w:rPr>
@@ -19763,11 +18729,9 @@
             <w:tcW w:w="1464" w:type="dxa"/>
           </w:tcPr>
           <w:p>
-            <w:proofErr w:type="spellStart"/>
             <w:r>
               <w:t>id</w:t>
             </w:r>
-            <w:proofErr w:type="spellEnd"/>
           </w:p>
         </w:tc>
         <w:tc>
@@ -19797,11 +18761,9 @@
             <w:tcW w:w="1464" w:type="dxa"/>
           </w:tcPr>
           <w:p>
-            <w:proofErr w:type="spellStart"/>
             <w:r>
               <w:t>name</w:t>
             </w:r>
-            <w:proofErr w:type="spellEnd"/>
           </w:p>
         </w:tc>
         <w:tc>
@@ -19834,11 +18796,9 @@
             <w:tcW w:w="1464" w:type="dxa"/>
           </w:tcPr>
           <w:p>
-            <w:proofErr w:type="spellStart"/>
             <w:r>
               <w:t>hp</w:t>
             </w:r>
-            <w:proofErr w:type="spellEnd"/>
           </w:p>
         </w:tc>
         <w:tc>
@@ -19868,11 +18828,9 @@
             <w:tcW w:w="1464" w:type="dxa"/>
           </w:tcPr>
           <w:p>
-            <w:proofErr w:type="spellStart"/>
             <w:r>
               <w:t>desc</w:t>
             </w:r>
-            <w:proofErr w:type="spellEnd"/>
           </w:p>
         </w:tc>
         <w:tc>
@@ -19945,21 +18903,7 @@
           <w:i/>
         </w:rPr>
         <w:lastRenderedPageBreak/>
-        <w:t xml:space="preserve">Az adatok felépítése, ha a </w:t>
-      </w:r>
-      <w:proofErr w:type="spellStart"/>
-      <w:r>
-        <w:rPr>
-          <w:i/>
-        </w:rPr>
-        <w:t>request_type</w:t>
-      </w:r>
-      <w:proofErr w:type="spellEnd"/>
-      <w:r>
-        <w:rPr>
-          <w:i/>
-        </w:rPr>
-        <w:t xml:space="preserve"> „</w:t>
+        <w:t>Az adatok felépítése, ha a request_type „</w:t>
       </w:r>
       <w:r>
         <w:rPr>
@@ -20029,11 +18973,9 @@
             <w:tcW w:w="1464" w:type="dxa"/>
           </w:tcPr>
           <w:p>
-            <w:proofErr w:type="spellStart"/>
             <w:r>
               <w:t>id</w:t>
             </w:r>
-            <w:proofErr w:type="spellEnd"/>
           </w:p>
         </w:tc>
         <w:tc>
@@ -20069,11 +19011,9 @@
             <w:tcW w:w="1464" w:type="dxa"/>
           </w:tcPr>
           <w:p>
-            <w:proofErr w:type="spellStart"/>
             <w:r>
               <w:t>name</w:t>
             </w:r>
-            <w:proofErr w:type="spellEnd"/>
           </w:p>
         </w:tc>
         <w:tc>
@@ -20112,11 +19052,9 @@
             <w:tcW w:w="1464" w:type="dxa"/>
           </w:tcPr>
           <w:p>
-            <w:proofErr w:type="spellStart"/>
             <w:r>
               <w:t>desc</w:t>
             </w:r>
-            <w:proofErr w:type="spellEnd"/>
           </w:p>
         </w:tc>
         <w:tc>
@@ -20305,7 +19243,6 @@
       <w:r>
         <w:t xml:space="preserve"> A feladat megszabásai és tanulmányaink miatt C# nyelven írtuk a forráskódot. A </w:t>
       </w:r>
-      <w:proofErr w:type="spellStart"/>
       <w:r>
         <w:rPr>
           <w:i/>
@@ -20313,7 +19250,6 @@
         </w:rPr>
         <w:t>cs</w:t>
       </w:r>
-      <w:proofErr w:type="spellEnd"/>
       <w:r>
         <w:t xml:space="preserve"> fájlok a </w:t>
       </w:r>
@@ -20411,15 +19347,7 @@
               <w:spacing w:line="240" w:lineRule="auto"/>
             </w:pPr>
             <w:r>
-              <w:t xml:space="preserve">A játék elemeinek, szereplőinek működését biztosító </w:t>
-            </w:r>
-            <w:proofErr w:type="spellStart"/>
-            <w:r>
-              <w:t>szkriptek</w:t>
-            </w:r>
-            <w:proofErr w:type="spellEnd"/>
-            <w:r>
-              <w:t>.</w:t>
+              <w:t>A játék elemeinek, szereplőinek működését biztosító szkriptek.</w:t>
             </w:r>
           </w:p>
         </w:tc>
@@ -20433,11 +19361,9 @@
             <w:pPr>
               <w:spacing w:line="240" w:lineRule="auto"/>
             </w:pPr>
-            <w:proofErr w:type="spellStart"/>
             <w:r>
               <w:t>Globals</w:t>
             </w:r>
-            <w:proofErr w:type="spellEnd"/>
           </w:p>
         </w:tc>
         <w:tc>
@@ -20449,15 +19375,7 @@
               <w:spacing w:line="240" w:lineRule="auto"/>
             </w:pPr>
             <w:r>
-              <w:t xml:space="preserve">Minden más által elérhető funkciók </w:t>
-            </w:r>
-            <w:proofErr w:type="spellStart"/>
-            <w:r>
-              <w:t>szkriptjei</w:t>
-            </w:r>
-            <w:proofErr w:type="spellEnd"/>
-            <w:r>
-              <w:t>. Ilyen pl. az adatbázis-kapcsolatot létesítő fájl vagy a mentést és betöltést végző fájl.</w:t>
+              <w:t>Minden más által elérhető funkciók szkriptjei. Ilyen pl. az adatbázis-kapcsolatot létesítő fájl vagy a mentést és betöltést végző fájl.</w:t>
             </w:r>
           </w:p>
         </w:tc>
@@ -20471,11 +19389,9 @@
             <w:pPr>
               <w:spacing w:line="240" w:lineRule="auto"/>
             </w:pPr>
-            <w:proofErr w:type="spellStart"/>
             <w:r>
               <w:t>Maps</w:t>
             </w:r>
-            <w:proofErr w:type="spellEnd"/>
           </w:p>
         </w:tc>
         <w:tc>
@@ -20487,15 +19403,7 @@
               <w:spacing w:line="240" w:lineRule="auto"/>
             </w:pPr>
             <w:r>
-              <w:t xml:space="preserve">A pályák váltásának kezelését végző </w:t>
-            </w:r>
-            <w:proofErr w:type="spellStart"/>
-            <w:r>
-              <w:t>szkriptek</w:t>
-            </w:r>
-            <w:proofErr w:type="spellEnd"/>
-            <w:r>
-              <w:t>.</w:t>
+              <w:t>A pályák váltásának kezelését végző szkriptek.</w:t>
             </w:r>
           </w:p>
         </w:tc>
@@ -20509,11 +19417,9 @@
             <w:pPr>
               <w:spacing w:line="240" w:lineRule="auto"/>
             </w:pPr>
-            <w:proofErr w:type="spellStart"/>
             <w:r>
               <w:t>Mechanics</w:t>
             </w:r>
-            <w:proofErr w:type="spellEnd"/>
           </w:p>
         </w:tc>
         <w:tc>
@@ -20528,15 +19434,7 @@
               <w:t xml:space="preserve">A </w:t>
             </w:r>
             <w:r>
-              <w:t xml:space="preserve">játékban található mechanikák és logikák kezelését végző </w:t>
-            </w:r>
-            <w:proofErr w:type="spellStart"/>
-            <w:r>
-              <w:t>szkriptek</w:t>
-            </w:r>
-            <w:proofErr w:type="spellEnd"/>
-            <w:r>
-              <w:t>.</w:t>
+              <w:t>játékban található mechanikák és logikák kezelését végző szkriptek.</w:t>
             </w:r>
           </w:p>
         </w:tc>
@@ -20550,11 +19448,9 @@
             <w:pPr>
               <w:spacing w:line="240" w:lineRule="auto"/>
             </w:pPr>
-            <w:proofErr w:type="spellStart"/>
             <w:r>
               <w:t>Menus</w:t>
             </w:r>
-            <w:proofErr w:type="spellEnd"/>
           </w:p>
         </w:tc>
         <w:tc>
@@ -20569,15 +19465,7 @@
               <w:t>A különféle menü</w:t>
             </w:r>
             <w:r>
-              <w:t xml:space="preserve">k és egyéb GUI elemek kezelését végző </w:t>
-            </w:r>
-            <w:proofErr w:type="spellStart"/>
-            <w:r>
-              <w:t>szkriptek</w:t>
-            </w:r>
-            <w:proofErr w:type="spellEnd"/>
-            <w:r>
-              <w:t>.</w:t>
+              <w:t>k és egyéb GUI elemek kezelését végző szkriptek.</w:t>
             </w:r>
           </w:p>
         </w:tc>
@@ -20588,81 +19476,41 @@
         <w:spacing w:before="240"/>
       </w:pPr>
       <w:r>
-        <w:t xml:space="preserve">A </w:t>
-      </w:r>
-      <w:proofErr w:type="spellStart"/>
-      <w:r>
-        <w:t>szkriptfájlok</w:t>
-      </w:r>
-      <w:proofErr w:type="spellEnd"/>
-      <w:r>
-        <w:t xml:space="preserve"> mellett </w:t>
-      </w:r>
-      <w:proofErr w:type="gramStart"/>
-      <w:r>
-        <w:t xml:space="preserve">egy </w:t>
+        <w:t xml:space="preserve">A szkriptfájlok mellett egy </w:t>
       </w:r>
       <w:r>
         <w:rPr>
           <w:i/>
           <w:iCs/>
         </w:rPr>
-        <w:t>.</w:t>
-      </w:r>
-      <w:proofErr w:type="spellStart"/>
-      <w:proofErr w:type="gramEnd"/>
+        <w:t>.cs.uid</w:t>
+      </w:r>
+      <w:r>
+        <w:t xml:space="preserve"> fájl is található, mely a GODOT játékmotor miatt kell, mivel ő ezalapján ismeri fel és használja a </w:t>
+      </w:r>
       <w:r>
         <w:rPr>
           <w:i/>
           <w:iCs/>
         </w:rPr>
-        <w:t>cs.uid</w:t>
-      </w:r>
-      <w:proofErr w:type="spellEnd"/>
-      <w:r>
-        <w:t xml:space="preserve"> fájl is található, mely a GODOT játékmotor miatt kell, mivel ő ezalapján ismeri fel és használja a </w:t>
-      </w:r>
-      <w:r>
-        <w:rPr>
-          <w:i/>
-          <w:iCs/>
-        </w:rPr>
+        <w:t xml:space="preserve">.cs </w:t>
+      </w:r>
+      <w:r>
+        <w:t>fájlokat</w:t>
+      </w:r>
+      <w:r>
         <w:t>.</w:t>
       </w:r>
-      <w:proofErr w:type="spellStart"/>
-      <w:r>
-        <w:rPr>
-          <w:i/>
-          <w:iCs/>
-        </w:rPr>
-        <w:t>cs</w:t>
-      </w:r>
-      <w:proofErr w:type="spellEnd"/>
-      <w:r>
-        <w:rPr>
-          <w:i/>
-          <w:iCs/>
-        </w:rPr>
-        <w:t xml:space="preserve"> </w:t>
-      </w:r>
-      <w:r>
-        <w:t>fájlokat</w:t>
-      </w:r>
-      <w:r>
-        <w:t>.</w:t>
-      </w:r>
     </w:p>
     <w:p>
       <w:pPr>
         <w:pStyle w:val="Cmsor3"/>
       </w:pPr>
       <w:bookmarkStart w:id="77" w:name="_Toc194925428"/>
-      <w:proofErr w:type="spellStart"/>
       <w:r>
         <w:t>MainNode.cs</w:t>
       </w:r>
       <w:bookmarkEnd w:id="77"/>
-      <w:proofErr w:type="spellEnd"/>
     </w:p>
     <w:p>
       <w:r>
@@ -20680,7 +19528,6 @@
       <w:r>
         <w:t xml:space="preserve"> úgy nevezett </w:t>
       </w:r>
-      <w:proofErr w:type="spellStart"/>
       <w:r>
         <w:rPr>
           <w:i/>
@@ -20688,7 +19535,6 @@
         </w:rPr>
         <w:t>Node</w:t>
       </w:r>
-      <w:proofErr w:type="spellEnd"/>
       <w:r>
         <w:t xml:space="preserve">. Ez gyakorlatban egy </w:t>
       </w:r>
@@ -20703,17 +19549,8 @@
         <w:t xml:space="preserve"> nevű osztályból</w:t>
       </w:r>
       <w:r>
-        <w:t xml:space="preserve"> való </w:t>
-      </w:r>
-      <w:proofErr w:type="spellStart"/>
-      <w:r>
-        <w:t>származottságot</w:t>
-      </w:r>
-      <w:proofErr w:type="spellEnd"/>
-      <w:r>
-        <w:t xml:space="preserve"> jelenti. A </w:t>
-      </w:r>
-      <w:proofErr w:type="spellStart"/>
+        <w:t xml:space="preserve"> való származottságot jelenti. A </w:t>
+      </w:r>
       <w:r>
         <w:rPr>
           <w:i/>
@@ -20721,11 +19558,9 @@
         </w:rPr>
         <w:t>MainNode</w:t>
       </w:r>
-      <w:proofErr w:type="spellEnd"/>
       <w:r>
         <w:t xml:space="preserve"> a játék indításakor hozza létre a fő </w:t>
       </w:r>
-      <w:proofErr w:type="spellStart"/>
       <w:r>
         <w:rPr>
           <w:i/>
@@ -20733,14 +19568,12 @@
         </w:rPr>
         <w:t>Node</w:t>
       </w:r>
-      <w:proofErr w:type="spellEnd"/>
       <w:r>
         <w:t xml:space="preserve">-ot, mely alá a játék többi eleme tartozni fog. Emellett a </w:t>
       </w:r>
       <w:r>
         <w:t xml:space="preserve">töltőképernyő és a főmenü </w:t>
       </w:r>
-      <w:proofErr w:type="spellStart"/>
       <w:r>
         <w:rPr>
           <w:i/>
@@ -20749,11 +19582,7 @@
         <w:t>Node</w:t>
       </w:r>
       <w:r>
-        <w:t>-jait</w:t>
-      </w:r>
-      <w:proofErr w:type="spellEnd"/>
-      <w:r>
-        <w:t xml:space="preserve"> is legenerálja, illetve elindítja az adatok betöltését.</w:t>
+        <w:t>-jait is legenerálja, illetve elindítja az adatok betöltését.</w:t>
       </w:r>
     </w:p>
     <w:p>
@@ -20770,55 +19599,45 @@
       <w:pPr>
         <w:pStyle w:val="Cmsor4"/>
       </w:pPr>
-      <w:proofErr w:type="spellStart"/>
       <w:r>
         <w:t>BasicProjectile.cs</w:t>
       </w:r>
-      <w:proofErr w:type="spellEnd"/>
     </w:p>
     <w:p/>
     <w:p>
       <w:pPr>
         <w:pStyle w:val="Cmsor4"/>
       </w:pPr>
-      <w:proofErr w:type="spellStart"/>
       <w:r>
         <w:t>ChargeProjectile.cs</w:t>
       </w:r>
-      <w:proofErr w:type="spellEnd"/>
     </w:p>
     <w:p/>
     <w:p>
       <w:pPr>
         <w:pStyle w:val="Cmsor4"/>
       </w:pPr>
-      <w:proofErr w:type="spellStart"/>
       <w:r>
         <w:t>Item.cs</w:t>
       </w:r>
-      <w:proofErr w:type="spellEnd"/>
     </w:p>
     <w:p/>
     <w:p>
       <w:pPr>
         <w:pStyle w:val="Cmsor4"/>
       </w:pPr>
-      <w:proofErr w:type="spellStart"/>
       <w:r>
         <w:t>Player.cs</w:t>
       </w:r>
-      <w:proofErr w:type="spellEnd"/>
     </w:p>
     <w:p/>
     <w:p>
       <w:pPr>
         <w:pStyle w:val="Cmsor4"/>
       </w:pPr>
-      <w:proofErr w:type="spellStart"/>
       <w:r>
         <w:t>SpellOracle.cs</w:t>
       </w:r>
-      <w:proofErr w:type="spellEnd"/>
     </w:p>
     <w:p/>
     <w:p>
@@ -20831,15 +19650,7 @@
         <w:t xml:space="preserve">A </w:t>
       </w:r>
       <w:r>
-        <w:t>Game\</w:t>
-      </w:r>
-      <w:proofErr w:type="spellStart"/>
-      <w:r>
-        <w:t>Enemies</w:t>
-      </w:r>
-      <w:proofErr w:type="spellEnd"/>
-      <w:r>
-        <w:t xml:space="preserve"> mappa</w:t>
+        <w:t>Game\Enemies mappa</w:t>
       </w:r>
       <w:bookmarkEnd w:id="79"/>
     </w:p>
@@ -20852,23 +19663,7 @@
         <w:t xml:space="preserve">A </w:t>
       </w:r>
       <w:r>
-        <w:t>Game\</w:t>
-      </w:r>
-      <w:proofErr w:type="spellStart"/>
-      <w:r>
-        <w:t>Enemies</w:t>
-      </w:r>
-      <w:proofErr w:type="spellEnd"/>
-      <w:r>
-        <w:t>\</w:t>
-      </w:r>
-      <w:proofErr w:type="spellStart"/>
-      <w:r>
-        <w:t>Bosses</w:t>
-      </w:r>
-      <w:proofErr w:type="spellEnd"/>
-      <w:r>
-        <w:t xml:space="preserve"> mappa</w:t>
+        <w:t>Game\Enemies\Bosses mappa</w:t>
       </w:r>
       <w:bookmarkEnd w:id="80"/>
     </w:p>
@@ -20881,23 +19676,7 @@
         <w:t xml:space="preserve">A </w:t>
       </w:r>
       <w:r>
-        <w:t>Game\</w:t>
-      </w:r>
-      <w:proofErr w:type="spellStart"/>
-      <w:r>
-        <w:t>Enemies</w:t>
-      </w:r>
-      <w:proofErr w:type="spellEnd"/>
-      <w:r>
-        <w:t>\</w:t>
-      </w:r>
-      <w:proofErr w:type="spellStart"/>
-      <w:r>
-        <w:t>Projectiles</w:t>
-      </w:r>
-      <w:proofErr w:type="spellEnd"/>
-      <w:r>
-        <w:t xml:space="preserve"> mappa</w:t>
+        <w:t>Game\Enemies\Projectiles mappa</w:t>
       </w:r>
       <w:bookmarkEnd w:id="81"/>
     </w:p>
@@ -20907,15 +19686,7 @@
       </w:pPr>
       <w:bookmarkStart w:id="82" w:name="_Toc194925433"/>
       <w:r>
-        <w:t xml:space="preserve">A </w:t>
-      </w:r>
-      <w:proofErr w:type="spellStart"/>
-      <w:r>
-        <w:t>Globals</w:t>
-      </w:r>
-      <w:proofErr w:type="spellEnd"/>
-      <w:r>
-        <w:t xml:space="preserve"> mappa</w:t>
+        <w:t>A Globals mappa</w:t>
       </w:r>
       <w:bookmarkEnd w:id="82"/>
     </w:p>
@@ -20923,22 +19694,18 @@
       <w:pPr>
         <w:pStyle w:val="Cmsor4"/>
       </w:pPr>
-      <w:proofErr w:type="spellStart"/>
       <w:r>
         <w:t>ConfigFileHandler.cs</w:t>
       </w:r>
-      <w:proofErr w:type="spellEnd"/>
     </w:p>
     <w:p/>
     <w:p>
       <w:pPr>
         <w:pStyle w:val="Cmsor4"/>
       </w:pPr>
-      <w:proofErr w:type="spellStart"/>
       <w:r>
         <w:t>DBConnector.cs</w:t>
       </w:r>
-      <w:proofErr w:type="spellEnd"/>
     </w:p>
     <w:p>
       <w:r>
@@ -20948,102 +19715,33 @@
         <w:t>:</w:t>
       </w:r>
       <w:r>
-        <w:t xml:space="preserve"> Az első az adatbázissal való kapcsolat létrehozása. Az ehhez szükséges adatok (szervercím, port, adatbázisnév stb.) az osztály változóiban vannak eltárolva, melyek segítségével épül fel a </w:t>
-      </w:r>
-      <w:proofErr w:type="spellStart"/>
-      <w:r>
-        <w:t>connection</w:t>
-      </w:r>
-      <w:proofErr w:type="spellEnd"/>
+        <w:t xml:space="preserve"> Az első az adatbázissal való kapcsolat létrehozása. Az ehhez szükséges adatok (szervercím, port, adatbázisnév stb.) az osztály változóiban vannak eltárolva, melyek segítségével épül fel a connection string. Ez alapján az osztály a MysqlConnection osztály példányosításával létrehozza a kapcsolatot. A másik két funkció is ezt használja. </w:t>
+      </w:r>
+    </w:p>
+    <w:p>
+      <w:r>
+        <w:t>A második feladat</w:t>
+      </w:r>
+      <w:r>
+        <w:t xml:space="preserve"> a bejelentkezéskor a felhasználó adatainak lekérése.</w:t>
+      </w:r>
+      <w:r>
+        <w:t xml:space="preserve"> Lekérésre kerül a játékos azonosítója és felhasználóneve, illetve a külön játékmeneteinek adatai (név, játszott idő, stb.) és a hozzátartozó legutolsó mentés.</w:t>
+      </w:r>
+      <w:r>
+        <w:t xml:space="preserve"> A lekért adatok eltárolására a fájlban található két struct</w:t>
+      </w:r>
+      <w:r>
+        <w:t xml:space="preserve"> segítségevel történik.</w:t>
+      </w:r>
       <w:r>
         <w:t xml:space="preserve"> </w:t>
       </w:r>
-      <w:proofErr w:type="spellStart"/>
-      <w:r>
-        <w:t>string</w:t>
-      </w:r>
-      <w:proofErr w:type="spellEnd"/>
-      <w:r>
-        <w:t xml:space="preserve">. Ez alapján az osztály a </w:t>
-      </w:r>
-      <w:proofErr w:type="spellStart"/>
-      <w:r>
-        <w:t>MysqlConnection</w:t>
-      </w:r>
-      <w:proofErr w:type="spellEnd"/>
-      <w:r>
-        <w:t xml:space="preserve"> osztály </w:t>
-      </w:r>
-      <w:proofErr w:type="spellStart"/>
-      <w:r>
-        <w:t>példányosításával</w:t>
-      </w:r>
-      <w:proofErr w:type="spellEnd"/>
-      <w:r>
-        <w:t xml:space="preserve"> létrehozza a kapcsolatot. A másik két funkció is ezt használja. </w:t>
-      </w:r>
-    </w:p>
-    <w:p>
-      <w:r>
-        <w:t>A második feladat</w:t>
-      </w:r>
-      <w:r>
-        <w:t xml:space="preserve"> a bejelentkezéskor a felhasználó adatainak lekérése.</w:t>
-      </w:r>
-      <w:r>
-        <w:t xml:space="preserve"> Lekérésre kerül a játékos azonosítója és felhasználóneve, illetve a külön játékmeneteinek adatai (név, játszott </w:t>
-      </w:r>
-      <w:proofErr w:type="gramStart"/>
-      <w:r>
-        <w:t>idő,</w:t>
-      </w:r>
-      <w:proofErr w:type="gramEnd"/>
-      <w:r>
-        <w:t xml:space="preserve"> stb.) és a hozzátartozó legutolsó mentés.</w:t>
-      </w:r>
-      <w:r>
-        <w:t xml:space="preserve"> A lekért adatok eltárolására a fájlban található két </w:t>
-      </w:r>
-      <w:proofErr w:type="spellStart"/>
-      <w:r>
-        <w:t>struct</w:t>
-      </w:r>
-      <w:proofErr w:type="spellEnd"/>
-      <w:r>
-        <w:t xml:space="preserve"> </w:t>
-      </w:r>
-      <w:proofErr w:type="spellStart"/>
-      <w:r>
-        <w:t>segítségevel</w:t>
-      </w:r>
-      <w:proofErr w:type="spellEnd"/>
-      <w:r>
-        <w:t xml:space="preserve"> történik.</w:t>
-      </w:r>
-      <w:r>
-        <w:t xml:space="preserve"> </w:t>
-      </w:r>
       <w:r>
         <w:t>A</w:t>
       </w:r>
       <w:r>
-        <w:t xml:space="preserve"> </w:t>
-      </w:r>
-      <w:proofErr w:type="spellStart"/>
-      <w:r>
-        <w:t>UserData</w:t>
-      </w:r>
-      <w:proofErr w:type="spellEnd"/>
-      <w:r>
-        <w:t xml:space="preserve"> a játékos adatainak, illetve a </w:t>
-      </w:r>
-      <w:proofErr w:type="spellStart"/>
-      <w:r>
-        <w:t>CharacterData</w:t>
-      </w:r>
-      <w:proofErr w:type="spellEnd"/>
-      <w:r>
-        <w:t xml:space="preserve"> a játékos mentéseinek tárolásár</w:t>
+        <w:t xml:space="preserve"> UserData a játékos adatainak, illetve a CharacterData a játékos mentéseinek tárolásár</w:t>
       </w:r>
       <w:r>
         <w:t>a szolgál</w:t>
@@ -21069,15 +19767,7 @@
         <w:t>***</w:t>
       </w:r>
       <w:r>
-        <w:t xml:space="preserve">Itt </w:t>
-      </w:r>
-      <w:proofErr w:type="spellStart"/>
-      <w:r>
-        <w:t>kipótolod</w:t>
-      </w:r>
-      <w:proofErr w:type="spellEnd"/>
-      <w:r>
-        <w:t xml:space="preserve"> mert a függvények random helyre megírása és máshol meghívása átlátható </w:t>
+        <w:t xml:space="preserve">Itt kipótolod mert a függvények random helyre megírása és máshol meghívása átlátható </w:t>
       </w:r>
       <w:r>
         <w:rPr>
@@ -21098,15 +19788,7 @@
       </w:pPr>
       <w:bookmarkStart w:id="83" w:name="_Toc194925434"/>
       <w:r>
-        <w:t xml:space="preserve">A </w:t>
-      </w:r>
-      <w:proofErr w:type="spellStart"/>
-      <w:r>
-        <w:t>Maps</w:t>
-      </w:r>
-      <w:proofErr w:type="spellEnd"/>
-      <w:r>
-        <w:t xml:space="preserve"> mappa</w:t>
+        <w:t>A Maps mappa</w:t>
       </w:r>
       <w:bookmarkEnd w:id="83"/>
     </w:p>
@@ -21116,15 +19798,7 @@
       </w:pPr>
       <w:bookmarkStart w:id="84" w:name="_Toc194925435"/>
       <w:r>
-        <w:t xml:space="preserve">A </w:t>
-      </w:r>
-      <w:proofErr w:type="spellStart"/>
-      <w:r>
-        <w:t>Mechanics</w:t>
-      </w:r>
-      <w:proofErr w:type="spellEnd"/>
-      <w:r>
-        <w:t xml:space="preserve"> mappa</w:t>
+        <w:t>A Mechanics mappa</w:t>
       </w:r>
       <w:bookmarkEnd w:id="84"/>
     </w:p>
@@ -21134,15 +19808,7 @@
       </w:pPr>
       <w:bookmarkStart w:id="85" w:name="_Toc194925436"/>
       <w:r>
-        <w:t xml:space="preserve">A </w:t>
-      </w:r>
-      <w:proofErr w:type="spellStart"/>
-      <w:r>
-        <w:t>Menus</w:t>
-      </w:r>
-      <w:proofErr w:type="spellEnd"/>
-      <w:r>
-        <w:t xml:space="preserve"> mappa</w:t>
+        <w:t>A Menus mappa</w:t>
       </w:r>
       <w:bookmarkEnd w:id="85"/>
     </w:p>
@@ -21198,24 +19864,14 @@
       <w:r>
         <w:t xml:space="preserve">s elvégzését sokféleképpen megtehetjük, kezdve az egyszerű manuális tesztekkel, ahol mi magunk találunk ki </w:t>
       </w:r>
-      <w:proofErr w:type="spellStart"/>
       <w:r>
         <w:t>tesztadatokat</w:t>
       </w:r>
-      <w:proofErr w:type="spellEnd"/>
       <w:r>
         <w:t xml:space="preserve"> és teszteljük ki őket, egészen </w:t>
       </w:r>
       <w:r>
-        <w:t xml:space="preserve">a tesztelésre készített programokig, melyek akár maguknak generálnak </w:t>
-      </w:r>
-      <w:proofErr w:type="spellStart"/>
-      <w:r>
-        <w:t>tesztadatokat</w:t>
-      </w:r>
-      <w:proofErr w:type="spellEnd"/>
-      <w:r>
-        <w:t>, majd ellenőr</w:t>
+        <w:t>a tesztelésre készített programokig, melyek akár maguknak generálnak tesztadatokat, majd ellenőr</w:t>
       </w:r>
       <w:r>
         <w:t>zik, hogy</w:t>
@@ -21289,21 +19945,8 @@
       <w:r>
         <w:t xml:space="preserve">Az API teszteléséhez a </w:t>
       </w:r>
-      <w:proofErr w:type="spellStart"/>
-      <w:r>
-        <w:t>ReqBin</w:t>
-      </w:r>
-      <w:proofErr w:type="spellEnd"/>
-      <w:r>
-        <w:t xml:space="preserve"> tesztelőalkalmazást használtam. A </w:t>
-      </w:r>
-      <w:proofErr w:type="spellStart"/>
-      <w:r>
-        <w:t>ReqBin</w:t>
-      </w:r>
-      <w:proofErr w:type="spellEnd"/>
-      <w:r>
-        <w:t xml:space="preserve"> egy ingyenes online tesztelőeszköz, mely egy böngészős bővítménnyel </w:t>
+      <w:r>
+        <w:t xml:space="preserve">ReqBin tesztelőalkalmazást használtam. A ReqBin egy ingyenes online tesztelőeszköz, mely egy böngészős bővítménnyel </w:t>
       </w:r>
       <w:r>
         <w:t>a helyi szerverre is tud API-hívásokat küldeni.</w:t>
@@ -21327,15 +19970,7 @@
         <w:t xml:space="preserve"> </w:t>
       </w:r>
       <w:r>
-        <w:t>és gyorsan tudjuk az API-</w:t>
-      </w:r>
-      <w:proofErr w:type="spellStart"/>
-      <w:r>
-        <w:t>nkat</w:t>
-      </w:r>
-      <w:proofErr w:type="spellEnd"/>
-      <w:r>
-        <w:t xml:space="preserve"> tesztelni.</w:t>
+        <w:t>és gyorsan tudjuk az API-nkat tesztelni.</w:t>
       </w:r>
       <w:r>
         <w:t xml:space="preserve"> Fontos megjegyezni, hogy az oldal tényleges API</w:t>
@@ -21344,15 +19979,7 @@
         <w:t>-</w:t>
       </w:r>
       <w:r>
-        <w:t>hívásokat intéz, így azok ténylegesen módosíthatják az adatainkat – amennyiben ilyen funkciót is kínál az API-</w:t>
-      </w:r>
-      <w:proofErr w:type="spellStart"/>
-      <w:r>
-        <w:t>nk</w:t>
-      </w:r>
-      <w:proofErr w:type="spellEnd"/>
-      <w:r>
-        <w:t>.</w:t>
+        <w:t>hívásokat intéz, így azok ténylegesen módosíthatják az adatainkat – amennyiben ilyen funkciót is kínál az API-nk.</w:t>
       </w:r>
       <w:r>
         <w:rPr>
@@ -22046,11 +20673,9 @@
       <w:bookmarkEnd w:id="92"/>
     </w:p>
     <w:p>
-      <w:proofErr w:type="spellStart"/>
       <w:r>
         <w:t>df</w:t>
       </w:r>
-      <w:proofErr w:type="spellEnd"/>
     </w:p>
     <w:p>
       <w:pPr>
@@ -22478,7 +21103,7 @@
         <w:color w:val="0C0D0E"/>
         <w:bdr w:val="none" w:sz="0" w:space="0" w:color="auto" w:frame="1"/>
       </w:rPr>
-      <w:instrText>2.8</w:instrText>
+      <w:instrText>2.1</w:instrText>
     </w:r>
     <w:r>
       <w:rPr>
@@ -22604,7 +21229,7 @@
         <w:color w:val="0C0D0E"/>
         <w:bdr w:val="none" w:sz="0" w:space="0" w:color="auto" w:frame="1"/>
       </w:rPr>
-      <w:instrText>2.8</w:instrText>
+      <w:instrText>2.1</w:instrText>
     </w:r>
     <w:r>
       <w:rPr>
@@ -22659,47 +21284,7 @@
         <w:color w:val="0C0D0E"/>
         <w:bdr w:val="none" w:sz="0" w:space="0" w:color="auto" w:frame="1"/>
       </w:rPr>
-      <w:instrText>Tov</w:instrText>
-    </w:r>
-    <w:r>
-      <w:rPr>
-        <w:rStyle w:val="HTML-kd"/>
-        <w:rFonts w:ascii="var(--ff-mono)" w:hAnsi="var(--ff-mono)" w:hint="eastAsia"/>
-        <w:noProof/>
-        <w:color w:val="0C0D0E"/>
-        <w:bdr w:val="none" w:sz="0" w:space="0" w:color="auto" w:frame="1"/>
-      </w:rPr>
-      <w:instrText>á</w:instrText>
-    </w:r>
-    <w:r>
-      <w:rPr>
-        <w:rStyle w:val="HTML-kd"/>
-        <w:rFonts w:ascii="var(--ff-mono)" w:hAnsi="var(--ff-mono)"/>
-        <w:noProof/>
-        <w:color w:val="0C0D0E"/>
-        <w:bdr w:val="none" w:sz="0" w:space="0" w:color="auto" w:frame="1"/>
-      </w:rPr>
-      <w:instrText>bbfejleszt</w:instrText>
-    </w:r>
-    <w:r>
-      <w:rPr>
-        <w:rStyle w:val="HTML-kd"/>
-        <w:rFonts w:ascii="var(--ff-mono)" w:hAnsi="var(--ff-mono)" w:hint="eastAsia"/>
-        <w:noProof/>
-        <w:color w:val="0C0D0E"/>
-        <w:bdr w:val="none" w:sz="0" w:space="0" w:color="auto" w:frame="1"/>
-      </w:rPr>
-      <w:instrText>é</w:instrText>
-    </w:r>
-    <w:r>
-      <w:rPr>
-        <w:rStyle w:val="HTML-kd"/>
-        <w:rFonts w:ascii="var(--ff-mono)" w:hAnsi="var(--ff-mono)"/>
-        <w:noProof/>
-        <w:color w:val="0C0D0E"/>
-        <w:bdr w:val="none" w:sz="0" w:space="0" w:color="auto" w:frame="1"/>
-      </w:rPr>
-      <w:instrText>si lehet</w:instrText>
+      <w:instrText>Fejleszt</w:instrText>
     </w:r>
     <w:r>
       <w:rPr>
@@ -22719,7 +21304,7 @@
         <w:color w:val="0C0D0E"/>
         <w:bdr w:val="none" w:sz="0" w:space="0" w:color="auto" w:frame="1"/>
       </w:rPr>
-      <w:instrText>s</w:instrText>
+      <w:instrText>i k</w:instrText>
     </w:r>
     <w:r>
       <w:rPr>
@@ -22729,7 +21314,7 @@
         <w:color w:val="0C0D0E"/>
         <w:bdr w:val="none" w:sz="0" w:space="0" w:color="auto" w:frame="1"/>
       </w:rPr>
-      <w:instrText>é</w:instrText>
+      <w:instrText>ö</w:instrText>
     </w:r>
     <w:r>
       <w:rPr>
@@ -22739,7 +21324,7 @@
         <w:color w:val="0C0D0E"/>
         <w:bdr w:val="none" w:sz="0" w:space="0" w:color="auto" w:frame="1"/>
       </w:rPr>
-      <w:instrText>gek</w:instrText>
+      <w:instrText>rnyezet</w:instrText>
     </w:r>
     <w:r>
       <w:rPr>
@@ -22794,7 +21379,7 @@
         <w:color w:val="0C0D0E"/>
         <w:bdr w:val="none" w:sz="0" w:space="0" w:color="auto" w:frame="1"/>
       </w:rPr>
-      <w:instrText>4</w:instrText>
+      <w:instrText>1</w:instrText>
     </w:r>
     <w:r>
       <w:rPr>
@@ -22849,7 +21434,7 @@
         <w:color w:val="0C0D0E"/>
         <w:bdr w:val="none" w:sz="0" w:space="0" w:color="auto" w:frame="1"/>
       </w:rPr>
-      <w:instrText>Mell</w:instrText>
+      <w:instrText>T</w:instrText>
     </w:r>
     <w:r>
       <w:rPr>
@@ -22869,7 +21454,47 @@
         <w:color w:val="0C0D0E"/>
         <w:bdr w:val="none" w:sz="0" w:space="0" w:color="auto" w:frame="1"/>
       </w:rPr>
-      <w:instrText>kletek</w:instrText>
+      <w:instrText>mav</w:instrText>
+    </w:r>
+    <w:r>
+      <w:rPr>
+        <w:rStyle w:val="HTML-kd"/>
+        <w:rFonts w:ascii="var(--ff-mono)" w:hAnsi="var(--ff-mono)" w:hint="eastAsia"/>
+        <w:noProof/>
+        <w:color w:val="0C0D0E"/>
+        <w:bdr w:val="none" w:sz="0" w:space="0" w:color="auto" w:frame="1"/>
+      </w:rPr>
+      <w:instrText>á</w:instrText>
+    </w:r>
+    <w:r>
+      <w:rPr>
+        <w:rStyle w:val="HTML-kd"/>
+        <w:rFonts w:ascii="var(--ff-mono)" w:hAnsi="var(--ff-mono)"/>
+        <w:noProof/>
+        <w:color w:val="0C0D0E"/>
+        <w:bdr w:val="none" w:sz="0" w:space="0" w:color="auto" w:frame="1"/>
+      </w:rPr>
+      <w:instrText>laszt</w:instrText>
+    </w:r>
+    <w:r>
+      <w:rPr>
+        <w:rStyle w:val="HTML-kd"/>
+        <w:rFonts w:ascii="var(--ff-mono)" w:hAnsi="var(--ff-mono)" w:hint="eastAsia"/>
+        <w:noProof/>
+        <w:color w:val="0C0D0E"/>
+        <w:bdr w:val="none" w:sz="0" w:space="0" w:color="auto" w:frame="1"/>
+      </w:rPr>
+      <w:instrText>á</w:instrText>
+    </w:r>
+    <w:r>
+      <w:rPr>
+        <w:rStyle w:val="HTML-kd"/>
+        <w:rFonts w:ascii="var(--ff-mono)" w:hAnsi="var(--ff-mono)"/>
+        <w:noProof/>
+        <w:color w:val="0C0D0E"/>
+        <w:bdr w:val="none" w:sz="0" w:space="0" w:color="auto" w:frame="1"/>
+      </w:rPr>
+      <w:instrText>s</w:instrText>
     </w:r>
     <w:r>
       <w:rPr>
@@ -22906,47 +21531,7 @@
         <w:color w:val="0C0D0E"/>
         <w:bdr w:val="none" w:sz="0" w:space="0" w:color="auto" w:frame="1"/>
       </w:rPr>
-      <w:t xml:space="preserve"> 2.8. Tov</w:t>
-    </w:r>
-    <w:r>
-      <w:rPr>
-        <w:rStyle w:val="HTML-kd"/>
-        <w:rFonts w:ascii="var(--ff-mono)" w:hAnsi="var(--ff-mono)" w:hint="eastAsia"/>
-        <w:noProof/>
-        <w:color w:val="0C0D0E"/>
-        <w:bdr w:val="none" w:sz="0" w:space="0" w:color="auto" w:frame="1"/>
-      </w:rPr>
-      <w:t>á</w:t>
-    </w:r>
-    <w:r>
-      <w:rPr>
-        <w:rStyle w:val="HTML-kd"/>
-        <w:rFonts w:ascii="var(--ff-mono)" w:hAnsi="var(--ff-mono)"/>
-        <w:noProof/>
-        <w:color w:val="0C0D0E"/>
-        <w:bdr w:val="none" w:sz="0" w:space="0" w:color="auto" w:frame="1"/>
-      </w:rPr>
-      <w:t>bbfejleszt</w:t>
-    </w:r>
-    <w:r>
-      <w:rPr>
-        <w:rStyle w:val="HTML-kd"/>
-        <w:rFonts w:ascii="var(--ff-mono)" w:hAnsi="var(--ff-mono)" w:hint="eastAsia"/>
-        <w:noProof/>
-        <w:color w:val="0C0D0E"/>
-        <w:bdr w:val="none" w:sz="0" w:space="0" w:color="auto" w:frame="1"/>
-      </w:rPr>
-      <w:t>é</w:t>
-    </w:r>
-    <w:r>
-      <w:rPr>
-        <w:rStyle w:val="HTML-kd"/>
-        <w:rFonts w:ascii="var(--ff-mono)" w:hAnsi="var(--ff-mono)"/>
-        <w:noProof/>
-        <w:color w:val="0C0D0E"/>
-        <w:bdr w:val="none" w:sz="0" w:space="0" w:color="auto" w:frame="1"/>
-      </w:rPr>
-      <w:t>si lehet</w:t>
+      <w:t xml:space="preserve"> 2.1. Fejleszt</w:t>
     </w:r>
     <w:r>
       <w:rPr>
@@ -22966,7 +21551,7 @@
         <w:color w:val="0C0D0E"/>
         <w:bdr w:val="none" w:sz="0" w:space="0" w:color="auto" w:frame="1"/>
       </w:rPr>
-      <w:t>s</w:t>
+      <w:t>i k</w:t>
     </w:r>
     <w:r>
       <w:rPr>
@@ -22976,7 +21561,7 @@
         <w:color w:val="0C0D0E"/>
         <w:bdr w:val="none" w:sz="0" w:space="0" w:color="auto" w:frame="1"/>
       </w:rPr>
-      <w:t>é</w:t>
+      <w:t>ö</w:t>
     </w:r>
     <w:r>
       <w:rPr>
@@ -22986,7 +21571,7 @@
         <w:color w:val="0C0D0E"/>
         <w:bdr w:val="none" w:sz="0" w:space="0" w:color="auto" w:frame="1"/>
       </w:rPr>
-      <w:t>gek</w:t>
+      <w:t>rnyezet</w:t>
     </w:r>
     <w:r>
       <w:rPr>
@@ -24290,7 +22875,7 @@
   <w:style w:type="paragraph" w:default="1" w:styleId="Norml">
     <w:name w:val="Normal"/>
     <w:qFormat/>
-    <w:rsid w:val="00567C04"/>
+    <w:rsid w:val="008D1011"/>
     <w:pPr>
       <w:spacing w:line="360" w:lineRule="auto"/>
       <w:jc w:val="both"/>

</xml_diff>